<commit_message>
* se modifico el grafico de organizacion de scm en el pgc
</commit_message>
<xml_diff>
--- a/Documentos/PGC.docx
+++ b/Documentos/PGC.docx
@@ -1,6 +1,6 @@
 
 <file path=word/document.xml><?xml version="1.0" encoding="utf-8"?>
-<w:document xmlns:wpc="http://schemas.microsoft.com/office/word/2010/wordprocessingCanvas" xmlns:cx="http://schemas.microsoft.com/office/drawing/2014/chartex" xmlns:cx1="http://schemas.microsoft.com/office/drawing/2015/9/8/chartex" xmlns:cx2="http://schemas.microsoft.com/office/drawing/2015/10/21/chartex" xmlns:cx3="http://schemas.microsoft.com/office/drawing/2016/5/9/chartex" xmlns:cx4="http://schemas.microsoft.com/office/drawing/2016/5/10/chartex" xmlns:cx5="http://schemas.microsoft.com/office/drawing/2016/5/11/chartex" xmlns:cx6="http://schemas.microsoft.com/office/drawing/2016/5/12/chartex" xmlns:cx7="http://schemas.microsoft.com/office/drawing/2016/5/13/chartex" xmlns:cx8="http://schemas.microsoft.com/office/drawing/2016/5/14/chartex" xmlns:mc="http://schemas.openxmlformats.org/markup-compatibility/2006" xmlns:aink="http://schemas.microsoft.com/office/drawing/2016/ink" xmlns:am3d="http://schemas.microsoft.com/office/drawing/2017/model3d" xmlns:o="urn:schemas-microsoft-com:office:office" xmlns:r="http://schemas.openxmlformats.org/officeDocument/2006/relationships" xmlns:m="http://schemas.openxmlformats.org/officeDocument/2006/math" xmlns:v="urn:schemas-microsoft-com:vml" xmlns:wp14="http://schemas.microsoft.com/office/word/2010/wordprocessingDrawing" xmlns:wp="http://schemas.openxmlformats.org/drawingml/2006/wordprocessingDrawing" xmlns:w10="urn:schemas-microsoft-com:office:word" xmlns:w="http://schemas.openxmlformats.org/wordprocessingml/2006/main" xmlns:w14="http://schemas.microsoft.com/office/word/2010/wordml" xmlns:w15="http://schemas.microsoft.com/office/word/2012/wordml" xmlns:w16cid="http://schemas.microsoft.com/office/word/2016/wordml/cid" xmlns:w16se="http://schemas.microsoft.com/office/word/2015/wordml/symex" xmlns:wpg="http://schemas.microsoft.com/office/word/2010/wordprocessingGroup" xmlns:wpi="http://schemas.microsoft.com/office/word/2010/wordprocessingInk" xmlns:wne="http://schemas.microsoft.com/office/word/2006/wordml" xmlns:wps="http://schemas.microsoft.com/office/word/2010/wordprocessingShape" mc:Ignorable="w14 w15 w16se w16cid wp14">
+<w:document xmlns:wpc="http://schemas.microsoft.com/office/word/2010/wordprocessingCanvas" xmlns:mc="http://schemas.openxmlformats.org/markup-compatibility/2006" xmlns:o="urn:schemas-microsoft-com:office:office" xmlns:r="http://schemas.openxmlformats.org/officeDocument/2006/relationships" xmlns:m="http://schemas.openxmlformats.org/officeDocument/2006/math" xmlns:v="urn:schemas-microsoft-com:vml" xmlns:wp14="http://schemas.microsoft.com/office/word/2010/wordprocessingDrawing" xmlns:wp="http://schemas.openxmlformats.org/drawingml/2006/wordprocessingDrawing" xmlns:w10="urn:schemas-microsoft-com:office:word" xmlns:w="http://schemas.openxmlformats.org/wordprocessingml/2006/main" xmlns:w14="http://schemas.microsoft.com/office/word/2010/wordml" xmlns:w15="http://schemas.microsoft.com/office/word/2012/wordml" xmlns:wpg="http://schemas.microsoft.com/office/word/2010/wordprocessingGroup" xmlns:wpi="http://schemas.microsoft.com/office/word/2010/wordprocessingInk" xmlns:wne="http://schemas.microsoft.com/office/word/2006/wordml" xmlns:wps="http://schemas.microsoft.com/office/word/2010/wordprocessingShape" mc:Ignorable="w14 w15 wp14">
   <w:body>
     <w:p>
       <w:pPr>
@@ -940,6 +940,205 @@
           </w:p>
         </w:tc>
       </w:tr>
+      <w:tr>
+        <w:trPr>
+          <w:trHeight w:val="255"/>
+        </w:trPr>
+        <w:tc>
+          <w:tcPr>
+            <w:tcW w:w="1668" w:type="dxa"/>
+            <w:tcBorders>
+              <w:top w:val="single" w:sz="6" w:space="0" w:color="00000A"/>
+              <w:left w:val="single" w:sz="6" w:space="0" w:color="00000A"/>
+              <w:bottom w:val="single" w:sz="6" w:space="0" w:color="00000A"/>
+              <w:right w:val="single" w:sz="6" w:space="0" w:color="00000A"/>
+            </w:tcBorders>
+            <w:shd w:val="clear" w:color="auto" w:fill="auto"/>
+            <w:tcMar>
+              <w:top w:w="80" w:type="dxa"/>
+              <w:left w:w="80" w:type="dxa"/>
+              <w:bottom w:w="80" w:type="dxa"/>
+              <w:right w:w="80" w:type="dxa"/>
+            </w:tcMar>
+            <w:vAlign w:val="center"/>
+          </w:tcPr>
+          <w:p>
+            <w:pPr>
+              <w:jc w:val="center"/>
+              <w:rPr>
+                <w:rFonts w:ascii="Calibri" w:hAnsi="Calibri" w:cs="Calibri"/>
+                <w:sz w:val="22"/>
+                <w:szCs w:val="22"/>
+              </w:rPr>
+            </w:pPr>
+            <w:r>
+              <w:rPr>
+                <w:rFonts w:ascii="Calibri" w:hAnsi="Calibri" w:cs="Calibri"/>
+                <w:sz w:val="22"/>
+                <w:szCs w:val="22"/>
+              </w:rPr>
+              <w:t>15/09/2017</w:t>
+            </w:r>
+          </w:p>
+        </w:tc>
+        <w:tc>
+          <w:tcPr>
+            <w:tcW w:w="1218" w:type="dxa"/>
+            <w:tcBorders>
+              <w:top w:val="single" w:sz="6" w:space="0" w:color="00000A"/>
+              <w:left w:val="single" w:sz="6" w:space="0" w:color="00000A"/>
+              <w:bottom w:val="single" w:sz="6" w:space="0" w:color="00000A"/>
+              <w:right w:val="single" w:sz="6" w:space="0" w:color="00000A"/>
+            </w:tcBorders>
+            <w:shd w:val="clear" w:color="auto" w:fill="auto"/>
+            <w:tcMar>
+              <w:top w:w="80" w:type="dxa"/>
+              <w:left w:w="80" w:type="dxa"/>
+              <w:bottom w:w="80" w:type="dxa"/>
+              <w:right w:w="80" w:type="dxa"/>
+            </w:tcMar>
+            <w:vAlign w:val="center"/>
+          </w:tcPr>
+          <w:p>
+            <w:pPr>
+              <w:jc w:val="center"/>
+              <w:rPr>
+                <w:rFonts w:ascii="Calibri" w:hAnsi="Calibri" w:cs="Calibri"/>
+                <w:sz w:val="22"/>
+                <w:szCs w:val="22"/>
+              </w:rPr>
+            </w:pPr>
+            <w:r>
+              <w:rPr>
+                <w:rFonts w:ascii="Calibri" w:hAnsi="Calibri" w:cs="Calibri"/>
+                <w:sz w:val="22"/>
+                <w:szCs w:val="22"/>
+              </w:rPr>
+              <w:t>1.3</w:t>
+            </w:r>
+          </w:p>
+        </w:tc>
+        <w:tc>
+          <w:tcPr>
+            <w:tcW w:w="4197" w:type="dxa"/>
+            <w:tcBorders>
+              <w:top w:val="single" w:sz="6" w:space="0" w:color="00000A"/>
+              <w:left w:val="single" w:sz="6" w:space="0" w:color="00000A"/>
+              <w:bottom w:val="single" w:sz="6" w:space="0" w:color="00000A"/>
+              <w:right w:val="single" w:sz="6" w:space="0" w:color="00000A"/>
+            </w:tcBorders>
+            <w:shd w:val="clear" w:color="auto" w:fill="auto"/>
+            <w:tcMar>
+              <w:top w:w="80" w:type="dxa"/>
+              <w:left w:w="80" w:type="dxa"/>
+              <w:bottom w:w="80" w:type="dxa"/>
+              <w:right w:w="80" w:type="dxa"/>
+            </w:tcMar>
+            <w:vAlign w:val="center"/>
+          </w:tcPr>
+          <w:p>
+            <w:pPr>
+              <w:rPr>
+                <w:rFonts w:ascii="Calibri" w:hAnsi="Calibri" w:cs="Calibri"/>
+                <w:sz w:val="22"/>
+                <w:szCs w:val="22"/>
+              </w:rPr>
+            </w:pPr>
+            <w:proofErr w:type="spellStart"/>
+            <w:r>
+              <w:rPr>
+                <w:rFonts w:ascii="Calibri" w:hAnsi="Calibri" w:cs="Calibri"/>
+                <w:sz w:val="22"/>
+                <w:szCs w:val="22"/>
+              </w:rPr>
+              <w:t>Modificación</w:t>
+            </w:r>
+            <w:proofErr w:type="spellEnd"/>
+            <w:r>
+              <w:rPr>
+                <w:rFonts w:ascii="Calibri" w:hAnsi="Calibri" w:cs="Calibri"/>
+                <w:sz w:val="22"/>
+                <w:szCs w:val="22"/>
+              </w:rPr>
+              <w:t xml:space="preserve"> del </w:t>
+            </w:r>
+            <w:proofErr w:type="spellStart"/>
+            <w:r>
+              <w:rPr>
+                <w:rFonts w:ascii="Calibri" w:hAnsi="Calibri" w:cs="Calibri"/>
+                <w:sz w:val="22"/>
+                <w:szCs w:val="22"/>
+              </w:rPr>
+              <w:t>gráfico</w:t>
+            </w:r>
+            <w:proofErr w:type="spellEnd"/>
+            <w:r>
+              <w:rPr>
+                <w:rFonts w:ascii="Calibri" w:hAnsi="Calibri" w:cs="Calibri"/>
+                <w:sz w:val="22"/>
+                <w:szCs w:val="22"/>
+              </w:rPr>
+              <w:t xml:space="preserve"> de la </w:t>
+            </w:r>
+            <w:proofErr w:type="spellStart"/>
+            <w:r>
+              <w:rPr>
+                <w:rFonts w:ascii="Calibri" w:hAnsi="Calibri" w:cs="Calibri"/>
+                <w:sz w:val="22"/>
+                <w:szCs w:val="22"/>
+              </w:rPr>
+              <w:t>organización</w:t>
+            </w:r>
+            <w:proofErr w:type="spellEnd"/>
+            <w:r>
+              <w:rPr>
+                <w:rFonts w:ascii="Calibri" w:hAnsi="Calibri" w:cs="Calibri"/>
+                <w:sz w:val="22"/>
+                <w:szCs w:val="22"/>
+              </w:rPr>
+              <w:t xml:space="preserve"> de la SCM</w:t>
+            </w:r>
+          </w:p>
+        </w:tc>
+        <w:tc>
+          <w:tcPr>
+            <w:tcW w:w="2260" w:type="dxa"/>
+            <w:tcBorders>
+              <w:top w:val="single" w:sz="6" w:space="0" w:color="00000A"/>
+              <w:left w:val="single" w:sz="6" w:space="0" w:color="00000A"/>
+              <w:bottom w:val="single" w:sz="6" w:space="0" w:color="00000A"/>
+              <w:right w:val="single" w:sz="6" w:space="0" w:color="00000A"/>
+            </w:tcBorders>
+            <w:shd w:val="clear" w:color="auto" w:fill="auto"/>
+            <w:tcMar>
+              <w:top w:w="80" w:type="dxa"/>
+              <w:left w:w="80" w:type="dxa"/>
+              <w:bottom w:w="80" w:type="dxa"/>
+              <w:right w:w="80" w:type="dxa"/>
+            </w:tcMar>
+            <w:vAlign w:val="center"/>
+          </w:tcPr>
+          <w:p>
+            <w:pPr>
+              <w:rPr>
+                <w:rFonts w:ascii="Calibri" w:hAnsi="Calibri" w:cs="Calibri"/>
+                <w:sz w:val="22"/>
+                <w:szCs w:val="22"/>
+              </w:rPr>
+            </w:pPr>
+            <w:r>
+              <w:rPr>
+                <w:rFonts w:ascii="Calibri" w:hAnsi="Calibri" w:cs="Calibri"/>
+                <w:sz w:val="22"/>
+                <w:szCs w:val="22"/>
+              </w:rPr>
+              <w:t>Patricia Martinez</w:t>
+            </w:r>
+            <w:bookmarkStart w:id="1" w:name="_GoBack"/>
+            <w:bookmarkEnd w:id="1"/>
+          </w:p>
+        </w:tc>
+      </w:tr>
     </w:tbl>
     <w:p>
       <w:pPr>
@@ -1003,7 +1202,7 @@
     </w:p>
     <w:p>
       <w:pPr>
-        <w:pStyle w:val="TtuloTDC"/>
+        <w:pStyle w:val="TtulodeTDC"/>
         <w:jc w:val="both"/>
         <w:rPr>
           <w:rFonts w:ascii="Calibri" w:eastAsia="Calibri" w:hAnsi="Calibri" w:cs="Calibri"/>
@@ -1413,7 +1612,7 @@
     </w:p>
     <w:p>
       <w:pPr>
-        <w:pStyle w:val="TtuloTDC"/>
+        <w:pStyle w:val="TtulodeTDC"/>
         <w:jc w:val="both"/>
         <w:rPr>
           <w:rFonts w:ascii="Calibri" w:eastAsia="Calibri" w:hAnsi="Calibri" w:cs="Calibri"/>
@@ -1504,7 +1703,7 @@
     </w:p>
     <w:p>
       <w:pPr>
-        <w:pStyle w:val="TtuloTDC"/>
+        <w:pStyle w:val="TtulodeTDC"/>
         <w:jc w:val="both"/>
         <w:rPr>
           <w:rFonts w:ascii="Calibri" w:eastAsia="Calibri" w:hAnsi="Calibri" w:cs="Calibri"/>
@@ -1574,7 +1773,7 @@
           <w:szCs w:val="32"/>
         </w:rPr>
       </w:pPr>
-      <w:bookmarkStart w:id="1" w:name="_Toc1"/>
+      <w:bookmarkStart w:id="2" w:name="_Toc1"/>
       <w:r>
         <w:rPr>
           <w:rFonts w:ascii="Calibri" w:eastAsia="Calibri" w:hAnsi="Calibri" w:cs="Calibri"/>
@@ -1584,7 +1783,7 @@
         <w:lastRenderedPageBreak/>
         <w:t>Introducción</w:t>
       </w:r>
-      <w:bookmarkEnd w:id="1"/>
+      <w:bookmarkEnd w:id="2"/>
     </w:p>
     <w:p>
       <w:pPr>
@@ -1665,35 +1864,7 @@
         <w:rPr>
           <w:rFonts w:ascii="Calibri" w:eastAsia="Calibri" w:hAnsi="Calibri" w:cs="Calibri"/>
         </w:rPr>
-        <w:t xml:space="preserve">Este documento describe las actividades de gestión de configuración de software que deben ser llevadas a cabo durante el proceso de desarrollo del proyecto, dejando atrás el anterior modo de control de cambios, por uno que facilitará el desarrollo de aplicaciones. Dichas actividades son aplicables a todos los ítems de configuración del portafolio de </w:t>
-      </w:r>
-      <w:proofErr w:type="gramStart"/>
-      <w:r>
-        <w:rPr>
-          <w:rFonts w:ascii="Calibri" w:eastAsia="Calibri" w:hAnsi="Calibri" w:cs="Calibri"/>
-        </w:rPr>
-        <w:t>proyectos  de</w:t>
-      </w:r>
-      <w:proofErr w:type="gramEnd"/>
-      <w:r>
-        <w:rPr>
-          <w:rFonts w:ascii="Calibri" w:eastAsia="Calibri" w:hAnsi="Calibri" w:cs="Calibri"/>
-        </w:rPr>
-        <w:t xml:space="preserve"> la consultora Chantilly, sea el producto de software  en todos sus ambientes: desarrollo, prueba y producción. </w:t>
-      </w:r>
-      <w:proofErr w:type="gramStart"/>
-      <w:r>
-        <w:rPr>
-          <w:rFonts w:ascii="Calibri" w:eastAsia="Calibri" w:hAnsi="Calibri" w:cs="Calibri"/>
-        </w:rPr>
-        <w:t>A  su</w:t>
-      </w:r>
-      <w:proofErr w:type="gramEnd"/>
-      <w:r>
-        <w:rPr>
-          <w:rFonts w:ascii="Calibri" w:eastAsia="Calibri" w:hAnsi="Calibri" w:cs="Calibri"/>
-        </w:rPr>
-        <w:t xml:space="preserve"> vez, proyectos realizados completa o parcialmente por la empresa, mantenimiento de software, y proyectos en conjunto con otras empresas, documentos de </w:t>
+        <w:t xml:space="preserve">Este documento describe las actividades de gestión de configuración de software que deben ser llevadas a cabo durante el proceso de desarrollo del proyecto, dejando atrás el anterior modo de control de cambios, por uno que facilitará el desarrollo de aplicaciones. Dichas actividades son aplicables a todos los ítems de configuración del portafolio de proyectos  de la consultora Chantilly, sea el producto de software  en todos sus ambientes: desarrollo, prueba y producción. A  su vez, proyectos realizados completa o parcialmente por la empresa, mantenimiento de software, y proyectos en conjunto con otras empresas, documentos de </w:t>
       </w:r>
       <w:proofErr w:type="spellStart"/>
       <w:r>
@@ -1763,15 +1934,7 @@
         <w:jc w:val="both"/>
       </w:pPr>
       <w:r>
-        <w:t xml:space="preserve">La elaboración de los proyectos, respecto al tiempo, se tratará </w:t>
-      </w:r>
-      <w:proofErr w:type="gramStart"/>
-      <w:r>
-        <w:t>que</w:t>
-      </w:r>
-      <w:proofErr w:type="gramEnd"/>
-      <w:r>
-        <w:t xml:space="preserve"> el procedimiento sea lo menos burocrático posible.</w:t>
+        <w:t>La elaboración de los proyectos, respecto al tiempo, se tratará que el procedimiento sea lo menos burocrático posible.</w:t>
       </w:r>
     </w:p>
     <w:p>
@@ -1796,13 +1959,8 @@
         </w:numPr>
         <w:jc w:val="both"/>
       </w:pPr>
-      <w:proofErr w:type="gramStart"/>
-      <w:r>
-        <w:t>Se  deben</w:t>
-      </w:r>
-      <w:proofErr w:type="gramEnd"/>
-      <w:r>
-        <w:t xml:space="preserve"> incluir en control de configuración la mayor cantidad de productos posibles, tomando en cuenta siempre las restricciones dadas por la duración del proyecto y por la capacidad organizativa del grupo.</w:t>
+      <w:r>
+        <w:t>Se  deben incluir en control de configuración la mayor cantidad de productos posibles, tomando en cuenta siempre las restricciones dadas por la duración del proyecto y por la capacidad organizativa del grupo.</w:t>
       </w:r>
     </w:p>
     <w:p>
@@ -1815,15 +1973,7 @@
         <w:jc w:val="both"/>
       </w:pPr>
       <w:r>
-        <w:t xml:space="preserve">La elección de los elementos de configuración se realizará en base a los entregables, siendo ésta responsabilidad del Responsable </w:t>
-      </w:r>
-      <w:proofErr w:type="gramStart"/>
-      <w:r>
-        <w:t>de  SCM</w:t>
-      </w:r>
-      <w:proofErr w:type="gramEnd"/>
-      <w:r>
-        <w:t>.</w:t>
+        <w:t>La elección de los elementos de configuración se realizará en base a los entregables, siendo ésta responsabilidad del Responsable de  SCM.</w:t>
       </w:r>
     </w:p>
     <w:p>
@@ -1847,19 +1997,11 @@
           <w:rFonts w:ascii="Calibri" w:eastAsia="Calibri" w:hAnsi="Calibri" w:cs="Calibri"/>
         </w:rPr>
       </w:pPr>
-      <w:proofErr w:type="gramStart"/>
-      <w:r>
-        <w:rPr>
-          <w:rFonts w:ascii="Calibri" w:eastAsia="Calibri" w:hAnsi="Calibri" w:cs="Calibri"/>
-        </w:rPr>
-        <w:t>Algunas definiciones a tomar</w:t>
-      </w:r>
-      <w:proofErr w:type="gramEnd"/>
-      <w:r>
-        <w:rPr>
-          <w:rFonts w:ascii="Calibri" w:eastAsia="Calibri" w:hAnsi="Calibri" w:cs="Calibri"/>
-        </w:rPr>
-        <w:t xml:space="preserve"> en cuenta de este documento:</w:t>
+      <w:r>
+        <w:rPr>
+          <w:rFonts w:ascii="Calibri" w:eastAsia="Calibri" w:hAnsi="Calibri" w:cs="Calibri"/>
+        </w:rPr>
+        <w:t>Algunas definiciones a tomar en cuenta de este documento:</w:t>
       </w:r>
     </w:p>
     <w:p>
@@ -2281,7 +2423,7 @@
           <w:szCs w:val="32"/>
         </w:rPr>
       </w:pPr>
-      <w:bookmarkStart w:id="2" w:name="_Toc2"/>
+      <w:bookmarkStart w:id="3" w:name="_Toc2"/>
       <w:r>
         <w:rPr>
           <w:rStyle w:val="None"/>
@@ -2291,7 +2433,7 @@
         </w:rPr>
         <w:t>Gestión de la configuración</w:t>
       </w:r>
-      <w:bookmarkEnd w:id="2"/>
+      <w:bookmarkEnd w:id="3"/>
     </w:p>
     <w:p>
       <w:pPr>
@@ -2318,7 +2460,7 @@
           <w:szCs w:val="28"/>
         </w:rPr>
       </w:pPr>
-      <w:bookmarkStart w:id="3" w:name="_Toc3"/>
+      <w:bookmarkStart w:id="4" w:name="_Toc3"/>
       <w:r>
         <w:rPr>
           <w:rStyle w:val="None"/>
@@ -2328,7 +2470,7 @@
         </w:rPr>
         <w:t>Organización de la SCM</w:t>
       </w:r>
-      <w:bookmarkEnd w:id="3"/>
+      <w:bookmarkEnd w:id="4"/>
     </w:p>
     <w:p>
       <w:pPr>
@@ -2401,23 +2543,21 @@
         </w:rPr>
         <w:t xml:space="preserve"> de configuración colaborando con las actividades de desarrollo, las actividades de gestión de </w:t>
       </w:r>
-      <w:proofErr w:type="spellStart"/>
       <w:r>
         <w:rPr>
           <w:rStyle w:val="None"/>
           <w:rFonts w:ascii="Calibri" w:eastAsia="Calibri" w:hAnsi="Calibri" w:cs="Calibri"/>
           <w:lang w:val="es-ES_tradnl"/>
         </w:rPr>
-        <w:t>configuració</w:t>
-      </w:r>
-      <w:proofErr w:type="spellEnd"/>
+        <w:t>configuración</w:t>
+      </w:r>
       <w:r>
         <w:rPr>
           <w:rStyle w:val="None"/>
           <w:rFonts w:ascii="Calibri" w:eastAsia="Calibri" w:hAnsi="Calibri" w:cs="Calibri"/>
           <w:lang w:val="fr-FR"/>
         </w:rPr>
-        <w:t>n servir</w:t>
+        <w:t xml:space="preserve"> servir</w:t>
       </w:r>
       <w:proofErr w:type="spellStart"/>
       <w:r>
@@ -2477,47 +2617,14 @@
           <w:noProof/>
         </w:rPr>
         <w:drawing>
-          <wp:inline distT="0" distB="0" distL="0" distR="0">
-            <wp:extent cx="4791073" cy="2162176"/>
+          <wp:inline distT="0" distB="0" distL="0" distR="0" wp14:anchorId="78792639" wp14:editId="5ABC45E0">
+            <wp:extent cx="5943600" cy="3661313"/>
             <wp:effectExtent l="0" t="0" r="0" b="0"/>
-            <wp:docPr id="1073741826" name="officeArt object" descr="image2.png"/>
+            <wp:docPr id="1" name="Diagrama 1"/>
             <wp:cNvGraphicFramePr/>
             <a:graphic xmlns:a="http://schemas.openxmlformats.org/drawingml/2006/main">
-              <a:graphicData uri="http://schemas.openxmlformats.org/drawingml/2006/picture">
-                <pic:pic xmlns:pic="http://schemas.openxmlformats.org/drawingml/2006/picture">
-                  <pic:nvPicPr>
-                    <pic:cNvPr id="1073741826" name="image2.png" descr="image2.png"/>
-                    <pic:cNvPicPr>
-                      <a:picLocks noChangeAspect="1"/>
-                    </pic:cNvPicPr>
-                  </pic:nvPicPr>
-                  <pic:blipFill>
-                    <a:blip r:embed="rId8">
-                      <a:extLst/>
-                    </a:blip>
-                    <a:srcRect t="17866" r="11290" b="10971"/>
-                    <a:stretch>
-                      <a:fillRect/>
-                    </a:stretch>
-                  </pic:blipFill>
-                  <pic:spPr>
-                    <a:xfrm>
-                      <a:off x="0" y="0"/>
-                      <a:ext cx="4791073" cy="2162176"/>
-                    </a:xfrm>
-                    <a:prstGeom prst="rect">
-                      <a:avLst/>
-                    </a:prstGeom>
-                    <a:ln w="9525" cap="flat">
-                      <a:solidFill>
-                        <a:srgbClr val="000000"/>
-                      </a:solidFill>
-                      <a:prstDash val="solid"/>
-                      <a:round/>
-                    </a:ln>
-                    <a:effectLst/>
-                  </pic:spPr>
-                </pic:pic>
+              <a:graphicData uri="http://schemas.openxmlformats.org/drawingml/2006/diagram">
+                <dgm:relIds xmlns:dgm="http://schemas.openxmlformats.org/drawingml/2006/diagram" xmlns:r="http://schemas.openxmlformats.org/officeDocument/2006/relationships" r:dm="rId8" r:lo="rId9" r:qs="rId10" r:cs="rId11"/>
               </a:graphicData>
             </a:graphic>
           </wp:inline>
@@ -2602,69 +2709,26 @@
           </mc:Choice>
           <mc:Fallback>
             <w:pict>
-              <v:shape id="_x0000_s1026" type="#_x0000_t202" style="visibility:visible;position:absolute;margin-left:72.0pt;margin-top:5.3pt;width:501.0pt;height:10.6pt;z-index:251659264;mso-position-horizontal:absolute;mso-position-horizontal-relative:page;mso-position-vertical:absolute;mso-position-vertical-relative:line;mso-wrap-distance-left:0.0pt;mso-wrap-distance-top:0.0pt;mso-wrap-distance-right:0.0pt;mso-wrap-distance-bottom:0.0pt;">
-                <v:fill color="#FFFFFF" opacity="100.0%" type="solid"/>
-                <v:stroke on="f" weight="1.0pt" dashstyle="solid" endcap="flat" miterlimit="400.0%" joinstyle="miter" linestyle="single" startarrow="none" startarrowwidth="medium" startarrowlength="medium" endarrow="none" endarrowwidth="medium" endarrowlength="medium"/>
-                <v:textbox>
+              <v:shapetype id="_x0000_t202" coordsize="21600,21600" o:spt="202" path="m,l,21600r21600,l21600,xe">
+                <v:stroke joinstyle="miter"/>
+                <v:path gradientshapeok="t" o:connecttype="rect"/>
+              </v:shapetype>
+              <v:shape id="officeArt object" o:spid="_x0000_s1026" type="#_x0000_t202" alt="Text Box 61" style="position:absolute;margin-left:1in;margin-top:5.3pt;width:501pt;height:10.65pt;z-index:251659264;visibility:visible;mso-wrap-style:square;mso-wrap-distance-left:0;mso-wrap-distance-top:0;mso-wrap-distance-right:0;mso-wrap-distance-bottom:0;mso-position-horizontal:absolute;mso-position-horizontal-relative:page;mso-position-vertical:absolute;mso-position-vertical-relative:line;v-text-anchor:top" o:gfxdata="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" stroked="f" strokeweight="1pt">
+                <v:stroke miterlimit="4"/>
+                <v:textbox inset="0,0,0,0">
                   <w:txbxContent>
                     <w:p>
                       <w:pPr>
-                        <w:pStyle w:val="caption"/>
+                        <w:pStyle w:val="Descripcin"/>
                         <w:jc w:val="center"/>
                       </w:pPr>
                       <w:r>
-                        <w:rPr>
-                          <w:rtl w:val="0"/>
-                          <w:lang w:val="es-ES_tradnl"/>
-                        </w:rPr>
-                        <w:t>Diagrama 1. Organizaci</w:t>
-                      </w:r>
-                      <w:r>
-                        <w:rPr>
-                          <w:rtl w:val="0"/>
-                          <w:lang w:val="es-ES_tradnl"/>
-                        </w:rPr>
-                        <w:t>ó</w:t>
-                      </w:r>
-                      <w:r>
-                        <w:rPr>
-                          <w:rtl w:val="0"/>
-                          <w:lang w:val="es-ES_tradnl"/>
-                        </w:rPr>
-                        <w:t>n de gesti</w:t>
-                      </w:r>
-                      <w:r>
-                        <w:rPr>
-                          <w:rtl w:val="0"/>
-                          <w:lang w:val="es-ES_tradnl"/>
-                        </w:rPr>
-                        <w:t>ó</w:t>
-                      </w:r>
-                      <w:r>
-                        <w:rPr>
-                          <w:rtl w:val="0"/>
-                          <w:lang w:val="es-ES_tradnl"/>
-                        </w:rPr>
-                        <w:t>n de configuraci</w:t>
-                      </w:r>
-                      <w:r>
-                        <w:rPr>
-                          <w:rtl w:val="0"/>
-                          <w:lang w:val="es-ES_tradnl"/>
-                        </w:rPr>
-                        <w:t>ó</w:t>
-                      </w:r>
-                      <w:r>
-                        <w:rPr>
-                          <w:rtl w:val="0"/>
-                          <w:lang w:val="es-ES_tradnl"/>
-                        </w:rPr>
-                        <w:t>n</w:t>
+                        <w:t>Diagrama 1. Organización de gestión de configuración</w:t>
                       </w:r>
                     </w:p>
                   </w:txbxContent>
                 </v:textbox>
-                <w10:wrap type="none" side="bothSides" anchorx="page"/>
+                <w10:wrap anchorx="page" anchory="line"/>
               </v:shape>
             </w:pict>
           </mc:Fallback>
@@ -2716,7 +2780,7 @@
           <w:szCs w:val="28"/>
         </w:rPr>
       </w:pPr>
-      <w:bookmarkStart w:id="4" w:name="_Toc4"/>
+      <w:bookmarkStart w:id="5" w:name="_Toc4"/>
       <w:r>
         <w:rPr>
           <w:rStyle w:val="None"/>
@@ -2726,7 +2790,7 @@
         </w:rPr>
         <w:t>Roles y responsabilidades</w:t>
       </w:r>
-      <w:bookmarkEnd w:id="4"/>
+      <w:bookmarkEnd w:id="5"/>
     </w:p>
     <w:p>
       <w:pPr>
@@ -2892,7 +2956,6 @@
                 <w:sz w:val="24"/>
                 <w:szCs w:val="24"/>
               </w:rPr>
-              <w:lastRenderedPageBreak/>
               <w:t>Gestor de la Configuración</w:t>
             </w:r>
           </w:p>
@@ -2967,19 +3030,11 @@
                 <w:numId w:val="11"/>
               </w:numPr>
             </w:pPr>
-            <w:proofErr w:type="gramStart"/>
             <w:r>
               <w:rPr>
                 <w:rStyle w:val="Hyperlink1"/>
               </w:rPr>
-              <w:t>Monitorear  y</w:t>
-            </w:r>
-            <w:proofErr w:type="gramEnd"/>
-            <w:r>
-              <w:rPr>
-                <w:rStyle w:val="Hyperlink1"/>
-              </w:rPr>
-              <w:t xml:space="preserve"> reportar los cambios no autorizados sobre los elementos de configuración</w:t>
+              <w:t>Monitorear  y reportar los cambios no autorizados sobre los elementos de configuración</w:t>
             </w:r>
           </w:p>
           <w:p>
@@ -3373,7 +3428,7 @@
           <w:szCs w:val="28"/>
         </w:rPr>
       </w:pPr>
-      <w:bookmarkStart w:id="5" w:name="_Toc5"/>
+      <w:bookmarkStart w:id="6" w:name="_Toc5"/>
       <w:r>
         <w:rPr>
           <w:rStyle w:val="None"/>
@@ -3381,9 +3436,10 @@
           <w:sz w:val="28"/>
           <w:szCs w:val="28"/>
         </w:rPr>
+        <w:lastRenderedPageBreak/>
         <w:t>Políticas, Directrices y procedimientos</w:t>
       </w:r>
-      <w:bookmarkEnd w:id="5"/>
+      <w:bookmarkEnd w:id="6"/>
     </w:p>
     <w:p>
       <w:pPr>
@@ -3400,34 +3456,7 @@
           <w:rFonts w:ascii="Calibri" w:eastAsia="Calibri" w:hAnsi="Calibri" w:cs="Calibri"/>
           <w:lang w:val="es-ES_tradnl"/>
         </w:rPr>
-        <w:t xml:space="preserve">Para conseguir los objetivos que la organización quiere alcanzar </w:t>
-      </w:r>
-      <w:proofErr w:type="gramStart"/>
-      <w:r>
-        <w:rPr>
-          <w:rStyle w:val="None"/>
-          <w:rFonts w:ascii="Calibri" w:eastAsia="Calibri" w:hAnsi="Calibri" w:cs="Calibri"/>
-          <w:lang w:val="es-ES_tradnl"/>
-        </w:rPr>
-        <w:t>en relación a</w:t>
-      </w:r>
-      <w:proofErr w:type="gramEnd"/>
-      <w:r>
-        <w:rPr>
-          <w:rStyle w:val="None"/>
-          <w:rFonts w:ascii="Calibri" w:eastAsia="Calibri" w:hAnsi="Calibri" w:cs="Calibri"/>
-          <w:lang w:val="es-ES_tradnl"/>
-        </w:rPr>
-        <w:t xml:space="preserve"> la Gestión de la </w:t>
-      </w:r>
-      <w:r>
-        <w:rPr>
-          <w:rStyle w:val="None"/>
-          <w:rFonts w:ascii="Calibri" w:eastAsia="Calibri" w:hAnsi="Calibri" w:cs="Calibri"/>
-          <w:lang w:val="es-ES_tradnl"/>
-        </w:rPr>
-        <w:lastRenderedPageBreak/>
-        <w:t>Configuración (GC) de los proyectos administrados, debemos integrar los procedimientos y directrices para conseguirlo.</w:t>
+        <w:t>Para conseguir los objetivos que la organización quiere alcanzar en relación a la Gestión de la Configuración (GC) de los proyectos administrados, debemos integrar los procedimientos y directrices para conseguirlo.</w:t>
       </w:r>
     </w:p>
     <w:p>
@@ -3485,15 +3514,7 @@
         <w:jc w:val="both"/>
       </w:pPr>
       <w:r>
-        <w:t xml:space="preserve">Entender el contexto legal, administrativo y social en el que se desarrolla </w:t>
-      </w:r>
-      <w:proofErr w:type="gramStart"/>
-      <w:r>
-        <w:t>la  organización</w:t>
-      </w:r>
-      <w:proofErr w:type="gramEnd"/>
-      <w:r>
-        <w:t>.</w:t>
+        <w:t>Entender el contexto legal, administrativo y social en el que se desarrolla la  organización.</w:t>
       </w:r>
     </w:p>
     <w:p>
@@ -3506,15 +3527,7 @@
         <w:jc w:val="both"/>
       </w:pPr>
       <w:r>
-        <w:t xml:space="preserve">Comprender la misión, las funciones y actividades de la organización y </w:t>
-      </w:r>
-      <w:proofErr w:type="gramStart"/>
-      <w:r>
-        <w:t>su  estructura</w:t>
-      </w:r>
-      <w:proofErr w:type="gramEnd"/>
-      <w:r>
-        <w:t xml:space="preserve"> jerárquica.</w:t>
+        <w:t>Comprender la misión, las funciones y actividades de la organización y su  estructura jerárquica.</w:t>
       </w:r>
     </w:p>
     <w:p>
@@ -3540,15 +3553,7 @@
         <w:jc w:val="both"/>
       </w:pPr>
       <w:r>
-        <w:t xml:space="preserve">Analizar y normalizar todos los procesos relativos a la gestión de </w:t>
-      </w:r>
-      <w:proofErr w:type="gramStart"/>
-      <w:r>
-        <w:t>la  configuración</w:t>
-      </w:r>
-      <w:proofErr w:type="gramEnd"/>
-      <w:r>
-        <w:t xml:space="preserve"> que se desarrollan en el seno de la misma.</w:t>
+        <w:t>Analizar y normalizar todos los procesos relativos a la gestión de la  configuración que se desarrollan en el seno de la misma.</w:t>
       </w:r>
     </w:p>
     <w:p>
@@ -3710,7 +3715,7 @@
           <w:szCs w:val="28"/>
         </w:rPr>
       </w:pPr>
-      <w:bookmarkStart w:id="6" w:name="_Toc6"/>
+      <w:bookmarkStart w:id="7" w:name="_Toc6"/>
       <w:r>
         <w:rPr>
           <w:rStyle w:val="None"/>
@@ -3720,7 +3725,7 @@
         </w:rPr>
         <w:t>Herramientas, entorno e infraestructura</w:t>
       </w:r>
-      <w:bookmarkEnd w:id="6"/>
+      <w:bookmarkEnd w:id="7"/>
     </w:p>
     <w:p>
       <w:pPr>
@@ -3737,25 +3742,7 @@
           <w:rFonts w:ascii="Calibri" w:eastAsia="Calibri" w:hAnsi="Calibri" w:cs="Calibri"/>
           <w:lang w:val="es-ES_tradnl"/>
         </w:rPr>
-        <w:t xml:space="preserve">Se </w:t>
-      </w:r>
-      <w:proofErr w:type="gramStart"/>
-      <w:r>
-        <w:rPr>
-          <w:rStyle w:val="None"/>
-          <w:rFonts w:ascii="Calibri" w:eastAsia="Calibri" w:hAnsi="Calibri" w:cs="Calibri"/>
-          <w:lang w:val="es-ES_tradnl"/>
-        </w:rPr>
-        <w:t>explicara</w:t>
-      </w:r>
-      <w:proofErr w:type="gramEnd"/>
-      <w:r>
-        <w:rPr>
-          <w:rStyle w:val="None"/>
-          <w:rFonts w:ascii="Calibri" w:eastAsia="Calibri" w:hAnsi="Calibri" w:cs="Calibri"/>
-          <w:lang w:val="es-ES_tradnl"/>
-        </w:rPr>
-        <w:t xml:space="preserve"> las herramientas, el entorno y la infraestructura que se usará para llevar a cabo la SCM.</w:t>
+        <w:t>Se explicara las herramientas, el entorno y la infraestructura que se usará para llevar a cabo la SCM.</w:t>
       </w:r>
     </w:p>
     <w:p>
@@ -3908,15 +3895,7 @@
         <w:t>Desarrolladores</w:t>
       </w:r>
       <w:r>
-        <w:t xml:space="preserve">: Las personas involucradas en el proyecto, tienen </w:t>
-      </w:r>
-      <w:proofErr w:type="gramStart"/>
-      <w:r>
-        <w:t>acceso  para</w:t>
-      </w:r>
-      <w:proofErr w:type="gramEnd"/>
-      <w:r>
-        <w:t xml:space="preserve"> poder modificar los documentos del repositorio.</w:t>
+        <w:t>: Las personas involucradas en el proyecto, tienen acceso  para poder modificar los documentos del repositorio.</w:t>
       </w:r>
     </w:p>
     <w:p>
@@ -3933,6 +3912,7 @@
           <w:rStyle w:val="None"/>
           <w:u w:val="single"/>
         </w:rPr>
+        <w:lastRenderedPageBreak/>
         <w:t>Administrador</w:t>
       </w:r>
       <w:r>
@@ -3961,7 +3941,6 @@
           <w:rStyle w:val="None"/>
           <w:u w:val="single"/>
         </w:rPr>
-        <w:lastRenderedPageBreak/>
         <w:t>Repositorio</w:t>
       </w:r>
       <w:r>
@@ -4161,15 +4140,7 @@
         <w:t>Branch master</w:t>
       </w:r>
       <w:r>
-        <w:t xml:space="preserve">: Esta rama será la principal, donde se pondrá </w:t>
-      </w:r>
-      <w:proofErr w:type="gramStart"/>
-      <w:r>
-        <w:t>los  cambios</w:t>
-      </w:r>
-      <w:proofErr w:type="gramEnd"/>
-      <w:r>
-        <w:t xml:space="preserve"> aprobados por el administrador.</w:t>
+        <w:t>: Esta rama será la principal, donde se pondrá los  cambios aprobados por el administrador.</w:t>
       </w:r>
     </w:p>
     <w:p>
@@ -4181,32 +4152,33 @@
         </w:numPr>
         <w:jc w:val="both"/>
       </w:pPr>
+      <w:proofErr w:type="spellStart"/>
       <w:r>
         <w:rPr>
           <w:rStyle w:val="None"/>
           <w:u w:val="single"/>
         </w:rPr>
-        <w:t xml:space="preserve">Branch </w:t>
-      </w:r>
-      <w:proofErr w:type="spellStart"/>
+        <w:t>Branch</w:t>
+      </w:r>
+      <w:proofErr w:type="spellEnd"/>
       <w:r>
         <w:rPr>
           <w:rStyle w:val="None"/>
           <w:u w:val="single"/>
         </w:rPr>
+        <w:t xml:space="preserve"> </w:t>
+      </w:r>
+      <w:proofErr w:type="spellStart"/>
+      <w:r>
+        <w:rPr>
+          <w:rStyle w:val="None"/>
+          <w:u w:val="single"/>
+        </w:rPr>
         <w:t>Development</w:t>
       </w:r>
       <w:proofErr w:type="spellEnd"/>
       <w:r>
-        <w:t xml:space="preserve">: Esta rama será para los </w:t>
-      </w:r>
-      <w:proofErr w:type="gramStart"/>
-      <w:r>
-        <w:t>desarrolladores,  donde</w:t>
-      </w:r>
-      <w:proofErr w:type="gramEnd"/>
-      <w:r>
-        <w:t xml:space="preserve"> podrán hacer sus cambios previa aprobación, sin alterar la rama principal.</w:t>
+        <w:t>: Esta rama será para los desarrolladores,  donde podrán hacer sus cambios previa aprobación, sin alterar la rama principal.</w:t>
       </w:r>
     </w:p>
     <w:p>
@@ -4344,7 +4316,7 @@
                     </pic:cNvPicPr>
                   </pic:nvPicPr>
                   <pic:blipFill>
-                    <a:blip r:embed="rId9">
+                    <a:blip r:embed="rId13">
                       <a:extLst/>
                     </a:blip>
                     <a:srcRect b="8527"/>
@@ -4475,36 +4447,45 @@
           </mc:Choice>
           <mc:Fallback>
             <w:pict>
-              <v:shape id="_x0000_s1027" type="#_x0000_t202" style="visibility:visible;position:absolute;margin-left:72.0pt;margin-top:0.7pt;width:501.0pt;height:10.6pt;z-index:251660288;mso-position-horizontal:absolute;mso-position-horizontal-relative:page;mso-position-vertical:absolute;mso-position-vertical-relative:line;mso-wrap-distance-left:0.0pt;mso-wrap-distance-top:0.0pt;mso-wrap-distance-right:0.0pt;mso-wrap-distance-bottom:0.0pt;">
-                <v:fill color="#FFFFFF" opacity="100.0%" type="solid"/>
-                <v:stroke on="f" weight="1.0pt" dashstyle="solid" endcap="flat" miterlimit="400.0%" joinstyle="miter" linestyle="single" startarrow="none" startarrowwidth="medium" startarrowlength="medium" endarrow="none" endarrowwidth="medium" endarrowlength="medium"/>
-                <v:textbox>
+              <v:shape id="_x0000_s1027" type="#_x0000_t202" alt="Text Box 61" style="position:absolute;left:0;text-align:left;margin-left:1in;margin-top:.7pt;width:501pt;height:10.65pt;z-index:251660288;visibility:visible;mso-wrap-style:square;mso-wrap-distance-left:0;mso-wrap-distance-top:0;mso-wrap-distance-right:0;mso-wrap-distance-bottom:0;mso-position-horizontal:absolute;mso-position-horizontal-relative:page;mso-position-vertical:absolute;mso-position-vertical-relative:line;v-text-anchor:top" o:gfxdata="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" stroked="f" strokeweight="1pt">
+                <v:stroke miterlimit="4"/>
+                <v:textbox inset="0,0,0,0">
                   <w:txbxContent>
                     <w:p>
                       <w:pPr>
-                        <w:pStyle w:val="caption"/>
+                        <w:pStyle w:val="Descripcin"/>
                         <w:jc w:val="center"/>
                       </w:pPr>
                       <w:r>
-                        <w:rPr>
-                          <w:rtl w:val="0"/>
-                          <w:lang w:val="es-ES_tradnl"/>
-                        </w:rPr>
                         <w:t xml:space="preserve">Diagrama 2: </w:t>
                       </w:r>
                       <w:r>
                         <w:rPr>
                           <w:rStyle w:val="None"/>
-                          <w:rFonts w:ascii="Calibri" w:cs="Calibri" w:hAnsi="Calibri" w:eastAsia="Calibri"/>
-                          <w:rtl w:val="0"/>
-                          <w:lang w:val="es-ES_tradnl"/>
+                          <w:rFonts w:ascii="Calibri" w:eastAsia="Calibri" w:hAnsi="Calibri" w:cs="Calibri"/>
                         </w:rPr>
-                        <w:t>Arquitectura de para el versionamiento mediante GIT sobre un repositorio</w:t>
+                        <w:t xml:space="preserve">Arquitectura de para el </w:t>
+                      </w:r>
+                      <w:proofErr w:type="spellStart"/>
+                      <w:r>
+                        <w:rPr>
+                          <w:rStyle w:val="None"/>
+                          <w:rFonts w:ascii="Calibri" w:eastAsia="Calibri" w:hAnsi="Calibri" w:cs="Calibri"/>
+                        </w:rPr>
+                        <w:t>versionamiento</w:t>
+                      </w:r>
+                      <w:proofErr w:type="spellEnd"/>
+                      <w:r>
+                        <w:rPr>
+                          <w:rStyle w:val="None"/>
+                          <w:rFonts w:ascii="Calibri" w:eastAsia="Calibri" w:hAnsi="Calibri" w:cs="Calibri"/>
+                        </w:rPr>
+                        <w:t xml:space="preserve"> mediante GIT sobre un repositorio</w:t>
                       </w:r>
                     </w:p>
                   </w:txbxContent>
                 </v:textbox>
-                <w10:wrap type="none" side="bothSides" anchorx="page"/>
+                <w10:wrap anchorx="page" anchory="line"/>
               </v:shape>
             </w:pict>
           </mc:Fallback>
@@ -4544,7 +4525,7 @@
           <w:szCs w:val="28"/>
         </w:rPr>
       </w:pPr>
-      <w:bookmarkStart w:id="7" w:name="_Toc7"/>
+      <w:bookmarkStart w:id="8" w:name="_Toc7"/>
       <w:r>
         <w:rPr>
           <w:rStyle w:val="None"/>
@@ -4554,7 +4535,7 @@
         </w:rPr>
         <w:t>Calendario</w:t>
       </w:r>
-      <w:bookmarkEnd w:id="7"/>
+      <w:bookmarkEnd w:id="8"/>
     </w:p>
     <w:p>
       <w:pPr>
@@ -6428,13 +6409,23 @@
                 <w:szCs w:val="22"/>
               </w:rPr>
             </w:pPr>
+            <w:proofErr w:type="spellStart"/>
             <w:r>
               <w:rPr>
                 <w:rFonts w:ascii="Calibri" w:hAnsi="Calibri" w:cs="Calibri"/>
                 <w:sz w:val="22"/>
                 <w:szCs w:val="22"/>
               </w:rPr>
-              <w:t xml:space="preserve">Por </w:t>
+              <w:t>Por</w:t>
+            </w:r>
+            <w:proofErr w:type="spellEnd"/>
+            <w:r>
+              <w:rPr>
+                <w:rFonts w:ascii="Calibri" w:hAnsi="Calibri" w:cs="Calibri"/>
+                <w:sz w:val="22"/>
+                <w:szCs w:val="22"/>
+              </w:rPr>
+              <w:t xml:space="preserve"> </w:t>
             </w:r>
             <w:proofErr w:type="spellStart"/>
             <w:r>
@@ -6542,12 +6533,10 @@
         <w:pStyle w:val="Body"/>
         <w:jc w:val="both"/>
       </w:pPr>
-      <w:bookmarkStart w:id="8" w:name="_GoBack"/>
-      <w:bookmarkEnd w:id="8"/>
     </w:p>
     <w:sectPr>
-      <w:headerReference w:type="default" r:id="rId10"/>
-      <w:footerReference w:type="default" r:id="rId11"/>
+      <w:headerReference w:type="default" r:id="rId14"/>
+      <w:footerReference w:type="default" r:id="rId15"/>
       <w:pgSz w:w="12240" w:h="15840"/>
       <w:pgMar w:top="1440" w:right="1440" w:bottom="1276" w:left="1440" w:header="720" w:footer="174" w:gutter="0"/>
       <w:cols w:space="720"/>
@@ -6557,7 +6546,7 @@
 </file>
 
 <file path=word/endnotes.xml><?xml version="1.0" encoding="utf-8"?>
-<w:endnotes xmlns:wpc="http://schemas.microsoft.com/office/word/2010/wordprocessingCanvas" xmlns:cx="http://schemas.microsoft.com/office/drawing/2014/chartex" xmlns:cx1="http://schemas.microsoft.com/office/drawing/2015/9/8/chartex" xmlns:cx2="http://schemas.microsoft.com/office/drawing/2015/10/21/chartex" xmlns:cx3="http://schemas.microsoft.com/office/drawing/2016/5/9/chartex" xmlns:cx4="http://schemas.microsoft.com/office/drawing/2016/5/10/chartex" xmlns:cx5="http://schemas.microsoft.com/office/drawing/2016/5/11/chartex" xmlns:cx6="http://schemas.microsoft.com/office/drawing/2016/5/12/chartex" xmlns:cx7="http://schemas.microsoft.com/office/drawing/2016/5/13/chartex" xmlns:cx8="http://schemas.microsoft.com/office/drawing/2016/5/14/chartex" xmlns:mc="http://schemas.openxmlformats.org/markup-compatibility/2006" xmlns:aink="http://schemas.microsoft.com/office/drawing/2016/ink" xmlns:am3d="http://schemas.microsoft.com/office/drawing/2017/model3d" xmlns:o="urn:schemas-microsoft-com:office:office" xmlns:r="http://schemas.openxmlformats.org/officeDocument/2006/relationships" xmlns:m="http://schemas.openxmlformats.org/officeDocument/2006/math" xmlns:v="urn:schemas-microsoft-com:vml" xmlns:wp14="http://schemas.microsoft.com/office/word/2010/wordprocessingDrawing" xmlns:wp="http://schemas.openxmlformats.org/drawingml/2006/wordprocessingDrawing" xmlns:w10="urn:schemas-microsoft-com:office:word" xmlns:w="http://schemas.openxmlformats.org/wordprocessingml/2006/main" xmlns:w14="http://schemas.microsoft.com/office/word/2010/wordml" xmlns:w15="http://schemas.microsoft.com/office/word/2012/wordml" xmlns:w16cid="http://schemas.microsoft.com/office/word/2016/wordml/cid" xmlns:w16se="http://schemas.microsoft.com/office/word/2015/wordml/symex" xmlns:wpg="http://schemas.microsoft.com/office/word/2010/wordprocessingGroup" xmlns:wpi="http://schemas.microsoft.com/office/word/2010/wordprocessingInk" xmlns:wne="http://schemas.microsoft.com/office/word/2006/wordml" xmlns:wps="http://schemas.microsoft.com/office/word/2010/wordprocessingShape" mc:Ignorable="w14 w15 w16se w16cid wp14">
+<w:endnotes xmlns:wpc="http://schemas.microsoft.com/office/word/2010/wordprocessingCanvas" xmlns:mc="http://schemas.openxmlformats.org/markup-compatibility/2006" xmlns:o="urn:schemas-microsoft-com:office:office" xmlns:r="http://schemas.openxmlformats.org/officeDocument/2006/relationships" xmlns:m="http://schemas.openxmlformats.org/officeDocument/2006/math" xmlns:v="urn:schemas-microsoft-com:vml" xmlns:wp14="http://schemas.microsoft.com/office/word/2010/wordprocessingDrawing" xmlns:wp="http://schemas.openxmlformats.org/drawingml/2006/wordprocessingDrawing" xmlns:w10="urn:schemas-microsoft-com:office:word" xmlns:w="http://schemas.openxmlformats.org/wordprocessingml/2006/main" xmlns:w14="http://schemas.microsoft.com/office/word/2010/wordml" xmlns:w15="http://schemas.microsoft.com/office/word/2012/wordml" xmlns:wpg="http://schemas.microsoft.com/office/word/2010/wordprocessingGroup" xmlns:wpi="http://schemas.microsoft.com/office/word/2010/wordprocessingInk" xmlns:wne="http://schemas.microsoft.com/office/word/2006/wordml" xmlns:wps="http://schemas.microsoft.com/office/word/2010/wordprocessingShape" mc:Ignorable="w14 w15 wp14">
   <w:endnote w:type="separator" w:id="-1">
     <w:p>
       <w:r>
@@ -6576,7 +6565,7 @@
 </file>
 
 <file path=word/footer1.xml><?xml version="1.0" encoding="utf-8"?>
-<w:ftr xmlns:wpc="http://schemas.microsoft.com/office/word/2010/wordprocessingCanvas" xmlns:cx="http://schemas.microsoft.com/office/drawing/2014/chartex" xmlns:cx1="http://schemas.microsoft.com/office/drawing/2015/9/8/chartex" xmlns:cx2="http://schemas.microsoft.com/office/drawing/2015/10/21/chartex" xmlns:cx3="http://schemas.microsoft.com/office/drawing/2016/5/9/chartex" xmlns:cx4="http://schemas.microsoft.com/office/drawing/2016/5/10/chartex" xmlns:cx5="http://schemas.microsoft.com/office/drawing/2016/5/11/chartex" xmlns:cx6="http://schemas.microsoft.com/office/drawing/2016/5/12/chartex" xmlns:cx7="http://schemas.microsoft.com/office/drawing/2016/5/13/chartex" xmlns:cx8="http://schemas.microsoft.com/office/drawing/2016/5/14/chartex" xmlns:mc="http://schemas.openxmlformats.org/markup-compatibility/2006" xmlns:aink="http://schemas.microsoft.com/office/drawing/2016/ink" xmlns:am3d="http://schemas.microsoft.com/office/drawing/2017/model3d" xmlns:o="urn:schemas-microsoft-com:office:office" xmlns:r="http://schemas.openxmlformats.org/officeDocument/2006/relationships" xmlns:m="http://schemas.openxmlformats.org/officeDocument/2006/math" xmlns:v="urn:schemas-microsoft-com:vml" xmlns:wp14="http://schemas.microsoft.com/office/word/2010/wordprocessingDrawing" xmlns:wp="http://schemas.openxmlformats.org/drawingml/2006/wordprocessingDrawing" xmlns:w10="urn:schemas-microsoft-com:office:word" xmlns:w="http://schemas.openxmlformats.org/wordprocessingml/2006/main" xmlns:w14="http://schemas.microsoft.com/office/word/2010/wordml" xmlns:w15="http://schemas.microsoft.com/office/word/2012/wordml" xmlns:w16cid="http://schemas.microsoft.com/office/word/2016/wordml/cid" xmlns:w16se="http://schemas.microsoft.com/office/word/2015/wordml/symex" xmlns:wpg="http://schemas.microsoft.com/office/word/2010/wordprocessingGroup" xmlns:wpi="http://schemas.microsoft.com/office/word/2010/wordprocessingInk" xmlns:wne="http://schemas.microsoft.com/office/word/2006/wordml" xmlns:wps="http://schemas.microsoft.com/office/word/2010/wordprocessingShape" mc:Ignorable="w14 w15 w16se w16cid wp14">
+<w:ftr xmlns:wpc="http://schemas.microsoft.com/office/word/2010/wordprocessingCanvas" xmlns:mc="http://schemas.openxmlformats.org/markup-compatibility/2006" xmlns:o="urn:schemas-microsoft-com:office:office" xmlns:r="http://schemas.openxmlformats.org/officeDocument/2006/relationships" xmlns:m="http://schemas.openxmlformats.org/officeDocument/2006/math" xmlns:v="urn:schemas-microsoft-com:vml" xmlns:wp14="http://schemas.microsoft.com/office/word/2010/wordprocessingDrawing" xmlns:wp="http://schemas.openxmlformats.org/drawingml/2006/wordprocessingDrawing" xmlns:w10="urn:schemas-microsoft-com:office:word" xmlns:w="http://schemas.openxmlformats.org/wordprocessingml/2006/main" xmlns:w14="http://schemas.microsoft.com/office/word/2010/wordml" xmlns:w15="http://schemas.microsoft.com/office/word/2012/wordml" xmlns:wpg="http://schemas.microsoft.com/office/word/2010/wordprocessingGroup" xmlns:wpi="http://schemas.microsoft.com/office/word/2010/wordprocessingInk" xmlns:wne="http://schemas.microsoft.com/office/word/2006/wordml" xmlns:wps="http://schemas.microsoft.com/office/word/2010/wordprocessingShape" mc:Ignorable="w14 w15 wp14">
   <w:p>
     <w:pPr>
       <w:pStyle w:val="Piedepgina"/>
@@ -6611,7 +6600,7 @@
         <w:rFonts w:ascii="Calibri" w:eastAsia="Calibri" w:hAnsi="Calibri" w:cs="Calibri"/>
         <w:noProof/>
       </w:rPr>
-      <w:t>10</w:t>
+      <w:t>11</w:t>
     </w:r>
     <w:r>
       <w:rPr>
@@ -6630,7 +6619,7 @@
 </file>
 
 <file path=word/footnotes.xml><?xml version="1.0" encoding="utf-8"?>
-<w:footnotes xmlns:wpc="http://schemas.microsoft.com/office/word/2010/wordprocessingCanvas" xmlns:cx="http://schemas.microsoft.com/office/drawing/2014/chartex" xmlns:cx1="http://schemas.microsoft.com/office/drawing/2015/9/8/chartex" xmlns:cx2="http://schemas.microsoft.com/office/drawing/2015/10/21/chartex" xmlns:cx3="http://schemas.microsoft.com/office/drawing/2016/5/9/chartex" xmlns:cx4="http://schemas.microsoft.com/office/drawing/2016/5/10/chartex" xmlns:cx5="http://schemas.microsoft.com/office/drawing/2016/5/11/chartex" xmlns:cx6="http://schemas.microsoft.com/office/drawing/2016/5/12/chartex" xmlns:cx7="http://schemas.microsoft.com/office/drawing/2016/5/13/chartex" xmlns:cx8="http://schemas.microsoft.com/office/drawing/2016/5/14/chartex" xmlns:mc="http://schemas.openxmlformats.org/markup-compatibility/2006" xmlns:aink="http://schemas.microsoft.com/office/drawing/2016/ink" xmlns:am3d="http://schemas.microsoft.com/office/drawing/2017/model3d" xmlns:o="urn:schemas-microsoft-com:office:office" xmlns:r="http://schemas.openxmlformats.org/officeDocument/2006/relationships" xmlns:m="http://schemas.openxmlformats.org/officeDocument/2006/math" xmlns:v="urn:schemas-microsoft-com:vml" xmlns:wp14="http://schemas.microsoft.com/office/word/2010/wordprocessingDrawing" xmlns:wp="http://schemas.openxmlformats.org/drawingml/2006/wordprocessingDrawing" xmlns:w10="urn:schemas-microsoft-com:office:word" xmlns:w="http://schemas.openxmlformats.org/wordprocessingml/2006/main" xmlns:w14="http://schemas.microsoft.com/office/word/2010/wordml" xmlns:w15="http://schemas.microsoft.com/office/word/2012/wordml" xmlns:w16cid="http://schemas.microsoft.com/office/word/2016/wordml/cid" xmlns:w16se="http://schemas.microsoft.com/office/word/2015/wordml/symex" xmlns:wpg="http://schemas.microsoft.com/office/word/2010/wordprocessingGroup" xmlns:wpi="http://schemas.microsoft.com/office/word/2010/wordprocessingInk" xmlns:wne="http://schemas.microsoft.com/office/word/2006/wordml" xmlns:wps="http://schemas.microsoft.com/office/word/2010/wordprocessingShape" mc:Ignorable="w14 w15 w16se w16cid wp14">
+<w:footnotes xmlns:wpc="http://schemas.microsoft.com/office/word/2010/wordprocessingCanvas" xmlns:mc="http://schemas.openxmlformats.org/markup-compatibility/2006" xmlns:o="urn:schemas-microsoft-com:office:office" xmlns:r="http://schemas.openxmlformats.org/officeDocument/2006/relationships" xmlns:m="http://schemas.openxmlformats.org/officeDocument/2006/math" xmlns:v="urn:schemas-microsoft-com:vml" xmlns:wp14="http://schemas.microsoft.com/office/word/2010/wordprocessingDrawing" xmlns:wp="http://schemas.openxmlformats.org/drawingml/2006/wordprocessingDrawing" xmlns:w10="urn:schemas-microsoft-com:office:word" xmlns:w="http://schemas.openxmlformats.org/wordprocessingml/2006/main" xmlns:w14="http://schemas.microsoft.com/office/word/2010/wordml" xmlns:w15="http://schemas.microsoft.com/office/word/2012/wordml" xmlns:wpg="http://schemas.microsoft.com/office/word/2010/wordprocessingGroup" xmlns:wpi="http://schemas.microsoft.com/office/word/2010/wordprocessingInk" xmlns:wne="http://schemas.microsoft.com/office/word/2006/wordml" xmlns:wps="http://schemas.microsoft.com/office/word/2010/wordprocessingShape" mc:Ignorable="w14 w15 wp14">
   <w:footnote w:type="separator" w:id="-1">
     <w:p>
       <w:r>
@@ -6649,7 +6638,7 @@
 </file>
 
 <file path=word/header1.xml><?xml version="1.0" encoding="utf-8"?>
-<w:hdr xmlns:wpc="http://schemas.microsoft.com/office/word/2010/wordprocessingCanvas" xmlns:cx="http://schemas.microsoft.com/office/drawing/2014/chartex" xmlns:cx1="http://schemas.microsoft.com/office/drawing/2015/9/8/chartex" xmlns:cx2="http://schemas.microsoft.com/office/drawing/2015/10/21/chartex" xmlns:cx3="http://schemas.microsoft.com/office/drawing/2016/5/9/chartex" xmlns:cx4="http://schemas.microsoft.com/office/drawing/2016/5/10/chartex" xmlns:cx5="http://schemas.microsoft.com/office/drawing/2016/5/11/chartex" xmlns:cx6="http://schemas.microsoft.com/office/drawing/2016/5/12/chartex" xmlns:cx7="http://schemas.microsoft.com/office/drawing/2016/5/13/chartex" xmlns:cx8="http://schemas.microsoft.com/office/drawing/2016/5/14/chartex" xmlns:mc="http://schemas.openxmlformats.org/markup-compatibility/2006" xmlns:aink="http://schemas.microsoft.com/office/drawing/2016/ink" xmlns:am3d="http://schemas.microsoft.com/office/drawing/2017/model3d" xmlns:o="urn:schemas-microsoft-com:office:office" xmlns:r="http://schemas.openxmlformats.org/officeDocument/2006/relationships" xmlns:m="http://schemas.openxmlformats.org/officeDocument/2006/math" xmlns:v="urn:schemas-microsoft-com:vml" xmlns:wp14="http://schemas.microsoft.com/office/word/2010/wordprocessingDrawing" xmlns:wp="http://schemas.openxmlformats.org/drawingml/2006/wordprocessingDrawing" xmlns:w10="urn:schemas-microsoft-com:office:word" xmlns:w="http://schemas.openxmlformats.org/wordprocessingml/2006/main" xmlns:w14="http://schemas.microsoft.com/office/word/2010/wordml" xmlns:w15="http://schemas.microsoft.com/office/word/2012/wordml" xmlns:w16cid="http://schemas.microsoft.com/office/word/2016/wordml/cid" xmlns:w16se="http://schemas.microsoft.com/office/word/2015/wordml/symex" xmlns:wpg="http://schemas.microsoft.com/office/word/2010/wordprocessingGroup" xmlns:wpi="http://schemas.microsoft.com/office/word/2010/wordprocessingInk" xmlns:wne="http://schemas.microsoft.com/office/word/2006/wordml" xmlns:wps="http://schemas.microsoft.com/office/word/2010/wordprocessingShape" mc:Ignorable="w14 w15 w16se w16cid wp14">
+<w:hdr xmlns:wpc="http://schemas.microsoft.com/office/word/2010/wordprocessingCanvas" xmlns:mc="http://schemas.openxmlformats.org/markup-compatibility/2006" xmlns:o="urn:schemas-microsoft-com:office:office" xmlns:r="http://schemas.openxmlformats.org/officeDocument/2006/relationships" xmlns:m="http://schemas.openxmlformats.org/officeDocument/2006/math" xmlns:v="urn:schemas-microsoft-com:vml" xmlns:wp14="http://schemas.microsoft.com/office/word/2010/wordprocessingDrawing" xmlns:wp="http://schemas.openxmlformats.org/drawingml/2006/wordprocessingDrawing" xmlns:w10="urn:schemas-microsoft-com:office:word" xmlns:w="http://schemas.openxmlformats.org/wordprocessingml/2006/main" xmlns:w14="http://schemas.microsoft.com/office/word/2010/wordml" xmlns:w15="http://schemas.microsoft.com/office/word/2012/wordml" xmlns:wpg="http://schemas.microsoft.com/office/word/2010/wordprocessingGroup" xmlns:wpi="http://schemas.microsoft.com/office/word/2010/wordprocessingInk" xmlns:wne="http://schemas.microsoft.com/office/word/2006/wordml" xmlns:wps="http://schemas.microsoft.com/office/word/2010/wordprocessingShape" mc:Ignorable="w14 w15 wp14">
   <w:p>
     <w:pPr>
       <w:pStyle w:val="Body"/>
@@ -6759,7 +6748,7 @@
 </file>
 
 <file path=word/numbering.xml><?xml version="1.0" encoding="utf-8"?>
-<w:numbering xmlns:wpc="http://schemas.microsoft.com/office/word/2010/wordprocessingCanvas" xmlns:cx="http://schemas.microsoft.com/office/drawing/2014/chartex" xmlns:cx1="http://schemas.microsoft.com/office/drawing/2015/9/8/chartex" xmlns:cx2="http://schemas.microsoft.com/office/drawing/2015/10/21/chartex" xmlns:cx3="http://schemas.microsoft.com/office/drawing/2016/5/9/chartex" xmlns:cx4="http://schemas.microsoft.com/office/drawing/2016/5/10/chartex" xmlns:cx5="http://schemas.microsoft.com/office/drawing/2016/5/11/chartex" xmlns:cx6="http://schemas.microsoft.com/office/drawing/2016/5/12/chartex" xmlns:cx7="http://schemas.microsoft.com/office/drawing/2016/5/13/chartex" xmlns:cx8="http://schemas.microsoft.com/office/drawing/2016/5/14/chartex" xmlns:mc="http://schemas.openxmlformats.org/markup-compatibility/2006" xmlns:aink="http://schemas.microsoft.com/office/drawing/2016/ink" xmlns:am3d="http://schemas.microsoft.com/office/drawing/2017/model3d" xmlns:o="urn:schemas-microsoft-com:office:office" xmlns:r="http://schemas.openxmlformats.org/officeDocument/2006/relationships" xmlns:m="http://schemas.openxmlformats.org/officeDocument/2006/math" xmlns:v="urn:schemas-microsoft-com:vml" xmlns:wp14="http://schemas.microsoft.com/office/word/2010/wordprocessingDrawing" xmlns:wp="http://schemas.openxmlformats.org/drawingml/2006/wordprocessingDrawing" xmlns:w10="urn:schemas-microsoft-com:office:word" xmlns:w="http://schemas.openxmlformats.org/wordprocessingml/2006/main" xmlns:w14="http://schemas.microsoft.com/office/word/2010/wordml" xmlns:w15="http://schemas.microsoft.com/office/word/2012/wordml" xmlns:w16cid="http://schemas.microsoft.com/office/word/2016/wordml/cid" xmlns:w16se="http://schemas.microsoft.com/office/word/2015/wordml/symex" xmlns:wpg="http://schemas.microsoft.com/office/word/2010/wordprocessingGroup" xmlns:wpi="http://schemas.microsoft.com/office/word/2010/wordprocessingInk" xmlns:wne="http://schemas.microsoft.com/office/word/2006/wordml" xmlns:wps="http://schemas.microsoft.com/office/word/2010/wordprocessingShape" mc:Ignorable="w14 w15 w16se w16cid wp14">
+<w:numbering xmlns:wpc="http://schemas.microsoft.com/office/word/2010/wordprocessingCanvas" xmlns:mc="http://schemas.openxmlformats.org/markup-compatibility/2006" xmlns:o="urn:schemas-microsoft-com:office:office" xmlns:r="http://schemas.openxmlformats.org/officeDocument/2006/relationships" xmlns:m="http://schemas.openxmlformats.org/officeDocument/2006/math" xmlns:v="urn:schemas-microsoft-com:vml" xmlns:wp14="http://schemas.microsoft.com/office/word/2010/wordprocessingDrawing" xmlns:wp="http://schemas.openxmlformats.org/drawingml/2006/wordprocessingDrawing" xmlns:w10="urn:schemas-microsoft-com:office:word" xmlns:w="http://schemas.openxmlformats.org/wordprocessingml/2006/main" xmlns:w14="http://schemas.microsoft.com/office/word/2010/wordml" xmlns:w15="http://schemas.microsoft.com/office/word/2012/wordml" xmlns:wpg="http://schemas.microsoft.com/office/word/2010/wordprocessingGroup" xmlns:wpi="http://schemas.microsoft.com/office/word/2010/wordprocessingInk" xmlns:wne="http://schemas.microsoft.com/office/word/2006/wordml" xmlns:wps="http://schemas.microsoft.com/office/word/2010/wordprocessingShape" mc:Ignorable="w14 w15 wp14">
   <w:abstractNum w:abstractNumId="0" w15:restartNumberingAfterBreak="0">
     <w:nsid w:val="017F1F71"/>
     <w:multiLevelType w:val="hybridMultilevel"/>
@@ -10392,7 +10381,7 @@
 </file>
 
 <file path=word/styles.xml><?xml version="1.0" encoding="utf-8"?>
-<w:styles xmlns:mc="http://schemas.openxmlformats.org/markup-compatibility/2006" xmlns:r="http://schemas.openxmlformats.org/officeDocument/2006/relationships" xmlns:w="http://schemas.openxmlformats.org/wordprocessingml/2006/main" xmlns:w14="http://schemas.microsoft.com/office/word/2010/wordml" xmlns:w15="http://schemas.microsoft.com/office/word/2012/wordml" xmlns:w16cid="http://schemas.microsoft.com/office/word/2016/wordml/cid" xmlns:w16se="http://schemas.microsoft.com/office/word/2015/wordml/symex" mc:Ignorable="w14 w15 w16se w16cid">
+<w:styles xmlns:mc="http://schemas.openxmlformats.org/markup-compatibility/2006" xmlns:r="http://schemas.openxmlformats.org/officeDocument/2006/relationships" xmlns:w="http://schemas.openxmlformats.org/wordprocessingml/2006/main" xmlns:w14="http://schemas.microsoft.com/office/word/2010/wordml" xmlns:w15="http://schemas.microsoft.com/office/word/2012/wordml" mc:Ignorable="w14 w15">
   <w:docDefaults>
     <w:rPrDefault>
       <w:rPr>
@@ -10414,7 +10403,7 @@
       </w:pPr>
     </w:pPrDefault>
   </w:docDefaults>
-  <w:latentStyles w:defLockedState="0" w:defUIPriority="99" w:defSemiHidden="0" w:defUnhideWhenUsed="0" w:defQFormat="0" w:count="375">
+  <w:latentStyles w:defLockedState="0" w:defUIPriority="99" w:defSemiHidden="0" w:defUnhideWhenUsed="0" w:defQFormat="0" w:count="371">
     <w:lsdException w:name="Normal" w:uiPriority="0" w:qFormat="1"/>
     <w:lsdException w:name="heading 1" w:uiPriority="9" w:qFormat="1"/>
     <w:lsdException w:name="heading 2" w:semiHidden="1" w:uiPriority="9" w:unhideWhenUsed="1" w:qFormat="1"/>
@@ -10786,10 +10775,6 @@
     <w:lsdException w:name="List Table 5 Dark Accent 6" w:uiPriority="50"/>
     <w:lsdException w:name="List Table 6 Colorful Accent 6" w:uiPriority="51"/>
     <w:lsdException w:name="List Table 7 Colorful Accent 6" w:uiPriority="52"/>
-    <w:lsdException w:name="Mention" w:semiHidden="1" w:unhideWhenUsed="1"/>
-    <w:lsdException w:name="Smart Hyperlink" w:semiHidden="1" w:unhideWhenUsed="1"/>
-    <w:lsdException w:name="Hashtag" w:semiHidden="1" w:unhideWhenUsed="1"/>
-    <w:lsdException w:name="Unresolved Mention" w:semiHidden="1" w:unhideWhenUsed="1"/>
   </w:latentStyles>
   <w:style w:type="paragraph" w:default="1" w:styleId="Normal">
     <w:name w:val="Normal"/>
@@ -10949,7 +10934,7 @@
       <w:lang w:val="es-ES_tradnl"/>
     </w:rPr>
   </w:style>
-  <w:style w:type="paragraph" w:styleId="TtuloTDC">
+  <w:style w:type="paragraph" w:styleId="TtulodeTDC">
     <w:name w:val="TOC Heading"/>
     <w:next w:val="Body"/>
     <w:pPr>
@@ -11172,6 +11157,3846 @@
     </w:pPr>
   </w:style>
 </w:styles>
+</file>
+
+<file path=word/diagrams/colors1.xml><?xml version="1.0" encoding="utf-8"?>
+<dgm:colorsDef xmlns:dgm="http://schemas.openxmlformats.org/drawingml/2006/diagram" xmlns:a="http://schemas.openxmlformats.org/drawingml/2006/main" uniqueId="urn:microsoft.com/office/officeart/2005/8/colors/accent2_1">
+  <dgm:title val=""/>
+  <dgm:desc val=""/>
+  <dgm:catLst>
+    <dgm:cat type="accent2" pri="11100"/>
+  </dgm:catLst>
+  <dgm:styleLbl name="node0">
+    <dgm:fillClrLst meth="repeat">
+      <a:schemeClr val="lt1"/>
+    </dgm:fillClrLst>
+    <dgm:linClrLst meth="repeat">
+      <a:schemeClr val="accent2">
+        <a:shade val="80000"/>
+      </a:schemeClr>
+    </dgm:linClrLst>
+    <dgm:effectClrLst/>
+    <dgm:txLinClrLst/>
+    <dgm:txFillClrLst meth="repeat">
+      <a:schemeClr val="dk1"/>
+    </dgm:txFillClrLst>
+    <dgm:txEffectClrLst/>
+  </dgm:styleLbl>
+  <dgm:styleLbl name="node1">
+    <dgm:fillClrLst meth="repeat">
+      <a:schemeClr val="lt1"/>
+    </dgm:fillClrLst>
+    <dgm:linClrLst meth="repeat">
+      <a:schemeClr val="accent2">
+        <a:shade val="80000"/>
+      </a:schemeClr>
+    </dgm:linClrLst>
+    <dgm:effectClrLst/>
+    <dgm:txLinClrLst/>
+    <dgm:txFillClrLst meth="repeat">
+      <a:schemeClr val="dk1"/>
+    </dgm:txFillClrLst>
+    <dgm:txEffectClrLst/>
+  </dgm:styleLbl>
+  <dgm:styleLbl name="alignNode1">
+    <dgm:fillClrLst meth="repeat">
+      <a:schemeClr val="lt1"/>
+    </dgm:fillClrLst>
+    <dgm:linClrLst meth="repeat">
+      <a:schemeClr val="accent2">
+        <a:shade val="80000"/>
+      </a:schemeClr>
+    </dgm:linClrLst>
+    <dgm:effectClrLst/>
+    <dgm:txLinClrLst/>
+    <dgm:txFillClrLst meth="repeat">
+      <a:schemeClr val="dk1"/>
+    </dgm:txFillClrLst>
+    <dgm:txEffectClrLst/>
+  </dgm:styleLbl>
+  <dgm:styleLbl name="lnNode1">
+    <dgm:fillClrLst meth="repeat">
+      <a:schemeClr val="lt1"/>
+    </dgm:fillClrLst>
+    <dgm:linClrLst meth="repeat">
+      <a:schemeClr val="accent2">
+        <a:shade val="80000"/>
+      </a:schemeClr>
+    </dgm:linClrLst>
+    <dgm:effectClrLst/>
+    <dgm:txLinClrLst/>
+    <dgm:txFillClrLst meth="repeat">
+      <a:schemeClr val="dk1"/>
+    </dgm:txFillClrLst>
+    <dgm:txEffectClrLst/>
+  </dgm:styleLbl>
+  <dgm:styleLbl name="vennNode1">
+    <dgm:fillClrLst meth="repeat">
+      <a:schemeClr val="lt1">
+        <a:alpha val="50000"/>
+      </a:schemeClr>
+    </dgm:fillClrLst>
+    <dgm:linClrLst meth="repeat">
+      <a:schemeClr val="accent2">
+        <a:shade val="80000"/>
+      </a:schemeClr>
+    </dgm:linClrLst>
+    <dgm:effectClrLst/>
+    <dgm:txLinClrLst/>
+    <dgm:txFillClrLst/>
+    <dgm:txEffectClrLst/>
+  </dgm:styleLbl>
+  <dgm:styleLbl name="node2">
+    <dgm:fillClrLst meth="repeat">
+      <a:schemeClr val="lt1"/>
+    </dgm:fillClrLst>
+    <dgm:linClrLst meth="repeat">
+      <a:schemeClr val="accent2">
+        <a:shade val="80000"/>
+      </a:schemeClr>
+    </dgm:linClrLst>
+    <dgm:effectClrLst/>
+    <dgm:txLinClrLst/>
+    <dgm:txFillClrLst meth="repeat">
+      <a:schemeClr val="dk1"/>
+    </dgm:txFillClrLst>
+    <dgm:txEffectClrLst/>
+  </dgm:styleLbl>
+  <dgm:styleLbl name="node3">
+    <dgm:fillClrLst meth="repeat">
+      <a:schemeClr val="lt1"/>
+    </dgm:fillClrLst>
+    <dgm:linClrLst meth="repeat">
+      <a:schemeClr val="accent2">
+        <a:shade val="80000"/>
+      </a:schemeClr>
+    </dgm:linClrLst>
+    <dgm:effectClrLst/>
+    <dgm:txLinClrLst/>
+    <dgm:txFillClrLst meth="repeat">
+      <a:schemeClr val="dk1"/>
+    </dgm:txFillClrLst>
+    <dgm:txEffectClrLst/>
+  </dgm:styleLbl>
+  <dgm:styleLbl name="node4">
+    <dgm:fillClrLst meth="repeat">
+      <a:schemeClr val="lt1"/>
+    </dgm:fillClrLst>
+    <dgm:linClrLst meth="repeat">
+      <a:schemeClr val="accent2">
+        <a:shade val="80000"/>
+      </a:schemeClr>
+    </dgm:linClrLst>
+    <dgm:effectClrLst/>
+    <dgm:txLinClrLst/>
+    <dgm:txFillClrLst meth="repeat">
+      <a:schemeClr val="dk1"/>
+    </dgm:txFillClrLst>
+    <dgm:txEffectClrLst/>
+  </dgm:styleLbl>
+  <dgm:styleLbl name="fgImgPlace1">
+    <dgm:fillClrLst meth="repeat">
+      <a:schemeClr val="accent2">
+        <a:tint val="40000"/>
+      </a:schemeClr>
+    </dgm:fillClrLst>
+    <dgm:linClrLst meth="repeat">
+      <a:schemeClr val="accent2">
+        <a:shade val="80000"/>
+      </a:schemeClr>
+    </dgm:linClrLst>
+    <dgm:effectClrLst/>
+    <dgm:txLinClrLst/>
+    <dgm:txFillClrLst meth="repeat">
+      <a:schemeClr val="lt1"/>
+    </dgm:txFillClrLst>
+    <dgm:txEffectClrLst/>
+  </dgm:styleLbl>
+  <dgm:styleLbl name="alignImgPlace1">
+    <dgm:fillClrLst meth="repeat">
+      <a:schemeClr val="accent2">
+        <a:tint val="40000"/>
+      </a:schemeClr>
+    </dgm:fillClrLst>
+    <dgm:linClrLst meth="repeat">
+      <a:schemeClr val="accent2">
+        <a:shade val="80000"/>
+      </a:schemeClr>
+    </dgm:linClrLst>
+    <dgm:effectClrLst/>
+    <dgm:txLinClrLst/>
+    <dgm:txFillClrLst meth="repeat">
+      <a:schemeClr val="lt1"/>
+    </dgm:txFillClrLst>
+    <dgm:txEffectClrLst/>
+  </dgm:styleLbl>
+  <dgm:styleLbl name="bgImgPlace1">
+    <dgm:fillClrLst meth="repeat">
+      <a:schemeClr val="accent2">
+        <a:tint val="40000"/>
+      </a:schemeClr>
+    </dgm:fillClrLst>
+    <dgm:linClrLst meth="repeat">
+      <a:schemeClr val="accent2">
+        <a:shade val="80000"/>
+      </a:schemeClr>
+    </dgm:linClrLst>
+    <dgm:effectClrLst/>
+    <dgm:txLinClrLst/>
+    <dgm:txFillClrLst meth="repeat">
+      <a:schemeClr val="lt1"/>
+    </dgm:txFillClrLst>
+    <dgm:txEffectClrLst/>
+  </dgm:styleLbl>
+  <dgm:styleLbl name="sibTrans2D1">
+    <dgm:fillClrLst meth="repeat">
+      <a:schemeClr val="accent2">
+        <a:tint val="60000"/>
+      </a:schemeClr>
+    </dgm:fillClrLst>
+    <dgm:linClrLst meth="repeat">
+      <a:schemeClr val="accent2">
+        <a:tint val="60000"/>
+      </a:schemeClr>
+    </dgm:linClrLst>
+    <dgm:effectClrLst/>
+    <dgm:txLinClrLst/>
+    <dgm:txFillClrLst meth="repeat">
+      <a:schemeClr val="dk1"/>
+    </dgm:txFillClrLst>
+    <dgm:txEffectClrLst/>
+  </dgm:styleLbl>
+  <dgm:styleLbl name="fgSibTrans2D1">
+    <dgm:fillClrLst meth="repeat">
+      <a:schemeClr val="accent2">
+        <a:tint val="60000"/>
+      </a:schemeClr>
+    </dgm:fillClrLst>
+    <dgm:linClrLst meth="repeat">
+      <a:schemeClr val="accent2">
+        <a:tint val="60000"/>
+      </a:schemeClr>
+    </dgm:linClrLst>
+    <dgm:effectClrLst/>
+    <dgm:txLinClrLst/>
+    <dgm:txFillClrLst meth="repeat">
+      <a:schemeClr val="dk1"/>
+    </dgm:txFillClrLst>
+    <dgm:txEffectClrLst/>
+  </dgm:styleLbl>
+  <dgm:styleLbl name="bgSibTrans2D1">
+    <dgm:fillClrLst meth="repeat">
+      <a:schemeClr val="accent2">
+        <a:tint val="60000"/>
+      </a:schemeClr>
+    </dgm:fillClrLst>
+    <dgm:linClrLst meth="repeat">
+      <a:schemeClr val="accent2">
+        <a:tint val="60000"/>
+      </a:schemeClr>
+    </dgm:linClrLst>
+    <dgm:effectClrLst/>
+    <dgm:txLinClrLst/>
+    <dgm:txFillClrLst meth="repeat">
+      <a:schemeClr val="dk1"/>
+    </dgm:txFillClrLst>
+    <dgm:txEffectClrLst/>
+  </dgm:styleLbl>
+  <dgm:styleLbl name="sibTrans1D1">
+    <dgm:fillClrLst meth="repeat">
+      <a:schemeClr val="accent2"/>
+    </dgm:fillClrLst>
+    <dgm:linClrLst meth="repeat">
+      <a:schemeClr val="accent2"/>
+    </dgm:linClrLst>
+    <dgm:effectClrLst/>
+    <dgm:txLinClrLst/>
+    <dgm:txFillClrLst meth="repeat">
+      <a:schemeClr val="tx1"/>
+    </dgm:txFillClrLst>
+    <dgm:txEffectClrLst/>
+  </dgm:styleLbl>
+  <dgm:styleLbl name="callout">
+    <dgm:fillClrLst meth="repeat">
+      <a:schemeClr val="accent2"/>
+    </dgm:fillClrLst>
+    <dgm:linClrLst meth="repeat">
+      <a:schemeClr val="accent2"/>
+    </dgm:linClrLst>
+    <dgm:effectClrLst/>
+    <dgm:txLinClrLst/>
+    <dgm:txFillClrLst meth="repeat">
+      <a:schemeClr val="tx1"/>
+    </dgm:txFillClrLst>
+    <dgm:txEffectClrLst/>
+  </dgm:styleLbl>
+  <dgm:styleLbl name="asst0">
+    <dgm:fillClrLst meth="repeat">
+      <a:schemeClr val="lt1"/>
+    </dgm:fillClrLst>
+    <dgm:linClrLst meth="repeat">
+      <a:schemeClr val="accent2">
+        <a:shade val="80000"/>
+      </a:schemeClr>
+    </dgm:linClrLst>
+    <dgm:effectClrLst/>
+    <dgm:txLinClrLst/>
+    <dgm:txFillClrLst meth="repeat">
+      <a:schemeClr val="dk1"/>
+    </dgm:txFillClrLst>
+    <dgm:txEffectClrLst/>
+  </dgm:styleLbl>
+  <dgm:styleLbl name="asst1">
+    <dgm:fillClrLst meth="repeat">
+      <a:schemeClr val="lt1"/>
+    </dgm:fillClrLst>
+    <dgm:linClrLst meth="repeat">
+      <a:schemeClr val="accent2">
+        <a:shade val="80000"/>
+      </a:schemeClr>
+    </dgm:linClrLst>
+    <dgm:effectClrLst/>
+    <dgm:txLinClrLst/>
+    <dgm:txFillClrLst meth="repeat">
+      <a:schemeClr val="dk1"/>
+    </dgm:txFillClrLst>
+    <dgm:txEffectClrLst/>
+  </dgm:styleLbl>
+  <dgm:styleLbl name="asst2">
+    <dgm:fillClrLst meth="repeat">
+      <a:schemeClr val="lt1"/>
+    </dgm:fillClrLst>
+    <dgm:linClrLst meth="repeat">
+      <a:schemeClr val="accent2">
+        <a:shade val="80000"/>
+      </a:schemeClr>
+    </dgm:linClrLst>
+    <dgm:effectClrLst/>
+    <dgm:txLinClrLst/>
+    <dgm:txFillClrLst meth="repeat">
+      <a:schemeClr val="dk1"/>
+    </dgm:txFillClrLst>
+    <dgm:txEffectClrLst/>
+  </dgm:styleLbl>
+  <dgm:styleLbl name="asst3">
+    <dgm:fillClrLst meth="repeat">
+      <a:schemeClr val="lt1"/>
+    </dgm:fillClrLst>
+    <dgm:linClrLst meth="repeat">
+      <a:schemeClr val="accent2">
+        <a:shade val="80000"/>
+      </a:schemeClr>
+    </dgm:linClrLst>
+    <dgm:effectClrLst/>
+    <dgm:txLinClrLst/>
+    <dgm:txFillClrLst meth="repeat">
+      <a:schemeClr val="dk1"/>
+    </dgm:txFillClrLst>
+    <dgm:txEffectClrLst/>
+  </dgm:styleLbl>
+  <dgm:styleLbl name="asst4">
+    <dgm:fillClrLst meth="repeat">
+      <a:schemeClr val="lt1"/>
+    </dgm:fillClrLst>
+    <dgm:linClrLst meth="repeat">
+      <a:schemeClr val="accent2">
+        <a:shade val="80000"/>
+      </a:schemeClr>
+    </dgm:linClrLst>
+    <dgm:effectClrLst/>
+    <dgm:txLinClrLst/>
+    <dgm:txFillClrLst meth="repeat">
+      <a:schemeClr val="dk1"/>
+    </dgm:txFillClrLst>
+    <dgm:txEffectClrLst/>
+  </dgm:styleLbl>
+  <dgm:styleLbl name="parChTrans2D1">
+    <dgm:fillClrLst meth="repeat">
+      <a:schemeClr val="accent2">
+        <a:tint val="60000"/>
+      </a:schemeClr>
+    </dgm:fillClrLst>
+    <dgm:linClrLst meth="repeat">
+      <a:schemeClr val="accent2">
+        <a:tint val="60000"/>
+      </a:schemeClr>
+    </dgm:linClrLst>
+    <dgm:effectClrLst/>
+    <dgm:txLinClrLst/>
+    <dgm:txFillClrLst/>
+    <dgm:txEffectClrLst/>
+  </dgm:styleLbl>
+  <dgm:styleLbl name="parChTrans2D2">
+    <dgm:fillClrLst meth="repeat">
+      <a:schemeClr val="accent2"/>
+    </dgm:fillClrLst>
+    <dgm:linClrLst meth="repeat">
+      <a:schemeClr val="accent2"/>
+    </dgm:linClrLst>
+    <dgm:effectClrLst/>
+    <dgm:txLinClrLst/>
+    <dgm:txFillClrLst/>
+    <dgm:txEffectClrLst/>
+  </dgm:styleLbl>
+  <dgm:styleLbl name="parChTrans2D3">
+    <dgm:fillClrLst meth="repeat">
+      <a:schemeClr val="accent2"/>
+    </dgm:fillClrLst>
+    <dgm:linClrLst meth="repeat">
+      <a:schemeClr val="accent2"/>
+    </dgm:linClrLst>
+    <dgm:effectClrLst/>
+    <dgm:txLinClrLst/>
+    <dgm:txFillClrLst/>
+    <dgm:txEffectClrLst/>
+  </dgm:styleLbl>
+  <dgm:styleLbl name="parChTrans2D4">
+    <dgm:fillClrLst meth="repeat">
+      <a:schemeClr val="accent2"/>
+    </dgm:fillClrLst>
+    <dgm:linClrLst meth="repeat">
+      <a:schemeClr val="accent2"/>
+    </dgm:linClrLst>
+    <dgm:effectClrLst/>
+    <dgm:txLinClrLst/>
+    <dgm:txFillClrLst meth="repeat">
+      <a:schemeClr val="lt1"/>
+    </dgm:txFillClrLst>
+    <dgm:txEffectClrLst/>
+  </dgm:styleLbl>
+  <dgm:styleLbl name="parChTrans1D1">
+    <dgm:fillClrLst meth="repeat">
+      <a:schemeClr val="accent2"/>
+    </dgm:fillClrLst>
+    <dgm:linClrLst meth="repeat">
+      <a:schemeClr val="accent2">
+        <a:shade val="60000"/>
+      </a:schemeClr>
+    </dgm:linClrLst>
+    <dgm:effectClrLst/>
+    <dgm:txLinClrLst/>
+    <dgm:txFillClrLst meth="repeat">
+      <a:schemeClr val="tx1"/>
+    </dgm:txFillClrLst>
+    <dgm:txEffectClrLst/>
+  </dgm:styleLbl>
+  <dgm:styleLbl name="parChTrans1D2">
+    <dgm:fillClrLst meth="repeat">
+      <a:schemeClr val="accent2"/>
+    </dgm:fillClrLst>
+    <dgm:linClrLst meth="repeat">
+      <a:schemeClr val="accent2">
+        <a:shade val="60000"/>
+      </a:schemeClr>
+    </dgm:linClrLst>
+    <dgm:effectClrLst/>
+    <dgm:txLinClrLst/>
+    <dgm:txFillClrLst meth="repeat">
+      <a:schemeClr val="tx1"/>
+    </dgm:txFillClrLst>
+    <dgm:txEffectClrLst/>
+  </dgm:styleLbl>
+  <dgm:styleLbl name="parChTrans1D3">
+    <dgm:fillClrLst meth="repeat">
+      <a:schemeClr val="accent2"/>
+    </dgm:fillClrLst>
+    <dgm:linClrLst meth="repeat">
+      <a:schemeClr val="accent2">
+        <a:shade val="80000"/>
+      </a:schemeClr>
+    </dgm:linClrLst>
+    <dgm:effectClrLst/>
+    <dgm:txLinClrLst/>
+    <dgm:txFillClrLst meth="repeat">
+      <a:schemeClr val="tx1"/>
+    </dgm:txFillClrLst>
+    <dgm:txEffectClrLst/>
+  </dgm:styleLbl>
+  <dgm:styleLbl name="parChTrans1D4">
+    <dgm:fillClrLst meth="repeat">
+      <a:schemeClr val="accent2"/>
+    </dgm:fillClrLst>
+    <dgm:linClrLst meth="repeat">
+      <a:schemeClr val="accent2">
+        <a:shade val="80000"/>
+      </a:schemeClr>
+    </dgm:linClrLst>
+    <dgm:effectClrLst/>
+    <dgm:txLinClrLst/>
+    <dgm:txFillClrLst meth="repeat">
+      <a:schemeClr val="tx1"/>
+    </dgm:txFillClrLst>
+    <dgm:txEffectClrLst/>
+  </dgm:styleLbl>
+  <dgm:styleLbl name="fgAcc1">
+    <dgm:fillClrLst meth="repeat">
+      <a:schemeClr val="accent2">
+        <a:alpha val="90000"/>
+        <a:tint val="40000"/>
+      </a:schemeClr>
+    </dgm:fillClrLst>
+    <dgm:linClrLst meth="repeat">
+      <a:schemeClr val="accent2"/>
+    </dgm:linClrLst>
+    <dgm:effectClrLst/>
+    <dgm:txLinClrLst/>
+    <dgm:txFillClrLst meth="repeat">
+      <a:schemeClr val="dk1"/>
+    </dgm:txFillClrLst>
+    <dgm:txEffectClrLst/>
+  </dgm:styleLbl>
+  <dgm:styleLbl name="conFgAcc1">
+    <dgm:fillClrLst meth="repeat">
+      <a:schemeClr val="accent2">
+        <a:alpha val="90000"/>
+        <a:tint val="40000"/>
+      </a:schemeClr>
+    </dgm:fillClrLst>
+    <dgm:linClrLst meth="repeat">
+      <a:schemeClr val="accent2"/>
+    </dgm:linClrLst>
+    <dgm:effectClrLst/>
+    <dgm:txLinClrLst/>
+    <dgm:txFillClrLst meth="repeat">
+      <a:schemeClr val="dk1"/>
+    </dgm:txFillClrLst>
+    <dgm:txEffectClrLst/>
+  </dgm:styleLbl>
+  <dgm:styleLbl name="alignAcc1">
+    <dgm:fillClrLst meth="repeat">
+      <a:schemeClr val="accent2">
+        <a:alpha val="90000"/>
+        <a:tint val="40000"/>
+      </a:schemeClr>
+    </dgm:fillClrLst>
+    <dgm:linClrLst meth="repeat">
+      <a:schemeClr val="accent2"/>
+    </dgm:linClrLst>
+    <dgm:effectClrLst/>
+    <dgm:txLinClrLst/>
+    <dgm:txFillClrLst meth="repeat">
+      <a:schemeClr val="dk1"/>
+    </dgm:txFillClrLst>
+    <dgm:txEffectClrLst/>
+  </dgm:styleLbl>
+  <dgm:styleLbl name="trAlignAcc1">
+    <dgm:fillClrLst meth="repeat">
+      <a:schemeClr val="accent2">
+        <a:alpha val="40000"/>
+        <a:tint val="40000"/>
+      </a:schemeClr>
+    </dgm:fillClrLst>
+    <dgm:linClrLst meth="repeat">
+      <a:schemeClr val="accent2"/>
+    </dgm:linClrLst>
+    <dgm:effectClrLst/>
+    <dgm:txLinClrLst/>
+    <dgm:txFillClrLst meth="repeat">
+      <a:schemeClr val="dk1"/>
+    </dgm:txFillClrLst>
+    <dgm:txEffectClrLst/>
+  </dgm:styleLbl>
+  <dgm:styleLbl name="bgAcc1">
+    <dgm:fillClrLst meth="repeat">
+      <a:schemeClr val="accent2">
+        <a:alpha val="90000"/>
+        <a:tint val="40000"/>
+      </a:schemeClr>
+    </dgm:fillClrLst>
+    <dgm:linClrLst meth="repeat">
+      <a:schemeClr val="accent2"/>
+    </dgm:linClrLst>
+    <dgm:effectClrLst/>
+    <dgm:txLinClrLst/>
+    <dgm:txFillClrLst meth="repeat">
+      <a:schemeClr val="dk1"/>
+    </dgm:txFillClrLst>
+    <dgm:txEffectClrLst/>
+  </dgm:styleLbl>
+  <dgm:styleLbl name="solidFgAcc1">
+    <dgm:fillClrLst meth="repeat">
+      <a:schemeClr val="lt1"/>
+    </dgm:fillClrLst>
+    <dgm:linClrLst meth="repeat">
+      <a:schemeClr val="accent2"/>
+    </dgm:linClrLst>
+    <dgm:effectClrLst/>
+    <dgm:txLinClrLst/>
+    <dgm:txFillClrLst meth="repeat">
+      <a:schemeClr val="dk1"/>
+    </dgm:txFillClrLst>
+    <dgm:txEffectClrLst/>
+  </dgm:styleLbl>
+  <dgm:styleLbl name="solidAlignAcc1">
+    <dgm:fillClrLst meth="repeat">
+      <a:schemeClr val="lt1"/>
+    </dgm:fillClrLst>
+    <dgm:linClrLst meth="repeat">
+      <a:schemeClr val="accent2"/>
+    </dgm:linClrLst>
+    <dgm:effectClrLst/>
+    <dgm:txLinClrLst/>
+    <dgm:txFillClrLst meth="repeat">
+      <a:schemeClr val="dk1"/>
+    </dgm:txFillClrLst>
+    <dgm:txEffectClrLst/>
+  </dgm:styleLbl>
+  <dgm:styleLbl name="solidBgAcc1">
+    <dgm:fillClrLst meth="repeat">
+      <a:schemeClr val="lt1"/>
+    </dgm:fillClrLst>
+    <dgm:linClrLst meth="repeat">
+      <a:schemeClr val="accent2"/>
+    </dgm:linClrLst>
+    <dgm:effectClrLst/>
+    <dgm:txLinClrLst/>
+    <dgm:txFillClrLst meth="repeat">
+      <a:schemeClr val="dk1"/>
+    </dgm:txFillClrLst>
+    <dgm:txEffectClrLst/>
+  </dgm:styleLbl>
+  <dgm:styleLbl name="fgAccFollowNode1">
+    <dgm:fillClrLst meth="repeat">
+      <a:schemeClr val="lt1">
+        <a:alpha val="90000"/>
+        <a:tint val="40000"/>
+      </a:schemeClr>
+    </dgm:fillClrLst>
+    <dgm:linClrLst meth="repeat">
+      <a:schemeClr val="accent2">
+        <a:alpha val="90000"/>
+      </a:schemeClr>
+    </dgm:linClrLst>
+    <dgm:effectClrLst/>
+    <dgm:txLinClrLst/>
+    <dgm:txFillClrLst meth="repeat">
+      <a:schemeClr val="dk1"/>
+    </dgm:txFillClrLst>
+    <dgm:txEffectClrLst/>
+  </dgm:styleLbl>
+  <dgm:styleLbl name="alignAccFollowNode1">
+    <dgm:fillClrLst meth="repeat">
+      <a:schemeClr val="lt1">
+        <a:alpha val="90000"/>
+        <a:tint val="40000"/>
+      </a:schemeClr>
+    </dgm:fillClrLst>
+    <dgm:linClrLst meth="repeat">
+      <a:schemeClr val="accent2">
+        <a:alpha val="90000"/>
+      </a:schemeClr>
+    </dgm:linClrLst>
+    <dgm:effectClrLst/>
+    <dgm:txLinClrLst/>
+    <dgm:txFillClrLst meth="repeat">
+      <a:schemeClr val="dk1"/>
+    </dgm:txFillClrLst>
+    <dgm:txEffectClrLst/>
+  </dgm:styleLbl>
+  <dgm:styleLbl name="bgAccFollowNode1">
+    <dgm:fillClrLst meth="repeat">
+      <a:schemeClr val="lt1">
+        <a:alpha val="90000"/>
+        <a:tint val="40000"/>
+      </a:schemeClr>
+    </dgm:fillClrLst>
+    <dgm:linClrLst meth="repeat">
+      <a:schemeClr val="accent2">
+        <a:alpha val="90000"/>
+      </a:schemeClr>
+    </dgm:linClrLst>
+    <dgm:effectClrLst/>
+    <dgm:txLinClrLst/>
+    <dgm:txFillClrLst meth="repeat">
+      <a:schemeClr val="dk1"/>
+    </dgm:txFillClrLst>
+    <dgm:txEffectClrLst/>
+  </dgm:styleLbl>
+  <dgm:styleLbl name="fgAcc0">
+    <dgm:fillClrLst meth="repeat">
+      <a:schemeClr val="accent2">
+        <a:alpha val="90000"/>
+        <a:tint val="40000"/>
+      </a:schemeClr>
+    </dgm:fillClrLst>
+    <dgm:linClrLst meth="repeat">
+      <a:schemeClr val="accent2"/>
+    </dgm:linClrLst>
+    <dgm:effectClrLst/>
+    <dgm:txLinClrLst/>
+    <dgm:txFillClrLst meth="repeat">
+      <a:schemeClr val="dk1"/>
+    </dgm:txFillClrLst>
+    <dgm:txEffectClrLst/>
+  </dgm:styleLbl>
+  <dgm:styleLbl name="fgAcc2">
+    <dgm:fillClrLst meth="repeat">
+      <a:schemeClr val="accent2">
+        <a:alpha val="90000"/>
+        <a:tint val="40000"/>
+      </a:schemeClr>
+    </dgm:fillClrLst>
+    <dgm:linClrLst meth="repeat">
+      <a:schemeClr val="accent2"/>
+    </dgm:linClrLst>
+    <dgm:effectClrLst/>
+    <dgm:txLinClrLst/>
+    <dgm:txFillClrLst meth="repeat">
+      <a:schemeClr val="dk1"/>
+    </dgm:txFillClrLst>
+    <dgm:txEffectClrLst/>
+  </dgm:styleLbl>
+  <dgm:styleLbl name="fgAcc3">
+    <dgm:fillClrLst meth="repeat">
+      <a:schemeClr val="accent2">
+        <a:alpha val="90000"/>
+        <a:tint val="40000"/>
+      </a:schemeClr>
+    </dgm:fillClrLst>
+    <dgm:linClrLst meth="repeat">
+      <a:schemeClr val="accent2"/>
+    </dgm:linClrLst>
+    <dgm:effectClrLst/>
+    <dgm:txLinClrLst/>
+    <dgm:txFillClrLst meth="repeat">
+      <a:schemeClr val="dk1"/>
+    </dgm:txFillClrLst>
+    <dgm:txEffectClrLst/>
+  </dgm:styleLbl>
+  <dgm:styleLbl name="fgAcc4">
+    <dgm:fillClrLst meth="repeat">
+      <a:schemeClr val="accent2">
+        <a:alpha val="90000"/>
+        <a:tint val="40000"/>
+      </a:schemeClr>
+    </dgm:fillClrLst>
+    <dgm:linClrLst meth="repeat">
+      <a:schemeClr val="accent2"/>
+    </dgm:linClrLst>
+    <dgm:effectClrLst/>
+    <dgm:txLinClrLst/>
+    <dgm:txFillClrLst meth="repeat">
+      <a:schemeClr val="dk1"/>
+    </dgm:txFillClrLst>
+    <dgm:txEffectClrLst/>
+  </dgm:styleLbl>
+  <dgm:styleLbl name="bgShp">
+    <dgm:fillClrLst meth="repeat">
+      <a:schemeClr val="accent2">
+        <a:tint val="40000"/>
+      </a:schemeClr>
+    </dgm:fillClrLst>
+    <dgm:linClrLst meth="repeat">
+      <a:schemeClr val="accent2"/>
+    </dgm:linClrLst>
+    <dgm:effectClrLst/>
+    <dgm:txLinClrLst/>
+    <dgm:txFillClrLst meth="repeat">
+      <a:schemeClr val="dk1"/>
+    </dgm:txFillClrLst>
+    <dgm:txEffectClrLst/>
+  </dgm:styleLbl>
+  <dgm:styleLbl name="dkBgShp">
+    <dgm:fillClrLst meth="repeat">
+      <a:schemeClr val="accent2">
+        <a:shade val="80000"/>
+      </a:schemeClr>
+    </dgm:fillClrLst>
+    <dgm:linClrLst meth="repeat">
+      <a:schemeClr val="accent2"/>
+    </dgm:linClrLst>
+    <dgm:effectClrLst/>
+    <dgm:txLinClrLst/>
+    <dgm:txFillClrLst meth="repeat">
+      <a:schemeClr val="lt1"/>
+    </dgm:txFillClrLst>
+    <dgm:txEffectClrLst/>
+  </dgm:styleLbl>
+  <dgm:styleLbl name="trBgShp">
+    <dgm:fillClrLst meth="repeat">
+      <a:schemeClr val="accent2">
+        <a:tint val="50000"/>
+        <a:alpha val="40000"/>
+      </a:schemeClr>
+    </dgm:fillClrLst>
+    <dgm:linClrLst meth="repeat">
+      <a:schemeClr val="accent2"/>
+    </dgm:linClrLst>
+    <dgm:effectClrLst/>
+    <dgm:txLinClrLst/>
+    <dgm:txFillClrLst meth="repeat">
+      <a:schemeClr val="lt1"/>
+    </dgm:txFillClrLst>
+    <dgm:txEffectClrLst/>
+  </dgm:styleLbl>
+  <dgm:styleLbl name="fgShp">
+    <dgm:fillClrLst meth="repeat">
+      <a:schemeClr val="accent2">
+        <a:tint val="60000"/>
+      </a:schemeClr>
+    </dgm:fillClrLst>
+    <dgm:linClrLst meth="repeat">
+      <a:schemeClr val="lt1"/>
+    </dgm:linClrLst>
+    <dgm:effectClrLst/>
+    <dgm:txLinClrLst/>
+    <dgm:txFillClrLst meth="repeat">
+      <a:schemeClr val="dk1"/>
+    </dgm:txFillClrLst>
+    <dgm:txEffectClrLst/>
+  </dgm:styleLbl>
+  <dgm:styleLbl name="revTx">
+    <dgm:fillClrLst meth="repeat">
+      <a:schemeClr val="lt1">
+        <a:alpha val="0"/>
+      </a:schemeClr>
+    </dgm:fillClrLst>
+    <dgm:linClrLst meth="repeat">
+      <a:schemeClr val="dk1">
+        <a:alpha val="0"/>
+      </a:schemeClr>
+    </dgm:linClrLst>
+    <dgm:effectClrLst/>
+    <dgm:txLinClrLst/>
+    <dgm:txFillClrLst meth="repeat">
+      <a:schemeClr val="tx1"/>
+    </dgm:txFillClrLst>
+    <dgm:txEffectClrLst/>
+  </dgm:styleLbl>
+</dgm:colorsDef>
+</file>
+
+<file path=word/diagrams/data1.xml><?xml version="1.0" encoding="utf-8"?>
+<dgm:dataModel xmlns:dgm="http://schemas.openxmlformats.org/drawingml/2006/diagram" xmlns:a="http://schemas.openxmlformats.org/drawingml/2006/main">
+  <dgm:ptLst>
+    <dgm:pt modelId="{5D185A4F-018C-4145-8D66-3CC94E3A86CF}" type="doc">
+      <dgm:prSet loTypeId="urn:microsoft.com/office/officeart/2005/8/layout/cycle4" loCatId="cycle" qsTypeId="urn:microsoft.com/office/officeart/2005/8/quickstyle/simple1" qsCatId="simple" csTypeId="urn:microsoft.com/office/officeart/2005/8/colors/accent2_1" csCatId="accent2" phldr="1"/>
+      <dgm:spPr/>
+      <dgm:t>
+        <a:bodyPr/>
+        <a:lstStyle/>
+        <a:p>
+          <a:endParaRPr lang="es-PE"/>
+        </a:p>
+      </dgm:t>
+    </dgm:pt>
+    <dgm:pt modelId="{C39BD7E6-2D44-49C8-9A35-E72E58F56BDF}">
+      <dgm:prSet phldrT="[Texto]"/>
+      <dgm:spPr/>
+      <dgm:t>
+        <a:bodyPr/>
+        <a:lstStyle/>
+        <a:p>
+          <a:r>
+            <a:rPr lang="es-PE"/>
+            <a:t>ANÁLISIS Y ESPECIFICACIÓN DE REQUISITOS</a:t>
+          </a:r>
+        </a:p>
+      </dgm:t>
+    </dgm:pt>
+    <dgm:pt modelId="{6FE96A4E-827A-4928-AF70-297C1F94359F}" type="parTrans" cxnId="{2E01AFBF-B727-4B60-A39E-1EE8B399CCFC}">
+      <dgm:prSet/>
+      <dgm:spPr/>
+      <dgm:t>
+        <a:bodyPr/>
+        <a:lstStyle/>
+        <a:p>
+          <a:endParaRPr lang="es-PE"/>
+        </a:p>
+      </dgm:t>
+    </dgm:pt>
+    <dgm:pt modelId="{63919B76-BB77-4DFB-995C-A0FA11F83B68}" type="sibTrans" cxnId="{2E01AFBF-B727-4B60-A39E-1EE8B399CCFC}">
+      <dgm:prSet/>
+      <dgm:spPr/>
+      <dgm:t>
+        <a:bodyPr/>
+        <a:lstStyle/>
+        <a:p>
+          <a:endParaRPr lang="es-PE"/>
+        </a:p>
+      </dgm:t>
+    </dgm:pt>
+    <dgm:pt modelId="{03F9C83A-F0F6-480B-BC67-6533B2A82BC6}">
+      <dgm:prSet phldrT="[Texto]"/>
+      <dgm:spPr/>
+      <dgm:t>
+        <a:bodyPr/>
+        <a:lstStyle/>
+        <a:p>
+          <a:r>
+            <a:rPr lang="es-PE"/>
+            <a:t>IDENTIFICACIÓN</a:t>
+          </a:r>
+        </a:p>
+      </dgm:t>
+    </dgm:pt>
+    <dgm:pt modelId="{B0BCE093-180A-4728-9C2F-19F42D2611DD}" type="parTrans" cxnId="{2944F47F-9101-48A8-B093-A3829880236E}">
+      <dgm:prSet/>
+      <dgm:spPr/>
+      <dgm:t>
+        <a:bodyPr/>
+        <a:lstStyle/>
+        <a:p>
+          <a:endParaRPr lang="es-PE"/>
+        </a:p>
+      </dgm:t>
+    </dgm:pt>
+    <dgm:pt modelId="{9864FB3E-A3FF-49E0-968B-3462B9A718D8}" type="sibTrans" cxnId="{2944F47F-9101-48A8-B093-A3829880236E}">
+      <dgm:prSet/>
+      <dgm:spPr/>
+      <dgm:t>
+        <a:bodyPr/>
+        <a:lstStyle/>
+        <a:p>
+          <a:endParaRPr lang="es-PE"/>
+        </a:p>
+      </dgm:t>
+    </dgm:pt>
+    <dgm:pt modelId="{EE1CB779-98F2-40AC-9DFF-FFCB271B539E}">
+      <dgm:prSet phldrT="[Texto]"/>
+      <dgm:spPr/>
+      <dgm:t>
+        <a:bodyPr/>
+        <a:lstStyle/>
+        <a:p>
+          <a:r>
+            <a:rPr lang="es-PE"/>
+            <a:t>DISEÑO ARQUITECTÓNICO Y DETALLADO</a:t>
+          </a:r>
+        </a:p>
+      </dgm:t>
+    </dgm:pt>
+    <dgm:pt modelId="{C73614F3-ACF8-4832-8B12-39703715064B}" type="parTrans" cxnId="{FE3FC5A6-CA85-49AD-8788-EC0362B8F727}">
+      <dgm:prSet/>
+      <dgm:spPr/>
+      <dgm:t>
+        <a:bodyPr/>
+        <a:lstStyle/>
+        <a:p>
+          <a:endParaRPr lang="es-PE"/>
+        </a:p>
+      </dgm:t>
+    </dgm:pt>
+    <dgm:pt modelId="{320CD816-5BE6-4ABB-A181-83CC25EDF1D7}" type="sibTrans" cxnId="{FE3FC5A6-CA85-49AD-8788-EC0362B8F727}">
+      <dgm:prSet/>
+      <dgm:spPr/>
+      <dgm:t>
+        <a:bodyPr/>
+        <a:lstStyle/>
+        <a:p>
+          <a:endParaRPr lang="es-PE"/>
+        </a:p>
+      </dgm:t>
+    </dgm:pt>
+    <dgm:pt modelId="{9AD10316-04A4-4BC3-938A-5F445690B027}">
+      <dgm:prSet phldrT="[Texto]"/>
+      <dgm:spPr/>
+      <dgm:t>
+        <a:bodyPr/>
+        <a:lstStyle/>
+        <a:p>
+          <a:r>
+            <a:rPr lang="es-PE"/>
+            <a:t>ESTADO</a:t>
+          </a:r>
+        </a:p>
+      </dgm:t>
+    </dgm:pt>
+    <dgm:pt modelId="{89C77A4A-E9BF-414E-93AB-AB3C0145DA9C}" type="parTrans" cxnId="{405F5F80-EB45-4793-AA36-9456B910D791}">
+      <dgm:prSet/>
+      <dgm:spPr/>
+      <dgm:t>
+        <a:bodyPr/>
+        <a:lstStyle/>
+        <a:p>
+          <a:endParaRPr lang="es-PE"/>
+        </a:p>
+      </dgm:t>
+    </dgm:pt>
+    <dgm:pt modelId="{3C8CF161-796F-458D-9B88-5741B9CC7057}" type="sibTrans" cxnId="{405F5F80-EB45-4793-AA36-9456B910D791}">
+      <dgm:prSet/>
+      <dgm:spPr/>
+      <dgm:t>
+        <a:bodyPr/>
+        <a:lstStyle/>
+        <a:p>
+          <a:endParaRPr lang="es-PE"/>
+        </a:p>
+      </dgm:t>
+    </dgm:pt>
+    <dgm:pt modelId="{ACB5BC0F-934D-42B6-BA97-2D3AD1CDC892}">
+      <dgm:prSet phldrT="[Texto]"/>
+      <dgm:spPr/>
+      <dgm:t>
+        <a:bodyPr/>
+        <a:lstStyle/>
+        <a:p>
+          <a:r>
+            <a:rPr lang="es-PE"/>
+            <a:t>IMPLEMENTACIÓN</a:t>
+          </a:r>
+        </a:p>
+      </dgm:t>
+    </dgm:pt>
+    <dgm:pt modelId="{79B6312A-49C6-463E-B337-A54A373D4FF5}" type="parTrans" cxnId="{FE6E8291-6142-4DFE-A2DD-78D0FBEF38DB}">
+      <dgm:prSet/>
+      <dgm:spPr/>
+      <dgm:t>
+        <a:bodyPr/>
+        <a:lstStyle/>
+        <a:p>
+          <a:endParaRPr lang="es-PE"/>
+        </a:p>
+      </dgm:t>
+    </dgm:pt>
+    <dgm:pt modelId="{A4D4760A-349E-4923-9DB0-50EA5C0CD29E}" type="sibTrans" cxnId="{FE6E8291-6142-4DFE-A2DD-78D0FBEF38DB}">
+      <dgm:prSet/>
+      <dgm:spPr/>
+      <dgm:t>
+        <a:bodyPr/>
+        <a:lstStyle/>
+        <a:p>
+          <a:endParaRPr lang="es-PE"/>
+        </a:p>
+      </dgm:t>
+    </dgm:pt>
+    <dgm:pt modelId="{5A2D43B2-94FB-4498-BF62-476950032709}">
+      <dgm:prSet phldrT="[Texto]"/>
+      <dgm:spPr/>
+      <dgm:t>
+        <a:bodyPr/>
+        <a:lstStyle/>
+        <a:p>
+          <a:r>
+            <a:rPr lang="es-PE"/>
+            <a:t>AUDITORÍA</a:t>
+          </a:r>
+        </a:p>
+      </dgm:t>
+    </dgm:pt>
+    <dgm:pt modelId="{C3246045-0572-4751-B486-4F30F8615CDB}" type="parTrans" cxnId="{580EDCE2-310C-448C-BDCD-5E3DBA91D235}">
+      <dgm:prSet/>
+      <dgm:spPr/>
+      <dgm:t>
+        <a:bodyPr/>
+        <a:lstStyle/>
+        <a:p>
+          <a:endParaRPr lang="es-PE"/>
+        </a:p>
+      </dgm:t>
+    </dgm:pt>
+    <dgm:pt modelId="{DEB7F104-D5A3-49A2-8E8A-7C6FCBD1DBE0}" type="sibTrans" cxnId="{580EDCE2-310C-448C-BDCD-5E3DBA91D235}">
+      <dgm:prSet/>
+      <dgm:spPr/>
+      <dgm:t>
+        <a:bodyPr/>
+        <a:lstStyle/>
+        <a:p>
+          <a:endParaRPr lang="es-PE"/>
+        </a:p>
+      </dgm:t>
+    </dgm:pt>
+    <dgm:pt modelId="{5E8AFF44-3C40-47C7-AC8B-CEEA13E5D448}">
+      <dgm:prSet phldrT="[Texto]"/>
+      <dgm:spPr/>
+      <dgm:t>
+        <a:bodyPr/>
+        <a:lstStyle/>
+        <a:p>
+          <a:r>
+            <a:rPr lang="es-PE"/>
+            <a:t>DESPLIEGUE, PRUEBAS Y MANTENIMIENTO</a:t>
+          </a:r>
+        </a:p>
+      </dgm:t>
+    </dgm:pt>
+    <dgm:pt modelId="{2012D216-EDB7-4EC9-A2AD-9C22FCFEC102}" type="parTrans" cxnId="{3053443C-AC7B-402A-923D-26E3E237A792}">
+      <dgm:prSet/>
+      <dgm:spPr/>
+      <dgm:t>
+        <a:bodyPr/>
+        <a:lstStyle/>
+        <a:p>
+          <a:endParaRPr lang="es-PE"/>
+        </a:p>
+      </dgm:t>
+    </dgm:pt>
+    <dgm:pt modelId="{E5592F2B-5B59-457A-A4D6-BD35A4FBD74C}" type="sibTrans" cxnId="{3053443C-AC7B-402A-923D-26E3E237A792}">
+      <dgm:prSet/>
+      <dgm:spPr/>
+      <dgm:t>
+        <a:bodyPr/>
+        <a:lstStyle/>
+        <a:p>
+          <a:endParaRPr lang="es-PE"/>
+        </a:p>
+      </dgm:t>
+    </dgm:pt>
+    <dgm:pt modelId="{B6B94E37-C3F8-46F6-8FAB-14CA55AD8D42}">
+      <dgm:prSet phldrT="[Texto]"/>
+      <dgm:spPr/>
+      <dgm:t>
+        <a:bodyPr/>
+        <a:lstStyle/>
+        <a:p>
+          <a:r>
+            <a:rPr lang="es-PE"/>
+            <a:t>GESTIÓN DE RELEASE</a:t>
+          </a:r>
+        </a:p>
+      </dgm:t>
+    </dgm:pt>
+    <dgm:pt modelId="{06CA7EE2-435D-45AF-BDE8-32EB1FF55825}" type="parTrans" cxnId="{12647444-486B-4ACC-B962-AA5474954994}">
+      <dgm:prSet/>
+      <dgm:spPr/>
+      <dgm:t>
+        <a:bodyPr/>
+        <a:lstStyle/>
+        <a:p>
+          <a:endParaRPr lang="es-PE"/>
+        </a:p>
+      </dgm:t>
+    </dgm:pt>
+    <dgm:pt modelId="{BE4882A5-50C2-4FE0-8893-63C5B2582A21}" type="sibTrans" cxnId="{12647444-486B-4ACC-B962-AA5474954994}">
+      <dgm:prSet/>
+      <dgm:spPr/>
+      <dgm:t>
+        <a:bodyPr/>
+        <a:lstStyle/>
+        <a:p>
+          <a:endParaRPr lang="es-PE"/>
+        </a:p>
+      </dgm:t>
+    </dgm:pt>
+    <dgm:pt modelId="{61112BEF-97DF-4D12-8037-64C66977493B}" type="pres">
+      <dgm:prSet presAssocID="{5D185A4F-018C-4145-8D66-3CC94E3A86CF}" presName="cycleMatrixDiagram" presStyleCnt="0">
+        <dgm:presLayoutVars>
+          <dgm:chMax val="1"/>
+          <dgm:dir/>
+          <dgm:animLvl val="lvl"/>
+          <dgm:resizeHandles val="exact"/>
+        </dgm:presLayoutVars>
+      </dgm:prSet>
+      <dgm:spPr/>
+    </dgm:pt>
+    <dgm:pt modelId="{9EF3709A-FEFA-40F5-92A5-076ADF6524C7}" type="pres">
+      <dgm:prSet presAssocID="{5D185A4F-018C-4145-8D66-3CC94E3A86CF}" presName="children" presStyleCnt="0"/>
+      <dgm:spPr/>
+    </dgm:pt>
+    <dgm:pt modelId="{96B386CD-D396-466C-BC5E-D5F471C0BE41}" type="pres">
+      <dgm:prSet presAssocID="{5D185A4F-018C-4145-8D66-3CC94E3A86CF}" presName="child1group" presStyleCnt="0"/>
+      <dgm:spPr/>
+    </dgm:pt>
+    <dgm:pt modelId="{1F0F4FCD-5271-4A25-950F-EF52369DCCE6}" type="pres">
+      <dgm:prSet presAssocID="{5D185A4F-018C-4145-8D66-3CC94E3A86CF}" presName="child1" presStyleLbl="bgAcc1" presStyleIdx="0" presStyleCnt="4" custScaleY="75377" custLinFactNeighborX="-14981" custLinFactNeighborY="13536"/>
+      <dgm:spPr/>
+      <dgm:t>
+        <a:bodyPr/>
+        <a:lstStyle/>
+        <a:p>
+          <a:endParaRPr lang="es-PE"/>
+        </a:p>
+      </dgm:t>
+    </dgm:pt>
+    <dgm:pt modelId="{B9178E7A-95EB-4D9B-9364-C1BF495C76AC}" type="pres">
+      <dgm:prSet presAssocID="{5D185A4F-018C-4145-8D66-3CC94E3A86CF}" presName="child1Text" presStyleLbl="bgAcc1" presStyleIdx="0" presStyleCnt="4">
+        <dgm:presLayoutVars>
+          <dgm:bulletEnabled val="1"/>
+        </dgm:presLayoutVars>
+      </dgm:prSet>
+      <dgm:spPr/>
+      <dgm:t>
+        <a:bodyPr/>
+        <a:lstStyle/>
+        <a:p>
+          <a:endParaRPr lang="es-PE"/>
+        </a:p>
+      </dgm:t>
+    </dgm:pt>
+    <dgm:pt modelId="{1E296F18-C400-43E0-8434-AE30C55F298A}" type="pres">
+      <dgm:prSet presAssocID="{5D185A4F-018C-4145-8D66-3CC94E3A86CF}" presName="child2group" presStyleCnt="0"/>
+      <dgm:spPr/>
+    </dgm:pt>
+    <dgm:pt modelId="{A2AD99EC-2532-4FD0-8303-7BAC529AD7DC}" type="pres">
+      <dgm:prSet presAssocID="{5D185A4F-018C-4145-8D66-3CC94E3A86CF}" presName="child2" presStyleLbl="bgAcc1" presStyleIdx="1" presStyleCnt="4" custScaleY="75377" custLinFactNeighborX="15037" custLinFactNeighborY="14349"/>
+      <dgm:spPr/>
+      <dgm:t>
+        <a:bodyPr/>
+        <a:lstStyle/>
+        <a:p>
+          <a:endParaRPr lang="es-PE"/>
+        </a:p>
+      </dgm:t>
+    </dgm:pt>
+    <dgm:pt modelId="{CB6BB00D-1E45-4CB1-915F-340A7030DAE9}" type="pres">
+      <dgm:prSet presAssocID="{5D185A4F-018C-4145-8D66-3CC94E3A86CF}" presName="child2Text" presStyleLbl="bgAcc1" presStyleIdx="1" presStyleCnt="4">
+        <dgm:presLayoutVars>
+          <dgm:bulletEnabled val="1"/>
+        </dgm:presLayoutVars>
+      </dgm:prSet>
+      <dgm:spPr/>
+    </dgm:pt>
+    <dgm:pt modelId="{F090C80F-DD91-4E68-BE12-54D87F1E6D34}" type="pres">
+      <dgm:prSet presAssocID="{5D185A4F-018C-4145-8D66-3CC94E3A86CF}" presName="child3group" presStyleCnt="0"/>
+      <dgm:spPr/>
+    </dgm:pt>
+    <dgm:pt modelId="{5A5B3CBD-654F-404A-8A9B-74FEBB530CD9}" type="pres">
+      <dgm:prSet presAssocID="{5D185A4F-018C-4145-8D66-3CC94E3A86CF}" presName="child3" presStyleLbl="bgAcc1" presStyleIdx="2" presStyleCnt="4" custScaleY="75377" custLinFactNeighborX="15799" custLinFactNeighborY="-14487"/>
+      <dgm:spPr/>
+      <dgm:t>
+        <a:bodyPr/>
+        <a:lstStyle/>
+        <a:p>
+          <a:endParaRPr lang="es-PE"/>
+        </a:p>
+      </dgm:t>
+    </dgm:pt>
+    <dgm:pt modelId="{E7179AB9-EC50-40A3-B061-40B0A4530CE4}" type="pres">
+      <dgm:prSet presAssocID="{5D185A4F-018C-4145-8D66-3CC94E3A86CF}" presName="child3Text" presStyleLbl="bgAcc1" presStyleIdx="2" presStyleCnt="4">
+        <dgm:presLayoutVars>
+          <dgm:bulletEnabled val="1"/>
+        </dgm:presLayoutVars>
+      </dgm:prSet>
+      <dgm:spPr/>
+      <dgm:t>
+        <a:bodyPr/>
+        <a:lstStyle/>
+        <a:p>
+          <a:endParaRPr lang="es-PE"/>
+        </a:p>
+      </dgm:t>
+    </dgm:pt>
+    <dgm:pt modelId="{755763C6-2C01-4061-983A-9EC8B358D55A}" type="pres">
+      <dgm:prSet presAssocID="{5D185A4F-018C-4145-8D66-3CC94E3A86CF}" presName="child4group" presStyleCnt="0"/>
+      <dgm:spPr/>
+    </dgm:pt>
+    <dgm:pt modelId="{C4D0AE68-BEA0-45C9-BD14-99C991B92815}" type="pres">
+      <dgm:prSet presAssocID="{5D185A4F-018C-4145-8D66-3CC94E3A86CF}" presName="child4" presStyleLbl="bgAcc1" presStyleIdx="3" presStyleCnt="4" custScaleY="75377" custLinFactNeighborX="-14219" custLinFactNeighborY="-15300"/>
+      <dgm:spPr/>
+    </dgm:pt>
+    <dgm:pt modelId="{EF8C0744-E756-46B1-8648-E9AD59F32D54}" type="pres">
+      <dgm:prSet presAssocID="{5D185A4F-018C-4145-8D66-3CC94E3A86CF}" presName="child4Text" presStyleLbl="bgAcc1" presStyleIdx="3" presStyleCnt="4">
+        <dgm:presLayoutVars>
+          <dgm:bulletEnabled val="1"/>
+        </dgm:presLayoutVars>
+      </dgm:prSet>
+      <dgm:spPr/>
+    </dgm:pt>
+    <dgm:pt modelId="{BB4EF3D1-1504-4D0A-802E-623746E31A68}" type="pres">
+      <dgm:prSet presAssocID="{5D185A4F-018C-4145-8D66-3CC94E3A86CF}" presName="childPlaceholder" presStyleCnt="0"/>
+      <dgm:spPr/>
+    </dgm:pt>
+    <dgm:pt modelId="{5B06D547-F8EA-40F1-8248-F4CED599B34C}" type="pres">
+      <dgm:prSet presAssocID="{5D185A4F-018C-4145-8D66-3CC94E3A86CF}" presName="circle" presStyleCnt="0"/>
+      <dgm:spPr/>
+    </dgm:pt>
+    <dgm:pt modelId="{F240F000-75E6-494A-AFB8-6E291E9F0B14}" type="pres">
+      <dgm:prSet presAssocID="{5D185A4F-018C-4145-8D66-3CC94E3A86CF}" presName="quadrant1" presStyleLbl="node1" presStyleIdx="0" presStyleCnt="4" custScaleX="93311" custScaleY="94616">
+        <dgm:presLayoutVars>
+          <dgm:chMax val="1"/>
+          <dgm:bulletEnabled val="1"/>
+        </dgm:presLayoutVars>
+      </dgm:prSet>
+      <dgm:spPr/>
+      <dgm:t>
+        <a:bodyPr/>
+        <a:lstStyle/>
+        <a:p>
+          <a:endParaRPr lang="es-PE"/>
+        </a:p>
+      </dgm:t>
+    </dgm:pt>
+    <dgm:pt modelId="{3C6C8498-12FE-407B-8326-AF2A899E7F56}" type="pres">
+      <dgm:prSet presAssocID="{5D185A4F-018C-4145-8D66-3CC94E3A86CF}" presName="quadrant2" presStyleLbl="node1" presStyleIdx="1" presStyleCnt="4" custScaleX="93311" custScaleY="94616">
+        <dgm:presLayoutVars>
+          <dgm:chMax val="1"/>
+          <dgm:bulletEnabled val="1"/>
+        </dgm:presLayoutVars>
+      </dgm:prSet>
+      <dgm:spPr/>
+    </dgm:pt>
+    <dgm:pt modelId="{09623FDF-0758-4143-9450-CD7E1835AD9D}" type="pres">
+      <dgm:prSet presAssocID="{5D185A4F-018C-4145-8D66-3CC94E3A86CF}" presName="quadrant3" presStyleLbl="node1" presStyleIdx="2" presStyleCnt="4" custScaleX="93311" custScaleY="94616">
+        <dgm:presLayoutVars>
+          <dgm:chMax val="1"/>
+          <dgm:bulletEnabled val="1"/>
+        </dgm:presLayoutVars>
+      </dgm:prSet>
+      <dgm:spPr/>
+    </dgm:pt>
+    <dgm:pt modelId="{9FA68F5B-81CE-4A4C-B1B3-70042645A876}" type="pres">
+      <dgm:prSet presAssocID="{5D185A4F-018C-4145-8D66-3CC94E3A86CF}" presName="quadrant4" presStyleLbl="node1" presStyleIdx="3" presStyleCnt="4" custScaleX="93311" custScaleY="94616">
+        <dgm:presLayoutVars>
+          <dgm:chMax val="1"/>
+          <dgm:bulletEnabled val="1"/>
+        </dgm:presLayoutVars>
+      </dgm:prSet>
+      <dgm:spPr/>
+      <dgm:t>
+        <a:bodyPr/>
+        <a:lstStyle/>
+        <a:p>
+          <a:endParaRPr lang="es-PE"/>
+        </a:p>
+      </dgm:t>
+    </dgm:pt>
+    <dgm:pt modelId="{D5285D91-7767-4605-82FE-0C828B69BE00}" type="pres">
+      <dgm:prSet presAssocID="{5D185A4F-018C-4145-8D66-3CC94E3A86CF}" presName="quadrantPlaceholder" presStyleCnt="0"/>
+      <dgm:spPr/>
+    </dgm:pt>
+    <dgm:pt modelId="{1AEA4C8E-AD67-48CE-87B9-75CC443EAD81}" type="pres">
+      <dgm:prSet presAssocID="{5D185A4F-018C-4145-8D66-3CC94E3A86CF}" presName="center1" presStyleLbl="fgShp" presStyleIdx="0" presStyleCnt="2" custLinFactY="-100000" custLinFactNeighborX="2519" custLinFactNeighborY="-101362"/>
+      <dgm:spPr/>
+    </dgm:pt>
+    <dgm:pt modelId="{6B1F40F4-41A9-42D3-8741-F6C8E4F886C8}" type="pres">
+      <dgm:prSet presAssocID="{5D185A4F-018C-4145-8D66-3CC94E3A86CF}" presName="center2" presStyleLbl="fgShp" presStyleIdx="1" presStyleCnt="2" custLinFactY="82529" custLinFactNeighborX="-5039" custLinFactNeighborY="100000"/>
+      <dgm:spPr/>
+    </dgm:pt>
+  </dgm:ptLst>
+  <dgm:cxnLst>
+    <dgm:cxn modelId="{46297F0E-D46D-4A45-AF37-81350ECA0262}" type="presOf" srcId="{5D185A4F-018C-4145-8D66-3CC94E3A86CF}" destId="{61112BEF-97DF-4D12-8037-64C66977493B}" srcOrd="0" destOrd="0" presId="urn:microsoft.com/office/officeart/2005/8/layout/cycle4"/>
+    <dgm:cxn modelId="{B795BB49-1D1C-454D-882E-6237F7CAC530}" type="presOf" srcId="{5A2D43B2-94FB-4498-BF62-476950032709}" destId="{E7179AB9-EC50-40A3-B061-40B0A4530CE4}" srcOrd="1" destOrd="0" presId="urn:microsoft.com/office/officeart/2005/8/layout/cycle4"/>
+    <dgm:cxn modelId="{12647444-486B-4ACC-B962-AA5474954994}" srcId="{5E8AFF44-3C40-47C7-AC8B-CEEA13E5D448}" destId="{B6B94E37-C3F8-46F6-8FAB-14CA55AD8D42}" srcOrd="0" destOrd="0" parTransId="{06CA7EE2-435D-45AF-BDE8-32EB1FF55825}" sibTransId="{BE4882A5-50C2-4FE0-8893-63C5B2582A21}"/>
+    <dgm:cxn modelId="{B31B9C5E-9FA3-4BC9-9A4F-15006C46FC87}" type="presOf" srcId="{EE1CB779-98F2-40AC-9DFF-FFCB271B539E}" destId="{3C6C8498-12FE-407B-8326-AF2A899E7F56}" srcOrd="0" destOrd="0" presId="urn:microsoft.com/office/officeart/2005/8/layout/cycle4"/>
+    <dgm:cxn modelId="{4EE38F5E-F483-4007-A637-353D14F1D327}" type="presOf" srcId="{9AD10316-04A4-4BC3-938A-5F445690B027}" destId="{CB6BB00D-1E45-4CB1-915F-340A7030DAE9}" srcOrd="1" destOrd="0" presId="urn:microsoft.com/office/officeart/2005/8/layout/cycle4"/>
+    <dgm:cxn modelId="{2E01AFBF-B727-4B60-A39E-1EE8B399CCFC}" srcId="{5D185A4F-018C-4145-8D66-3CC94E3A86CF}" destId="{C39BD7E6-2D44-49C8-9A35-E72E58F56BDF}" srcOrd="0" destOrd="0" parTransId="{6FE96A4E-827A-4928-AF70-297C1F94359F}" sibTransId="{63919B76-BB77-4DFB-995C-A0FA11F83B68}"/>
+    <dgm:cxn modelId="{53077F18-11D0-45F9-BEF9-613B623DF278}" type="presOf" srcId="{B6B94E37-C3F8-46F6-8FAB-14CA55AD8D42}" destId="{EF8C0744-E756-46B1-8648-E9AD59F32D54}" srcOrd="1" destOrd="0" presId="urn:microsoft.com/office/officeart/2005/8/layout/cycle4"/>
+    <dgm:cxn modelId="{C1787848-E12B-4F63-AF5F-099D442875BD}" type="presOf" srcId="{03F9C83A-F0F6-480B-BC67-6533B2A82BC6}" destId="{1F0F4FCD-5271-4A25-950F-EF52369DCCE6}" srcOrd="0" destOrd="0" presId="urn:microsoft.com/office/officeart/2005/8/layout/cycle4"/>
+    <dgm:cxn modelId="{24EE4AE6-9866-4967-A933-FDC8706F0B1F}" type="presOf" srcId="{9AD10316-04A4-4BC3-938A-5F445690B027}" destId="{A2AD99EC-2532-4FD0-8303-7BAC529AD7DC}" srcOrd="0" destOrd="0" presId="urn:microsoft.com/office/officeart/2005/8/layout/cycle4"/>
+    <dgm:cxn modelId="{5F622521-A3EA-4AD4-B8EE-A73D9202CE15}" type="presOf" srcId="{C39BD7E6-2D44-49C8-9A35-E72E58F56BDF}" destId="{F240F000-75E6-494A-AFB8-6E291E9F0B14}" srcOrd="0" destOrd="0" presId="urn:microsoft.com/office/officeart/2005/8/layout/cycle4"/>
+    <dgm:cxn modelId="{AFE49081-1559-4CE3-8FBB-1CB8D88D78F7}" type="presOf" srcId="{B6B94E37-C3F8-46F6-8FAB-14CA55AD8D42}" destId="{C4D0AE68-BEA0-45C9-BD14-99C991B92815}" srcOrd="0" destOrd="0" presId="urn:microsoft.com/office/officeart/2005/8/layout/cycle4"/>
+    <dgm:cxn modelId="{405F5F80-EB45-4793-AA36-9456B910D791}" srcId="{EE1CB779-98F2-40AC-9DFF-FFCB271B539E}" destId="{9AD10316-04A4-4BC3-938A-5F445690B027}" srcOrd="0" destOrd="0" parTransId="{89C77A4A-E9BF-414E-93AB-AB3C0145DA9C}" sibTransId="{3C8CF161-796F-458D-9B88-5741B9CC7057}"/>
+    <dgm:cxn modelId="{F916C737-8869-4FCB-9338-97B81949CA11}" type="presOf" srcId="{5A2D43B2-94FB-4498-BF62-476950032709}" destId="{5A5B3CBD-654F-404A-8A9B-74FEBB530CD9}" srcOrd="0" destOrd="0" presId="urn:microsoft.com/office/officeart/2005/8/layout/cycle4"/>
+    <dgm:cxn modelId="{FEAF3D83-2914-4FBD-972E-30EF2FF0ECDA}" type="presOf" srcId="{ACB5BC0F-934D-42B6-BA97-2D3AD1CDC892}" destId="{09623FDF-0758-4143-9450-CD7E1835AD9D}" srcOrd="0" destOrd="0" presId="urn:microsoft.com/office/officeart/2005/8/layout/cycle4"/>
+    <dgm:cxn modelId="{3053443C-AC7B-402A-923D-26E3E237A792}" srcId="{5D185A4F-018C-4145-8D66-3CC94E3A86CF}" destId="{5E8AFF44-3C40-47C7-AC8B-CEEA13E5D448}" srcOrd="3" destOrd="0" parTransId="{2012D216-EDB7-4EC9-A2AD-9C22FCFEC102}" sibTransId="{E5592F2B-5B59-457A-A4D6-BD35A4FBD74C}"/>
+    <dgm:cxn modelId="{FE3FC5A6-CA85-49AD-8788-EC0362B8F727}" srcId="{5D185A4F-018C-4145-8D66-3CC94E3A86CF}" destId="{EE1CB779-98F2-40AC-9DFF-FFCB271B539E}" srcOrd="1" destOrd="0" parTransId="{C73614F3-ACF8-4832-8B12-39703715064B}" sibTransId="{320CD816-5BE6-4ABB-A181-83CC25EDF1D7}"/>
+    <dgm:cxn modelId="{57F86597-4F2B-4ABF-931D-0348A65FEBA6}" type="presOf" srcId="{03F9C83A-F0F6-480B-BC67-6533B2A82BC6}" destId="{B9178E7A-95EB-4D9B-9364-C1BF495C76AC}" srcOrd="1" destOrd="0" presId="urn:microsoft.com/office/officeart/2005/8/layout/cycle4"/>
+    <dgm:cxn modelId="{5A57E39B-49DF-484F-A5F9-7982D72578FD}" type="presOf" srcId="{5E8AFF44-3C40-47C7-AC8B-CEEA13E5D448}" destId="{9FA68F5B-81CE-4A4C-B1B3-70042645A876}" srcOrd="0" destOrd="0" presId="urn:microsoft.com/office/officeart/2005/8/layout/cycle4"/>
+    <dgm:cxn modelId="{580EDCE2-310C-448C-BDCD-5E3DBA91D235}" srcId="{ACB5BC0F-934D-42B6-BA97-2D3AD1CDC892}" destId="{5A2D43B2-94FB-4498-BF62-476950032709}" srcOrd="0" destOrd="0" parTransId="{C3246045-0572-4751-B486-4F30F8615CDB}" sibTransId="{DEB7F104-D5A3-49A2-8E8A-7C6FCBD1DBE0}"/>
+    <dgm:cxn modelId="{FE6E8291-6142-4DFE-A2DD-78D0FBEF38DB}" srcId="{5D185A4F-018C-4145-8D66-3CC94E3A86CF}" destId="{ACB5BC0F-934D-42B6-BA97-2D3AD1CDC892}" srcOrd="2" destOrd="0" parTransId="{79B6312A-49C6-463E-B337-A54A373D4FF5}" sibTransId="{A4D4760A-349E-4923-9DB0-50EA5C0CD29E}"/>
+    <dgm:cxn modelId="{2944F47F-9101-48A8-B093-A3829880236E}" srcId="{C39BD7E6-2D44-49C8-9A35-E72E58F56BDF}" destId="{03F9C83A-F0F6-480B-BC67-6533B2A82BC6}" srcOrd="0" destOrd="0" parTransId="{B0BCE093-180A-4728-9C2F-19F42D2611DD}" sibTransId="{9864FB3E-A3FF-49E0-968B-3462B9A718D8}"/>
+    <dgm:cxn modelId="{5F0B088A-45D0-412F-9618-ABDF5BA3CC17}" type="presParOf" srcId="{61112BEF-97DF-4D12-8037-64C66977493B}" destId="{9EF3709A-FEFA-40F5-92A5-076ADF6524C7}" srcOrd="0" destOrd="0" presId="urn:microsoft.com/office/officeart/2005/8/layout/cycle4"/>
+    <dgm:cxn modelId="{D13B95D5-CEAF-48E5-86C0-84114D823323}" type="presParOf" srcId="{9EF3709A-FEFA-40F5-92A5-076ADF6524C7}" destId="{96B386CD-D396-466C-BC5E-D5F471C0BE41}" srcOrd="0" destOrd="0" presId="urn:microsoft.com/office/officeart/2005/8/layout/cycle4"/>
+    <dgm:cxn modelId="{B55A8933-4C0A-4292-B985-BB3C57306FEE}" type="presParOf" srcId="{96B386CD-D396-466C-BC5E-D5F471C0BE41}" destId="{1F0F4FCD-5271-4A25-950F-EF52369DCCE6}" srcOrd="0" destOrd="0" presId="urn:microsoft.com/office/officeart/2005/8/layout/cycle4"/>
+    <dgm:cxn modelId="{95557E67-8210-4F03-B6F9-45D2DB055189}" type="presParOf" srcId="{96B386CD-D396-466C-BC5E-D5F471C0BE41}" destId="{B9178E7A-95EB-4D9B-9364-C1BF495C76AC}" srcOrd="1" destOrd="0" presId="urn:microsoft.com/office/officeart/2005/8/layout/cycle4"/>
+    <dgm:cxn modelId="{D63766EE-13F3-4E57-ACFF-3ACA6F849D9C}" type="presParOf" srcId="{9EF3709A-FEFA-40F5-92A5-076ADF6524C7}" destId="{1E296F18-C400-43E0-8434-AE30C55F298A}" srcOrd="1" destOrd="0" presId="urn:microsoft.com/office/officeart/2005/8/layout/cycle4"/>
+    <dgm:cxn modelId="{32D8C0A2-D636-49DA-A50C-C69D71FD7603}" type="presParOf" srcId="{1E296F18-C400-43E0-8434-AE30C55F298A}" destId="{A2AD99EC-2532-4FD0-8303-7BAC529AD7DC}" srcOrd="0" destOrd="0" presId="urn:microsoft.com/office/officeart/2005/8/layout/cycle4"/>
+    <dgm:cxn modelId="{AE9BEFB4-D5E6-4FF5-A858-85C1E0EB7910}" type="presParOf" srcId="{1E296F18-C400-43E0-8434-AE30C55F298A}" destId="{CB6BB00D-1E45-4CB1-915F-340A7030DAE9}" srcOrd="1" destOrd="0" presId="urn:microsoft.com/office/officeart/2005/8/layout/cycle4"/>
+    <dgm:cxn modelId="{2AEA4C3D-6CEA-47D0-A9A4-3D214AAC589F}" type="presParOf" srcId="{9EF3709A-FEFA-40F5-92A5-076ADF6524C7}" destId="{F090C80F-DD91-4E68-BE12-54D87F1E6D34}" srcOrd="2" destOrd="0" presId="urn:microsoft.com/office/officeart/2005/8/layout/cycle4"/>
+    <dgm:cxn modelId="{07BAE3A0-E3EF-49B9-BF29-061D71CBF4B6}" type="presParOf" srcId="{F090C80F-DD91-4E68-BE12-54D87F1E6D34}" destId="{5A5B3CBD-654F-404A-8A9B-74FEBB530CD9}" srcOrd="0" destOrd="0" presId="urn:microsoft.com/office/officeart/2005/8/layout/cycle4"/>
+    <dgm:cxn modelId="{A2E0BA28-F899-4371-AA3D-73758855E9A1}" type="presParOf" srcId="{F090C80F-DD91-4E68-BE12-54D87F1E6D34}" destId="{E7179AB9-EC50-40A3-B061-40B0A4530CE4}" srcOrd="1" destOrd="0" presId="urn:microsoft.com/office/officeart/2005/8/layout/cycle4"/>
+    <dgm:cxn modelId="{F3EE64CE-55EF-4EE3-B355-A6FEA70BC562}" type="presParOf" srcId="{9EF3709A-FEFA-40F5-92A5-076ADF6524C7}" destId="{755763C6-2C01-4061-983A-9EC8B358D55A}" srcOrd="3" destOrd="0" presId="urn:microsoft.com/office/officeart/2005/8/layout/cycle4"/>
+    <dgm:cxn modelId="{5F182586-DFD5-4E60-93E3-DD93E3CF3D8E}" type="presParOf" srcId="{755763C6-2C01-4061-983A-9EC8B358D55A}" destId="{C4D0AE68-BEA0-45C9-BD14-99C991B92815}" srcOrd="0" destOrd="0" presId="urn:microsoft.com/office/officeart/2005/8/layout/cycle4"/>
+    <dgm:cxn modelId="{98F6AD50-D5C7-4B62-8C67-98499D675803}" type="presParOf" srcId="{755763C6-2C01-4061-983A-9EC8B358D55A}" destId="{EF8C0744-E756-46B1-8648-E9AD59F32D54}" srcOrd="1" destOrd="0" presId="urn:microsoft.com/office/officeart/2005/8/layout/cycle4"/>
+    <dgm:cxn modelId="{72E8DDCA-B253-4452-8D6A-5E3C75DD30D8}" type="presParOf" srcId="{9EF3709A-FEFA-40F5-92A5-076ADF6524C7}" destId="{BB4EF3D1-1504-4D0A-802E-623746E31A68}" srcOrd="4" destOrd="0" presId="urn:microsoft.com/office/officeart/2005/8/layout/cycle4"/>
+    <dgm:cxn modelId="{D3A38168-3B57-4421-BB8D-F727B679D3B5}" type="presParOf" srcId="{61112BEF-97DF-4D12-8037-64C66977493B}" destId="{5B06D547-F8EA-40F1-8248-F4CED599B34C}" srcOrd="1" destOrd="0" presId="urn:microsoft.com/office/officeart/2005/8/layout/cycle4"/>
+    <dgm:cxn modelId="{B14862B9-8527-41C2-A37C-15C18F9B3287}" type="presParOf" srcId="{5B06D547-F8EA-40F1-8248-F4CED599B34C}" destId="{F240F000-75E6-494A-AFB8-6E291E9F0B14}" srcOrd="0" destOrd="0" presId="urn:microsoft.com/office/officeart/2005/8/layout/cycle4"/>
+    <dgm:cxn modelId="{6177C9BE-C57E-453C-B722-4B31E70C7580}" type="presParOf" srcId="{5B06D547-F8EA-40F1-8248-F4CED599B34C}" destId="{3C6C8498-12FE-407B-8326-AF2A899E7F56}" srcOrd="1" destOrd="0" presId="urn:microsoft.com/office/officeart/2005/8/layout/cycle4"/>
+    <dgm:cxn modelId="{87C628E2-EF3E-47AB-894B-CA8F225F6AC6}" type="presParOf" srcId="{5B06D547-F8EA-40F1-8248-F4CED599B34C}" destId="{09623FDF-0758-4143-9450-CD7E1835AD9D}" srcOrd="2" destOrd="0" presId="urn:microsoft.com/office/officeart/2005/8/layout/cycle4"/>
+    <dgm:cxn modelId="{735E37B8-7BE5-4936-882E-62BFC8ED3C64}" type="presParOf" srcId="{5B06D547-F8EA-40F1-8248-F4CED599B34C}" destId="{9FA68F5B-81CE-4A4C-B1B3-70042645A876}" srcOrd="3" destOrd="0" presId="urn:microsoft.com/office/officeart/2005/8/layout/cycle4"/>
+    <dgm:cxn modelId="{6BF9BD47-BB91-4792-87A4-DEE5CFC944D6}" type="presParOf" srcId="{5B06D547-F8EA-40F1-8248-F4CED599B34C}" destId="{D5285D91-7767-4605-82FE-0C828B69BE00}" srcOrd="4" destOrd="0" presId="urn:microsoft.com/office/officeart/2005/8/layout/cycle4"/>
+    <dgm:cxn modelId="{98702D19-6595-4E91-9169-8CA16D851910}" type="presParOf" srcId="{61112BEF-97DF-4D12-8037-64C66977493B}" destId="{1AEA4C8E-AD67-48CE-87B9-75CC443EAD81}" srcOrd="2" destOrd="0" presId="urn:microsoft.com/office/officeart/2005/8/layout/cycle4"/>
+    <dgm:cxn modelId="{108A990D-96CB-417A-8FC1-0E4A2E74A557}" type="presParOf" srcId="{61112BEF-97DF-4D12-8037-64C66977493B}" destId="{6B1F40F4-41A9-42D3-8741-F6C8E4F886C8}" srcOrd="3" destOrd="0" presId="urn:microsoft.com/office/officeart/2005/8/layout/cycle4"/>
+  </dgm:cxnLst>
+  <dgm:bg/>
+  <dgm:whole/>
+  <dgm:extLst>
+    <a:ext uri="http://schemas.microsoft.com/office/drawing/2008/diagram">
+      <dsp:dataModelExt xmlns:dsp="http://schemas.microsoft.com/office/drawing/2008/diagram" relId="rId12" minVer="http://schemas.openxmlformats.org/drawingml/2006/diagram"/>
+    </a:ext>
+  </dgm:extLst>
+</dgm:dataModel>
+</file>
+
+<file path=word/diagrams/drawing1.xml><?xml version="1.0" encoding="utf-8"?>
+<dsp:drawing xmlns:dgm="http://schemas.openxmlformats.org/drawingml/2006/diagram" xmlns:dsp="http://schemas.microsoft.com/office/drawing/2008/diagram" xmlns:a="http://schemas.openxmlformats.org/drawingml/2006/main">
+  <dsp:spTree>
+    <dsp:nvGrpSpPr>
+      <dsp:cNvPr id="0" name=""/>
+      <dsp:cNvGrpSpPr/>
+    </dsp:nvGrpSpPr>
+    <dsp:grpSpPr/>
+    <dsp:sp modelId="{5A5B3CBD-654F-404A-8A9B-74FEBB530CD9}">
+      <dsp:nvSpPr>
+        <dsp:cNvPr id="0" name=""/>
+        <dsp:cNvSpPr/>
+      </dsp:nvSpPr>
+      <dsp:spPr>
+        <a:xfrm>
+          <a:off x="3828719" y="2464204"/>
+          <a:ext cx="1808688" cy="883132"/>
+        </a:xfrm>
+        <a:prstGeom prst="roundRect">
+          <a:avLst>
+            <a:gd name="adj" fmla="val 10000"/>
+          </a:avLst>
+        </a:prstGeom>
+        <a:solidFill>
+          <a:schemeClr val="accent2">
+            <a:alpha val="90000"/>
+            <a:tint val="40000"/>
+            <a:hueOff val="0"/>
+            <a:satOff val="0"/>
+            <a:lumOff val="0"/>
+            <a:alphaOff val="0"/>
+          </a:schemeClr>
+        </a:solidFill>
+        <a:ln w="25400" cap="flat" cmpd="sng" algn="ctr">
+          <a:solidFill>
+            <a:schemeClr val="accent2">
+              <a:hueOff val="0"/>
+              <a:satOff val="0"/>
+              <a:lumOff val="0"/>
+              <a:alphaOff val="0"/>
+            </a:schemeClr>
+          </a:solidFill>
+          <a:prstDash val="solid"/>
+        </a:ln>
+        <a:effectLst/>
+      </dsp:spPr>
+      <dsp:style>
+        <a:lnRef idx="2">
+          <a:scrgbClr r="0" g="0" b="0"/>
+        </a:lnRef>
+        <a:fillRef idx="1">
+          <a:scrgbClr r="0" g="0" b="0"/>
+        </a:fillRef>
+        <a:effectRef idx="0">
+          <a:scrgbClr r="0" g="0" b="0"/>
+        </a:effectRef>
+        <a:fontRef idx="minor"/>
+      </dsp:style>
+      <dsp:txBody>
+        <a:bodyPr spcFirstLastPara="0" vert="horz" wrap="square" lIns="49530" tIns="49530" rIns="49530" bIns="49530" numCol="1" spcCol="1270" anchor="t" anchorCtr="0">
+          <a:noAutofit/>
+        </a:bodyPr>
+        <a:lstStyle/>
+        <a:p>
+          <a:pPr marL="57150" lvl="1" indent="-57150" algn="l" defTabSz="444500">
+            <a:lnSpc>
+              <a:spcPct val="90000"/>
+            </a:lnSpc>
+            <a:spcBef>
+              <a:spcPct val="0"/>
+            </a:spcBef>
+            <a:spcAft>
+              <a:spcPct val="15000"/>
+            </a:spcAft>
+            <a:buChar char="••"/>
+          </a:pPr>
+          <a:r>
+            <a:rPr lang="es-PE" sz="1000" kern="1200"/>
+            <a:t>AUDITORÍA</a:t>
+          </a:r>
+        </a:p>
+      </dsp:txBody>
+      <dsp:txXfrm>
+        <a:off x="4390726" y="2704387"/>
+        <a:ext cx="1227282" cy="623549"/>
+      </dsp:txXfrm>
+    </dsp:sp>
+    <dsp:sp modelId="{C4D0AE68-BEA0-45C9-BD14-99C991B92815}">
+      <dsp:nvSpPr>
+        <dsp:cNvPr id="0" name=""/>
+        <dsp:cNvSpPr/>
+      </dsp:nvSpPr>
+      <dsp:spPr>
+        <a:xfrm>
+          <a:off x="334769" y="2454678"/>
+          <a:ext cx="1808688" cy="883132"/>
+        </a:xfrm>
+        <a:prstGeom prst="roundRect">
+          <a:avLst>
+            <a:gd name="adj" fmla="val 10000"/>
+          </a:avLst>
+        </a:prstGeom>
+        <a:solidFill>
+          <a:schemeClr val="accent2">
+            <a:alpha val="90000"/>
+            <a:tint val="40000"/>
+            <a:hueOff val="0"/>
+            <a:satOff val="0"/>
+            <a:lumOff val="0"/>
+            <a:alphaOff val="0"/>
+          </a:schemeClr>
+        </a:solidFill>
+        <a:ln w="25400" cap="flat" cmpd="sng" algn="ctr">
+          <a:solidFill>
+            <a:schemeClr val="accent2">
+              <a:hueOff val="0"/>
+              <a:satOff val="0"/>
+              <a:lumOff val="0"/>
+              <a:alphaOff val="0"/>
+            </a:schemeClr>
+          </a:solidFill>
+          <a:prstDash val="solid"/>
+        </a:ln>
+        <a:effectLst/>
+      </dsp:spPr>
+      <dsp:style>
+        <a:lnRef idx="2">
+          <a:scrgbClr r="0" g="0" b="0"/>
+        </a:lnRef>
+        <a:fillRef idx="1">
+          <a:scrgbClr r="0" g="0" b="0"/>
+        </a:fillRef>
+        <a:effectRef idx="0">
+          <a:scrgbClr r="0" g="0" b="0"/>
+        </a:effectRef>
+        <a:fontRef idx="minor"/>
+      </dsp:style>
+      <dsp:txBody>
+        <a:bodyPr spcFirstLastPara="0" vert="horz" wrap="square" lIns="49530" tIns="49530" rIns="49530" bIns="49530" numCol="1" spcCol="1270" anchor="t" anchorCtr="0">
+          <a:noAutofit/>
+        </a:bodyPr>
+        <a:lstStyle/>
+        <a:p>
+          <a:pPr marL="57150" lvl="1" indent="-57150" algn="l" defTabSz="444500">
+            <a:lnSpc>
+              <a:spcPct val="90000"/>
+            </a:lnSpc>
+            <a:spcBef>
+              <a:spcPct val="0"/>
+            </a:spcBef>
+            <a:spcAft>
+              <a:spcPct val="15000"/>
+            </a:spcAft>
+            <a:buChar char="••"/>
+          </a:pPr>
+          <a:r>
+            <a:rPr lang="es-PE" sz="1000" kern="1200"/>
+            <a:t>GESTIÓN DE RELEASE</a:t>
+          </a:r>
+        </a:p>
+      </dsp:txBody>
+      <dsp:txXfrm>
+        <a:off x="354169" y="2694862"/>
+        <a:ext cx="1227282" cy="623549"/>
+      </dsp:txXfrm>
+    </dsp:sp>
+    <dsp:sp modelId="{A2AD99EC-2532-4FD0-8303-7BAC529AD7DC}">
+      <dsp:nvSpPr>
+        <dsp:cNvPr id="0" name=""/>
+        <dsp:cNvSpPr/>
+      </dsp:nvSpPr>
+      <dsp:spPr>
+        <a:xfrm>
+          <a:off x="3814937" y="312359"/>
+          <a:ext cx="1808688" cy="883132"/>
+        </a:xfrm>
+        <a:prstGeom prst="roundRect">
+          <a:avLst>
+            <a:gd name="adj" fmla="val 10000"/>
+          </a:avLst>
+        </a:prstGeom>
+        <a:solidFill>
+          <a:schemeClr val="accent2">
+            <a:alpha val="90000"/>
+            <a:tint val="40000"/>
+            <a:hueOff val="0"/>
+            <a:satOff val="0"/>
+            <a:lumOff val="0"/>
+            <a:alphaOff val="0"/>
+          </a:schemeClr>
+        </a:solidFill>
+        <a:ln w="25400" cap="flat" cmpd="sng" algn="ctr">
+          <a:solidFill>
+            <a:schemeClr val="accent2">
+              <a:hueOff val="0"/>
+              <a:satOff val="0"/>
+              <a:lumOff val="0"/>
+              <a:alphaOff val="0"/>
+            </a:schemeClr>
+          </a:solidFill>
+          <a:prstDash val="solid"/>
+        </a:ln>
+        <a:effectLst/>
+      </dsp:spPr>
+      <dsp:style>
+        <a:lnRef idx="2">
+          <a:scrgbClr r="0" g="0" b="0"/>
+        </a:lnRef>
+        <a:fillRef idx="1">
+          <a:scrgbClr r="0" g="0" b="0"/>
+        </a:fillRef>
+        <a:effectRef idx="0">
+          <a:scrgbClr r="0" g="0" b="0"/>
+        </a:effectRef>
+        <a:fontRef idx="minor"/>
+      </dsp:style>
+      <dsp:txBody>
+        <a:bodyPr spcFirstLastPara="0" vert="horz" wrap="square" lIns="49530" tIns="49530" rIns="49530" bIns="49530" numCol="1" spcCol="1270" anchor="t" anchorCtr="0">
+          <a:noAutofit/>
+        </a:bodyPr>
+        <a:lstStyle/>
+        <a:p>
+          <a:pPr marL="57150" lvl="1" indent="-57150" algn="l" defTabSz="444500">
+            <a:lnSpc>
+              <a:spcPct val="90000"/>
+            </a:lnSpc>
+            <a:spcBef>
+              <a:spcPct val="0"/>
+            </a:spcBef>
+            <a:spcAft>
+              <a:spcPct val="15000"/>
+            </a:spcAft>
+            <a:buChar char="••"/>
+          </a:pPr>
+          <a:r>
+            <a:rPr lang="es-PE" sz="1000" kern="1200"/>
+            <a:t>ESTADO</a:t>
+          </a:r>
+        </a:p>
+      </dsp:txBody>
+      <dsp:txXfrm>
+        <a:off x="4376943" y="331759"/>
+        <a:ext cx="1227282" cy="623549"/>
+      </dsp:txXfrm>
+    </dsp:sp>
+    <dsp:sp modelId="{1F0F4FCD-5271-4A25-950F-EF52369DCCE6}">
+      <dsp:nvSpPr>
+        <dsp:cNvPr id="0" name=""/>
+        <dsp:cNvSpPr/>
+      </dsp:nvSpPr>
+      <dsp:spPr>
+        <a:xfrm>
+          <a:off x="320986" y="302834"/>
+          <a:ext cx="1808688" cy="883132"/>
+        </a:xfrm>
+        <a:prstGeom prst="roundRect">
+          <a:avLst>
+            <a:gd name="adj" fmla="val 10000"/>
+          </a:avLst>
+        </a:prstGeom>
+        <a:solidFill>
+          <a:schemeClr val="accent2">
+            <a:alpha val="90000"/>
+            <a:tint val="40000"/>
+            <a:hueOff val="0"/>
+            <a:satOff val="0"/>
+            <a:lumOff val="0"/>
+            <a:alphaOff val="0"/>
+          </a:schemeClr>
+        </a:solidFill>
+        <a:ln w="25400" cap="flat" cmpd="sng" algn="ctr">
+          <a:solidFill>
+            <a:schemeClr val="accent2">
+              <a:hueOff val="0"/>
+              <a:satOff val="0"/>
+              <a:lumOff val="0"/>
+              <a:alphaOff val="0"/>
+            </a:schemeClr>
+          </a:solidFill>
+          <a:prstDash val="solid"/>
+        </a:ln>
+        <a:effectLst/>
+      </dsp:spPr>
+      <dsp:style>
+        <a:lnRef idx="2">
+          <a:scrgbClr r="0" g="0" b="0"/>
+        </a:lnRef>
+        <a:fillRef idx="1">
+          <a:scrgbClr r="0" g="0" b="0"/>
+        </a:fillRef>
+        <a:effectRef idx="0">
+          <a:scrgbClr r="0" g="0" b="0"/>
+        </a:effectRef>
+        <a:fontRef idx="minor"/>
+      </dsp:style>
+      <dsp:txBody>
+        <a:bodyPr spcFirstLastPara="0" vert="horz" wrap="square" lIns="49530" tIns="49530" rIns="49530" bIns="49530" numCol="1" spcCol="1270" anchor="t" anchorCtr="0">
+          <a:noAutofit/>
+        </a:bodyPr>
+        <a:lstStyle/>
+        <a:p>
+          <a:pPr marL="57150" lvl="1" indent="-57150" algn="l" defTabSz="444500">
+            <a:lnSpc>
+              <a:spcPct val="90000"/>
+            </a:lnSpc>
+            <a:spcBef>
+              <a:spcPct val="0"/>
+            </a:spcBef>
+            <a:spcAft>
+              <a:spcPct val="15000"/>
+            </a:spcAft>
+            <a:buChar char="••"/>
+          </a:pPr>
+          <a:r>
+            <a:rPr lang="es-PE" sz="1000" kern="1200"/>
+            <a:t>IDENTIFICACIÓN</a:t>
+          </a:r>
+        </a:p>
+      </dsp:txBody>
+      <dsp:txXfrm>
+        <a:off x="340386" y="322234"/>
+        <a:ext cx="1227282" cy="623549"/>
+      </dsp:txXfrm>
+    </dsp:sp>
+    <dsp:sp modelId="{F240F000-75E6-494A-AFB8-6E291E9F0B14}">
+      <dsp:nvSpPr>
+        <dsp:cNvPr id="0" name=""/>
+        <dsp:cNvSpPr/>
+      </dsp:nvSpPr>
+      <dsp:spPr>
+        <a:xfrm>
+          <a:off x="1402860" y="251372"/>
+          <a:ext cx="1479304" cy="1499993"/>
+        </a:xfrm>
+        <a:prstGeom prst="pieWedge">
+          <a:avLst/>
+        </a:prstGeom>
+        <a:solidFill>
+          <a:schemeClr val="lt1">
+            <a:hueOff val="0"/>
+            <a:satOff val="0"/>
+            <a:lumOff val="0"/>
+            <a:alphaOff val="0"/>
+          </a:schemeClr>
+        </a:solidFill>
+        <a:ln w="25400" cap="flat" cmpd="sng" algn="ctr">
+          <a:solidFill>
+            <a:schemeClr val="accent2">
+              <a:shade val="80000"/>
+              <a:hueOff val="0"/>
+              <a:satOff val="0"/>
+              <a:lumOff val="0"/>
+              <a:alphaOff val="0"/>
+            </a:schemeClr>
+          </a:solidFill>
+          <a:prstDash val="solid"/>
+        </a:ln>
+        <a:effectLst/>
+      </dsp:spPr>
+      <dsp:style>
+        <a:lnRef idx="2">
+          <a:scrgbClr r="0" g="0" b="0"/>
+        </a:lnRef>
+        <a:fillRef idx="1">
+          <a:scrgbClr r="0" g="0" b="0"/>
+        </a:fillRef>
+        <a:effectRef idx="0">
+          <a:scrgbClr r="0" g="0" b="0"/>
+        </a:effectRef>
+        <a:fontRef idx="minor">
+          <a:schemeClr val="lt1"/>
+        </a:fontRef>
+      </dsp:style>
+      <dsp:txBody>
+        <a:bodyPr spcFirstLastPara="0" vert="horz" wrap="square" lIns="56896" tIns="56896" rIns="56896" bIns="56896" numCol="1" spcCol="1270" anchor="ctr" anchorCtr="0">
+          <a:noAutofit/>
+        </a:bodyPr>
+        <a:lstStyle/>
+        <a:p>
+          <a:pPr lvl="0" algn="ctr" defTabSz="355600">
+            <a:lnSpc>
+              <a:spcPct val="90000"/>
+            </a:lnSpc>
+            <a:spcBef>
+              <a:spcPct val="0"/>
+            </a:spcBef>
+            <a:spcAft>
+              <a:spcPct val="35000"/>
+            </a:spcAft>
+          </a:pPr>
+          <a:r>
+            <a:rPr lang="es-PE" sz="800" kern="1200"/>
+            <a:t>ANÁLISIS Y ESPECIFICACIÓN DE REQUISITOS</a:t>
+          </a:r>
+        </a:p>
+      </dsp:txBody>
+      <dsp:txXfrm>
+        <a:off x="1836138" y="690710"/>
+        <a:ext cx="1046026" cy="1060655"/>
+      </dsp:txXfrm>
+    </dsp:sp>
+    <dsp:sp modelId="{3C6C8498-12FE-407B-8326-AF2A899E7F56}">
+      <dsp:nvSpPr>
+        <dsp:cNvPr id="0" name=""/>
+        <dsp:cNvSpPr/>
+      </dsp:nvSpPr>
+      <dsp:spPr>
+        <a:xfrm rot="5400000">
+          <a:off x="3051090" y="261716"/>
+          <a:ext cx="1499993" cy="1479304"/>
+        </a:xfrm>
+        <a:prstGeom prst="pieWedge">
+          <a:avLst/>
+        </a:prstGeom>
+        <a:solidFill>
+          <a:schemeClr val="lt1">
+            <a:hueOff val="0"/>
+            <a:satOff val="0"/>
+            <a:lumOff val="0"/>
+            <a:alphaOff val="0"/>
+          </a:schemeClr>
+        </a:solidFill>
+        <a:ln w="25400" cap="flat" cmpd="sng" algn="ctr">
+          <a:solidFill>
+            <a:schemeClr val="accent2">
+              <a:shade val="80000"/>
+              <a:hueOff val="0"/>
+              <a:satOff val="0"/>
+              <a:lumOff val="0"/>
+              <a:alphaOff val="0"/>
+            </a:schemeClr>
+          </a:solidFill>
+          <a:prstDash val="solid"/>
+        </a:ln>
+        <a:effectLst/>
+      </dsp:spPr>
+      <dsp:style>
+        <a:lnRef idx="2">
+          <a:scrgbClr r="0" g="0" b="0"/>
+        </a:lnRef>
+        <a:fillRef idx="1">
+          <a:scrgbClr r="0" g="0" b="0"/>
+        </a:fillRef>
+        <a:effectRef idx="0">
+          <a:scrgbClr r="0" g="0" b="0"/>
+        </a:effectRef>
+        <a:fontRef idx="minor">
+          <a:schemeClr val="lt1"/>
+        </a:fontRef>
+      </dsp:style>
+      <dsp:txBody>
+        <a:bodyPr spcFirstLastPara="0" vert="horz" wrap="square" lIns="56896" tIns="56896" rIns="56896" bIns="56896" numCol="1" spcCol="1270" anchor="ctr" anchorCtr="0">
+          <a:noAutofit/>
+        </a:bodyPr>
+        <a:lstStyle/>
+        <a:p>
+          <a:pPr lvl="0" algn="ctr" defTabSz="355600">
+            <a:lnSpc>
+              <a:spcPct val="90000"/>
+            </a:lnSpc>
+            <a:spcBef>
+              <a:spcPct val="0"/>
+            </a:spcBef>
+            <a:spcAft>
+              <a:spcPct val="35000"/>
+            </a:spcAft>
+          </a:pPr>
+          <a:r>
+            <a:rPr lang="es-PE" sz="800" kern="1200"/>
+            <a:t>DISEÑO ARQUITECTÓNICO Y DETALLADO</a:t>
+          </a:r>
+        </a:p>
+      </dsp:txBody>
+      <dsp:txXfrm rot="-5400000">
+        <a:off x="3061434" y="690710"/>
+        <a:ext cx="1046026" cy="1060655"/>
+      </dsp:txXfrm>
+    </dsp:sp>
+    <dsp:sp modelId="{09623FDF-0758-4143-9450-CD7E1835AD9D}">
+      <dsp:nvSpPr>
+        <dsp:cNvPr id="0" name=""/>
+        <dsp:cNvSpPr/>
+      </dsp:nvSpPr>
+      <dsp:spPr>
+        <a:xfrm rot="10800000">
+          <a:off x="3061435" y="1909947"/>
+          <a:ext cx="1479304" cy="1499993"/>
+        </a:xfrm>
+        <a:prstGeom prst="pieWedge">
+          <a:avLst/>
+        </a:prstGeom>
+        <a:solidFill>
+          <a:schemeClr val="lt1">
+            <a:hueOff val="0"/>
+            <a:satOff val="0"/>
+            <a:lumOff val="0"/>
+            <a:alphaOff val="0"/>
+          </a:schemeClr>
+        </a:solidFill>
+        <a:ln w="25400" cap="flat" cmpd="sng" algn="ctr">
+          <a:solidFill>
+            <a:schemeClr val="accent2">
+              <a:shade val="80000"/>
+              <a:hueOff val="0"/>
+              <a:satOff val="0"/>
+              <a:lumOff val="0"/>
+              <a:alphaOff val="0"/>
+            </a:schemeClr>
+          </a:solidFill>
+          <a:prstDash val="solid"/>
+        </a:ln>
+        <a:effectLst/>
+      </dsp:spPr>
+      <dsp:style>
+        <a:lnRef idx="2">
+          <a:scrgbClr r="0" g="0" b="0"/>
+        </a:lnRef>
+        <a:fillRef idx="1">
+          <a:scrgbClr r="0" g="0" b="0"/>
+        </a:fillRef>
+        <a:effectRef idx="0">
+          <a:scrgbClr r="0" g="0" b="0"/>
+        </a:effectRef>
+        <a:fontRef idx="minor">
+          <a:schemeClr val="lt1"/>
+        </a:fontRef>
+      </dsp:style>
+      <dsp:txBody>
+        <a:bodyPr spcFirstLastPara="0" vert="horz" wrap="square" lIns="56896" tIns="56896" rIns="56896" bIns="56896" numCol="1" spcCol="1270" anchor="ctr" anchorCtr="0">
+          <a:noAutofit/>
+        </a:bodyPr>
+        <a:lstStyle/>
+        <a:p>
+          <a:pPr lvl="0" algn="ctr" defTabSz="355600">
+            <a:lnSpc>
+              <a:spcPct val="90000"/>
+            </a:lnSpc>
+            <a:spcBef>
+              <a:spcPct val="0"/>
+            </a:spcBef>
+            <a:spcAft>
+              <a:spcPct val="35000"/>
+            </a:spcAft>
+          </a:pPr>
+          <a:r>
+            <a:rPr lang="es-PE" sz="800" kern="1200"/>
+            <a:t>IMPLEMENTACIÓN</a:t>
+          </a:r>
+        </a:p>
+      </dsp:txBody>
+      <dsp:txXfrm rot="10800000">
+        <a:off x="3061435" y="1909947"/>
+        <a:ext cx="1046026" cy="1060655"/>
+      </dsp:txXfrm>
+    </dsp:sp>
+    <dsp:sp modelId="{9FA68F5B-81CE-4A4C-B1B3-70042645A876}">
+      <dsp:nvSpPr>
+        <dsp:cNvPr id="0" name=""/>
+        <dsp:cNvSpPr/>
+      </dsp:nvSpPr>
+      <dsp:spPr>
+        <a:xfrm rot="16200000">
+          <a:off x="1392515" y="1920291"/>
+          <a:ext cx="1499993" cy="1479304"/>
+        </a:xfrm>
+        <a:prstGeom prst="pieWedge">
+          <a:avLst/>
+        </a:prstGeom>
+        <a:solidFill>
+          <a:schemeClr val="lt1">
+            <a:hueOff val="0"/>
+            <a:satOff val="0"/>
+            <a:lumOff val="0"/>
+            <a:alphaOff val="0"/>
+          </a:schemeClr>
+        </a:solidFill>
+        <a:ln w="25400" cap="flat" cmpd="sng" algn="ctr">
+          <a:solidFill>
+            <a:schemeClr val="accent2">
+              <a:shade val="80000"/>
+              <a:hueOff val="0"/>
+              <a:satOff val="0"/>
+              <a:lumOff val="0"/>
+              <a:alphaOff val="0"/>
+            </a:schemeClr>
+          </a:solidFill>
+          <a:prstDash val="solid"/>
+        </a:ln>
+        <a:effectLst/>
+      </dsp:spPr>
+      <dsp:style>
+        <a:lnRef idx="2">
+          <a:scrgbClr r="0" g="0" b="0"/>
+        </a:lnRef>
+        <a:fillRef idx="1">
+          <a:scrgbClr r="0" g="0" b="0"/>
+        </a:fillRef>
+        <a:effectRef idx="0">
+          <a:scrgbClr r="0" g="0" b="0"/>
+        </a:effectRef>
+        <a:fontRef idx="minor">
+          <a:schemeClr val="lt1"/>
+        </a:fontRef>
+      </dsp:style>
+      <dsp:txBody>
+        <a:bodyPr spcFirstLastPara="0" vert="horz" wrap="square" lIns="56896" tIns="56896" rIns="56896" bIns="56896" numCol="1" spcCol="1270" anchor="ctr" anchorCtr="0">
+          <a:noAutofit/>
+        </a:bodyPr>
+        <a:lstStyle/>
+        <a:p>
+          <a:pPr lvl="0" algn="ctr" defTabSz="355600">
+            <a:lnSpc>
+              <a:spcPct val="90000"/>
+            </a:lnSpc>
+            <a:spcBef>
+              <a:spcPct val="0"/>
+            </a:spcBef>
+            <a:spcAft>
+              <a:spcPct val="35000"/>
+            </a:spcAft>
+          </a:pPr>
+          <a:r>
+            <a:rPr lang="es-PE" sz="800" kern="1200"/>
+            <a:t>DESPLIEGUE, PRUEBAS Y MANTENIMIENTO</a:t>
+          </a:r>
+        </a:p>
+      </dsp:txBody>
+      <dsp:txXfrm rot="5400000">
+        <a:off x="1836137" y="1909947"/>
+        <a:ext cx="1046026" cy="1060655"/>
+      </dsp:txXfrm>
+    </dsp:sp>
+    <dsp:sp modelId="{1AEA4C8E-AD67-48CE-87B9-75CC443EAD81}">
+      <dsp:nvSpPr>
+        <dsp:cNvPr id="0" name=""/>
+        <dsp:cNvSpPr/>
+      </dsp:nvSpPr>
+      <dsp:spPr>
+        <a:xfrm>
+          <a:off x="2711905" y="542714"/>
+          <a:ext cx="547366" cy="475970"/>
+        </a:xfrm>
+        <a:prstGeom prst="circularArrow">
+          <a:avLst/>
+        </a:prstGeom>
+        <a:solidFill>
+          <a:schemeClr val="accent2">
+            <a:tint val="60000"/>
+            <a:hueOff val="0"/>
+            <a:satOff val="0"/>
+            <a:lumOff val="0"/>
+            <a:alphaOff val="0"/>
+          </a:schemeClr>
+        </a:solidFill>
+        <a:ln w="25400" cap="flat" cmpd="sng" algn="ctr">
+          <a:solidFill>
+            <a:schemeClr val="lt1">
+              <a:hueOff val="0"/>
+              <a:satOff val="0"/>
+              <a:lumOff val="0"/>
+              <a:alphaOff val="0"/>
+            </a:schemeClr>
+          </a:solidFill>
+          <a:prstDash val="solid"/>
+        </a:ln>
+        <a:effectLst/>
+      </dsp:spPr>
+      <dsp:style>
+        <a:lnRef idx="2">
+          <a:scrgbClr r="0" g="0" b="0"/>
+        </a:lnRef>
+        <a:fillRef idx="1">
+          <a:scrgbClr r="0" g="0" b="0"/>
+        </a:fillRef>
+        <a:effectRef idx="0">
+          <a:scrgbClr r="0" g="0" b="0"/>
+        </a:effectRef>
+        <a:fontRef idx="minor"/>
+      </dsp:style>
+    </dsp:sp>
+    <dsp:sp modelId="{6B1F40F4-41A9-42D3-8741-F6C8E4F886C8}">
+      <dsp:nvSpPr>
+        <dsp:cNvPr id="0" name=""/>
+        <dsp:cNvSpPr/>
+      </dsp:nvSpPr>
+      <dsp:spPr>
+        <a:xfrm rot="10800000">
+          <a:off x="2670535" y="2552988"/>
+          <a:ext cx="547366" cy="475970"/>
+        </a:xfrm>
+        <a:prstGeom prst="circularArrow">
+          <a:avLst/>
+        </a:prstGeom>
+        <a:solidFill>
+          <a:schemeClr val="accent2">
+            <a:tint val="60000"/>
+            <a:hueOff val="0"/>
+            <a:satOff val="0"/>
+            <a:lumOff val="0"/>
+            <a:alphaOff val="0"/>
+          </a:schemeClr>
+        </a:solidFill>
+        <a:ln w="25400" cap="flat" cmpd="sng" algn="ctr">
+          <a:solidFill>
+            <a:schemeClr val="lt1">
+              <a:hueOff val="0"/>
+              <a:satOff val="0"/>
+              <a:lumOff val="0"/>
+              <a:alphaOff val="0"/>
+            </a:schemeClr>
+          </a:solidFill>
+          <a:prstDash val="solid"/>
+        </a:ln>
+        <a:effectLst/>
+      </dsp:spPr>
+      <dsp:style>
+        <a:lnRef idx="2">
+          <a:scrgbClr r="0" g="0" b="0"/>
+        </a:lnRef>
+        <a:fillRef idx="1">
+          <a:scrgbClr r="0" g="0" b="0"/>
+        </a:fillRef>
+        <a:effectRef idx="0">
+          <a:scrgbClr r="0" g="0" b="0"/>
+        </a:effectRef>
+        <a:fontRef idx="minor"/>
+      </dsp:style>
+    </dsp:sp>
+  </dsp:spTree>
+</dsp:drawing>
+</file>
+
+<file path=word/diagrams/layout1.xml><?xml version="1.0" encoding="utf-8"?>
+<dgm:layoutDef xmlns:dgm="http://schemas.openxmlformats.org/drawingml/2006/diagram" xmlns:a="http://schemas.openxmlformats.org/drawingml/2006/main" uniqueId="urn:microsoft.com/office/officeart/2005/8/layout/cycle4">
+  <dgm:title val=""/>
+  <dgm:desc val=""/>
+  <dgm:catLst>
+    <dgm:cat type="relationship" pri="26000"/>
+    <dgm:cat type="cycle" pri="13000"/>
+    <dgm:cat type="matrix" pri="4000"/>
+  </dgm:catLst>
+  <dgm:sampData>
+    <dgm:dataModel>
+      <dgm:ptLst>
+        <dgm:pt modelId="0" type="doc"/>
+        <dgm:pt modelId="1">
+          <dgm:prSet phldr="1"/>
+        </dgm:pt>
+        <dgm:pt modelId="11">
+          <dgm:prSet phldr="1"/>
+        </dgm:pt>
+        <dgm:pt modelId="2">
+          <dgm:prSet phldr="1"/>
+        </dgm:pt>
+        <dgm:pt modelId="21">
+          <dgm:prSet phldr="1"/>
+        </dgm:pt>
+        <dgm:pt modelId="3">
+          <dgm:prSet phldr="1"/>
+        </dgm:pt>
+        <dgm:pt modelId="31">
+          <dgm:prSet phldr="1"/>
+        </dgm:pt>
+        <dgm:pt modelId="4">
+          <dgm:prSet phldr="1"/>
+        </dgm:pt>
+        <dgm:pt modelId="41">
+          <dgm:prSet phldr="1"/>
+        </dgm:pt>
+      </dgm:ptLst>
+      <dgm:cxnLst>
+        <dgm:cxn modelId="5" srcId="0" destId="1" srcOrd="0" destOrd="0"/>
+        <dgm:cxn modelId="6" srcId="0" destId="2" srcOrd="1" destOrd="0"/>
+        <dgm:cxn modelId="7" srcId="0" destId="3" srcOrd="2" destOrd="0"/>
+        <dgm:cxn modelId="8" srcId="0" destId="4" srcOrd="3" destOrd="0"/>
+        <dgm:cxn modelId="13" srcId="1" destId="11" srcOrd="0" destOrd="0"/>
+        <dgm:cxn modelId="23" srcId="2" destId="21" srcOrd="0" destOrd="0"/>
+        <dgm:cxn modelId="33" srcId="3" destId="31" srcOrd="0" destOrd="0"/>
+        <dgm:cxn modelId="43" srcId="4" destId="41" srcOrd="0" destOrd="0"/>
+      </dgm:cxnLst>
+      <dgm:bg/>
+      <dgm:whole/>
+    </dgm:dataModel>
+  </dgm:sampData>
+  <dgm:styleData>
+    <dgm:dataModel>
+      <dgm:ptLst>
+        <dgm:pt modelId="0" type="doc"/>
+        <dgm:pt modelId="1"/>
+        <dgm:pt modelId="11"/>
+        <dgm:pt modelId="2"/>
+        <dgm:pt modelId="21"/>
+        <dgm:pt modelId="3"/>
+        <dgm:pt modelId="31"/>
+        <dgm:pt modelId="4"/>
+        <dgm:pt modelId="41"/>
+      </dgm:ptLst>
+      <dgm:cxnLst>
+        <dgm:cxn modelId="5" srcId="0" destId="1" srcOrd="0" destOrd="0"/>
+        <dgm:cxn modelId="6" srcId="0" destId="2" srcOrd="1" destOrd="0"/>
+        <dgm:cxn modelId="7" srcId="0" destId="3" srcOrd="2" destOrd="0"/>
+        <dgm:cxn modelId="8" srcId="0" destId="4" srcOrd="3" destOrd="0"/>
+        <dgm:cxn modelId="13" srcId="1" destId="11" srcOrd="0" destOrd="0"/>
+        <dgm:cxn modelId="23" srcId="2" destId="21" srcOrd="0" destOrd="0"/>
+        <dgm:cxn modelId="33" srcId="3" destId="31" srcOrd="0" destOrd="0"/>
+        <dgm:cxn modelId="43" srcId="4" destId="41" srcOrd="0" destOrd="0"/>
+      </dgm:cxnLst>
+      <dgm:bg/>
+      <dgm:whole/>
+    </dgm:dataModel>
+  </dgm:styleData>
+  <dgm:clrData>
+    <dgm:dataModel>
+      <dgm:ptLst>
+        <dgm:pt modelId="0" type="doc"/>
+        <dgm:pt modelId="1"/>
+        <dgm:pt modelId="11"/>
+        <dgm:pt modelId="2"/>
+        <dgm:pt modelId="21"/>
+        <dgm:pt modelId="3"/>
+        <dgm:pt modelId="31"/>
+        <dgm:pt modelId="4"/>
+        <dgm:pt modelId="41"/>
+      </dgm:ptLst>
+      <dgm:cxnLst>
+        <dgm:cxn modelId="5" srcId="0" destId="1" srcOrd="0" destOrd="0"/>
+        <dgm:cxn modelId="6" srcId="0" destId="2" srcOrd="1" destOrd="0"/>
+        <dgm:cxn modelId="7" srcId="0" destId="3" srcOrd="2" destOrd="0"/>
+        <dgm:cxn modelId="8" srcId="0" destId="4" srcOrd="3" destOrd="0"/>
+        <dgm:cxn modelId="13" srcId="1" destId="11" srcOrd="0" destOrd="0"/>
+        <dgm:cxn modelId="23" srcId="2" destId="21" srcOrd="0" destOrd="0"/>
+        <dgm:cxn modelId="33" srcId="3" destId="31" srcOrd="0" destOrd="0"/>
+        <dgm:cxn modelId="43" srcId="4" destId="41" srcOrd="0" destOrd="0"/>
+      </dgm:cxnLst>
+      <dgm:bg/>
+      <dgm:whole/>
+    </dgm:dataModel>
+  </dgm:clrData>
+  <dgm:layoutNode name="cycleMatrixDiagram">
+    <dgm:varLst>
+      <dgm:chMax val="1"/>
+      <dgm:dir/>
+      <dgm:animLvl val="lvl"/>
+      <dgm:resizeHandles val="exact"/>
+    </dgm:varLst>
+    <dgm:alg type="composite">
+      <dgm:param type="ar" val="1.3"/>
+    </dgm:alg>
+    <dgm:shape xmlns:r="http://schemas.openxmlformats.org/officeDocument/2006/relationships" r:blip="">
+      <dgm:adjLst/>
+    </dgm:shape>
+    <dgm:presOf/>
+    <dgm:constrLst>
+      <dgm:constr type="w" for="ch" forName="children" refType="w"/>
+      <dgm:constr type="h" for="ch" forName="children" refType="w" refFor="ch" refForName="children" fact="0.77"/>
+      <dgm:constr type="ctrX" for="ch" forName="children" refType="w" fact="0.5"/>
+      <dgm:constr type="ctrY" for="ch" forName="children" refType="h" fact="0.5"/>
+      <dgm:constr type="w" for="ch" forName="circle" refType="w"/>
+      <dgm:constr type="h" for="ch" forName="circle" refType="h"/>
+      <dgm:constr type="ctrX" for="ch" forName="circle" refType="w" fact="0.5"/>
+      <dgm:constr type="ctrY" for="ch" forName="circle" refType="h" fact="0.5"/>
+      <dgm:constr type="w" for="ch" forName="center1" refType="w" fact="0.115"/>
+      <dgm:constr type="h" for="ch" forName="center1" refType="w" fact="0.1"/>
+      <dgm:constr type="ctrX" for="ch" forName="center1" refType="w" fact="0.5"/>
+      <dgm:constr type="ctrY" for="ch" forName="center1" refType="h" fact="0.475"/>
+      <dgm:constr type="w" for="ch" forName="center2" refType="w" fact="0.115"/>
+      <dgm:constr type="h" for="ch" forName="center2" refType="w" fact="0.1"/>
+      <dgm:constr type="ctrX" for="ch" forName="center2" refType="w" fact="0.5"/>
+      <dgm:constr type="ctrY" for="ch" forName="center2" refType="h" fact="0.525"/>
+    </dgm:constrLst>
+    <dgm:ruleLst/>
+    <dgm:choose name="Name0">
+      <dgm:if name="Name1" axis="ch" ptType="node" func="cnt" op="gte" val="1">
+        <dgm:layoutNode name="children">
+          <dgm:alg type="composite">
+            <dgm:param type="ar" val="1.3"/>
+          </dgm:alg>
+          <dgm:shape xmlns:r="http://schemas.openxmlformats.org/officeDocument/2006/relationships" r:blip="">
+            <dgm:adjLst/>
+          </dgm:shape>
+          <dgm:presOf/>
+          <dgm:choose name="Name2">
+            <dgm:if name="Name3" func="var" arg="dir" op="equ" val="norm">
+              <dgm:constrLst>
+                <dgm:constr type="primFontSz" for="des" ptType="node" op="equ" val="65"/>
+                <dgm:constr type="w" for="ch" forName="child1group" refType="w" fact="0.38"/>
+                <dgm:constr type="h" for="ch" forName="child1group" refType="h" fact="0.32"/>
+                <dgm:constr type="t" for="ch" forName="child1group"/>
+                <dgm:constr type="l" for="ch" forName="child1group"/>
+                <dgm:constr type="w" for="ch" forName="child2group" refType="w" fact="0.38"/>
+                <dgm:constr type="h" for="ch" forName="child2group" refType="h" fact="0.32"/>
+                <dgm:constr type="t" for="ch" forName="child2group"/>
+                <dgm:constr type="r" for="ch" forName="child2group" refType="w"/>
+                <dgm:constr type="w" for="ch" forName="child3group" refType="w" fact="0.38"/>
+                <dgm:constr type="h" for="ch" forName="child3group" refType="h" fact="0.32"/>
+                <dgm:constr type="b" for="ch" forName="child3group" refType="h"/>
+                <dgm:constr type="r" for="ch" forName="child3group" refType="w"/>
+                <dgm:constr type="w" for="ch" forName="child4group" refType="w" fact="0.38"/>
+                <dgm:constr type="h" for="ch" forName="child4group" refType="h" fact="0.32"/>
+                <dgm:constr type="b" for="ch" forName="child4group" refType="h"/>
+                <dgm:constr type="l" for="ch" forName="child4group"/>
+              </dgm:constrLst>
+            </dgm:if>
+            <dgm:else name="Name4">
+              <dgm:constrLst>
+                <dgm:constr type="primFontSz" for="des" ptType="node" op="equ" val="65"/>
+                <dgm:constr type="w" for="ch" forName="child1group" refType="w" fact="0.38"/>
+                <dgm:constr type="h" for="ch" forName="child1group" refType="h" fact="0.32"/>
+                <dgm:constr type="t" for="ch" forName="child1group"/>
+                <dgm:constr type="r" for="ch" forName="child1group" refType="w"/>
+                <dgm:constr type="w" for="ch" forName="child2group" refType="w" fact="0.38"/>
+                <dgm:constr type="h" for="ch" forName="child2group" refType="h" fact="0.32"/>
+                <dgm:constr type="t" for="ch" forName="child2group"/>
+                <dgm:constr type="l" for="ch" forName="child2group"/>
+                <dgm:constr type="w" for="ch" forName="child3group" refType="w" fact="0.38"/>
+                <dgm:constr type="h" for="ch" forName="child3group" refType="h" fact="0.32"/>
+                <dgm:constr type="b" for="ch" forName="child3group" refType="h"/>
+                <dgm:constr type="l" for="ch" forName="child3group"/>
+                <dgm:constr type="w" for="ch" forName="child4group" refType="w" fact="0.38"/>
+                <dgm:constr type="h" for="ch" forName="child4group" refType="h" fact="0.32"/>
+                <dgm:constr type="b" for="ch" forName="child4group" refType="h"/>
+                <dgm:constr type="r" for="ch" forName="child4group" refType="w"/>
+              </dgm:constrLst>
+            </dgm:else>
+          </dgm:choose>
+          <dgm:ruleLst/>
+          <dgm:choose name="Name5">
+            <dgm:if name="Name6" axis="ch ch" ptType="node node" st="1 1" cnt="1 0" func="cnt" op="gte" val="1">
+              <dgm:layoutNode name="child1group">
+                <dgm:alg type="composite">
+                  <dgm:param type="horzAlign" val="none"/>
+                  <dgm:param type="vertAlign" val="none"/>
+                </dgm:alg>
+                <dgm:shape xmlns:r="http://schemas.openxmlformats.org/officeDocument/2006/relationships" r:blip="">
+                  <dgm:adjLst/>
+                </dgm:shape>
+                <dgm:presOf/>
+                <dgm:choose name="Name7">
+                  <dgm:if name="Name8" func="var" arg="dir" op="equ" val="norm">
+                    <dgm:constrLst>
+                      <dgm:constr type="w" for="ch" forName="child1" refType="w"/>
+                      <dgm:constr type="h" for="ch" forName="child1" refType="h"/>
+                      <dgm:constr type="t" for="ch" forName="child1"/>
+                      <dgm:constr type="l" for="ch" forName="child1"/>
+                      <dgm:constr type="w" for="ch" forName="child1Text" refType="w" fact="0.7"/>
+                      <dgm:constr type="h" for="ch" forName="child1Text" refType="h" fact="0.75"/>
+                      <dgm:constr type="t" for="ch" forName="child1Text"/>
+                      <dgm:constr type="l" for="ch" forName="child1Text"/>
+                    </dgm:constrLst>
+                  </dgm:if>
+                  <dgm:else name="Name9">
+                    <dgm:constrLst>
+                      <dgm:constr type="w" for="ch" forName="child1" refType="w"/>
+                      <dgm:constr type="h" for="ch" forName="child1" refType="h"/>
+                      <dgm:constr type="t" for="ch" forName="child1"/>
+                      <dgm:constr type="r" for="ch" forName="child1" refType="w"/>
+                      <dgm:constr type="w" for="ch" forName="child1Text" refType="w" fact="0.7"/>
+                      <dgm:constr type="h" for="ch" forName="child1Text" refType="h" fact="0.75"/>
+                      <dgm:constr type="t" for="ch" forName="child1Text"/>
+                      <dgm:constr type="r" for="ch" forName="child1Text" refType="w"/>
+                    </dgm:constrLst>
+                  </dgm:else>
+                </dgm:choose>
+                <dgm:ruleLst/>
+                <dgm:layoutNode name="child1" styleLbl="bgAcc1">
+                  <dgm:alg type="sp"/>
+                  <dgm:shape xmlns:r="http://schemas.openxmlformats.org/officeDocument/2006/relationships" type="roundRect" r:blip="" zOrderOff="-2">
+                    <dgm:adjLst>
+                      <dgm:adj idx="1" val="0.1"/>
+                    </dgm:adjLst>
+                  </dgm:shape>
+                  <dgm:presOf axis="ch des" ptType="node node" st="1 1" cnt="1 0"/>
+                  <dgm:constrLst/>
+                  <dgm:ruleLst/>
+                </dgm:layoutNode>
+                <dgm:layoutNode name="child1Text" styleLbl="bgAcc1">
+                  <dgm:varLst>
+                    <dgm:bulletEnabled val="1"/>
+                  </dgm:varLst>
+                  <dgm:alg type="tx">
+                    <dgm:param type="stBulletLvl" val="1"/>
+                  </dgm:alg>
+                  <dgm:shape xmlns:r="http://schemas.openxmlformats.org/officeDocument/2006/relationships" type="roundRect" r:blip="" zOrderOff="-2" hideGeom="1">
+                    <dgm:adjLst>
+                      <dgm:adj idx="1" val="0.1"/>
+                    </dgm:adjLst>
+                  </dgm:shape>
+                  <dgm:presOf axis="ch des" ptType="node node" st="1 1" cnt="1 0"/>
+                  <dgm:constrLst>
+                    <dgm:constr type="tMarg" refType="primFontSz" fact="0.3"/>
+                    <dgm:constr type="bMarg" refType="primFontSz" fact="0.3"/>
+                    <dgm:constr type="lMarg" refType="primFontSz" fact="0.3"/>
+                    <dgm:constr type="rMarg" refType="primFontSz" fact="0.3"/>
+                  </dgm:constrLst>
+                  <dgm:ruleLst>
+                    <dgm:rule type="primFontSz" val="5" fact="NaN" max="NaN"/>
+                  </dgm:ruleLst>
+                </dgm:layoutNode>
+              </dgm:layoutNode>
+            </dgm:if>
+            <dgm:else name="Name10"/>
+          </dgm:choose>
+          <dgm:choose name="Name11">
+            <dgm:if name="Name12" axis="ch ch" ptType="node node" st="2 1" cnt="1 0" func="cnt" op="gte" val="1">
+              <dgm:layoutNode name="child2group">
+                <dgm:alg type="composite">
+                  <dgm:param type="horzAlign" val="none"/>
+                  <dgm:param type="vertAlign" val="none"/>
+                </dgm:alg>
+                <dgm:shape xmlns:r="http://schemas.openxmlformats.org/officeDocument/2006/relationships" r:blip="">
+                  <dgm:adjLst/>
+                </dgm:shape>
+                <dgm:choose name="Name13">
+                  <dgm:if name="Name14" func="var" arg="dir" op="equ" val="norm">
+                    <dgm:constrLst>
+                      <dgm:constr type="w" for="ch" forName="child2" refType="w"/>
+                      <dgm:constr type="h" for="ch" forName="child2" refType="h"/>
+                      <dgm:constr type="t" for="ch" forName="child2"/>
+                      <dgm:constr type="r" for="ch" forName="child2" refType="w"/>
+                      <dgm:constr type="w" for="ch" forName="child2Text" refType="w" fact="0.7"/>
+                      <dgm:constr type="h" for="ch" forName="child2Text" refType="h" fact="0.75"/>
+                      <dgm:constr type="t" for="ch" forName="child2Text"/>
+                      <dgm:constr type="r" for="ch" forName="child2Text" refType="w"/>
+                    </dgm:constrLst>
+                  </dgm:if>
+                  <dgm:else name="Name15">
+                    <dgm:constrLst>
+                      <dgm:constr type="w" for="ch" forName="child2" refType="w"/>
+                      <dgm:constr type="h" for="ch" forName="child2" refType="h"/>
+                      <dgm:constr type="t" for="ch" forName="child2"/>
+                      <dgm:constr type="l" for="ch" forName="child2"/>
+                      <dgm:constr type="w" for="ch" forName="child2Text" refType="w" fact="0.7"/>
+                      <dgm:constr type="h" for="ch" forName="child2Text" refType="h" fact="0.75"/>
+                      <dgm:constr type="t" for="ch" forName="child2Text"/>
+                      <dgm:constr type="l" for="ch" forName="child2Text"/>
+                    </dgm:constrLst>
+                  </dgm:else>
+                </dgm:choose>
+                <dgm:ruleLst/>
+                <dgm:layoutNode name="child2" styleLbl="bgAcc1">
+                  <dgm:alg type="sp"/>
+                  <dgm:shape xmlns:r="http://schemas.openxmlformats.org/officeDocument/2006/relationships" type="roundRect" r:blip="" zOrderOff="-2">
+                    <dgm:adjLst>
+                      <dgm:adj idx="1" val="0.1"/>
+                    </dgm:adjLst>
+                  </dgm:shape>
+                  <dgm:presOf axis="ch des" ptType="node node" st="2 1" cnt="1 0"/>
+                  <dgm:constrLst/>
+                  <dgm:ruleLst/>
+                </dgm:layoutNode>
+                <dgm:layoutNode name="child2Text" styleLbl="bgAcc1">
+                  <dgm:varLst>
+                    <dgm:bulletEnabled val="1"/>
+                  </dgm:varLst>
+                  <dgm:alg type="tx">
+                    <dgm:param type="stBulletLvl" val="1"/>
+                  </dgm:alg>
+                  <dgm:shape xmlns:r="http://schemas.openxmlformats.org/officeDocument/2006/relationships" type="roundRect" r:blip="" zOrderOff="-2" hideGeom="1">
+                    <dgm:adjLst>
+                      <dgm:adj idx="1" val="0.1"/>
+                    </dgm:adjLst>
+                  </dgm:shape>
+                  <dgm:presOf axis="ch des" ptType="node node" st="2 1" cnt="1 0"/>
+                  <dgm:constrLst>
+                    <dgm:constr type="tMarg" refType="primFontSz" fact="0.3"/>
+                    <dgm:constr type="bMarg" refType="primFontSz" fact="0.3"/>
+                    <dgm:constr type="lMarg" refType="primFontSz" fact="0.3"/>
+                    <dgm:constr type="rMarg" refType="primFontSz" fact="0.3"/>
+                  </dgm:constrLst>
+                  <dgm:ruleLst>
+                    <dgm:rule type="primFontSz" val="5" fact="NaN" max="NaN"/>
+                  </dgm:ruleLst>
+                </dgm:layoutNode>
+              </dgm:layoutNode>
+            </dgm:if>
+            <dgm:else name="Name16"/>
+          </dgm:choose>
+          <dgm:choose name="Name17">
+            <dgm:if name="Name18" axis="ch ch" ptType="node node" st="3 1" cnt="1 0" func="cnt" op="gte" val="1">
+              <dgm:layoutNode name="child3group">
+                <dgm:alg type="composite">
+                  <dgm:param type="horzAlign" val="none"/>
+                  <dgm:param type="vertAlign" val="none"/>
+                </dgm:alg>
+                <dgm:shape xmlns:r="http://schemas.openxmlformats.org/officeDocument/2006/relationships" r:blip="">
+                  <dgm:adjLst/>
+                </dgm:shape>
+                <dgm:presOf/>
+                <dgm:choose name="Name19">
+                  <dgm:if name="Name20" func="var" arg="dir" op="equ" val="norm">
+                    <dgm:constrLst>
+                      <dgm:constr type="w" for="ch" forName="child3" refType="w"/>
+                      <dgm:constr type="h" for="ch" forName="child3" refType="h"/>
+                      <dgm:constr type="b" for="ch" forName="child3" refType="h"/>
+                      <dgm:constr type="r" for="ch" forName="child3" refType="w"/>
+                      <dgm:constr type="w" for="ch" forName="child3Text" refType="w" fact="0.7"/>
+                      <dgm:constr type="h" for="ch" forName="child3Text" refType="h" fact="0.75"/>
+                      <dgm:constr type="b" for="ch" forName="child3Text" refType="h"/>
+                      <dgm:constr type="r" for="ch" forName="child3Text" refType="w"/>
+                    </dgm:constrLst>
+                  </dgm:if>
+                  <dgm:else name="Name21">
+                    <dgm:constrLst>
+                      <dgm:constr type="w" for="ch" forName="child3" refType="w"/>
+                      <dgm:constr type="h" for="ch" forName="child3" refType="h"/>
+                      <dgm:constr type="b" for="ch" forName="child3" refType="h"/>
+                      <dgm:constr type="l" for="ch" forName="child3"/>
+                      <dgm:constr type="w" for="ch" forName="child3Text" refType="w" fact="0.7"/>
+                      <dgm:constr type="h" for="ch" forName="child3Text" refType="h" fact="0.75"/>
+                      <dgm:constr type="b" for="ch" forName="child3Text" refType="h"/>
+                      <dgm:constr type="l" for="ch" forName="child3Text"/>
+                    </dgm:constrLst>
+                  </dgm:else>
+                </dgm:choose>
+                <dgm:ruleLst/>
+                <dgm:layoutNode name="child3" styleLbl="bgAcc1">
+                  <dgm:alg type="sp"/>
+                  <dgm:shape xmlns:r="http://schemas.openxmlformats.org/officeDocument/2006/relationships" type="roundRect" r:blip="" zOrderOff="-4">
+                    <dgm:adjLst>
+                      <dgm:adj idx="1" val="0.1"/>
+                    </dgm:adjLst>
+                  </dgm:shape>
+                  <dgm:presOf axis="ch des" ptType="node node" st="3 1" cnt="1 0"/>
+                  <dgm:constrLst/>
+                  <dgm:ruleLst/>
+                </dgm:layoutNode>
+                <dgm:layoutNode name="child3Text" styleLbl="bgAcc1">
+                  <dgm:varLst>
+                    <dgm:bulletEnabled val="1"/>
+                  </dgm:varLst>
+                  <dgm:alg type="tx">
+                    <dgm:param type="stBulletLvl" val="1"/>
+                  </dgm:alg>
+                  <dgm:shape xmlns:r="http://schemas.openxmlformats.org/officeDocument/2006/relationships" type="roundRect" r:blip="" zOrderOff="-4" hideGeom="1">
+                    <dgm:adjLst>
+                      <dgm:adj idx="1" val="0.1"/>
+                    </dgm:adjLst>
+                  </dgm:shape>
+                  <dgm:presOf axis="ch des" ptType="node node" st="3 1" cnt="1 0"/>
+                  <dgm:constrLst>
+                    <dgm:constr type="tMarg" refType="primFontSz" fact="0.3"/>
+                    <dgm:constr type="bMarg" refType="primFontSz" fact="0.3"/>
+                    <dgm:constr type="lMarg" refType="primFontSz" fact="0.3"/>
+                    <dgm:constr type="rMarg" refType="primFontSz" fact="0.3"/>
+                  </dgm:constrLst>
+                  <dgm:ruleLst>
+                    <dgm:rule type="primFontSz" val="5" fact="NaN" max="NaN"/>
+                  </dgm:ruleLst>
+                </dgm:layoutNode>
+              </dgm:layoutNode>
+            </dgm:if>
+            <dgm:else name="Name22"/>
+          </dgm:choose>
+          <dgm:choose name="Name23">
+            <dgm:if name="Name24" axis="ch ch" ptType="node node" st="4 1" cnt="1 0" func="cnt" op="gte" val="1">
+              <dgm:layoutNode name="child4group">
+                <dgm:alg type="composite">
+                  <dgm:param type="horzAlign" val="none"/>
+                  <dgm:param type="vertAlign" val="none"/>
+                </dgm:alg>
+                <dgm:shape xmlns:r="http://schemas.openxmlformats.org/officeDocument/2006/relationships" r:blip="">
+                  <dgm:adjLst/>
+                </dgm:shape>
+                <dgm:presOf/>
+                <dgm:choose name="Name25">
+                  <dgm:if name="Name26" func="var" arg="dir" op="equ" val="norm">
+                    <dgm:constrLst>
+                      <dgm:constr type="w" for="ch" forName="child4" refType="w"/>
+                      <dgm:constr type="h" for="ch" forName="child4" refType="h"/>
+                      <dgm:constr type="b" for="ch" forName="child4" refType="h"/>
+                      <dgm:constr type="l" for="ch" forName="child4"/>
+                      <dgm:constr type="w" for="ch" forName="child4Text" refType="w" fact="0.7"/>
+                      <dgm:constr type="h" for="ch" forName="child4Text" refType="h" fact="0.75"/>
+                      <dgm:constr type="b" for="ch" forName="child4Text" refType="h"/>
+                      <dgm:constr type="l" for="ch" forName="child4Text"/>
+                    </dgm:constrLst>
+                  </dgm:if>
+                  <dgm:else name="Name27">
+                    <dgm:constrLst>
+                      <dgm:constr type="w" for="ch" forName="child4" refType="w"/>
+                      <dgm:constr type="h" for="ch" forName="child4" refType="h"/>
+                      <dgm:constr type="b" for="ch" forName="child4" refType="h"/>
+                      <dgm:constr type="r" for="ch" forName="child4" refType="w"/>
+                      <dgm:constr type="w" for="ch" forName="child4Text" refType="w" fact="0.7"/>
+                      <dgm:constr type="h" for="ch" forName="child4Text" refType="h" fact="0.75"/>
+                      <dgm:constr type="b" for="ch" forName="child4Text" refType="h"/>
+                      <dgm:constr type="r" for="ch" forName="child4Text" refType="w"/>
+                    </dgm:constrLst>
+                  </dgm:else>
+                </dgm:choose>
+                <dgm:ruleLst/>
+                <dgm:layoutNode name="child4" styleLbl="bgAcc1">
+                  <dgm:alg type="sp"/>
+                  <dgm:shape xmlns:r="http://schemas.openxmlformats.org/officeDocument/2006/relationships" type="roundRect" r:blip="" zOrderOff="-4">
+                    <dgm:adjLst>
+                      <dgm:adj idx="1" val="0.1"/>
+                    </dgm:adjLst>
+                  </dgm:shape>
+                  <dgm:presOf axis="ch des" ptType="node node" st="4 1" cnt="1 0"/>
+                  <dgm:constrLst/>
+                  <dgm:ruleLst/>
+                </dgm:layoutNode>
+                <dgm:layoutNode name="child4Text" styleLbl="bgAcc1">
+                  <dgm:varLst>
+                    <dgm:bulletEnabled val="1"/>
+                  </dgm:varLst>
+                  <dgm:alg type="tx">
+                    <dgm:param type="stBulletLvl" val="1"/>
+                  </dgm:alg>
+                  <dgm:shape xmlns:r="http://schemas.openxmlformats.org/officeDocument/2006/relationships" type="roundRect" r:blip="" zOrderOff="-4" hideGeom="1">
+                    <dgm:adjLst>
+                      <dgm:adj idx="1" val="0.1"/>
+                    </dgm:adjLst>
+                  </dgm:shape>
+                  <dgm:presOf axis="ch des" ptType="node node" st="4 1" cnt="1 0"/>
+                  <dgm:constrLst>
+                    <dgm:constr type="tMarg" refType="primFontSz" fact="0.3"/>
+                    <dgm:constr type="bMarg" refType="primFontSz" fact="0.3"/>
+                    <dgm:constr type="lMarg" refType="primFontSz" fact="0.3"/>
+                    <dgm:constr type="rMarg" refType="primFontSz" fact="0.3"/>
+                  </dgm:constrLst>
+                  <dgm:ruleLst>
+                    <dgm:rule type="primFontSz" val="5" fact="NaN" max="NaN"/>
+                  </dgm:ruleLst>
+                </dgm:layoutNode>
+              </dgm:layoutNode>
+            </dgm:if>
+            <dgm:else name="Name28"/>
+          </dgm:choose>
+          <dgm:layoutNode name="childPlaceholder">
+            <dgm:alg type="sp"/>
+            <dgm:shape xmlns:r="http://schemas.openxmlformats.org/officeDocument/2006/relationships" r:blip="">
+              <dgm:adjLst/>
+            </dgm:shape>
+            <dgm:presOf/>
+            <dgm:constrLst/>
+            <dgm:ruleLst/>
+          </dgm:layoutNode>
+        </dgm:layoutNode>
+        <dgm:layoutNode name="circle">
+          <dgm:alg type="composite">
+            <dgm:param type="ar" val="1"/>
+          </dgm:alg>
+          <dgm:shape xmlns:r="http://schemas.openxmlformats.org/officeDocument/2006/relationships" r:blip="">
+            <dgm:adjLst/>
+          </dgm:shape>
+          <dgm:presOf/>
+          <dgm:choose name="Name29">
+            <dgm:if name="Name30" func="var" arg="dir" op="equ" val="norm">
+              <dgm:constrLst>
+                <dgm:constr type="primFontSz" for="ch" ptType="node" op="equ" val="65"/>
+                <dgm:constr type="w" for="ch" forName="quadrant1" refType="w" fact="0.433"/>
+                <dgm:constr type="h" for="ch" forName="quadrant1" refType="h" fact="0.433"/>
+                <dgm:constr type="b" for="ch" forName="quadrant1" refType="h" fact="0.5"/>
+                <dgm:constr type="bOff" for="ch" forName="quadrant1" refType="h" fact="-0.01"/>
+                <dgm:constr type="r" for="ch" forName="quadrant1" refType="w" fact="0.5"/>
+                <dgm:constr type="rOff" for="ch" forName="quadrant1" refType="w" fact="-0.01"/>
+                <dgm:constr type="w" for="ch" forName="quadrant2" refType="w" fact="0.433"/>
+                <dgm:constr type="h" for="ch" forName="quadrant2" refType="h" fact="0.433"/>
+                <dgm:constr type="b" for="ch" forName="quadrant2" refType="h" fact="0.5"/>
+                <dgm:constr type="bOff" for="ch" forName="quadrant2" refType="h" fact="-0.01"/>
+                <dgm:constr type="l" for="ch" forName="quadrant2" refType="w" fact="0.5"/>
+                <dgm:constr type="lOff" for="ch" forName="quadrant2" refType="w" fact="0.01"/>
+                <dgm:constr type="w" for="ch" forName="quadrant3" refType="w" fact="0.433"/>
+                <dgm:constr type="h" for="ch" forName="quadrant3" refType="h" fact="0.433"/>
+                <dgm:constr type="t" for="ch" forName="quadrant3" refType="h" fact="0.5"/>
+                <dgm:constr type="tOff" for="ch" forName="quadrant3" refType="h" fact="0.01"/>
+                <dgm:constr type="l" for="ch" forName="quadrant3" refType="w" fact="0.5"/>
+                <dgm:constr type="lOff" for="ch" forName="quadrant3" refType="w" fact="0.01"/>
+                <dgm:constr type="w" for="ch" forName="quadrant4" refType="w" fact="0.433"/>
+                <dgm:constr type="h" for="ch" forName="quadrant4" refType="h" fact="0.433"/>
+                <dgm:constr type="t" for="ch" forName="quadrant4" refType="h" fact="0.5"/>
+                <dgm:constr type="tOff" for="ch" forName="quadrant4" refType="h" fact="0.01"/>
+                <dgm:constr type="r" for="ch" forName="quadrant4" refType="w" fact="0.5"/>
+                <dgm:constr type="rOff" for="ch" forName="quadrant4" refType="w" fact="-0.01"/>
+              </dgm:constrLst>
+            </dgm:if>
+            <dgm:else name="Name31">
+              <dgm:constrLst>
+                <dgm:constr type="primFontSz" for="ch" ptType="node" op="equ" val="65"/>
+                <dgm:constr type="w" for="ch" forName="quadrant1" refType="w" fact="0.433"/>
+                <dgm:constr type="h" for="ch" forName="quadrant1" refType="h" fact="0.433"/>
+                <dgm:constr type="b" for="ch" forName="quadrant1" refType="h" fact="0.5"/>
+                <dgm:constr type="bOff" for="ch" forName="quadrant1" refType="h" fact="-0.01"/>
+                <dgm:constr type="l" for="ch" forName="quadrant1" refType="w" fact="0.5"/>
+                <dgm:constr type="lOff" for="ch" forName="quadrant1" refType="w" fact="0.01"/>
+                <dgm:constr type="w" for="ch" forName="quadrant2" refType="w" fact="0.433"/>
+                <dgm:constr type="h" for="ch" forName="quadrant2" refType="h" fact="0.433"/>
+                <dgm:constr type="b" for="ch" forName="quadrant2" refType="h" fact="0.5"/>
+                <dgm:constr type="bOff" for="ch" forName="quadrant2" refType="h" fact="-0.01"/>
+                <dgm:constr type="r" for="ch" forName="quadrant2" refType="w" fact="0.5"/>
+                <dgm:constr type="rOff" for="ch" forName="quadrant2" refType="w" fact="-0.01"/>
+                <dgm:constr type="w" for="ch" forName="quadrant3" refType="w" fact="0.433"/>
+                <dgm:constr type="h" for="ch" forName="quadrant3" refType="h" fact="0.433"/>
+                <dgm:constr type="t" for="ch" forName="quadrant3" refType="h" fact="0.5"/>
+                <dgm:constr type="tOff" for="ch" forName="quadrant3" refType="h" fact="0.01"/>
+                <dgm:constr type="r" for="ch" forName="quadrant3" refType="w" fact="0.5"/>
+                <dgm:constr type="rOff" for="ch" forName="quadrant3" refType="w" fact="-0.01"/>
+                <dgm:constr type="w" for="ch" forName="quadrant4" refType="w" fact="0.433"/>
+                <dgm:constr type="h" for="ch" forName="quadrant4" refType="h" fact="0.433"/>
+                <dgm:constr type="t" for="ch" forName="quadrant4" refType="h" fact="0.5"/>
+                <dgm:constr type="tOff" for="ch" forName="quadrant4" refType="h" fact="0.01"/>
+                <dgm:constr type="l" for="ch" forName="quadrant4" refType="w" fact="0.5"/>
+                <dgm:constr type="lOff" for="ch" forName="quadrant4" refType="w" fact="0.01"/>
+              </dgm:constrLst>
+            </dgm:else>
+          </dgm:choose>
+          <dgm:ruleLst/>
+          <dgm:layoutNode name="quadrant1" styleLbl="node1">
+            <dgm:varLst>
+              <dgm:chMax val="1"/>
+              <dgm:bulletEnabled val="1"/>
+            </dgm:varLst>
+            <dgm:alg type="tx"/>
+            <dgm:choose name="Name32">
+              <dgm:if name="Name33" func="var" arg="dir" op="equ" val="norm">
+                <dgm:shape xmlns:r="http://schemas.openxmlformats.org/officeDocument/2006/relationships" type="pieWedge" r:blip="">
+                  <dgm:adjLst/>
+                </dgm:shape>
+              </dgm:if>
+              <dgm:else name="Name34">
+                <dgm:shape xmlns:r="http://schemas.openxmlformats.org/officeDocument/2006/relationships" rot="90" type="pieWedge" r:blip="">
+                  <dgm:adjLst/>
+                </dgm:shape>
+              </dgm:else>
+            </dgm:choose>
+            <dgm:presOf axis="ch" ptType="node" cnt="1"/>
+            <dgm:constrLst/>
+            <dgm:ruleLst>
+              <dgm:rule type="primFontSz" val="5" fact="NaN" max="NaN"/>
+            </dgm:ruleLst>
+          </dgm:layoutNode>
+          <dgm:layoutNode name="quadrant2" styleLbl="node1">
+            <dgm:varLst>
+              <dgm:chMax val="1"/>
+              <dgm:bulletEnabled val="1"/>
+            </dgm:varLst>
+            <dgm:alg type="tx"/>
+            <dgm:choose name="Name35">
+              <dgm:if name="Name36" func="var" arg="dir" op="equ" val="norm">
+                <dgm:shape xmlns:r="http://schemas.openxmlformats.org/officeDocument/2006/relationships" rot="90" type="pieWedge" r:blip="">
+                  <dgm:adjLst/>
+                </dgm:shape>
+              </dgm:if>
+              <dgm:else name="Name37">
+                <dgm:shape xmlns:r="http://schemas.openxmlformats.org/officeDocument/2006/relationships" type="pieWedge" r:blip="">
+                  <dgm:adjLst/>
+                </dgm:shape>
+              </dgm:else>
+            </dgm:choose>
+            <dgm:presOf axis="ch" ptType="node" st="2" cnt="1"/>
+            <dgm:constrLst/>
+            <dgm:ruleLst>
+              <dgm:rule type="primFontSz" val="5" fact="NaN" max="NaN"/>
+            </dgm:ruleLst>
+          </dgm:layoutNode>
+          <dgm:layoutNode name="quadrant3" styleLbl="node1">
+            <dgm:varLst>
+              <dgm:chMax val="1"/>
+              <dgm:bulletEnabled val="1"/>
+            </dgm:varLst>
+            <dgm:alg type="tx"/>
+            <dgm:choose name="Name38">
+              <dgm:if name="Name39" func="var" arg="dir" op="equ" val="norm">
+                <dgm:shape xmlns:r="http://schemas.openxmlformats.org/officeDocument/2006/relationships" rot="180" type="pieWedge" r:blip="">
+                  <dgm:adjLst/>
+                </dgm:shape>
+              </dgm:if>
+              <dgm:else name="Name40">
+                <dgm:shape xmlns:r="http://schemas.openxmlformats.org/officeDocument/2006/relationships" rot="270" type="pieWedge" r:blip="">
+                  <dgm:adjLst/>
+                </dgm:shape>
+              </dgm:else>
+            </dgm:choose>
+            <dgm:presOf axis="ch" ptType="node" st="3" cnt="1"/>
+            <dgm:constrLst/>
+            <dgm:ruleLst>
+              <dgm:rule type="primFontSz" val="5" fact="NaN" max="NaN"/>
+            </dgm:ruleLst>
+          </dgm:layoutNode>
+          <dgm:layoutNode name="quadrant4" styleLbl="node1">
+            <dgm:varLst>
+              <dgm:chMax val="1"/>
+              <dgm:bulletEnabled val="1"/>
+            </dgm:varLst>
+            <dgm:alg type="tx"/>
+            <dgm:choose name="Name41">
+              <dgm:if name="Name42" func="var" arg="dir" op="equ" val="norm">
+                <dgm:shape xmlns:r="http://schemas.openxmlformats.org/officeDocument/2006/relationships" rot="270" type="pieWedge" r:blip="">
+                  <dgm:adjLst/>
+                </dgm:shape>
+              </dgm:if>
+              <dgm:else name="Name43">
+                <dgm:shape xmlns:r="http://schemas.openxmlformats.org/officeDocument/2006/relationships" rot="180" type="pieWedge" r:blip="">
+                  <dgm:adjLst/>
+                </dgm:shape>
+              </dgm:else>
+            </dgm:choose>
+            <dgm:presOf axis="ch" ptType="node" st="4" cnt="1"/>
+            <dgm:constrLst/>
+            <dgm:ruleLst>
+              <dgm:rule type="primFontSz" val="5" fact="NaN" max="NaN"/>
+            </dgm:ruleLst>
+          </dgm:layoutNode>
+          <dgm:layoutNode name="quadrantPlaceholder">
+            <dgm:alg type="sp"/>
+            <dgm:shape xmlns:r="http://schemas.openxmlformats.org/officeDocument/2006/relationships" r:blip="">
+              <dgm:adjLst/>
+            </dgm:shape>
+            <dgm:presOf/>
+            <dgm:constrLst/>
+            <dgm:ruleLst/>
+          </dgm:layoutNode>
+        </dgm:layoutNode>
+        <dgm:layoutNode name="center1" styleLbl="fgShp">
+          <dgm:alg type="sp"/>
+          <dgm:choose name="Name44">
+            <dgm:if name="Name45" func="var" arg="dir" op="equ" val="norm">
+              <dgm:shape xmlns:r="http://schemas.openxmlformats.org/officeDocument/2006/relationships" type="circularArrow" r:blip="" zOrderOff="16">
+                <dgm:adjLst/>
+              </dgm:shape>
+            </dgm:if>
+            <dgm:else name="Name46">
+              <dgm:shape xmlns:r="http://schemas.openxmlformats.org/officeDocument/2006/relationships" rot="180" type="leftCircularArrow" r:blip="" zOrderOff="16">
+                <dgm:adjLst/>
+              </dgm:shape>
+            </dgm:else>
+          </dgm:choose>
+          <dgm:presOf/>
+          <dgm:constrLst/>
+          <dgm:ruleLst/>
+        </dgm:layoutNode>
+        <dgm:layoutNode name="center2" styleLbl="fgShp">
+          <dgm:alg type="sp"/>
+          <dgm:choose name="Name47">
+            <dgm:if name="Name48" func="var" arg="dir" op="equ" val="norm">
+              <dgm:shape xmlns:r="http://schemas.openxmlformats.org/officeDocument/2006/relationships" rot="180" type="circularArrow" r:blip="" zOrderOff="16">
+                <dgm:adjLst/>
+              </dgm:shape>
+            </dgm:if>
+            <dgm:else name="Name49">
+              <dgm:shape xmlns:r="http://schemas.openxmlformats.org/officeDocument/2006/relationships" type="leftCircularArrow" r:blip="" zOrderOff="16">
+                <dgm:adjLst/>
+              </dgm:shape>
+            </dgm:else>
+          </dgm:choose>
+          <dgm:presOf/>
+          <dgm:constrLst/>
+          <dgm:ruleLst/>
+        </dgm:layoutNode>
+      </dgm:if>
+      <dgm:else name="Name50"/>
+    </dgm:choose>
+  </dgm:layoutNode>
+</dgm:layoutDef>
+</file>
+
+<file path=word/diagrams/quickStyle1.xml><?xml version="1.0" encoding="utf-8"?>
+<dgm:styleDef xmlns:dgm="http://schemas.openxmlformats.org/drawingml/2006/diagram" xmlns:a="http://schemas.openxmlformats.org/drawingml/2006/main" uniqueId="urn:microsoft.com/office/officeart/2005/8/quickstyle/simple1">
+  <dgm:title val=""/>
+  <dgm:desc val=""/>
+  <dgm:catLst>
+    <dgm:cat type="simple" pri="10100"/>
+  </dgm:catLst>
+  <dgm:scene3d>
+    <a:camera prst="orthographicFront"/>
+    <a:lightRig rig="threePt" dir="t"/>
+  </dgm:scene3d>
+  <dgm:styleLbl name="node0">
+    <dgm:scene3d>
+      <a:camera prst="orthographicFront"/>
+      <a:lightRig rig="threePt" dir="t"/>
+    </dgm:scene3d>
+    <dgm:sp3d/>
+    <dgm:txPr/>
+    <dgm:style>
+      <a:lnRef idx="2">
+        <a:scrgbClr r="0" g="0" b="0"/>
+      </a:lnRef>
+      <a:fillRef idx="1">
+        <a:scrgbClr r="0" g="0" b="0"/>
+      </a:fillRef>
+      <a:effectRef idx="0">
+        <a:scrgbClr r="0" g="0" b="0"/>
+      </a:effectRef>
+      <a:fontRef idx="minor">
+        <a:schemeClr val="lt1"/>
+      </a:fontRef>
+    </dgm:style>
+  </dgm:styleLbl>
+  <dgm:styleLbl name="lnNode1">
+    <dgm:scene3d>
+      <a:camera prst="orthographicFront"/>
+      <a:lightRig rig="threePt" dir="t"/>
+    </dgm:scene3d>
+    <dgm:sp3d/>
+    <dgm:txPr/>
+    <dgm:style>
+      <a:lnRef idx="2">
+        <a:scrgbClr r="0" g="0" b="0"/>
+      </a:lnRef>
+      <a:fillRef idx="1">
+        <a:scrgbClr r="0" g="0" b="0"/>
+      </a:fillRef>
+      <a:effectRef idx="0">
+        <a:scrgbClr r="0" g="0" b="0"/>
+      </a:effectRef>
+      <a:fontRef idx="minor">
+        <a:schemeClr val="lt1"/>
+      </a:fontRef>
+    </dgm:style>
+  </dgm:styleLbl>
+  <dgm:styleLbl name="vennNode1">
+    <dgm:scene3d>
+      <a:camera prst="orthographicFront"/>
+      <a:lightRig rig="threePt" dir="t"/>
+    </dgm:scene3d>
+    <dgm:sp3d/>
+    <dgm:txPr/>
+    <dgm:style>
+      <a:lnRef idx="2">
+        <a:scrgbClr r="0" g="0" b="0"/>
+      </a:lnRef>
+      <a:fillRef idx="1">
+        <a:scrgbClr r="0" g="0" b="0"/>
+      </a:fillRef>
+      <a:effectRef idx="0">
+        <a:scrgbClr r="0" g="0" b="0"/>
+      </a:effectRef>
+      <a:fontRef idx="minor">
+        <a:schemeClr val="tx1"/>
+      </a:fontRef>
+    </dgm:style>
+  </dgm:styleLbl>
+  <dgm:styleLbl name="alignNode1">
+    <dgm:scene3d>
+      <a:camera prst="orthographicFront"/>
+      <a:lightRig rig="threePt" dir="t"/>
+    </dgm:scene3d>
+    <dgm:sp3d/>
+    <dgm:txPr/>
+    <dgm:style>
+      <a:lnRef idx="2">
+        <a:scrgbClr r="0" g="0" b="0"/>
+      </a:lnRef>
+      <a:fillRef idx="1">
+        <a:scrgbClr r="0" g="0" b="0"/>
+      </a:fillRef>
+      <a:effectRef idx="0">
+        <a:scrgbClr r="0" g="0" b="0"/>
+      </a:effectRef>
+      <a:fontRef idx="minor">
+        <a:schemeClr val="lt1"/>
+      </a:fontRef>
+    </dgm:style>
+  </dgm:styleLbl>
+  <dgm:styleLbl name="node1">
+    <dgm:scene3d>
+      <a:camera prst="orthographicFront"/>
+      <a:lightRig rig="threePt" dir="t"/>
+    </dgm:scene3d>
+    <dgm:sp3d/>
+    <dgm:txPr/>
+    <dgm:style>
+      <a:lnRef idx="2">
+        <a:scrgbClr r="0" g="0" b="0"/>
+      </a:lnRef>
+      <a:fillRef idx="1">
+        <a:scrgbClr r="0" g="0" b="0"/>
+      </a:fillRef>
+      <a:effectRef idx="0">
+        <a:scrgbClr r="0" g="0" b="0"/>
+      </a:effectRef>
+      <a:fontRef idx="minor">
+        <a:schemeClr val="lt1"/>
+      </a:fontRef>
+    </dgm:style>
+  </dgm:styleLbl>
+  <dgm:styleLbl name="node2">
+    <dgm:scene3d>
+      <a:camera prst="orthographicFront"/>
+      <a:lightRig rig="threePt" dir="t"/>
+    </dgm:scene3d>
+    <dgm:sp3d/>
+    <dgm:txPr/>
+    <dgm:style>
+      <a:lnRef idx="2">
+        <a:scrgbClr r="0" g="0" b="0"/>
+      </a:lnRef>
+      <a:fillRef idx="1">
+        <a:scrgbClr r="0" g="0" b="0"/>
+      </a:fillRef>
+      <a:effectRef idx="0">
+        <a:scrgbClr r="0" g="0" b="0"/>
+      </a:effectRef>
+      <a:fontRef idx="minor">
+        <a:schemeClr val="lt1"/>
+      </a:fontRef>
+    </dgm:style>
+  </dgm:styleLbl>
+  <dgm:styleLbl name="node3">
+    <dgm:scene3d>
+      <a:camera prst="orthographicFront"/>
+      <a:lightRig rig="threePt" dir="t"/>
+    </dgm:scene3d>
+    <dgm:sp3d/>
+    <dgm:txPr/>
+    <dgm:style>
+      <a:lnRef idx="2">
+        <a:scrgbClr r="0" g="0" b="0"/>
+      </a:lnRef>
+      <a:fillRef idx="1">
+        <a:scrgbClr r="0" g="0" b="0"/>
+      </a:fillRef>
+      <a:effectRef idx="0">
+        <a:scrgbClr r="0" g="0" b="0"/>
+      </a:effectRef>
+      <a:fontRef idx="minor">
+        <a:schemeClr val="lt1"/>
+      </a:fontRef>
+    </dgm:style>
+  </dgm:styleLbl>
+  <dgm:styleLbl name="node4">
+    <dgm:scene3d>
+      <a:camera prst="orthographicFront"/>
+      <a:lightRig rig="threePt" dir="t"/>
+    </dgm:scene3d>
+    <dgm:sp3d/>
+    <dgm:txPr/>
+    <dgm:style>
+      <a:lnRef idx="2">
+        <a:scrgbClr r="0" g="0" b="0"/>
+      </a:lnRef>
+      <a:fillRef idx="1">
+        <a:scrgbClr r="0" g="0" b="0"/>
+      </a:fillRef>
+      <a:effectRef idx="0">
+        <a:scrgbClr r="0" g="0" b="0"/>
+      </a:effectRef>
+      <a:fontRef idx="minor">
+        <a:schemeClr val="lt1"/>
+      </a:fontRef>
+    </dgm:style>
+  </dgm:styleLbl>
+  <dgm:styleLbl name="fgImgPlace1">
+    <dgm:scene3d>
+      <a:camera prst="orthographicFront"/>
+      <a:lightRig rig="threePt" dir="t"/>
+    </dgm:scene3d>
+    <dgm:sp3d/>
+    <dgm:txPr/>
+    <dgm:style>
+      <a:lnRef idx="2">
+        <a:scrgbClr r="0" g="0" b="0"/>
+      </a:lnRef>
+      <a:fillRef idx="1">
+        <a:scrgbClr r="0" g="0" b="0"/>
+      </a:fillRef>
+      <a:effectRef idx="0">
+        <a:scrgbClr r="0" g="0" b="0"/>
+      </a:effectRef>
+      <a:fontRef idx="minor"/>
+    </dgm:style>
+  </dgm:styleLbl>
+  <dgm:styleLbl name="alignImgPlace1">
+    <dgm:scene3d>
+      <a:camera prst="orthographicFront"/>
+      <a:lightRig rig="threePt" dir="t"/>
+    </dgm:scene3d>
+    <dgm:sp3d/>
+    <dgm:txPr/>
+    <dgm:style>
+      <a:lnRef idx="2">
+        <a:scrgbClr r="0" g="0" b="0"/>
+      </a:lnRef>
+      <a:fillRef idx="1">
+        <a:scrgbClr r="0" g="0" b="0"/>
+      </a:fillRef>
+      <a:effectRef idx="0">
+        <a:scrgbClr r="0" g="0" b="0"/>
+      </a:effectRef>
+      <a:fontRef idx="minor"/>
+    </dgm:style>
+  </dgm:styleLbl>
+  <dgm:styleLbl name="bgImgPlace1">
+    <dgm:scene3d>
+      <a:camera prst="orthographicFront"/>
+      <a:lightRig rig="threePt" dir="t"/>
+    </dgm:scene3d>
+    <dgm:sp3d/>
+    <dgm:txPr/>
+    <dgm:style>
+      <a:lnRef idx="2">
+        <a:scrgbClr r="0" g="0" b="0"/>
+      </a:lnRef>
+      <a:fillRef idx="1">
+        <a:scrgbClr r="0" g="0" b="0"/>
+      </a:fillRef>
+      <a:effectRef idx="0">
+        <a:scrgbClr r="0" g="0" b="0"/>
+      </a:effectRef>
+      <a:fontRef idx="minor"/>
+    </dgm:style>
+  </dgm:styleLbl>
+  <dgm:styleLbl name="sibTrans2D1">
+    <dgm:scene3d>
+      <a:camera prst="orthographicFront"/>
+      <a:lightRig rig="threePt" dir="t"/>
+    </dgm:scene3d>
+    <dgm:sp3d/>
+    <dgm:txPr/>
+    <dgm:style>
+      <a:lnRef idx="0">
+        <a:scrgbClr r="0" g="0" b="0"/>
+      </a:lnRef>
+      <a:fillRef idx="1">
+        <a:scrgbClr r="0" g="0" b="0"/>
+      </a:fillRef>
+      <a:effectRef idx="0">
+        <a:scrgbClr r="0" g="0" b="0"/>
+      </a:effectRef>
+      <a:fontRef idx="minor">
+        <a:schemeClr val="lt1"/>
+      </a:fontRef>
+    </dgm:style>
+  </dgm:styleLbl>
+  <dgm:styleLbl name="fgSibTrans2D1">
+    <dgm:scene3d>
+      <a:camera prst="orthographicFront"/>
+      <a:lightRig rig="threePt" dir="t"/>
+    </dgm:scene3d>
+    <dgm:sp3d/>
+    <dgm:txPr/>
+    <dgm:style>
+      <a:lnRef idx="0">
+        <a:scrgbClr r="0" g="0" b="0"/>
+      </a:lnRef>
+      <a:fillRef idx="1">
+        <a:scrgbClr r="0" g="0" b="0"/>
+      </a:fillRef>
+      <a:effectRef idx="0">
+        <a:scrgbClr r="0" g="0" b="0"/>
+      </a:effectRef>
+      <a:fontRef idx="minor">
+        <a:schemeClr val="lt1"/>
+      </a:fontRef>
+    </dgm:style>
+  </dgm:styleLbl>
+  <dgm:styleLbl name="bgSibTrans2D1">
+    <dgm:scene3d>
+      <a:camera prst="orthographicFront"/>
+      <a:lightRig rig="threePt" dir="t"/>
+    </dgm:scene3d>
+    <dgm:sp3d/>
+    <dgm:txPr/>
+    <dgm:style>
+      <a:lnRef idx="0">
+        <a:scrgbClr r="0" g="0" b="0"/>
+      </a:lnRef>
+      <a:fillRef idx="1">
+        <a:scrgbClr r="0" g="0" b="0"/>
+      </a:fillRef>
+      <a:effectRef idx="0">
+        <a:scrgbClr r="0" g="0" b="0"/>
+      </a:effectRef>
+      <a:fontRef idx="minor">
+        <a:schemeClr val="lt1"/>
+      </a:fontRef>
+    </dgm:style>
+  </dgm:styleLbl>
+  <dgm:styleLbl name="sibTrans1D1">
+    <dgm:scene3d>
+      <a:camera prst="orthographicFront"/>
+      <a:lightRig rig="threePt" dir="t"/>
+    </dgm:scene3d>
+    <dgm:sp3d/>
+    <dgm:txPr/>
+    <dgm:style>
+      <a:lnRef idx="1">
+        <a:scrgbClr r="0" g="0" b="0"/>
+      </a:lnRef>
+      <a:fillRef idx="0">
+        <a:scrgbClr r="0" g="0" b="0"/>
+      </a:fillRef>
+      <a:effectRef idx="0">
+        <a:scrgbClr r="0" g="0" b="0"/>
+      </a:effectRef>
+      <a:fontRef idx="minor"/>
+    </dgm:style>
+  </dgm:styleLbl>
+  <dgm:styleLbl name="callout">
+    <dgm:scene3d>
+      <a:camera prst="orthographicFront"/>
+      <a:lightRig rig="threePt" dir="t"/>
+    </dgm:scene3d>
+    <dgm:sp3d/>
+    <dgm:txPr/>
+    <dgm:style>
+      <a:lnRef idx="2">
+        <a:scrgbClr r="0" g="0" b="0"/>
+      </a:lnRef>
+      <a:fillRef idx="1">
+        <a:scrgbClr r="0" g="0" b="0"/>
+      </a:fillRef>
+      <a:effectRef idx="0">
+        <a:scrgbClr r="0" g="0" b="0"/>
+      </a:effectRef>
+      <a:fontRef idx="minor"/>
+    </dgm:style>
+  </dgm:styleLbl>
+  <dgm:styleLbl name="asst0">
+    <dgm:scene3d>
+      <a:camera prst="orthographicFront"/>
+      <a:lightRig rig="threePt" dir="t"/>
+    </dgm:scene3d>
+    <dgm:sp3d/>
+    <dgm:txPr/>
+    <dgm:style>
+      <a:lnRef idx="2">
+        <a:scrgbClr r="0" g="0" b="0"/>
+      </a:lnRef>
+      <a:fillRef idx="1">
+        <a:scrgbClr r="0" g="0" b="0"/>
+      </a:fillRef>
+      <a:effectRef idx="0">
+        <a:scrgbClr r="0" g="0" b="0"/>
+      </a:effectRef>
+      <a:fontRef idx="minor">
+        <a:schemeClr val="lt1"/>
+      </a:fontRef>
+    </dgm:style>
+  </dgm:styleLbl>
+  <dgm:styleLbl name="asst1">
+    <dgm:scene3d>
+      <a:camera prst="orthographicFront"/>
+      <a:lightRig rig="threePt" dir="t"/>
+    </dgm:scene3d>
+    <dgm:sp3d/>
+    <dgm:txPr/>
+    <dgm:style>
+      <a:lnRef idx="2">
+        <a:scrgbClr r="0" g="0" b="0"/>
+      </a:lnRef>
+      <a:fillRef idx="1">
+        <a:scrgbClr r="0" g="0" b="0"/>
+      </a:fillRef>
+      <a:effectRef idx="0">
+        <a:scrgbClr r="0" g="0" b="0"/>
+      </a:effectRef>
+      <a:fontRef idx="minor">
+        <a:schemeClr val="lt1"/>
+      </a:fontRef>
+    </dgm:style>
+  </dgm:styleLbl>
+  <dgm:styleLbl name="asst2">
+    <dgm:scene3d>
+      <a:camera prst="orthographicFront"/>
+      <a:lightRig rig="threePt" dir="t"/>
+    </dgm:scene3d>
+    <dgm:sp3d/>
+    <dgm:txPr/>
+    <dgm:style>
+      <a:lnRef idx="2">
+        <a:scrgbClr r="0" g="0" b="0"/>
+      </a:lnRef>
+      <a:fillRef idx="1">
+        <a:scrgbClr r="0" g="0" b="0"/>
+      </a:fillRef>
+      <a:effectRef idx="0">
+        <a:scrgbClr r="0" g="0" b="0"/>
+      </a:effectRef>
+      <a:fontRef idx="minor">
+        <a:schemeClr val="lt1"/>
+      </a:fontRef>
+    </dgm:style>
+  </dgm:styleLbl>
+  <dgm:styleLbl name="asst3">
+    <dgm:scene3d>
+      <a:camera prst="orthographicFront"/>
+      <a:lightRig rig="threePt" dir="t"/>
+    </dgm:scene3d>
+    <dgm:sp3d/>
+    <dgm:txPr/>
+    <dgm:style>
+      <a:lnRef idx="2">
+        <a:scrgbClr r="0" g="0" b="0"/>
+      </a:lnRef>
+      <a:fillRef idx="1">
+        <a:scrgbClr r="0" g="0" b="0"/>
+      </a:fillRef>
+      <a:effectRef idx="0">
+        <a:scrgbClr r="0" g="0" b="0"/>
+      </a:effectRef>
+      <a:fontRef idx="minor">
+        <a:schemeClr val="lt1"/>
+      </a:fontRef>
+    </dgm:style>
+  </dgm:styleLbl>
+  <dgm:styleLbl name="asst4">
+    <dgm:scene3d>
+      <a:camera prst="orthographicFront"/>
+      <a:lightRig rig="threePt" dir="t"/>
+    </dgm:scene3d>
+    <dgm:sp3d/>
+    <dgm:txPr/>
+    <dgm:style>
+      <a:lnRef idx="2">
+        <a:scrgbClr r="0" g="0" b="0"/>
+      </a:lnRef>
+      <a:fillRef idx="1">
+        <a:scrgbClr r="0" g="0" b="0"/>
+      </a:fillRef>
+      <a:effectRef idx="0">
+        <a:scrgbClr r="0" g="0" b="0"/>
+      </a:effectRef>
+      <a:fontRef idx="minor">
+        <a:schemeClr val="lt1"/>
+      </a:fontRef>
+    </dgm:style>
+  </dgm:styleLbl>
+  <dgm:styleLbl name="parChTrans2D1">
+    <dgm:scene3d>
+      <a:camera prst="orthographicFront"/>
+      <a:lightRig rig="threePt" dir="t"/>
+    </dgm:scene3d>
+    <dgm:sp3d/>
+    <dgm:txPr/>
+    <dgm:style>
+      <a:lnRef idx="2">
+        <a:scrgbClr r="0" g="0" b="0"/>
+      </a:lnRef>
+      <a:fillRef idx="1">
+        <a:scrgbClr r="0" g="0" b="0"/>
+      </a:fillRef>
+      <a:effectRef idx="0">
+        <a:scrgbClr r="0" g="0" b="0"/>
+      </a:effectRef>
+      <a:fontRef idx="minor">
+        <a:schemeClr val="lt1"/>
+      </a:fontRef>
+    </dgm:style>
+  </dgm:styleLbl>
+  <dgm:styleLbl name="parChTrans2D2">
+    <dgm:scene3d>
+      <a:camera prst="orthographicFront"/>
+      <a:lightRig rig="threePt" dir="t"/>
+    </dgm:scene3d>
+    <dgm:sp3d/>
+    <dgm:txPr/>
+    <dgm:style>
+      <a:lnRef idx="2">
+        <a:scrgbClr r="0" g="0" b="0"/>
+      </a:lnRef>
+      <a:fillRef idx="1">
+        <a:scrgbClr r="0" g="0" b="0"/>
+      </a:fillRef>
+      <a:effectRef idx="0">
+        <a:scrgbClr r="0" g="0" b="0"/>
+      </a:effectRef>
+      <a:fontRef idx="minor">
+        <a:schemeClr val="lt1"/>
+      </a:fontRef>
+    </dgm:style>
+  </dgm:styleLbl>
+  <dgm:styleLbl name="parChTrans2D3">
+    <dgm:scene3d>
+      <a:camera prst="orthographicFront"/>
+      <a:lightRig rig="threePt" dir="t"/>
+    </dgm:scene3d>
+    <dgm:sp3d/>
+    <dgm:txPr/>
+    <dgm:style>
+      <a:lnRef idx="2">
+        <a:scrgbClr r="0" g="0" b="0"/>
+      </a:lnRef>
+      <a:fillRef idx="1">
+        <a:scrgbClr r="0" g="0" b="0"/>
+      </a:fillRef>
+      <a:effectRef idx="0">
+        <a:scrgbClr r="0" g="0" b="0"/>
+      </a:effectRef>
+      <a:fontRef idx="minor">
+        <a:schemeClr val="lt1"/>
+      </a:fontRef>
+    </dgm:style>
+  </dgm:styleLbl>
+  <dgm:styleLbl name="parChTrans2D4">
+    <dgm:scene3d>
+      <a:camera prst="orthographicFront"/>
+      <a:lightRig rig="threePt" dir="t"/>
+    </dgm:scene3d>
+    <dgm:sp3d/>
+    <dgm:txPr/>
+    <dgm:style>
+      <a:lnRef idx="2">
+        <a:scrgbClr r="0" g="0" b="0"/>
+      </a:lnRef>
+      <a:fillRef idx="1">
+        <a:scrgbClr r="0" g="0" b="0"/>
+      </a:fillRef>
+      <a:effectRef idx="0">
+        <a:scrgbClr r="0" g="0" b="0"/>
+      </a:effectRef>
+      <a:fontRef idx="minor">
+        <a:schemeClr val="lt1"/>
+      </a:fontRef>
+    </dgm:style>
+  </dgm:styleLbl>
+  <dgm:styleLbl name="parChTrans1D1">
+    <dgm:scene3d>
+      <a:camera prst="orthographicFront"/>
+      <a:lightRig rig="threePt" dir="t"/>
+    </dgm:scene3d>
+    <dgm:sp3d/>
+    <dgm:txPr/>
+    <dgm:style>
+      <a:lnRef idx="2">
+        <a:scrgbClr r="0" g="0" b="0"/>
+      </a:lnRef>
+      <a:fillRef idx="0">
+        <a:scrgbClr r="0" g="0" b="0"/>
+      </a:fillRef>
+      <a:effectRef idx="0">
+        <a:scrgbClr r="0" g="0" b="0"/>
+      </a:effectRef>
+      <a:fontRef idx="minor"/>
+    </dgm:style>
+  </dgm:styleLbl>
+  <dgm:styleLbl name="parChTrans1D2">
+    <dgm:scene3d>
+      <a:camera prst="orthographicFront"/>
+      <a:lightRig rig="threePt" dir="t"/>
+    </dgm:scene3d>
+    <dgm:sp3d/>
+    <dgm:txPr/>
+    <dgm:style>
+      <a:lnRef idx="2">
+        <a:scrgbClr r="0" g="0" b="0"/>
+      </a:lnRef>
+      <a:fillRef idx="0">
+        <a:scrgbClr r="0" g="0" b="0"/>
+      </a:fillRef>
+      <a:effectRef idx="0">
+        <a:scrgbClr r="0" g="0" b="0"/>
+      </a:effectRef>
+      <a:fontRef idx="minor"/>
+    </dgm:style>
+  </dgm:styleLbl>
+  <dgm:styleLbl name="parChTrans1D3">
+    <dgm:scene3d>
+      <a:camera prst="orthographicFront"/>
+      <a:lightRig rig="threePt" dir="t"/>
+    </dgm:scene3d>
+    <dgm:sp3d/>
+    <dgm:txPr/>
+    <dgm:style>
+      <a:lnRef idx="2">
+        <a:scrgbClr r="0" g="0" b="0"/>
+      </a:lnRef>
+      <a:fillRef idx="0">
+        <a:scrgbClr r="0" g="0" b="0"/>
+      </a:fillRef>
+      <a:effectRef idx="0">
+        <a:scrgbClr r="0" g="0" b="0"/>
+      </a:effectRef>
+      <a:fontRef idx="minor"/>
+    </dgm:style>
+  </dgm:styleLbl>
+  <dgm:styleLbl name="parChTrans1D4">
+    <dgm:scene3d>
+      <a:camera prst="orthographicFront"/>
+      <a:lightRig rig="threePt" dir="t"/>
+    </dgm:scene3d>
+    <dgm:sp3d/>
+    <dgm:txPr/>
+    <dgm:style>
+      <a:lnRef idx="2">
+        <a:scrgbClr r="0" g="0" b="0"/>
+      </a:lnRef>
+      <a:fillRef idx="0">
+        <a:scrgbClr r="0" g="0" b="0"/>
+      </a:fillRef>
+      <a:effectRef idx="0">
+        <a:scrgbClr r="0" g="0" b="0"/>
+      </a:effectRef>
+      <a:fontRef idx="minor"/>
+    </dgm:style>
+  </dgm:styleLbl>
+  <dgm:styleLbl name="fgAcc1">
+    <dgm:scene3d>
+      <a:camera prst="orthographicFront"/>
+      <a:lightRig rig="threePt" dir="t"/>
+    </dgm:scene3d>
+    <dgm:sp3d/>
+    <dgm:txPr/>
+    <dgm:style>
+      <a:lnRef idx="2">
+        <a:scrgbClr r="0" g="0" b="0"/>
+      </a:lnRef>
+      <a:fillRef idx="1">
+        <a:scrgbClr r="0" g="0" b="0"/>
+      </a:fillRef>
+      <a:effectRef idx="0">
+        <a:scrgbClr r="0" g="0" b="0"/>
+      </a:effectRef>
+      <a:fontRef idx="minor"/>
+    </dgm:style>
+  </dgm:styleLbl>
+  <dgm:styleLbl name="conFgAcc1">
+    <dgm:scene3d>
+      <a:camera prst="orthographicFront"/>
+      <a:lightRig rig="threePt" dir="t"/>
+    </dgm:scene3d>
+    <dgm:sp3d/>
+    <dgm:txPr/>
+    <dgm:style>
+      <a:lnRef idx="2">
+        <a:scrgbClr r="0" g="0" b="0"/>
+      </a:lnRef>
+      <a:fillRef idx="1">
+        <a:scrgbClr r="0" g="0" b="0"/>
+      </a:fillRef>
+      <a:effectRef idx="0">
+        <a:scrgbClr r="0" g="0" b="0"/>
+      </a:effectRef>
+      <a:fontRef idx="minor"/>
+    </dgm:style>
+  </dgm:styleLbl>
+  <dgm:styleLbl name="alignAcc1">
+    <dgm:scene3d>
+      <a:camera prst="orthographicFront"/>
+      <a:lightRig rig="threePt" dir="t"/>
+    </dgm:scene3d>
+    <dgm:sp3d/>
+    <dgm:txPr/>
+    <dgm:style>
+      <a:lnRef idx="2">
+        <a:scrgbClr r="0" g="0" b="0"/>
+      </a:lnRef>
+      <a:fillRef idx="1">
+        <a:scrgbClr r="0" g="0" b="0"/>
+      </a:fillRef>
+      <a:effectRef idx="0">
+        <a:scrgbClr r="0" g="0" b="0"/>
+      </a:effectRef>
+      <a:fontRef idx="minor"/>
+    </dgm:style>
+  </dgm:styleLbl>
+  <dgm:styleLbl name="trAlignAcc1">
+    <dgm:scene3d>
+      <a:camera prst="orthographicFront"/>
+      <a:lightRig rig="threePt" dir="t"/>
+    </dgm:scene3d>
+    <dgm:sp3d/>
+    <dgm:txPr/>
+    <dgm:style>
+      <a:lnRef idx="1">
+        <a:scrgbClr r="0" g="0" b="0"/>
+      </a:lnRef>
+      <a:fillRef idx="1">
+        <a:scrgbClr r="0" g="0" b="0"/>
+      </a:fillRef>
+      <a:effectRef idx="0">
+        <a:scrgbClr r="0" g="0" b="0"/>
+      </a:effectRef>
+      <a:fontRef idx="minor"/>
+    </dgm:style>
+  </dgm:styleLbl>
+  <dgm:styleLbl name="bgAcc1">
+    <dgm:scene3d>
+      <a:camera prst="orthographicFront"/>
+      <a:lightRig rig="threePt" dir="t"/>
+    </dgm:scene3d>
+    <dgm:sp3d/>
+    <dgm:txPr/>
+    <dgm:style>
+      <a:lnRef idx="2">
+        <a:scrgbClr r="0" g="0" b="0"/>
+      </a:lnRef>
+      <a:fillRef idx="1">
+        <a:scrgbClr r="0" g="0" b="0"/>
+      </a:fillRef>
+      <a:effectRef idx="0">
+        <a:scrgbClr r="0" g="0" b="0"/>
+      </a:effectRef>
+      <a:fontRef idx="minor"/>
+    </dgm:style>
+  </dgm:styleLbl>
+  <dgm:styleLbl name="solidFgAcc1">
+    <dgm:scene3d>
+      <a:camera prst="orthographicFront"/>
+      <a:lightRig rig="threePt" dir="t"/>
+    </dgm:scene3d>
+    <dgm:sp3d/>
+    <dgm:txPr/>
+    <dgm:style>
+      <a:lnRef idx="2">
+        <a:scrgbClr r="0" g="0" b="0"/>
+      </a:lnRef>
+      <a:fillRef idx="1">
+        <a:scrgbClr r="0" g="0" b="0"/>
+      </a:fillRef>
+      <a:effectRef idx="0">
+        <a:scrgbClr r="0" g="0" b="0"/>
+      </a:effectRef>
+      <a:fontRef idx="minor"/>
+    </dgm:style>
+  </dgm:styleLbl>
+  <dgm:styleLbl name="solidAlignAcc1">
+    <dgm:scene3d>
+      <a:camera prst="orthographicFront"/>
+      <a:lightRig rig="threePt" dir="t"/>
+    </dgm:scene3d>
+    <dgm:sp3d/>
+    <dgm:txPr/>
+    <dgm:style>
+      <a:lnRef idx="2">
+        <a:scrgbClr r="0" g="0" b="0"/>
+      </a:lnRef>
+      <a:fillRef idx="1">
+        <a:scrgbClr r="0" g="0" b="0"/>
+      </a:fillRef>
+      <a:effectRef idx="0">
+        <a:scrgbClr r="0" g="0" b="0"/>
+      </a:effectRef>
+      <a:fontRef idx="minor"/>
+    </dgm:style>
+  </dgm:styleLbl>
+  <dgm:styleLbl name="solidBgAcc1">
+    <dgm:scene3d>
+      <a:camera prst="orthographicFront"/>
+      <a:lightRig rig="threePt" dir="t"/>
+    </dgm:scene3d>
+    <dgm:sp3d/>
+    <dgm:txPr/>
+    <dgm:style>
+      <a:lnRef idx="2">
+        <a:scrgbClr r="0" g="0" b="0"/>
+      </a:lnRef>
+      <a:fillRef idx="1">
+        <a:scrgbClr r="0" g="0" b="0"/>
+      </a:fillRef>
+      <a:effectRef idx="0">
+        <a:scrgbClr r="0" g="0" b="0"/>
+      </a:effectRef>
+      <a:fontRef idx="minor"/>
+    </dgm:style>
+  </dgm:styleLbl>
+  <dgm:styleLbl name="fgAccFollowNode1">
+    <dgm:scene3d>
+      <a:camera prst="orthographicFront"/>
+      <a:lightRig rig="threePt" dir="t"/>
+    </dgm:scene3d>
+    <dgm:sp3d/>
+    <dgm:txPr/>
+    <dgm:style>
+      <a:lnRef idx="2">
+        <a:scrgbClr r="0" g="0" b="0"/>
+      </a:lnRef>
+      <a:fillRef idx="1">
+        <a:scrgbClr r="0" g="0" b="0"/>
+      </a:fillRef>
+      <a:effectRef idx="0">
+        <a:scrgbClr r="0" g="0" b="0"/>
+      </a:effectRef>
+      <a:fontRef idx="minor"/>
+    </dgm:style>
+  </dgm:styleLbl>
+  <dgm:styleLbl name="alignAccFollowNode1">
+    <dgm:scene3d>
+      <a:camera prst="orthographicFront"/>
+      <a:lightRig rig="threePt" dir="t"/>
+    </dgm:scene3d>
+    <dgm:sp3d/>
+    <dgm:txPr/>
+    <dgm:style>
+      <a:lnRef idx="2">
+        <a:scrgbClr r="0" g="0" b="0"/>
+      </a:lnRef>
+      <a:fillRef idx="1">
+        <a:scrgbClr r="0" g="0" b="0"/>
+      </a:fillRef>
+      <a:effectRef idx="0">
+        <a:scrgbClr r="0" g="0" b="0"/>
+      </a:effectRef>
+      <a:fontRef idx="minor"/>
+    </dgm:style>
+  </dgm:styleLbl>
+  <dgm:styleLbl name="bgAccFollowNode1">
+    <dgm:scene3d>
+      <a:camera prst="orthographicFront"/>
+      <a:lightRig rig="threePt" dir="t"/>
+    </dgm:scene3d>
+    <dgm:sp3d/>
+    <dgm:txPr/>
+    <dgm:style>
+      <a:lnRef idx="2">
+        <a:scrgbClr r="0" g="0" b="0"/>
+      </a:lnRef>
+      <a:fillRef idx="1">
+        <a:scrgbClr r="0" g="0" b="0"/>
+      </a:fillRef>
+      <a:effectRef idx="0">
+        <a:scrgbClr r="0" g="0" b="0"/>
+      </a:effectRef>
+      <a:fontRef idx="minor"/>
+    </dgm:style>
+  </dgm:styleLbl>
+  <dgm:styleLbl name="fgAcc0">
+    <dgm:scene3d>
+      <a:camera prst="orthographicFront"/>
+      <a:lightRig rig="threePt" dir="t"/>
+    </dgm:scene3d>
+    <dgm:sp3d/>
+    <dgm:txPr/>
+    <dgm:style>
+      <a:lnRef idx="2">
+        <a:scrgbClr r="0" g="0" b="0"/>
+      </a:lnRef>
+      <a:fillRef idx="1">
+        <a:scrgbClr r="0" g="0" b="0"/>
+      </a:fillRef>
+      <a:effectRef idx="0">
+        <a:scrgbClr r="0" g="0" b="0"/>
+      </a:effectRef>
+      <a:fontRef idx="minor"/>
+    </dgm:style>
+  </dgm:styleLbl>
+  <dgm:styleLbl name="fgAcc2">
+    <dgm:scene3d>
+      <a:camera prst="orthographicFront"/>
+      <a:lightRig rig="threePt" dir="t"/>
+    </dgm:scene3d>
+    <dgm:sp3d/>
+    <dgm:txPr/>
+    <dgm:style>
+      <a:lnRef idx="2">
+        <a:scrgbClr r="0" g="0" b="0"/>
+      </a:lnRef>
+      <a:fillRef idx="1">
+        <a:scrgbClr r="0" g="0" b="0"/>
+      </a:fillRef>
+      <a:effectRef idx="0">
+        <a:scrgbClr r="0" g="0" b="0"/>
+      </a:effectRef>
+      <a:fontRef idx="minor"/>
+    </dgm:style>
+  </dgm:styleLbl>
+  <dgm:styleLbl name="fgAcc3">
+    <dgm:scene3d>
+      <a:camera prst="orthographicFront"/>
+      <a:lightRig rig="threePt" dir="t"/>
+    </dgm:scene3d>
+    <dgm:sp3d/>
+    <dgm:txPr/>
+    <dgm:style>
+      <a:lnRef idx="2">
+        <a:scrgbClr r="0" g="0" b="0"/>
+      </a:lnRef>
+      <a:fillRef idx="1">
+        <a:scrgbClr r="0" g="0" b="0"/>
+      </a:fillRef>
+      <a:effectRef idx="0">
+        <a:scrgbClr r="0" g="0" b="0"/>
+      </a:effectRef>
+      <a:fontRef idx="minor"/>
+    </dgm:style>
+  </dgm:styleLbl>
+  <dgm:styleLbl name="fgAcc4">
+    <dgm:scene3d>
+      <a:camera prst="orthographicFront"/>
+      <a:lightRig rig="threePt" dir="t"/>
+    </dgm:scene3d>
+    <dgm:sp3d/>
+    <dgm:txPr/>
+    <dgm:style>
+      <a:lnRef idx="2">
+        <a:scrgbClr r="0" g="0" b="0"/>
+      </a:lnRef>
+      <a:fillRef idx="1">
+        <a:scrgbClr r="0" g="0" b="0"/>
+      </a:fillRef>
+      <a:effectRef idx="0">
+        <a:scrgbClr r="0" g="0" b="0"/>
+      </a:effectRef>
+      <a:fontRef idx="minor"/>
+    </dgm:style>
+  </dgm:styleLbl>
+  <dgm:styleLbl name="bgShp">
+    <dgm:scene3d>
+      <a:camera prst="orthographicFront"/>
+      <a:lightRig rig="threePt" dir="t"/>
+    </dgm:scene3d>
+    <dgm:sp3d/>
+    <dgm:txPr/>
+    <dgm:style>
+      <a:lnRef idx="0">
+        <a:scrgbClr r="0" g="0" b="0"/>
+      </a:lnRef>
+      <a:fillRef idx="1">
+        <a:scrgbClr r="0" g="0" b="0"/>
+      </a:fillRef>
+      <a:effectRef idx="0">
+        <a:scrgbClr r="0" g="0" b="0"/>
+      </a:effectRef>
+      <a:fontRef idx="minor"/>
+    </dgm:style>
+  </dgm:styleLbl>
+  <dgm:styleLbl name="dkBgShp">
+    <dgm:scene3d>
+      <a:camera prst="orthographicFront"/>
+      <a:lightRig rig="threePt" dir="t"/>
+    </dgm:scene3d>
+    <dgm:sp3d/>
+    <dgm:txPr/>
+    <dgm:style>
+      <a:lnRef idx="0">
+        <a:scrgbClr r="0" g="0" b="0"/>
+      </a:lnRef>
+      <a:fillRef idx="1">
+        <a:scrgbClr r="0" g="0" b="0"/>
+      </a:fillRef>
+      <a:effectRef idx="0">
+        <a:scrgbClr r="0" g="0" b="0"/>
+      </a:effectRef>
+      <a:fontRef idx="minor"/>
+    </dgm:style>
+  </dgm:styleLbl>
+  <dgm:styleLbl name="trBgShp">
+    <dgm:scene3d>
+      <a:camera prst="orthographicFront"/>
+      <a:lightRig rig="threePt" dir="t"/>
+    </dgm:scene3d>
+    <dgm:sp3d/>
+    <dgm:txPr/>
+    <dgm:style>
+      <a:lnRef idx="0">
+        <a:scrgbClr r="0" g="0" b="0"/>
+      </a:lnRef>
+      <a:fillRef idx="1">
+        <a:scrgbClr r="0" g="0" b="0"/>
+      </a:fillRef>
+      <a:effectRef idx="0">
+        <a:scrgbClr r="0" g="0" b="0"/>
+      </a:effectRef>
+      <a:fontRef idx="minor"/>
+    </dgm:style>
+  </dgm:styleLbl>
+  <dgm:styleLbl name="fgShp">
+    <dgm:scene3d>
+      <a:camera prst="orthographicFront"/>
+      <a:lightRig rig="threePt" dir="t"/>
+    </dgm:scene3d>
+    <dgm:sp3d/>
+    <dgm:txPr/>
+    <dgm:style>
+      <a:lnRef idx="2">
+        <a:scrgbClr r="0" g="0" b="0"/>
+      </a:lnRef>
+      <a:fillRef idx="1">
+        <a:scrgbClr r="0" g="0" b="0"/>
+      </a:fillRef>
+      <a:effectRef idx="0">
+        <a:scrgbClr r="0" g="0" b="0"/>
+      </a:effectRef>
+      <a:fontRef idx="minor"/>
+    </dgm:style>
+  </dgm:styleLbl>
+  <dgm:styleLbl name="revTx">
+    <dgm:scene3d>
+      <a:camera prst="orthographicFront"/>
+      <a:lightRig rig="threePt" dir="t"/>
+    </dgm:scene3d>
+    <dgm:sp3d/>
+    <dgm:txPr/>
+    <dgm:style>
+      <a:lnRef idx="0">
+        <a:scrgbClr r="0" g="0" b="0"/>
+      </a:lnRef>
+      <a:fillRef idx="0">
+        <a:scrgbClr r="0" g="0" b="0"/>
+      </a:fillRef>
+      <a:effectRef idx="0">
+        <a:scrgbClr r="0" g="0" b="0"/>
+      </a:effectRef>
+      <a:fontRef idx="minor"/>
+    </dgm:style>
+  </dgm:styleLbl>
+</dgm:styleDef>
 </file>
 
 <file path=word/theme/theme1.xml><?xml version="1.0" encoding="utf-8"?>

</xml_diff>

<commit_message>
PGC - Punto 2.3 revisado y actualizado.
En el punto 2.3. Políticas, directrices y procedimientos se añadieron los documentos que intervienen y se relacionan con el PGC.
</commit_message>
<xml_diff>
--- a/Documentos/PGC.docx
+++ b/Documentos/PGC.docx
@@ -1,6 +1,6 @@
 
 <file path=word/document.xml><?xml version="1.0" encoding="utf-8"?>
-<w:document xmlns:wpc="http://schemas.microsoft.com/office/word/2010/wordprocessingCanvas" xmlns:mc="http://schemas.openxmlformats.org/markup-compatibility/2006" xmlns:o="urn:schemas-microsoft-com:office:office" xmlns:r="http://schemas.openxmlformats.org/officeDocument/2006/relationships" xmlns:m="http://schemas.openxmlformats.org/officeDocument/2006/math" xmlns:v="urn:schemas-microsoft-com:vml" xmlns:wp14="http://schemas.microsoft.com/office/word/2010/wordprocessingDrawing" xmlns:wp="http://schemas.openxmlformats.org/drawingml/2006/wordprocessingDrawing" xmlns:w10="urn:schemas-microsoft-com:office:word" xmlns:w="http://schemas.openxmlformats.org/wordprocessingml/2006/main" xmlns:w14="http://schemas.microsoft.com/office/word/2010/wordml" xmlns:w15="http://schemas.microsoft.com/office/word/2012/wordml" xmlns:wpg="http://schemas.microsoft.com/office/word/2010/wordprocessingGroup" xmlns:wpi="http://schemas.microsoft.com/office/word/2010/wordprocessingInk" xmlns:wne="http://schemas.microsoft.com/office/word/2006/wordml" xmlns:wps="http://schemas.microsoft.com/office/word/2010/wordprocessingShape" mc:Ignorable="w14 w15 wp14">
+<w:document xmlns:wpc="http://schemas.microsoft.com/office/word/2010/wordprocessingCanvas" xmlns:cx="http://schemas.microsoft.com/office/drawing/2014/chartex" xmlns:cx1="http://schemas.microsoft.com/office/drawing/2015/9/8/chartex" xmlns:cx2="http://schemas.microsoft.com/office/drawing/2015/10/21/chartex" xmlns:cx3="http://schemas.microsoft.com/office/drawing/2016/5/9/chartex" xmlns:cx4="http://schemas.microsoft.com/office/drawing/2016/5/10/chartex" xmlns:cx5="http://schemas.microsoft.com/office/drawing/2016/5/11/chartex" xmlns:cx6="http://schemas.microsoft.com/office/drawing/2016/5/12/chartex" xmlns:cx7="http://schemas.microsoft.com/office/drawing/2016/5/13/chartex" xmlns:cx8="http://schemas.microsoft.com/office/drawing/2016/5/14/chartex" xmlns:mc="http://schemas.openxmlformats.org/markup-compatibility/2006" xmlns:aink="http://schemas.microsoft.com/office/drawing/2016/ink" xmlns:am3d="http://schemas.microsoft.com/office/drawing/2017/model3d" xmlns:o="urn:schemas-microsoft-com:office:office" xmlns:r="http://schemas.openxmlformats.org/officeDocument/2006/relationships" xmlns:m="http://schemas.openxmlformats.org/officeDocument/2006/math" xmlns:v="urn:schemas-microsoft-com:vml" xmlns:wp14="http://schemas.microsoft.com/office/word/2010/wordprocessingDrawing" xmlns:wp="http://schemas.openxmlformats.org/drawingml/2006/wordprocessingDrawing" xmlns:w10="urn:schemas-microsoft-com:office:word" xmlns:w="http://schemas.openxmlformats.org/wordprocessingml/2006/main" xmlns:w14="http://schemas.microsoft.com/office/word/2010/wordml" xmlns:w15="http://schemas.microsoft.com/office/word/2012/wordml" xmlns:w16cid="http://schemas.microsoft.com/office/word/2016/wordml/cid" xmlns:w16se="http://schemas.microsoft.com/office/word/2015/wordml/symex" xmlns:wpg="http://schemas.microsoft.com/office/word/2010/wordprocessingGroup" xmlns:wpi="http://schemas.microsoft.com/office/word/2010/wordprocessingInk" xmlns:wne="http://schemas.microsoft.com/office/word/2006/wordml" xmlns:wps="http://schemas.microsoft.com/office/word/2010/wordprocessingShape" mc:Ignorable="w14 w15 w16se w16cid wp14">
   <w:body>
     <w:p>
       <w:pPr>
@@ -234,8 +234,10 @@
           <w:sz w:val="28"/>
           <w:szCs w:val="28"/>
         </w:rPr>
-        <w:t>5</w:t>
+        <w:t>6</w:t>
       </w:r>
+      <w:bookmarkStart w:id="0" w:name="_GoBack"/>
+      <w:bookmarkEnd w:id="0"/>
     </w:p>
     <w:p>
       <w:pPr>
@@ -272,7 +274,7 @@
           <w:szCs w:val="32"/>
         </w:rPr>
       </w:pPr>
-      <w:bookmarkStart w:id="0" w:name="_Toc493860507"/>
+      <w:bookmarkStart w:id="1" w:name="_Toc493860507"/>
       <w:r>
         <w:rPr>
           <w:rFonts w:ascii="Calibri" w:eastAsia="Calibri" w:hAnsi="Calibri" w:cs="Calibri"/>
@@ -282,7 +284,7 @@
         <w:lastRenderedPageBreak/>
         <w:t>Historial de Revisiones</w:t>
       </w:r>
-      <w:bookmarkEnd w:id="0"/>
+      <w:bookmarkEnd w:id="1"/>
     </w:p>
     <w:p>
       <w:pPr>
@@ -308,12 +310,6 @@
         </w:tblBorders>
         <w:shd w:val="clear" w:color="auto" w:fill="D0DDEF"/>
         <w:tblLayout w:type="fixed"/>
-        <w:tblCellMar>
-          <w:top w:w="0" w:type="dxa"/>
-          <w:left w:w="0" w:type="dxa"/>
-          <w:bottom w:w="0" w:type="dxa"/>
-          <w:right w:w="0" w:type="dxa"/>
-        </w:tblCellMar>
         <w:tblLook w:val="04A0" w:firstRow="1" w:lastRow="0" w:firstColumn="1" w:lastColumn="0" w:noHBand="0" w:noVBand="1"/>
       </w:tblPr>
       <w:tblGrid>
@@ -323,14 +319,6 @@
         <w:gridCol w:w="2260"/>
       </w:tblGrid>
       <w:tr>
-        <w:tblPrEx>
-          <w:tblCellMar>
-            <w:top w:w="0" w:type="dxa"/>
-            <w:left w:w="0" w:type="dxa"/>
-            <w:bottom w:w="0" w:type="dxa"/>
-            <w:right w:w="0" w:type="dxa"/>
-          </w:tblCellMar>
-        </w:tblPrEx>
         <w:trPr>
           <w:trHeight w:val="270"/>
         </w:trPr>
@@ -468,14 +456,6 @@
         </w:tc>
       </w:tr>
       <w:tr>
-        <w:tblPrEx>
-          <w:tblCellMar>
-            <w:top w:w="0" w:type="dxa"/>
-            <w:left w:w="0" w:type="dxa"/>
-            <w:bottom w:w="0" w:type="dxa"/>
-            <w:right w:w="0" w:type="dxa"/>
-          </w:tblCellMar>
-        </w:tblPrEx>
         <w:trPr>
           <w:trHeight w:val="270"/>
         </w:trPr>
@@ -603,14 +583,6 @@
         </w:tc>
       </w:tr>
       <w:tr>
-        <w:tblPrEx>
-          <w:tblCellMar>
-            <w:top w:w="0" w:type="dxa"/>
-            <w:left w:w="0" w:type="dxa"/>
-            <w:bottom w:w="0" w:type="dxa"/>
-            <w:right w:w="0" w:type="dxa"/>
-          </w:tblCellMar>
-        </w:tblPrEx>
         <w:trPr>
           <w:trHeight w:val="270"/>
         </w:trPr>
@@ -728,40 +700,16 @@
             <w:pPr>
               <w:pStyle w:val="Tabletext"/>
             </w:pPr>
-            <w:proofErr w:type="spellStart"/>
-            <w:r>
-              <w:rPr>
-                <w:rFonts w:ascii="Calibri" w:eastAsia="Calibri" w:hAnsi="Calibri" w:cs="Calibri"/>
-              </w:rPr>
-              <w:t>Shany</w:t>
-            </w:r>
-            <w:proofErr w:type="spellEnd"/>
-            <w:r>
-              <w:rPr>
-                <w:rFonts w:ascii="Calibri" w:eastAsia="Calibri" w:hAnsi="Calibri" w:cs="Calibri"/>
-              </w:rPr>
-              <w:t xml:space="preserve"> </w:t>
-            </w:r>
-            <w:proofErr w:type="spellStart"/>
-            <w:r>
-              <w:rPr>
-                <w:rFonts w:ascii="Calibri" w:eastAsia="Calibri" w:hAnsi="Calibri" w:cs="Calibri"/>
-              </w:rPr>
-              <w:t>Huaypar</w:t>
-            </w:r>
-            <w:proofErr w:type="spellEnd"/>
+            <w:r>
+              <w:rPr>
+                <w:rFonts w:ascii="Calibri" w:eastAsia="Calibri" w:hAnsi="Calibri" w:cs="Calibri"/>
+              </w:rPr>
+              <w:t>Shany Huaypar</w:t>
+            </w:r>
           </w:p>
         </w:tc>
       </w:tr>
       <w:tr>
-        <w:tblPrEx>
-          <w:tblCellMar>
-            <w:top w:w="0" w:type="dxa"/>
-            <w:left w:w="0" w:type="dxa"/>
-            <w:bottom w:w="0" w:type="dxa"/>
-            <w:right w:w="0" w:type="dxa"/>
-          </w:tblCellMar>
-        </w:tblPrEx>
         <w:trPr>
           <w:trHeight w:val="495"/>
         </w:trPr>
@@ -853,77 +801,13 @@
             <w:pPr>
               <w:pStyle w:val="Body"/>
             </w:pPr>
-            <w:proofErr w:type="spellStart"/>
             <w:r>
               <w:rPr>
                 <w:rFonts w:ascii="Calibri" w:eastAsia="Calibri" w:hAnsi="Calibri" w:cs="Calibri"/>
                 <w:sz w:val="22"/>
                 <w:szCs w:val="22"/>
               </w:rPr>
-              <w:t>Establecimiento</w:t>
-            </w:r>
-            <w:proofErr w:type="spellEnd"/>
-            <w:r>
-              <w:rPr>
-                <w:rFonts w:ascii="Calibri" w:eastAsia="Calibri" w:hAnsi="Calibri" w:cs="Calibri"/>
-                <w:sz w:val="22"/>
-                <w:szCs w:val="22"/>
-              </w:rPr>
-              <w:t xml:space="preserve"> del </w:t>
-            </w:r>
-            <w:proofErr w:type="spellStart"/>
-            <w:r>
-              <w:rPr>
-                <w:rFonts w:ascii="Calibri" w:eastAsia="Calibri" w:hAnsi="Calibri" w:cs="Calibri"/>
-                <w:sz w:val="22"/>
-                <w:szCs w:val="22"/>
-              </w:rPr>
-              <w:t>cronograma</w:t>
-            </w:r>
-            <w:proofErr w:type="spellEnd"/>
-            <w:r>
-              <w:rPr>
-                <w:rFonts w:ascii="Calibri" w:eastAsia="Calibri" w:hAnsi="Calibri" w:cs="Calibri"/>
-                <w:sz w:val="22"/>
-                <w:szCs w:val="22"/>
-              </w:rPr>
-              <w:t xml:space="preserve"> y </w:t>
-            </w:r>
-            <w:proofErr w:type="spellStart"/>
-            <w:r>
-              <w:rPr>
-                <w:rFonts w:ascii="Calibri" w:eastAsia="Calibri" w:hAnsi="Calibri" w:cs="Calibri"/>
-                <w:sz w:val="22"/>
-                <w:szCs w:val="22"/>
-              </w:rPr>
-              <w:t>revisión</w:t>
-            </w:r>
-            <w:proofErr w:type="spellEnd"/>
-            <w:r>
-              <w:rPr>
-                <w:rFonts w:ascii="Calibri" w:eastAsia="Calibri" w:hAnsi="Calibri" w:cs="Calibri"/>
-                <w:sz w:val="22"/>
-                <w:szCs w:val="22"/>
-              </w:rPr>
-              <w:t xml:space="preserve"> de </w:t>
-            </w:r>
-            <w:proofErr w:type="spellStart"/>
-            <w:r>
-              <w:rPr>
-                <w:rFonts w:ascii="Calibri" w:eastAsia="Calibri" w:hAnsi="Calibri" w:cs="Calibri"/>
-                <w:sz w:val="22"/>
-                <w:szCs w:val="22"/>
-              </w:rPr>
-              <w:t>los</w:t>
-            </w:r>
-            <w:proofErr w:type="spellEnd"/>
-            <w:r>
-              <w:rPr>
-                <w:rFonts w:ascii="Calibri" w:eastAsia="Calibri" w:hAnsi="Calibri" w:cs="Calibri"/>
-                <w:sz w:val="22"/>
-                <w:szCs w:val="22"/>
-              </w:rPr>
-              <w:t xml:space="preserve"> roles</w:t>
+              <w:t>Establecimiento del cronograma y revisión de los roles</w:t>
             </w:r>
           </w:p>
         </w:tc>
@@ -949,36 +833,18 @@
             <w:pPr>
               <w:pStyle w:val="Body"/>
             </w:pPr>
-            <w:proofErr w:type="spellStart"/>
             <w:r>
               <w:rPr>
                 <w:rFonts w:ascii="Calibri" w:eastAsia="Calibri" w:hAnsi="Calibri" w:cs="Calibri"/>
                 <w:sz w:val="22"/>
                 <w:szCs w:val="22"/>
               </w:rPr>
-              <w:t>Huamán</w:t>
-            </w:r>
-            <w:proofErr w:type="spellEnd"/>
-            <w:r>
-              <w:rPr>
-                <w:rFonts w:ascii="Calibri" w:eastAsia="Calibri" w:hAnsi="Calibri" w:cs="Calibri"/>
-                <w:sz w:val="22"/>
-                <w:szCs w:val="22"/>
-              </w:rPr>
-              <w:t xml:space="preserve"> Moya, Christopher</w:t>
+              <w:t>Huamán Moya, Christopher</w:t>
             </w:r>
           </w:p>
         </w:tc>
       </w:tr>
       <w:tr>
-        <w:tblPrEx>
-          <w:tblCellMar>
-            <w:top w:w="0" w:type="dxa"/>
-            <w:left w:w="0" w:type="dxa"/>
-            <w:bottom w:w="0" w:type="dxa"/>
-            <w:right w:w="0" w:type="dxa"/>
-          </w:tblCellMar>
-        </w:tblPrEx>
         <w:trPr>
           <w:trHeight w:val="495"/>
         </w:trPr>
@@ -1070,59 +936,13 @@
             <w:pPr>
               <w:pStyle w:val="Body"/>
             </w:pPr>
-            <w:proofErr w:type="spellStart"/>
             <w:r>
               <w:rPr>
                 <w:rFonts w:ascii="Calibri" w:eastAsia="Calibri" w:hAnsi="Calibri" w:cs="Calibri"/>
                 <w:sz w:val="22"/>
                 <w:szCs w:val="22"/>
               </w:rPr>
-              <w:t>Modificación</w:t>
-            </w:r>
-            <w:proofErr w:type="spellEnd"/>
-            <w:r>
-              <w:rPr>
-                <w:rFonts w:ascii="Calibri" w:eastAsia="Calibri" w:hAnsi="Calibri" w:cs="Calibri"/>
-                <w:sz w:val="22"/>
-                <w:szCs w:val="22"/>
-              </w:rPr>
-              <w:t xml:space="preserve"> del </w:t>
-            </w:r>
-            <w:proofErr w:type="spellStart"/>
-            <w:r>
-              <w:rPr>
-                <w:rFonts w:ascii="Calibri" w:eastAsia="Calibri" w:hAnsi="Calibri" w:cs="Calibri"/>
-                <w:sz w:val="22"/>
-                <w:szCs w:val="22"/>
-              </w:rPr>
-              <w:t>gráfico</w:t>
-            </w:r>
-            <w:proofErr w:type="spellEnd"/>
-            <w:r>
-              <w:rPr>
-                <w:rFonts w:ascii="Calibri" w:eastAsia="Calibri" w:hAnsi="Calibri" w:cs="Calibri"/>
-                <w:sz w:val="22"/>
-                <w:szCs w:val="22"/>
-              </w:rPr>
-              <w:t xml:space="preserve"> de la </w:t>
-            </w:r>
-            <w:proofErr w:type="spellStart"/>
-            <w:r>
-              <w:rPr>
-                <w:rFonts w:ascii="Calibri" w:eastAsia="Calibri" w:hAnsi="Calibri" w:cs="Calibri"/>
-                <w:sz w:val="22"/>
-                <w:szCs w:val="22"/>
-              </w:rPr>
-              <w:t>organización</w:t>
-            </w:r>
-            <w:proofErr w:type="spellEnd"/>
-            <w:r>
-              <w:rPr>
-                <w:rFonts w:ascii="Calibri" w:eastAsia="Calibri" w:hAnsi="Calibri" w:cs="Calibri"/>
-                <w:sz w:val="22"/>
-                <w:szCs w:val="22"/>
-              </w:rPr>
-              <w:t xml:space="preserve"> de la SCM</w:t>
+              <w:t>Modificación del gráfico de la organización de la SCM</w:t>
             </w:r>
           </w:p>
         </w:tc>
@@ -1160,14 +980,6 @@
         </w:tc>
       </w:tr>
       <w:tr>
-        <w:tblPrEx>
-          <w:tblCellMar>
-            <w:top w:w="0" w:type="dxa"/>
-            <w:left w:w="0" w:type="dxa"/>
-            <w:bottom w:w="0" w:type="dxa"/>
-            <w:right w:w="0" w:type="dxa"/>
-          </w:tblCellMar>
-        </w:tblPrEx>
         <w:trPr>
           <w:trHeight w:val="270"/>
         </w:trPr>
@@ -1277,7 +1089,6 @@
             <w:pPr>
               <w:pStyle w:val="Body"/>
             </w:pPr>
-            <w:proofErr w:type="spellStart"/>
             <w:r>
               <w:rPr>
                 <w:rFonts w:ascii="Calibri" w:eastAsia="Calibri" w:hAnsi="Calibri" w:cs="Calibri"/>
@@ -1300,45 +1111,8 @@
                 <w:sz w:val="22"/>
                 <w:szCs w:val="22"/>
               </w:rPr>
-              <w:t>n</w:t>
-            </w:r>
-            <w:proofErr w:type="spellEnd"/>
-            <w:r>
-              <w:rPr>
-                <w:rFonts w:ascii="Calibri" w:eastAsia="Calibri" w:hAnsi="Calibri" w:cs="Calibri"/>
-                <w:sz w:val="22"/>
-                <w:szCs w:val="22"/>
-              </w:rPr>
-              <w:t xml:space="preserve"> y </w:t>
-            </w:r>
-            <w:proofErr w:type="spellStart"/>
-            <w:r>
-              <w:rPr>
-                <w:rFonts w:ascii="Calibri" w:eastAsia="Calibri" w:hAnsi="Calibri" w:cs="Calibri"/>
-                <w:sz w:val="22"/>
-                <w:szCs w:val="22"/>
-              </w:rPr>
-              <w:t>actualización</w:t>
-            </w:r>
-            <w:proofErr w:type="spellEnd"/>
-            <w:r>
-              <w:rPr>
-                <w:rFonts w:ascii="Calibri" w:eastAsia="Calibri" w:hAnsi="Calibri" w:cs="Calibri"/>
-                <w:sz w:val="22"/>
-                <w:szCs w:val="22"/>
-              </w:rPr>
-              <w:t xml:space="preserve"> de </w:t>
-            </w:r>
-            <w:proofErr w:type="spellStart"/>
-            <w:r>
-              <w:rPr>
-                <w:rFonts w:ascii="Calibri" w:eastAsia="Calibri" w:hAnsi="Calibri" w:cs="Calibri"/>
-                <w:sz w:val="22"/>
-                <w:szCs w:val="22"/>
-              </w:rPr>
-              <w:t>documento</w:t>
-            </w:r>
-            <w:proofErr w:type="spellEnd"/>
+              <w:t>n y actualización de documento</w:t>
+            </w:r>
           </w:p>
         </w:tc>
         <w:tc>
@@ -1363,46 +1137,16 @@
             <w:pPr>
               <w:pStyle w:val="Tabletext"/>
             </w:pPr>
-            <w:proofErr w:type="spellStart"/>
-            <w:r>
-              <w:rPr>
-                <w:rFonts w:ascii="Calibri" w:eastAsia="Calibri" w:hAnsi="Calibri" w:cs="Calibri"/>
-              </w:rPr>
-              <w:t>S</w:t>
-            </w:r>
-            <w:r>
-              <w:rPr>
-                <w:rFonts w:ascii="Calibri" w:eastAsia="Calibri" w:hAnsi="Calibri" w:cs="Calibri"/>
-              </w:rPr>
-              <w:t>hany</w:t>
-            </w:r>
-            <w:proofErr w:type="spellEnd"/>
-            <w:r>
-              <w:rPr>
-                <w:rFonts w:ascii="Calibri" w:eastAsia="Calibri" w:hAnsi="Calibri" w:cs="Calibri"/>
-              </w:rPr>
-              <w:t xml:space="preserve"> </w:t>
-            </w:r>
-            <w:proofErr w:type="spellStart"/>
-            <w:r>
-              <w:rPr>
-                <w:rFonts w:ascii="Calibri" w:eastAsia="Calibri" w:hAnsi="Calibri" w:cs="Calibri"/>
-              </w:rPr>
-              <w:t>Huaypar</w:t>
-            </w:r>
-            <w:proofErr w:type="spellEnd"/>
+            <w:r>
+              <w:rPr>
+                <w:rFonts w:ascii="Calibri" w:eastAsia="Calibri" w:hAnsi="Calibri" w:cs="Calibri"/>
+              </w:rPr>
+              <w:t>Shany Huaypar</w:t>
+            </w:r>
           </w:p>
         </w:tc>
       </w:tr>
       <w:tr>
-        <w:tblPrEx>
-          <w:tblCellMar>
-            <w:top w:w="0" w:type="dxa"/>
-            <w:left w:w="0" w:type="dxa"/>
-            <w:bottom w:w="0" w:type="dxa"/>
-            <w:right w:w="0" w:type="dxa"/>
-          </w:tblCellMar>
-        </w:tblPrEx>
         <w:trPr>
           <w:trHeight w:val="270"/>
         </w:trPr>
@@ -1511,77 +1255,13 @@
                 <w:szCs w:val="22"/>
               </w:rPr>
             </w:pPr>
-            <w:proofErr w:type="spellStart"/>
             <w:r>
               <w:rPr>
                 <w:rFonts w:ascii="Calibri" w:eastAsia="Calibri" w:hAnsi="Calibri" w:cs="Calibri"/>
                 <w:sz w:val="22"/>
                 <w:szCs w:val="22"/>
               </w:rPr>
-              <w:t>Modificación</w:t>
-            </w:r>
-            <w:proofErr w:type="spellEnd"/>
-            <w:r>
-              <w:rPr>
-                <w:rFonts w:ascii="Calibri" w:eastAsia="Calibri" w:hAnsi="Calibri" w:cs="Calibri"/>
-                <w:sz w:val="22"/>
-                <w:szCs w:val="22"/>
-              </w:rPr>
-              <w:t xml:space="preserve"> de </w:t>
-            </w:r>
-            <w:proofErr w:type="spellStart"/>
-            <w:r>
-              <w:rPr>
-                <w:rFonts w:ascii="Calibri" w:eastAsia="Calibri" w:hAnsi="Calibri" w:cs="Calibri"/>
-                <w:sz w:val="22"/>
-                <w:szCs w:val="22"/>
-              </w:rPr>
-              <w:t>actividades</w:t>
-            </w:r>
-            <w:proofErr w:type="spellEnd"/>
-            <w:r>
-              <w:rPr>
-                <w:rFonts w:ascii="Calibri" w:eastAsia="Calibri" w:hAnsi="Calibri" w:cs="Calibri"/>
-                <w:sz w:val="22"/>
-                <w:szCs w:val="22"/>
-              </w:rPr>
-              <w:t xml:space="preserve"> y </w:t>
-            </w:r>
-            <w:proofErr w:type="spellStart"/>
-            <w:r>
-              <w:rPr>
-                <w:rFonts w:ascii="Calibri" w:eastAsia="Calibri" w:hAnsi="Calibri" w:cs="Calibri"/>
-                <w:sz w:val="22"/>
-                <w:szCs w:val="22"/>
-              </w:rPr>
-              <w:t>fechas</w:t>
-            </w:r>
-            <w:proofErr w:type="spellEnd"/>
-            <w:r>
-              <w:rPr>
-                <w:rFonts w:ascii="Calibri" w:eastAsia="Calibri" w:hAnsi="Calibri" w:cs="Calibri"/>
-                <w:sz w:val="22"/>
-                <w:szCs w:val="22"/>
-              </w:rPr>
-              <w:t xml:space="preserve"> al </w:t>
-            </w:r>
-            <w:proofErr w:type="spellStart"/>
-            <w:r>
-              <w:rPr>
-                <w:rFonts w:ascii="Calibri" w:eastAsia="Calibri" w:hAnsi="Calibri" w:cs="Calibri"/>
-                <w:sz w:val="22"/>
-                <w:szCs w:val="22"/>
-              </w:rPr>
-              <w:t>calendario</w:t>
-            </w:r>
-            <w:proofErr w:type="spellEnd"/>
-            <w:r>
-              <w:rPr>
-                <w:rFonts w:ascii="Calibri" w:eastAsia="Calibri" w:hAnsi="Calibri" w:cs="Calibri"/>
-                <w:sz w:val="22"/>
-                <w:szCs w:val="22"/>
-              </w:rPr>
-              <w:t xml:space="preserve"> </w:t>
+              <w:t xml:space="preserve">Modificación de actividades y fechas al calendario </w:t>
             </w:r>
           </w:p>
         </w:tc>
@@ -1618,6 +1298,907 @@
           </w:p>
         </w:tc>
       </w:tr>
+      <w:tr>
+        <w:trPr>
+          <w:trHeight w:val="270"/>
+        </w:trPr>
+        <w:tc>
+          <w:tcPr>
+            <w:tcW w:w="1669" w:type="dxa"/>
+            <w:tcBorders>
+              <w:top w:val="single" w:sz="6" w:space="0" w:color="00000A"/>
+              <w:left w:val="single" w:sz="6" w:space="0" w:color="00000A"/>
+              <w:bottom w:val="single" w:sz="6" w:space="0" w:color="00000A"/>
+              <w:right w:val="single" w:sz="6" w:space="0" w:color="00000A"/>
+            </w:tcBorders>
+            <w:shd w:val="clear" w:color="auto" w:fill="auto"/>
+            <w:tcMar>
+              <w:top w:w="80" w:type="dxa"/>
+              <w:left w:w="80" w:type="dxa"/>
+              <w:bottom w:w="80" w:type="dxa"/>
+              <w:right w:w="80" w:type="dxa"/>
+            </w:tcMar>
+            <w:vAlign w:val="center"/>
+          </w:tcPr>
+          <w:p>
+            <w:pPr>
+              <w:pStyle w:val="Body"/>
+              <w:jc w:val="center"/>
+              <w:rPr>
+                <w:rFonts w:ascii="Calibri" w:eastAsia="Calibri" w:hAnsi="Calibri" w:cs="Calibri"/>
+                <w:sz w:val="22"/>
+                <w:szCs w:val="22"/>
+                <w:lang w:val="es-ES_tradnl"/>
+              </w:rPr>
+            </w:pPr>
+            <w:r>
+              <w:rPr>
+                <w:rFonts w:ascii="Calibri" w:eastAsia="Calibri" w:hAnsi="Calibri" w:cs="Calibri"/>
+                <w:sz w:val="22"/>
+                <w:szCs w:val="22"/>
+                <w:lang w:val="es-ES_tradnl"/>
+              </w:rPr>
+              <w:t>28/09/2017</w:t>
+            </w:r>
+          </w:p>
+        </w:tc>
+        <w:tc>
+          <w:tcPr>
+            <w:tcW w:w="1218" w:type="dxa"/>
+            <w:tcBorders>
+              <w:top w:val="single" w:sz="6" w:space="0" w:color="00000A"/>
+              <w:left w:val="single" w:sz="6" w:space="0" w:color="00000A"/>
+              <w:bottom w:val="single" w:sz="6" w:space="0" w:color="00000A"/>
+              <w:right w:val="single" w:sz="6" w:space="0" w:color="00000A"/>
+            </w:tcBorders>
+            <w:shd w:val="clear" w:color="auto" w:fill="auto"/>
+            <w:tcMar>
+              <w:top w:w="80" w:type="dxa"/>
+              <w:left w:w="80" w:type="dxa"/>
+              <w:bottom w:w="80" w:type="dxa"/>
+              <w:right w:w="80" w:type="dxa"/>
+            </w:tcMar>
+            <w:vAlign w:val="center"/>
+          </w:tcPr>
+          <w:p>
+            <w:pPr>
+              <w:pStyle w:val="Body"/>
+              <w:jc w:val="center"/>
+              <w:rPr>
+                <w:rFonts w:ascii="Calibri" w:eastAsia="Calibri" w:hAnsi="Calibri" w:cs="Calibri"/>
+                <w:sz w:val="22"/>
+                <w:szCs w:val="22"/>
+              </w:rPr>
+            </w:pPr>
+            <w:r>
+              <w:rPr>
+                <w:rFonts w:ascii="Calibri" w:eastAsia="Calibri" w:hAnsi="Calibri" w:cs="Calibri"/>
+                <w:sz w:val="22"/>
+                <w:szCs w:val="22"/>
+              </w:rPr>
+              <w:t>1.6</w:t>
+            </w:r>
+          </w:p>
+        </w:tc>
+        <w:tc>
+          <w:tcPr>
+            <w:tcW w:w="4198" w:type="dxa"/>
+            <w:tcBorders>
+              <w:top w:val="single" w:sz="6" w:space="0" w:color="00000A"/>
+              <w:left w:val="single" w:sz="6" w:space="0" w:color="00000A"/>
+              <w:bottom w:val="single" w:sz="6" w:space="0" w:color="00000A"/>
+              <w:right w:val="single" w:sz="6" w:space="0" w:color="00000A"/>
+            </w:tcBorders>
+            <w:shd w:val="clear" w:color="auto" w:fill="auto"/>
+            <w:tcMar>
+              <w:top w:w="80" w:type="dxa"/>
+              <w:left w:w="80" w:type="dxa"/>
+              <w:bottom w:w="80" w:type="dxa"/>
+              <w:right w:w="80" w:type="dxa"/>
+            </w:tcMar>
+            <w:vAlign w:val="center"/>
+          </w:tcPr>
+          <w:p>
+            <w:pPr>
+              <w:pStyle w:val="Body"/>
+              <w:rPr>
+                <w:rFonts w:ascii="Calibri" w:eastAsia="Calibri" w:hAnsi="Calibri" w:cs="Calibri"/>
+                <w:sz w:val="22"/>
+                <w:szCs w:val="22"/>
+              </w:rPr>
+            </w:pPr>
+            <w:r>
+              <w:rPr>
+                <w:rFonts w:ascii="Calibri" w:eastAsia="Calibri" w:hAnsi="Calibri" w:cs="Calibri"/>
+                <w:sz w:val="22"/>
+                <w:szCs w:val="22"/>
+              </w:rPr>
+              <w:t>Revision y actualizacion de las politicas, directrices y procedimientos.</w:t>
+            </w:r>
+          </w:p>
+        </w:tc>
+        <w:tc>
+          <w:tcPr>
+            <w:tcW w:w="2260" w:type="dxa"/>
+            <w:tcBorders>
+              <w:top w:val="single" w:sz="6" w:space="0" w:color="00000A"/>
+              <w:left w:val="single" w:sz="6" w:space="0" w:color="00000A"/>
+              <w:bottom w:val="single" w:sz="6" w:space="0" w:color="00000A"/>
+              <w:right w:val="single" w:sz="6" w:space="0" w:color="00000A"/>
+            </w:tcBorders>
+            <w:shd w:val="clear" w:color="auto" w:fill="auto"/>
+            <w:tcMar>
+              <w:top w:w="80" w:type="dxa"/>
+              <w:left w:w="80" w:type="dxa"/>
+              <w:bottom w:w="80" w:type="dxa"/>
+              <w:right w:w="80" w:type="dxa"/>
+            </w:tcMar>
+            <w:vAlign w:val="center"/>
+          </w:tcPr>
+          <w:p>
+            <w:pPr>
+              <w:pStyle w:val="Body"/>
+              <w:rPr>
+                <w:rFonts w:ascii="Calibri" w:eastAsia="Calibri" w:hAnsi="Calibri" w:cs="Calibri"/>
+                <w:sz w:val="22"/>
+                <w:szCs w:val="22"/>
+              </w:rPr>
+            </w:pPr>
+            <w:r>
+              <w:rPr>
+                <w:rFonts w:ascii="Calibri" w:eastAsia="Calibri" w:hAnsi="Calibri" w:cs="Calibri"/>
+                <w:sz w:val="22"/>
+                <w:szCs w:val="22"/>
+              </w:rPr>
+              <w:t>Huamán Moya, Christopher</w:t>
+            </w:r>
+          </w:p>
+        </w:tc>
+      </w:tr>
+      <w:tr>
+        <w:trPr>
+          <w:trHeight w:val="270"/>
+        </w:trPr>
+        <w:tc>
+          <w:tcPr>
+            <w:tcW w:w="1669" w:type="dxa"/>
+            <w:tcBorders>
+              <w:top w:val="single" w:sz="6" w:space="0" w:color="00000A"/>
+              <w:left w:val="single" w:sz="6" w:space="0" w:color="00000A"/>
+              <w:bottom w:val="single" w:sz="6" w:space="0" w:color="00000A"/>
+              <w:right w:val="single" w:sz="6" w:space="0" w:color="00000A"/>
+            </w:tcBorders>
+            <w:shd w:val="clear" w:color="auto" w:fill="auto"/>
+            <w:tcMar>
+              <w:top w:w="80" w:type="dxa"/>
+              <w:left w:w="80" w:type="dxa"/>
+              <w:bottom w:w="80" w:type="dxa"/>
+              <w:right w:w="80" w:type="dxa"/>
+            </w:tcMar>
+            <w:vAlign w:val="center"/>
+          </w:tcPr>
+          <w:p>
+            <w:pPr>
+              <w:pStyle w:val="Body"/>
+              <w:jc w:val="center"/>
+              <w:rPr>
+                <w:rFonts w:ascii="Calibri" w:eastAsia="Calibri" w:hAnsi="Calibri" w:cs="Calibri"/>
+                <w:sz w:val="22"/>
+                <w:szCs w:val="22"/>
+                <w:lang w:val="es-ES_tradnl"/>
+              </w:rPr>
+            </w:pPr>
+          </w:p>
+        </w:tc>
+        <w:tc>
+          <w:tcPr>
+            <w:tcW w:w="1218" w:type="dxa"/>
+            <w:tcBorders>
+              <w:top w:val="single" w:sz="6" w:space="0" w:color="00000A"/>
+              <w:left w:val="single" w:sz="6" w:space="0" w:color="00000A"/>
+              <w:bottom w:val="single" w:sz="6" w:space="0" w:color="00000A"/>
+              <w:right w:val="single" w:sz="6" w:space="0" w:color="00000A"/>
+            </w:tcBorders>
+            <w:shd w:val="clear" w:color="auto" w:fill="auto"/>
+            <w:tcMar>
+              <w:top w:w="80" w:type="dxa"/>
+              <w:left w:w="80" w:type="dxa"/>
+              <w:bottom w:w="80" w:type="dxa"/>
+              <w:right w:w="80" w:type="dxa"/>
+            </w:tcMar>
+            <w:vAlign w:val="center"/>
+          </w:tcPr>
+          <w:p>
+            <w:pPr>
+              <w:pStyle w:val="Body"/>
+              <w:jc w:val="center"/>
+              <w:rPr>
+                <w:rFonts w:ascii="Calibri" w:eastAsia="Calibri" w:hAnsi="Calibri" w:cs="Calibri"/>
+                <w:sz w:val="22"/>
+                <w:szCs w:val="22"/>
+              </w:rPr>
+            </w:pPr>
+          </w:p>
+        </w:tc>
+        <w:tc>
+          <w:tcPr>
+            <w:tcW w:w="4198" w:type="dxa"/>
+            <w:tcBorders>
+              <w:top w:val="single" w:sz="6" w:space="0" w:color="00000A"/>
+              <w:left w:val="single" w:sz="6" w:space="0" w:color="00000A"/>
+              <w:bottom w:val="single" w:sz="6" w:space="0" w:color="00000A"/>
+              <w:right w:val="single" w:sz="6" w:space="0" w:color="00000A"/>
+            </w:tcBorders>
+            <w:shd w:val="clear" w:color="auto" w:fill="auto"/>
+            <w:tcMar>
+              <w:top w:w="80" w:type="dxa"/>
+              <w:left w:w="80" w:type="dxa"/>
+              <w:bottom w:w="80" w:type="dxa"/>
+              <w:right w:w="80" w:type="dxa"/>
+            </w:tcMar>
+            <w:vAlign w:val="center"/>
+          </w:tcPr>
+          <w:p>
+            <w:pPr>
+              <w:pStyle w:val="Body"/>
+              <w:rPr>
+                <w:rFonts w:ascii="Calibri" w:eastAsia="Calibri" w:hAnsi="Calibri" w:cs="Calibri"/>
+                <w:sz w:val="22"/>
+                <w:szCs w:val="22"/>
+              </w:rPr>
+            </w:pPr>
+          </w:p>
+        </w:tc>
+        <w:tc>
+          <w:tcPr>
+            <w:tcW w:w="2260" w:type="dxa"/>
+            <w:tcBorders>
+              <w:top w:val="single" w:sz="6" w:space="0" w:color="00000A"/>
+              <w:left w:val="single" w:sz="6" w:space="0" w:color="00000A"/>
+              <w:bottom w:val="single" w:sz="6" w:space="0" w:color="00000A"/>
+              <w:right w:val="single" w:sz="6" w:space="0" w:color="00000A"/>
+            </w:tcBorders>
+            <w:shd w:val="clear" w:color="auto" w:fill="auto"/>
+            <w:tcMar>
+              <w:top w:w="80" w:type="dxa"/>
+              <w:left w:w="80" w:type="dxa"/>
+              <w:bottom w:w="80" w:type="dxa"/>
+              <w:right w:w="80" w:type="dxa"/>
+            </w:tcMar>
+            <w:vAlign w:val="center"/>
+          </w:tcPr>
+          <w:p>
+            <w:pPr>
+              <w:pStyle w:val="Body"/>
+              <w:rPr>
+                <w:rFonts w:ascii="Calibri" w:eastAsia="Calibri" w:hAnsi="Calibri" w:cs="Calibri"/>
+                <w:sz w:val="22"/>
+                <w:szCs w:val="22"/>
+              </w:rPr>
+            </w:pPr>
+          </w:p>
+        </w:tc>
+      </w:tr>
+      <w:tr>
+        <w:trPr>
+          <w:trHeight w:val="270"/>
+        </w:trPr>
+        <w:tc>
+          <w:tcPr>
+            <w:tcW w:w="1669" w:type="dxa"/>
+            <w:tcBorders>
+              <w:top w:val="single" w:sz="6" w:space="0" w:color="00000A"/>
+              <w:left w:val="single" w:sz="6" w:space="0" w:color="00000A"/>
+              <w:bottom w:val="single" w:sz="6" w:space="0" w:color="00000A"/>
+              <w:right w:val="single" w:sz="6" w:space="0" w:color="00000A"/>
+            </w:tcBorders>
+            <w:shd w:val="clear" w:color="auto" w:fill="auto"/>
+            <w:tcMar>
+              <w:top w:w="80" w:type="dxa"/>
+              <w:left w:w="80" w:type="dxa"/>
+              <w:bottom w:w="80" w:type="dxa"/>
+              <w:right w:w="80" w:type="dxa"/>
+            </w:tcMar>
+            <w:vAlign w:val="center"/>
+          </w:tcPr>
+          <w:p>
+            <w:pPr>
+              <w:pStyle w:val="Body"/>
+              <w:jc w:val="center"/>
+              <w:rPr>
+                <w:rFonts w:ascii="Calibri" w:eastAsia="Calibri" w:hAnsi="Calibri" w:cs="Calibri"/>
+                <w:sz w:val="22"/>
+                <w:szCs w:val="22"/>
+                <w:lang w:val="es-ES_tradnl"/>
+              </w:rPr>
+            </w:pPr>
+          </w:p>
+        </w:tc>
+        <w:tc>
+          <w:tcPr>
+            <w:tcW w:w="1218" w:type="dxa"/>
+            <w:tcBorders>
+              <w:top w:val="single" w:sz="6" w:space="0" w:color="00000A"/>
+              <w:left w:val="single" w:sz="6" w:space="0" w:color="00000A"/>
+              <w:bottom w:val="single" w:sz="6" w:space="0" w:color="00000A"/>
+              <w:right w:val="single" w:sz="6" w:space="0" w:color="00000A"/>
+            </w:tcBorders>
+            <w:shd w:val="clear" w:color="auto" w:fill="auto"/>
+            <w:tcMar>
+              <w:top w:w="80" w:type="dxa"/>
+              <w:left w:w="80" w:type="dxa"/>
+              <w:bottom w:w="80" w:type="dxa"/>
+              <w:right w:w="80" w:type="dxa"/>
+            </w:tcMar>
+            <w:vAlign w:val="center"/>
+          </w:tcPr>
+          <w:p>
+            <w:pPr>
+              <w:pStyle w:val="Body"/>
+              <w:jc w:val="center"/>
+              <w:rPr>
+                <w:rFonts w:ascii="Calibri" w:eastAsia="Calibri" w:hAnsi="Calibri" w:cs="Calibri"/>
+                <w:sz w:val="22"/>
+                <w:szCs w:val="22"/>
+              </w:rPr>
+            </w:pPr>
+          </w:p>
+        </w:tc>
+        <w:tc>
+          <w:tcPr>
+            <w:tcW w:w="4198" w:type="dxa"/>
+            <w:tcBorders>
+              <w:top w:val="single" w:sz="6" w:space="0" w:color="00000A"/>
+              <w:left w:val="single" w:sz="6" w:space="0" w:color="00000A"/>
+              <w:bottom w:val="single" w:sz="6" w:space="0" w:color="00000A"/>
+              <w:right w:val="single" w:sz="6" w:space="0" w:color="00000A"/>
+            </w:tcBorders>
+            <w:shd w:val="clear" w:color="auto" w:fill="auto"/>
+            <w:tcMar>
+              <w:top w:w="80" w:type="dxa"/>
+              <w:left w:w="80" w:type="dxa"/>
+              <w:bottom w:w="80" w:type="dxa"/>
+              <w:right w:w="80" w:type="dxa"/>
+            </w:tcMar>
+            <w:vAlign w:val="center"/>
+          </w:tcPr>
+          <w:p>
+            <w:pPr>
+              <w:pStyle w:val="Body"/>
+              <w:rPr>
+                <w:rFonts w:ascii="Calibri" w:eastAsia="Calibri" w:hAnsi="Calibri" w:cs="Calibri"/>
+                <w:sz w:val="22"/>
+                <w:szCs w:val="22"/>
+              </w:rPr>
+            </w:pPr>
+          </w:p>
+        </w:tc>
+        <w:tc>
+          <w:tcPr>
+            <w:tcW w:w="2260" w:type="dxa"/>
+            <w:tcBorders>
+              <w:top w:val="single" w:sz="6" w:space="0" w:color="00000A"/>
+              <w:left w:val="single" w:sz="6" w:space="0" w:color="00000A"/>
+              <w:bottom w:val="single" w:sz="6" w:space="0" w:color="00000A"/>
+              <w:right w:val="single" w:sz="6" w:space="0" w:color="00000A"/>
+            </w:tcBorders>
+            <w:shd w:val="clear" w:color="auto" w:fill="auto"/>
+            <w:tcMar>
+              <w:top w:w="80" w:type="dxa"/>
+              <w:left w:w="80" w:type="dxa"/>
+              <w:bottom w:w="80" w:type="dxa"/>
+              <w:right w:w="80" w:type="dxa"/>
+            </w:tcMar>
+            <w:vAlign w:val="center"/>
+          </w:tcPr>
+          <w:p>
+            <w:pPr>
+              <w:pStyle w:val="Body"/>
+              <w:rPr>
+                <w:rFonts w:ascii="Calibri" w:eastAsia="Calibri" w:hAnsi="Calibri" w:cs="Calibri"/>
+                <w:sz w:val="22"/>
+                <w:szCs w:val="22"/>
+              </w:rPr>
+            </w:pPr>
+          </w:p>
+        </w:tc>
+      </w:tr>
+      <w:tr>
+        <w:trPr>
+          <w:trHeight w:val="270"/>
+        </w:trPr>
+        <w:tc>
+          <w:tcPr>
+            <w:tcW w:w="1669" w:type="dxa"/>
+            <w:tcBorders>
+              <w:top w:val="single" w:sz="6" w:space="0" w:color="00000A"/>
+              <w:left w:val="single" w:sz="6" w:space="0" w:color="00000A"/>
+              <w:bottom w:val="single" w:sz="6" w:space="0" w:color="00000A"/>
+              <w:right w:val="single" w:sz="6" w:space="0" w:color="00000A"/>
+            </w:tcBorders>
+            <w:shd w:val="clear" w:color="auto" w:fill="auto"/>
+            <w:tcMar>
+              <w:top w:w="80" w:type="dxa"/>
+              <w:left w:w="80" w:type="dxa"/>
+              <w:bottom w:w="80" w:type="dxa"/>
+              <w:right w:w="80" w:type="dxa"/>
+            </w:tcMar>
+            <w:vAlign w:val="center"/>
+          </w:tcPr>
+          <w:p>
+            <w:pPr>
+              <w:pStyle w:val="Body"/>
+              <w:jc w:val="center"/>
+              <w:rPr>
+                <w:rFonts w:ascii="Calibri" w:eastAsia="Calibri" w:hAnsi="Calibri" w:cs="Calibri"/>
+                <w:sz w:val="22"/>
+                <w:szCs w:val="22"/>
+                <w:lang w:val="es-ES_tradnl"/>
+              </w:rPr>
+            </w:pPr>
+          </w:p>
+        </w:tc>
+        <w:tc>
+          <w:tcPr>
+            <w:tcW w:w="1218" w:type="dxa"/>
+            <w:tcBorders>
+              <w:top w:val="single" w:sz="6" w:space="0" w:color="00000A"/>
+              <w:left w:val="single" w:sz="6" w:space="0" w:color="00000A"/>
+              <w:bottom w:val="single" w:sz="6" w:space="0" w:color="00000A"/>
+              <w:right w:val="single" w:sz="6" w:space="0" w:color="00000A"/>
+            </w:tcBorders>
+            <w:shd w:val="clear" w:color="auto" w:fill="auto"/>
+            <w:tcMar>
+              <w:top w:w="80" w:type="dxa"/>
+              <w:left w:w="80" w:type="dxa"/>
+              <w:bottom w:w="80" w:type="dxa"/>
+              <w:right w:w="80" w:type="dxa"/>
+            </w:tcMar>
+            <w:vAlign w:val="center"/>
+          </w:tcPr>
+          <w:p>
+            <w:pPr>
+              <w:pStyle w:val="Body"/>
+              <w:jc w:val="center"/>
+              <w:rPr>
+                <w:rFonts w:ascii="Calibri" w:eastAsia="Calibri" w:hAnsi="Calibri" w:cs="Calibri"/>
+                <w:sz w:val="22"/>
+                <w:szCs w:val="22"/>
+              </w:rPr>
+            </w:pPr>
+          </w:p>
+        </w:tc>
+        <w:tc>
+          <w:tcPr>
+            <w:tcW w:w="4198" w:type="dxa"/>
+            <w:tcBorders>
+              <w:top w:val="single" w:sz="6" w:space="0" w:color="00000A"/>
+              <w:left w:val="single" w:sz="6" w:space="0" w:color="00000A"/>
+              <w:bottom w:val="single" w:sz="6" w:space="0" w:color="00000A"/>
+              <w:right w:val="single" w:sz="6" w:space="0" w:color="00000A"/>
+            </w:tcBorders>
+            <w:shd w:val="clear" w:color="auto" w:fill="auto"/>
+            <w:tcMar>
+              <w:top w:w="80" w:type="dxa"/>
+              <w:left w:w="80" w:type="dxa"/>
+              <w:bottom w:w="80" w:type="dxa"/>
+              <w:right w:w="80" w:type="dxa"/>
+            </w:tcMar>
+            <w:vAlign w:val="center"/>
+          </w:tcPr>
+          <w:p>
+            <w:pPr>
+              <w:pStyle w:val="Body"/>
+              <w:rPr>
+                <w:rFonts w:ascii="Calibri" w:eastAsia="Calibri" w:hAnsi="Calibri" w:cs="Calibri"/>
+                <w:sz w:val="22"/>
+                <w:szCs w:val="22"/>
+              </w:rPr>
+            </w:pPr>
+          </w:p>
+        </w:tc>
+        <w:tc>
+          <w:tcPr>
+            <w:tcW w:w="2260" w:type="dxa"/>
+            <w:tcBorders>
+              <w:top w:val="single" w:sz="6" w:space="0" w:color="00000A"/>
+              <w:left w:val="single" w:sz="6" w:space="0" w:color="00000A"/>
+              <w:bottom w:val="single" w:sz="6" w:space="0" w:color="00000A"/>
+              <w:right w:val="single" w:sz="6" w:space="0" w:color="00000A"/>
+            </w:tcBorders>
+            <w:shd w:val="clear" w:color="auto" w:fill="auto"/>
+            <w:tcMar>
+              <w:top w:w="80" w:type="dxa"/>
+              <w:left w:w="80" w:type="dxa"/>
+              <w:bottom w:w="80" w:type="dxa"/>
+              <w:right w:w="80" w:type="dxa"/>
+            </w:tcMar>
+            <w:vAlign w:val="center"/>
+          </w:tcPr>
+          <w:p>
+            <w:pPr>
+              <w:pStyle w:val="Body"/>
+              <w:rPr>
+                <w:rFonts w:ascii="Calibri" w:eastAsia="Calibri" w:hAnsi="Calibri" w:cs="Calibri"/>
+                <w:sz w:val="22"/>
+                <w:szCs w:val="22"/>
+              </w:rPr>
+            </w:pPr>
+          </w:p>
+        </w:tc>
+      </w:tr>
+      <w:tr>
+        <w:trPr>
+          <w:trHeight w:val="270"/>
+        </w:trPr>
+        <w:tc>
+          <w:tcPr>
+            <w:tcW w:w="1669" w:type="dxa"/>
+            <w:tcBorders>
+              <w:top w:val="single" w:sz="6" w:space="0" w:color="00000A"/>
+              <w:left w:val="single" w:sz="6" w:space="0" w:color="00000A"/>
+              <w:bottom w:val="single" w:sz="6" w:space="0" w:color="00000A"/>
+              <w:right w:val="single" w:sz="6" w:space="0" w:color="00000A"/>
+            </w:tcBorders>
+            <w:shd w:val="clear" w:color="auto" w:fill="auto"/>
+            <w:tcMar>
+              <w:top w:w="80" w:type="dxa"/>
+              <w:left w:w="80" w:type="dxa"/>
+              <w:bottom w:w="80" w:type="dxa"/>
+              <w:right w:w="80" w:type="dxa"/>
+            </w:tcMar>
+            <w:vAlign w:val="center"/>
+          </w:tcPr>
+          <w:p>
+            <w:pPr>
+              <w:pStyle w:val="Body"/>
+              <w:jc w:val="center"/>
+              <w:rPr>
+                <w:rFonts w:ascii="Calibri" w:eastAsia="Calibri" w:hAnsi="Calibri" w:cs="Calibri"/>
+                <w:sz w:val="22"/>
+                <w:szCs w:val="22"/>
+                <w:lang w:val="es-ES_tradnl"/>
+              </w:rPr>
+            </w:pPr>
+          </w:p>
+        </w:tc>
+        <w:tc>
+          <w:tcPr>
+            <w:tcW w:w="1218" w:type="dxa"/>
+            <w:tcBorders>
+              <w:top w:val="single" w:sz="6" w:space="0" w:color="00000A"/>
+              <w:left w:val="single" w:sz="6" w:space="0" w:color="00000A"/>
+              <w:bottom w:val="single" w:sz="6" w:space="0" w:color="00000A"/>
+              <w:right w:val="single" w:sz="6" w:space="0" w:color="00000A"/>
+            </w:tcBorders>
+            <w:shd w:val="clear" w:color="auto" w:fill="auto"/>
+            <w:tcMar>
+              <w:top w:w="80" w:type="dxa"/>
+              <w:left w:w="80" w:type="dxa"/>
+              <w:bottom w:w="80" w:type="dxa"/>
+              <w:right w:w="80" w:type="dxa"/>
+            </w:tcMar>
+            <w:vAlign w:val="center"/>
+          </w:tcPr>
+          <w:p>
+            <w:pPr>
+              <w:pStyle w:val="Body"/>
+              <w:jc w:val="center"/>
+              <w:rPr>
+                <w:rFonts w:ascii="Calibri" w:eastAsia="Calibri" w:hAnsi="Calibri" w:cs="Calibri"/>
+                <w:sz w:val="22"/>
+                <w:szCs w:val="22"/>
+              </w:rPr>
+            </w:pPr>
+          </w:p>
+        </w:tc>
+        <w:tc>
+          <w:tcPr>
+            <w:tcW w:w="4198" w:type="dxa"/>
+            <w:tcBorders>
+              <w:top w:val="single" w:sz="6" w:space="0" w:color="00000A"/>
+              <w:left w:val="single" w:sz="6" w:space="0" w:color="00000A"/>
+              <w:bottom w:val="single" w:sz="6" w:space="0" w:color="00000A"/>
+              <w:right w:val="single" w:sz="6" w:space="0" w:color="00000A"/>
+            </w:tcBorders>
+            <w:shd w:val="clear" w:color="auto" w:fill="auto"/>
+            <w:tcMar>
+              <w:top w:w="80" w:type="dxa"/>
+              <w:left w:w="80" w:type="dxa"/>
+              <w:bottom w:w="80" w:type="dxa"/>
+              <w:right w:w="80" w:type="dxa"/>
+            </w:tcMar>
+            <w:vAlign w:val="center"/>
+          </w:tcPr>
+          <w:p>
+            <w:pPr>
+              <w:pStyle w:val="Body"/>
+              <w:rPr>
+                <w:rFonts w:ascii="Calibri" w:eastAsia="Calibri" w:hAnsi="Calibri" w:cs="Calibri"/>
+                <w:sz w:val="22"/>
+                <w:szCs w:val="22"/>
+              </w:rPr>
+            </w:pPr>
+          </w:p>
+        </w:tc>
+        <w:tc>
+          <w:tcPr>
+            <w:tcW w:w="2260" w:type="dxa"/>
+            <w:tcBorders>
+              <w:top w:val="single" w:sz="6" w:space="0" w:color="00000A"/>
+              <w:left w:val="single" w:sz="6" w:space="0" w:color="00000A"/>
+              <w:bottom w:val="single" w:sz="6" w:space="0" w:color="00000A"/>
+              <w:right w:val="single" w:sz="6" w:space="0" w:color="00000A"/>
+            </w:tcBorders>
+            <w:shd w:val="clear" w:color="auto" w:fill="auto"/>
+            <w:tcMar>
+              <w:top w:w="80" w:type="dxa"/>
+              <w:left w:w="80" w:type="dxa"/>
+              <w:bottom w:w="80" w:type="dxa"/>
+              <w:right w:w="80" w:type="dxa"/>
+            </w:tcMar>
+            <w:vAlign w:val="center"/>
+          </w:tcPr>
+          <w:p>
+            <w:pPr>
+              <w:pStyle w:val="Body"/>
+              <w:rPr>
+                <w:rFonts w:ascii="Calibri" w:eastAsia="Calibri" w:hAnsi="Calibri" w:cs="Calibri"/>
+                <w:sz w:val="22"/>
+                <w:szCs w:val="22"/>
+              </w:rPr>
+            </w:pPr>
+          </w:p>
+        </w:tc>
+      </w:tr>
+      <w:tr>
+        <w:trPr>
+          <w:trHeight w:val="270"/>
+        </w:trPr>
+        <w:tc>
+          <w:tcPr>
+            <w:tcW w:w="1669" w:type="dxa"/>
+            <w:tcBorders>
+              <w:top w:val="single" w:sz="6" w:space="0" w:color="00000A"/>
+              <w:left w:val="single" w:sz="6" w:space="0" w:color="00000A"/>
+              <w:bottom w:val="single" w:sz="6" w:space="0" w:color="00000A"/>
+              <w:right w:val="single" w:sz="6" w:space="0" w:color="00000A"/>
+            </w:tcBorders>
+            <w:shd w:val="clear" w:color="auto" w:fill="auto"/>
+            <w:tcMar>
+              <w:top w:w="80" w:type="dxa"/>
+              <w:left w:w="80" w:type="dxa"/>
+              <w:bottom w:w="80" w:type="dxa"/>
+              <w:right w:w="80" w:type="dxa"/>
+            </w:tcMar>
+            <w:vAlign w:val="center"/>
+          </w:tcPr>
+          <w:p>
+            <w:pPr>
+              <w:pStyle w:val="Body"/>
+              <w:jc w:val="center"/>
+              <w:rPr>
+                <w:rFonts w:ascii="Calibri" w:eastAsia="Calibri" w:hAnsi="Calibri" w:cs="Calibri"/>
+                <w:sz w:val="22"/>
+                <w:szCs w:val="22"/>
+                <w:lang w:val="es-ES_tradnl"/>
+              </w:rPr>
+            </w:pPr>
+          </w:p>
+        </w:tc>
+        <w:tc>
+          <w:tcPr>
+            <w:tcW w:w="1218" w:type="dxa"/>
+            <w:tcBorders>
+              <w:top w:val="single" w:sz="6" w:space="0" w:color="00000A"/>
+              <w:left w:val="single" w:sz="6" w:space="0" w:color="00000A"/>
+              <w:bottom w:val="single" w:sz="6" w:space="0" w:color="00000A"/>
+              <w:right w:val="single" w:sz="6" w:space="0" w:color="00000A"/>
+            </w:tcBorders>
+            <w:shd w:val="clear" w:color="auto" w:fill="auto"/>
+            <w:tcMar>
+              <w:top w:w="80" w:type="dxa"/>
+              <w:left w:w="80" w:type="dxa"/>
+              <w:bottom w:w="80" w:type="dxa"/>
+              <w:right w:w="80" w:type="dxa"/>
+            </w:tcMar>
+            <w:vAlign w:val="center"/>
+          </w:tcPr>
+          <w:p>
+            <w:pPr>
+              <w:pStyle w:val="Body"/>
+              <w:jc w:val="center"/>
+              <w:rPr>
+                <w:rFonts w:ascii="Calibri" w:eastAsia="Calibri" w:hAnsi="Calibri" w:cs="Calibri"/>
+                <w:sz w:val="22"/>
+                <w:szCs w:val="22"/>
+              </w:rPr>
+            </w:pPr>
+          </w:p>
+        </w:tc>
+        <w:tc>
+          <w:tcPr>
+            <w:tcW w:w="4198" w:type="dxa"/>
+            <w:tcBorders>
+              <w:top w:val="single" w:sz="6" w:space="0" w:color="00000A"/>
+              <w:left w:val="single" w:sz="6" w:space="0" w:color="00000A"/>
+              <w:bottom w:val="single" w:sz="6" w:space="0" w:color="00000A"/>
+              <w:right w:val="single" w:sz="6" w:space="0" w:color="00000A"/>
+            </w:tcBorders>
+            <w:shd w:val="clear" w:color="auto" w:fill="auto"/>
+            <w:tcMar>
+              <w:top w:w="80" w:type="dxa"/>
+              <w:left w:w="80" w:type="dxa"/>
+              <w:bottom w:w="80" w:type="dxa"/>
+              <w:right w:w="80" w:type="dxa"/>
+            </w:tcMar>
+            <w:vAlign w:val="center"/>
+          </w:tcPr>
+          <w:p>
+            <w:pPr>
+              <w:pStyle w:val="Body"/>
+              <w:rPr>
+                <w:rFonts w:ascii="Calibri" w:eastAsia="Calibri" w:hAnsi="Calibri" w:cs="Calibri"/>
+                <w:sz w:val="22"/>
+                <w:szCs w:val="22"/>
+              </w:rPr>
+            </w:pPr>
+          </w:p>
+        </w:tc>
+        <w:tc>
+          <w:tcPr>
+            <w:tcW w:w="2260" w:type="dxa"/>
+            <w:tcBorders>
+              <w:top w:val="single" w:sz="6" w:space="0" w:color="00000A"/>
+              <w:left w:val="single" w:sz="6" w:space="0" w:color="00000A"/>
+              <w:bottom w:val="single" w:sz="6" w:space="0" w:color="00000A"/>
+              <w:right w:val="single" w:sz="6" w:space="0" w:color="00000A"/>
+            </w:tcBorders>
+            <w:shd w:val="clear" w:color="auto" w:fill="auto"/>
+            <w:tcMar>
+              <w:top w:w="80" w:type="dxa"/>
+              <w:left w:w="80" w:type="dxa"/>
+              <w:bottom w:w="80" w:type="dxa"/>
+              <w:right w:w="80" w:type="dxa"/>
+            </w:tcMar>
+            <w:vAlign w:val="center"/>
+          </w:tcPr>
+          <w:p>
+            <w:pPr>
+              <w:pStyle w:val="Body"/>
+              <w:rPr>
+                <w:rFonts w:ascii="Calibri" w:eastAsia="Calibri" w:hAnsi="Calibri" w:cs="Calibri"/>
+                <w:sz w:val="22"/>
+                <w:szCs w:val="22"/>
+              </w:rPr>
+            </w:pPr>
+          </w:p>
+        </w:tc>
+      </w:tr>
+      <w:tr>
+        <w:trPr>
+          <w:trHeight w:val="270"/>
+        </w:trPr>
+        <w:tc>
+          <w:tcPr>
+            <w:tcW w:w="1669" w:type="dxa"/>
+            <w:tcBorders>
+              <w:top w:val="single" w:sz="6" w:space="0" w:color="00000A"/>
+              <w:left w:val="single" w:sz="6" w:space="0" w:color="00000A"/>
+              <w:bottom w:val="single" w:sz="6" w:space="0" w:color="00000A"/>
+              <w:right w:val="single" w:sz="6" w:space="0" w:color="00000A"/>
+            </w:tcBorders>
+            <w:shd w:val="clear" w:color="auto" w:fill="auto"/>
+            <w:tcMar>
+              <w:top w:w="80" w:type="dxa"/>
+              <w:left w:w="80" w:type="dxa"/>
+              <w:bottom w:w="80" w:type="dxa"/>
+              <w:right w:w="80" w:type="dxa"/>
+            </w:tcMar>
+            <w:vAlign w:val="center"/>
+          </w:tcPr>
+          <w:p>
+            <w:pPr>
+              <w:pStyle w:val="Body"/>
+              <w:jc w:val="center"/>
+              <w:rPr>
+                <w:rFonts w:ascii="Calibri" w:eastAsia="Calibri" w:hAnsi="Calibri" w:cs="Calibri"/>
+                <w:sz w:val="22"/>
+                <w:szCs w:val="22"/>
+                <w:lang w:val="es-ES_tradnl"/>
+              </w:rPr>
+            </w:pPr>
+          </w:p>
+        </w:tc>
+        <w:tc>
+          <w:tcPr>
+            <w:tcW w:w="1218" w:type="dxa"/>
+            <w:tcBorders>
+              <w:top w:val="single" w:sz="6" w:space="0" w:color="00000A"/>
+              <w:left w:val="single" w:sz="6" w:space="0" w:color="00000A"/>
+              <w:bottom w:val="single" w:sz="6" w:space="0" w:color="00000A"/>
+              <w:right w:val="single" w:sz="6" w:space="0" w:color="00000A"/>
+            </w:tcBorders>
+            <w:shd w:val="clear" w:color="auto" w:fill="auto"/>
+            <w:tcMar>
+              <w:top w:w="80" w:type="dxa"/>
+              <w:left w:w="80" w:type="dxa"/>
+              <w:bottom w:w="80" w:type="dxa"/>
+              <w:right w:w="80" w:type="dxa"/>
+            </w:tcMar>
+            <w:vAlign w:val="center"/>
+          </w:tcPr>
+          <w:p>
+            <w:pPr>
+              <w:pStyle w:val="Body"/>
+              <w:jc w:val="center"/>
+              <w:rPr>
+                <w:rFonts w:ascii="Calibri" w:eastAsia="Calibri" w:hAnsi="Calibri" w:cs="Calibri"/>
+                <w:sz w:val="22"/>
+                <w:szCs w:val="22"/>
+              </w:rPr>
+            </w:pPr>
+          </w:p>
+        </w:tc>
+        <w:tc>
+          <w:tcPr>
+            <w:tcW w:w="4198" w:type="dxa"/>
+            <w:tcBorders>
+              <w:top w:val="single" w:sz="6" w:space="0" w:color="00000A"/>
+              <w:left w:val="single" w:sz="6" w:space="0" w:color="00000A"/>
+              <w:bottom w:val="single" w:sz="6" w:space="0" w:color="00000A"/>
+              <w:right w:val="single" w:sz="6" w:space="0" w:color="00000A"/>
+            </w:tcBorders>
+            <w:shd w:val="clear" w:color="auto" w:fill="auto"/>
+            <w:tcMar>
+              <w:top w:w="80" w:type="dxa"/>
+              <w:left w:w="80" w:type="dxa"/>
+              <w:bottom w:w="80" w:type="dxa"/>
+              <w:right w:w="80" w:type="dxa"/>
+            </w:tcMar>
+            <w:vAlign w:val="center"/>
+          </w:tcPr>
+          <w:p>
+            <w:pPr>
+              <w:pStyle w:val="Body"/>
+              <w:rPr>
+                <w:rFonts w:ascii="Calibri" w:eastAsia="Calibri" w:hAnsi="Calibri" w:cs="Calibri"/>
+                <w:sz w:val="22"/>
+                <w:szCs w:val="22"/>
+              </w:rPr>
+            </w:pPr>
+          </w:p>
+        </w:tc>
+        <w:tc>
+          <w:tcPr>
+            <w:tcW w:w="2260" w:type="dxa"/>
+            <w:tcBorders>
+              <w:top w:val="single" w:sz="6" w:space="0" w:color="00000A"/>
+              <w:left w:val="single" w:sz="6" w:space="0" w:color="00000A"/>
+              <w:bottom w:val="single" w:sz="6" w:space="0" w:color="00000A"/>
+              <w:right w:val="single" w:sz="6" w:space="0" w:color="00000A"/>
+            </w:tcBorders>
+            <w:shd w:val="clear" w:color="auto" w:fill="auto"/>
+            <w:tcMar>
+              <w:top w:w="80" w:type="dxa"/>
+              <w:left w:w="80" w:type="dxa"/>
+              <w:bottom w:w="80" w:type="dxa"/>
+              <w:right w:w="80" w:type="dxa"/>
+            </w:tcMar>
+            <w:vAlign w:val="center"/>
+          </w:tcPr>
+          <w:p>
+            <w:pPr>
+              <w:pStyle w:val="Body"/>
+              <w:rPr>
+                <w:rFonts w:ascii="Calibri" w:eastAsia="Calibri" w:hAnsi="Calibri" w:cs="Calibri"/>
+                <w:sz w:val="22"/>
+                <w:szCs w:val="22"/>
+              </w:rPr>
+            </w:pPr>
+          </w:p>
+        </w:tc>
+      </w:tr>
     </w:tbl>
     <w:p>
       <w:pPr>
@@ -1692,7 +2273,11 @@
     <w:sdt>
       <w:sdtPr>
         <w:rPr>
-          <w:lang w:val="es-ES"/>
+          <w:rFonts w:ascii="Times New Roman" w:eastAsia="Arial Unicode MS" w:hAnsi="Times New Roman" w:cs="Times New Roman"/>
+          <w:color w:val="auto"/>
+          <w:sz w:val="24"/>
+          <w:szCs w:val="24"/>
+          <w:lang w:val="es-ES" w:eastAsia="en-US"/>
         </w:rPr>
         <w:id w:val="-1618907904"/>
         <w:docPartObj>
@@ -1702,19 +2287,14 @@
       </w:sdtPr>
       <w:sdtEndPr>
         <w:rPr>
-          <w:rFonts w:ascii="Times New Roman" w:eastAsia="Arial Unicode MS" w:hAnsi="Times New Roman" w:cs="Times New Roman"/>
           <w:b/>
           <w:bCs/>
-          <w:color w:val="auto"/>
-          <w:sz w:val="24"/>
-          <w:szCs w:val="24"/>
-          <w:lang w:eastAsia="en-US"/>
         </w:rPr>
       </w:sdtEndPr>
       <w:sdtContent>
         <w:p>
           <w:pPr>
-            <w:pStyle w:val="TtulodeTDC"/>
+            <w:pStyle w:val="TtuloTDC"/>
           </w:pPr>
           <w:r>
             <w:rPr>
@@ -2363,7 +2943,7 @@
     </w:p>
     <w:p>
       <w:pPr>
-        <w:pStyle w:val="TtulodeTDC"/>
+        <w:pStyle w:val="TtuloTDC"/>
         <w:jc w:val="both"/>
         <w:rPr>
           <w:rFonts w:ascii="Calibri" w:eastAsia="Calibri" w:hAnsi="Calibri" w:cs="Calibri"/>
@@ -2408,17 +2988,7 @@
             <w:color w:val="auto"/>
             <w:u w:val="none"/>
           </w:rPr>
-          <w:t>Tabla 1. Roles y resp</w:t>
-        </w:r>
-        <w:bookmarkStart w:id="1" w:name="_GoBack"/>
-        <w:bookmarkEnd w:id="1"/>
-        <w:r>
-          <w:rPr>
-            <w:rStyle w:val="Hyperlink0"/>
-            <w:color w:val="auto"/>
-            <w:u w:val="none"/>
-          </w:rPr>
-          <w:t>onsabilidades de la SCM</w:t>
+          <w:t>Tabla 1. Roles y responsabilidades de la SCM</w:t>
         </w:r>
         <w:r>
           <w:tab/>
@@ -2469,7 +3039,7 @@
     </w:p>
     <w:p>
       <w:pPr>
-        <w:pStyle w:val="TtulodeTDC"/>
+        <w:pStyle w:val="TtuloTDC"/>
         <w:jc w:val="both"/>
         <w:rPr>
           <w:rStyle w:val="None"/>
@@ -2512,16 +3082,7 @@
           <w:b/>
           <w:bCs/>
         </w:rPr>
-        <w:t>No se encuentran elementos de tabla de</w:t>
-      </w:r>
-      <w:r>
-        <w:rPr>
-          <w:rStyle w:val="None"/>
-          <w:rFonts w:ascii="Calibri" w:eastAsia="Calibri" w:hAnsi="Calibri" w:cs="Calibri"/>
-          <w:b/>
-          <w:bCs/>
-        </w:rPr>
-        <w:t xml:space="preserve"> ilustraciones.</w:t>
+        <w:t>No se encuentran elementos de tabla de ilustraciones.</w:t>
       </w:r>
     </w:p>
     <w:p>
@@ -2620,14 +3181,7 @@
           <w:rStyle w:val="None"/>
           <w:rFonts w:ascii="Calibri" w:eastAsia="Calibri" w:hAnsi="Calibri" w:cs="Calibri"/>
         </w:rPr>
-        <w:t>En este año 2017 los productos de trabajo de desarrollo, tanto documentación como código fuente se organizan en carpetas compartidas, sin un claro control de los cambios producidos en tales artefactos, produciendo desorden y retrasos, ya que los miembros</w:t>
-      </w:r>
-      <w:r>
-        <w:rPr>
-          <w:rStyle w:val="None"/>
-          <w:rFonts w:ascii="Calibri" w:eastAsia="Calibri" w:hAnsi="Calibri" w:cs="Calibri"/>
-        </w:rPr>
-        <w:t xml:space="preserve"> del equipo de desarrollo poseen versiones diferentes de un documento o código fuente. Para mantener la integridad de nuestros elementos de trabajo es necesario aplicar los procesos de la gestión de configuración.</w:t>
+        <w:t>En este año 2017 los productos de trabajo de desarrollo, tanto documentación como código fuente se organizan en carpetas compartidas, sin un claro control de los cambios producidos en tales artefactos, produciendo desorden y retrasos, ya que los miembros del equipo de desarrollo poseen versiones diferentes de un documento o código fuente. Para mantener la integridad de nuestros elementos de trabajo es necesario aplicar los procesos de la gestión de configuración.</w:t>
       </w:r>
     </w:p>
     <w:p>
@@ -2657,38 +3211,8 @@
           <w:rStyle w:val="None"/>
           <w:rFonts w:ascii="Calibri" w:eastAsia="Calibri" w:hAnsi="Calibri" w:cs="Calibri"/>
         </w:rPr>
-        <w:t>Este documento describe las actividades d</w:t>
+        <w:t>Este documento describe las actividades de gestión de configuración de software que deben ser llevadas a cabo durante el proceso de desarrollo del proyecto, dejando atrás el anterior modo de control de cambios, por uno que facilitará el desarrollo de aplicaciones. Dichas actividades son aplicables a todos los ítems de configuración del portafolio de proyectos  de la consultora Chantilly, sea el producto de software  en todos sus ambientes: desarrollo, prueba y producción. A  su vez, proyectos realizados completa o parcialmente por la empresa, mantenimiento de software, y proyectos en conjunto con otras empresas, documentos de ingenierí</w:t>
       </w:r>
-      <w:r>
-        <w:rPr>
-          <w:rStyle w:val="None"/>
-          <w:rFonts w:ascii="Calibri" w:eastAsia="Calibri" w:hAnsi="Calibri" w:cs="Calibri"/>
-        </w:rPr>
-        <w:t>e gestión de configuración de software que deben ser llevadas a cabo durante el proceso de desarrollo del proyecto, dejando atrás el anterior modo de control de cambios, por uno que facilitará el desarrollo de aplicaciones. Dichas actividades son aplicable</w:t>
-      </w:r>
-      <w:r>
-        <w:rPr>
-          <w:rStyle w:val="None"/>
-          <w:rFonts w:ascii="Calibri" w:eastAsia="Calibri" w:hAnsi="Calibri" w:cs="Calibri"/>
-        </w:rPr>
-        <w:t>s a todos los ítems de configuración del portafolio de proyectos  de la consultora Chantilly, sea el producto de software  en todos sus ambientes: desarrollo, prueba y producción. A  su vez, proyectos realizados completa o parcialmente por la empresa, mant</w:t>
-      </w:r>
-      <w:r>
-        <w:rPr>
-          <w:rStyle w:val="None"/>
-          <w:rFonts w:ascii="Calibri" w:eastAsia="Calibri" w:hAnsi="Calibri" w:cs="Calibri"/>
-        </w:rPr>
-        <w:t xml:space="preserve">enimiento de software, y proyectos en conjunto con otras empresas, documentos de </w:t>
-      </w:r>
-      <w:proofErr w:type="spellStart"/>
-      <w:r>
-        <w:rPr>
-          <w:rStyle w:val="None"/>
-          <w:rFonts w:ascii="Calibri" w:eastAsia="Calibri" w:hAnsi="Calibri" w:cs="Calibri"/>
-        </w:rPr>
-        <w:t>ingenierí</w:t>
-      </w:r>
-      <w:proofErr w:type="spellEnd"/>
       <w:r>
         <w:rPr>
           <w:rStyle w:val="None"/>
@@ -2697,21 +3221,12 @@
         </w:rPr>
         <w:t>a, documentos de gesti</w:t>
       </w:r>
-      <w:proofErr w:type="spellStart"/>
       <w:r>
         <w:rPr>
           <w:rStyle w:val="None"/>
           <w:rFonts w:ascii="Calibri" w:eastAsia="Calibri" w:hAnsi="Calibri" w:cs="Calibri"/>
         </w:rPr>
-        <w:t>ón</w:t>
-      </w:r>
-      <w:proofErr w:type="spellEnd"/>
-      <w:r>
-        <w:rPr>
-          <w:rStyle w:val="None"/>
-          <w:rFonts w:ascii="Calibri" w:eastAsia="Calibri" w:hAnsi="Calibri" w:cs="Calibri"/>
-        </w:rPr>
-        <w:t xml:space="preserve"> de proyecto y documentos de usuario.</w:t>
+        <w:t>ón de proyecto y documentos de usuario.</w:t>
       </w:r>
     </w:p>
     <w:p>
@@ -2754,10 +3269,7 @@
         <w:jc w:val="both"/>
       </w:pPr>
       <w:r>
-        <w:t xml:space="preserve">La elaboración de los proyectos, respecto </w:t>
-      </w:r>
-      <w:r>
-        <w:t>al tiempo, se tratará que el procedimiento sea lo menos burocrático posible.</w:t>
+        <w:t>La elaboración de los proyectos, respecto al tiempo, se tratará que el procedimiento sea lo menos burocrático posible.</w:t>
       </w:r>
     </w:p>
     <w:p>
@@ -2770,10 +3282,7 @@
         <w:jc w:val="both"/>
       </w:pPr>
       <w:r>
-        <w:t>El Modelo de Proceso se basa en un desarrollo incremental, dado por las distintas iteraciones. Resulta importante tener control sobre cada una de las iteraciones y fases, de los p</w:t>
-      </w:r>
-      <w:r>
-        <w:t>roductos generados en estas y de los cambios surgidos, evaluados y aprobados.</w:t>
+        <w:t>El Modelo de Proceso se basa en un desarrollo incremental, dado por las distintas iteraciones. Resulta importante tener control sobre cada una de las iteraciones y fases, de los productos generados en estas y de los cambios surgidos, evaluados y aprobados.</w:t>
       </w:r>
     </w:p>
     <w:p>
@@ -2786,10 +3295,7 @@
         <w:jc w:val="both"/>
       </w:pPr>
       <w:r>
-        <w:t>Se  deben incluir en control de configuración la mayor cantidad de productos posibles, tomando en cuenta siempre las restricciones dadas por la duración del proyecto y por la cap</w:t>
-      </w:r>
-      <w:r>
-        <w:t>acidad organizativa del grupo.</w:t>
+        <w:t>Se  deben incluir en control de configuración la mayor cantidad de productos posibles, tomando en cuenta siempre las restricciones dadas por la duración del proyecto y por la capacidad organizativa del grupo.</w:t>
       </w:r>
     </w:p>
     <w:p>
@@ -2863,12 +3369,6 @@
         </w:tblBorders>
         <w:shd w:val="clear" w:color="auto" w:fill="D0DDEF"/>
         <w:tblLayout w:type="fixed"/>
-        <w:tblCellMar>
-          <w:top w:w="0" w:type="dxa"/>
-          <w:left w:w="0" w:type="dxa"/>
-          <w:bottom w:w="0" w:type="dxa"/>
-          <w:right w:w="0" w:type="dxa"/>
-        </w:tblCellMar>
         <w:tblLook w:val="04A0" w:firstRow="1" w:lastRow="0" w:firstColumn="1" w:lastColumn="0" w:noHBand="0" w:noVBand="1"/>
       </w:tblPr>
       <w:tblGrid>
@@ -2876,14 +3376,6 @@
         <w:gridCol w:w="6561"/>
       </w:tblGrid>
       <w:tr>
-        <w:tblPrEx>
-          <w:tblCellMar>
-            <w:top w:w="0" w:type="dxa"/>
-            <w:left w:w="0" w:type="dxa"/>
-            <w:bottom w:w="0" w:type="dxa"/>
-            <w:right w:w="0" w:type="dxa"/>
-          </w:tblCellMar>
-        </w:tblPrEx>
         <w:trPr>
           <w:trHeight w:val="280"/>
           <w:jc w:val="center"/>
@@ -2960,14 +3452,6 @@
         </w:tc>
       </w:tr>
       <w:tr>
-        <w:tblPrEx>
-          <w:tblCellMar>
-            <w:top w:w="0" w:type="dxa"/>
-            <w:left w:w="0" w:type="dxa"/>
-            <w:bottom w:w="0" w:type="dxa"/>
-            <w:right w:w="0" w:type="dxa"/>
-          </w:tblCellMar>
-        </w:tblPrEx>
         <w:trPr>
           <w:trHeight w:val="1000"/>
           <w:jc w:val="center"/>
@@ -3041,14 +3525,6 @@
         </w:tc>
       </w:tr>
       <w:tr>
-        <w:tblPrEx>
-          <w:tblCellMar>
-            <w:top w:w="0" w:type="dxa"/>
-            <w:left w:w="0" w:type="dxa"/>
-            <w:bottom w:w="0" w:type="dxa"/>
-            <w:right w:w="0" w:type="dxa"/>
-          </w:tblCellMar>
-        </w:tblPrEx>
         <w:trPr>
           <w:trHeight w:val="532"/>
           <w:jc w:val="center"/>
@@ -3139,27 +3615,13 @@
                 <w:rPr>
                   <w:rStyle w:val="Hyperlink1"/>
                 </w:rPr>
-                <w:t>fases del</w:t>
-              </w:r>
-              <w:r>
-                <w:rPr>
-                  <w:rStyle w:val="Hyperlink1"/>
-                </w:rPr>
-                <w:t xml:space="preserve"> desarrollo de software</w:t>
+                <w:t>fases del desarrollo de software</w:t>
               </w:r>
             </w:hyperlink>
           </w:p>
         </w:tc>
       </w:tr>
       <w:tr>
-        <w:tblPrEx>
-          <w:tblCellMar>
-            <w:top w:w="0" w:type="dxa"/>
-            <w:left w:w="0" w:type="dxa"/>
-            <w:bottom w:w="0" w:type="dxa"/>
-            <w:right w:w="0" w:type="dxa"/>
-          </w:tblCellMar>
-        </w:tblPrEx>
         <w:trPr>
           <w:trHeight w:val="520"/>
           <w:jc w:val="center"/>
@@ -3263,6 +3725,9 @@
       <w:pPr>
         <w:pStyle w:val="Descripcin"/>
         <w:jc w:val="center"/>
+        <w:rPr>
+          <w:rFonts w:hint="eastAsia"/>
+        </w:rPr>
       </w:pPr>
       <w:bookmarkStart w:id="3" w:name="_Toc493860509"/>
       <w:r>
@@ -3364,14 +3829,7 @@
           <w:rStyle w:val="None"/>
           <w:rFonts w:ascii="Calibri" w:eastAsia="Calibri" w:hAnsi="Calibri" w:cs="Calibri"/>
         </w:rPr>
-        <w:t xml:space="preserve">Para el desarrollo de software el equipo de desarrollo sigue la </w:t>
-      </w:r>
-      <w:r>
-        <w:rPr>
-          <w:rStyle w:val="None"/>
-          <w:rFonts w:ascii="Calibri" w:eastAsia="Calibri" w:hAnsi="Calibri" w:cs="Calibri"/>
-        </w:rPr>
-        <w:t>relación de actividades de la Gestión de la Configuración con los procesos de desarrollo del software, trabajando así en iteraciones, en el cual se produce o actualiza artefactos y a través del tiempo afrontando fases de desarrollo.</w:t>
+        <w:t>Para el desarrollo de software el equipo de desarrollo sigue la relación de actividades de la Gestión de la Configuración con los procesos de desarrollo del software, trabajando así en iteraciones, en el cual se produce o actualiza artefactos y a través del tiempo afrontando fases de desarrollo.</w:t>
       </w:r>
     </w:p>
     <w:p>
@@ -3397,14 +3855,7 @@
           <w:rStyle w:val="None"/>
           <w:rFonts w:ascii="Calibri" w:eastAsia="Calibri" w:hAnsi="Calibri" w:cs="Calibri"/>
         </w:rPr>
-        <w:t xml:space="preserve">En los futuros </w:t>
-      </w:r>
-      <w:r>
-        <w:rPr>
-          <w:rStyle w:val="None"/>
-          <w:rFonts w:ascii="Calibri" w:eastAsia="Calibri" w:hAnsi="Calibri" w:cs="Calibri"/>
-        </w:rPr>
-        <w:t xml:space="preserve">trabajos se ejecutará </w:t>
+        <w:t xml:space="preserve">En los futuros trabajos se ejecutará </w:t>
       </w:r>
       <w:r>
         <w:rPr>
@@ -3414,21 +3865,12 @@
         </w:rPr>
         <w:t>actividades de gesti</w:t>
       </w:r>
-      <w:proofErr w:type="spellStart"/>
       <w:r>
         <w:rPr>
           <w:rStyle w:val="None"/>
           <w:rFonts w:ascii="Calibri" w:eastAsia="Calibri" w:hAnsi="Calibri" w:cs="Calibri"/>
         </w:rPr>
-        <w:t>ón</w:t>
-      </w:r>
-      <w:proofErr w:type="spellEnd"/>
-      <w:r>
-        <w:rPr>
-          <w:rStyle w:val="None"/>
-          <w:rFonts w:ascii="Calibri" w:eastAsia="Calibri" w:hAnsi="Calibri" w:cs="Calibri"/>
-        </w:rPr>
-        <w:t xml:space="preserve"> de configuración colaborando con las actividades de desarrollo, las actividades de gestión de configuración</w:t>
+        <w:t>ón de configuración colaborando con las actividades de desarrollo, las actividades de gestión de configuración</w:t>
       </w:r>
       <w:r>
         <w:rPr>
@@ -3438,21 +3880,12 @@
         </w:rPr>
         <w:t xml:space="preserve"> servir</w:t>
       </w:r>
-      <w:proofErr w:type="spellStart"/>
       <w:r>
         <w:rPr>
           <w:rStyle w:val="None"/>
           <w:rFonts w:ascii="Calibri" w:eastAsia="Calibri" w:hAnsi="Calibri" w:cs="Calibri"/>
         </w:rPr>
-        <w:t>án</w:t>
-      </w:r>
-      <w:proofErr w:type="spellEnd"/>
-      <w:r>
-        <w:rPr>
-          <w:rStyle w:val="None"/>
-          <w:rFonts w:ascii="Calibri" w:eastAsia="Calibri" w:hAnsi="Calibri" w:cs="Calibri"/>
-        </w:rPr>
-        <w:t xml:space="preserve"> de soporte al desarrollo. (</w:t>
+        <w:t>án de soporte al desarrollo. (</w:t>
       </w:r>
       <w:r>
         <w:rPr>
@@ -3870,14 +4303,7 @@
                                     <w:sz w:val="20"/>
                                     <w:szCs w:val="20"/>
                                   </w:rPr>
-                                  <w:t>IDENT</w:t>
-                                </w:r>
-                                <w:r>
-                                  <w:rPr>
-                                    <w:sz w:val="20"/>
-                                    <w:szCs w:val="20"/>
-                                  </w:rPr>
-                                  <w:t>IFICACIÓN</w:t>
+                                  <w:t>IDENTIFICACIÓN</w:t>
                                 </w:r>
                                 <w:bookmarkEnd w:id="9"/>
                               </w:p>
@@ -4555,15 +4981,15 @@
           <mc:Fallback>
             <w:pict>
               <v:group id="officeArt object" o:spid="_x0000_s1026" style="width:420.85pt;height:248.7pt;mso-position-horizontal-relative:char;mso-position-vertical-relative:line" coordorigin="" coordsize="53446,31585" o:gfxdata="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">
-                <v:group id="Group 1073741828" o:spid="_x0000_s1027" style="position:absolute;left:35077;top:22128;width:18369;height:8831" coordsize="18369,8831" o:gfxdata="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">
-                  <v:roundrect id="Shape 1073741826" o:spid="_x0000_s1028" style="position:absolute;width:18086;height:8831;visibility:visible;mso-wrap-style:square;v-text-anchor:top" arcsize="6554f" o:gfxdata="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" fillcolor="#f8d6cc" strokecolor="#ed7d31 [3205]" strokeweight="2pt">
+                <v:group id="Group 1073741828" o:spid="_x0000_s1027" style="position:absolute;left:35077;top:22128;width:18369;height:8831" coordsize="18369,8831" o:gfxdata="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">
+                  <v:roundrect id="Shape 1073741826" o:spid="_x0000_s1028" style="position:absolute;width:18086;height:8831;visibility:visible;mso-wrap-style:square;v-text-anchor:top" arcsize="6554f" o:gfxdata="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" fillcolor="#f8d6cc" strokecolor="#ed7d31 [3205]" strokeweight="2pt">
                     <v:fill opacity="59110f"/>
                   </v:roundrect>
                   <v:shapetype id="_x0000_t202" coordsize="21600,21600" o:spt="202" path="m,l,21600r21600,l21600,xe">
                     <v:stroke joinstyle="miter"/>
                     <v:path gradientshapeok="t" o:connecttype="rect"/>
                   </v:shapetype>
-                  <v:shape id="Shape 1073741827" o:spid="_x0000_s1029" type="#_x0000_t202" style="position:absolute;left:6096;top:2401;width:12273;height:6236;visibility:visible;mso-wrap-style:square;v-text-anchor:top" o:gfxdata="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" filled="f" stroked="f" strokeweight="1pt">
+                  <v:shape id="Shape 1073741827" o:spid="_x0000_s1029" type="#_x0000_t202" style="position:absolute;left:6096;top:2401;width:12273;height:6236;visibility:visible;mso-wrap-style:square;v-text-anchor:top" o:gfxdata="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" filled="f" stroked="f" strokeweight="1pt">
                     <v:stroke miterlimit="4"/>
                     <v:textbox inset="3.9pt,3.9pt,3.9pt,3.9pt">
                       <w:txbxContent>
@@ -4596,11 +5022,11 @@
                     </v:textbox>
                   </v:shape>
                 </v:group>
-                <v:group id="Group 1073741831" o:spid="_x0000_s1030" style="position:absolute;left:137;top:22033;width:18087;height:8831" coordsize="18086,8831" o:gfxdata="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">
-                  <v:roundrect id="Shape 1073741829" o:spid="_x0000_s1031" style="position:absolute;width:18086;height:8831;visibility:visible;mso-wrap-style:square;v-text-anchor:top" arcsize="6554f" o:gfxdata="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" fillcolor="#f8d6cc" strokecolor="#ed7d31 [3205]" strokeweight="2pt">
+                <v:group id="Group 1073741831" o:spid="_x0000_s1030" style="position:absolute;left:137;top:22033;width:18087;height:8831" coordsize="18086,8831" o:gfxdata="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">
+                  <v:roundrect id="Shape 1073741829" o:spid="_x0000_s1031" style="position:absolute;width:18086;height:8831;visibility:visible;mso-wrap-style:square;v-text-anchor:top" arcsize="6554f" o:gfxdata="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" fillcolor="#f8d6cc" strokecolor="#ed7d31 [3205]" strokeweight="2pt">
                     <v:fill opacity="59110f"/>
                   </v:roundrect>
-                  <v:shape id="Shape 1073741830" o:spid="_x0000_s1032" type="#_x0000_t202" style="position:absolute;left:1241;top:2211;width:12273;height:6235;visibility:visible;mso-wrap-style:square;v-text-anchor:top" o:gfxdata="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" filled="f" stroked="f" strokeweight="1pt">
+                  <v:shape id="Shape 1073741830" o:spid="_x0000_s1032" type="#_x0000_t202" style="position:absolute;left:1241;top:2211;width:12273;height:6235;visibility:visible;mso-wrap-style:square;v-text-anchor:top" o:gfxdata="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" filled="f" stroked="f" strokeweight="1pt">
                     <v:stroke miterlimit="4"/>
                     <v:textbox inset="3.9pt,3.9pt,3.9pt,3.9pt">
                       <w:txbxContent>
@@ -4633,11 +5059,11 @@
                     </v:textbox>
                   </v:shape>
                 </v:group>
-                <v:group id="Group 1073741834" o:spid="_x0000_s1033" style="position:absolute;left:34939;top:609;width:18087;height:8832" coordsize="18086,8831" o:gfxdata="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">
-                  <v:roundrect id="Shape 1073741832" o:spid="_x0000_s1034" style="position:absolute;width:18086;height:8831;visibility:visible;mso-wrap-style:square;v-text-anchor:top" arcsize="6554f" o:gfxdata="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" fillcolor="#f8d6cc" strokecolor="#ed7d31 [3205]" strokeweight="2pt">
+                <v:group id="Group 1073741834" o:spid="_x0000_s1033" style="position:absolute;left:34939;top:609;width:18087;height:8832" coordsize="18086,8831" o:gfxdata="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">
+                  <v:roundrect id="Shape 1073741832" o:spid="_x0000_s1034" style="position:absolute;width:18086;height:8831;visibility:visible;mso-wrap-style:square;v-text-anchor:top" arcsize="6554f" o:gfxdata="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" fillcolor="#f8d6cc" strokecolor="#ed7d31 [3205]" strokeweight="2pt">
                     <v:fill opacity="59110f"/>
                   </v:roundrect>
-                  <v:shape id="Shape 1073741833" o:spid="_x0000_s1035" type="#_x0000_t202" style="position:absolute;left:5814;top:2194;width:12272;height:6235;visibility:visible;mso-wrap-style:square;v-text-anchor:top" o:gfxdata="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" filled="f" stroked="f" strokeweight="1pt">
+                  <v:shape id="Shape 1073741833" o:spid="_x0000_s1035" type="#_x0000_t202" style="position:absolute;left:5814;top:2194;width:12272;height:6235;visibility:visible;mso-wrap-style:square;v-text-anchor:top" o:gfxdata="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" filled="f" stroked="f" strokeweight="1pt">
                     <v:stroke miterlimit="4"/>
                     <v:textbox inset="3.9pt,3.9pt,3.9pt,3.9pt">
                       <w:txbxContent>
@@ -4670,11 +5096,11 @@
                     </v:textbox>
                   </v:shape>
                 </v:group>
-                <v:group id="Group 1073741837" o:spid="_x0000_s1036" style="position:absolute;top:514;width:18086;height:8970" coordsize="18086,8970" o:gfxdata="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">
-                  <v:roundrect id="Shape 1073741835" o:spid="_x0000_s1037" style="position:absolute;width:18086;height:8831;visibility:visible;mso-wrap-style:square;v-text-anchor:top" arcsize="6554f" o:gfxdata="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" fillcolor="#f8d6cc" strokecolor="#ed7d31 [3205]" strokeweight="2pt">
+                <v:group id="Group 1073741837" o:spid="_x0000_s1036" style="position:absolute;top:514;width:18086;height:8970" coordsize="18086,8970" o:gfxdata="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">
+                  <v:roundrect id="Shape 1073741835" o:spid="_x0000_s1037" style="position:absolute;width:18086;height:8831;visibility:visible;mso-wrap-style:square;v-text-anchor:top" arcsize="6554f" o:gfxdata="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" fillcolor="#f8d6cc" strokecolor="#ed7d31 [3205]" strokeweight="2pt">
                     <v:fill opacity="59110f"/>
                   </v:roundrect>
-                  <v:shape id="Shape 1073741836" o:spid="_x0000_s1038" type="#_x0000_t202" style="position:absolute;left:860;top:2734;width:12273;height:6236;visibility:visible;mso-wrap-style:square;v-text-anchor:top" o:gfxdata="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" filled="f" stroked="f" strokeweight="1pt">
+                  <v:shape id="Shape 1073741836" o:spid="_x0000_s1038" type="#_x0000_t202" style="position:absolute;left:860;top:2734;width:12273;height:6236;visibility:visible;mso-wrap-style:square;v-text-anchor:top" o:gfxdata="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" filled="f" stroked="f" strokeweight="1pt">
                     <v:stroke miterlimit="4"/>
                     <v:textbox inset="3.9pt,3.9pt,3.9pt,3.9pt">
                       <w:txbxContent>
@@ -4699,14 +5125,7 @@
                               <w:sz w:val="20"/>
                               <w:szCs w:val="20"/>
                             </w:rPr>
-                            <w:t>IDENT</w:t>
-                          </w:r>
-                          <w:r>
-                            <w:rPr>
-                              <w:sz w:val="20"/>
-                              <w:szCs w:val="20"/>
-                            </w:rPr>
-                            <w:t>IFICACIÓN</w:t>
+                            <w:t>IDENTIFICACIÓN</w:t>
                           </w:r>
                           <w:bookmarkEnd w:id="17"/>
                         </w:p>
@@ -4714,11 +5133,11 @@
                     </v:textbox>
                   </v:shape>
                 </v:group>
-                <v:group id="Group 1073741840" o:spid="_x0000_s1039" style="position:absolute;left:10818;width:14793;height:14999" coordorigin="" coordsize="14793,14999" o:gfxdata="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">
-                  <v:shape id="Shape 1073741838" o:spid="_x0000_s1040" style="position:absolute;width:14793;height:14999;visibility:visible;mso-wrap-style:square;v-text-anchor:top" coordsize="21600,21600" o:gfxdata="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" path="m,21600c,9671,9671,,21600,r,21600l,21600xe" strokecolor="#d6712c" strokeweight="2pt">
+                <v:group id="Group 1073741840" o:spid="_x0000_s1039" style="position:absolute;left:10818;width:14793;height:14999" coordorigin="" coordsize="14793,14999" o:gfxdata="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">
+                  <v:shape id="Shape 1073741838" o:spid="_x0000_s1040" style="position:absolute;width:14793;height:14999;visibility:visible;mso-wrap-style:square;v-text-anchor:top" coordsize="21600,21600" o:gfxdata="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" path="m,21600c,9671,9671,,21600,r,21600l,21600xe" strokecolor="#d6712c" strokeweight="2pt">
                     <v:path arrowok="t" o:extrusionok="f" o:connecttype="custom" o:connectlocs="739653,749998;739653,749998;739653,749998;739653,749998" o:connectangles="0,90,180,270"/>
                   </v:shape>
-                  <v:shape id="Shape 1073741839" o:spid="_x0000_s1041" type="#_x0000_t202" style="position:absolute;left:4047;top:4393;width:10460;height:10606;visibility:visible;mso-wrap-style:square;v-text-anchor:middle" o:gfxdata="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" filled="f" stroked="f" strokeweight="1pt">
+                  <v:shape id="Shape 1073741839" o:spid="_x0000_s1041" type="#_x0000_t202" style="position:absolute;left:4047;top:4393;width:10460;height:10606;visibility:visible;mso-wrap-style:square;v-text-anchor:middle" o:gfxdata="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" filled="f" stroked="f" strokeweight="1pt">
                     <v:stroke miterlimit="4"/>
                     <v:textbox inset="4.48pt,4.48pt,4.48pt,4.48pt">
                       <w:txbxContent>
@@ -4751,11 +5170,11 @@
                     </v:textbox>
                   </v:shape>
                 </v:group>
-                <v:group id="Group 1073741843" o:spid="_x0000_s1042" style="position:absolute;left:27404;width:14793;height:14999" coordorigin="" coordsize="14793,14999" o:gfxdata="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">
-                  <v:shape id="Shape 1073741841" o:spid="_x0000_s1043" style="position:absolute;left:-103;top:103;width:14999;height:14793;rotation:90;visibility:visible;mso-wrap-style:square;v-text-anchor:top" coordsize="21600,21600" o:gfxdata="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" path="m,21600c,9671,9671,,21600,r,21600l,21600xe" strokecolor="#d6712c" strokeweight="2pt">
+                <v:group id="Group 1073741843" o:spid="_x0000_s1042" style="position:absolute;left:27404;width:14793;height:14999" coordorigin="" coordsize="14793,14999" o:gfxdata="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">
+                  <v:shape id="Shape 1073741841" o:spid="_x0000_s1043" style="position:absolute;left:-103;top:103;width:14999;height:14793;rotation:90;visibility:visible;mso-wrap-style:square;v-text-anchor:top" coordsize="21600,21600" o:gfxdata="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" path="m,21600c,9671,9671,,21600,r,21600l,21600xe" strokecolor="#d6712c" strokeweight="2pt">
                     <v:path arrowok="t" o:extrusionok="f" o:connecttype="custom" o:connectlocs="749997,739653;749997,739653;749997,739653;749997,739653" o:connectangles="0,90,180,270"/>
                   </v:shape>
-                  <v:shape id="Shape 1073741842" o:spid="_x0000_s1044" type="#_x0000_t202" style="position:absolute;left:474;top:4393;width:11364;height:10606;visibility:visible;mso-wrap-style:square;v-text-anchor:middle" o:gfxdata="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" filled="f" stroked="f" strokeweight="1pt">
+                  <v:shape id="Shape 1073741842" o:spid="_x0000_s1044" type="#_x0000_t202" style="position:absolute;left:474;top:4393;width:11364;height:10606;visibility:visible;mso-wrap-style:square;v-text-anchor:middle" o:gfxdata="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" filled="f" stroked="f" strokeweight="1pt">
                     <v:stroke miterlimit="4"/>
                     <v:textbox inset="4.48pt,4.48pt,4.48pt,4.48pt">
                       <w:txbxContent>
@@ -4788,11 +5207,11 @@
                     </v:textbox>
                   </v:shape>
                 </v:group>
-                <v:group id="Group 1073741846" o:spid="_x0000_s1045" style="position:absolute;left:27404;top:16585;width:14793;height:15000" coordsize="14793,14999" o:gfxdata="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">
-                  <v:shape id="Shape 1073741844" o:spid="_x0000_s1046" style="position:absolute;width:14793;height:14999;rotation:180;visibility:visible;mso-wrap-style:square;v-text-anchor:top" coordsize="21600,21600" o:gfxdata="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" path="m,21600c,9671,9671,,21600,r,21600l,21600xe" strokecolor="#d6712c" strokeweight="2pt">
+                <v:group id="Group 1073741846" o:spid="_x0000_s1045" style="position:absolute;left:27404;top:16585;width:14793;height:15000" coordsize="14793,14999" o:gfxdata="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">
+                  <v:shape id="Shape 1073741844" o:spid="_x0000_s1046" style="position:absolute;width:14793;height:14999;rotation:180;visibility:visible;mso-wrap-style:square;v-text-anchor:top" coordsize="21600,21600" o:gfxdata="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" path="m,21600c,9671,9671,,21600,r,21600l,21600xe" strokecolor="#d6712c" strokeweight="2pt">
                     <v:path arrowok="t" o:extrusionok="f" o:connecttype="custom" o:connectlocs="739653,749997;739653,749997;739653,749997;739653,749997" o:connectangles="0,90,180,270"/>
                   </v:shape>
-                  <v:shape id="Shape 1073741845" o:spid="_x0000_s1047" type="#_x0000_t202" style="position:absolute;left:789;top:654;width:10461;height:8713;visibility:visible;mso-wrap-style:square;v-text-anchor:middle" o:gfxdata="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" filled="f" stroked="f" strokeweight="1pt">
+                  <v:shape id="Shape 1073741845" o:spid="_x0000_s1047" type="#_x0000_t202" style="position:absolute;left:789;top:654;width:10461;height:8713;visibility:visible;mso-wrap-style:square;v-text-anchor:middle" o:gfxdata="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" filled="f" stroked="f" strokeweight="1pt">
                     <v:stroke miterlimit="4"/>
                     <v:textbox inset="4.48pt,4.48pt,4.48pt,4.48pt">
                       <w:txbxContent>
@@ -4825,11 +5244,11 @@
                     </v:textbox>
                   </v:shape>
                 </v:group>
-                <v:group id="Group 1073741849" o:spid="_x0000_s1048" style="position:absolute;left:10818;top:16490;width:14793;height:15095" coordorigin=",-95" coordsize="14793,15095" o:gfxdata="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">
-                  <v:shape id="Shape 1073741847" o:spid="_x0000_s1049" style="position:absolute;left:-103;top:103;width:14999;height:14793;rotation:-90;visibility:visible;mso-wrap-style:square;v-text-anchor:top" coordsize="21600,21600" o:gfxdata="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" path="m,21600c,9671,9671,,21600,r,21600l,21600xe" strokecolor="#d6712c" strokeweight="2pt">
+                <v:group id="Group 1073741849" o:spid="_x0000_s1048" style="position:absolute;left:10818;top:16490;width:14793;height:15095" coordorigin=",-95" coordsize="14793,15095" o:gfxdata="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">
+                  <v:shape id="Shape 1073741847" o:spid="_x0000_s1049" style="position:absolute;left:-103;top:103;width:14999;height:14793;rotation:-90;visibility:visible;mso-wrap-style:square;v-text-anchor:top" coordsize="21600,21600" o:gfxdata="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" path="m,21600c,9671,9671,,21600,r,21600l,21600xe" strokecolor="#d6712c" strokeweight="2pt">
                     <v:path arrowok="t" o:extrusionok="f" o:connecttype="custom" o:connectlocs="749997,739653;749997,739653;749997,739653;749997,739653" o:connectangles="0,90,180,270"/>
                   </v:shape>
-                  <v:shape id="Shape 1073741848" o:spid="_x0000_s1050" type="#_x0000_t202" style="position:absolute;left:4047;top:-95;width:10460;height:10606;visibility:visible;mso-wrap-style:square;v-text-anchor:middle" o:gfxdata="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" filled="f" stroked="f" strokeweight="1pt">
+                  <v:shape id="Shape 1073741848" o:spid="_x0000_s1050" type="#_x0000_t202" style="position:absolute;left:4047;top:-95;width:10460;height:10606;visibility:visible;mso-wrap-style:square;v-text-anchor:middle" o:gfxdata="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" filled="f" stroked="f" strokeweight="1pt">
                     <v:stroke miterlimit="4"/>
                     <v:textbox inset="4.48pt,4.48pt,4.48pt,4.48pt">
                       <w:txbxContent>
@@ -4862,10 +5281,10 @@
                     </v:textbox>
                   </v:shape>
                 </v:group>
-                <v:shape id="Shape 1073741850" o:spid="_x0000_s1051" style="position:absolute;left:24206;top:3210;width:5013;height:2083;visibility:visible;mso-wrap-style:square;v-text-anchor:top" coordsize="21600,21600" o:gfxdata="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" path="m,21600c,9671,4706,,10510,v4476,,8461,5826,9929,14517l21600,14516r-1861,7084l16473,14516r1097,l17570,14516c15555,6947,10761,3981,6862,7894,4222,10543,2563,15830,2563,21600l,21600xe" fillcolor="#f4beab" strokecolor="#c45911 [2405]" strokeweight="2pt">
+                <v:shape id="Shape 1073741850" o:spid="_x0000_s1051" style="position:absolute;left:24206;top:3210;width:5013;height:2083;visibility:visible;mso-wrap-style:square;v-text-anchor:top" coordsize="21600,21600" o:gfxdata="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" path="m,21600c,9671,4706,,10510,v4476,,8461,5826,9929,14517l21600,14516r-1861,7084l16473,14516r1097,l17570,14516c15555,6947,10761,3981,6862,7894,4222,10543,2563,15830,2563,21600l,21600xe" fillcolor="#f4beab" strokecolor="#c45911 [2405]" strokeweight="2pt">
                   <v:path arrowok="t" o:extrusionok="f" o:connecttype="custom" o:connectlocs="250662,104119;250662,104119;250662,104119;250662,104119" o:connectangles="0,90,180,270"/>
                 </v:shape>
-                <v:shape id="Shape 1073741851" o:spid="_x0000_s1052" style="position:absolute;left:23658;top:25396;width:5013;height:2082;rotation:180;visibility:visible;mso-wrap-style:square;v-text-anchor:top" coordsize="21600,21600" o:gfxdata="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" path="m,21600c,9671,4706,,10510,v4476,,8461,5826,9929,14517l21600,14516r-1861,7084l16473,14516r1097,l17570,14516c15555,6947,10761,3981,6862,7894,4222,10543,2563,15830,2563,21600l,21600xe" fillcolor="#f4beab" strokecolor="#c45911 [2405]" strokeweight="2pt">
+                <v:shape id="Shape 1073741851" o:spid="_x0000_s1052" style="position:absolute;left:23658;top:25396;width:5013;height:2082;rotation:180;visibility:visible;mso-wrap-style:square;v-text-anchor:top" coordsize="21600,21600" o:gfxdata="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" path="m,21600c,9671,4706,,10510,v4476,,8461,5826,9929,14517l21600,14516r-1861,7084l16473,14516r1097,l17570,14516c15555,6947,10761,3981,6862,7894,4222,10543,2563,15830,2563,21600l,21600xe" fillcolor="#f4beab" strokecolor="#c45911 [2405]" strokeweight="2pt">
                   <v:path arrowok="t" o:extrusionok="f" o:connecttype="custom" o:connectlocs="250662,104119;250662,104119;250662,104119;250662,104119" o:connectangles="0,90,180,270"/>
                 </v:shape>
                 <w10:anchorlock/>
@@ -5056,14 +5475,7 @@
           <w:rStyle w:val="None"/>
           <w:rFonts w:ascii="Calibri" w:eastAsia="Calibri" w:hAnsi="Calibri" w:cs="Calibri"/>
         </w:rPr>
-        <w:t xml:space="preserve">En la siguiente tabla, </w:t>
-      </w:r>
-      <w:r>
-        <w:rPr>
-          <w:rStyle w:val="None"/>
-          <w:rFonts w:ascii="Calibri" w:eastAsia="Calibri" w:hAnsi="Calibri" w:cs="Calibri"/>
-        </w:rPr>
-        <w:t>Tabla 2, se detallan cada uno de los roles (papel que tendrá una o varios miembros en la gestión de la configuración); y las responsabilidades de cada uno de estos papeles:</w:t>
+        <w:t>En la siguiente tabla, Tabla 2, se detallan cada uno de los roles (papel que tendrá una o varios miembros en la gestión de la configuración); y las responsabilidades de cada uno de estos papeles:</w:t>
       </w:r>
     </w:p>
     <w:p>
@@ -5090,12 +5502,6 @@
         </w:tblBorders>
         <w:shd w:val="clear" w:color="auto" w:fill="D0DDEF"/>
         <w:tblLayout w:type="fixed"/>
-        <w:tblCellMar>
-          <w:top w:w="0" w:type="dxa"/>
-          <w:left w:w="0" w:type="dxa"/>
-          <w:bottom w:w="0" w:type="dxa"/>
-          <w:right w:w="0" w:type="dxa"/>
-        </w:tblCellMar>
         <w:tblLook w:val="04A0" w:firstRow="1" w:lastRow="0" w:firstColumn="1" w:lastColumn="0" w:noHBand="0" w:noVBand="1"/>
       </w:tblPr>
       <w:tblGrid>
@@ -5103,14 +5509,6 @@
         <w:gridCol w:w="5465"/>
       </w:tblGrid>
       <w:tr>
-        <w:tblPrEx>
-          <w:tblCellMar>
-            <w:top w:w="0" w:type="dxa"/>
-            <w:left w:w="0" w:type="dxa"/>
-            <w:bottom w:w="0" w:type="dxa"/>
-            <w:right w:w="0" w:type="dxa"/>
-          </w:tblCellMar>
-        </w:tblPrEx>
         <w:trPr>
           <w:trHeight w:val="260"/>
           <w:jc w:val="center"/>
@@ -5187,14 +5585,6 @@
         </w:tc>
       </w:tr>
       <w:tr>
-        <w:tblPrEx>
-          <w:tblCellMar>
-            <w:top w:w="0" w:type="dxa"/>
-            <w:left w:w="0" w:type="dxa"/>
-            <w:bottom w:w="0" w:type="dxa"/>
-            <w:right w:w="0" w:type="dxa"/>
-          </w:tblCellMar>
-        </w:tblPrEx>
         <w:trPr>
           <w:trHeight w:val="5580"/>
           <w:jc w:val="center"/>
@@ -5265,13 +5655,7 @@
               <w:rPr>
                 <w:rStyle w:val="None"/>
               </w:rPr>
-              <w:t xml:space="preserve">Gestionar la planificación, </w:t>
-            </w:r>
-            <w:r>
-              <w:rPr>
-                <w:rStyle w:val="None"/>
-              </w:rPr>
-              <w:t>identificación, control, seguimiento y auditoría de todos los elementos de configuración en la base de datos de configuración.</w:t>
+              <w:t>Gestionar la planificación, identificación, control, seguimiento y auditoría de todos los elementos de configuración en la base de datos de configuración.</w:t>
             </w:r>
           </w:p>
           <w:p>
@@ -5301,13 +5685,7 @@
               <w:rPr>
                 <w:rStyle w:val="None"/>
               </w:rPr>
-              <w:t>Promover el uso efectivo de la base de datos de configuración dentro de la organ</w:t>
-            </w:r>
-            <w:r>
-              <w:rPr>
-                <w:rStyle w:val="None"/>
-              </w:rPr>
-              <w:t>ización.</w:t>
+              <w:t>Promover el uso efectivo de la base de datos de configuración dentro de la organización.</w:t>
             </w:r>
           </w:p>
           <w:p>
@@ -5381,28 +5759,12 @@
                 <w:sz w:val="24"/>
                 <w:szCs w:val="24"/>
               </w:rPr>
-              <w:t>Aprobar cambios estructurales en la base de datos de configuració</w:t>
-            </w:r>
-            <w:r>
-              <w:rPr>
-                <w:rStyle w:val="Hyperlink1"/>
-                <w:sz w:val="24"/>
-                <w:szCs w:val="24"/>
-              </w:rPr>
-              <w:t>n.</w:t>
+              <w:t>Aprobar cambios estructurales en la base de datos de configuración.</w:t>
             </w:r>
           </w:p>
         </w:tc>
       </w:tr>
       <w:tr>
-        <w:tblPrEx>
-          <w:tblCellMar>
-            <w:top w:w="0" w:type="dxa"/>
-            <w:left w:w="0" w:type="dxa"/>
-            <w:bottom w:w="0" w:type="dxa"/>
-            <w:right w:w="0" w:type="dxa"/>
-          </w:tblCellMar>
-        </w:tblPrEx>
         <w:trPr>
           <w:trHeight w:val="1700"/>
           <w:jc w:val="center"/>
@@ -5502,26 +5864,12 @@
               <w:rPr>
                 <w:rStyle w:val="None"/>
               </w:rPr>
-              <w:t xml:space="preserve">Asegurar que los responsables de los elementos de configuración actualizan los históricos de estos elementos con los cambios </w:t>
-            </w:r>
-            <w:r>
-              <w:rPr>
-                <w:rStyle w:val="None"/>
-              </w:rPr>
-              <w:t>implementados.</w:t>
+              <w:t>Asegurar que los responsables de los elementos de configuración actualizan los históricos de estos elementos con los cambios implementados.</w:t>
             </w:r>
           </w:p>
         </w:tc>
       </w:tr>
       <w:tr>
-        <w:tblPrEx>
-          <w:tblCellMar>
-            <w:top w:w="0" w:type="dxa"/>
-            <w:left w:w="0" w:type="dxa"/>
-            <w:bottom w:w="0" w:type="dxa"/>
-            <w:right w:w="0" w:type="dxa"/>
-          </w:tblCellMar>
-        </w:tblPrEx>
         <w:trPr>
           <w:trHeight w:val="1700"/>
           <w:jc w:val="center"/>
@@ -5612,14 +5960,6 @@
         </w:tc>
       </w:tr>
       <w:tr>
-        <w:tblPrEx>
-          <w:tblCellMar>
-            <w:top w:w="0" w:type="dxa"/>
-            <w:left w:w="0" w:type="dxa"/>
-            <w:bottom w:w="0" w:type="dxa"/>
-            <w:right w:w="0" w:type="dxa"/>
-          </w:tblCellMar>
-        </w:tblPrEx>
         <w:trPr>
           <w:trHeight w:val="980"/>
           <w:jc w:val="center"/>
@@ -5656,16 +5996,7 @@
                 <w:sz w:val="24"/>
                 <w:szCs w:val="24"/>
               </w:rPr>
-              <w:t xml:space="preserve">Equipo </w:t>
-            </w:r>
-            <w:r>
-              <w:rPr>
-                <w:rStyle w:val="None"/>
-                <w:rFonts w:ascii="Calibri" w:eastAsia="Calibri" w:hAnsi="Calibri" w:cs="Calibri"/>
-                <w:sz w:val="24"/>
-                <w:szCs w:val="24"/>
-              </w:rPr>
-              <w:t>de desarrollo</w:t>
+              <w:t>Equipo de desarrollo</w:t>
             </w:r>
           </w:p>
         </w:tc>
@@ -5811,14 +6142,7 @@
           <w:rStyle w:val="None"/>
           <w:rFonts w:ascii="Calibri" w:eastAsia="Calibri" w:hAnsi="Calibri" w:cs="Calibri"/>
         </w:rPr>
-        <w:t>Para conseguir</w:t>
-      </w:r>
-      <w:r>
-        <w:rPr>
-          <w:rStyle w:val="None"/>
-          <w:rFonts w:ascii="Calibri" w:eastAsia="Calibri" w:hAnsi="Calibri" w:cs="Calibri"/>
-        </w:rPr>
-        <w:t xml:space="preserve"> los objetivos que la organización quiere alcanzar en relación a la Gestión de la Configuración (GC) de los proyectos administrados, debemos integrar los procedimientos y directrices para conseguirlo.</w:t>
+        <w:t>Para conseguir los objetivos que la organización quiere alcanzar en relación a la Gestión de la Configuración (GC) de los proyectos administrados, debemos integrar los procedimientos y directrices para conseguirlo.</w:t>
       </w:r>
     </w:p>
     <w:p>
@@ -5844,14 +6168,7 @@
           <w:rStyle w:val="None"/>
           <w:rFonts w:ascii="Calibri" w:eastAsia="Calibri" w:hAnsi="Calibri" w:cs="Calibri"/>
         </w:rPr>
-        <w:t>No obstante, el éxito dependerá fundamentalmente de la</w:t>
-      </w:r>
-      <w:r>
-        <w:rPr>
-          <w:rStyle w:val="None"/>
-          <w:rFonts w:ascii="Calibri" w:eastAsia="Calibri" w:hAnsi="Calibri" w:cs="Calibri"/>
-        </w:rPr>
-        <w:t xml:space="preserve"> aprobación y el respaldo, visible y activo, de la dirección, y de la atribución de los recursos necesarios para llevar a cabo su implementación.</w:t>
+        <w:t>No obstante, el éxito dependerá fundamentalmente de la aprobación y el respaldo, visible y activo, de la dirección, y de la atribución de los recursos necesarios para llevar a cabo su implementación.</w:t>
       </w:r>
     </w:p>
     <w:p>
@@ -5877,10 +6194,7 @@
         <w:jc w:val="both"/>
       </w:pPr>
       <w:r>
-        <w:t>Comprender la mi</w:t>
-      </w:r>
-      <w:r>
-        <w:t>sión, las funciones y actividades de la organización y su  estructura jerárquica.</w:t>
+        <w:t>Comprender la misión, las funciones y actividades de la organización y su  estructura jerárquica.</w:t>
       </w:r>
     </w:p>
     <w:p>
@@ -5906,10 +6220,7 @@
         <w:jc w:val="both"/>
       </w:pPr>
       <w:r>
-        <w:t xml:space="preserve">Analizar y normalizar todos los procesos relativos a la gestión de la  configuración que se desarrollan en </w:t>
-      </w:r>
-      <w:r>
-        <w:t>el seno de la misma.</w:t>
+        <w:t>Analizar y normalizar todos los procesos relativos a la gestión de la  configuración que se desarrollan en el seno de la misma.</w:t>
       </w:r>
     </w:p>
     <w:p>
@@ -5935,10 +6246,7 @@
         <w:jc w:val="both"/>
       </w:pPr>
       <w:r>
-        <w:t xml:space="preserve">Comunicar a todo el personal de la organización la importancia que para la misma tiene una </w:t>
-      </w:r>
-      <w:r>
-        <w:t>correcta gestión de configuración.</w:t>
+        <w:t>Comunicar a todo el personal de la organización la importancia que para la misma tiene una correcta gestión de configuración.</w:t>
       </w:r>
     </w:p>
     <w:p>
@@ -6003,10 +6311,7 @@
         <w:jc w:val="both"/>
       </w:pPr>
       <w:r>
-        <w:t>Docum</w:t>
-      </w:r>
-      <w:r>
-        <w:t>entar todas las actuaciones realizadas.</w:t>
+        <w:t>Documentar todas las actuaciones realizadas.</w:t>
       </w:r>
     </w:p>
     <w:p>
@@ -6032,21 +6337,7 @@
           <w:rStyle w:val="None"/>
           <w:rFonts w:ascii="Calibri" w:eastAsia="Calibri" w:hAnsi="Calibri" w:cs="Calibri"/>
         </w:rPr>
-        <w:t>Así mismo debemos tener en cuenta la documentación externa a las empresas a las cuales realizamos los proyectos respetando los manuales de procedimientos y la documentación sobre los procedimientos en seguridad de i</w:t>
-      </w:r>
-      <w:r>
-        <w:rPr>
-          <w:rStyle w:val="None"/>
-          <w:rFonts w:ascii="Calibri" w:eastAsia="Calibri" w:hAnsi="Calibri" w:cs="Calibri"/>
-        </w:rPr>
-        <w:t>nformación ya que esto puede afectar nuestros lineamientos, si así fuese deberíamos definir con el cliente una base de documento a partir de la manera de trabajar de cada uno.</w:t>
-      </w:r>
-      <w:r>
-        <w:rPr>
-          <w:rStyle w:val="None"/>
-          <w:rFonts w:ascii="Calibri" w:eastAsia="Calibri" w:hAnsi="Calibri" w:cs="Calibri"/>
-        </w:rPr>
-        <w:tab/>
+        <w:t>Así mismo debemos tener en cuenta la documentación externa a las empresas a las cuales realizamos los proyectos respetando los manuales de procedimientos y la documentación sobre los procedimientos en seguridad de información ya que esto puede afectar nuestros lineamientos, si así fuese deberíamos definir con el cliente una base de documento a partir de la manera de trabajar de cada uno.</w:t>
       </w:r>
     </w:p>
     <w:p>
@@ -6054,9 +6345,210 @@
         <w:pStyle w:val="BodyA"/>
         <w:jc w:val="both"/>
         <w:rPr>
+          <w:rStyle w:val="None"/>
           <w:rFonts w:ascii="Calibri" w:eastAsia="Calibri" w:hAnsi="Calibri" w:cs="Calibri"/>
         </w:rPr>
       </w:pPr>
+    </w:p>
+    <w:p>
+      <w:pPr>
+        <w:pStyle w:val="BodyA"/>
+        <w:jc w:val="both"/>
+        <w:rPr>
+          <w:rStyle w:val="None"/>
+          <w:rFonts w:ascii="Calibri" w:eastAsia="Calibri" w:hAnsi="Calibri" w:cs="Calibri"/>
+        </w:rPr>
+      </w:pPr>
+      <w:r>
+        <w:rPr>
+          <w:rStyle w:val="None"/>
+          <w:rFonts w:ascii="Calibri" w:eastAsia="Calibri" w:hAnsi="Calibri" w:cs="Calibri"/>
+        </w:rPr>
+        <w:t>A continuación, se presenta los documentos que intervienen y están relacionados en el proceso de gestión de configuración y seguridad definidos en la empresa.</w:t>
+      </w:r>
+    </w:p>
+    <w:p>
+      <w:pPr>
+        <w:pStyle w:val="BodyA"/>
+        <w:jc w:val="both"/>
+        <w:rPr>
+          <w:rStyle w:val="None"/>
+          <w:rFonts w:ascii="Calibri" w:eastAsia="Calibri" w:hAnsi="Calibri" w:cs="Calibri"/>
+        </w:rPr>
+      </w:pPr>
+    </w:p>
+    <w:p>
+      <w:pPr>
+        <w:pStyle w:val="BodyA"/>
+        <w:numPr>
+          <w:ilvl w:val="0"/>
+          <w:numId w:val="33"/>
+        </w:numPr>
+        <w:jc w:val="both"/>
+        <w:rPr>
+          <w:rStyle w:val="None"/>
+          <w:rFonts w:ascii="Calibri" w:eastAsia="Calibri" w:hAnsi="Calibri" w:cs="Calibri"/>
+        </w:rPr>
+      </w:pPr>
+      <w:r>
+        <w:rPr>
+          <w:rStyle w:val="None"/>
+          <w:rFonts w:ascii="Calibri" w:eastAsia="Calibri" w:hAnsi="Calibri" w:cs="Calibri"/>
+        </w:rPr>
+        <w:t>Normas de seguridad</w:t>
+      </w:r>
+    </w:p>
+    <w:p>
+      <w:pPr>
+        <w:pStyle w:val="BodyA"/>
+        <w:numPr>
+          <w:ilvl w:val="0"/>
+          <w:numId w:val="33"/>
+        </w:numPr>
+        <w:jc w:val="both"/>
+        <w:rPr>
+          <w:rStyle w:val="None"/>
+          <w:rFonts w:ascii="Calibri" w:eastAsia="Calibri" w:hAnsi="Calibri" w:cs="Calibri"/>
+        </w:rPr>
+      </w:pPr>
+      <w:r>
+        <w:rPr>
+          <w:rStyle w:val="None"/>
+          <w:rFonts w:ascii="Calibri" w:eastAsia="Calibri" w:hAnsi="Calibri" w:cs="Calibri"/>
+        </w:rPr>
+        <w:t>Política</w:t>
+      </w:r>
+      <w:r>
+        <w:rPr>
+          <w:rStyle w:val="None"/>
+          <w:rFonts w:ascii="Calibri" w:eastAsia="Calibri" w:hAnsi="Calibri" w:cs="Calibri"/>
+        </w:rPr>
+        <w:t xml:space="preserve"> de gestión de activos de </w:t>
+      </w:r>
+      <w:r>
+        <w:rPr>
+          <w:rStyle w:val="None"/>
+          <w:rFonts w:ascii="Calibri" w:eastAsia="Calibri" w:hAnsi="Calibri" w:cs="Calibri"/>
+        </w:rPr>
+        <w:t>información</w:t>
+      </w:r>
+    </w:p>
+    <w:p>
+      <w:pPr>
+        <w:pStyle w:val="BodyA"/>
+        <w:numPr>
+          <w:ilvl w:val="0"/>
+          <w:numId w:val="33"/>
+        </w:numPr>
+        <w:jc w:val="both"/>
+        <w:rPr>
+          <w:rStyle w:val="None"/>
+          <w:rFonts w:ascii="Calibri" w:eastAsia="Calibri" w:hAnsi="Calibri" w:cs="Calibri"/>
+        </w:rPr>
+      </w:pPr>
+      <w:r>
+        <w:rPr>
+          <w:rStyle w:val="None"/>
+          <w:rFonts w:ascii="Calibri" w:eastAsia="Calibri" w:hAnsi="Calibri" w:cs="Calibri"/>
+        </w:rPr>
+        <w:t xml:space="preserve">Políticas </w:t>
+      </w:r>
+      <w:r>
+        <w:rPr>
+          <w:rStyle w:val="None"/>
+          <w:rFonts w:ascii="Calibri" w:eastAsia="Calibri" w:hAnsi="Calibri" w:cs="Calibri"/>
+        </w:rPr>
+        <w:t xml:space="preserve">generales </w:t>
+      </w:r>
+      <w:r>
+        <w:rPr>
+          <w:rStyle w:val="None"/>
+          <w:rFonts w:ascii="Calibri" w:eastAsia="Calibri" w:hAnsi="Calibri" w:cs="Calibri"/>
+        </w:rPr>
+        <w:t>de la empresa</w:t>
+      </w:r>
+    </w:p>
+    <w:p>
+      <w:pPr>
+        <w:pStyle w:val="BodyA"/>
+        <w:numPr>
+          <w:ilvl w:val="0"/>
+          <w:numId w:val="33"/>
+        </w:numPr>
+        <w:jc w:val="both"/>
+        <w:rPr>
+          <w:rFonts w:ascii="Calibri" w:eastAsia="Calibri" w:hAnsi="Calibri" w:cs="Calibri"/>
+        </w:rPr>
+      </w:pPr>
+      <w:r>
+        <w:rPr>
+          <w:rFonts w:ascii="Calibri" w:eastAsia="Calibri" w:hAnsi="Calibri" w:cs="Calibri"/>
+        </w:rPr>
+        <w:t>Plan de gestión de los cambios</w:t>
+      </w:r>
+    </w:p>
+    <w:p>
+      <w:pPr>
+        <w:pStyle w:val="BodyA"/>
+        <w:numPr>
+          <w:ilvl w:val="0"/>
+          <w:numId w:val="33"/>
+        </w:numPr>
+        <w:jc w:val="both"/>
+        <w:rPr>
+          <w:rFonts w:ascii="Calibri" w:eastAsia="Calibri" w:hAnsi="Calibri" w:cs="Calibri"/>
+        </w:rPr>
+      </w:pPr>
+      <w:r>
+        <w:rPr>
+          <w:rFonts w:ascii="Calibri" w:eastAsia="Calibri" w:hAnsi="Calibri" w:cs="Calibri"/>
+        </w:rPr>
+        <w:t>Requisitos de gestión de configuración</w:t>
+      </w:r>
+    </w:p>
+    <w:p>
+      <w:pPr>
+        <w:pStyle w:val="BodyA"/>
+        <w:numPr>
+          <w:ilvl w:val="0"/>
+          <w:numId w:val="33"/>
+        </w:numPr>
+        <w:jc w:val="both"/>
+        <w:rPr>
+          <w:rFonts w:ascii="Calibri" w:eastAsia="Calibri" w:hAnsi="Calibri" w:cs="Calibri"/>
+        </w:rPr>
+      </w:pPr>
+      <w:r>
+        <w:rPr>
+          <w:rFonts w:ascii="Calibri" w:eastAsia="Calibri" w:hAnsi="Calibri" w:cs="Calibri"/>
+        </w:rPr>
+        <w:t>Identificación</w:t>
+      </w:r>
+      <w:r>
+        <w:rPr>
+          <w:rFonts w:ascii="Calibri" w:eastAsia="Calibri" w:hAnsi="Calibri" w:cs="Calibri"/>
+        </w:rPr>
+        <w:t xml:space="preserve"> y registro de productos</w:t>
+      </w:r>
+    </w:p>
+    <w:p>
+      <w:pPr>
+        <w:pStyle w:val="BodyA"/>
+        <w:numPr>
+          <w:ilvl w:val="0"/>
+          <w:numId w:val="33"/>
+        </w:numPr>
+        <w:jc w:val="both"/>
+        <w:rPr>
+          <w:rFonts w:ascii="Calibri" w:eastAsia="Calibri" w:hAnsi="Calibri" w:cs="Calibri"/>
+        </w:rPr>
+      </w:pPr>
+      <w:r>
+        <w:rPr>
+          <w:rFonts w:ascii="Calibri" w:eastAsia="Calibri" w:hAnsi="Calibri" w:cs="Calibri"/>
+        </w:rPr>
+        <w:t>Registro de Cambios en el sistema de gestión de configuración.</w:t>
+      </w:r>
     </w:p>
     <w:p>
       <w:pPr>
@@ -6097,14 +6589,7 @@
           <w:rStyle w:val="None"/>
           <w:rFonts w:ascii="Calibri" w:eastAsia="Calibri" w:hAnsi="Calibri" w:cs="Calibri"/>
         </w:rPr>
-        <w:t>Se explicara las herramientas, el ento</w:t>
-      </w:r>
-      <w:r>
-        <w:rPr>
-          <w:rStyle w:val="None"/>
-          <w:rFonts w:ascii="Calibri" w:eastAsia="Calibri" w:hAnsi="Calibri" w:cs="Calibri"/>
-        </w:rPr>
-        <w:t>rno y la infraestructura que se usará para llevar a cabo la SCM.</w:t>
+        <w:t>Se explicara las herramientas, el entorno y la infraestructura que se usará para llevar a cabo la SCM.</w:t>
       </w:r>
     </w:p>
     <w:p>
@@ -6146,7 +6631,6 @@
         </w:numPr>
         <w:jc w:val="both"/>
       </w:pPr>
-      <w:proofErr w:type="spellStart"/>
       <w:r>
         <w:rPr>
           <w:rStyle w:val="None"/>
@@ -6154,17 +6638,8 @@
         </w:rPr>
         <w:t>Github</w:t>
       </w:r>
-      <w:proofErr w:type="spellEnd"/>
       <w:r>
-        <w:t xml:space="preserve">: Es una plataforma de desarrollo colaborativo para alojar proyectos utilizando el sistema de control de versiones </w:t>
-      </w:r>
-      <w:proofErr w:type="spellStart"/>
-      <w:r>
-        <w:t>Git</w:t>
-      </w:r>
-      <w:proofErr w:type="spellEnd"/>
-      <w:r>
-        <w:t>.</w:t>
+        <w:t>: Es una plataforma de desarrollo colaborativo para alojar proyectos utilizando el sistema de control de versiones Git.</w:t>
       </w:r>
     </w:p>
     <w:p>
@@ -6176,20 +6651,16 @@
         </w:numPr>
         <w:jc w:val="both"/>
       </w:pPr>
-      <w:proofErr w:type="spellStart"/>
       <w:r>
         <w:rPr>
           <w:rStyle w:val="None"/>
           <w:u w:val="single"/>
         </w:rPr>
+        <w:lastRenderedPageBreak/>
         <w:t>Git</w:t>
       </w:r>
-      <w:proofErr w:type="spellEnd"/>
       <w:r>
-        <w:t>: Es un software de control de versiones diseñad</w:t>
-      </w:r>
-      <w:r>
-        <w:t xml:space="preserve">o pensando en la eficiencia y la confiabilidad del mantenimiento de versiones de aplicaciones cuando éstas tienen un gran número de archivos de código fuente. </w:t>
+        <w:t xml:space="preserve">: Es un software de control de versiones diseñado pensando en la eficiencia y la confiabilidad del mantenimiento de versiones de aplicaciones cuando éstas tienen un gran número de archivos de código fuente. </w:t>
       </w:r>
     </w:p>
     <w:p>
@@ -6237,14 +6708,7 @@
           <w:rStyle w:val="None"/>
           <w:rFonts w:ascii="Calibri" w:eastAsia="Calibri" w:hAnsi="Calibri" w:cs="Calibri"/>
         </w:rPr>
-        <w:t>El ambiente de trabajo está compuesto por desarrolladores, el administrador y el reposi</w:t>
-      </w:r>
-      <w:r>
-        <w:rPr>
-          <w:rStyle w:val="None"/>
-          <w:rFonts w:ascii="Calibri" w:eastAsia="Calibri" w:hAnsi="Calibri" w:cs="Calibri"/>
-        </w:rPr>
-        <w:t>torio. Ver Diagrama 2.</w:t>
+        <w:t>El ambiente de trabajo está compuesto por desarrolladores, el administrador y el repositorio. Ver Diagrama 2.</w:t>
       </w:r>
     </w:p>
     <w:p>
@@ -6290,22 +6754,10 @@
           <w:rStyle w:val="None"/>
           <w:u w:val="single"/>
         </w:rPr>
-        <w:lastRenderedPageBreak/>
         <w:t>Administrador</w:t>
       </w:r>
       <w:r>
-        <w:t xml:space="preserve">: Se encarga de verificar los cambios de los documentos, y   revisar que se trabaja en el </w:t>
-      </w:r>
-      <w:proofErr w:type="spellStart"/>
-      <w:r>
-        <w:t>br</w:t>
-      </w:r>
-      <w:r>
-        <w:t>anch</w:t>
-      </w:r>
-      <w:proofErr w:type="spellEnd"/>
-      <w:r>
-        <w:t xml:space="preserve"> establecido.</w:t>
+        <w:t>: Se encarga de verificar los cambios de los documentos, y   revisar que se trabaja en el branch establecido.</w:t>
       </w:r>
     </w:p>
     <w:p>
@@ -6325,15 +6777,7 @@
         <w:t>Repositorio</w:t>
       </w:r>
       <w:r>
-        <w:t xml:space="preserve">: </w:t>
-      </w:r>
-      <w:proofErr w:type="spellStart"/>
-      <w:r>
-        <w:t>GitHub</w:t>
-      </w:r>
-      <w:proofErr w:type="spellEnd"/>
-      <w:r>
-        <w:t>.</w:t>
+        <w:t>: GitHub.</w:t>
       </w:r>
     </w:p>
     <w:p>
@@ -6381,126 +6825,7 @@
           <w:rStyle w:val="None"/>
           <w:rFonts w:ascii="Calibri" w:eastAsia="Calibri" w:hAnsi="Calibri" w:cs="Calibri"/>
         </w:rPr>
-        <w:t xml:space="preserve">Se manejará 2 tipos de ramas o </w:t>
-      </w:r>
-      <w:proofErr w:type="spellStart"/>
-      <w:r>
-        <w:rPr>
-          <w:rStyle w:val="None"/>
-          <w:rFonts w:ascii="Calibri" w:eastAsia="Calibri" w:hAnsi="Calibri" w:cs="Calibri"/>
-        </w:rPr>
-        <w:t>branch</w:t>
-      </w:r>
-      <w:proofErr w:type="spellEnd"/>
-      <w:r>
-        <w:rPr>
-          <w:rStyle w:val="None"/>
-          <w:rFonts w:ascii="Calibri" w:eastAsia="Calibri" w:hAnsi="Calibri" w:cs="Calibri"/>
-        </w:rPr>
-        <w:t xml:space="preserve">, que nos va servir para controlar mejor los </w:t>
-      </w:r>
-      <w:proofErr w:type="spellStart"/>
-      <w:r>
-        <w:rPr>
-          <w:rStyle w:val="None"/>
-          <w:rFonts w:ascii="Calibri" w:eastAsia="Calibri" w:hAnsi="Calibri" w:cs="Calibri"/>
-        </w:rPr>
-        <w:t>commit</w:t>
-      </w:r>
-      <w:proofErr w:type="spellEnd"/>
-      <w:r>
-        <w:rPr>
-          <w:rStyle w:val="None"/>
-          <w:rFonts w:ascii="Calibri" w:eastAsia="Calibri" w:hAnsi="Calibri" w:cs="Calibri"/>
-        </w:rPr>
-        <w:t>, se va desarrollar en la rama de desarrollo (</w:t>
-      </w:r>
-      <w:proofErr w:type="spellStart"/>
-      <w:r>
-        <w:rPr>
-          <w:rStyle w:val="None"/>
-          <w:rFonts w:ascii="Calibri" w:eastAsia="Calibri" w:hAnsi="Calibri" w:cs="Calibri"/>
-        </w:rPr>
-        <w:t>branch</w:t>
-      </w:r>
-      <w:proofErr w:type="spellEnd"/>
-      <w:r>
-        <w:rPr>
-          <w:rStyle w:val="None"/>
-          <w:rFonts w:ascii="Calibri" w:eastAsia="Calibri" w:hAnsi="Calibri" w:cs="Calibri"/>
-        </w:rPr>
-        <w:t xml:space="preserve"> </w:t>
-      </w:r>
-      <w:proofErr w:type="spellStart"/>
-      <w:r>
-        <w:rPr>
-          <w:rStyle w:val="None"/>
-          <w:rFonts w:ascii="Calibri" w:eastAsia="Calibri" w:hAnsi="Calibri" w:cs="Calibri"/>
-        </w:rPr>
-        <w:t>development</w:t>
-      </w:r>
-      <w:proofErr w:type="spellEnd"/>
-      <w:r>
-        <w:rPr>
-          <w:rStyle w:val="None"/>
-          <w:rFonts w:ascii="Calibri" w:eastAsia="Calibri" w:hAnsi="Calibri" w:cs="Calibri"/>
-        </w:rPr>
-        <w:t xml:space="preserve">) que corresponderá 1 </w:t>
-      </w:r>
-      <w:proofErr w:type="spellStart"/>
-      <w:r>
-        <w:rPr>
-          <w:rStyle w:val="None"/>
-          <w:rFonts w:ascii="Calibri" w:eastAsia="Calibri" w:hAnsi="Calibri" w:cs="Calibri"/>
-        </w:rPr>
-        <w:t>branch</w:t>
-      </w:r>
-      <w:proofErr w:type="spellEnd"/>
-      <w:r>
-        <w:rPr>
-          <w:rStyle w:val="None"/>
-          <w:rFonts w:ascii="Calibri" w:eastAsia="Calibri" w:hAnsi="Calibri" w:cs="Calibri"/>
-        </w:rPr>
-        <w:t xml:space="preserve"> para cada miembro </w:t>
-      </w:r>
-      <w:r>
-        <w:rPr>
-          <w:rStyle w:val="None"/>
-          <w:rFonts w:ascii="Calibri" w:eastAsia="Calibri" w:hAnsi="Calibri" w:cs="Calibri"/>
-        </w:rPr>
-        <w:t>del equipo y la rama maestra (</w:t>
-      </w:r>
-      <w:proofErr w:type="spellStart"/>
-      <w:r>
-        <w:rPr>
-          <w:rStyle w:val="None"/>
-          <w:rFonts w:ascii="Calibri" w:eastAsia="Calibri" w:hAnsi="Calibri" w:cs="Calibri"/>
-        </w:rPr>
-        <w:t>branch</w:t>
-      </w:r>
-      <w:proofErr w:type="spellEnd"/>
-      <w:r>
-        <w:rPr>
-          <w:rStyle w:val="None"/>
-          <w:rFonts w:ascii="Calibri" w:eastAsia="Calibri" w:hAnsi="Calibri" w:cs="Calibri"/>
-        </w:rPr>
-        <w:t xml:space="preserve"> master) la cual alojará las versiones cuyos cambios hayan sido aprobados y estén listos para su respectivo </w:t>
-      </w:r>
-      <w:proofErr w:type="spellStart"/>
-      <w:r>
-        <w:rPr>
-          <w:rStyle w:val="None"/>
-          <w:rFonts w:ascii="Calibri" w:eastAsia="Calibri" w:hAnsi="Calibri" w:cs="Calibri"/>
-        </w:rPr>
-        <w:t>release</w:t>
-      </w:r>
-      <w:proofErr w:type="spellEnd"/>
-      <w:r>
-        <w:rPr>
-          <w:rStyle w:val="None"/>
-          <w:rFonts w:ascii="Calibri" w:eastAsia="Calibri" w:hAnsi="Calibri" w:cs="Calibri"/>
-        </w:rPr>
-        <w:t>.</w:t>
+        <w:t>Se manejará 2 tipos de ramas o branch, que nos va servir para controlar mejor los commit, se va desarrollar en la rama de desarrollo (branch development) que corresponderá 1 branch para cada miembro del equipo y la rama maestra (branch master) la cual alojará las versiones cuyos cambios hayan sido aprobados y estén listos para su respectivo release.</w:t>
       </w:r>
     </w:p>
     <w:p>
@@ -6512,27 +6837,15 @@
         </w:numPr>
         <w:jc w:val="both"/>
       </w:pPr>
-      <w:proofErr w:type="spellStart"/>
       <w:r>
         <w:rPr>
           <w:rStyle w:val="None"/>
           <w:u w:val="single"/>
         </w:rPr>
-        <w:t>Branch</w:t>
-      </w:r>
-      <w:proofErr w:type="spellEnd"/>
-      <w:r>
-        <w:rPr>
-          <w:rStyle w:val="None"/>
-          <w:u w:val="single"/>
-        </w:rPr>
-        <w:t xml:space="preserve"> master</w:t>
+        <w:t>Branch master</w:t>
       </w:r>
       <w:r>
-        <w:t>: Esta rama será la principal, donde se pondrá los  cambios aprobados por el administrador</w:t>
-      </w:r>
-      <w:r>
-        <w:t>.</w:t>
+        <w:t>: Esta rama será la principal, donde se pondrá los  cambios aprobados por el administrador.</w:t>
       </w:r>
     </w:p>
     <w:p>
@@ -6544,31 +6857,13 @@
         </w:numPr>
         <w:jc w:val="both"/>
       </w:pPr>
-      <w:proofErr w:type="spellStart"/>
       <w:r>
         <w:rPr>
           <w:rStyle w:val="None"/>
           <w:u w:val="single"/>
         </w:rPr>
-        <w:t>Branch</w:t>
+        <w:t>Branch Development</w:t>
       </w:r>
-      <w:proofErr w:type="spellEnd"/>
-      <w:r>
-        <w:rPr>
-          <w:rStyle w:val="None"/>
-          <w:u w:val="single"/>
-        </w:rPr>
-        <w:t xml:space="preserve"> </w:t>
-      </w:r>
-      <w:proofErr w:type="spellStart"/>
-      <w:r>
-        <w:rPr>
-          <w:rStyle w:val="None"/>
-          <w:u w:val="single"/>
-        </w:rPr>
-        <w:t>Development</w:t>
-      </w:r>
-      <w:proofErr w:type="spellEnd"/>
       <w:r>
         <w:t>: Esta rama será para los desarrolladores,  donde podrán hacer sus cambios previa aprobación, sin alterar la rama principal.</w:t>
       </w:r>
@@ -6598,24 +6893,8 @@
           <w:rStyle w:val="None"/>
           <w:rFonts w:ascii="Calibri" w:eastAsia="Calibri" w:hAnsi="Calibri" w:cs="Calibri"/>
         </w:rPr>
-        <w:t>En el Diagrama 2 se puede observar cómo funciona esta herramienta, donde se tiene usuario trabajando y a travé</w:t>
+        <w:t>En el Diagrama 2 se puede observar cómo funciona esta herramienta, donde se tiene usuario trabajando y a través de la herramienta el trabajo se guarda en un servidor teniendo los archivos en la nube de dónde podrán acceder otros desarrolladores y trabajar así simultá</w:t>
       </w:r>
-      <w:r>
-        <w:rPr>
-          <w:rStyle w:val="None"/>
-          <w:rFonts w:ascii="Calibri" w:eastAsia="Calibri" w:hAnsi="Calibri" w:cs="Calibri"/>
-        </w:rPr>
-        <w:t xml:space="preserve">s de la herramienta el trabajo se guarda en un servidor teniendo los archivos en la nube de dónde podrán acceder otros desarrolladores y trabajar así </w:t>
-      </w:r>
-      <w:proofErr w:type="spellStart"/>
-      <w:r>
-        <w:rPr>
-          <w:rStyle w:val="None"/>
-          <w:rFonts w:ascii="Calibri" w:eastAsia="Calibri" w:hAnsi="Calibri" w:cs="Calibri"/>
-        </w:rPr>
-        <w:t>simultá</w:t>
-      </w:r>
-      <w:proofErr w:type="spellEnd"/>
       <w:r>
         <w:rPr>
           <w:rStyle w:val="None"/>
@@ -6728,6 +7007,7 @@
           <w:noProof/>
           <w:lang w:val="es-PE"/>
         </w:rPr>
+        <w:lastRenderedPageBreak/>
         <mc:AlternateContent>
           <mc:Choice Requires="wps">
             <w:drawing>
@@ -6784,23 +7064,7 @@
                                 <w:rStyle w:val="None"/>
                                 <w:rFonts w:ascii="Calibri" w:eastAsia="Calibri" w:hAnsi="Calibri" w:cs="Calibri"/>
                               </w:rPr>
-                              <w:t xml:space="preserve">Arquitectura de para el </w:t>
-                            </w:r>
-                            <w:proofErr w:type="spellStart"/>
-                            <w:r>
-                              <w:rPr>
-                                <w:rStyle w:val="None"/>
-                                <w:rFonts w:ascii="Calibri" w:eastAsia="Calibri" w:hAnsi="Calibri" w:cs="Calibri"/>
-                              </w:rPr>
-                              <w:t>versionamiento</w:t>
-                            </w:r>
-                            <w:proofErr w:type="spellEnd"/>
-                            <w:r>
-                              <w:rPr>
-                                <w:rStyle w:val="None"/>
-                                <w:rFonts w:ascii="Calibri" w:eastAsia="Calibri" w:hAnsi="Calibri" w:cs="Calibri"/>
-                              </w:rPr>
-                              <w:t xml:space="preserve"> mediante GIT sobre un repositorio</w:t>
+                              <w:t>Arquitectura de para el versionamiento mediante GIT sobre un repositorio</w:t>
                             </w:r>
                             <w:bookmarkEnd w:id="28"/>
                           </w:p>
@@ -6841,23 +7105,7 @@
                           <w:rStyle w:val="None"/>
                           <w:rFonts w:ascii="Calibri" w:eastAsia="Calibri" w:hAnsi="Calibri" w:cs="Calibri"/>
                         </w:rPr>
-                        <w:t xml:space="preserve">Arquitectura de para el </w:t>
-                      </w:r>
-                      <w:proofErr w:type="spellStart"/>
-                      <w:r>
-                        <w:rPr>
-                          <w:rStyle w:val="None"/>
-                          <w:rFonts w:ascii="Calibri" w:eastAsia="Calibri" w:hAnsi="Calibri" w:cs="Calibri"/>
-                        </w:rPr>
-                        <w:t>versionamiento</w:t>
-                      </w:r>
-                      <w:proofErr w:type="spellEnd"/>
-                      <w:r>
-                        <w:rPr>
-                          <w:rStyle w:val="None"/>
-                          <w:rFonts w:ascii="Calibri" w:eastAsia="Calibri" w:hAnsi="Calibri" w:cs="Calibri"/>
-                        </w:rPr>
-                        <w:t xml:space="preserve"> mediante GIT sobre un repositorio</w:t>
+                        <w:t>Arquitectura de para el versionamiento mediante GIT sobre un repositorio</w:t>
                       </w:r>
                       <w:bookmarkEnd w:id="29"/>
                     </w:p>
@@ -7005,7 +7253,6 @@
                 <w:szCs w:val="24"/>
                 <w:u w:color="00000A"/>
               </w:rPr>
-              <w:lastRenderedPageBreak/>
               <w:t>Nombre de la Tarea</w:t>
             </w:r>
           </w:p>
@@ -7625,19 +7872,7 @@
                 <w:szCs w:val="24"/>
                 <w:u w:color="00000A"/>
               </w:rPr>
-              <w:t>0</w:t>
-            </w:r>
-            <w:r>
-              <w:rPr>
-                <w:rStyle w:val="None"/>
-                <w:rFonts w:ascii="Calibri" w:eastAsia="Calibri" w:hAnsi="Calibri" w:cs="Calibri"/>
-                <w:bCs/>
-                <w:color w:val="00000A"/>
-                <w:sz w:val="24"/>
-                <w:szCs w:val="24"/>
-                <w:u w:color="00000A"/>
-              </w:rPr>
-              <w:t>9</w:t>
+              <w:t>09</w:t>
             </w:r>
             <w:r>
               <w:rPr>
@@ -7839,19 +8074,7 @@
                 <w:szCs w:val="24"/>
                 <w:u w:color="00000A"/>
               </w:rPr>
-              <w:t>0</w:t>
-            </w:r>
-            <w:r>
-              <w:rPr>
-                <w:rStyle w:val="None"/>
-                <w:rFonts w:ascii="Calibri" w:eastAsia="Calibri" w:hAnsi="Calibri" w:cs="Calibri"/>
-                <w:bCs/>
-                <w:color w:val="00000A"/>
-                <w:sz w:val="24"/>
-                <w:szCs w:val="24"/>
-                <w:u w:color="00000A"/>
-              </w:rPr>
-              <w:t>9</w:t>
+              <w:t>09</w:t>
             </w:r>
             <w:r>
               <w:rPr>
@@ -7913,19 +8136,7 @@
                 <w:szCs w:val="24"/>
                 <w:u w:color="00000A"/>
               </w:rPr>
-              <w:t>0</w:t>
-            </w:r>
-            <w:r>
-              <w:rPr>
-                <w:rStyle w:val="None"/>
-                <w:rFonts w:ascii="Calibri" w:eastAsia="Calibri" w:hAnsi="Calibri" w:cs="Calibri"/>
-                <w:bCs/>
-                <w:color w:val="00000A"/>
-                <w:sz w:val="24"/>
-                <w:szCs w:val="24"/>
-                <w:u w:color="00000A"/>
-              </w:rPr>
-              <w:t>9</w:t>
+              <w:t>09</w:t>
             </w:r>
             <w:r>
               <w:rPr>
@@ -9942,6 +10153,7 @@
                 <w:szCs w:val="24"/>
                 <w:u w:color="00000A"/>
               </w:rPr>
+              <w:lastRenderedPageBreak/>
               <w:t xml:space="preserve">Presentación de la </w:t>
             </w:r>
             <w:r>
@@ -10515,7 +10727,6 @@
                 <w:color w:val="00000A"/>
                 <w:u w:color="00000A"/>
               </w:rPr>
-              <w:lastRenderedPageBreak/>
               <w:t xml:space="preserve">Definir el formato de la solicitud de cambio </w:t>
             </w:r>
           </w:p>
@@ -11434,18 +11645,7 @@
                 <w:color w:val="00000A"/>
                 <w:u w:color="00000A"/>
               </w:rPr>
-              <w:t xml:space="preserve">Elaborar la definición de reportes para el </w:t>
-            </w:r>
-            <w:r>
-              <w:rPr>
-                <w:rStyle w:val="None"/>
-                <w:rFonts w:ascii="Calibri" w:eastAsia="Calibri" w:hAnsi="Calibri" w:cs="Calibri"/>
-                <w:b w:val="0"/>
-                <w:bCs w:val="0"/>
-                <w:color w:val="00000A"/>
-                <w:u w:color="00000A"/>
-              </w:rPr>
-              <w:t>Auditor</w:t>
+              <w:t>Elaborar la definición de reportes para el Auditor</w:t>
             </w:r>
           </w:p>
         </w:tc>
@@ -13260,7 +13460,7 @@
 </file>
 
 <file path=word/endnotes.xml><?xml version="1.0" encoding="utf-8"?>
-<w:endnotes xmlns:wpc="http://schemas.microsoft.com/office/word/2010/wordprocessingCanvas" xmlns:mc="http://schemas.openxmlformats.org/markup-compatibility/2006" xmlns:o="urn:schemas-microsoft-com:office:office" xmlns:r="http://schemas.openxmlformats.org/officeDocument/2006/relationships" xmlns:m="http://schemas.openxmlformats.org/officeDocument/2006/math" xmlns:v="urn:schemas-microsoft-com:vml" xmlns:wp14="http://schemas.microsoft.com/office/word/2010/wordprocessingDrawing" xmlns:wp="http://schemas.openxmlformats.org/drawingml/2006/wordprocessingDrawing" xmlns:w10="urn:schemas-microsoft-com:office:word" xmlns:w="http://schemas.openxmlformats.org/wordprocessingml/2006/main" xmlns:w14="http://schemas.microsoft.com/office/word/2010/wordml" xmlns:w15="http://schemas.microsoft.com/office/word/2012/wordml" xmlns:wpg="http://schemas.microsoft.com/office/word/2010/wordprocessingGroup" xmlns:wpi="http://schemas.microsoft.com/office/word/2010/wordprocessingInk" xmlns:wne="http://schemas.microsoft.com/office/word/2006/wordml" xmlns:wps="http://schemas.microsoft.com/office/word/2010/wordprocessingShape" mc:Ignorable="w14 w15 wp14">
+<w:endnotes xmlns:wpc="http://schemas.microsoft.com/office/word/2010/wordprocessingCanvas" xmlns:cx="http://schemas.microsoft.com/office/drawing/2014/chartex" xmlns:cx1="http://schemas.microsoft.com/office/drawing/2015/9/8/chartex" xmlns:cx2="http://schemas.microsoft.com/office/drawing/2015/10/21/chartex" xmlns:cx3="http://schemas.microsoft.com/office/drawing/2016/5/9/chartex" xmlns:cx4="http://schemas.microsoft.com/office/drawing/2016/5/10/chartex" xmlns:cx5="http://schemas.microsoft.com/office/drawing/2016/5/11/chartex" xmlns:cx6="http://schemas.microsoft.com/office/drawing/2016/5/12/chartex" xmlns:cx7="http://schemas.microsoft.com/office/drawing/2016/5/13/chartex" xmlns:cx8="http://schemas.microsoft.com/office/drawing/2016/5/14/chartex" xmlns:mc="http://schemas.openxmlformats.org/markup-compatibility/2006" xmlns:aink="http://schemas.microsoft.com/office/drawing/2016/ink" xmlns:am3d="http://schemas.microsoft.com/office/drawing/2017/model3d" xmlns:o="urn:schemas-microsoft-com:office:office" xmlns:r="http://schemas.openxmlformats.org/officeDocument/2006/relationships" xmlns:m="http://schemas.openxmlformats.org/officeDocument/2006/math" xmlns:v="urn:schemas-microsoft-com:vml" xmlns:wp14="http://schemas.microsoft.com/office/word/2010/wordprocessingDrawing" xmlns:wp="http://schemas.openxmlformats.org/drawingml/2006/wordprocessingDrawing" xmlns:w10="urn:schemas-microsoft-com:office:word" xmlns:w="http://schemas.openxmlformats.org/wordprocessingml/2006/main" xmlns:w14="http://schemas.microsoft.com/office/word/2010/wordml" xmlns:w15="http://schemas.microsoft.com/office/word/2012/wordml" xmlns:w16cid="http://schemas.microsoft.com/office/word/2016/wordml/cid" xmlns:w16se="http://schemas.microsoft.com/office/word/2015/wordml/symex" xmlns:wpg="http://schemas.microsoft.com/office/word/2010/wordprocessingGroup" xmlns:wpi="http://schemas.microsoft.com/office/word/2010/wordprocessingInk" xmlns:wne="http://schemas.microsoft.com/office/word/2006/wordml" xmlns:wps="http://schemas.microsoft.com/office/word/2010/wordprocessingShape" mc:Ignorable="w14 w15 w16se w16cid wp14">
   <w:endnote w:type="separator" w:id="-1">
     <w:p>
       <w:r>
@@ -13279,7 +13479,7 @@
 </file>
 
 <file path=word/footer1.xml><?xml version="1.0" encoding="utf-8"?>
-<w:ftr xmlns:wpc="http://schemas.microsoft.com/office/word/2010/wordprocessingCanvas" xmlns:mc="http://schemas.openxmlformats.org/markup-compatibility/2006" xmlns:o="urn:schemas-microsoft-com:office:office" xmlns:r="http://schemas.openxmlformats.org/officeDocument/2006/relationships" xmlns:m="http://schemas.openxmlformats.org/officeDocument/2006/math" xmlns:v="urn:schemas-microsoft-com:vml" xmlns:wp14="http://schemas.microsoft.com/office/word/2010/wordprocessingDrawing" xmlns:wp="http://schemas.openxmlformats.org/drawingml/2006/wordprocessingDrawing" xmlns:w10="urn:schemas-microsoft-com:office:word" xmlns:w="http://schemas.openxmlformats.org/wordprocessingml/2006/main" xmlns:w14="http://schemas.microsoft.com/office/word/2010/wordml" xmlns:w15="http://schemas.microsoft.com/office/word/2012/wordml" xmlns:wpg="http://schemas.microsoft.com/office/word/2010/wordprocessingGroup" xmlns:wpi="http://schemas.microsoft.com/office/word/2010/wordprocessingInk" xmlns:wne="http://schemas.microsoft.com/office/word/2006/wordml" xmlns:wps="http://schemas.microsoft.com/office/word/2010/wordprocessingShape" mc:Ignorable="w14 w15 wp14">
+<w:ftr xmlns:wpc="http://schemas.microsoft.com/office/word/2010/wordprocessingCanvas" xmlns:cx="http://schemas.microsoft.com/office/drawing/2014/chartex" xmlns:cx1="http://schemas.microsoft.com/office/drawing/2015/9/8/chartex" xmlns:cx2="http://schemas.microsoft.com/office/drawing/2015/10/21/chartex" xmlns:cx3="http://schemas.microsoft.com/office/drawing/2016/5/9/chartex" xmlns:cx4="http://schemas.microsoft.com/office/drawing/2016/5/10/chartex" xmlns:cx5="http://schemas.microsoft.com/office/drawing/2016/5/11/chartex" xmlns:cx6="http://schemas.microsoft.com/office/drawing/2016/5/12/chartex" xmlns:cx7="http://schemas.microsoft.com/office/drawing/2016/5/13/chartex" xmlns:cx8="http://schemas.microsoft.com/office/drawing/2016/5/14/chartex" xmlns:mc="http://schemas.openxmlformats.org/markup-compatibility/2006" xmlns:aink="http://schemas.microsoft.com/office/drawing/2016/ink" xmlns:am3d="http://schemas.microsoft.com/office/drawing/2017/model3d" xmlns:o="urn:schemas-microsoft-com:office:office" xmlns:r="http://schemas.openxmlformats.org/officeDocument/2006/relationships" xmlns:m="http://schemas.openxmlformats.org/officeDocument/2006/math" xmlns:v="urn:schemas-microsoft-com:vml" xmlns:wp14="http://schemas.microsoft.com/office/word/2010/wordprocessingDrawing" xmlns:wp="http://schemas.openxmlformats.org/drawingml/2006/wordprocessingDrawing" xmlns:w10="urn:schemas-microsoft-com:office:word" xmlns:w="http://schemas.openxmlformats.org/wordprocessingml/2006/main" xmlns:w14="http://schemas.microsoft.com/office/word/2010/wordml" xmlns:w15="http://schemas.microsoft.com/office/word/2012/wordml" xmlns:w16cid="http://schemas.microsoft.com/office/word/2016/wordml/cid" xmlns:w16se="http://schemas.microsoft.com/office/word/2015/wordml/symex" xmlns:wpg="http://schemas.microsoft.com/office/word/2010/wordprocessingGroup" xmlns:wpi="http://schemas.microsoft.com/office/word/2010/wordprocessingInk" xmlns:wne="http://schemas.microsoft.com/office/word/2006/wordml" xmlns:wps="http://schemas.microsoft.com/office/word/2010/wordprocessingShape" mc:Ignorable="w14 w15 w16se w16cid wp14">
   <w:p>
     <w:pPr>
       <w:pStyle w:val="Piedepgina"/>
@@ -13314,7 +13514,7 @@
         <w:rFonts w:ascii="Calibri" w:eastAsia="Calibri" w:hAnsi="Calibri" w:cs="Calibri"/>
         <w:noProof/>
       </w:rPr>
-      <w:t>4</w:t>
+      <w:t>1</w:t>
     </w:r>
     <w:r>
       <w:rPr>
@@ -13333,7 +13533,7 @@
 </file>
 
 <file path=word/footnotes.xml><?xml version="1.0" encoding="utf-8"?>
-<w:footnotes xmlns:wpc="http://schemas.microsoft.com/office/word/2010/wordprocessingCanvas" xmlns:mc="http://schemas.openxmlformats.org/markup-compatibility/2006" xmlns:o="urn:schemas-microsoft-com:office:office" xmlns:r="http://schemas.openxmlformats.org/officeDocument/2006/relationships" xmlns:m="http://schemas.openxmlformats.org/officeDocument/2006/math" xmlns:v="urn:schemas-microsoft-com:vml" xmlns:wp14="http://schemas.microsoft.com/office/word/2010/wordprocessingDrawing" xmlns:wp="http://schemas.openxmlformats.org/drawingml/2006/wordprocessingDrawing" xmlns:w10="urn:schemas-microsoft-com:office:word" xmlns:w="http://schemas.openxmlformats.org/wordprocessingml/2006/main" xmlns:w14="http://schemas.microsoft.com/office/word/2010/wordml" xmlns:w15="http://schemas.microsoft.com/office/word/2012/wordml" xmlns:wpg="http://schemas.microsoft.com/office/word/2010/wordprocessingGroup" xmlns:wpi="http://schemas.microsoft.com/office/word/2010/wordprocessingInk" xmlns:wne="http://schemas.microsoft.com/office/word/2006/wordml" xmlns:wps="http://schemas.microsoft.com/office/word/2010/wordprocessingShape" mc:Ignorable="w14 w15 wp14">
+<w:footnotes xmlns:wpc="http://schemas.microsoft.com/office/word/2010/wordprocessingCanvas" xmlns:cx="http://schemas.microsoft.com/office/drawing/2014/chartex" xmlns:cx1="http://schemas.microsoft.com/office/drawing/2015/9/8/chartex" xmlns:cx2="http://schemas.microsoft.com/office/drawing/2015/10/21/chartex" xmlns:cx3="http://schemas.microsoft.com/office/drawing/2016/5/9/chartex" xmlns:cx4="http://schemas.microsoft.com/office/drawing/2016/5/10/chartex" xmlns:cx5="http://schemas.microsoft.com/office/drawing/2016/5/11/chartex" xmlns:cx6="http://schemas.microsoft.com/office/drawing/2016/5/12/chartex" xmlns:cx7="http://schemas.microsoft.com/office/drawing/2016/5/13/chartex" xmlns:cx8="http://schemas.microsoft.com/office/drawing/2016/5/14/chartex" xmlns:mc="http://schemas.openxmlformats.org/markup-compatibility/2006" xmlns:aink="http://schemas.microsoft.com/office/drawing/2016/ink" xmlns:am3d="http://schemas.microsoft.com/office/drawing/2017/model3d" xmlns:o="urn:schemas-microsoft-com:office:office" xmlns:r="http://schemas.openxmlformats.org/officeDocument/2006/relationships" xmlns:m="http://schemas.openxmlformats.org/officeDocument/2006/math" xmlns:v="urn:schemas-microsoft-com:vml" xmlns:wp14="http://schemas.microsoft.com/office/word/2010/wordprocessingDrawing" xmlns:wp="http://schemas.openxmlformats.org/drawingml/2006/wordprocessingDrawing" xmlns:w10="urn:schemas-microsoft-com:office:word" xmlns:w="http://schemas.openxmlformats.org/wordprocessingml/2006/main" xmlns:w14="http://schemas.microsoft.com/office/word/2010/wordml" xmlns:w15="http://schemas.microsoft.com/office/word/2012/wordml" xmlns:w16cid="http://schemas.microsoft.com/office/word/2016/wordml/cid" xmlns:w16se="http://schemas.microsoft.com/office/word/2015/wordml/symex" xmlns:wpg="http://schemas.microsoft.com/office/word/2010/wordprocessingGroup" xmlns:wpi="http://schemas.microsoft.com/office/word/2010/wordprocessingInk" xmlns:wne="http://schemas.microsoft.com/office/word/2006/wordml" xmlns:wps="http://schemas.microsoft.com/office/word/2010/wordprocessingShape" mc:Ignorable="w14 w15 w16se w16cid wp14">
   <w:footnote w:type="separator" w:id="-1">
     <w:p>
       <w:r>
@@ -13352,7 +13552,7 @@
 </file>
 
 <file path=word/header1.xml><?xml version="1.0" encoding="utf-8"?>
-<w:hdr xmlns:wpc="http://schemas.microsoft.com/office/word/2010/wordprocessingCanvas" xmlns:mc="http://schemas.openxmlformats.org/markup-compatibility/2006" xmlns:o="urn:schemas-microsoft-com:office:office" xmlns:r="http://schemas.openxmlformats.org/officeDocument/2006/relationships" xmlns:m="http://schemas.openxmlformats.org/officeDocument/2006/math" xmlns:v="urn:schemas-microsoft-com:vml" xmlns:wp14="http://schemas.microsoft.com/office/word/2010/wordprocessingDrawing" xmlns:wp="http://schemas.openxmlformats.org/drawingml/2006/wordprocessingDrawing" xmlns:w10="urn:schemas-microsoft-com:office:word" xmlns:w="http://schemas.openxmlformats.org/wordprocessingml/2006/main" xmlns:w14="http://schemas.microsoft.com/office/word/2010/wordml" xmlns:w15="http://schemas.microsoft.com/office/word/2012/wordml" xmlns:wpg="http://schemas.microsoft.com/office/word/2010/wordprocessingGroup" xmlns:wpi="http://schemas.microsoft.com/office/word/2010/wordprocessingInk" xmlns:wne="http://schemas.microsoft.com/office/word/2006/wordml" xmlns:wps="http://schemas.microsoft.com/office/word/2010/wordprocessingShape" mc:Ignorable="w14 w15 wp14">
+<w:hdr xmlns:wpc="http://schemas.microsoft.com/office/word/2010/wordprocessingCanvas" xmlns:cx="http://schemas.microsoft.com/office/drawing/2014/chartex" xmlns:cx1="http://schemas.microsoft.com/office/drawing/2015/9/8/chartex" xmlns:cx2="http://schemas.microsoft.com/office/drawing/2015/10/21/chartex" xmlns:cx3="http://schemas.microsoft.com/office/drawing/2016/5/9/chartex" xmlns:cx4="http://schemas.microsoft.com/office/drawing/2016/5/10/chartex" xmlns:cx5="http://schemas.microsoft.com/office/drawing/2016/5/11/chartex" xmlns:cx6="http://schemas.microsoft.com/office/drawing/2016/5/12/chartex" xmlns:cx7="http://schemas.microsoft.com/office/drawing/2016/5/13/chartex" xmlns:cx8="http://schemas.microsoft.com/office/drawing/2016/5/14/chartex" xmlns:mc="http://schemas.openxmlformats.org/markup-compatibility/2006" xmlns:aink="http://schemas.microsoft.com/office/drawing/2016/ink" xmlns:am3d="http://schemas.microsoft.com/office/drawing/2017/model3d" xmlns:o="urn:schemas-microsoft-com:office:office" xmlns:r="http://schemas.openxmlformats.org/officeDocument/2006/relationships" xmlns:m="http://schemas.openxmlformats.org/officeDocument/2006/math" xmlns:v="urn:schemas-microsoft-com:vml" xmlns:wp14="http://schemas.microsoft.com/office/word/2010/wordprocessingDrawing" xmlns:wp="http://schemas.openxmlformats.org/drawingml/2006/wordprocessingDrawing" xmlns:w10="urn:schemas-microsoft-com:office:word" xmlns:w="http://schemas.openxmlformats.org/wordprocessingml/2006/main" xmlns:w14="http://schemas.microsoft.com/office/word/2010/wordml" xmlns:w15="http://schemas.microsoft.com/office/word/2012/wordml" xmlns:w16cid="http://schemas.microsoft.com/office/word/2016/wordml/cid" xmlns:w16se="http://schemas.microsoft.com/office/word/2015/wordml/symex" xmlns:wpg="http://schemas.microsoft.com/office/word/2010/wordprocessingGroup" xmlns:wpi="http://schemas.microsoft.com/office/word/2010/wordprocessingInk" xmlns:wne="http://schemas.microsoft.com/office/word/2006/wordml" xmlns:wps="http://schemas.microsoft.com/office/word/2010/wordprocessingShape" mc:Ignorable="w14 w15 w16se w16cid wp14">
   <w:p>
     <w:pPr>
       <w:pStyle w:val="BodyA"/>
@@ -13451,7 +13651,7 @@
 </file>
 
 <file path=word/numbering.xml><?xml version="1.0" encoding="utf-8"?>
-<w:numbering xmlns:wpc="http://schemas.microsoft.com/office/word/2010/wordprocessingCanvas" xmlns:mc="http://schemas.openxmlformats.org/markup-compatibility/2006" xmlns:o="urn:schemas-microsoft-com:office:office" xmlns:r="http://schemas.openxmlformats.org/officeDocument/2006/relationships" xmlns:m="http://schemas.openxmlformats.org/officeDocument/2006/math" xmlns:v="urn:schemas-microsoft-com:vml" xmlns:wp14="http://schemas.microsoft.com/office/word/2010/wordprocessingDrawing" xmlns:wp="http://schemas.openxmlformats.org/drawingml/2006/wordprocessingDrawing" xmlns:w10="urn:schemas-microsoft-com:office:word" xmlns:w="http://schemas.openxmlformats.org/wordprocessingml/2006/main" xmlns:w14="http://schemas.microsoft.com/office/word/2010/wordml" xmlns:w15="http://schemas.microsoft.com/office/word/2012/wordml" xmlns:wpg="http://schemas.microsoft.com/office/word/2010/wordprocessingGroup" xmlns:wpi="http://schemas.microsoft.com/office/word/2010/wordprocessingInk" xmlns:wne="http://schemas.microsoft.com/office/word/2006/wordml" xmlns:wps="http://schemas.microsoft.com/office/word/2010/wordprocessingShape" mc:Ignorable="w14 w15 wp14">
+<w:numbering xmlns:wpc="http://schemas.microsoft.com/office/word/2010/wordprocessingCanvas" xmlns:cx="http://schemas.microsoft.com/office/drawing/2014/chartex" xmlns:cx1="http://schemas.microsoft.com/office/drawing/2015/9/8/chartex" xmlns:cx2="http://schemas.microsoft.com/office/drawing/2015/10/21/chartex" xmlns:cx3="http://schemas.microsoft.com/office/drawing/2016/5/9/chartex" xmlns:cx4="http://schemas.microsoft.com/office/drawing/2016/5/10/chartex" xmlns:cx5="http://schemas.microsoft.com/office/drawing/2016/5/11/chartex" xmlns:cx6="http://schemas.microsoft.com/office/drawing/2016/5/12/chartex" xmlns:cx7="http://schemas.microsoft.com/office/drawing/2016/5/13/chartex" xmlns:cx8="http://schemas.microsoft.com/office/drawing/2016/5/14/chartex" xmlns:mc="http://schemas.openxmlformats.org/markup-compatibility/2006" xmlns:aink="http://schemas.microsoft.com/office/drawing/2016/ink" xmlns:am3d="http://schemas.microsoft.com/office/drawing/2017/model3d" xmlns:o="urn:schemas-microsoft-com:office:office" xmlns:r="http://schemas.openxmlformats.org/officeDocument/2006/relationships" xmlns:m="http://schemas.openxmlformats.org/officeDocument/2006/math" xmlns:v="urn:schemas-microsoft-com:vml" xmlns:wp14="http://schemas.microsoft.com/office/word/2010/wordprocessingDrawing" xmlns:wp="http://schemas.openxmlformats.org/drawingml/2006/wordprocessingDrawing" xmlns:w10="urn:schemas-microsoft-com:office:word" xmlns:w="http://schemas.openxmlformats.org/wordprocessingml/2006/main" xmlns:w14="http://schemas.microsoft.com/office/word/2010/wordml" xmlns:w15="http://schemas.microsoft.com/office/word/2012/wordml" xmlns:w16cid="http://schemas.microsoft.com/office/word/2016/wordml/cid" xmlns:w16se="http://schemas.microsoft.com/office/word/2015/wordml/symex" xmlns:wpg="http://schemas.microsoft.com/office/word/2010/wordprocessingGroup" xmlns:wpi="http://schemas.microsoft.com/office/word/2010/wordprocessingInk" xmlns:wne="http://schemas.microsoft.com/office/word/2006/wordml" xmlns:wps="http://schemas.microsoft.com/office/word/2010/wordprocessingShape" mc:Ignorable="w14 w15 w16se w16cid wp14">
   <w:abstractNum w:abstractNumId="0" w15:restartNumberingAfterBreak="0">
     <w:nsid w:val="007822D0"/>
     <w:multiLevelType w:val="hybridMultilevel"/>
@@ -15598,12 +15798,125 @@
     </w:lvl>
   </w:abstractNum>
   <w:abstractNum w:abstractNumId="9" w15:restartNumberingAfterBreak="0">
+    <w:nsid w:val="2C0A292B"/>
+    <w:multiLevelType w:val="hybridMultilevel"/>
+    <w:tmpl w:val="421A548E"/>
+    <w:lvl w:ilvl="0" w:tplc="280A000D">
+      <w:start w:val="1"/>
+      <w:numFmt w:val="bullet"/>
+      <w:lvlText w:val=""/>
+      <w:lvlJc w:val="left"/>
+      <w:pPr>
+        <w:ind w:left="720" w:hanging="360"/>
+      </w:pPr>
+      <w:rPr>
+        <w:rFonts w:ascii="Wingdings" w:hAnsi="Wingdings" w:hint="default"/>
+      </w:rPr>
+    </w:lvl>
+    <w:lvl w:ilvl="1" w:tplc="280A0003" w:tentative="1">
+      <w:start w:val="1"/>
+      <w:numFmt w:val="bullet"/>
+      <w:lvlText w:val="o"/>
+      <w:lvlJc w:val="left"/>
+      <w:pPr>
+        <w:ind w:left="1440" w:hanging="360"/>
+      </w:pPr>
+      <w:rPr>
+        <w:rFonts w:ascii="Courier New" w:hAnsi="Courier New" w:cs="Courier New" w:hint="default"/>
+      </w:rPr>
+    </w:lvl>
+    <w:lvl w:ilvl="2" w:tplc="280A0005" w:tentative="1">
+      <w:start w:val="1"/>
+      <w:numFmt w:val="bullet"/>
+      <w:lvlText w:val=""/>
+      <w:lvlJc w:val="left"/>
+      <w:pPr>
+        <w:ind w:left="2160" w:hanging="360"/>
+      </w:pPr>
+      <w:rPr>
+        <w:rFonts w:ascii="Wingdings" w:hAnsi="Wingdings" w:hint="default"/>
+      </w:rPr>
+    </w:lvl>
+    <w:lvl w:ilvl="3" w:tplc="280A0001" w:tentative="1">
+      <w:start w:val="1"/>
+      <w:numFmt w:val="bullet"/>
+      <w:lvlText w:val=""/>
+      <w:lvlJc w:val="left"/>
+      <w:pPr>
+        <w:ind w:left="2880" w:hanging="360"/>
+      </w:pPr>
+      <w:rPr>
+        <w:rFonts w:ascii="Symbol" w:hAnsi="Symbol" w:hint="default"/>
+      </w:rPr>
+    </w:lvl>
+    <w:lvl w:ilvl="4" w:tplc="280A0003" w:tentative="1">
+      <w:start w:val="1"/>
+      <w:numFmt w:val="bullet"/>
+      <w:lvlText w:val="o"/>
+      <w:lvlJc w:val="left"/>
+      <w:pPr>
+        <w:ind w:left="3600" w:hanging="360"/>
+      </w:pPr>
+      <w:rPr>
+        <w:rFonts w:ascii="Courier New" w:hAnsi="Courier New" w:cs="Courier New" w:hint="default"/>
+      </w:rPr>
+    </w:lvl>
+    <w:lvl w:ilvl="5" w:tplc="280A0005" w:tentative="1">
+      <w:start w:val="1"/>
+      <w:numFmt w:val="bullet"/>
+      <w:lvlText w:val=""/>
+      <w:lvlJc w:val="left"/>
+      <w:pPr>
+        <w:ind w:left="4320" w:hanging="360"/>
+      </w:pPr>
+      <w:rPr>
+        <w:rFonts w:ascii="Wingdings" w:hAnsi="Wingdings" w:hint="default"/>
+      </w:rPr>
+    </w:lvl>
+    <w:lvl w:ilvl="6" w:tplc="280A0001" w:tentative="1">
+      <w:start w:val="1"/>
+      <w:numFmt w:val="bullet"/>
+      <w:lvlText w:val=""/>
+      <w:lvlJc w:val="left"/>
+      <w:pPr>
+        <w:ind w:left="5040" w:hanging="360"/>
+      </w:pPr>
+      <w:rPr>
+        <w:rFonts w:ascii="Symbol" w:hAnsi="Symbol" w:hint="default"/>
+      </w:rPr>
+    </w:lvl>
+    <w:lvl w:ilvl="7" w:tplc="280A0003" w:tentative="1">
+      <w:start w:val="1"/>
+      <w:numFmt w:val="bullet"/>
+      <w:lvlText w:val="o"/>
+      <w:lvlJc w:val="left"/>
+      <w:pPr>
+        <w:ind w:left="5760" w:hanging="360"/>
+      </w:pPr>
+      <w:rPr>
+        <w:rFonts w:ascii="Courier New" w:hAnsi="Courier New" w:cs="Courier New" w:hint="default"/>
+      </w:rPr>
+    </w:lvl>
+    <w:lvl w:ilvl="8" w:tplc="280A0005" w:tentative="1">
+      <w:start w:val="1"/>
+      <w:numFmt w:val="bullet"/>
+      <w:lvlText w:val=""/>
+      <w:lvlJc w:val="left"/>
+      <w:pPr>
+        <w:ind w:left="6480" w:hanging="360"/>
+      </w:pPr>
+      <w:rPr>
+        <w:rFonts w:ascii="Wingdings" w:hAnsi="Wingdings" w:hint="default"/>
+      </w:rPr>
+    </w:lvl>
+  </w:abstractNum>
+  <w:abstractNum w:abstractNumId="10" w15:restartNumberingAfterBreak="0">
     <w:nsid w:val="2D95794C"/>
     <w:multiLevelType w:val="hybridMultilevel"/>
     <w:tmpl w:val="4E1AD236"/>
     <w:numStyleLink w:val="ImportedStyle10"/>
   </w:abstractNum>
-  <w:abstractNum w:abstractNumId="10" w15:restartNumberingAfterBreak="0">
+  <w:abstractNum w:abstractNumId="11" w15:restartNumberingAfterBreak="0">
     <w:nsid w:val="311C39AB"/>
     <w:multiLevelType w:val="hybridMultilevel"/>
     <w:tmpl w:val="1C24E45A"/>
@@ -15877,13 +16190,13 @@
       </w:rPr>
     </w:lvl>
   </w:abstractNum>
-  <w:abstractNum w:abstractNumId="11" w15:restartNumberingAfterBreak="0">
+  <w:abstractNum w:abstractNumId="12" w15:restartNumberingAfterBreak="0">
     <w:nsid w:val="33087D2D"/>
     <w:multiLevelType w:val="multilevel"/>
     <w:tmpl w:val="FA94B9C4"/>
     <w:numStyleLink w:val="ImportedStyle1"/>
   </w:abstractNum>
-  <w:abstractNum w:abstractNumId="12" w15:restartNumberingAfterBreak="0">
+  <w:abstractNum w:abstractNumId="13" w15:restartNumberingAfterBreak="0">
     <w:nsid w:val="397E475F"/>
     <w:multiLevelType w:val="hybridMultilevel"/>
     <w:tmpl w:val="7F66D8C0"/>
@@ -16150,7 +16463,7 @@
       </w:rPr>
     </w:lvl>
   </w:abstractNum>
-  <w:abstractNum w:abstractNumId="13" w15:restartNumberingAfterBreak="0">
+  <w:abstractNum w:abstractNumId="14" w15:restartNumberingAfterBreak="0">
     <w:nsid w:val="482A2DC7"/>
     <w:multiLevelType w:val="hybridMultilevel"/>
     <w:tmpl w:val="E7868856"/>
@@ -16417,7 +16730,7 @@
       </w:rPr>
     </w:lvl>
   </w:abstractNum>
-  <w:abstractNum w:abstractNumId="14" w15:restartNumberingAfterBreak="0">
+  <w:abstractNum w:abstractNumId="15" w15:restartNumberingAfterBreak="0">
     <w:nsid w:val="4EFC6919"/>
     <w:multiLevelType w:val="hybridMultilevel"/>
     <w:tmpl w:val="600ABEE0"/>
@@ -16691,7 +17004,7 @@
       </w:rPr>
     </w:lvl>
   </w:abstractNum>
-  <w:abstractNum w:abstractNumId="15" w15:restartNumberingAfterBreak="0">
+  <w:abstractNum w:abstractNumId="16" w15:restartNumberingAfterBreak="0">
     <w:nsid w:val="56582BB9"/>
     <w:multiLevelType w:val="multilevel"/>
     <w:tmpl w:val="DC7C07E2"/>
@@ -16948,19 +17261,19 @@
       </w:rPr>
     </w:lvl>
   </w:abstractNum>
-  <w:abstractNum w:abstractNumId="16" w15:restartNumberingAfterBreak="0">
+  <w:abstractNum w:abstractNumId="17" w15:restartNumberingAfterBreak="0">
     <w:nsid w:val="5B5E6F6E"/>
     <w:multiLevelType w:val="hybridMultilevel"/>
     <w:tmpl w:val="7F66D8C0"/>
     <w:numStyleLink w:val="ImportedStyle9"/>
   </w:abstractNum>
-  <w:abstractNum w:abstractNumId="17" w15:restartNumberingAfterBreak="0">
+  <w:abstractNum w:abstractNumId="18" w15:restartNumberingAfterBreak="0">
     <w:nsid w:val="5D583E7B"/>
     <w:multiLevelType w:val="hybridMultilevel"/>
     <w:tmpl w:val="EA4AB280"/>
     <w:numStyleLink w:val="ImportedStyle7"/>
   </w:abstractNum>
-  <w:abstractNum w:abstractNumId="18" w15:restartNumberingAfterBreak="0">
+  <w:abstractNum w:abstractNumId="19" w15:restartNumberingAfterBreak="0">
     <w:nsid w:val="64112FA1"/>
     <w:multiLevelType w:val="hybridMultilevel"/>
     <w:tmpl w:val="01243276"/>
@@ -17227,7 +17540,7 @@
       </w:rPr>
     </w:lvl>
   </w:abstractNum>
-  <w:abstractNum w:abstractNumId="19" w15:restartNumberingAfterBreak="0">
+  <w:abstractNum w:abstractNumId="20" w15:restartNumberingAfterBreak="0">
     <w:nsid w:val="6D547F5A"/>
     <w:multiLevelType w:val="hybridMultilevel"/>
     <w:tmpl w:val="059E00EE"/>
@@ -17493,13 +17806,13 @@
       </w:rPr>
     </w:lvl>
   </w:abstractNum>
-  <w:abstractNum w:abstractNumId="20" w15:restartNumberingAfterBreak="0">
+  <w:abstractNum w:abstractNumId="21" w15:restartNumberingAfterBreak="0">
     <w:nsid w:val="6D8C55A7"/>
     <w:multiLevelType w:val="hybridMultilevel"/>
     <w:tmpl w:val="01243276"/>
     <w:numStyleLink w:val="ImportedStyle2"/>
   </w:abstractNum>
-  <w:abstractNum w:abstractNumId="21" w15:restartNumberingAfterBreak="0">
+  <w:abstractNum w:abstractNumId="22" w15:restartNumberingAfterBreak="0">
     <w:nsid w:val="6E1432CB"/>
     <w:multiLevelType w:val="hybridMultilevel"/>
     <w:tmpl w:val="85349922"/>
@@ -17765,35 +18078,35 @@
       </w:rPr>
     </w:lvl>
   </w:abstractNum>
-  <w:abstractNum w:abstractNumId="22" w15:restartNumberingAfterBreak="0">
+  <w:abstractNum w:abstractNumId="23" w15:restartNumberingAfterBreak="0">
     <w:nsid w:val="7E0E20ED"/>
     <w:multiLevelType w:val="hybridMultilevel"/>
     <w:tmpl w:val="E7868856"/>
     <w:numStyleLink w:val="ImportedStyle11"/>
   </w:abstractNum>
   <w:num w:numId="1">
-    <w:abstractNumId w:val="15"/>
+    <w:abstractNumId w:val="16"/>
   </w:num>
   <w:num w:numId="2">
-    <w:abstractNumId w:val="15"/>
+    <w:abstractNumId w:val="16"/>
     <w:lvlOverride w:ilvl="0">
       <w:startOverride w:val="2"/>
     </w:lvlOverride>
   </w:num>
   <w:num w:numId="3">
-    <w:abstractNumId w:val="15"/>
+    <w:abstractNumId w:val="16"/>
     <w:lvlOverride w:ilvl="1">
       <w:startOverride w:val="3"/>
     </w:lvlOverride>
   </w:num>
   <w:num w:numId="4">
-    <w:abstractNumId w:val="15"/>
+    <w:abstractNumId w:val="16"/>
     <w:lvlOverride w:ilvl="1">
       <w:startOverride w:val="4"/>
     </w:lvlOverride>
   </w:num>
   <w:num w:numId="5">
-    <w:abstractNumId w:val="15"/>
+    <w:abstractNumId w:val="16"/>
     <w:lvlOverride w:ilvl="1">
       <w:startOverride w:val="5"/>
     </w:lvlOverride>
@@ -17802,25 +18115,25 @@
     <w:abstractNumId w:val="1"/>
   </w:num>
   <w:num w:numId="7">
-    <w:abstractNumId w:val="11"/>
+    <w:abstractNumId w:val="12"/>
   </w:num>
   <w:num w:numId="8">
-    <w:abstractNumId w:val="18"/>
+    <w:abstractNumId w:val="19"/>
   </w:num>
   <w:num w:numId="9">
-    <w:abstractNumId w:val="20"/>
+    <w:abstractNumId w:val="21"/>
   </w:num>
   <w:num w:numId="10">
-    <w:abstractNumId w:val="11"/>
+    <w:abstractNumId w:val="12"/>
     <w:lvlOverride w:ilvl="0">
       <w:startOverride w:val="2"/>
     </w:lvlOverride>
   </w:num>
   <w:num w:numId="11">
-    <w:abstractNumId w:val="14"/>
+    <w:abstractNumId w:val="15"/>
   </w:num>
   <w:num w:numId="12">
-    <w:abstractNumId w:val="10"/>
+    <w:abstractNumId w:val="11"/>
   </w:num>
   <w:num w:numId="13">
     <w:abstractNumId w:val="3"/>
@@ -18132,16 +18445,16 @@
     </w:lvlOverride>
   </w:num>
   <w:num w:numId="17">
-    <w:abstractNumId w:val="19"/>
+    <w:abstractNumId w:val="20"/>
   </w:num>
   <w:num w:numId="18">
     <w:abstractNumId w:val="2"/>
   </w:num>
   <w:num w:numId="19">
-    <w:abstractNumId w:val="21"/>
+    <w:abstractNumId w:val="22"/>
   </w:num>
   <w:num w:numId="20">
-    <w:abstractNumId w:val="11"/>
+    <w:abstractNumId w:val="12"/>
     <w:lvlOverride w:ilvl="1">
       <w:startOverride w:val="3"/>
     </w:lvlOverride>
@@ -18150,10 +18463,10 @@
     <w:abstractNumId w:val="7"/>
   </w:num>
   <w:num w:numId="22">
-    <w:abstractNumId w:val="17"/>
+    <w:abstractNumId w:val="18"/>
   </w:num>
   <w:num w:numId="23">
-    <w:abstractNumId w:val="11"/>
+    <w:abstractNumId w:val="12"/>
     <w:lvlOverride w:ilvl="1">
       <w:startOverride w:val="4"/>
     </w:lvlOverride>
@@ -18165,34 +18478,37 @@
     <w:abstractNumId w:val="5"/>
   </w:num>
   <w:num w:numId="26">
-    <w:abstractNumId w:val="12"/>
+    <w:abstractNumId w:val="13"/>
   </w:num>
   <w:num w:numId="27">
-    <w:abstractNumId w:val="16"/>
+    <w:abstractNumId w:val="17"/>
   </w:num>
   <w:num w:numId="28">
     <w:abstractNumId w:val="8"/>
   </w:num>
   <w:num w:numId="29">
-    <w:abstractNumId w:val="9"/>
+    <w:abstractNumId w:val="10"/>
   </w:num>
   <w:num w:numId="30">
-    <w:abstractNumId w:val="13"/>
+    <w:abstractNumId w:val="14"/>
   </w:num>
   <w:num w:numId="31">
-    <w:abstractNumId w:val="22"/>
+    <w:abstractNumId w:val="23"/>
   </w:num>
   <w:num w:numId="32">
-    <w:abstractNumId w:val="11"/>
+    <w:abstractNumId w:val="12"/>
     <w:lvlOverride w:ilvl="1">
       <w:startOverride w:val="5"/>
     </w:lvlOverride>
+  </w:num>
+  <w:num w:numId="33">
+    <w:abstractNumId w:val="9"/>
   </w:num>
 </w:numbering>
 </file>
 
 <file path=word/styles.xml><?xml version="1.0" encoding="utf-8"?>
-<w:styles xmlns:mc="http://schemas.openxmlformats.org/markup-compatibility/2006" xmlns:r="http://schemas.openxmlformats.org/officeDocument/2006/relationships" xmlns:w="http://schemas.openxmlformats.org/wordprocessingml/2006/main" xmlns:w14="http://schemas.microsoft.com/office/word/2010/wordml" xmlns:w15="http://schemas.microsoft.com/office/word/2012/wordml" mc:Ignorable="w14 w15">
+<w:styles xmlns:mc="http://schemas.openxmlformats.org/markup-compatibility/2006" xmlns:r="http://schemas.openxmlformats.org/officeDocument/2006/relationships" xmlns:w="http://schemas.openxmlformats.org/wordprocessingml/2006/main" xmlns:w14="http://schemas.microsoft.com/office/word/2010/wordml" xmlns:w15="http://schemas.microsoft.com/office/word/2012/wordml" xmlns:w16cid="http://schemas.microsoft.com/office/word/2016/wordml/cid" xmlns:w16se="http://schemas.microsoft.com/office/word/2015/wordml/symex" mc:Ignorable="w14 w15 w16se w16cid">
   <w:docDefaults>
     <w:rPrDefault>
       <w:rPr>
@@ -18214,7 +18530,7 @@
       </w:pPr>
     </w:pPrDefault>
   </w:docDefaults>
-  <w:latentStyles w:defLockedState="0" w:defUIPriority="99" w:defSemiHidden="0" w:defUnhideWhenUsed="0" w:defQFormat="0" w:count="371">
+  <w:latentStyles w:defLockedState="0" w:defUIPriority="99" w:defSemiHidden="0" w:defUnhideWhenUsed="0" w:defQFormat="0" w:count="375">
     <w:lsdException w:name="Normal" w:uiPriority="0" w:qFormat="1"/>
     <w:lsdException w:name="heading 1" w:uiPriority="9" w:qFormat="1"/>
     <w:lsdException w:name="heading 2" w:semiHidden="1" w:uiPriority="9" w:unhideWhenUsed="1" w:qFormat="1"/>
@@ -18586,6 +18902,10 @@
     <w:lsdException w:name="List Table 5 Dark Accent 6" w:uiPriority="50"/>
     <w:lsdException w:name="List Table 6 Colorful Accent 6" w:uiPriority="51"/>
     <w:lsdException w:name="List Table 7 Colorful Accent 6" w:uiPriority="52"/>
+    <w:lsdException w:name="Mention" w:semiHidden="1" w:unhideWhenUsed="1"/>
+    <w:lsdException w:name="Smart Hyperlink" w:semiHidden="1" w:unhideWhenUsed="1"/>
+    <w:lsdException w:name="Hashtag" w:semiHidden="1" w:unhideWhenUsed="1"/>
+    <w:lsdException w:name="Unresolved Mention" w:semiHidden="1" w:unhideWhenUsed="1"/>
   </w:latentStyles>
   <w:style w:type="paragraph" w:default="1" w:styleId="Normal">
     <w:name w:val="Normal"/>
@@ -18758,7 +19078,7 @@
       <w:lang w:val="en-US"/>
     </w:rPr>
   </w:style>
-  <w:style w:type="paragraph" w:styleId="TtulodeTDC">
+  <w:style w:type="paragraph" w:styleId="TtuloTDC">
     <w:name w:val="TOC Heading"/>
     <w:next w:val="BodyA"/>
     <w:uiPriority w:val="39"/>
@@ -20109,7 +20429,7 @@
 </file>
 
 <file path=customXml/itemProps1.xml><?xml version="1.0" encoding="utf-8"?>
-<ds:datastoreItem xmlns:ds="http://schemas.openxmlformats.org/officeDocument/2006/customXml" ds:itemID="{3A007FE3-4A93-4E21-A19D-F12140E8D51A}">
+<ds:datastoreItem xmlns:ds="http://schemas.openxmlformats.org/officeDocument/2006/customXml" ds:itemID="{17DD5910-2742-4BC0-97E4-A2880E3C7AA0}">
   <ds:schemaRefs>
     <ds:schemaRef ds:uri="http://schemas.openxmlformats.org/officeDocument/2006/bibliography"/>
   </ds:schemaRefs>

</xml_diff>

<commit_message>
PGC - Punto 2.3 Actualizado
Se actualizo el punto 2.3. políticas directrices y procedimientos del plan de gestión de configuración y se añadieron los documentos que están alineados a este mismo.
</commit_message>
<xml_diff>
--- a/Documentos/PGC.docx
+++ b/Documentos/PGC.docx
@@ -226,7 +226,7 @@
           <w:sz w:val="28"/>
           <w:szCs w:val="28"/>
         </w:rPr>
-        <w:t>Versión 1.</w:t>
+        <w:t>Versión 2</w:t>
       </w:r>
       <w:r>
         <w:rPr>
@@ -234,10 +234,16 @@
           <w:sz w:val="28"/>
           <w:szCs w:val="28"/>
         </w:rPr>
-        <w:t>6</w:t>
+        <w:t>.</w:t>
       </w:r>
-      <w:bookmarkStart w:id="0" w:name="_GoBack"/>
-      <w:bookmarkEnd w:id="0"/>
+      <w:r>
+        <w:rPr>
+          <w:rFonts w:ascii="Calibri" w:eastAsia="Calibri" w:hAnsi="Calibri" w:cs="Calibri"/>
+          <w:sz w:val="28"/>
+          <w:szCs w:val="28"/>
+        </w:rPr>
+        <w:t>0</w:t>
+      </w:r>
     </w:p>
     <w:p>
       <w:pPr>
@@ -274,7 +280,7 @@
           <w:szCs w:val="32"/>
         </w:rPr>
       </w:pPr>
-      <w:bookmarkStart w:id="1" w:name="_Toc493860507"/>
+      <w:bookmarkStart w:id="0" w:name="_Toc493860507"/>
       <w:r>
         <w:rPr>
           <w:rFonts w:ascii="Calibri" w:eastAsia="Calibri" w:hAnsi="Calibri" w:cs="Calibri"/>
@@ -284,7 +290,7 @@
         <w:lastRenderedPageBreak/>
         <w:t>Historial de Revisiones</w:t>
       </w:r>
-      <w:bookmarkEnd w:id="1"/>
+      <w:bookmarkEnd w:id="0"/>
     </w:p>
     <w:p>
       <w:pPr>
@@ -700,12 +706,28 @@
             <w:pPr>
               <w:pStyle w:val="Tabletext"/>
             </w:pPr>
-            <w:r>
-              <w:rPr>
-                <w:rFonts w:ascii="Calibri" w:eastAsia="Calibri" w:hAnsi="Calibri" w:cs="Calibri"/>
-              </w:rPr>
-              <w:t>Shany Huaypar</w:t>
-            </w:r>
+            <w:proofErr w:type="spellStart"/>
+            <w:r>
+              <w:rPr>
+                <w:rFonts w:ascii="Calibri" w:eastAsia="Calibri" w:hAnsi="Calibri" w:cs="Calibri"/>
+              </w:rPr>
+              <w:t>Shany</w:t>
+            </w:r>
+            <w:proofErr w:type="spellEnd"/>
+            <w:r>
+              <w:rPr>
+                <w:rFonts w:ascii="Calibri" w:eastAsia="Calibri" w:hAnsi="Calibri" w:cs="Calibri"/>
+              </w:rPr>
+              <w:t xml:space="preserve"> </w:t>
+            </w:r>
+            <w:proofErr w:type="spellStart"/>
+            <w:r>
+              <w:rPr>
+                <w:rFonts w:ascii="Calibri" w:eastAsia="Calibri" w:hAnsi="Calibri" w:cs="Calibri"/>
+              </w:rPr>
+              <w:t>Huaypar</w:t>
+            </w:r>
+            <w:proofErr w:type="spellEnd"/>
           </w:p>
         </w:tc>
       </w:tr>
@@ -801,13 +823,77 @@
             <w:pPr>
               <w:pStyle w:val="Body"/>
             </w:pPr>
+            <w:proofErr w:type="spellStart"/>
             <w:r>
               <w:rPr>
                 <w:rFonts w:ascii="Calibri" w:eastAsia="Calibri" w:hAnsi="Calibri" w:cs="Calibri"/>
                 <w:sz w:val="22"/>
                 <w:szCs w:val="22"/>
               </w:rPr>
-              <w:t>Establecimiento del cronograma y revisión de los roles</w:t>
+              <w:t>Establecimiento</w:t>
+            </w:r>
+            <w:proofErr w:type="spellEnd"/>
+            <w:r>
+              <w:rPr>
+                <w:rFonts w:ascii="Calibri" w:eastAsia="Calibri" w:hAnsi="Calibri" w:cs="Calibri"/>
+                <w:sz w:val="22"/>
+                <w:szCs w:val="22"/>
+              </w:rPr>
+              <w:t xml:space="preserve"> del </w:t>
+            </w:r>
+            <w:proofErr w:type="spellStart"/>
+            <w:r>
+              <w:rPr>
+                <w:rFonts w:ascii="Calibri" w:eastAsia="Calibri" w:hAnsi="Calibri" w:cs="Calibri"/>
+                <w:sz w:val="22"/>
+                <w:szCs w:val="22"/>
+              </w:rPr>
+              <w:t>cronograma</w:t>
+            </w:r>
+            <w:proofErr w:type="spellEnd"/>
+            <w:r>
+              <w:rPr>
+                <w:rFonts w:ascii="Calibri" w:eastAsia="Calibri" w:hAnsi="Calibri" w:cs="Calibri"/>
+                <w:sz w:val="22"/>
+                <w:szCs w:val="22"/>
+              </w:rPr>
+              <w:t xml:space="preserve"> y </w:t>
+            </w:r>
+            <w:proofErr w:type="spellStart"/>
+            <w:r>
+              <w:rPr>
+                <w:rFonts w:ascii="Calibri" w:eastAsia="Calibri" w:hAnsi="Calibri" w:cs="Calibri"/>
+                <w:sz w:val="22"/>
+                <w:szCs w:val="22"/>
+              </w:rPr>
+              <w:t>revisión</w:t>
+            </w:r>
+            <w:proofErr w:type="spellEnd"/>
+            <w:r>
+              <w:rPr>
+                <w:rFonts w:ascii="Calibri" w:eastAsia="Calibri" w:hAnsi="Calibri" w:cs="Calibri"/>
+                <w:sz w:val="22"/>
+                <w:szCs w:val="22"/>
+              </w:rPr>
+              <w:t xml:space="preserve"> de </w:t>
+            </w:r>
+            <w:proofErr w:type="spellStart"/>
+            <w:r>
+              <w:rPr>
+                <w:rFonts w:ascii="Calibri" w:eastAsia="Calibri" w:hAnsi="Calibri" w:cs="Calibri"/>
+                <w:sz w:val="22"/>
+                <w:szCs w:val="22"/>
+              </w:rPr>
+              <w:t>los</w:t>
+            </w:r>
+            <w:proofErr w:type="spellEnd"/>
+            <w:r>
+              <w:rPr>
+                <w:rFonts w:ascii="Calibri" w:eastAsia="Calibri" w:hAnsi="Calibri" w:cs="Calibri"/>
+                <w:sz w:val="22"/>
+                <w:szCs w:val="22"/>
+              </w:rPr>
+              <w:t xml:space="preserve"> roles</w:t>
             </w:r>
           </w:p>
         </w:tc>
@@ -833,13 +919,23 @@
             <w:pPr>
               <w:pStyle w:val="Body"/>
             </w:pPr>
+            <w:proofErr w:type="spellStart"/>
             <w:r>
               <w:rPr>
                 <w:rFonts w:ascii="Calibri" w:eastAsia="Calibri" w:hAnsi="Calibri" w:cs="Calibri"/>
                 <w:sz w:val="22"/>
                 <w:szCs w:val="22"/>
               </w:rPr>
-              <w:t>Huamán Moya, Christopher</w:t>
+              <w:t>Huamán</w:t>
+            </w:r>
+            <w:proofErr w:type="spellEnd"/>
+            <w:r>
+              <w:rPr>
+                <w:rFonts w:ascii="Calibri" w:eastAsia="Calibri" w:hAnsi="Calibri" w:cs="Calibri"/>
+                <w:sz w:val="22"/>
+                <w:szCs w:val="22"/>
+              </w:rPr>
+              <w:t xml:space="preserve"> Moya, Christopher</w:t>
             </w:r>
           </w:p>
         </w:tc>
@@ -936,13 +1032,59 @@
             <w:pPr>
               <w:pStyle w:val="Body"/>
             </w:pPr>
+            <w:proofErr w:type="spellStart"/>
             <w:r>
               <w:rPr>
                 <w:rFonts w:ascii="Calibri" w:eastAsia="Calibri" w:hAnsi="Calibri" w:cs="Calibri"/>
                 <w:sz w:val="22"/>
                 <w:szCs w:val="22"/>
               </w:rPr>
-              <w:t>Modificación del gráfico de la organización de la SCM</w:t>
+              <w:t>Modificación</w:t>
+            </w:r>
+            <w:proofErr w:type="spellEnd"/>
+            <w:r>
+              <w:rPr>
+                <w:rFonts w:ascii="Calibri" w:eastAsia="Calibri" w:hAnsi="Calibri" w:cs="Calibri"/>
+                <w:sz w:val="22"/>
+                <w:szCs w:val="22"/>
+              </w:rPr>
+              <w:t xml:space="preserve"> del </w:t>
+            </w:r>
+            <w:proofErr w:type="spellStart"/>
+            <w:r>
+              <w:rPr>
+                <w:rFonts w:ascii="Calibri" w:eastAsia="Calibri" w:hAnsi="Calibri" w:cs="Calibri"/>
+                <w:sz w:val="22"/>
+                <w:szCs w:val="22"/>
+              </w:rPr>
+              <w:t>gráfico</w:t>
+            </w:r>
+            <w:proofErr w:type="spellEnd"/>
+            <w:r>
+              <w:rPr>
+                <w:rFonts w:ascii="Calibri" w:eastAsia="Calibri" w:hAnsi="Calibri" w:cs="Calibri"/>
+                <w:sz w:val="22"/>
+                <w:szCs w:val="22"/>
+              </w:rPr>
+              <w:t xml:space="preserve"> de la </w:t>
+            </w:r>
+            <w:proofErr w:type="spellStart"/>
+            <w:r>
+              <w:rPr>
+                <w:rFonts w:ascii="Calibri" w:eastAsia="Calibri" w:hAnsi="Calibri" w:cs="Calibri"/>
+                <w:sz w:val="22"/>
+                <w:szCs w:val="22"/>
+              </w:rPr>
+              <w:t>organización</w:t>
+            </w:r>
+            <w:proofErr w:type="spellEnd"/>
+            <w:r>
+              <w:rPr>
+                <w:rFonts w:ascii="Calibri" w:eastAsia="Calibri" w:hAnsi="Calibri" w:cs="Calibri"/>
+                <w:sz w:val="22"/>
+                <w:szCs w:val="22"/>
+              </w:rPr>
+              <w:t xml:space="preserve"> de la SCM</w:t>
             </w:r>
           </w:p>
         </w:tc>
@@ -1089,6 +1231,7 @@
             <w:pPr>
               <w:pStyle w:val="Body"/>
             </w:pPr>
+            <w:proofErr w:type="spellStart"/>
             <w:r>
               <w:rPr>
                 <w:rFonts w:ascii="Calibri" w:eastAsia="Calibri" w:hAnsi="Calibri" w:cs="Calibri"/>
@@ -1111,8 +1254,45 @@
                 <w:sz w:val="22"/>
                 <w:szCs w:val="22"/>
               </w:rPr>
-              <w:t>n y actualización de documento</w:t>
-            </w:r>
+              <w:t>n</w:t>
+            </w:r>
+            <w:proofErr w:type="spellEnd"/>
+            <w:r>
+              <w:rPr>
+                <w:rFonts w:ascii="Calibri" w:eastAsia="Calibri" w:hAnsi="Calibri" w:cs="Calibri"/>
+                <w:sz w:val="22"/>
+                <w:szCs w:val="22"/>
+              </w:rPr>
+              <w:t xml:space="preserve"> y </w:t>
+            </w:r>
+            <w:proofErr w:type="spellStart"/>
+            <w:r>
+              <w:rPr>
+                <w:rFonts w:ascii="Calibri" w:eastAsia="Calibri" w:hAnsi="Calibri" w:cs="Calibri"/>
+                <w:sz w:val="22"/>
+                <w:szCs w:val="22"/>
+              </w:rPr>
+              <w:t>actualización</w:t>
+            </w:r>
+            <w:proofErr w:type="spellEnd"/>
+            <w:r>
+              <w:rPr>
+                <w:rFonts w:ascii="Calibri" w:eastAsia="Calibri" w:hAnsi="Calibri" w:cs="Calibri"/>
+                <w:sz w:val="22"/>
+                <w:szCs w:val="22"/>
+              </w:rPr>
+              <w:t xml:space="preserve"> de </w:t>
+            </w:r>
+            <w:proofErr w:type="spellStart"/>
+            <w:r>
+              <w:rPr>
+                <w:rFonts w:ascii="Calibri" w:eastAsia="Calibri" w:hAnsi="Calibri" w:cs="Calibri"/>
+                <w:sz w:val="22"/>
+                <w:szCs w:val="22"/>
+              </w:rPr>
+              <w:t>documento</w:t>
+            </w:r>
+            <w:proofErr w:type="spellEnd"/>
           </w:p>
         </w:tc>
         <w:tc>
@@ -1137,12 +1317,28 @@
             <w:pPr>
               <w:pStyle w:val="Tabletext"/>
             </w:pPr>
-            <w:r>
-              <w:rPr>
-                <w:rFonts w:ascii="Calibri" w:eastAsia="Calibri" w:hAnsi="Calibri" w:cs="Calibri"/>
-              </w:rPr>
-              <w:t>Shany Huaypar</w:t>
-            </w:r>
+            <w:proofErr w:type="spellStart"/>
+            <w:r>
+              <w:rPr>
+                <w:rFonts w:ascii="Calibri" w:eastAsia="Calibri" w:hAnsi="Calibri" w:cs="Calibri"/>
+              </w:rPr>
+              <w:t>Shany</w:t>
+            </w:r>
+            <w:proofErr w:type="spellEnd"/>
+            <w:r>
+              <w:rPr>
+                <w:rFonts w:ascii="Calibri" w:eastAsia="Calibri" w:hAnsi="Calibri" w:cs="Calibri"/>
+              </w:rPr>
+              <w:t xml:space="preserve"> </w:t>
+            </w:r>
+            <w:proofErr w:type="spellStart"/>
+            <w:r>
+              <w:rPr>
+                <w:rFonts w:ascii="Calibri" w:eastAsia="Calibri" w:hAnsi="Calibri" w:cs="Calibri"/>
+              </w:rPr>
+              <w:t>Huaypar</w:t>
+            </w:r>
+            <w:proofErr w:type="spellEnd"/>
           </w:p>
         </w:tc>
       </w:tr>
@@ -1255,13 +1451,77 @@
                 <w:szCs w:val="22"/>
               </w:rPr>
             </w:pPr>
+            <w:proofErr w:type="spellStart"/>
             <w:r>
               <w:rPr>
                 <w:rFonts w:ascii="Calibri" w:eastAsia="Calibri" w:hAnsi="Calibri" w:cs="Calibri"/>
                 <w:sz w:val="22"/>
                 <w:szCs w:val="22"/>
               </w:rPr>
-              <w:t xml:space="preserve">Modificación de actividades y fechas al calendario </w:t>
+              <w:t>Modificación</w:t>
+            </w:r>
+            <w:proofErr w:type="spellEnd"/>
+            <w:r>
+              <w:rPr>
+                <w:rFonts w:ascii="Calibri" w:eastAsia="Calibri" w:hAnsi="Calibri" w:cs="Calibri"/>
+                <w:sz w:val="22"/>
+                <w:szCs w:val="22"/>
+              </w:rPr>
+              <w:t xml:space="preserve"> de </w:t>
+            </w:r>
+            <w:proofErr w:type="spellStart"/>
+            <w:r>
+              <w:rPr>
+                <w:rFonts w:ascii="Calibri" w:eastAsia="Calibri" w:hAnsi="Calibri" w:cs="Calibri"/>
+                <w:sz w:val="22"/>
+                <w:szCs w:val="22"/>
+              </w:rPr>
+              <w:t>actividades</w:t>
+            </w:r>
+            <w:proofErr w:type="spellEnd"/>
+            <w:r>
+              <w:rPr>
+                <w:rFonts w:ascii="Calibri" w:eastAsia="Calibri" w:hAnsi="Calibri" w:cs="Calibri"/>
+                <w:sz w:val="22"/>
+                <w:szCs w:val="22"/>
+              </w:rPr>
+              <w:t xml:space="preserve"> y </w:t>
+            </w:r>
+            <w:proofErr w:type="spellStart"/>
+            <w:r>
+              <w:rPr>
+                <w:rFonts w:ascii="Calibri" w:eastAsia="Calibri" w:hAnsi="Calibri" w:cs="Calibri"/>
+                <w:sz w:val="22"/>
+                <w:szCs w:val="22"/>
+              </w:rPr>
+              <w:t>fechas</w:t>
+            </w:r>
+            <w:proofErr w:type="spellEnd"/>
+            <w:r>
+              <w:rPr>
+                <w:rFonts w:ascii="Calibri" w:eastAsia="Calibri" w:hAnsi="Calibri" w:cs="Calibri"/>
+                <w:sz w:val="22"/>
+                <w:szCs w:val="22"/>
+              </w:rPr>
+              <w:t xml:space="preserve"> al </w:t>
+            </w:r>
+            <w:proofErr w:type="spellStart"/>
+            <w:r>
+              <w:rPr>
+                <w:rFonts w:ascii="Calibri" w:eastAsia="Calibri" w:hAnsi="Calibri" w:cs="Calibri"/>
+                <w:sz w:val="22"/>
+                <w:szCs w:val="22"/>
+              </w:rPr>
+              <w:t>calendario</w:t>
+            </w:r>
+            <w:proofErr w:type="spellEnd"/>
+            <w:r>
+              <w:rPr>
+                <w:rFonts w:ascii="Calibri" w:eastAsia="Calibri" w:hAnsi="Calibri" w:cs="Calibri"/>
+                <w:sz w:val="22"/>
+                <w:szCs w:val="22"/>
+              </w:rPr>
+              <w:t xml:space="preserve"> </w:t>
             </w:r>
           </w:p>
         </w:tc>
@@ -1376,7 +1636,7 @@
                 <w:sz w:val="22"/>
                 <w:szCs w:val="22"/>
               </w:rPr>
-              <w:t>1.6</w:t>
+              <w:t>2.0</w:t>
             </w:r>
           </w:p>
         </w:tc>
@@ -1413,7 +1673,51 @@
                 <w:sz w:val="22"/>
                 <w:szCs w:val="22"/>
               </w:rPr>
-              <w:t>Revision y actualizacion de las politicas, directrices y procedimientos.</w:t>
+              <w:t xml:space="preserve">Revision y </w:t>
+            </w:r>
+            <w:proofErr w:type="spellStart"/>
+            <w:r>
+              <w:rPr>
+                <w:rFonts w:ascii="Calibri" w:eastAsia="Calibri" w:hAnsi="Calibri" w:cs="Calibri"/>
+                <w:sz w:val="22"/>
+                <w:szCs w:val="22"/>
+              </w:rPr>
+              <w:t>actualización</w:t>
+            </w:r>
+            <w:proofErr w:type="spellEnd"/>
+            <w:r>
+              <w:rPr>
+                <w:rFonts w:ascii="Calibri" w:eastAsia="Calibri" w:hAnsi="Calibri" w:cs="Calibri"/>
+                <w:sz w:val="22"/>
+                <w:szCs w:val="22"/>
+              </w:rPr>
+              <w:t xml:space="preserve"> de las </w:t>
+            </w:r>
+            <w:proofErr w:type="spellStart"/>
+            <w:r>
+              <w:rPr>
+                <w:rFonts w:ascii="Calibri" w:eastAsia="Calibri" w:hAnsi="Calibri" w:cs="Calibri"/>
+                <w:sz w:val="22"/>
+                <w:szCs w:val="22"/>
+              </w:rPr>
+              <w:t>polí</w:t>
+            </w:r>
+            <w:r>
+              <w:rPr>
+                <w:rFonts w:ascii="Calibri" w:eastAsia="Calibri" w:hAnsi="Calibri" w:cs="Calibri"/>
+                <w:sz w:val="22"/>
+                <w:szCs w:val="22"/>
+              </w:rPr>
+              <w:t>ticas</w:t>
+            </w:r>
+            <w:proofErr w:type="spellEnd"/>
+            <w:r>
+              <w:rPr>
+                <w:rFonts w:ascii="Calibri" w:eastAsia="Calibri" w:hAnsi="Calibri" w:cs="Calibri"/>
+                <w:sz w:val="22"/>
+                <w:szCs w:val="22"/>
+              </w:rPr>
+              <w:t>, directrices y procedimientos.</w:t>
             </w:r>
           </w:p>
         </w:tc>
@@ -1444,13 +1748,23 @@
                 <w:szCs w:val="22"/>
               </w:rPr>
             </w:pPr>
+            <w:proofErr w:type="spellStart"/>
             <w:r>
               <w:rPr>
                 <w:rFonts w:ascii="Calibri" w:eastAsia="Calibri" w:hAnsi="Calibri" w:cs="Calibri"/>
                 <w:sz w:val="22"/>
                 <w:szCs w:val="22"/>
               </w:rPr>
-              <w:t>Huamán Moya, Christopher</w:t>
+              <w:t>Huamán</w:t>
+            </w:r>
+            <w:proofErr w:type="spellEnd"/>
+            <w:r>
+              <w:rPr>
+                <w:rFonts w:ascii="Calibri" w:eastAsia="Calibri" w:hAnsi="Calibri" w:cs="Calibri"/>
+                <w:sz w:val="22"/>
+                <w:szCs w:val="22"/>
+              </w:rPr>
+              <w:t xml:space="preserve"> Moya, Christopher</w:t>
             </w:r>
           </w:p>
         </w:tc>
@@ -3113,7 +3427,7 @@
           <w:szCs w:val="32"/>
         </w:rPr>
       </w:pPr>
-      <w:bookmarkStart w:id="2" w:name="_Toc493860508"/>
+      <w:bookmarkStart w:id="1" w:name="_Toc493860508"/>
       <w:r>
         <w:rPr>
           <w:rFonts w:ascii="Calibri" w:eastAsia="Calibri" w:hAnsi="Calibri" w:cs="Calibri"/>
@@ -3123,7 +3437,7 @@
         <w:lastRenderedPageBreak/>
         <w:t>Introducción</w:t>
       </w:r>
-      <w:bookmarkEnd w:id="2"/>
+      <w:bookmarkEnd w:id="1"/>
     </w:p>
     <w:p>
       <w:pPr>
@@ -3211,8 +3525,49 @@
           <w:rStyle w:val="None"/>
           <w:rFonts w:ascii="Calibri" w:eastAsia="Calibri" w:hAnsi="Calibri" w:cs="Calibri"/>
         </w:rPr>
-        <w:t>Este documento describe las actividades de gestión de configuración de software que deben ser llevadas a cabo durante el proceso de desarrollo del proyecto, dejando atrás el anterior modo de control de cambios, por uno que facilitará el desarrollo de aplicaciones. Dichas actividades son aplicables a todos los ítems de configuración del portafolio de proyectos  de la consultora Chantilly, sea el producto de software  en todos sus ambientes: desarrollo, prueba y producción. A  su vez, proyectos realizados completa o parcialmente por la empresa, mantenimiento de software, y proyectos en conjunto con otras empresas, documentos de ingenierí</w:t>
+        <w:t xml:space="preserve">Este documento describe las actividades de gestión de configuración de software que deben ser llevadas a cabo durante el proceso de desarrollo del proyecto, dejando atrás el anterior modo de control de cambios, por uno que facilitará el desarrollo de aplicaciones. Dichas actividades son aplicables a todos los ítems de configuración del portafolio de </w:t>
       </w:r>
+      <w:proofErr w:type="gramStart"/>
+      <w:r>
+        <w:rPr>
+          <w:rStyle w:val="None"/>
+          <w:rFonts w:ascii="Calibri" w:eastAsia="Calibri" w:hAnsi="Calibri" w:cs="Calibri"/>
+        </w:rPr>
+        <w:t>proyectos  de</w:t>
+      </w:r>
+      <w:proofErr w:type="gramEnd"/>
+      <w:r>
+        <w:rPr>
+          <w:rStyle w:val="None"/>
+          <w:rFonts w:ascii="Calibri" w:eastAsia="Calibri" w:hAnsi="Calibri" w:cs="Calibri"/>
+        </w:rPr>
+        <w:t xml:space="preserve"> la consultora Chantilly, sea el producto de software  en todos sus ambientes: desarrollo, prueba y producción. </w:t>
+      </w:r>
+      <w:proofErr w:type="gramStart"/>
+      <w:r>
+        <w:rPr>
+          <w:rStyle w:val="None"/>
+          <w:rFonts w:ascii="Calibri" w:eastAsia="Calibri" w:hAnsi="Calibri" w:cs="Calibri"/>
+        </w:rPr>
+        <w:t>A  su</w:t>
+      </w:r>
+      <w:proofErr w:type="gramEnd"/>
+      <w:r>
+        <w:rPr>
+          <w:rStyle w:val="None"/>
+          <w:rFonts w:ascii="Calibri" w:eastAsia="Calibri" w:hAnsi="Calibri" w:cs="Calibri"/>
+        </w:rPr>
+        <w:t xml:space="preserve"> vez, proyectos realizados completa o parcialmente por la empresa, mantenimiento de software, y proyectos en conjunto con otras empresas, documentos de </w:t>
+      </w:r>
+      <w:proofErr w:type="spellStart"/>
+      <w:r>
+        <w:rPr>
+          <w:rStyle w:val="None"/>
+          <w:rFonts w:ascii="Calibri" w:eastAsia="Calibri" w:hAnsi="Calibri" w:cs="Calibri"/>
+        </w:rPr>
+        <w:t>ingenierí</w:t>
+      </w:r>
+      <w:proofErr w:type="spellEnd"/>
       <w:r>
         <w:rPr>
           <w:rStyle w:val="None"/>
@@ -3221,12 +3576,21 @@
         </w:rPr>
         <w:t>a, documentos de gesti</w:t>
       </w:r>
+      <w:proofErr w:type="spellStart"/>
       <w:r>
         <w:rPr>
           <w:rStyle w:val="None"/>
           <w:rFonts w:ascii="Calibri" w:eastAsia="Calibri" w:hAnsi="Calibri" w:cs="Calibri"/>
         </w:rPr>
-        <w:t>ón de proyecto y documentos de usuario.</w:t>
+        <w:t>ón</w:t>
+      </w:r>
+      <w:proofErr w:type="spellEnd"/>
+      <w:r>
+        <w:rPr>
+          <w:rStyle w:val="None"/>
+          <w:rFonts w:ascii="Calibri" w:eastAsia="Calibri" w:hAnsi="Calibri" w:cs="Calibri"/>
+        </w:rPr>
+        <w:t xml:space="preserve"> de proyecto y documentos de usuario.</w:t>
       </w:r>
     </w:p>
     <w:p>
@@ -3269,7 +3633,15 @@
         <w:jc w:val="both"/>
       </w:pPr>
       <w:r>
-        <w:t>La elaboración de los proyectos, respecto al tiempo, se tratará que el procedimiento sea lo menos burocrático posible.</w:t>
+        <w:t xml:space="preserve">La elaboración de los proyectos, respecto al tiempo, se tratará </w:t>
+      </w:r>
+      <w:proofErr w:type="gramStart"/>
+      <w:r>
+        <w:t>que</w:t>
+      </w:r>
+      <w:proofErr w:type="gramEnd"/>
+      <w:r>
+        <w:t xml:space="preserve"> el procedimiento sea lo menos burocrático posible.</w:t>
       </w:r>
     </w:p>
     <w:p>
@@ -3294,8 +3666,13 @@
         </w:numPr>
         <w:jc w:val="both"/>
       </w:pPr>
+      <w:proofErr w:type="gramStart"/>
       <w:r>
-        <w:t>Se  deben incluir en control de configuración la mayor cantidad de productos posibles, tomando en cuenta siempre las restricciones dadas por la duración del proyecto y por la capacidad organizativa del grupo.</w:t>
+        <w:t>Se  deben</w:t>
+      </w:r>
+      <w:proofErr w:type="gramEnd"/>
+      <w:r>
+        <w:t xml:space="preserve"> incluir en control de configuración la mayor cantidad de productos posibles, tomando en cuenta siempre las restricciones dadas por la duración del proyecto y por la capacidad organizativa del grupo.</w:t>
       </w:r>
     </w:p>
     <w:p>
@@ -3308,7 +3685,15 @@
         <w:jc w:val="both"/>
       </w:pPr>
       <w:r>
-        <w:t>La elección de los elementos de configuración se realizará en base a los entregables, siendo ésta responsabilidad del Responsable de  SCM.</w:t>
+        <w:t xml:space="preserve">La elección de los elementos de configuración se realizará en base a los entregables, siendo ésta responsabilidad del Responsable </w:t>
+      </w:r>
+      <w:proofErr w:type="gramStart"/>
+      <w:r>
+        <w:t>de  SCM</w:t>
+      </w:r>
+      <w:proofErr w:type="gramEnd"/>
+      <w:r>
+        <w:t>.</w:t>
       </w:r>
     </w:p>
     <w:p>
@@ -3333,12 +3718,21 @@
           <w:rFonts w:ascii="Calibri" w:eastAsia="Calibri" w:hAnsi="Calibri" w:cs="Calibri"/>
         </w:rPr>
       </w:pPr>
+      <w:proofErr w:type="gramStart"/>
       <w:r>
         <w:rPr>
           <w:rStyle w:val="None"/>
           <w:rFonts w:ascii="Calibri" w:eastAsia="Calibri" w:hAnsi="Calibri" w:cs="Calibri"/>
         </w:rPr>
-        <w:t>Algunas definiciones a tomar en cuenta de este documento:</w:t>
+        <w:t>Algunas definiciones a tomar</w:t>
+      </w:r>
+      <w:proofErr w:type="gramEnd"/>
+      <w:r>
+        <w:rPr>
+          <w:rStyle w:val="None"/>
+          <w:rFonts w:ascii="Calibri" w:eastAsia="Calibri" w:hAnsi="Calibri" w:cs="Calibri"/>
+        </w:rPr>
+        <w:t xml:space="preserve"> en cuenta de este documento:</w:t>
       </w:r>
     </w:p>
     <w:p>
@@ -3729,11 +4123,11 @@
           <w:rFonts w:hint="eastAsia"/>
         </w:rPr>
       </w:pPr>
-      <w:bookmarkStart w:id="3" w:name="_Toc493860509"/>
+      <w:bookmarkStart w:id="2" w:name="_Toc493860509"/>
       <w:r>
         <w:t>Tabla 1. Definiciones</w:t>
       </w:r>
-      <w:bookmarkEnd w:id="3"/>
+      <w:bookmarkEnd w:id="2"/>
       <w:r>
         <w:t xml:space="preserve"> </w:t>
       </w:r>
@@ -3770,7 +4164,7 @@
           <w:szCs w:val="32"/>
         </w:rPr>
       </w:pPr>
-      <w:bookmarkStart w:id="4" w:name="_Toc493860510"/>
+      <w:bookmarkStart w:id="3" w:name="_Toc493860510"/>
       <w:r>
         <w:rPr>
           <w:rFonts w:ascii="Calibri" w:eastAsia="Calibri" w:hAnsi="Calibri" w:cs="Calibri"/>
@@ -3779,7 +4173,7 @@
         </w:rPr>
         <w:t>Gestión de la configuración</w:t>
       </w:r>
-      <w:bookmarkEnd w:id="4"/>
+      <w:bookmarkEnd w:id="3"/>
     </w:p>
     <w:p>
       <w:pPr>
@@ -3804,7 +4198,7 @@
           <w:szCs w:val="28"/>
         </w:rPr>
       </w:pPr>
-      <w:bookmarkStart w:id="5" w:name="_Toc493860511"/>
+      <w:bookmarkStart w:id="4" w:name="_Toc493860511"/>
       <w:r>
         <w:rPr>
           <w:rFonts w:ascii="Calibri" w:eastAsia="Calibri" w:hAnsi="Calibri" w:cs="Calibri"/>
@@ -3813,7 +4207,7 @@
         </w:rPr>
         <w:t>Organización de la SCM</w:t>
       </w:r>
-      <w:bookmarkEnd w:id="5"/>
+      <w:bookmarkEnd w:id="4"/>
     </w:p>
     <w:p>
       <w:pPr>
@@ -3865,12 +4259,21 @@
         </w:rPr>
         <w:t>actividades de gesti</w:t>
       </w:r>
+      <w:proofErr w:type="spellStart"/>
       <w:r>
         <w:rPr>
           <w:rStyle w:val="None"/>
           <w:rFonts w:ascii="Calibri" w:eastAsia="Calibri" w:hAnsi="Calibri" w:cs="Calibri"/>
         </w:rPr>
-        <w:t>ón de configuración colaborando con las actividades de desarrollo, las actividades de gestión de configuración</w:t>
+        <w:t>ón</w:t>
+      </w:r>
+      <w:proofErr w:type="spellEnd"/>
+      <w:r>
+        <w:rPr>
+          <w:rStyle w:val="None"/>
+          <w:rFonts w:ascii="Calibri" w:eastAsia="Calibri" w:hAnsi="Calibri" w:cs="Calibri"/>
+        </w:rPr>
+        <w:t xml:space="preserve"> de configuración colaborando con las actividades de desarrollo, las actividades de gestión de configuración</w:t>
       </w:r>
       <w:r>
         <w:rPr>
@@ -3880,12 +4283,21 @@
         </w:rPr>
         <w:t xml:space="preserve"> servir</w:t>
       </w:r>
+      <w:proofErr w:type="spellStart"/>
       <w:r>
         <w:rPr>
           <w:rStyle w:val="None"/>
           <w:rFonts w:ascii="Calibri" w:eastAsia="Calibri" w:hAnsi="Calibri" w:cs="Calibri"/>
         </w:rPr>
-        <w:t>án de soporte al desarrollo. (</w:t>
+        <w:t>án</w:t>
+      </w:r>
+      <w:proofErr w:type="spellEnd"/>
+      <w:r>
+        <w:rPr>
+          <w:rStyle w:val="None"/>
+          <w:rFonts w:ascii="Calibri" w:eastAsia="Calibri" w:hAnsi="Calibri" w:cs="Calibri"/>
+        </w:rPr>
+        <w:t xml:space="preserve"> de soporte al desarrollo. (</w:t>
       </w:r>
       <w:r>
         <w:rPr>
@@ -4021,7 +4433,7 @@
                                     <w:szCs w:val="20"/>
                                   </w:rPr>
                                 </w:pPr>
-                                <w:bookmarkStart w:id="6" w:name="_Toc493860512"/>
+                                <w:bookmarkStart w:id="5" w:name="_Toc493860512"/>
                                 <w:r>
                                   <w:rPr>
                                     <w:sz w:val="20"/>
@@ -4029,7 +4441,7 @@
                                   </w:rPr>
                                   <w:t>AUDITORÍA</w:t>
                                 </w:r>
-                                <w:bookmarkEnd w:id="6"/>
+                                <w:bookmarkEnd w:id="5"/>
                               </w:p>
                             </w:txbxContent>
                           </wps:txbx>
@@ -4113,7 +4525,7 @@
                                     <w:szCs w:val="20"/>
                                   </w:rPr>
                                 </w:pPr>
-                                <w:bookmarkStart w:id="7" w:name="_Toc493860513"/>
+                                <w:bookmarkStart w:id="6" w:name="_Toc493860513"/>
                                 <w:r>
                                   <w:rPr>
                                     <w:sz w:val="20"/>
@@ -4121,7 +4533,7 @@
                                   </w:rPr>
                                   <w:t>GESTIÓN DE RELEASE</w:t>
                                 </w:r>
-                                <w:bookmarkEnd w:id="7"/>
+                                <w:bookmarkEnd w:id="6"/>
                               </w:p>
                             </w:txbxContent>
                           </wps:txbx>
@@ -4205,7 +4617,7 @@
                                     <w:szCs w:val="20"/>
                                   </w:rPr>
                                 </w:pPr>
-                                <w:bookmarkStart w:id="8" w:name="_Toc493860514"/>
+                                <w:bookmarkStart w:id="7" w:name="_Toc493860514"/>
                                 <w:r>
                                   <w:rPr>
                                     <w:sz w:val="20"/>
@@ -4213,7 +4625,7 @@
                                   </w:rPr>
                                   <w:t>ESTADO</w:t>
                                 </w:r>
-                                <w:bookmarkEnd w:id="8"/>
+                                <w:bookmarkEnd w:id="7"/>
                               </w:p>
                             </w:txbxContent>
                           </wps:txbx>
@@ -4297,7 +4709,7 @@
                                     <w:szCs w:val="20"/>
                                   </w:rPr>
                                 </w:pPr>
-                                <w:bookmarkStart w:id="9" w:name="_Toc493860515"/>
+                                <w:bookmarkStart w:id="8" w:name="_Toc493860515"/>
                                 <w:r>
                                   <w:rPr>
                                     <w:sz w:val="20"/>
@@ -4305,7 +4717,7 @@
                                   </w:rPr>
                                   <w:t>IDENTIFICACIÓN</w:t>
                                 </w:r>
-                                <w:bookmarkEnd w:id="9"/>
+                                <w:bookmarkEnd w:id="8"/>
                               </w:p>
                             </w:txbxContent>
                           </wps:txbx>
@@ -4417,7 +4829,7 @@
                                     <w:color w:val="auto"/>
                                   </w:rPr>
                                 </w:pPr>
-                                <w:bookmarkStart w:id="10" w:name="_Toc493860516"/>
+                                <w:bookmarkStart w:id="9" w:name="_Toc493860516"/>
                                 <w:r>
                                   <w:rPr>
                                     <w:color w:val="auto"/>
@@ -4426,7 +4838,7 @@
                                   </w:rPr>
                                   <w:t>ANÁLISIS Y ESPECIFICACIÓN DE REQUISITOS</w:t>
                                 </w:r>
-                                <w:bookmarkEnd w:id="10"/>
+                                <w:bookmarkEnd w:id="9"/>
                               </w:p>
                             </w:txbxContent>
                           </wps:txbx>
@@ -4538,7 +4950,7 @@
                                     <w:color w:val="auto"/>
                                   </w:rPr>
                                 </w:pPr>
-                                <w:bookmarkStart w:id="11" w:name="_Toc493860517"/>
+                                <w:bookmarkStart w:id="10" w:name="_Toc493860517"/>
                                 <w:r>
                                   <w:rPr>
                                     <w:color w:val="auto"/>
@@ -4547,7 +4959,7 @@
                                   </w:rPr>
                                   <w:t>DISEÑO ARQUITECTÓNICO Y DETALLADO</w:t>
                                 </w:r>
-                                <w:bookmarkEnd w:id="11"/>
+                                <w:bookmarkEnd w:id="10"/>
                               </w:p>
                             </w:txbxContent>
                           </wps:txbx>
@@ -4659,7 +5071,7 @@
                                     <w:color w:val="auto"/>
                                   </w:rPr>
                                 </w:pPr>
-                                <w:bookmarkStart w:id="12" w:name="_Toc493860518"/>
+                                <w:bookmarkStart w:id="11" w:name="_Toc493860518"/>
                                 <w:r>
                                   <w:rPr>
                                     <w:color w:val="auto"/>
@@ -4668,7 +5080,7 @@
                                   </w:rPr>
                                   <w:t>IMPLEMENTACIÓN</w:t>
                                 </w:r>
-                                <w:bookmarkEnd w:id="12"/>
+                                <w:bookmarkEnd w:id="11"/>
                               </w:p>
                             </w:txbxContent>
                           </wps:txbx>
@@ -4780,7 +5192,7 @@
                                     <w:color w:val="auto"/>
                                   </w:rPr>
                                 </w:pPr>
-                                <w:bookmarkStart w:id="13" w:name="_Toc493860519"/>
+                                <w:bookmarkStart w:id="12" w:name="_Toc493860519"/>
                                 <w:r>
                                   <w:rPr>
                                     <w:color w:val="auto"/>
@@ -4789,7 +5201,7 @@
                                   </w:rPr>
                                   <w:t>DESPLIEGUE, PRUEBAS Y MANTENIMIENTO</w:t>
                                 </w:r>
-                                <w:bookmarkEnd w:id="13"/>
+                                <w:bookmarkEnd w:id="12"/>
                               </w:p>
                             </w:txbxContent>
                           </wps:txbx>
@@ -5008,7 +5420,7 @@
                               <w:szCs w:val="20"/>
                             </w:rPr>
                           </w:pPr>
-                          <w:bookmarkStart w:id="14" w:name="_Toc493860512"/>
+                          <w:bookmarkStart w:id="13" w:name="_Toc493860512"/>
                           <w:r>
                             <w:rPr>
                               <w:sz w:val="20"/>
@@ -5016,7 +5428,7 @@
                             </w:rPr>
                             <w:t>AUDITORÍA</w:t>
                           </w:r>
-                          <w:bookmarkEnd w:id="14"/>
+                          <w:bookmarkEnd w:id="13"/>
                         </w:p>
                       </w:txbxContent>
                     </v:textbox>
@@ -5045,7 +5457,7 @@
                               <w:szCs w:val="20"/>
                             </w:rPr>
                           </w:pPr>
-                          <w:bookmarkStart w:id="15" w:name="_Toc493860513"/>
+                          <w:bookmarkStart w:id="14" w:name="_Toc493860513"/>
                           <w:r>
                             <w:rPr>
                               <w:sz w:val="20"/>
@@ -5053,7 +5465,7 @@
                             </w:rPr>
                             <w:t>GESTIÓN DE RELEASE</w:t>
                           </w:r>
-                          <w:bookmarkEnd w:id="15"/>
+                          <w:bookmarkEnd w:id="14"/>
                         </w:p>
                       </w:txbxContent>
                     </v:textbox>
@@ -5082,7 +5494,7 @@
                               <w:szCs w:val="20"/>
                             </w:rPr>
                           </w:pPr>
-                          <w:bookmarkStart w:id="16" w:name="_Toc493860514"/>
+                          <w:bookmarkStart w:id="15" w:name="_Toc493860514"/>
                           <w:r>
                             <w:rPr>
                               <w:sz w:val="20"/>
@@ -5090,7 +5502,7 @@
                             </w:rPr>
                             <w:t>ESTADO</w:t>
                           </w:r>
-                          <w:bookmarkEnd w:id="16"/>
+                          <w:bookmarkEnd w:id="15"/>
                         </w:p>
                       </w:txbxContent>
                     </v:textbox>
@@ -5119,7 +5531,7 @@
                               <w:szCs w:val="20"/>
                             </w:rPr>
                           </w:pPr>
-                          <w:bookmarkStart w:id="17" w:name="_Toc493860515"/>
+                          <w:bookmarkStart w:id="16" w:name="_Toc493860515"/>
                           <w:r>
                             <w:rPr>
                               <w:sz w:val="20"/>
@@ -5127,7 +5539,7 @@
                             </w:rPr>
                             <w:t>IDENTIFICACIÓN</w:t>
                           </w:r>
-                          <w:bookmarkEnd w:id="17"/>
+                          <w:bookmarkEnd w:id="16"/>
                         </w:p>
                       </w:txbxContent>
                     </v:textbox>
@@ -5155,7 +5567,7 @@
                               <w:color w:val="auto"/>
                             </w:rPr>
                           </w:pPr>
-                          <w:bookmarkStart w:id="18" w:name="_Toc493860516"/>
+                          <w:bookmarkStart w:id="17" w:name="_Toc493860516"/>
                           <w:r>
                             <w:rPr>
                               <w:color w:val="auto"/>
@@ -5164,7 +5576,7 @@
                             </w:rPr>
                             <w:t>ANÁLISIS Y ESPECIFICACIÓN DE REQUISITOS</w:t>
                           </w:r>
-                          <w:bookmarkEnd w:id="18"/>
+                          <w:bookmarkEnd w:id="17"/>
                         </w:p>
                       </w:txbxContent>
                     </v:textbox>
@@ -5192,7 +5604,7 @@
                               <w:color w:val="auto"/>
                             </w:rPr>
                           </w:pPr>
-                          <w:bookmarkStart w:id="19" w:name="_Toc493860517"/>
+                          <w:bookmarkStart w:id="18" w:name="_Toc493860517"/>
                           <w:r>
                             <w:rPr>
                               <w:color w:val="auto"/>
@@ -5201,7 +5613,7 @@
                             </w:rPr>
                             <w:t>DISEÑO ARQUITECTÓNICO Y DETALLADO</w:t>
                           </w:r>
-                          <w:bookmarkEnd w:id="19"/>
+                          <w:bookmarkEnd w:id="18"/>
                         </w:p>
                       </w:txbxContent>
                     </v:textbox>
@@ -5229,7 +5641,7 @@
                               <w:color w:val="auto"/>
                             </w:rPr>
                           </w:pPr>
-                          <w:bookmarkStart w:id="20" w:name="_Toc493860518"/>
+                          <w:bookmarkStart w:id="19" w:name="_Toc493860518"/>
                           <w:r>
                             <w:rPr>
                               <w:color w:val="auto"/>
@@ -5238,7 +5650,7 @@
                             </w:rPr>
                             <w:t>IMPLEMENTACIÓN</w:t>
                           </w:r>
-                          <w:bookmarkEnd w:id="20"/>
+                          <w:bookmarkEnd w:id="19"/>
                         </w:p>
                       </w:txbxContent>
                     </v:textbox>
@@ -5266,7 +5678,7 @@
                               <w:color w:val="auto"/>
                             </w:rPr>
                           </w:pPr>
-                          <w:bookmarkStart w:id="21" w:name="_Toc493860519"/>
+                          <w:bookmarkStart w:id="20" w:name="_Toc493860519"/>
                           <w:r>
                             <w:rPr>
                               <w:color w:val="auto"/>
@@ -5275,7 +5687,7 @@
                             </w:rPr>
                             <w:t>DESPLIEGUE, PRUEBAS Y MANTENIMIENTO</w:t>
                           </w:r>
-                          <w:bookmarkEnd w:id="21"/>
+                          <w:bookmarkEnd w:id="20"/>
                         </w:p>
                       </w:txbxContent>
                     </v:textbox>
@@ -5359,11 +5771,11 @@
                                 <w:rFonts w:hint="eastAsia"/>
                               </w:rPr>
                             </w:pPr>
-                            <w:bookmarkStart w:id="22" w:name="_Toc493860520"/>
+                            <w:bookmarkStart w:id="21" w:name="_Toc493860520"/>
                             <w:r>
                               <w:t>Diagrama 1. Organización de gestión de configuración</w:t>
                             </w:r>
-                            <w:bookmarkEnd w:id="22"/>
+                            <w:bookmarkEnd w:id="21"/>
                           </w:p>
                         </w:txbxContent>
                       </wps:txbx>
@@ -5393,11 +5805,11 @@
                           <w:rFonts w:hint="eastAsia"/>
                         </w:rPr>
                       </w:pPr>
-                      <w:bookmarkStart w:id="23" w:name="_Toc493860520"/>
+                      <w:bookmarkStart w:id="22" w:name="_Toc493860520"/>
                       <w:r>
                         <w:t>Diagrama 1. Organización de gestión de configuración</w:t>
                       </w:r>
-                      <w:bookmarkEnd w:id="23"/>
+                      <w:bookmarkEnd w:id="22"/>
                     </w:p>
                   </w:txbxContent>
                 </v:textbox>
@@ -5450,7 +5862,7 @@
           <w:szCs w:val="28"/>
         </w:rPr>
       </w:pPr>
-      <w:bookmarkStart w:id="24" w:name="_Toc493860521"/>
+      <w:bookmarkStart w:id="23" w:name="_Toc493860521"/>
       <w:r>
         <w:rPr>
           <w:rFonts w:ascii="Calibri" w:eastAsia="Calibri" w:hAnsi="Calibri" w:cs="Calibri"/>
@@ -5459,7 +5871,7 @@
         </w:rPr>
         <w:t>Roles y responsabilidades</w:t>
       </w:r>
-      <w:bookmarkEnd w:id="24"/>
+      <w:bookmarkEnd w:id="23"/>
     </w:p>
     <w:p>
       <w:pPr>
@@ -5696,11 +6108,19 @@
                 <w:numId w:val="15"/>
               </w:numPr>
             </w:pPr>
-            <w:r>
-              <w:rPr>
-                <w:rStyle w:val="None"/>
-              </w:rPr>
-              <w:t>Monitorear  y reportar los cambios no autorizados sobre los elementos de configuración</w:t>
+            <w:proofErr w:type="gramStart"/>
+            <w:r>
+              <w:rPr>
+                <w:rStyle w:val="None"/>
+              </w:rPr>
+              <w:t>Monitorear  y</w:t>
+            </w:r>
+            <w:proofErr w:type="gramEnd"/>
+            <w:r>
+              <w:rPr>
+                <w:rStyle w:val="None"/>
+              </w:rPr>
+              <w:t xml:space="preserve"> reportar los cambios no autorizados sobre los elementos de configuración</w:t>
             </w:r>
           </w:p>
           <w:p>
@@ -6070,7 +6490,7 @@
           <w:rFonts w:ascii="Calibri" w:eastAsia="Calibri" w:hAnsi="Calibri" w:cs="Calibri"/>
         </w:rPr>
       </w:pPr>
-      <w:bookmarkStart w:id="25" w:name="_Toc493860522"/>
+      <w:bookmarkStart w:id="24" w:name="_Toc493860522"/>
       <w:r>
         <w:rPr>
           <w:rStyle w:val="None"/>
@@ -6092,7 +6512,7 @@
         </w:rPr>
         <w:t>. Roles y responsabilidades de la SCM</w:t>
       </w:r>
-      <w:bookmarkEnd w:id="25"/>
+      <w:bookmarkEnd w:id="24"/>
     </w:p>
     <w:p>
       <w:pPr>
@@ -6116,7 +6536,7 @@
           <w:szCs w:val="28"/>
         </w:rPr>
       </w:pPr>
-      <w:bookmarkStart w:id="26" w:name="_Toc493860523"/>
+      <w:bookmarkStart w:id="25" w:name="_Toc493860523"/>
       <w:r>
         <w:rPr>
           <w:rFonts w:ascii="Calibri" w:eastAsia="Calibri" w:hAnsi="Calibri" w:cs="Calibri"/>
@@ -6126,7 +6546,7 @@
         <w:lastRenderedPageBreak/>
         <w:t>Políticas, Directrices y procedimientos</w:t>
       </w:r>
-      <w:bookmarkEnd w:id="26"/>
+      <w:bookmarkEnd w:id="25"/>
     </w:p>
     <w:p>
       <w:pPr>
@@ -6142,7 +6562,42 @@
           <w:rStyle w:val="None"/>
           <w:rFonts w:ascii="Calibri" w:eastAsia="Calibri" w:hAnsi="Calibri" w:cs="Calibri"/>
         </w:rPr>
-        <w:t>Para conseguir los objetivos que la organización quiere alcanzar en relación a la Gestión de la Configuración (GC) de los proyectos administrados, debemos integrar los procedimientos y directrices para conseguirlo.</w:t>
+        <w:t xml:space="preserve">Para conseguir los objetivos que la organización quiere alcanzar </w:t>
+      </w:r>
+      <w:r>
+        <w:rPr>
+          <w:rStyle w:val="None"/>
+          <w:rFonts w:ascii="Calibri" w:eastAsia="Calibri" w:hAnsi="Calibri" w:cs="Calibri"/>
+        </w:rPr>
+        <w:t>en relación con</w:t>
+      </w:r>
+      <w:r>
+        <w:rPr>
+          <w:rStyle w:val="None"/>
+          <w:rFonts w:ascii="Calibri" w:eastAsia="Calibri" w:hAnsi="Calibri" w:cs="Calibri"/>
+        </w:rPr>
+        <w:t xml:space="preserve"> la Gestión de la Configuración (GC) de los proyectos</w:t>
+      </w:r>
+      <w:r>
+        <w:rPr>
+          <w:rStyle w:val="None"/>
+          <w:rFonts w:ascii="Calibri" w:eastAsia="Calibri" w:hAnsi="Calibri" w:cs="Calibri"/>
+        </w:rPr>
+        <w:t xml:space="preserve"> administrados, debemos integrar las políticas, </w:t>
+      </w:r>
+      <w:r>
+        <w:rPr>
+          <w:rStyle w:val="None"/>
+          <w:rFonts w:ascii="Calibri" w:eastAsia="Calibri" w:hAnsi="Calibri" w:cs="Calibri"/>
+        </w:rPr>
+        <w:t>procedimientos</w:t>
+      </w:r>
+      <w:r>
+        <w:rPr>
+          <w:rStyle w:val="None"/>
+          <w:rFonts w:ascii="Calibri" w:eastAsia="Calibri" w:hAnsi="Calibri" w:cs="Calibri"/>
+        </w:rPr>
+        <w:t xml:space="preserve"> y directrices.</w:t>
       </w:r>
     </w:p>
     <w:p>
@@ -6150,6 +6605,7 @@
         <w:pStyle w:val="BodyA"/>
         <w:jc w:val="both"/>
         <w:rPr>
+          <w:rStyle w:val="None"/>
           <w:rFonts w:ascii="Calibri" w:eastAsia="Calibri" w:hAnsi="Calibri" w:cs="Calibri"/>
         </w:rPr>
       </w:pPr>
@@ -6168,203 +6624,28 @@
           <w:rStyle w:val="None"/>
           <w:rFonts w:ascii="Calibri" w:eastAsia="Calibri" w:hAnsi="Calibri" w:cs="Calibri"/>
         </w:rPr>
-        <w:t>No obstante, el éxito dependerá fundamentalmente de la aprobación y el respaldo, visible y activo, de la dirección, y de la atribución de los recursos necesarios para llevar a cabo su implementación.</w:t>
+        <w:t xml:space="preserve">A continuación, se </w:t>
       </w:r>
-    </w:p>
-    <w:p>
-      <w:pPr>
-        <w:pStyle w:val="Prrafodelista"/>
-        <w:numPr>
-          <w:ilvl w:val="0"/>
-          <w:numId w:val="22"/>
-        </w:numPr>
-        <w:jc w:val="both"/>
-      </w:pPr>
       <w:r>
-        <w:t>Entender el contexto legal, administrativo y social en el que se desarrolla la  organización.</w:t>
+        <w:rPr>
+          <w:rStyle w:val="None"/>
+          <w:rFonts w:ascii="Calibri" w:eastAsia="Calibri" w:hAnsi="Calibri" w:cs="Calibri"/>
+        </w:rPr>
+        <w:t>nombra los documentos</w:t>
       </w:r>
-    </w:p>
-    <w:p>
-      <w:pPr>
-        <w:pStyle w:val="Prrafodelista"/>
-        <w:numPr>
-          <w:ilvl w:val="0"/>
-          <w:numId w:val="22"/>
-        </w:numPr>
-        <w:jc w:val="both"/>
-      </w:pPr>
       <w:r>
-        <w:t>Comprender la misión, las funciones y actividades de la organización y su  estructura jerárquica.</w:t>
+        <w:rPr>
+          <w:rStyle w:val="None"/>
+          <w:rFonts w:ascii="Calibri" w:eastAsia="Calibri" w:hAnsi="Calibri" w:cs="Calibri"/>
+        </w:rPr>
+        <w:t xml:space="preserve"> </w:t>
       </w:r>
-    </w:p>
-    <w:p>
-      <w:pPr>
-        <w:pStyle w:val="Prrafodelista"/>
-        <w:numPr>
-          <w:ilvl w:val="0"/>
-          <w:numId w:val="22"/>
-        </w:numPr>
-        <w:jc w:val="both"/>
-      </w:pPr>
       <w:r>
-        <w:t>Planificar estratégicamente los objetivos que se quieren alcanzar.</w:t>
-      </w:r>
-    </w:p>
-    <w:p>
-      <w:pPr>
-        <w:pStyle w:val="Prrafodelista"/>
-        <w:numPr>
-          <w:ilvl w:val="0"/>
-          <w:numId w:val="22"/>
-        </w:numPr>
-        <w:jc w:val="both"/>
-      </w:pPr>
-      <w:r>
-        <w:t>Analizar y normalizar todos los procesos relativos a la gestión de la  configuración que se desarrollan en el seno de la misma.</w:t>
-      </w:r>
-    </w:p>
-    <w:p>
-      <w:pPr>
-        <w:pStyle w:val="Prrafodelista"/>
-        <w:numPr>
-          <w:ilvl w:val="0"/>
-          <w:numId w:val="22"/>
-        </w:numPr>
-        <w:jc w:val="both"/>
-      </w:pPr>
-      <w:r>
-        <w:t>Asignar los roles, responsabilidades y competencias de todo el personal de la organización que participa en la gestión de configuración.</w:t>
-      </w:r>
-    </w:p>
-    <w:p>
-      <w:pPr>
-        <w:pStyle w:val="Prrafodelista"/>
-        <w:numPr>
-          <w:ilvl w:val="0"/>
-          <w:numId w:val="22"/>
-        </w:numPr>
-        <w:jc w:val="both"/>
-      </w:pPr>
-      <w:r>
-        <w:t>Comunicar a todo el personal de la organización la importancia que para la misma tiene una correcta gestión de configuración.</w:t>
-      </w:r>
-    </w:p>
-    <w:p>
-      <w:pPr>
-        <w:pStyle w:val="Prrafodelista"/>
-        <w:numPr>
-          <w:ilvl w:val="0"/>
-          <w:numId w:val="22"/>
-        </w:numPr>
-        <w:jc w:val="both"/>
-      </w:pPr>
-      <w:r>
-        <w:t>Formar a todo el personal en materia de gestión de configuración.</w:t>
-      </w:r>
-    </w:p>
-    <w:p>
-      <w:pPr>
-        <w:pStyle w:val="Prrafodelista"/>
-        <w:numPr>
-          <w:ilvl w:val="0"/>
-          <w:numId w:val="22"/>
-        </w:numPr>
-        <w:jc w:val="both"/>
-      </w:pPr>
-      <w:r>
-        <w:t>Identificar los requisitos funcionales, normativos y administrativos necesarios para una correcta gestión de la configuración en cada uno de los proyectos.</w:t>
-      </w:r>
-    </w:p>
-    <w:p>
-      <w:pPr>
-        <w:pStyle w:val="Prrafodelista"/>
-        <w:numPr>
-          <w:ilvl w:val="0"/>
-          <w:numId w:val="22"/>
-        </w:numPr>
-        <w:jc w:val="both"/>
-      </w:pPr>
-      <w:r>
-        <w:t>Diseñar e implementar la GC consistente y, en la medida de lo posible, automatizado.</w:t>
-      </w:r>
-    </w:p>
-    <w:p>
-      <w:pPr>
-        <w:pStyle w:val="Prrafodelista"/>
-        <w:numPr>
-          <w:ilvl w:val="0"/>
-          <w:numId w:val="22"/>
-        </w:numPr>
-        <w:jc w:val="both"/>
-      </w:pPr>
-      <w:r>
-        <w:t>Evaluar, revisar y mejorar continuamente todas las actuaciones relativas a la propia Política de gestión de documentos, a todos los procesos identificados en la GC.</w:t>
-      </w:r>
-    </w:p>
-    <w:p>
-      <w:pPr>
-        <w:pStyle w:val="Prrafodelista"/>
-        <w:numPr>
-          <w:ilvl w:val="0"/>
-          <w:numId w:val="22"/>
-        </w:numPr>
-        <w:jc w:val="both"/>
-      </w:pPr>
-      <w:r>
-        <w:t>Documentar todas las actuaciones realizadas.</w:t>
-      </w:r>
-    </w:p>
-    <w:p>
-      <w:pPr>
-        <w:pStyle w:val="BodyA"/>
-        <w:jc w:val="both"/>
-        <w:rPr>
-          <w:rFonts w:ascii="Calibri" w:eastAsia="Calibri" w:hAnsi="Calibri" w:cs="Calibri"/>
-        </w:rPr>
-      </w:pPr>
-    </w:p>
-    <w:p>
-      <w:pPr>
-        <w:pStyle w:val="BodyA"/>
-        <w:jc w:val="both"/>
         <w:rPr>
           <w:rStyle w:val="None"/>
           <w:rFonts w:ascii="Calibri" w:eastAsia="Calibri" w:hAnsi="Calibri" w:cs="Calibri"/>
         </w:rPr>
-      </w:pPr>
-      <w:r>
-        <w:rPr>
-          <w:rStyle w:val="None"/>
-          <w:rFonts w:ascii="Calibri" w:eastAsia="Calibri" w:hAnsi="Calibri" w:cs="Calibri"/>
-        </w:rPr>
-        <w:t>Así mismo debemos tener en cuenta la documentación externa a las empresas a las cuales realizamos los proyectos respetando los manuales de procedimientos y la documentación sobre los procedimientos en seguridad de información ya que esto puede afectar nuestros lineamientos, si así fuese deberíamos definir con el cliente una base de documento a partir de la manera de trabajar de cada uno.</w:t>
-      </w:r>
-    </w:p>
-    <w:p>
-      <w:pPr>
-        <w:pStyle w:val="BodyA"/>
-        <w:jc w:val="both"/>
-        <w:rPr>
-          <w:rStyle w:val="None"/>
-          <w:rFonts w:ascii="Calibri" w:eastAsia="Calibri" w:hAnsi="Calibri" w:cs="Calibri"/>
-        </w:rPr>
-      </w:pPr>
-    </w:p>
-    <w:p>
-      <w:pPr>
-        <w:pStyle w:val="BodyA"/>
-        <w:jc w:val="both"/>
-        <w:rPr>
-          <w:rStyle w:val="None"/>
-          <w:rFonts w:ascii="Calibri" w:eastAsia="Calibri" w:hAnsi="Calibri" w:cs="Calibri"/>
-        </w:rPr>
-      </w:pPr>
-      <w:r>
-        <w:rPr>
-          <w:rStyle w:val="None"/>
-          <w:rFonts w:ascii="Calibri" w:eastAsia="Calibri" w:hAnsi="Calibri" w:cs="Calibri"/>
-        </w:rPr>
-        <w:t>A continuación, se presenta los documentos que intervienen y están relacionados en el proceso de gestión de configuración y seguridad definidos en la empresa.</w:t>
+        <w:t>que están alineados con el plan de gestión de configuración.</w:t>
       </w:r>
     </w:p>
     <w:p>
@@ -6395,7 +6676,21 @@
           <w:rStyle w:val="None"/>
           <w:rFonts w:ascii="Calibri" w:eastAsia="Calibri" w:hAnsi="Calibri" w:cs="Calibri"/>
         </w:rPr>
-        <w:t>Normas de seguridad</w:t>
+        <w:t>Política</w:t>
+      </w:r>
+      <w:r>
+        <w:rPr>
+          <w:rStyle w:val="None"/>
+          <w:rFonts w:ascii="Calibri" w:eastAsia="Calibri" w:hAnsi="Calibri" w:cs="Calibri"/>
+        </w:rPr>
+        <w:t xml:space="preserve"> de seguridad</w:t>
+      </w:r>
+      <w:r>
+        <w:rPr>
+          <w:rStyle w:val="None"/>
+          <w:rFonts w:ascii="Calibri" w:eastAsia="Calibri" w:hAnsi="Calibri" w:cs="Calibri"/>
+        </w:rPr>
+        <w:t xml:space="preserve"> (PS)</w:t>
       </w:r>
     </w:p>
     <w:p>
@@ -6430,7 +6725,7 @@
           <w:rStyle w:val="None"/>
           <w:rFonts w:ascii="Calibri" w:eastAsia="Calibri" w:hAnsi="Calibri" w:cs="Calibri"/>
         </w:rPr>
-        <w:t>información</w:t>
+        <w:t>información (PGAI)</w:t>
       </w:r>
     </w:p>
     <w:p>
@@ -6467,6 +6762,15 @@
         </w:rPr>
         <w:t>de la empresa</w:t>
       </w:r>
+      <w:r>
+        <w:rPr>
+          <w:rStyle w:val="None"/>
+          <w:rFonts w:ascii="Calibri" w:eastAsia="Calibri" w:hAnsi="Calibri" w:cs="Calibri"/>
+        </w:rPr>
+        <w:t xml:space="preserve"> (PGE)</w:t>
+      </w:r>
+      <w:bookmarkStart w:id="26" w:name="_GoBack"/>
+      <w:bookmarkEnd w:id="26"/>
     </w:p>
     <w:p>
       <w:pPr>
@@ -6477,14 +6781,23 @@
         </w:numPr>
         <w:jc w:val="both"/>
         <w:rPr>
+          <w:rStyle w:val="None"/>
           <w:rFonts w:ascii="Calibri" w:eastAsia="Calibri" w:hAnsi="Calibri" w:cs="Calibri"/>
         </w:rPr>
       </w:pPr>
       <w:r>
         <w:rPr>
-          <w:rFonts w:ascii="Calibri" w:eastAsia="Calibri" w:hAnsi="Calibri" w:cs="Calibri"/>
-        </w:rPr>
-        <w:t>Plan de gestión de los cambios</w:t>
+          <w:rStyle w:val="None"/>
+          <w:rFonts w:ascii="Calibri" w:eastAsia="Calibri" w:hAnsi="Calibri" w:cs="Calibri"/>
+        </w:rPr>
+        <w:t>Política de gestión de seguridad de la información</w:t>
+      </w:r>
+      <w:r>
+        <w:rPr>
+          <w:rStyle w:val="None"/>
+          <w:rFonts w:ascii="Calibri" w:eastAsia="Calibri" w:hAnsi="Calibri" w:cs="Calibri"/>
+        </w:rPr>
+        <w:t xml:space="preserve"> (PGSI)</w:t>
       </w:r>
     </w:p>
     <w:p>
@@ -6496,14 +6809,23 @@
         </w:numPr>
         <w:jc w:val="both"/>
         <w:rPr>
+          <w:rStyle w:val="None"/>
           <w:rFonts w:ascii="Calibri" w:eastAsia="Calibri" w:hAnsi="Calibri" w:cs="Calibri"/>
         </w:rPr>
       </w:pPr>
       <w:r>
         <w:rPr>
-          <w:rFonts w:ascii="Calibri" w:eastAsia="Calibri" w:hAnsi="Calibri" w:cs="Calibri"/>
-        </w:rPr>
-        <w:t>Requisitos de gestión de configuración</w:t>
+          <w:rStyle w:val="None"/>
+          <w:rFonts w:ascii="Calibri" w:eastAsia="Calibri" w:hAnsi="Calibri" w:cs="Calibri"/>
+        </w:rPr>
+        <w:t>Política de privacidad</w:t>
+      </w:r>
+      <w:r>
+        <w:rPr>
+          <w:rStyle w:val="None"/>
+          <w:rFonts w:ascii="Calibri" w:eastAsia="Calibri" w:hAnsi="Calibri" w:cs="Calibri"/>
+        </w:rPr>
+        <w:t xml:space="preserve"> (PP)</w:t>
       </w:r>
     </w:p>
     <w:p>
@@ -6522,13 +6844,13 @@
         <w:rPr>
           <w:rFonts w:ascii="Calibri" w:eastAsia="Calibri" w:hAnsi="Calibri" w:cs="Calibri"/>
         </w:rPr>
-        <w:t>Identificación</w:t>
+        <w:t>Requisitos de gestión de configuración</w:t>
       </w:r>
       <w:r>
         <w:rPr>
           <w:rFonts w:ascii="Calibri" w:eastAsia="Calibri" w:hAnsi="Calibri" w:cs="Calibri"/>
         </w:rPr>
-        <w:t xml:space="preserve"> y registro de productos</w:t>
+        <w:t xml:space="preserve"> (RGC)</w:t>
       </w:r>
     </w:p>
     <w:p>
@@ -6547,7 +6869,43 @@
         <w:rPr>
           <w:rFonts w:ascii="Calibri" w:eastAsia="Calibri" w:hAnsi="Calibri" w:cs="Calibri"/>
         </w:rPr>
-        <w:t>Registro de Cambios en el sistema de gestión de configuración.</w:t>
+        <w:t>R</w:t>
+      </w:r>
+      <w:r>
+        <w:rPr>
+          <w:rFonts w:ascii="Calibri" w:eastAsia="Calibri" w:hAnsi="Calibri" w:cs="Calibri"/>
+        </w:rPr>
+        <w:t>egistro de productos</w:t>
+      </w:r>
+      <w:r>
+        <w:rPr>
+          <w:rFonts w:ascii="Calibri" w:eastAsia="Calibri" w:hAnsi="Calibri" w:cs="Calibri"/>
+        </w:rPr>
+        <w:t xml:space="preserve"> (RP)</w:t>
+      </w:r>
+    </w:p>
+    <w:p>
+      <w:pPr>
+        <w:pStyle w:val="BodyA"/>
+        <w:jc w:val="both"/>
+        <w:rPr>
+          <w:rFonts w:ascii="Calibri" w:eastAsia="Calibri" w:hAnsi="Calibri" w:cs="Calibri"/>
+        </w:rPr>
+      </w:pPr>
+    </w:p>
+    <w:p>
+      <w:pPr>
+        <w:pStyle w:val="BodyA"/>
+        <w:jc w:val="both"/>
+        <w:rPr>
+          <w:rFonts w:ascii="Calibri" w:eastAsia="Calibri" w:hAnsi="Calibri" w:cs="Calibri"/>
+        </w:rPr>
+      </w:pPr>
+      <w:r>
+        <w:rPr>
+          <w:rFonts w:ascii="Calibri" w:eastAsia="Calibri" w:hAnsi="Calibri" w:cs="Calibri"/>
+        </w:rPr>
+        <w:t>Todo lo nombrado anteriormente se encuentran en la carpeta “Documentos”.</w:t>
       </w:r>
     </w:p>
     <w:p>
@@ -6589,7 +6947,23 @@
           <w:rStyle w:val="None"/>
           <w:rFonts w:ascii="Calibri" w:eastAsia="Calibri" w:hAnsi="Calibri" w:cs="Calibri"/>
         </w:rPr>
-        <w:t>Se explicara las herramientas, el entorno y la infraestructura que se usará para llevar a cabo la SCM.</w:t>
+        <w:t xml:space="preserve">Se </w:t>
+      </w:r>
+      <w:proofErr w:type="gramStart"/>
+      <w:r>
+        <w:rPr>
+          <w:rStyle w:val="None"/>
+          <w:rFonts w:ascii="Calibri" w:eastAsia="Calibri" w:hAnsi="Calibri" w:cs="Calibri"/>
+        </w:rPr>
+        <w:t>explicara</w:t>
+      </w:r>
+      <w:proofErr w:type="gramEnd"/>
+      <w:r>
+        <w:rPr>
+          <w:rStyle w:val="None"/>
+          <w:rFonts w:ascii="Calibri" w:eastAsia="Calibri" w:hAnsi="Calibri" w:cs="Calibri"/>
+        </w:rPr>
+        <w:t xml:space="preserve"> las herramientas, el entorno y la infraestructura que se usará para llevar a cabo la SCM.</w:t>
       </w:r>
     </w:p>
     <w:p>
@@ -6631,6 +7005,7 @@
         </w:numPr>
         <w:jc w:val="both"/>
       </w:pPr>
+      <w:proofErr w:type="spellStart"/>
       <w:r>
         <w:rPr>
           <w:rStyle w:val="None"/>
@@ -6638,6 +7013,7 @@
         </w:rPr>
         <w:t>Github</w:t>
       </w:r>
+      <w:proofErr w:type="spellEnd"/>
       <w:r>
         <w:t>: Es una plataforma de desarrollo colaborativo para alojar proyectos utilizando el sistema de control de versiones Git.</w:t>
       </w:r>
@@ -6656,7 +7032,6 @@
           <w:rStyle w:val="None"/>
           <w:u w:val="single"/>
         </w:rPr>
-        <w:lastRenderedPageBreak/>
         <w:t>Git</w:t>
       </w:r>
       <w:r>
@@ -6737,7 +7112,15 @@
         <w:t>Desarrolladores</w:t>
       </w:r>
       <w:r>
-        <w:t>: Las personas involucradas en el proyecto, tienen acceso  para poder modificar los documentos del repositorio.</w:t>
+        <w:t xml:space="preserve">: Las personas involucradas en el proyecto, tienen </w:t>
+      </w:r>
+      <w:proofErr w:type="gramStart"/>
+      <w:r>
+        <w:t>acceso  para</w:t>
+      </w:r>
+      <w:proofErr w:type="gramEnd"/>
+      <w:r>
+        <w:t xml:space="preserve"> poder modificar los documentos del repositorio.</w:t>
       </w:r>
     </w:p>
     <w:p>
@@ -6757,7 +7140,15 @@
         <w:t>Administrador</w:t>
       </w:r>
       <w:r>
-        <w:t>: Se encarga de verificar los cambios de los documentos, y   revisar que se trabaja en el branch establecido.</w:t>
+        <w:t xml:space="preserve">: Se encarga de verificar los cambios de los documentos, y   revisar que se trabaja en el </w:t>
+      </w:r>
+      <w:proofErr w:type="spellStart"/>
+      <w:r>
+        <w:t>branch</w:t>
+      </w:r>
+      <w:proofErr w:type="spellEnd"/>
+      <w:r>
+        <w:t xml:space="preserve"> establecido.</w:t>
       </w:r>
     </w:p>
     <w:p>
@@ -6825,7 +7216,119 @@
           <w:rStyle w:val="None"/>
           <w:rFonts w:ascii="Calibri" w:eastAsia="Calibri" w:hAnsi="Calibri" w:cs="Calibri"/>
         </w:rPr>
-        <w:t>Se manejará 2 tipos de ramas o branch, que nos va servir para controlar mejor los commit, se va desarrollar en la rama de desarrollo (branch development) que corresponderá 1 branch para cada miembro del equipo y la rama maestra (branch master) la cual alojará las versiones cuyos cambios hayan sido aprobados y estén listos para su respectivo release.</w:t>
+        <w:t xml:space="preserve">Se manejará 2 tipos de ramas o </w:t>
+      </w:r>
+      <w:proofErr w:type="spellStart"/>
+      <w:r>
+        <w:rPr>
+          <w:rStyle w:val="None"/>
+          <w:rFonts w:ascii="Calibri" w:eastAsia="Calibri" w:hAnsi="Calibri" w:cs="Calibri"/>
+        </w:rPr>
+        <w:t>branch</w:t>
+      </w:r>
+      <w:proofErr w:type="spellEnd"/>
+      <w:r>
+        <w:rPr>
+          <w:rStyle w:val="None"/>
+          <w:rFonts w:ascii="Calibri" w:eastAsia="Calibri" w:hAnsi="Calibri" w:cs="Calibri"/>
+        </w:rPr>
+        <w:t xml:space="preserve">, que nos va servir para controlar mejor los </w:t>
+      </w:r>
+      <w:proofErr w:type="spellStart"/>
+      <w:r>
+        <w:rPr>
+          <w:rStyle w:val="None"/>
+          <w:rFonts w:ascii="Calibri" w:eastAsia="Calibri" w:hAnsi="Calibri" w:cs="Calibri"/>
+        </w:rPr>
+        <w:t>commit</w:t>
+      </w:r>
+      <w:proofErr w:type="spellEnd"/>
+      <w:r>
+        <w:rPr>
+          <w:rStyle w:val="None"/>
+          <w:rFonts w:ascii="Calibri" w:eastAsia="Calibri" w:hAnsi="Calibri" w:cs="Calibri"/>
+        </w:rPr>
+        <w:t>, se va desarrollar en la rama de desarrollo (</w:t>
+      </w:r>
+      <w:proofErr w:type="spellStart"/>
+      <w:r>
+        <w:rPr>
+          <w:rStyle w:val="None"/>
+          <w:rFonts w:ascii="Calibri" w:eastAsia="Calibri" w:hAnsi="Calibri" w:cs="Calibri"/>
+        </w:rPr>
+        <w:t>branch</w:t>
+      </w:r>
+      <w:proofErr w:type="spellEnd"/>
+      <w:r>
+        <w:rPr>
+          <w:rStyle w:val="None"/>
+          <w:rFonts w:ascii="Calibri" w:eastAsia="Calibri" w:hAnsi="Calibri" w:cs="Calibri"/>
+        </w:rPr>
+        <w:t xml:space="preserve"> </w:t>
+      </w:r>
+      <w:proofErr w:type="spellStart"/>
+      <w:r>
+        <w:rPr>
+          <w:rStyle w:val="None"/>
+          <w:rFonts w:ascii="Calibri" w:eastAsia="Calibri" w:hAnsi="Calibri" w:cs="Calibri"/>
+        </w:rPr>
+        <w:t>development</w:t>
+      </w:r>
+      <w:proofErr w:type="spellEnd"/>
+      <w:r>
+        <w:rPr>
+          <w:rStyle w:val="None"/>
+          <w:rFonts w:ascii="Calibri" w:eastAsia="Calibri" w:hAnsi="Calibri" w:cs="Calibri"/>
+        </w:rPr>
+        <w:t xml:space="preserve">) que corresponderá 1 </w:t>
+      </w:r>
+      <w:proofErr w:type="spellStart"/>
+      <w:r>
+        <w:rPr>
+          <w:rStyle w:val="None"/>
+          <w:rFonts w:ascii="Calibri" w:eastAsia="Calibri" w:hAnsi="Calibri" w:cs="Calibri"/>
+        </w:rPr>
+        <w:t>branch</w:t>
+      </w:r>
+      <w:proofErr w:type="spellEnd"/>
+      <w:r>
+        <w:rPr>
+          <w:rStyle w:val="None"/>
+          <w:rFonts w:ascii="Calibri" w:eastAsia="Calibri" w:hAnsi="Calibri" w:cs="Calibri"/>
+        </w:rPr>
+        <w:t xml:space="preserve"> para cada miembro del equipo y la rama maestra (</w:t>
+      </w:r>
+      <w:proofErr w:type="spellStart"/>
+      <w:r>
+        <w:rPr>
+          <w:rStyle w:val="None"/>
+          <w:rFonts w:ascii="Calibri" w:eastAsia="Calibri" w:hAnsi="Calibri" w:cs="Calibri"/>
+        </w:rPr>
+        <w:t>branch</w:t>
+      </w:r>
+      <w:proofErr w:type="spellEnd"/>
+      <w:r>
+        <w:rPr>
+          <w:rStyle w:val="None"/>
+          <w:rFonts w:ascii="Calibri" w:eastAsia="Calibri" w:hAnsi="Calibri" w:cs="Calibri"/>
+        </w:rPr>
+        <w:t xml:space="preserve"> master) la cual alojará las versiones cuyos cambios hayan sido aprobados y estén listos para su respectivo </w:t>
+      </w:r>
+      <w:proofErr w:type="spellStart"/>
+      <w:r>
+        <w:rPr>
+          <w:rStyle w:val="None"/>
+          <w:rFonts w:ascii="Calibri" w:eastAsia="Calibri" w:hAnsi="Calibri" w:cs="Calibri"/>
+        </w:rPr>
+        <w:t>release</w:t>
+      </w:r>
+      <w:proofErr w:type="spellEnd"/>
+      <w:r>
+        <w:rPr>
+          <w:rStyle w:val="None"/>
+          <w:rFonts w:ascii="Calibri" w:eastAsia="Calibri" w:hAnsi="Calibri" w:cs="Calibri"/>
+        </w:rPr>
+        <w:t>.</w:t>
       </w:r>
     </w:p>
     <w:p>
@@ -6845,7 +7348,15 @@
         <w:t>Branch master</w:t>
       </w:r>
       <w:r>
-        <w:t>: Esta rama será la principal, donde se pondrá los  cambios aprobados por el administrador.</w:t>
+        <w:t xml:space="preserve">: Esta rama será la principal, donde se pondrá </w:t>
+      </w:r>
+      <w:proofErr w:type="gramStart"/>
+      <w:r>
+        <w:t>los  cambios</w:t>
+      </w:r>
+      <w:proofErr w:type="gramEnd"/>
+      <w:r>
+        <w:t xml:space="preserve"> aprobados por el administrador.</w:t>
       </w:r>
     </w:p>
     <w:p>
@@ -6862,10 +7373,27 @@
           <w:rStyle w:val="None"/>
           <w:u w:val="single"/>
         </w:rPr>
-        <w:t>Branch Development</w:t>
+        <w:t xml:space="preserve">Branch </w:t>
       </w:r>
+      <w:proofErr w:type="spellStart"/>
       <w:r>
-        <w:t>: Esta rama será para los desarrolladores,  donde podrán hacer sus cambios previa aprobación, sin alterar la rama principal.</w:t>
+        <w:rPr>
+          <w:rStyle w:val="None"/>
+          <w:u w:val="single"/>
+        </w:rPr>
+        <w:t>Development</w:t>
+      </w:r>
+      <w:proofErr w:type="spellEnd"/>
+      <w:r>
+        <w:t xml:space="preserve">: Esta rama será para los </w:t>
+      </w:r>
+      <w:proofErr w:type="gramStart"/>
+      <w:r>
+        <w:t>desarrolladores,  donde</w:t>
+      </w:r>
+      <w:proofErr w:type="gramEnd"/>
+      <w:r>
+        <w:t xml:space="preserve"> podrán hacer sus cambios previa aprobación, sin alterar la rama principal.</w:t>
       </w:r>
     </w:p>
     <w:p>
@@ -6893,8 +7421,17 @@
           <w:rStyle w:val="None"/>
           <w:rFonts w:ascii="Calibri" w:eastAsia="Calibri" w:hAnsi="Calibri" w:cs="Calibri"/>
         </w:rPr>
-        <w:t>En el Diagrama 2 se puede observar cómo funciona esta herramienta, donde se tiene usuario trabajando y a través de la herramienta el trabajo se guarda en un servidor teniendo los archivos en la nube de dónde podrán acceder otros desarrolladores y trabajar así simultá</w:t>
+        <w:t xml:space="preserve">En el Diagrama 2 se puede observar cómo funciona esta herramienta, donde se tiene usuario trabajando y a través de la herramienta el trabajo se guarda en un servidor teniendo los archivos en la nube de dónde podrán acceder otros desarrolladores y trabajar así </w:t>
       </w:r>
+      <w:proofErr w:type="spellStart"/>
+      <w:r>
+        <w:rPr>
+          <w:rStyle w:val="None"/>
+          <w:rFonts w:ascii="Calibri" w:eastAsia="Calibri" w:hAnsi="Calibri" w:cs="Calibri"/>
+        </w:rPr>
+        <w:t>simultá</w:t>
+      </w:r>
+      <w:proofErr w:type="spellEnd"/>
       <w:r>
         <w:rPr>
           <w:rStyle w:val="None"/>
@@ -7007,7 +7544,6 @@
           <w:noProof/>
           <w:lang w:val="es-PE"/>
         </w:rPr>
-        <w:lastRenderedPageBreak/>
         <mc:AlternateContent>
           <mc:Choice Requires="wps">
             <w:drawing>
@@ -7064,7 +7600,23 @@
                                 <w:rStyle w:val="None"/>
                                 <w:rFonts w:ascii="Calibri" w:eastAsia="Calibri" w:hAnsi="Calibri" w:cs="Calibri"/>
                               </w:rPr>
-                              <w:t>Arquitectura de para el versionamiento mediante GIT sobre un repositorio</w:t>
+                              <w:t xml:space="preserve">Arquitectura de para el </w:t>
+                            </w:r>
+                            <w:proofErr w:type="spellStart"/>
+                            <w:r>
+                              <w:rPr>
+                                <w:rStyle w:val="None"/>
+                                <w:rFonts w:ascii="Calibri" w:eastAsia="Calibri" w:hAnsi="Calibri" w:cs="Calibri"/>
+                              </w:rPr>
+                              <w:t>versionamiento</w:t>
+                            </w:r>
+                            <w:proofErr w:type="spellEnd"/>
+                            <w:r>
+                              <w:rPr>
+                                <w:rStyle w:val="None"/>
+                                <w:rFonts w:ascii="Calibri" w:eastAsia="Calibri" w:hAnsi="Calibri" w:cs="Calibri"/>
+                              </w:rPr>
+                              <w:t xml:space="preserve"> mediante GIT sobre un repositorio</w:t>
                             </w:r>
                             <w:bookmarkEnd w:id="28"/>
                           </w:p>
@@ -7105,7 +7657,23 @@
                           <w:rStyle w:val="None"/>
                           <w:rFonts w:ascii="Calibri" w:eastAsia="Calibri" w:hAnsi="Calibri" w:cs="Calibri"/>
                         </w:rPr>
-                        <w:t>Arquitectura de para el versionamiento mediante GIT sobre un repositorio</w:t>
+                        <w:t xml:space="preserve">Arquitectura de para el </w:t>
+                      </w:r>
+                      <w:proofErr w:type="spellStart"/>
+                      <w:r>
+                        <w:rPr>
+                          <w:rStyle w:val="None"/>
+                          <w:rFonts w:ascii="Calibri" w:eastAsia="Calibri" w:hAnsi="Calibri" w:cs="Calibri"/>
+                        </w:rPr>
+                        <w:t>versionamiento</w:t>
+                      </w:r>
+                      <w:proofErr w:type="spellEnd"/>
+                      <w:r>
+                        <w:rPr>
+                          <w:rStyle w:val="None"/>
+                          <w:rFonts w:ascii="Calibri" w:eastAsia="Calibri" w:hAnsi="Calibri" w:cs="Calibri"/>
+                        </w:rPr>
+                        <w:t xml:space="preserve"> mediante GIT sobre un repositorio</w:t>
                       </w:r>
                       <w:bookmarkEnd w:id="29"/>
                     </w:p>
@@ -8466,6 +9034,7 @@
                 <w:szCs w:val="24"/>
                 <w:u w:color="00000A"/>
               </w:rPr>
+              <w:lastRenderedPageBreak/>
               <w:t>Definir las políticas y procedimientos aplicables</w:t>
             </w:r>
           </w:p>
@@ -10153,7 +10722,6 @@
                 <w:szCs w:val="24"/>
                 <w:u w:color="00000A"/>
               </w:rPr>
-              <w:lastRenderedPageBreak/>
               <w:t xml:space="preserve">Presentación de la </w:t>
             </w:r>
             <w:r>
@@ -11489,7 +12057,31 @@
                 <w:color w:val="00000A"/>
                 <w:u w:color="00000A"/>
               </w:rPr>
-              <w:t>Elaborar la definición de reportes para el Gestor y Jefe de PY</w:t>
+              <w:t xml:space="preserve">Elaborar la definición de reportes para el Gestor y </w:t>
+            </w:r>
+            <w:proofErr w:type="gramStart"/>
+            <w:r>
+              <w:rPr>
+                <w:rStyle w:val="None"/>
+                <w:rFonts w:ascii="Calibri" w:eastAsia="Calibri" w:hAnsi="Calibri" w:cs="Calibri"/>
+                <w:b w:val="0"/>
+                <w:bCs w:val="0"/>
+                <w:color w:val="00000A"/>
+                <w:u w:color="00000A"/>
+              </w:rPr>
+              <w:t>Jefe</w:t>
+            </w:r>
+            <w:proofErr w:type="gramEnd"/>
+            <w:r>
+              <w:rPr>
+                <w:rStyle w:val="None"/>
+                <w:rFonts w:ascii="Calibri" w:eastAsia="Calibri" w:hAnsi="Calibri" w:cs="Calibri"/>
+                <w:b w:val="0"/>
+                <w:bCs w:val="0"/>
+                <w:color w:val="00000A"/>
+                <w:u w:color="00000A"/>
+              </w:rPr>
+              <w:t xml:space="preserve"> de PY</w:t>
             </w:r>
           </w:p>
         </w:tc>
@@ -11809,6 +12401,7 @@
                 <w:szCs w:val="24"/>
                 <w:u w:color="00000A"/>
               </w:rPr>
+              <w:lastRenderedPageBreak/>
               <w:t xml:space="preserve">Presentación </w:t>
             </w:r>
             <w:r>
@@ -12369,7 +12962,33 @@
                 <w:szCs w:val="24"/>
                 <w:u w:color="00000A"/>
               </w:rPr>
-              <w:t>de la Verificación  y auditoría</w:t>
+              <w:t xml:space="preserve">de la </w:t>
+            </w:r>
+            <w:proofErr w:type="gramStart"/>
+            <w:r>
+              <w:rPr>
+                <w:rStyle w:val="None"/>
+                <w:rFonts w:ascii="Calibri" w:eastAsia="Calibri" w:hAnsi="Calibri" w:cs="Calibri"/>
+                <w:bCs w:val="0"/>
+                <w:color w:val="C45911" w:themeColor="accent2" w:themeShade="BF"/>
+                <w:sz w:val="24"/>
+                <w:szCs w:val="24"/>
+                <w:u w:color="00000A"/>
+              </w:rPr>
+              <w:t>Verificación  y</w:t>
+            </w:r>
+            <w:proofErr w:type="gramEnd"/>
+            <w:r>
+              <w:rPr>
+                <w:rStyle w:val="None"/>
+                <w:rFonts w:ascii="Calibri" w:eastAsia="Calibri" w:hAnsi="Calibri" w:cs="Calibri"/>
+                <w:bCs w:val="0"/>
+                <w:color w:val="C45911" w:themeColor="accent2" w:themeShade="BF"/>
+                <w:sz w:val="24"/>
+                <w:szCs w:val="24"/>
+                <w:u w:color="00000A"/>
+              </w:rPr>
+              <w:t xml:space="preserve"> auditoría</w:t>
             </w:r>
           </w:p>
         </w:tc>
@@ -13514,7 +14133,7 @@
         <w:rFonts w:ascii="Calibri" w:eastAsia="Calibri" w:hAnsi="Calibri" w:cs="Calibri"/>
         <w:noProof/>
       </w:rPr>
-      <w:t>1</w:t>
+      <w:t>9</w:t>
     </w:r>
     <w:r>
       <w:rPr>
@@ -20429,7 +21048,7 @@
 </file>
 
 <file path=customXml/itemProps1.xml><?xml version="1.0" encoding="utf-8"?>
-<ds:datastoreItem xmlns:ds="http://schemas.openxmlformats.org/officeDocument/2006/customXml" ds:itemID="{17DD5910-2742-4BC0-97E4-A2880E3C7AA0}">
+<ds:datastoreItem xmlns:ds="http://schemas.openxmlformats.org/officeDocument/2006/customXml" ds:itemID="{53549444-54F3-4A8C-866D-C8D50B8BE945}">
   <ds:schemaRefs>
     <ds:schemaRef ds:uri="http://schemas.openxmlformats.org/officeDocument/2006/bibliography"/>
   </ds:schemaRefs>

</xml_diff>

<commit_message>
* se actualizo la version del pgc
</commit_message>
<xml_diff>
--- a/Documentos/PGC.docx
+++ b/Documentos/PGC.docx
@@ -226,7 +226,7 @@
           <w:sz w:val="28"/>
           <w:szCs w:val="28"/>
         </w:rPr>
-        <w:t>Versión 1.</w:t>
+        <w:t xml:space="preserve">Versión </w:t>
       </w:r>
       <w:r>
         <w:rPr>
@@ -234,7 +234,7 @@
           <w:sz w:val="28"/>
           <w:szCs w:val="28"/>
         </w:rPr>
-        <w:t>6</w:t>
+        <w:t>2.1</w:t>
       </w:r>
     </w:p>
     <w:p>
@@ -698,28 +698,12 @@
             <w:pPr>
               <w:pStyle w:val="Tabletext"/>
             </w:pPr>
-            <w:proofErr w:type="spellStart"/>
-            <w:r>
-              <w:rPr>
-                <w:rFonts w:ascii="Calibri" w:eastAsia="Calibri" w:hAnsi="Calibri" w:cs="Calibri"/>
-              </w:rPr>
-              <w:t>Shany</w:t>
-            </w:r>
-            <w:proofErr w:type="spellEnd"/>
-            <w:r>
-              <w:rPr>
-                <w:rFonts w:ascii="Calibri" w:eastAsia="Calibri" w:hAnsi="Calibri" w:cs="Calibri"/>
-              </w:rPr>
-              <w:t xml:space="preserve"> </w:t>
-            </w:r>
-            <w:proofErr w:type="spellStart"/>
-            <w:r>
-              <w:rPr>
-                <w:rFonts w:ascii="Calibri" w:eastAsia="Calibri" w:hAnsi="Calibri" w:cs="Calibri"/>
-              </w:rPr>
-              <w:t>Huaypar</w:t>
-            </w:r>
-            <w:proofErr w:type="spellEnd"/>
+            <w:r>
+              <w:rPr>
+                <w:rFonts w:ascii="Calibri" w:eastAsia="Calibri" w:hAnsi="Calibri" w:cs="Calibri"/>
+              </w:rPr>
+              <w:t>Shany Huaypar</w:t>
+            </w:r>
           </w:p>
         </w:tc>
       </w:tr>
@@ -815,77 +799,13 @@
             <w:pPr>
               <w:pStyle w:val="Body"/>
             </w:pPr>
-            <w:proofErr w:type="spellStart"/>
             <w:r>
               <w:rPr>
                 <w:rFonts w:ascii="Calibri" w:eastAsia="Calibri" w:hAnsi="Calibri" w:cs="Calibri"/>
                 <w:sz w:val="22"/>
                 <w:szCs w:val="22"/>
               </w:rPr>
-              <w:t>Establecimiento</w:t>
-            </w:r>
-            <w:proofErr w:type="spellEnd"/>
-            <w:r>
-              <w:rPr>
-                <w:rFonts w:ascii="Calibri" w:eastAsia="Calibri" w:hAnsi="Calibri" w:cs="Calibri"/>
-                <w:sz w:val="22"/>
-                <w:szCs w:val="22"/>
-              </w:rPr>
-              <w:t xml:space="preserve"> del </w:t>
-            </w:r>
-            <w:proofErr w:type="spellStart"/>
-            <w:r>
-              <w:rPr>
-                <w:rFonts w:ascii="Calibri" w:eastAsia="Calibri" w:hAnsi="Calibri" w:cs="Calibri"/>
-                <w:sz w:val="22"/>
-                <w:szCs w:val="22"/>
-              </w:rPr>
-              <w:t>cronograma</w:t>
-            </w:r>
-            <w:proofErr w:type="spellEnd"/>
-            <w:r>
-              <w:rPr>
-                <w:rFonts w:ascii="Calibri" w:eastAsia="Calibri" w:hAnsi="Calibri" w:cs="Calibri"/>
-                <w:sz w:val="22"/>
-                <w:szCs w:val="22"/>
-              </w:rPr>
-              <w:t xml:space="preserve"> y </w:t>
-            </w:r>
-            <w:proofErr w:type="spellStart"/>
-            <w:r>
-              <w:rPr>
-                <w:rFonts w:ascii="Calibri" w:eastAsia="Calibri" w:hAnsi="Calibri" w:cs="Calibri"/>
-                <w:sz w:val="22"/>
-                <w:szCs w:val="22"/>
-              </w:rPr>
-              <w:t>revisión</w:t>
-            </w:r>
-            <w:proofErr w:type="spellEnd"/>
-            <w:r>
-              <w:rPr>
-                <w:rFonts w:ascii="Calibri" w:eastAsia="Calibri" w:hAnsi="Calibri" w:cs="Calibri"/>
-                <w:sz w:val="22"/>
-                <w:szCs w:val="22"/>
-              </w:rPr>
-              <w:t xml:space="preserve"> de </w:t>
-            </w:r>
-            <w:proofErr w:type="spellStart"/>
-            <w:r>
-              <w:rPr>
-                <w:rFonts w:ascii="Calibri" w:eastAsia="Calibri" w:hAnsi="Calibri" w:cs="Calibri"/>
-                <w:sz w:val="22"/>
-                <w:szCs w:val="22"/>
-              </w:rPr>
-              <w:t>los</w:t>
-            </w:r>
-            <w:proofErr w:type="spellEnd"/>
-            <w:r>
-              <w:rPr>
-                <w:rFonts w:ascii="Calibri" w:eastAsia="Calibri" w:hAnsi="Calibri" w:cs="Calibri"/>
-                <w:sz w:val="22"/>
-                <w:szCs w:val="22"/>
-              </w:rPr>
-              <w:t xml:space="preserve"> roles</w:t>
+              <w:t>Establecimiento del cronograma y revisión de los roles</w:t>
             </w:r>
           </w:p>
         </w:tc>
@@ -911,23 +831,13 @@
             <w:pPr>
               <w:pStyle w:val="Body"/>
             </w:pPr>
-            <w:proofErr w:type="spellStart"/>
             <w:r>
               <w:rPr>
                 <w:rFonts w:ascii="Calibri" w:eastAsia="Calibri" w:hAnsi="Calibri" w:cs="Calibri"/>
                 <w:sz w:val="22"/>
                 <w:szCs w:val="22"/>
               </w:rPr>
-              <w:t>Huamán</w:t>
-            </w:r>
-            <w:proofErr w:type="spellEnd"/>
-            <w:r>
-              <w:rPr>
-                <w:rFonts w:ascii="Calibri" w:eastAsia="Calibri" w:hAnsi="Calibri" w:cs="Calibri"/>
-                <w:sz w:val="22"/>
-                <w:szCs w:val="22"/>
-              </w:rPr>
-              <w:t xml:space="preserve"> Moya, Christopher</w:t>
+              <w:t>Huamán Moya, Christopher</w:t>
             </w:r>
           </w:p>
         </w:tc>
@@ -1024,59 +934,13 @@
             <w:pPr>
               <w:pStyle w:val="Body"/>
             </w:pPr>
-            <w:proofErr w:type="spellStart"/>
             <w:r>
               <w:rPr>
                 <w:rFonts w:ascii="Calibri" w:eastAsia="Calibri" w:hAnsi="Calibri" w:cs="Calibri"/>
                 <w:sz w:val="22"/>
                 <w:szCs w:val="22"/>
               </w:rPr>
-              <w:t>Modificación</w:t>
-            </w:r>
-            <w:proofErr w:type="spellEnd"/>
-            <w:r>
-              <w:rPr>
-                <w:rFonts w:ascii="Calibri" w:eastAsia="Calibri" w:hAnsi="Calibri" w:cs="Calibri"/>
-                <w:sz w:val="22"/>
-                <w:szCs w:val="22"/>
-              </w:rPr>
-              <w:t xml:space="preserve"> del </w:t>
-            </w:r>
-            <w:proofErr w:type="spellStart"/>
-            <w:r>
-              <w:rPr>
-                <w:rFonts w:ascii="Calibri" w:eastAsia="Calibri" w:hAnsi="Calibri" w:cs="Calibri"/>
-                <w:sz w:val="22"/>
-                <w:szCs w:val="22"/>
-              </w:rPr>
-              <w:t>gráfico</w:t>
-            </w:r>
-            <w:proofErr w:type="spellEnd"/>
-            <w:r>
-              <w:rPr>
-                <w:rFonts w:ascii="Calibri" w:eastAsia="Calibri" w:hAnsi="Calibri" w:cs="Calibri"/>
-                <w:sz w:val="22"/>
-                <w:szCs w:val="22"/>
-              </w:rPr>
-              <w:t xml:space="preserve"> de la </w:t>
-            </w:r>
-            <w:proofErr w:type="spellStart"/>
-            <w:r>
-              <w:rPr>
-                <w:rFonts w:ascii="Calibri" w:eastAsia="Calibri" w:hAnsi="Calibri" w:cs="Calibri"/>
-                <w:sz w:val="22"/>
-                <w:szCs w:val="22"/>
-              </w:rPr>
-              <w:t>organización</w:t>
-            </w:r>
-            <w:proofErr w:type="spellEnd"/>
-            <w:r>
-              <w:rPr>
-                <w:rFonts w:ascii="Calibri" w:eastAsia="Calibri" w:hAnsi="Calibri" w:cs="Calibri"/>
-                <w:sz w:val="22"/>
-                <w:szCs w:val="22"/>
-              </w:rPr>
-              <w:t xml:space="preserve"> de la SCM</w:t>
+              <w:t>Modificación del gráfico de la organización de la SCM</w:t>
             </w:r>
           </w:p>
         </w:tc>
@@ -1223,7 +1087,6 @@
             <w:pPr>
               <w:pStyle w:val="Body"/>
             </w:pPr>
-            <w:proofErr w:type="spellStart"/>
             <w:r>
               <w:rPr>
                 <w:rFonts w:ascii="Calibri" w:eastAsia="Calibri" w:hAnsi="Calibri" w:cs="Calibri"/>
@@ -1246,45 +1109,8 @@
                 <w:sz w:val="22"/>
                 <w:szCs w:val="22"/>
               </w:rPr>
-              <w:t>n</w:t>
-            </w:r>
-            <w:proofErr w:type="spellEnd"/>
-            <w:r>
-              <w:rPr>
-                <w:rFonts w:ascii="Calibri" w:eastAsia="Calibri" w:hAnsi="Calibri" w:cs="Calibri"/>
-                <w:sz w:val="22"/>
-                <w:szCs w:val="22"/>
-              </w:rPr>
-              <w:t xml:space="preserve"> y </w:t>
-            </w:r>
-            <w:proofErr w:type="spellStart"/>
-            <w:r>
-              <w:rPr>
-                <w:rFonts w:ascii="Calibri" w:eastAsia="Calibri" w:hAnsi="Calibri" w:cs="Calibri"/>
-                <w:sz w:val="22"/>
-                <w:szCs w:val="22"/>
-              </w:rPr>
-              <w:t>actualización</w:t>
-            </w:r>
-            <w:proofErr w:type="spellEnd"/>
-            <w:r>
-              <w:rPr>
-                <w:rFonts w:ascii="Calibri" w:eastAsia="Calibri" w:hAnsi="Calibri" w:cs="Calibri"/>
-                <w:sz w:val="22"/>
-                <w:szCs w:val="22"/>
-              </w:rPr>
-              <w:t xml:space="preserve"> de </w:t>
-            </w:r>
-            <w:proofErr w:type="spellStart"/>
-            <w:r>
-              <w:rPr>
-                <w:rFonts w:ascii="Calibri" w:eastAsia="Calibri" w:hAnsi="Calibri" w:cs="Calibri"/>
-                <w:sz w:val="22"/>
-                <w:szCs w:val="22"/>
-              </w:rPr>
-              <w:t>documento</w:t>
-            </w:r>
-            <w:proofErr w:type="spellEnd"/>
+              <w:t>n y actualización de documento</w:t>
+            </w:r>
           </w:p>
         </w:tc>
         <w:tc>
@@ -1309,28 +1135,12 @@
             <w:pPr>
               <w:pStyle w:val="Tabletext"/>
             </w:pPr>
-            <w:proofErr w:type="spellStart"/>
-            <w:r>
-              <w:rPr>
-                <w:rFonts w:ascii="Calibri" w:eastAsia="Calibri" w:hAnsi="Calibri" w:cs="Calibri"/>
-              </w:rPr>
-              <w:t>Shany</w:t>
-            </w:r>
-            <w:proofErr w:type="spellEnd"/>
-            <w:r>
-              <w:rPr>
-                <w:rFonts w:ascii="Calibri" w:eastAsia="Calibri" w:hAnsi="Calibri" w:cs="Calibri"/>
-              </w:rPr>
-              <w:t xml:space="preserve"> </w:t>
-            </w:r>
-            <w:proofErr w:type="spellStart"/>
-            <w:r>
-              <w:rPr>
-                <w:rFonts w:ascii="Calibri" w:eastAsia="Calibri" w:hAnsi="Calibri" w:cs="Calibri"/>
-              </w:rPr>
-              <w:t>Huaypar</w:t>
-            </w:r>
-            <w:proofErr w:type="spellEnd"/>
+            <w:r>
+              <w:rPr>
+                <w:rFonts w:ascii="Calibri" w:eastAsia="Calibri" w:hAnsi="Calibri" w:cs="Calibri"/>
+              </w:rPr>
+              <w:t>Shany Huaypar</w:t>
+            </w:r>
           </w:p>
         </w:tc>
       </w:tr>
@@ -1443,77 +1253,13 @@
                 <w:szCs w:val="22"/>
               </w:rPr>
             </w:pPr>
-            <w:proofErr w:type="spellStart"/>
             <w:r>
               <w:rPr>
                 <w:rFonts w:ascii="Calibri" w:eastAsia="Calibri" w:hAnsi="Calibri" w:cs="Calibri"/>
                 <w:sz w:val="22"/>
                 <w:szCs w:val="22"/>
               </w:rPr>
-              <w:t>Modificación</w:t>
-            </w:r>
-            <w:proofErr w:type="spellEnd"/>
-            <w:r>
-              <w:rPr>
-                <w:rFonts w:ascii="Calibri" w:eastAsia="Calibri" w:hAnsi="Calibri" w:cs="Calibri"/>
-                <w:sz w:val="22"/>
-                <w:szCs w:val="22"/>
-              </w:rPr>
-              <w:t xml:space="preserve"> de </w:t>
-            </w:r>
-            <w:proofErr w:type="spellStart"/>
-            <w:r>
-              <w:rPr>
-                <w:rFonts w:ascii="Calibri" w:eastAsia="Calibri" w:hAnsi="Calibri" w:cs="Calibri"/>
-                <w:sz w:val="22"/>
-                <w:szCs w:val="22"/>
-              </w:rPr>
-              <w:t>actividades</w:t>
-            </w:r>
-            <w:proofErr w:type="spellEnd"/>
-            <w:r>
-              <w:rPr>
-                <w:rFonts w:ascii="Calibri" w:eastAsia="Calibri" w:hAnsi="Calibri" w:cs="Calibri"/>
-                <w:sz w:val="22"/>
-                <w:szCs w:val="22"/>
-              </w:rPr>
-              <w:t xml:space="preserve"> y </w:t>
-            </w:r>
-            <w:proofErr w:type="spellStart"/>
-            <w:r>
-              <w:rPr>
-                <w:rFonts w:ascii="Calibri" w:eastAsia="Calibri" w:hAnsi="Calibri" w:cs="Calibri"/>
-                <w:sz w:val="22"/>
-                <w:szCs w:val="22"/>
-              </w:rPr>
-              <w:t>fechas</w:t>
-            </w:r>
-            <w:proofErr w:type="spellEnd"/>
-            <w:r>
-              <w:rPr>
-                <w:rFonts w:ascii="Calibri" w:eastAsia="Calibri" w:hAnsi="Calibri" w:cs="Calibri"/>
-                <w:sz w:val="22"/>
-                <w:szCs w:val="22"/>
-              </w:rPr>
-              <w:t xml:space="preserve"> al </w:t>
-            </w:r>
-            <w:proofErr w:type="spellStart"/>
-            <w:r>
-              <w:rPr>
-                <w:rFonts w:ascii="Calibri" w:eastAsia="Calibri" w:hAnsi="Calibri" w:cs="Calibri"/>
-                <w:sz w:val="22"/>
-                <w:szCs w:val="22"/>
-              </w:rPr>
-              <w:t>calendario</w:t>
-            </w:r>
-            <w:proofErr w:type="spellEnd"/>
-            <w:r>
-              <w:rPr>
-                <w:rFonts w:ascii="Calibri" w:eastAsia="Calibri" w:hAnsi="Calibri" w:cs="Calibri"/>
-                <w:sz w:val="22"/>
-                <w:szCs w:val="22"/>
-              </w:rPr>
-              <w:t xml:space="preserve"> </w:t>
+              <w:t xml:space="preserve">Modificación de actividades y fechas al calendario </w:t>
             </w:r>
           </w:p>
         </w:tc>
@@ -1628,8 +1374,10 @@
                 <w:sz w:val="22"/>
                 <w:szCs w:val="22"/>
               </w:rPr>
-              <w:t>1.6</w:t>
-            </w:r>
+              <w:t>2.0</w:t>
+            </w:r>
+            <w:bookmarkStart w:id="1" w:name="_GoBack"/>
+            <w:bookmarkEnd w:id="1"/>
           </w:p>
         </w:tc>
         <w:tc>
@@ -1665,79 +1413,7 @@
                 <w:sz w:val="22"/>
                 <w:szCs w:val="22"/>
               </w:rPr>
-              <w:t xml:space="preserve">Revision y </w:t>
-            </w:r>
-            <w:proofErr w:type="spellStart"/>
-            <w:r>
-              <w:rPr>
-                <w:rFonts w:ascii="Calibri" w:eastAsia="Calibri" w:hAnsi="Calibri" w:cs="Calibri"/>
-                <w:sz w:val="22"/>
-                <w:szCs w:val="22"/>
-              </w:rPr>
-              <w:t>actualizacion</w:t>
-            </w:r>
-            <w:proofErr w:type="spellEnd"/>
-            <w:r>
-              <w:rPr>
-                <w:rFonts w:ascii="Calibri" w:eastAsia="Calibri" w:hAnsi="Calibri" w:cs="Calibri"/>
-                <w:sz w:val="22"/>
-                <w:szCs w:val="22"/>
-              </w:rPr>
-              <w:t xml:space="preserve"> de las </w:t>
-            </w:r>
-            <w:proofErr w:type="spellStart"/>
-            <w:r>
-              <w:rPr>
-                <w:rFonts w:ascii="Calibri" w:eastAsia="Calibri" w:hAnsi="Calibri" w:cs="Calibri"/>
-                <w:sz w:val="22"/>
-                <w:szCs w:val="22"/>
-              </w:rPr>
-              <w:t>politicas</w:t>
-            </w:r>
-            <w:proofErr w:type="spellEnd"/>
-            <w:r>
-              <w:rPr>
-                <w:rFonts w:ascii="Calibri" w:eastAsia="Calibri" w:hAnsi="Calibri" w:cs="Calibri"/>
-                <w:sz w:val="22"/>
-                <w:szCs w:val="22"/>
-              </w:rPr>
-              <w:t xml:space="preserve">, </w:t>
-            </w:r>
-            <w:proofErr w:type="spellStart"/>
-            <w:r>
-              <w:rPr>
-                <w:rFonts w:ascii="Calibri" w:eastAsia="Calibri" w:hAnsi="Calibri" w:cs="Calibri"/>
-                <w:sz w:val="22"/>
-                <w:szCs w:val="22"/>
-              </w:rPr>
-              <w:t>directrices</w:t>
-            </w:r>
-            <w:proofErr w:type="spellEnd"/>
-            <w:r>
-              <w:rPr>
-                <w:rFonts w:ascii="Calibri" w:eastAsia="Calibri" w:hAnsi="Calibri" w:cs="Calibri"/>
-                <w:sz w:val="22"/>
-                <w:szCs w:val="22"/>
-              </w:rPr>
-              <w:t xml:space="preserve"> y </w:t>
-            </w:r>
-            <w:proofErr w:type="spellStart"/>
-            <w:r>
-              <w:rPr>
-                <w:rFonts w:ascii="Calibri" w:eastAsia="Calibri" w:hAnsi="Calibri" w:cs="Calibri"/>
-                <w:sz w:val="22"/>
-                <w:szCs w:val="22"/>
-              </w:rPr>
-              <w:t>procedimientos</w:t>
-            </w:r>
-            <w:proofErr w:type="spellEnd"/>
-            <w:r>
-              <w:rPr>
-                <w:rFonts w:ascii="Calibri" w:eastAsia="Calibri" w:hAnsi="Calibri" w:cs="Calibri"/>
-                <w:sz w:val="22"/>
-                <w:szCs w:val="22"/>
-              </w:rPr>
-              <w:t>.</w:t>
+              <w:t>Revision y actualizacion de las politicas, directrices y procedimientos.</w:t>
             </w:r>
           </w:p>
         </w:tc>
@@ -1768,23 +1444,13 @@
                 <w:szCs w:val="22"/>
               </w:rPr>
             </w:pPr>
-            <w:proofErr w:type="spellStart"/>
             <w:r>
               <w:rPr>
                 <w:rFonts w:ascii="Calibri" w:eastAsia="Calibri" w:hAnsi="Calibri" w:cs="Calibri"/>
                 <w:sz w:val="22"/>
                 <w:szCs w:val="22"/>
               </w:rPr>
-              <w:t>Huamán</w:t>
-            </w:r>
-            <w:proofErr w:type="spellEnd"/>
-            <w:r>
-              <w:rPr>
-                <w:rFonts w:ascii="Calibri" w:eastAsia="Calibri" w:hAnsi="Calibri" w:cs="Calibri"/>
-                <w:sz w:val="22"/>
-                <w:szCs w:val="22"/>
-              </w:rPr>
-              <w:t xml:space="preserve"> Moya, Christopher</w:t>
+              <w:t>Huamán Moya, Christopher</w:t>
             </w:r>
           </w:p>
         </w:tc>
@@ -1822,6 +1488,15 @@
                 <w:lang w:val="es-ES_tradnl"/>
               </w:rPr>
             </w:pPr>
+            <w:r>
+              <w:rPr>
+                <w:rFonts w:ascii="Calibri" w:eastAsia="Calibri" w:hAnsi="Calibri" w:cs="Calibri"/>
+                <w:sz w:val="22"/>
+                <w:szCs w:val="22"/>
+                <w:lang w:val="es-ES_tradnl"/>
+              </w:rPr>
+              <w:t>29/09/2017</w:t>
+            </w:r>
           </w:p>
         </w:tc>
         <w:tc>
@@ -1852,6 +1527,14 @@
                 <w:szCs w:val="22"/>
               </w:rPr>
             </w:pPr>
+            <w:r>
+              <w:rPr>
+                <w:rFonts w:ascii="Calibri" w:eastAsia="Calibri" w:hAnsi="Calibri" w:cs="Calibri"/>
+                <w:sz w:val="22"/>
+                <w:szCs w:val="22"/>
+              </w:rPr>
+              <w:t>2.1</w:t>
+            </w:r>
           </w:p>
         </w:tc>
         <w:tc>
@@ -1881,6 +1564,14 @@
                 <w:szCs w:val="22"/>
               </w:rPr>
             </w:pPr>
+            <w:r>
+              <w:rPr>
+                <w:rFonts w:ascii="Calibri" w:eastAsia="Calibri" w:hAnsi="Calibri" w:cs="Calibri"/>
+                <w:sz w:val="22"/>
+                <w:szCs w:val="22"/>
+              </w:rPr>
+              <w:t>Actualización del calendario y punto 2.4</w:t>
+            </w:r>
           </w:p>
         </w:tc>
         <w:tc>
@@ -1904,12 +1595,15 @@
           <w:p>
             <w:pPr>
               <w:pStyle w:val="Body"/>
+            </w:pPr>
+            <w:r>
               <w:rPr>
                 <w:rFonts w:ascii="Calibri" w:eastAsia="Calibri" w:hAnsi="Calibri" w:cs="Calibri"/>
                 <w:sz w:val="22"/>
                 <w:szCs w:val="22"/>
               </w:rPr>
-            </w:pPr>
+              <w:t>Patricia Martinez</w:t>
+            </w:r>
           </w:p>
         </w:tc>
       </w:tr>
@@ -3447,7 +3141,7 @@
           <w:szCs w:val="32"/>
         </w:rPr>
       </w:pPr>
-      <w:bookmarkStart w:id="1" w:name="_Toc493860508"/>
+      <w:bookmarkStart w:id="2" w:name="_Toc493860508"/>
       <w:r>
         <w:rPr>
           <w:rFonts w:ascii="Calibri" w:eastAsia="Calibri" w:hAnsi="Calibri" w:cs="Calibri"/>
@@ -3457,7 +3151,7 @@
         <w:lastRenderedPageBreak/>
         <w:t>Introducción</w:t>
       </w:r>
-      <w:bookmarkEnd w:id="1"/>
+      <w:bookmarkEnd w:id="2"/>
     </w:p>
     <w:p>
       <w:pPr>
@@ -3545,17 +3239,8 @@
           <w:rStyle w:val="None"/>
           <w:rFonts w:ascii="Calibri" w:eastAsia="Calibri" w:hAnsi="Calibri" w:cs="Calibri"/>
         </w:rPr>
-        <w:t xml:space="preserve">Este documento describe las actividades de gestión de configuración de software que deben ser llevadas a cabo durante el proceso de desarrollo del proyecto, dejando atrás el anterior modo de control de cambios, por uno que facilitará el desarrollo de aplicaciones. Dichas actividades son aplicables a todos los ítems de configuración del portafolio de proyectos  de la consultora Chantilly, sea el producto de software  en todos sus ambientes: desarrollo, prueba y producción. A  su vez, proyectos realizados completa o parcialmente por la empresa, mantenimiento de software, y proyectos en conjunto con otras empresas, documentos de </w:t>
+        <w:t>Este documento describe las actividades de gestión de configuración de software que deben ser llevadas a cabo durante el proceso de desarrollo del proyecto, dejando atrás el anterior modo de control de cambios, por uno que facilitará el desarrollo de aplicaciones. Dichas actividades son aplicables a todos los ítems de configuración del portafolio de proyectos  de la consultora Chantilly, sea el producto de software  en todos sus ambientes: desarrollo, prueba y producción. A  su vez, proyectos realizados completa o parcialmente por la empresa, mantenimiento de software, y proyectos en conjunto con otras empresas, documentos de ingenierí</w:t>
       </w:r>
-      <w:proofErr w:type="spellStart"/>
-      <w:r>
-        <w:rPr>
-          <w:rStyle w:val="None"/>
-          <w:rFonts w:ascii="Calibri" w:eastAsia="Calibri" w:hAnsi="Calibri" w:cs="Calibri"/>
-        </w:rPr>
-        <w:t>ingenierí</w:t>
-      </w:r>
-      <w:proofErr w:type="spellEnd"/>
       <w:r>
         <w:rPr>
           <w:rStyle w:val="None"/>
@@ -3564,21 +3249,12 @@
         </w:rPr>
         <w:t>a, documentos de gesti</w:t>
       </w:r>
-      <w:proofErr w:type="spellStart"/>
       <w:r>
         <w:rPr>
           <w:rStyle w:val="None"/>
           <w:rFonts w:ascii="Calibri" w:eastAsia="Calibri" w:hAnsi="Calibri" w:cs="Calibri"/>
         </w:rPr>
-        <w:t>ón</w:t>
-      </w:r>
-      <w:proofErr w:type="spellEnd"/>
-      <w:r>
-        <w:rPr>
-          <w:rStyle w:val="None"/>
-          <w:rFonts w:ascii="Calibri" w:eastAsia="Calibri" w:hAnsi="Calibri" w:cs="Calibri"/>
-        </w:rPr>
-        <w:t xml:space="preserve"> de proyecto y documentos de usuario.</w:t>
+        <w:t>ón de proyecto y documentos de usuario.</w:t>
       </w:r>
     </w:p>
     <w:p>
@@ -4077,12 +3753,15 @@
       <w:pPr>
         <w:pStyle w:val="Descripcin"/>
         <w:jc w:val="center"/>
-      </w:pPr>
-      <w:bookmarkStart w:id="2" w:name="_Toc493860509"/>
+        <w:rPr>
+          <w:rFonts w:hint="eastAsia"/>
+        </w:rPr>
+      </w:pPr>
+      <w:bookmarkStart w:id="3" w:name="_Toc493860509"/>
       <w:r>
         <w:t>Tabla 1. Definiciones</w:t>
       </w:r>
-      <w:bookmarkEnd w:id="2"/>
+      <w:bookmarkEnd w:id="3"/>
       <w:r>
         <w:t xml:space="preserve"> </w:t>
       </w:r>
@@ -4119,7 +3798,7 @@
           <w:szCs w:val="32"/>
         </w:rPr>
       </w:pPr>
-      <w:bookmarkStart w:id="3" w:name="_Toc493860510"/>
+      <w:bookmarkStart w:id="4" w:name="_Toc493860510"/>
       <w:r>
         <w:rPr>
           <w:rFonts w:ascii="Calibri" w:eastAsia="Calibri" w:hAnsi="Calibri" w:cs="Calibri"/>
@@ -4128,7 +3807,7 @@
         </w:rPr>
         <w:t>Gestión de la configuración</w:t>
       </w:r>
-      <w:bookmarkEnd w:id="3"/>
+      <w:bookmarkEnd w:id="4"/>
     </w:p>
     <w:p>
       <w:pPr>
@@ -4153,7 +3832,7 @@
           <w:szCs w:val="28"/>
         </w:rPr>
       </w:pPr>
-      <w:bookmarkStart w:id="4" w:name="_Toc493860511"/>
+      <w:bookmarkStart w:id="5" w:name="_Toc493860511"/>
       <w:r>
         <w:rPr>
           <w:rFonts w:ascii="Calibri" w:eastAsia="Calibri" w:hAnsi="Calibri" w:cs="Calibri"/>
@@ -4162,7 +3841,7 @@
         </w:rPr>
         <w:t>Organización de la SCM</w:t>
       </w:r>
-      <w:bookmarkEnd w:id="4"/>
+      <w:bookmarkEnd w:id="5"/>
     </w:p>
     <w:p>
       <w:pPr>
@@ -4214,21 +3893,12 @@
         </w:rPr>
         <w:t>actividades de gesti</w:t>
       </w:r>
-      <w:proofErr w:type="spellStart"/>
       <w:r>
         <w:rPr>
           <w:rStyle w:val="None"/>
           <w:rFonts w:ascii="Calibri" w:eastAsia="Calibri" w:hAnsi="Calibri" w:cs="Calibri"/>
         </w:rPr>
-        <w:t>ón</w:t>
-      </w:r>
-      <w:proofErr w:type="spellEnd"/>
-      <w:r>
-        <w:rPr>
-          <w:rStyle w:val="None"/>
-          <w:rFonts w:ascii="Calibri" w:eastAsia="Calibri" w:hAnsi="Calibri" w:cs="Calibri"/>
-        </w:rPr>
-        <w:t xml:space="preserve"> de configuración colaborando con las actividades de desarrollo, las actividades de gestión de configuración</w:t>
+        <w:t>ón de configuración colaborando con las actividades de desarrollo, las actividades de gestión de configuración</w:t>
       </w:r>
       <w:r>
         <w:rPr>
@@ -4238,21 +3908,12 @@
         </w:rPr>
         <w:t xml:space="preserve"> servir</w:t>
       </w:r>
-      <w:proofErr w:type="spellStart"/>
       <w:r>
         <w:rPr>
           <w:rStyle w:val="None"/>
           <w:rFonts w:ascii="Calibri" w:eastAsia="Calibri" w:hAnsi="Calibri" w:cs="Calibri"/>
         </w:rPr>
-        <w:t>án</w:t>
-      </w:r>
-      <w:proofErr w:type="spellEnd"/>
-      <w:r>
-        <w:rPr>
-          <w:rStyle w:val="None"/>
-          <w:rFonts w:ascii="Calibri" w:eastAsia="Calibri" w:hAnsi="Calibri" w:cs="Calibri"/>
-        </w:rPr>
-        <w:t xml:space="preserve"> de soporte al desarrollo. (</w:t>
+        <w:t>án de soporte al desarrollo. (</w:t>
       </w:r>
       <w:r>
         <w:rPr>
@@ -4383,11 +4044,12 @@
                                   <w:spacing w:after="36" w:line="216" w:lineRule="auto"/>
                                   <w:outlineLvl w:val="1"/>
                                   <w:rPr>
+                                    <w:rFonts w:hint="eastAsia"/>
                                     <w:sz w:val="20"/>
                                     <w:szCs w:val="20"/>
                                   </w:rPr>
                                 </w:pPr>
-                                <w:bookmarkStart w:id="5" w:name="_Toc493860512"/>
+                                <w:bookmarkStart w:id="6" w:name="_Toc493860512"/>
                                 <w:r>
                                   <w:rPr>
                                     <w:sz w:val="20"/>
@@ -4395,7 +4057,7 @@
                                   </w:rPr>
                                   <w:t>AUDITORÍA</w:t>
                                 </w:r>
-                                <w:bookmarkEnd w:id="5"/>
+                                <w:bookmarkEnd w:id="6"/>
                               </w:p>
                             </w:txbxContent>
                           </wps:txbx>
@@ -4474,11 +4136,12 @@
                                   <w:spacing w:after="36" w:line="216" w:lineRule="auto"/>
                                   <w:outlineLvl w:val="1"/>
                                   <w:rPr>
+                                    <w:rFonts w:hint="eastAsia"/>
                                     <w:sz w:val="20"/>
                                     <w:szCs w:val="20"/>
                                   </w:rPr>
                                 </w:pPr>
-                                <w:bookmarkStart w:id="6" w:name="_Toc493860513"/>
+                                <w:bookmarkStart w:id="7" w:name="_Toc493860513"/>
                                 <w:r>
                                   <w:rPr>
                                     <w:sz w:val="20"/>
@@ -4486,7 +4149,7 @@
                                   </w:rPr>
                                   <w:t>GESTIÓN DE RELEASE</w:t>
                                 </w:r>
-                                <w:bookmarkEnd w:id="6"/>
+                                <w:bookmarkEnd w:id="7"/>
                               </w:p>
                             </w:txbxContent>
                           </wps:txbx>
@@ -4565,11 +4228,12 @@
                                   <w:spacing w:after="36" w:line="216" w:lineRule="auto"/>
                                   <w:outlineLvl w:val="1"/>
                                   <w:rPr>
+                                    <w:rFonts w:hint="eastAsia"/>
                                     <w:sz w:val="20"/>
                                     <w:szCs w:val="20"/>
                                   </w:rPr>
                                 </w:pPr>
-                                <w:bookmarkStart w:id="7" w:name="_Toc493860514"/>
+                                <w:bookmarkStart w:id="8" w:name="_Toc493860514"/>
                                 <w:r>
                                   <w:rPr>
                                     <w:sz w:val="20"/>
@@ -4577,7 +4241,7 @@
                                   </w:rPr>
                                   <w:t>ESTADO</w:t>
                                 </w:r>
-                                <w:bookmarkEnd w:id="7"/>
+                                <w:bookmarkEnd w:id="8"/>
                               </w:p>
                             </w:txbxContent>
                           </wps:txbx>
@@ -4656,11 +4320,12 @@
                                   <w:spacing w:after="36" w:line="216" w:lineRule="auto"/>
                                   <w:outlineLvl w:val="1"/>
                                   <w:rPr>
+                                    <w:rFonts w:hint="eastAsia"/>
                                     <w:sz w:val="20"/>
                                     <w:szCs w:val="20"/>
                                   </w:rPr>
                                 </w:pPr>
-                                <w:bookmarkStart w:id="8" w:name="_Toc493860515"/>
+                                <w:bookmarkStart w:id="9" w:name="_Toc493860515"/>
                                 <w:r>
                                   <w:rPr>
                                     <w:sz w:val="20"/>
@@ -4668,7 +4333,7 @@
                                   </w:rPr>
                                   <w:t>IDENTIFICACIÓN</w:t>
                                 </w:r>
-                                <w:bookmarkEnd w:id="8"/>
+                                <w:bookmarkEnd w:id="9"/>
                               </w:p>
                             </w:txbxContent>
                           </wps:txbx>
@@ -4776,10 +4441,11 @@
                                   <w:spacing w:after="67" w:line="216" w:lineRule="auto"/>
                                   <w:jc w:val="center"/>
                                   <w:rPr>
+                                    <w:rFonts w:hint="eastAsia"/>
                                     <w:color w:val="auto"/>
                                   </w:rPr>
                                 </w:pPr>
-                                <w:bookmarkStart w:id="9" w:name="_Toc493860516"/>
+                                <w:bookmarkStart w:id="10" w:name="_Toc493860516"/>
                                 <w:r>
                                   <w:rPr>
                                     <w:color w:val="auto"/>
@@ -4788,7 +4454,7 @@
                                   </w:rPr>
                                   <w:t>ANÁLISIS Y ESPECIFICACIÓN DE REQUISITOS</w:t>
                                 </w:r>
-                                <w:bookmarkEnd w:id="9"/>
+                                <w:bookmarkEnd w:id="10"/>
                               </w:p>
                             </w:txbxContent>
                           </wps:txbx>
@@ -4896,10 +4562,11 @@
                                   <w:spacing w:after="67" w:line="216" w:lineRule="auto"/>
                                   <w:jc w:val="center"/>
                                   <w:rPr>
+                                    <w:rFonts w:hint="eastAsia"/>
                                     <w:color w:val="auto"/>
                                   </w:rPr>
                                 </w:pPr>
-                                <w:bookmarkStart w:id="10" w:name="_Toc493860517"/>
+                                <w:bookmarkStart w:id="11" w:name="_Toc493860517"/>
                                 <w:r>
                                   <w:rPr>
                                     <w:color w:val="auto"/>
@@ -4908,7 +4575,7 @@
                                   </w:rPr>
                                   <w:t>DISEÑO ARQUITECTÓNICO Y DETALLADO</w:t>
                                 </w:r>
-                                <w:bookmarkEnd w:id="10"/>
+                                <w:bookmarkEnd w:id="11"/>
                               </w:p>
                             </w:txbxContent>
                           </wps:txbx>
@@ -5016,10 +4683,11 @@
                                   <w:spacing w:after="67" w:line="216" w:lineRule="auto"/>
                                   <w:jc w:val="center"/>
                                   <w:rPr>
+                                    <w:rFonts w:hint="eastAsia"/>
                                     <w:color w:val="auto"/>
                                   </w:rPr>
                                 </w:pPr>
-                                <w:bookmarkStart w:id="11" w:name="_Toc493860518"/>
+                                <w:bookmarkStart w:id="12" w:name="_Toc493860518"/>
                                 <w:r>
                                   <w:rPr>
                                     <w:color w:val="auto"/>
@@ -5028,7 +4696,7 @@
                                   </w:rPr>
                                   <w:t>IMPLEMENTACIÓN</w:t>
                                 </w:r>
-                                <w:bookmarkEnd w:id="11"/>
+                                <w:bookmarkEnd w:id="12"/>
                               </w:p>
                             </w:txbxContent>
                           </wps:txbx>
@@ -5136,10 +4804,11 @@
                                   <w:spacing w:after="67" w:line="216" w:lineRule="auto"/>
                                   <w:jc w:val="center"/>
                                   <w:rPr>
+                                    <w:rFonts w:hint="eastAsia"/>
                                     <w:color w:val="auto"/>
                                   </w:rPr>
                                 </w:pPr>
-                                <w:bookmarkStart w:id="12" w:name="_Toc493860519"/>
+                                <w:bookmarkStart w:id="13" w:name="_Toc493860519"/>
                                 <w:r>
                                   <w:rPr>
                                     <w:color w:val="auto"/>
@@ -5148,7 +4817,7 @@
                                   </w:rPr>
                                   <w:t>DESPLIEGUE, PRUEBAS Y MANTENIMIENTO</w:t>
                                 </w:r>
-                                <w:bookmarkEnd w:id="12"/>
+                                <w:bookmarkEnd w:id="13"/>
                               </w:p>
                             </w:txbxContent>
                           </wps:txbx>
@@ -5707,17 +5376,18 @@
                               <w:pStyle w:val="Descripcin"/>
                               <w:jc w:val="center"/>
                               <w:rPr>
+                                <w:rFonts w:hint="eastAsia"/>
                                 <w:sz w:val="24"/>
                               </w:rPr>
                             </w:pPr>
-                            <w:bookmarkStart w:id="21" w:name="_Toc493860520"/>
+                            <w:bookmarkStart w:id="14" w:name="_Toc493860520"/>
                             <w:r>
                               <w:rPr>
                                 <w:sz w:val="24"/>
                               </w:rPr>
                               <w:t>Diagrama 1. Organización de gestión de configuración</w:t>
                             </w:r>
-                            <w:bookmarkEnd w:id="21"/>
+                            <w:bookmarkEnd w:id="14"/>
                           </w:p>
                         </w:txbxContent>
                       </wps:txbx>
@@ -5807,7 +5477,7 @@
           <w:szCs w:val="28"/>
         </w:rPr>
       </w:pPr>
-      <w:bookmarkStart w:id="23" w:name="_Toc493860521"/>
+      <w:bookmarkStart w:id="15" w:name="_Toc493860521"/>
       <w:r>
         <w:rPr>
           <w:rFonts w:ascii="Calibri" w:eastAsia="Calibri" w:hAnsi="Calibri" w:cs="Calibri"/>
@@ -5816,7 +5486,7 @@
         </w:rPr>
         <w:t>Roles y responsabilidades</w:t>
       </w:r>
-      <w:bookmarkEnd w:id="23"/>
+      <w:bookmarkEnd w:id="15"/>
     </w:p>
     <w:p>
       <w:pPr>
@@ -6428,7 +6098,7 @@
           <w:sz w:val="22"/>
         </w:rPr>
       </w:pPr>
-      <w:bookmarkStart w:id="24" w:name="_Toc493860522"/>
+      <w:bookmarkStart w:id="16" w:name="_Toc493860522"/>
       <w:r>
         <w:rPr>
           <w:rStyle w:val="None"/>
@@ -6453,7 +6123,7 @@
         </w:rPr>
         <w:t>. Roles y responsabilidades de la SCM</w:t>
       </w:r>
-      <w:bookmarkEnd w:id="24"/>
+      <w:bookmarkEnd w:id="16"/>
     </w:p>
     <w:p>
       <w:pPr>
@@ -6477,7 +6147,7 @@
           <w:szCs w:val="28"/>
         </w:rPr>
       </w:pPr>
-      <w:bookmarkStart w:id="25" w:name="_Toc493860523"/>
+      <w:bookmarkStart w:id="17" w:name="_Toc493860523"/>
       <w:r>
         <w:rPr>
           <w:rFonts w:ascii="Calibri" w:eastAsia="Calibri" w:hAnsi="Calibri" w:cs="Calibri"/>
@@ -6487,7 +6157,7 @@
         <w:lastRenderedPageBreak/>
         <w:t>Políticas, Directrices y procedimientos</w:t>
       </w:r>
-      <w:bookmarkEnd w:id="25"/>
+      <w:bookmarkEnd w:id="17"/>
     </w:p>
     <w:p>
       <w:pPr>
@@ -6725,23 +6395,7 @@
           <w:rStyle w:val="None"/>
           <w:rFonts w:ascii="Calibri" w:eastAsia="Calibri" w:hAnsi="Calibri" w:cs="Calibri"/>
         </w:rPr>
-        <w:t xml:space="preserve">A continuación, se presenta los documentos que intervienen y están relacionados en el proceso de gestión de configuración y seguridad </w:t>
-      </w:r>
-      <w:proofErr w:type="gramStart"/>
-      <w:r>
-        <w:rPr>
-          <w:rStyle w:val="None"/>
-          <w:rFonts w:ascii="Calibri" w:eastAsia="Calibri" w:hAnsi="Calibri" w:cs="Calibri"/>
-        </w:rPr>
-        <w:t>definidos</w:t>
-      </w:r>
-      <w:proofErr w:type="gramEnd"/>
-      <w:r>
-        <w:rPr>
-          <w:rStyle w:val="None"/>
-          <w:rFonts w:ascii="Calibri" w:eastAsia="Calibri" w:hAnsi="Calibri" w:cs="Calibri"/>
-        </w:rPr>
-        <w:t xml:space="preserve"> en la empresa.</w:t>
+        <w:t>A continuación, se presenta los documentos que intervienen y están relacionados en el proceso de gestión de configuración y seguridad definidos en la empresa.</w:t>
       </w:r>
     </w:p>
     <w:p>
@@ -6941,7 +6595,7 @@
           <w:szCs w:val="28"/>
         </w:rPr>
       </w:pPr>
-      <w:bookmarkStart w:id="26" w:name="_Toc493860524"/>
+      <w:bookmarkStart w:id="18" w:name="_Toc493860524"/>
       <w:r>
         <w:rPr>
           <w:rFonts w:ascii="Calibri" w:eastAsia="Calibri" w:hAnsi="Calibri" w:cs="Calibri"/>
@@ -6950,7 +6604,7 @@
         </w:rPr>
         <w:t>Herramientas, entorno e infraestructura</w:t>
       </w:r>
-      <w:bookmarkEnd w:id="26"/>
+      <w:bookmarkEnd w:id="18"/>
     </w:p>
     <w:p>
       <w:pPr>
@@ -7008,7 +6662,6 @@
         </w:numPr>
         <w:jc w:val="both"/>
       </w:pPr>
-      <w:proofErr w:type="spellStart"/>
       <w:r>
         <w:rPr>
           <w:rStyle w:val="None"/>
@@ -7016,17 +6669,8 @@
         </w:rPr>
         <w:t>Github</w:t>
       </w:r>
-      <w:proofErr w:type="spellEnd"/>
       <w:r>
-        <w:t xml:space="preserve">: Es una plataforma de desarrollo colaborativo para alojar proyectos utilizando el sistema de control de versiones </w:t>
-      </w:r>
-      <w:proofErr w:type="spellStart"/>
-      <w:r>
-        <w:t>Git</w:t>
-      </w:r>
-      <w:proofErr w:type="spellEnd"/>
-      <w:r>
-        <w:t>.</w:t>
+        <w:t>: Es una plataforma de desarrollo colaborativo para alojar proyectos utilizando el sistema de control de versiones Git.</w:t>
       </w:r>
     </w:p>
     <w:p>
@@ -7038,7 +6682,6 @@
         </w:numPr>
         <w:jc w:val="both"/>
       </w:pPr>
-      <w:proofErr w:type="spellStart"/>
       <w:r>
         <w:rPr>
           <w:rStyle w:val="None"/>
@@ -7047,7 +6690,6 @@
         <w:lastRenderedPageBreak/>
         <w:t>Git</w:t>
       </w:r>
-      <w:proofErr w:type="spellEnd"/>
       <w:r>
         <w:t xml:space="preserve">: Es un software de control de versiones diseñado pensando en la eficiencia y la confiabilidad del mantenimiento de versiones de aplicaciones cuando éstas tienen un gran número de archivos de código fuente. </w:t>
       </w:r>
@@ -7122,21 +6764,7 @@
         <w:rPr>
           <w:rStyle w:val="None"/>
         </w:rPr>
-        <w:t xml:space="preserve">Los desarrolladores deben tener la herramienta </w:t>
-      </w:r>
-      <w:proofErr w:type="spellStart"/>
-      <w:r>
-        <w:rPr>
-          <w:rStyle w:val="None"/>
-        </w:rPr>
-        <w:t>Git</w:t>
-      </w:r>
-      <w:proofErr w:type="spellEnd"/>
-      <w:r>
-        <w:rPr>
-          <w:rStyle w:val="None"/>
-        </w:rPr>
-        <w:t xml:space="preserve"> instalada en sus computadoras, y tener acceso al repositorio del proyecto a desarrollar</w:t>
+        <w:t>Los desarrolladores deben tener la herramienta Git instalada en sus computadoras, y tener acceso al repositorio del proyecto a desarrollar</w:t>
       </w:r>
       <w:r>
         <w:t>.</w:t>
@@ -7174,21 +6802,11 @@
         <w:rPr>
           <w:rStyle w:val="None"/>
         </w:rPr>
-        <w:t xml:space="preserve">El repositorio que se utilizará estará en </w:t>
+        <w:t>El repositorio que se utilizará estará en Github</w:t>
       </w:r>
-      <w:proofErr w:type="spellStart"/>
-      <w:r>
-        <w:rPr>
-          <w:rStyle w:val="None"/>
-        </w:rPr>
-        <w:t>Github</w:t>
-      </w:r>
-      <w:proofErr w:type="spellEnd"/>
       <w:r>
         <w:t>.</w:t>
       </w:r>
-      <w:bookmarkStart w:id="27" w:name="_GoBack"/>
-      <w:bookmarkEnd w:id="27"/>
     </w:p>
     <w:p>
       <w:pPr>
@@ -7235,119 +6853,7 @@
           <w:rStyle w:val="None"/>
           <w:rFonts w:ascii="Calibri" w:eastAsia="Calibri" w:hAnsi="Calibri" w:cs="Calibri"/>
         </w:rPr>
-        <w:t xml:space="preserve">Se manejará 2 tipos de ramas o </w:t>
-      </w:r>
-      <w:proofErr w:type="spellStart"/>
-      <w:r>
-        <w:rPr>
-          <w:rStyle w:val="None"/>
-          <w:rFonts w:ascii="Calibri" w:eastAsia="Calibri" w:hAnsi="Calibri" w:cs="Calibri"/>
-        </w:rPr>
-        <w:t>branch</w:t>
-      </w:r>
-      <w:proofErr w:type="spellEnd"/>
-      <w:r>
-        <w:rPr>
-          <w:rStyle w:val="None"/>
-          <w:rFonts w:ascii="Calibri" w:eastAsia="Calibri" w:hAnsi="Calibri" w:cs="Calibri"/>
-        </w:rPr>
-        <w:t xml:space="preserve">, que nos va servir para controlar mejor los </w:t>
-      </w:r>
-      <w:proofErr w:type="spellStart"/>
-      <w:r>
-        <w:rPr>
-          <w:rStyle w:val="None"/>
-          <w:rFonts w:ascii="Calibri" w:eastAsia="Calibri" w:hAnsi="Calibri" w:cs="Calibri"/>
-        </w:rPr>
-        <w:t>commit</w:t>
-      </w:r>
-      <w:proofErr w:type="spellEnd"/>
-      <w:r>
-        <w:rPr>
-          <w:rStyle w:val="None"/>
-          <w:rFonts w:ascii="Calibri" w:eastAsia="Calibri" w:hAnsi="Calibri" w:cs="Calibri"/>
-        </w:rPr>
-        <w:t>, se va desarrollar en la rama de desarrollo (</w:t>
-      </w:r>
-      <w:proofErr w:type="spellStart"/>
-      <w:r>
-        <w:rPr>
-          <w:rStyle w:val="None"/>
-          <w:rFonts w:ascii="Calibri" w:eastAsia="Calibri" w:hAnsi="Calibri" w:cs="Calibri"/>
-        </w:rPr>
-        <w:t>branch</w:t>
-      </w:r>
-      <w:proofErr w:type="spellEnd"/>
-      <w:r>
-        <w:rPr>
-          <w:rStyle w:val="None"/>
-          <w:rFonts w:ascii="Calibri" w:eastAsia="Calibri" w:hAnsi="Calibri" w:cs="Calibri"/>
-        </w:rPr>
-        <w:t xml:space="preserve"> </w:t>
-      </w:r>
-      <w:proofErr w:type="spellStart"/>
-      <w:r>
-        <w:rPr>
-          <w:rStyle w:val="None"/>
-          <w:rFonts w:ascii="Calibri" w:eastAsia="Calibri" w:hAnsi="Calibri" w:cs="Calibri"/>
-        </w:rPr>
-        <w:t>development</w:t>
-      </w:r>
-      <w:proofErr w:type="spellEnd"/>
-      <w:r>
-        <w:rPr>
-          <w:rStyle w:val="None"/>
-          <w:rFonts w:ascii="Calibri" w:eastAsia="Calibri" w:hAnsi="Calibri" w:cs="Calibri"/>
-        </w:rPr>
-        <w:t xml:space="preserve">) que corresponderá 1 </w:t>
-      </w:r>
-      <w:proofErr w:type="spellStart"/>
-      <w:r>
-        <w:rPr>
-          <w:rStyle w:val="None"/>
-          <w:rFonts w:ascii="Calibri" w:eastAsia="Calibri" w:hAnsi="Calibri" w:cs="Calibri"/>
-        </w:rPr>
-        <w:t>branch</w:t>
-      </w:r>
-      <w:proofErr w:type="spellEnd"/>
-      <w:r>
-        <w:rPr>
-          <w:rStyle w:val="None"/>
-          <w:rFonts w:ascii="Calibri" w:eastAsia="Calibri" w:hAnsi="Calibri" w:cs="Calibri"/>
-        </w:rPr>
-        <w:t xml:space="preserve"> para cada miembro del equipo y la rama maestra (</w:t>
-      </w:r>
-      <w:proofErr w:type="spellStart"/>
-      <w:r>
-        <w:rPr>
-          <w:rStyle w:val="None"/>
-          <w:rFonts w:ascii="Calibri" w:eastAsia="Calibri" w:hAnsi="Calibri" w:cs="Calibri"/>
-        </w:rPr>
-        <w:t>branch</w:t>
-      </w:r>
-      <w:proofErr w:type="spellEnd"/>
-      <w:r>
-        <w:rPr>
-          <w:rStyle w:val="None"/>
-          <w:rFonts w:ascii="Calibri" w:eastAsia="Calibri" w:hAnsi="Calibri" w:cs="Calibri"/>
-        </w:rPr>
-        <w:t xml:space="preserve"> master) la cual alojará las versiones cuyos cambios hayan sido aprobados y estén listos para su respectivo </w:t>
-      </w:r>
-      <w:proofErr w:type="spellStart"/>
-      <w:r>
-        <w:rPr>
-          <w:rStyle w:val="None"/>
-          <w:rFonts w:ascii="Calibri" w:eastAsia="Calibri" w:hAnsi="Calibri" w:cs="Calibri"/>
-        </w:rPr>
-        <w:t>release</w:t>
-      </w:r>
-      <w:proofErr w:type="spellEnd"/>
-      <w:r>
-        <w:rPr>
-          <w:rStyle w:val="None"/>
-          <w:rFonts w:ascii="Calibri" w:eastAsia="Calibri" w:hAnsi="Calibri" w:cs="Calibri"/>
-        </w:rPr>
-        <w:t>.</w:t>
+        <w:t>Se manejará 2 tipos de ramas o branch, que nos va servir para controlar mejor los commit, se va desarrollar en la rama de desarrollo (branch development) que corresponderá 1 branch para cada miembro del equipo y la rama maestra (branch master) la cual alojará las versiones cuyos cambios hayan sido aprobados y estén listos para su respectivo release.</w:t>
       </w:r>
     </w:p>
     <w:p>
@@ -7359,21 +6865,12 @@
         </w:numPr>
         <w:jc w:val="both"/>
       </w:pPr>
-      <w:proofErr w:type="spellStart"/>
       <w:r>
         <w:rPr>
           <w:rStyle w:val="None"/>
           <w:u w:val="single"/>
         </w:rPr>
-        <w:t>Branch</w:t>
-      </w:r>
-      <w:proofErr w:type="spellEnd"/>
-      <w:r>
-        <w:rPr>
-          <w:rStyle w:val="None"/>
-          <w:u w:val="single"/>
-        </w:rPr>
-        <w:t xml:space="preserve"> master</w:t>
+        <w:t>Branch master</w:t>
       </w:r>
       <w:r>
         <w:t>: Esta rama será la principal, donde se pondrá los  cambios aprobados por el administrador.</w:t>
@@ -7388,31 +6885,13 @@
         </w:numPr>
         <w:jc w:val="both"/>
       </w:pPr>
-      <w:proofErr w:type="spellStart"/>
       <w:r>
         <w:rPr>
           <w:rStyle w:val="None"/>
           <w:u w:val="single"/>
         </w:rPr>
-        <w:t>Branch</w:t>
+        <w:t>Branch Development</w:t>
       </w:r>
-      <w:proofErr w:type="spellEnd"/>
-      <w:r>
-        <w:rPr>
-          <w:rStyle w:val="None"/>
-          <w:u w:val="single"/>
-        </w:rPr>
-        <w:t xml:space="preserve"> </w:t>
-      </w:r>
-      <w:proofErr w:type="spellStart"/>
-      <w:r>
-        <w:rPr>
-          <w:rStyle w:val="None"/>
-          <w:u w:val="single"/>
-        </w:rPr>
-        <w:t>Development</w:t>
-      </w:r>
-      <w:proofErr w:type="spellEnd"/>
       <w:r>
         <w:t>: Esta rama será para los desarrolladores,  donde podrán hacer sus cambios previa aprobación, sin alterar la rama principal.</w:t>
       </w:r>
@@ -7442,17 +6921,8 @@
           <w:rStyle w:val="None"/>
           <w:rFonts w:ascii="Calibri" w:eastAsia="Calibri" w:hAnsi="Calibri" w:cs="Calibri"/>
         </w:rPr>
-        <w:t xml:space="preserve">En el Diagrama 2 se puede observar cómo funciona esta herramienta, donde se tiene usuario trabajando y a través de la herramienta el trabajo se guarda en un servidor teniendo los archivos en la nube de dónde podrán acceder otros desarrolladores y trabajar así </w:t>
+        <w:t>En el Diagrama 2 se puede observar cómo funciona esta herramienta, donde se tiene usuario trabajando y a través de la herramienta el trabajo se guarda en un servidor teniendo los archivos en la nube de dónde podrán acceder otros desarrolladores y trabajar así simultá</w:t>
       </w:r>
-      <w:proofErr w:type="spellStart"/>
-      <w:r>
-        <w:rPr>
-          <w:rStyle w:val="None"/>
-          <w:rFonts w:ascii="Calibri" w:eastAsia="Calibri" w:hAnsi="Calibri" w:cs="Calibri"/>
-        </w:rPr>
-        <w:t>simultá</w:t>
-      </w:r>
-      <w:proofErr w:type="spellEnd"/>
       <w:r>
         <w:rPr>
           <w:rStyle w:val="None"/>
@@ -7621,12 +7091,12 @@
                               <w:pStyle w:val="Descripcin"/>
                               <w:jc w:val="center"/>
                               <w:rPr>
-                                <w:rFonts w:asciiTheme="majorHAnsi" w:hAnsiTheme="majorHAnsi"/>
+                                <w:rFonts w:asciiTheme="majorHAnsi" w:hAnsiTheme="majorHAnsi" w:hint="eastAsia"/>
                                 <w:sz w:val="24"/>
                                 <w:szCs w:val="24"/>
                               </w:rPr>
                             </w:pPr>
-                            <w:bookmarkStart w:id="28" w:name="_Toc493860525"/>
+                            <w:bookmarkStart w:id="19" w:name="_Toc493860525"/>
                             <w:r>
                               <w:rPr>
                                 <w:rFonts w:asciiTheme="majorHAnsi" w:hAnsiTheme="majorHAnsi"/>
@@ -7642,29 +7112,9 @@
                                 <w:sz w:val="24"/>
                                 <w:szCs w:val="24"/>
                               </w:rPr>
-                              <w:t xml:space="preserve">Arquitectura de para el </w:t>
+                              <w:t>Arquitectura de para el versionamiento mediante GIT sobre un repositorio</w:t>
                             </w:r>
-                            <w:proofErr w:type="spellStart"/>
-                            <w:r>
-                              <w:rPr>
-                                <w:rStyle w:val="None"/>
-                                <w:rFonts w:asciiTheme="majorHAnsi" w:eastAsia="Calibri" w:hAnsiTheme="majorHAnsi" w:cs="Calibri"/>
-                                <w:sz w:val="24"/>
-                                <w:szCs w:val="24"/>
-                              </w:rPr>
-                              <w:t>versionamiento</w:t>
-                            </w:r>
-                            <w:proofErr w:type="spellEnd"/>
-                            <w:r>
-                              <w:rPr>
-                                <w:rStyle w:val="None"/>
-                                <w:rFonts w:asciiTheme="majorHAnsi" w:eastAsia="Calibri" w:hAnsiTheme="majorHAnsi" w:cs="Calibri"/>
-                                <w:sz w:val="24"/>
-                                <w:szCs w:val="24"/>
-                              </w:rPr>
-                              <w:t xml:space="preserve"> mediante GIT sobre un repositorio</w:t>
-                            </w:r>
-                            <w:bookmarkEnd w:id="28"/>
+                            <w:bookmarkEnd w:id="19"/>
                           </w:p>
                         </w:txbxContent>
                       </wps:txbx>
@@ -7793,7 +7243,7 @@
           <w:szCs w:val="28"/>
         </w:rPr>
       </w:pPr>
-      <w:bookmarkStart w:id="30" w:name="_Toc493860526"/>
+      <w:bookmarkStart w:id="20" w:name="_Toc493860526"/>
       <w:r>
         <w:rPr>
           <w:rFonts w:ascii="Calibri" w:eastAsia="Calibri" w:hAnsi="Calibri" w:cs="Calibri"/>
@@ -7802,7 +7252,7 @@
         </w:rPr>
         <w:t>Calendario</w:t>
       </w:r>
-      <w:bookmarkEnd w:id="30"/>
+      <w:bookmarkEnd w:id="20"/>
     </w:p>
     <w:p>
       <w:pPr>
@@ -14993,21 +14443,8 @@
                 <w:color w:val="00000A"/>
                 <w:u w:color="00000A"/>
               </w:rPr>
-              <w:t xml:space="preserve">Entrega y Gestión de </w:t>
-            </w:r>
-            <w:proofErr w:type="spellStart"/>
-            <w:r>
-              <w:rPr>
-                <w:rStyle w:val="None"/>
-                <w:rFonts w:ascii="Calibri" w:eastAsia="Calibri" w:hAnsi="Calibri" w:cs="Calibri"/>
-                <w:b w:val="0"/>
-                <w:bCs w:val="0"/>
-                <w:color w:val="00000A"/>
-                <w:u w:color="00000A"/>
-              </w:rPr>
-              <w:t>Release</w:t>
-            </w:r>
-            <w:proofErr w:type="spellEnd"/>
+              <w:t>Entrega y Gestión de Release</w:t>
+            </w:r>
           </w:p>
         </w:tc>
         <w:tc>
@@ -15620,7 +15057,6 @@
                 <w:u w:color="00000A"/>
               </w:rPr>
             </w:pPr>
-            <w:proofErr w:type="spellStart"/>
             <w:r>
               <w:rPr>
                 <w:rStyle w:val="None"/>
@@ -15629,18 +15065,7 @@
                 <w:color w:val="00000A"/>
                 <w:u w:color="00000A"/>
               </w:rPr>
-              <w:t>Bat</w:t>
-            </w:r>
-            <w:proofErr w:type="spellEnd"/>
-            <w:r>
-              <w:rPr>
-                <w:rStyle w:val="None"/>
-                <w:rFonts w:ascii="Calibri" w:eastAsia="Calibri" w:hAnsi="Calibri" w:cs="Calibri"/>
-                <w:b w:val="0"/>
-                <w:color w:val="00000A"/>
-                <w:u w:color="00000A"/>
-              </w:rPr>
-              <w:t xml:space="preserve"> que genera el paquete </w:t>
+              <w:t xml:space="preserve">Bat que genera el paquete </w:t>
             </w:r>
           </w:p>
           <w:p>
@@ -15838,22 +15263,8 @@
                 <w:szCs w:val="24"/>
                 <w:u w:color="00000A"/>
               </w:rPr>
-              <w:t xml:space="preserve">de la Entrega y Gestión del </w:t>
-            </w:r>
-            <w:proofErr w:type="spellStart"/>
-            <w:r>
-              <w:rPr>
-                <w:rStyle w:val="None"/>
-                <w:rFonts w:ascii="Calibri" w:eastAsia="Calibri" w:hAnsi="Calibri" w:cs="Calibri"/>
-                <w:bCs w:val="0"/>
-                <w:color w:val="C45911" w:themeColor="accent2" w:themeShade="BF"/>
-                <w:sz w:val="24"/>
-                <w:szCs w:val="24"/>
-                <w:u w:color="00000A"/>
-              </w:rPr>
-              <w:t>Release</w:t>
-            </w:r>
-            <w:proofErr w:type="spellEnd"/>
+              <w:t>de la Entrega y Gestión del Release</w:t>
+            </w:r>
           </w:p>
         </w:tc>
         <w:tc>
@@ -16070,7 +15481,7 @@
           <w:sz w:val="24"/>
         </w:rPr>
       </w:pPr>
-      <w:bookmarkStart w:id="31" w:name="_Toc493860527"/>
+      <w:bookmarkStart w:id="21" w:name="_Toc493860527"/>
       <w:r>
         <w:rPr>
           <w:rStyle w:val="None"/>
@@ -16095,7 +15506,7 @@
         </w:rPr>
         <w:t>. Calendario de las actividades de la gestión de la configuración.</w:t>
       </w:r>
-      <w:bookmarkEnd w:id="31"/>
+      <w:bookmarkEnd w:id="21"/>
     </w:p>
     <w:p>
       <w:pPr>
@@ -16182,7 +15593,7 @@
         <w:rFonts w:ascii="Calibri" w:eastAsia="Calibri" w:hAnsi="Calibri" w:cs="Calibri"/>
         <w:noProof/>
       </w:rPr>
-      <w:t>11</w:t>
+      <w:t>13</w:t>
     </w:r>
     <w:r>
       <w:rPr>
@@ -23093,7 +22504,7 @@
 </file>
 
 <file path=customXml/itemProps1.xml><?xml version="1.0" encoding="utf-8"?>
-<ds:datastoreItem xmlns:ds="http://schemas.openxmlformats.org/officeDocument/2006/customXml" ds:itemID="{62F1648D-3DB8-4764-8A11-BDB515BD6C73}">
+<ds:datastoreItem xmlns:ds="http://schemas.openxmlformats.org/officeDocument/2006/customXml" ds:itemID="{EB6F963D-3AA9-4178-BFFD-24F05534FCDD}">
   <ds:schemaRefs>
     <ds:schemaRef ds:uri="http://schemas.openxmlformats.org/officeDocument/2006/bibliography"/>
   </ds:schemaRefs>

</xml_diff>

<commit_message>
PGC - Version 2.2
Se actualizo el plan de gestión de configuración, se añadió el punto de Identificación de los Items de configuración.
</commit_message>
<xml_diff>
--- a/Documentos/PGC.docx
+++ b/Documentos/PGC.docx
@@ -1,6 +1,6 @@
 
 <file path=word/document.xml><?xml version="1.0" encoding="utf-8"?>
-<w:document xmlns:wpc="http://schemas.microsoft.com/office/word/2010/wordprocessingCanvas" xmlns:mc="http://schemas.openxmlformats.org/markup-compatibility/2006" xmlns:o="urn:schemas-microsoft-com:office:office" xmlns:r="http://schemas.openxmlformats.org/officeDocument/2006/relationships" xmlns:m="http://schemas.openxmlformats.org/officeDocument/2006/math" xmlns:v="urn:schemas-microsoft-com:vml" xmlns:wp14="http://schemas.microsoft.com/office/word/2010/wordprocessingDrawing" xmlns:wp="http://schemas.openxmlformats.org/drawingml/2006/wordprocessingDrawing" xmlns:w10="urn:schemas-microsoft-com:office:word" xmlns:w="http://schemas.openxmlformats.org/wordprocessingml/2006/main" xmlns:w14="http://schemas.microsoft.com/office/word/2010/wordml" xmlns:w15="http://schemas.microsoft.com/office/word/2012/wordml" xmlns:wpg="http://schemas.microsoft.com/office/word/2010/wordprocessingGroup" xmlns:wpi="http://schemas.microsoft.com/office/word/2010/wordprocessingInk" xmlns:wne="http://schemas.microsoft.com/office/word/2006/wordml" xmlns:wps="http://schemas.microsoft.com/office/word/2010/wordprocessingShape" mc:Ignorable="w14 w15 wp14">
+<w:document xmlns:wpc="http://schemas.microsoft.com/office/word/2010/wordprocessingCanvas" xmlns:cx="http://schemas.microsoft.com/office/drawing/2014/chartex" xmlns:cx1="http://schemas.microsoft.com/office/drawing/2015/9/8/chartex" xmlns:cx2="http://schemas.microsoft.com/office/drawing/2015/10/21/chartex" xmlns:cx3="http://schemas.microsoft.com/office/drawing/2016/5/9/chartex" xmlns:cx4="http://schemas.microsoft.com/office/drawing/2016/5/10/chartex" xmlns:cx5="http://schemas.microsoft.com/office/drawing/2016/5/11/chartex" xmlns:cx6="http://schemas.microsoft.com/office/drawing/2016/5/12/chartex" xmlns:cx7="http://schemas.microsoft.com/office/drawing/2016/5/13/chartex" xmlns:cx8="http://schemas.microsoft.com/office/drawing/2016/5/14/chartex" xmlns:mc="http://schemas.openxmlformats.org/markup-compatibility/2006" xmlns:aink="http://schemas.microsoft.com/office/drawing/2016/ink" xmlns:am3d="http://schemas.microsoft.com/office/drawing/2017/model3d" xmlns:o="urn:schemas-microsoft-com:office:office" xmlns:r="http://schemas.openxmlformats.org/officeDocument/2006/relationships" xmlns:m="http://schemas.openxmlformats.org/officeDocument/2006/math" xmlns:v="urn:schemas-microsoft-com:vml" xmlns:wp14="http://schemas.microsoft.com/office/word/2010/wordprocessingDrawing" xmlns:wp="http://schemas.openxmlformats.org/drawingml/2006/wordprocessingDrawing" xmlns:w10="urn:schemas-microsoft-com:office:word" xmlns:w="http://schemas.openxmlformats.org/wordprocessingml/2006/main" xmlns:w14="http://schemas.microsoft.com/office/word/2010/wordml" xmlns:w15="http://schemas.microsoft.com/office/word/2012/wordml" xmlns:w16cid="http://schemas.microsoft.com/office/word/2016/wordml/cid" xmlns:w16se="http://schemas.microsoft.com/office/word/2015/wordml/symex" xmlns:wpg="http://schemas.microsoft.com/office/word/2010/wordprocessingGroup" xmlns:wpi="http://schemas.microsoft.com/office/word/2010/wordprocessingInk" xmlns:wne="http://schemas.microsoft.com/office/word/2006/wordml" xmlns:wps="http://schemas.microsoft.com/office/word/2010/wordprocessingShape" mc:Ignorable="w14 w15 w16se w16cid wp14">
   <w:body>
     <w:p>
       <w:pPr>
@@ -234,7 +234,7 @@
           <w:sz w:val="28"/>
           <w:szCs w:val="28"/>
         </w:rPr>
-        <w:t>2.1</w:t>
+        <w:t>2.2</w:t>
       </w:r>
     </w:p>
     <w:p>
@@ -698,28 +698,12 @@
             <w:pPr>
               <w:pStyle w:val="Tabletext"/>
             </w:pPr>
-            <w:proofErr w:type="spellStart"/>
-            <w:r>
-              <w:rPr>
-                <w:rFonts w:ascii="Calibri" w:eastAsia="Calibri" w:hAnsi="Calibri" w:cs="Calibri"/>
-              </w:rPr>
-              <w:t>Shany</w:t>
-            </w:r>
-            <w:proofErr w:type="spellEnd"/>
-            <w:r>
-              <w:rPr>
-                <w:rFonts w:ascii="Calibri" w:eastAsia="Calibri" w:hAnsi="Calibri" w:cs="Calibri"/>
-              </w:rPr>
-              <w:t xml:space="preserve"> </w:t>
-            </w:r>
-            <w:proofErr w:type="spellStart"/>
-            <w:r>
-              <w:rPr>
-                <w:rFonts w:ascii="Calibri" w:eastAsia="Calibri" w:hAnsi="Calibri" w:cs="Calibri"/>
-              </w:rPr>
-              <w:t>Huaypar</w:t>
-            </w:r>
-            <w:proofErr w:type="spellEnd"/>
+            <w:r>
+              <w:rPr>
+                <w:rFonts w:ascii="Calibri" w:eastAsia="Calibri" w:hAnsi="Calibri" w:cs="Calibri"/>
+              </w:rPr>
+              <w:t>Shany Huaypar</w:t>
+            </w:r>
           </w:p>
         </w:tc>
       </w:tr>
@@ -815,77 +799,13 @@
             <w:pPr>
               <w:pStyle w:val="Body"/>
             </w:pPr>
-            <w:proofErr w:type="spellStart"/>
             <w:r>
               <w:rPr>
                 <w:rFonts w:ascii="Calibri" w:eastAsia="Calibri" w:hAnsi="Calibri" w:cs="Calibri"/>
                 <w:sz w:val="22"/>
                 <w:szCs w:val="22"/>
               </w:rPr>
-              <w:t>Establecimiento</w:t>
-            </w:r>
-            <w:proofErr w:type="spellEnd"/>
-            <w:r>
-              <w:rPr>
-                <w:rFonts w:ascii="Calibri" w:eastAsia="Calibri" w:hAnsi="Calibri" w:cs="Calibri"/>
-                <w:sz w:val="22"/>
-                <w:szCs w:val="22"/>
-              </w:rPr>
-              <w:t xml:space="preserve"> del </w:t>
-            </w:r>
-            <w:proofErr w:type="spellStart"/>
-            <w:r>
-              <w:rPr>
-                <w:rFonts w:ascii="Calibri" w:eastAsia="Calibri" w:hAnsi="Calibri" w:cs="Calibri"/>
-                <w:sz w:val="22"/>
-                <w:szCs w:val="22"/>
-              </w:rPr>
-              <w:t>cronograma</w:t>
-            </w:r>
-            <w:proofErr w:type="spellEnd"/>
-            <w:r>
-              <w:rPr>
-                <w:rFonts w:ascii="Calibri" w:eastAsia="Calibri" w:hAnsi="Calibri" w:cs="Calibri"/>
-                <w:sz w:val="22"/>
-                <w:szCs w:val="22"/>
-              </w:rPr>
-              <w:t xml:space="preserve"> y </w:t>
-            </w:r>
-            <w:proofErr w:type="spellStart"/>
-            <w:r>
-              <w:rPr>
-                <w:rFonts w:ascii="Calibri" w:eastAsia="Calibri" w:hAnsi="Calibri" w:cs="Calibri"/>
-                <w:sz w:val="22"/>
-                <w:szCs w:val="22"/>
-              </w:rPr>
-              <w:t>revisión</w:t>
-            </w:r>
-            <w:proofErr w:type="spellEnd"/>
-            <w:r>
-              <w:rPr>
-                <w:rFonts w:ascii="Calibri" w:eastAsia="Calibri" w:hAnsi="Calibri" w:cs="Calibri"/>
-                <w:sz w:val="22"/>
-                <w:szCs w:val="22"/>
-              </w:rPr>
-              <w:t xml:space="preserve"> de </w:t>
-            </w:r>
-            <w:proofErr w:type="spellStart"/>
-            <w:r>
-              <w:rPr>
-                <w:rFonts w:ascii="Calibri" w:eastAsia="Calibri" w:hAnsi="Calibri" w:cs="Calibri"/>
-                <w:sz w:val="22"/>
-                <w:szCs w:val="22"/>
-              </w:rPr>
-              <w:t>los</w:t>
-            </w:r>
-            <w:proofErr w:type="spellEnd"/>
-            <w:r>
-              <w:rPr>
-                <w:rFonts w:ascii="Calibri" w:eastAsia="Calibri" w:hAnsi="Calibri" w:cs="Calibri"/>
-                <w:sz w:val="22"/>
-                <w:szCs w:val="22"/>
-              </w:rPr>
-              <w:t xml:space="preserve"> roles</w:t>
+              <w:t>Establecimiento del cronograma y revisión de los roles</w:t>
             </w:r>
           </w:p>
         </w:tc>
@@ -911,23 +831,13 @@
             <w:pPr>
               <w:pStyle w:val="Body"/>
             </w:pPr>
-            <w:proofErr w:type="spellStart"/>
             <w:r>
               <w:rPr>
                 <w:rFonts w:ascii="Calibri" w:eastAsia="Calibri" w:hAnsi="Calibri" w:cs="Calibri"/>
                 <w:sz w:val="22"/>
                 <w:szCs w:val="22"/>
               </w:rPr>
-              <w:t>Huamán</w:t>
-            </w:r>
-            <w:proofErr w:type="spellEnd"/>
-            <w:r>
-              <w:rPr>
-                <w:rFonts w:ascii="Calibri" w:eastAsia="Calibri" w:hAnsi="Calibri" w:cs="Calibri"/>
-                <w:sz w:val="22"/>
-                <w:szCs w:val="22"/>
-              </w:rPr>
-              <w:t xml:space="preserve"> Moya, Christopher</w:t>
+              <w:t>Huamán Moya, Christopher</w:t>
             </w:r>
           </w:p>
         </w:tc>
@@ -1024,59 +934,13 @@
             <w:pPr>
               <w:pStyle w:val="Body"/>
             </w:pPr>
-            <w:proofErr w:type="spellStart"/>
             <w:r>
               <w:rPr>
                 <w:rFonts w:ascii="Calibri" w:eastAsia="Calibri" w:hAnsi="Calibri" w:cs="Calibri"/>
                 <w:sz w:val="22"/>
                 <w:szCs w:val="22"/>
               </w:rPr>
-              <w:t>Modificación</w:t>
-            </w:r>
-            <w:proofErr w:type="spellEnd"/>
-            <w:r>
-              <w:rPr>
-                <w:rFonts w:ascii="Calibri" w:eastAsia="Calibri" w:hAnsi="Calibri" w:cs="Calibri"/>
-                <w:sz w:val="22"/>
-                <w:szCs w:val="22"/>
-              </w:rPr>
-              <w:t xml:space="preserve"> del </w:t>
-            </w:r>
-            <w:proofErr w:type="spellStart"/>
-            <w:r>
-              <w:rPr>
-                <w:rFonts w:ascii="Calibri" w:eastAsia="Calibri" w:hAnsi="Calibri" w:cs="Calibri"/>
-                <w:sz w:val="22"/>
-                <w:szCs w:val="22"/>
-              </w:rPr>
-              <w:t>gráfico</w:t>
-            </w:r>
-            <w:proofErr w:type="spellEnd"/>
-            <w:r>
-              <w:rPr>
-                <w:rFonts w:ascii="Calibri" w:eastAsia="Calibri" w:hAnsi="Calibri" w:cs="Calibri"/>
-                <w:sz w:val="22"/>
-                <w:szCs w:val="22"/>
-              </w:rPr>
-              <w:t xml:space="preserve"> de la </w:t>
-            </w:r>
-            <w:proofErr w:type="spellStart"/>
-            <w:r>
-              <w:rPr>
-                <w:rFonts w:ascii="Calibri" w:eastAsia="Calibri" w:hAnsi="Calibri" w:cs="Calibri"/>
-                <w:sz w:val="22"/>
-                <w:szCs w:val="22"/>
-              </w:rPr>
-              <w:t>organización</w:t>
-            </w:r>
-            <w:proofErr w:type="spellEnd"/>
-            <w:r>
-              <w:rPr>
-                <w:rFonts w:ascii="Calibri" w:eastAsia="Calibri" w:hAnsi="Calibri" w:cs="Calibri"/>
-                <w:sz w:val="22"/>
-                <w:szCs w:val="22"/>
-              </w:rPr>
-              <w:t xml:space="preserve"> de la SCM</w:t>
+              <w:t>Modificación del gráfico de la organización de la SCM</w:t>
             </w:r>
           </w:p>
         </w:tc>
@@ -1223,7 +1087,6 @@
             <w:pPr>
               <w:pStyle w:val="Body"/>
             </w:pPr>
-            <w:proofErr w:type="spellStart"/>
             <w:r>
               <w:rPr>
                 <w:rFonts w:ascii="Calibri" w:eastAsia="Calibri" w:hAnsi="Calibri" w:cs="Calibri"/>
@@ -1246,45 +1109,8 @@
                 <w:sz w:val="22"/>
                 <w:szCs w:val="22"/>
               </w:rPr>
-              <w:t>n</w:t>
-            </w:r>
-            <w:proofErr w:type="spellEnd"/>
-            <w:r>
-              <w:rPr>
-                <w:rFonts w:ascii="Calibri" w:eastAsia="Calibri" w:hAnsi="Calibri" w:cs="Calibri"/>
-                <w:sz w:val="22"/>
-                <w:szCs w:val="22"/>
-              </w:rPr>
-              <w:t xml:space="preserve"> y </w:t>
-            </w:r>
-            <w:proofErr w:type="spellStart"/>
-            <w:r>
-              <w:rPr>
-                <w:rFonts w:ascii="Calibri" w:eastAsia="Calibri" w:hAnsi="Calibri" w:cs="Calibri"/>
-                <w:sz w:val="22"/>
-                <w:szCs w:val="22"/>
-              </w:rPr>
-              <w:t>actualización</w:t>
-            </w:r>
-            <w:proofErr w:type="spellEnd"/>
-            <w:r>
-              <w:rPr>
-                <w:rFonts w:ascii="Calibri" w:eastAsia="Calibri" w:hAnsi="Calibri" w:cs="Calibri"/>
-                <w:sz w:val="22"/>
-                <w:szCs w:val="22"/>
-              </w:rPr>
-              <w:t xml:space="preserve"> de </w:t>
-            </w:r>
-            <w:proofErr w:type="spellStart"/>
-            <w:r>
-              <w:rPr>
-                <w:rFonts w:ascii="Calibri" w:eastAsia="Calibri" w:hAnsi="Calibri" w:cs="Calibri"/>
-                <w:sz w:val="22"/>
-                <w:szCs w:val="22"/>
-              </w:rPr>
-              <w:t>documento</w:t>
-            </w:r>
-            <w:proofErr w:type="spellEnd"/>
+              <w:t>n y actualización de documento</w:t>
+            </w:r>
           </w:p>
         </w:tc>
         <w:tc>
@@ -1309,28 +1135,12 @@
             <w:pPr>
               <w:pStyle w:val="Tabletext"/>
             </w:pPr>
-            <w:proofErr w:type="spellStart"/>
-            <w:r>
-              <w:rPr>
-                <w:rFonts w:ascii="Calibri" w:eastAsia="Calibri" w:hAnsi="Calibri" w:cs="Calibri"/>
-              </w:rPr>
-              <w:t>Shany</w:t>
-            </w:r>
-            <w:proofErr w:type="spellEnd"/>
-            <w:r>
-              <w:rPr>
-                <w:rFonts w:ascii="Calibri" w:eastAsia="Calibri" w:hAnsi="Calibri" w:cs="Calibri"/>
-              </w:rPr>
-              <w:t xml:space="preserve"> </w:t>
-            </w:r>
-            <w:proofErr w:type="spellStart"/>
-            <w:r>
-              <w:rPr>
-                <w:rFonts w:ascii="Calibri" w:eastAsia="Calibri" w:hAnsi="Calibri" w:cs="Calibri"/>
-              </w:rPr>
-              <w:t>Huaypar</w:t>
-            </w:r>
-            <w:proofErr w:type="spellEnd"/>
+            <w:r>
+              <w:rPr>
+                <w:rFonts w:ascii="Calibri" w:eastAsia="Calibri" w:hAnsi="Calibri" w:cs="Calibri"/>
+              </w:rPr>
+              <w:t>Shany Huaypar</w:t>
+            </w:r>
           </w:p>
         </w:tc>
       </w:tr>
@@ -1443,77 +1253,13 @@
                 <w:szCs w:val="22"/>
               </w:rPr>
             </w:pPr>
-            <w:proofErr w:type="spellStart"/>
             <w:r>
               <w:rPr>
                 <w:rFonts w:ascii="Calibri" w:eastAsia="Calibri" w:hAnsi="Calibri" w:cs="Calibri"/>
                 <w:sz w:val="22"/>
                 <w:szCs w:val="22"/>
               </w:rPr>
-              <w:t>Modificación</w:t>
-            </w:r>
-            <w:proofErr w:type="spellEnd"/>
-            <w:r>
-              <w:rPr>
-                <w:rFonts w:ascii="Calibri" w:eastAsia="Calibri" w:hAnsi="Calibri" w:cs="Calibri"/>
-                <w:sz w:val="22"/>
-                <w:szCs w:val="22"/>
-              </w:rPr>
-              <w:t xml:space="preserve"> de </w:t>
-            </w:r>
-            <w:proofErr w:type="spellStart"/>
-            <w:r>
-              <w:rPr>
-                <w:rFonts w:ascii="Calibri" w:eastAsia="Calibri" w:hAnsi="Calibri" w:cs="Calibri"/>
-                <w:sz w:val="22"/>
-                <w:szCs w:val="22"/>
-              </w:rPr>
-              <w:t>actividades</w:t>
-            </w:r>
-            <w:proofErr w:type="spellEnd"/>
-            <w:r>
-              <w:rPr>
-                <w:rFonts w:ascii="Calibri" w:eastAsia="Calibri" w:hAnsi="Calibri" w:cs="Calibri"/>
-                <w:sz w:val="22"/>
-                <w:szCs w:val="22"/>
-              </w:rPr>
-              <w:t xml:space="preserve"> y </w:t>
-            </w:r>
-            <w:proofErr w:type="spellStart"/>
-            <w:r>
-              <w:rPr>
-                <w:rFonts w:ascii="Calibri" w:eastAsia="Calibri" w:hAnsi="Calibri" w:cs="Calibri"/>
-                <w:sz w:val="22"/>
-                <w:szCs w:val="22"/>
-              </w:rPr>
-              <w:t>fechas</w:t>
-            </w:r>
-            <w:proofErr w:type="spellEnd"/>
-            <w:r>
-              <w:rPr>
-                <w:rFonts w:ascii="Calibri" w:eastAsia="Calibri" w:hAnsi="Calibri" w:cs="Calibri"/>
-                <w:sz w:val="22"/>
-                <w:szCs w:val="22"/>
-              </w:rPr>
-              <w:t xml:space="preserve"> al </w:t>
-            </w:r>
-            <w:proofErr w:type="spellStart"/>
-            <w:r>
-              <w:rPr>
-                <w:rFonts w:ascii="Calibri" w:eastAsia="Calibri" w:hAnsi="Calibri" w:cs="Calibri"/>
-                <w:sz w:val="22"/>
-                <w:szCs w:val="22"/>
-              </w:rPr>
-              <w:t>calendario</w:t>
-            </w:r>
-            <w:proofErr w:type="spellEnd"/>
-            <w:r>
-              <w:rPr>
-                <w:rFonts w:ascii="Calibri" w:eastAsia="Calibri" w:hAnsi="Calibri" w:cs="Calibri"/>
-                <w:sz w:val="22"/>
-                <w:szCs w:val="22"/>
-              </w:rPr>
-              <w:t xml:space="preserve"> </w:t>
+              <w:t xml:space="preserve">Modificación de actividades y fechas al calendario </w:t>
             </w:r>
           </w:p>
         </w:tc>
@@ -1665,79 +1411,7 @@
                 <w:sz w:val="22"/>
                 <w:szCs w:val="22"/>
               </w:rPr>
-              <w:t xml:space="preserve">Revision y </w:t>
-            </w:r>
-            <w:proofErr w:type="spellStart"/>
-            <w:r>
-              <w:rPr>
-                <w:rFonts w:ascii="Calibri" w:eastAsia="Calibri" w:hAnsi="Calibri" w:cs="Calibri"/>
-                <w:sz w:val="22"/>
-                <w:szCs w:val="22"/>
-              </w:rPr>
-              <w:t>actualizacion</w:t>
-            </w:r>
-            <w:proofErr w:type="spellEnd"/>
-            <w:r>
-              <w:rPr>
-                <w:rFonts w:ascii="Calibri" w:eastAsia="Calibri" w:hAnsi="Calibri" w:cs="Calibri"/>
-                <w:sz w:val="22"/>
-                <w:szCs w:val="22"/>
-              </w:rPr>
-              <w:t xml:space="preserve"> de las </w:t>
-            </w:r>
-            <w:proofErr w:type="spellStart"/>
-            <w:r>
-              <w:rPr>
-                <w:rFonts w:ascii="Calibri" w:eastAsia="Calibri" w:hAnsi="Calibri" w:cs="Calibri"/>
-                <w:sz w:val="22"/>
-                <w:szCs w:val="22"/>
-              </w:rPr>
-              <w:t>politicas</w:t>
-            </w:r>
-            <w:proofErr w:type="spellEnd"/>
-            <w:r>
-              <w:rPr>
-                <w:rFonts w:ascii="Calibri" w:eastAsia="Calibri" w:hAnsi="Calibri" w:cs="Calibri"/>
-                <w:sz w:val="22"/>
-                <w:szCs w:val="22"/>
-              </w:rPr>
-              <w:t xml:space="preserve">, </w:t>
-            </w:r>
-            <w:proofErr w:type="spellStart"/>
-            <w:r>
-              <w:rPr>
-                <w:rFonts w:ascii="Calibri" w:eastAsia="Calibri" w:hAnsi="Calibri" w:cs="Calibri"/>
-                <w:sz w:val="22"/>
-                <w:szCs w:val="22"/>
-              </w:rPr>
-              <w:t>directrices</w:t>
-            </w:r>
-            <w:proofErr w:type="spellEnd"/>
-            <w:r>
-              <w:rPr>
-                <w:rFonts w:ascii="Calibri" w:eastAsia="Calibri" w:hAnsi="Calibri" w:cs="Calibri"/>
-                <w:sz w:val="22"/>
-                <w:szCs w:val="22"/>
-              </w:rPr>
-              <w:t xml:space="preserve"> y </w:t>
-            </w:r>
-            <w:proofErr w:type="spellStart"/>
-            <w:r>
-              <w:rPr>
-                <w:rFonts w:ascii="Calibri" w:eastAsia="Calibri" w:hAnsi="Calibri" w:cs="Calibri"/>
-                <w:sz w:val="22"/>
-                <w:szCs w:val="22"/>
-              </w:rPr>
-              <w:t>procedimientos</w:t>
-            </w:r>
-            <w:proofErr w:type="spellEnd"/>
-            <w:r>
-              <w:rPr>
-                <w:rFonts w:ascii="Calibri" w:eastAsia="Calibri" w:hAnsi="Calibri" w:cs="Calibri"/>
-                <w:sz w:val="22"/>
-                <w:szCs w:val="22"/>
-              </w:rPr>
-              <w:t>.</w:t>
+              <w:t>Revision y actualizacion de las politicas, directrices y procedimientos.</w:t>
             </w:r>
           </w:p>
         </w:tc>
@@ -1768,23 +1442,13 @@
                 <w:szCs w:val="22"/>
               </w:rPr>
             </w:pPr>
-            <w:proofErr w:type="spellStart"/>
             <w:r>
               <w:rPr>
                 <w:rFonts w:ascii="Calibri" w:eastAsia="Calibri" w:hAnsi="Calibri" w:cs="Calibri"/>
                 <w:sz w:val="22"/>
                 <w:szCs w:val="22"/>
               </w:rPr>
-              <w:t>Huamán</w:t>
-            </w:r>
-            <w:proofErr w:type="spellEnd"/>
-            <w:r>
-              <w:rPr>
-                <w:rFonts w:ascii="Calibri" w:eastAsia="Calibri" w:hAnsi="Calibri" w:cs="Calibri"/>
-                <w:sz w:val="22"/>
-                <w:szCs w:val="22"/>
-              </w:rPr>
-              <w:t xml:space="preserve"> Moya, Christopher</w:t>
+              <w:t>Huamán Moya, Christopher</w:t>
             </w:r>
           </w:p>
         </w:tc>
@@ -1898,59 +1562,13 @@
                 <w:szCs w:val="22"/>
               </w:rPr>
             </w:pPr>
-            <w:proofErr w:type="spellStart"/>
             <w:r>
               <w:rPr>
                 <w:rFonts w:ascii="Calibri" w:eastAsia="Calibri" w:hAnsi="Calibri" w:cs="Calibri"/>
                 <w:sz w:val="22"/>
                 <w:szCs w:val="22"/>
               </w:rPr>
-              <w:t>Actualización</w:t>
-            </w:r>
-            <w:proofErr w:type="spellEnd"/>
-            <w:r>
-              <w:rPr>
-                <w:rFonts w:ascii="Calibri" w:eastAsia="Calibri" w:hAnsi="Calibri" w:cs="Calibri"/>
-                <w:sz w:val="22"/>
-                <w:szCs w:val="22"/>
-              </w:rPr>
-              <w:t xml:space="preserve"> del </w:t>
-            </w:r>
-            <w:proofErr w:type="spellStart"/>
-            <w:r>
-              <w:rPr>
-                <w:rFonts w:ascii="Calibri" w:eastAsia="Calibri" w:hAnsi="Calibri" w:cs="Calibri"/>
-                <w:sz w:val="22"/>
-                <w:szCs w:val="22"/>
-              </w:rPr>
-              <w:t>calendario</w:t>
-            </w:r>
-            <w:proofErr w:type="spellEnd"/>
-            <w:r>
-              <w:rPr>
-                <w:rFonts w:ascii="Calibri" w:eastAsia="Calibri" w:hAnsi="Calibri" w:cs="Calibri"/>
-                <w:sz w:val="22"/>
-                <w:szCs w:val="22"/>
-              </w:rPr>
-              <w:t xml:space="preserve"> y </w:t>
-            </w:r>
-            <w:proofErr w:type="spellStart"/>
-            <w:r>
-              <w:rPr>
-                <w:rFonts w:ascii="Calibri" w:eastAsia="Calibri" w:hAnsi="Calibri" w:cs="Calibri"/>
-                <w:sz w:val="22"/>
-                <w:szCs w:val="22"/>
-              </w:rPr>
-              <w:t>punto</w:t>
-            </w:r>
-            <w:proofErr w:type="spellEnd"/>
-            <w:r>
-              <w:rPr>
-                <w:rFonts w:ascii="Calibri" w:eastAsia="Calibri" w:hAnsi="Calibri" w:cs="Calibri"/>
-                <w:sz w:val="22"/>
-                <w:szCs w:val="22"/>
-              </w:rPr>
-              <w:t xml:space="preserve"> 2.4</w:t>
+              <w:t>Actualización del calendario y punto 2.4</w:t>
             </w:r>
           </w:p>
         </w:tc>
@@ -2020,6 +1638,24 @@
                 <w:lang w:val="es-ES_tradnl"/>
               </w:rPr>
             </w:pPr>
+            <w:r>
+              <w:rPr>
+                <w:rFonts w:ascii="Calibri" w:eastAsia="Calibri" w:hAnsi="Calibri" w:cs="Calibri"/>
+                <w:sz w:val="22"/>
+                <w:szCs w:val="22"/>
+                <w:lang w:val="es-ES_tradnl"/>
+              </w:rPr>
+              <w:t>29</w:t>
+            </w:r>
+            <w:r>
+              <w:rPr>
+                <w:rFonts w:ascii="Calibri" w:eastAsia="Calibri" w:hAnsi="Calibri" w:cs="Calibri"/>
+                <w:sz w:val="22"/>
+                <w:szCs w:val="22"/>
+                <w:lang w:val="es-ES_tradnl"/>
+              </w:rPr>
+              <w:t>/09/2017</w:t>
+            </w:r>
           </w:p>
         </w:tc>
         <w:tc>
@@ -2050,6 +1686,14 @@
                 <w:szCs w:val="22"/>
               </w:rPr>
             </w:pPr>
+            <w:r>
+              <w:rPr>
+                <w:rFonts w:ascii="Calibri" w:eastAsia="Calibri" w:hAnsi="Calibri" w:cs="Calibri"/>
+                <w:sz w:val="22"/>
+                <w:szCs w:val="22"/>
+              </w:rPr>
+              <w:t>2.2</w:t>
+            </w:r>
           </w:p>
         </w:tc>
         <w:tc>
@@ -2079,6 +1723,14 @@
                 <w:szCs w:val="22"/>
               </w:rPr>
             </w:pPr>
+            <w:r>
+              <w:rPr>
+                <w:rFonts w:ascii="Calibri" w:eastAsia="Calibri" w:hAnsi="Calibri" w:cs="Calibri"/>
+                <w:sz w:val="22"/>
+                <w:szCs w:val="22"/>
+              </w:rPr>
+              <w:t>Identificación de los items de configuración.</w:t>
+            </w:r>
           </w:p>
         </w:tc>
         <w:tc>
@@ -2108,6 +1760,14 @@
                 <w:szCs w:val="22"/>
               </w:rPr>
             </w:pPr>
+            <w:r>
+              <w:rPr>
+                <w:rFonts w:ascii="Calibri" w:eastAsia="Calibri" w:hAnsi="Calibri" w:cs="Calibri"/>
+                <w:sz w:val="22"/>
+                <w:szCs w:val="22"/>
+              </w:rPr>
+              <w:t>Huamán Moya, Christopher</w:t>
+            </w:r>
           </w:p>
         </w:tc>
       </w:tr>
@@ -2702,7 +2362,7 @@
       <w:sdtContent>
         <w:p>
           <w:pPr>
-            <w:pStyle w:val="TtulodeTDC"/>
+            <w:pStyle w:val="TtuloTDC"/>
           </w:pPr>
           <w:r>
             <w:rPr>
@@ -3204,6 +2864,158 @@
           <w:pPr>
             <w:pStyle w:val="TDC2"/>
             <w:rPr>
+              <w:noProof/>
+            </w:rPr>
+          </w:pPr>
+          <w:hyperlink w:anchor="_Toc493860526" w:history="1">
+            <w:r>
+              <w:rPr>
+                <w:rStyle w:val="Hipervnculo"/>
+                <w:rFonts w:ascii="Calibri" w:eastAsia="Calibri" w:hAnsi="Arial Unicode MS" w:cs="Calibri"/>
+                <w:noProof/>
+              </w:rPr>
+              <w:t>2.5.</w:t>
+            </w:r>
+            <w:r>
+              <w:rPr>
+                <w:rStyle w:val="Hipervnculo"/>
+                <w:rFonts w:ascii="Calibri" w:eastAsia="Calibri" w:hAnsi="Calibri" w:cs="Calibri"/>
+                <w:noProof/>
+              </w:rPr>
+              <w:t xml:space="preserve"> Calendario</w:t>
+            </w:r>
+            <w:r>
+              <w:rPr>
+                <w:noProof/>
+                <w:webHidden/>
+              </w:rPr>
+              <w:tab/>
+            </w:r>
+            <w:r>
+              <w:rPr>
+                <w:noProof/>
+                <w:webHidden/>
+              </w:rPr>
+              <w:fldChar w:fldCharType="begin"/>
+            </w:r>
+            <w:r>
+              <w:rPr>
+                <w:noProof/>
+                <w:webHidden/>
+              </w:rPr>
+              <w:instrText xml:space="preserve"> PAGEREF _Toc493860526 \h </w:instrText>
+            </w:r>
+            <w:r>
+              <w:rPr>
+                <w:noProof/>
+                <w:webHidden/>
+              </w:rPr>
+            </w:r>
+            <w:r>
+              <w:rPr>
+                <w:noProof/>
+                <w:webHidden/>
+              </w:rPr>
+              <w:fldChar w:fldCharType="separate"/>
+            </w:r>
+            <w:r>
+              <w:rPr>
+                <w:noProof/>
+                <w:webHidden/>
+              </w:rPr>
+              <w:t>10</w:t>
+            </w:r>
+            <w:r>
+              <w:rPr>
+                <w:noProof/>
+                <w:webHidden/>
+              </w:rPr>
+              <w:fldChar w:fldCharType="end"/>
+            </w:r>
+          </w:hyperlink>
+        </w:p>
+        <w:p>
+          <w:pPr>
+            <w:pStyle w:val="TDC1"/>
+            <w:rPr>
+              <w:rFonts w:asciiTheme="minorHAnsi" w:eastAsiaTheme="minorEastAsia" w:hAnsiTheme="minorHAnsi" w:cstheme="minorBidi"/>
+              <w:b w:val="0"/>
+              <w:bCs w:val="0"/>
+              <w:noProof/>
+              <w:color w:val="auto"/>
+              <w:bdr w:val="none" w:sz="0" w:space="0" w:color="auto"/>
+              <w:lang w:val="es-PE"/>
+            </w:rPr>
+          </w:pPr>
+          <w:hyperlink w:anchor="_Toc493860510" w:history="1">
+            <w:r>
+              <w:rPr>
+                <w:rStyle w:val="Hipervnculo"/>
+                <w:rFonts w:ascii="Calibri" w:eastAsia="Calibri" w:hAnsi="Arial Unicode MS" w:cs="Calibri"/>
+                <w:noProof/>
+              </w:rPr>
+              <w:t>3</w:t>
+            </w:r>
+            <w:r>
+              <w:rPr>
+                <w:rStyle w:val="Hipervnculo"/>
+                <w:rFonts w:ascii="Calibri" w:eastAsia="Calibri" w:hAnsi="Arial Unicode MS" w:cs="Calibri"/>
+                <w:noProof/>
+              </w:rPr>
+              <w:t>.</w:t>
+            </w:r>
+            <w:r>
+              <w:rPr>
+                <w:rStyle w:val="Hipervnculo"/>
+                <w:rFonts w:ascii="Calibri" w:eastAsia="Calibri" w:hAnsi="Calibri" w:cs="Calibri"/>
+                <w:noProof/>
+              </w:rPr>
+              <w:t xml:space="preserve"> </w:t>
+            </w:r>
+            <w:r>
+              <w:rPr>
+                <w:rStyle w:val="Hipervnculo"/>
+                <w:rFonts w:ascii="Calibri" w:eastAsia="Calibri" w:hAnsi="Calibri" w:cs="Calibri"/>
+                <w:noProof/>
+              </w:rPr>
+              <w:t>Actividades de</w:t>
+            </w:r>
+            <w:r>
+              <w:rPr>
+                <w:rStyle w:val="Hipervnculo"/>
+                <w:rFonts w:ascii="Calibri" w:eastAsia="Calibri" w:hAnsi="Calibri" w:cs="Calibri"/>
+                <w:noProof/>
+              </w:rPr>
+              <w:t xml:space="preserve"> la</w:t>
+            </w:r>
+            <w:r>
+              <w:rPr>
+                <w:rStyle w:val="Hipervnculo"/>
+                <w:rFonts w:ascii="Calibri" w:eastAsia="Calibri" w:hAnsi="Calibri" w:cs="Calibri"/>
+                <w:noProof/>
+              </w:rPr>
+              <w:t xml:space="preserve"> gestion de configuracion</w:t>
+            </w:r>
+            <w:r>
+              <w:rPr>
+                <w:noProof/>
+                <w:webHidden/>
+              </w:rPr>
+              <w:tab/>
+            </w:r>
+            <w:r>
+              <w:rPr>
+                <w:noProof/>
+                <w:webHidden/>
+              </w:rPr>
+              <w:t>13</w:t>
+            </w:r>
+          </w:hyperlink>
+        </w:p>
+        <w:p>
+          <w:pPr>
+            <w:pStyle w:val="TDC2"/>
+            <w:rPr>
               <w:rFonts w:asciiTheme="minorHAnsi" w:eastAsiaTheme="minorEastAsia" w:hAnsiTheme="minorHAnsi" w:cstheme="minorBidi"/>
               <w:i w:val="0"/>
               <w:iCs w:val="0"/>
@@ -3213,22 +3025,38 @@
               <w:lang w:val="es-PE"/>
             </w:rPr>
           </w:pPr>
-          <w:hyperlink w:anchor="_Toc493860526" w:history="1">
+          <w:hyperlink w:anchor="_Toc493860511" w:history="1">
             <w:r>
               <w:rPr>
                 <w:rStyle w:val="Hipervnculo"/>
                 <w:rFonts w:ascii="Calibri" w:eastAsia="Calibri" w:hAnsi="Arial Unicode MS" w:cs="Calibri"/>
                 <w:noProof/>
               </w:rPr>
-              <w:t>2.5.</w:t>
+              <w:t>3</w:t>
             </w:r>
             <w:r>
               <w:rPr>
                 <w:rStyle w:val="Hipervnculo"/>
-                <w:rFonts w:ascii="Calibri" w:eastAsia="Calibri" w:hAnsi="Calibri" w:cs="Calibri"/>
+                <w:rFonts w:ascii="Calibri" w:eastAsia="Calibri" w:hAnsi="Arial Unicode MS" w:cs="Calibri"/>
                 <w:noProof/>
               </w:rPr>
-              <w:t xml:space="preserve"> Calendario</w:t>
+              <w:t>.1.</w:t>
+            </w:r>
+            <w:r>
+              <w:rPr>
+                <w:rStyle w:val="Hipervnculo"/>
+                <w:rFonts w:ascii="Calibri" w:eastAsia="Calibri" w:hAnsi="Calibri" w:cs="Calibri"/>
+                <w:noProof/>
+              </w:rPr>
+              <w:t xml:space="preserve"> </w:t>
+            </w:r>
+            <w:r>
+              <w:rPr>
+                <w:rStyle w:val="Hipervnculo"/>
+                <w:rFonts w:ascii="Calibri" w:eastAsia="Calibri" w:hAnsi="Calibri" w:cs="Calibri"/>
+                <w:noProof/>
+              </w:rPr>
+              <w:t>Identificacion de los items de configuracion</w:t>
             </w:r>
             <w:r>
               <w:rPr>
@@ -3242,43 +3070,23 @@
                 <w:noProof/>
                 <w:webHidden/>
               </w:rPr>
-              <w:fldChar w:fldCharType="begin"/>
-            </w:r>
-            <w:r>
-              <w:rPr>
-                <w:noProof/>
-                <w:webHidden/>
-              </w:rPr>
-              <w:instrText xml:space="preserve"> PAGEREF _Toc493860526 \h </w:instrText>
-            </w:r>
-            <w:r>
-              <w:rPr>
-                <w:noProof/>
-                <w:webHidden/>
-              </w:rPr>
-            </w:r>
-            <w:r>
-              <w:rPr>
-                <w:noProof/>
-                <w:webHidden/>
-              </w:rPr>
-              <w:fldChar w:fldCharType="separate"/>
-            </w:r>
-            <w:r>
-              <w:rPr>
-                <w:noProof/>
-                <w:webHidden/>
-              </w:rPr>
-              <w:t>10</w:t>
-            </w:r>
-            <w:r>
-              <w:rPr>
-                <w:noProof/>
-                <w:webHidden/>
-              </w:rPr>
-              <w:fldChar w:fldCharType="end"/>
+              <w:t>13</w:t>
             </w:r>
           </w:hyperlink>
+        </w:p>
+        <w:p>
+          <w:pPr>
+            <w:pStyle w:val="TDC2"/>
+            <w:rPr>
+              <w:rFonts w:asciiTheme="minorHAnsi" w:eastAsiaTheme="minorEastAsia" w:hAnsiTheme="minorHAnsi" w:cstheme="minorBidi"/>
+              <w:i w:val="0"/>
+              <w:iCs w:val="0"/>
+              <w:noProof/>
+              <w:color w:val="auto"/>
+              <w:bdr w:val="none" w:sz="0" w:space="0" w:color="auto"/>
+              <w:lang w:val="es-PE"/>
+            </w:rPr>
+          </w:pPr>
         </w:p>
         <w:p>
           <w:r>
@@ -3321,6 +3129,8 @@
         </w:rPr>
         <w:br w:type="page"/>
       </w:r>
+      <w:bookmarkStart w:id="1" w:name="_GoBack"/>
+      <w:bookmarkEnd w:id="1"/>
     </w:p>
     <w:p>
       <w:pPr>
@@ -3351,7 +3161,7 @@
     </w:p>
     <w:p>
       <w:pPr>
-        <w:pStyle w:val="TtulodeTDC"/>
+        <w:pStyle w:val="TtuloTDC"/>
         <w:jc w:val="both"/>
         <w:rPr>
           <w:rFonts w:ascii="Calibri" w:eastAsia="Calibri" w:hAnsi="Calibri" w:cs="Calibri"/>
@@ -3447,7 +3257,7 @@
     </w:p>
     <w:p>
       <w:pPr>
-        <w:pStyle w:val="TtulodeTDC"/>
+        <w:pStyle w:val="TtuloTDC"/>
         <w:jc w:val="both"/>
         <w:rPr>
           <w:rStyle w:val="None"/>
@@ -3521,7 +3331,7 @@
           <w:szCs w:val="32"/>
         </w:rPr>
       </w:pPr>
-      <w:bookmarkStart w:id="1" w:name="_Toc493860508"/>
+      <w:bookmarkStart w:id="2" w:name="_Toc493860508"/>
       <w:r>
         <w:rPr>
           <w:rFonts w:ascii="Calibri" w:eastAsia="Calibri" w:hAnsi="Calibri" w:cs="Calibri"/>
@@ -3531,7 +3341,7 @@
         <w:lastRenderedPageBreak/>
         <w:t>Introducción</w:t>
       </w:r>
-      <w:bookmarkEnd w:id="1"/>
+      <w:bookmarkEnd w:id="2"/>
     </w:p>
     <w:p>
       <w:pPr>
@@ -3619,17 +3429,8 @@
           <w:rStyle w:val="None"/>
           <w:rFonts w:ascii="Calibri" w:eastAsia="Calibri" w:hAnsi="Calibri" w:cs="Calibri"/>
         </w:rPr>
-        <w:t xml:space="preserve">Este documento describe las actividades de gestión de configuración de software que deben ser llevadas a cabo durante el proceso de desarrollo del proyecto, dejando atrás el anterior modo de control de cambios, por uno que facilitará el desarrollo de aplicaciones. Dichas actividades son aplicables a todos los ítems de configuración del portafolio de proyectos  de la consultora Chantilly, sea el producto de software  en todos sus ambientes: desarrollo, prueba y producción. A  su vez, proyectos realizados completa o parcialmente por la empresa, mantenimiento de software, y proyectos en conjunto con otras empresas, documentos de </w:t>
+        <w:t>Este documento describe las actividades de gestión de configuración de software que deben ser llevadas a cabo durante el proceso de desarrollo del proyecto, dejando atrás el anterior modo de control de cambios, por uno que facilitará el desarrollo de aplicaciones. Dichas actividades son aplicables a todos los ítems de configuración del portafolio de proyectos  de la consultora Chantilly, sea el producto de software  en todos sus ambientes: desarrollo, prueba y producción. A  su vez, proyectos realizados completa o parcialmente por la empresa, mantenimiento de software, y proyectos en conjunto con otras empresas, documentos de ingenierí</w:t>
       </w:r>
-      <w:proofErr w:type="spellStart"/>
-      <w:r>
-        <w:rPr>
-          <w:rStyle w:val="None"/>
-          <w:rFonts w:ascii="Calibri" w:eastAsia="Calibri" w:hAnsi="Calibri" w:cs="Calibri"/>
-        </w:rPr>
-        <w:t>ingenierí</w:t>
-      </w:r>
-      <w:proofErr w:type="spellEnd"/>
       <w:r>
         <w:rPr>
           <w:rStyle w:val="None"/>
@@ -3638,21 +3439,12 @@
         </w:rPr>
         <w:t>a, documentos de gesti</w:t>
       </w:r>
-      <w:proofErr w:type="spellStart"/>
       <w:r>
         <w:rPr>
           <w:rStyle w:val="None"/>
           <w:rFonts w:ascii="Calibri" w:eastAsia="Calibri" w:hAnsi="Calibri" w:cs="Calibri"/>
         </w:rPr>
-        <w:t>ón</w:t>
-      </w:r>
-      <w:proofErr w:type="spellEnd"/>
-      <w:r>
-        <w:rPr>
-          <w:rStyle w:val="None"/>
-          <w:rFonts w:ascii="Calibri" w:eastAsia="Calibri" w:hAnsi="Calibri" w:cs="Calibri"/>
-        </w:rPr>
-        <w:t xml:space="preserve"> de proyecto y documentos de usuario.</w:t>
+        <w:t>ón de proyecto y documentos de usuario.</w:t>
       </w:r>
     </w:p>
     <w:p>
@@ -4155,11 +3947,11 @@
           <w:rFonts w:hint="eastAsia"/>
         </w:rPr>
       </w:pPr>
-      <w:bookmarkStart w:id="2" w:name="_Toc493860509"/>
+      <w:bookmarkStart w:id="3" w:name="_Toc493860509"/>
       <w:r>
         <w:t>Tabla 1. Definiciones</w:t>
       </w:r>
-      <w:bookmarkEnd w:id="2"/>
+      <w:bookmarkEnd w:id="3"/>
       <w:r>
         <w:t xml:space="preserve"> </w:t>
       </w:r>
@@ -4196,7 +3988,7 @@
           <w:szCs w:val="32"/>
         </w:rPr>
       </w:pPr>
-      <w:bookmarkStart w:id="3" w:name="_Toc493860510"/>
+      <w:bookmarkStart w:id="4" w:name="_Toc493860510"/>
       <w:r>
         <w:rPr>
           <w:rFonts w:ascii="Calibri" w:eastAsia="Calibri" w:hAnsi="Calibri" w:cs="Calibri"/>
@@ -4205,7 +3997,7 @@
         </w:rPr>
         <w:t>Gestión de la configuración</w:t>
       </w:r>
-      <w:bookmarkEnd w:id="3"/>
+      <w:bookmarkEnd w:id="4"/>
     </w:p>
     <w:p>
       <w:pPr>
@@ -4230,7 +4022,7 @@
           <w:szCs w:val="28"/>
         </w:rPr>
       </w:pPr>
-      <w:bookmarkStart w:id="4" w:name="_Toc493860511"/>
+      <w:bookmarkStart w:id="5" w:name="_Toc493860511"/>
       <w:r>
         <w:rPr>
           <w:rFonts w:ascii="Calibri" w:eastAsia="Calibri" w:hAnsi="Calibri" w:cs="Calibri"/>
@@ -4239,7 +4031,7 @@
         </w:rPr>
         <w:t>Organización de la SCM</w:t>
       </w:r>
-      <w:bookmarkEnd w:id="4"/>
+      <w:bookmarkEnd w:id="5"/>
     </w:p>
     <w:p>
       <w:pPr>
@@ -4291,21 +4083,12 @@
         </w:rPr>
         <w:t>actividades de gesti</w:t>
       </w:r>
-      <w:proofErr w:type="spellStart"/>
       <w:r>
         <w:rPr>
           <w:rStyle w:val="None"/>
           <w:rFonts w:ascii="Calibri" w:eastAsia="Calibri" w:hAnsi="Calibri" w:cs="Calibri"/>
         </w:rPr>
-        <w:t>ón</w:t>
-      </w:r>
-      <w:proofErr w:type="spellEnd"/>
-      <w:r>
-        <w:rPr>
-          <w:rStyle w:val="None"/>
-          <w:rFonts w:ascii="Calibri" w:eastAsia="Calibri" w:hAnsi="Calibri" w:cs="Calibri"/>
-        </w:rPr>
-        <w:t xml:space="preserve"> de configuración colaborando con las actividades de desarrollo, las actividades de gestión de configuración</w:t>
+        <w:t>ón de configuración colaborando con las actividades de desarrollo, las actividades de gestión de configuración</w:t>
       </w:r>
       <w:r>
         <w:rPr>
@@ -4315,21 +4098,12 @@
         </w:rPr>
         <w:t xml:space="preserve"> servir</w:t>
       </w:r>
-      <w:proofErr w:type="spellStart"/>
       <w:r>
         <w:rPr>
           <w:rStyle w:val="None"/>
           <w:rFonts w:ascii="Calibri" w:eastAsia="Calibri" w:hAnsi="Calibri" w:cs="Calibri"/>
         </w:rPr>
-        <w:t>án</w:t>
-      </w:r>
-      <w:proofErr w:type="spellEnd"/>
-      <w:r>
-        <w:rPr>
-          <w:rStyle w:val="None"/>
-          <w:rFonts w:ascii="Calibri" w:eastAsia="Calibri" w:hAnsi="Calibri" w:cs="Calibri"/>
-        </w:rPr>
-        <w:t xml:space="preserve"> de soporte al desarrollo. (</w:t>
+        <w:t>án de soporte al desarrollo. (</w:t>
       </w:r>
       <w:r>
         <w:rPr>
@@ -4465,7 +4239,7 @@
                                     <w:szCs w:val="20"/>
                                   </w:rPr>
                                 </w:pPr>
-                                <w:bookmarkStart w:id="5" w:name="_Toc493860512"/>
+                                <w:bookmarkStart w:id="6" w:name="_Toc493860512"/>
                                 <w:r>
                                   <w:rPr>
                                     <w:sz w:val="20"/>
@@ -4473,7 +4247,7 @@
                                   </w:rPr>
                                   <w:t>AUDITORÍA</w:t>
                                 </w:r>
-                                <w:bookmarkEnd w:id="5"/>
+                                <w:bookmarkEnd w:id="6"/>
                               </w:p>
                             </w:txbxContent>
                           </wps:txbx>
@@ -4557,7 +4331,7 @@
                                     <w:szCs w:val="20"/>
                                   </w:rPr>
                                 </w:pPr>
-                                <w:bookmarkStart w:id="6" w:name="_Toc493860513"/>
+                                <w:bookmarkStart w:id="7" w:name="_Toc493860513"/>
                                 <w:r>
                                   <w:rPr>
                                     <w:sz w:val="20"/>
@@ -4565,7 +4339,7 @@
                                   </w:rPr>
                                   <w:t>GESTIÓN DE RELEASE</w:t>
                                 </w:r>
-                                <w:bookmarkEnd w:id="6"/>
+                                <w:bookmarkEnd w:id="7"/>
                               </w:p>
                             </w:txbxContent>
                           </wps:txbx>
@@ -4649,7 +4423,7 @@
                                     <w:szCs w:val="20"/>
                                   </w:rPr>
                                 </w:pPr>
-                                <w:bookmarkStart w:id="7" w:name="_Toc493860514"/>
+                                <w:bookmarkStart w:id="8" w:name="_Toc493860514"/>
                                 <w:r>
                                   <w:rPr>
                                     <w:sz w:val="20"/>
@@ -4657,7 +4431,7 @@
                                   </w:rPr>
                                   <w:t>ESTADO</w:t>
                                 </w:r>
-                                <w:bookmarkEnd w:id="7"/>
+                                <w:bookmarkEnd w:id="8"/>
                               </w:p>
                             </w:txbxContent>
                           </wps:txbx>
@@ -4741,7 +4515,7 @@
                                     <w:szCs w:val="20"/>
                                   </w:rPr>
                                 </w:pPr>
-                                <w:bookmarkStart w:id="8" w:name="_Toc493860515"/>
+                                <w:bookmarkStart w:id="9" w:name="_Toc493860515"/>
                                 <w:r>
                                   <w:rPr>
                                     <w:sz w:val="20"/>
@@ -4749,7 +4523,7 @@
                                   </w:rPr>
                                   <w:t>IDENTIFICACIÓN</w:t>
                                 </w:r>
-                                <w:bookmarkEnd w:id="8"/>
+                                <w:bookmarkEnd w:id="9"/>
                               </w:p>
                             </w:txbxContent>
                           </wps:txbx>
@@ -4861,7 +4635,7 @@
                                     <w:color w:val="auto"/>
                                   </w:rPr>
                                 </w:pPr>
-                                <w:bookmarkStart w:id="9" w:name="_Toc493860516"/>
+                                <w:bookmarkStart w:id="10" w:name="_Toc493860516"/>
                                 <w:r>
                                   <w:rPr>
                                     <w:color w:val="auto"/>
@@ -4870,7 +4644,7 @@
                                   </w:rPr>
                                   <w:t>ANÁLISIS Y ESPECIFICACIÓN DE REQUISITOS</w:t>
                                 </w:r>
-                                <w:bookmarkEnd w:id="9"/>
+                                <w:bookmarkEnd w:id="10"/>
                               </w:p>
                             </w:txbxContent>
                           </wps:txbx>
@@ -4982,7 +4756,7 @@
                                     <w:color w:val="auto"/>
                                   </w:rPr>
                                 </w:pPr>
-                                <w:bookmarkStart w:id="10" w:name="_Toc493860517"/>
+                                <w:bookmarkStart w:id="11" w:name="_Toc493860517"/>
                                 <w:r>
                                   <w:rPr>
                                     <w:color w:val="auto"/>
@@ -4991,7 +4765,7 @@
                                   </w:rPr>
                                   <w:t>DISEÑO ARQUITECTÓNICO Y DETALLADO</w:t>
                                 </w:r>
-                                <w:bookmarkEnd w:id="10"/>
+                                <w:bookmarkEnd w:id="11"/>
                               </w:p>
                             </w:txbxContent>
                           </wps:txbx>
@@ -5103,7 +4877,7 @@
                                     <w:color w:val="auto"/>
                                   </w:rPr>
                                 </w:pPr>
-                                <w:bookmarkStart w:id="11" w:name="_Toc493860518"/>
+                                <w:bookmarkStart w:id="12" w:name="_Toc493860518"/>
                                 <w:r>
                                   <w:rPr>
                                     <w:color w:val="auto"/>
@@ -5112,7 +4886,7 @@
                                   </w:rPr>
                                   <w:t>IMPLEMENTACIÓN</w:t>
                                 </w:r>
-                                <w:bookmarkEnd w:id="11"/>
+                                <w:bookmarkEnd w:id="12"/>
                               </w:p>
                             </w:txbxContent>
                           </wps:txbx>
@@ -5224,7 +4998,7 @@
                                     <w:color w:val="auto"/>
                                   </w:rPr>
                                 </w:pPr>
-                                <w:bookmarkStart w:id="12" w:name="_Toc493860519"/>
+                                <w:bookmarkStart w:id="13" w:name="_Toc493860519"/>
                                 <w:r>
                                   <w:rPr>
                                     <w:color w:val="auto"/>
@@ -5233,7 +5007,7 @@
                                   </w:rPr>
                                   <w:t>DESPLIEGUE, PRUEBAS Y MANTENIMIENTO</w:t>
                                 </w:r>
-                                <w:bookmarkEnd w:id="12"/>
+                                <w:bookmarkEnd w:id="13"/>
                               </w:p>
                             </w:txbxContent>
                           </wps:txbx>
@@ -5425,15 +5199,15 @@
           <mc:Fallback>
             <w:pict>
               <v:group id="officeArt object" o:spid="_x0000_s1026" style="width:420.85pt;height:248.7pt;mso-position-horizontal-relative:char;mso-position-vertical-relative:line" coordorigin="" coordsize="53446,31585" o:gfxdata="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">
-                <v:group id="Group 1073741828" o:spid="_x0000_s1027" style="position:absolute;left:35077;top:22128;width:18369;height:8831" coordsize="18369,8831" o:gfxdata="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">
-                  <v:roundrect id="Shape 1073741826" o:spid="_x0000_s1028" style="position:absolute;width:18086;height:8831;visibility:visible;mso-wrap-style:square;v-text-anchor:top" arcsize="6554f" o:gfxdata="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" fillcolor="#f8d6cc" strokecolor="#ed7d31 [3205]" strokeweight="2pt">
+                <v:group id="Group 1073741828" o:spid="_x0000_s1027" style="position:absolute;left:35077;top:22128;width:18369;height:8831" coordsize="18369,8831" o:gfxdata="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">
+                  <v:roundrect id="Shape 1073741826" o:spid="_x0000_s1028" style="position:absolute;width:18086;height:8831;visibility:visible;mso-wrap-style:square;v-text-anchor:top" arcsize="6554f" o:gfxdata="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" fillcolor="#f8d6cc" strokecolor="#ed7d31 [3205]" strokeweight="2pt">
                     <v:fill opacity="59110f"/>
                   </v:roundrect>
                   <v:shapetype id="_x0000_t202" coordsize="21600,21600" o:spt="202" path="m,l,21600r21600,l21600,xe">
                     <v:stroke joinstyle="miter"/>
                     <v:path gradientshapeok="t" o:connecttype="rect"/>
                   </v:shapetype>
-                  <v:shape id="Shape 1073741827" o:spid="_x0000_s1029" type="#_x0000_t202" style="position:absolute;left:6096;top:2401;width:12273;height:6236;visibility:visible;mso-wrap-style:square;v-text-anchor:top" o:gfxdata="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" filled="f" stroked="f" strokeweight="1pt">
+                  <v:shape id="Shape 1073741827" o:spid="_x0000_s1029" type="#_x0000_t202" style="position:absolute;left:6096;top:2401;width:12273;height:6236;visibility:visible;mso-wrap-style:square;v-text-anchor:top" o:gfxdata="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" filled="f" stroked="f" strokeweight="1pt">
                     <v:stroke miterlimit="4"/>
                     <v:textbox inset="3.9pt,3.9pt,3.9pt,3.9pt">
                       <w:txbxContent>
@@ -5452,7 +5226,7 @@
                               <w:szCs w:val="20"/>
                             </w:rPr>
                           </w:pPr>
-                          <w:bookmarkStart w:id="13" w:name="_Toc493860512"/>
+                          <w:bookmarkStart w:id="14" w:name="_Toc493860512"/>
                           <w:r>
                             <w:rPr>
                               <w:sz w:val="20"/>
@@ -5460,17 +5234,17 @@
                             </w:rPr>
                             <w:t>AUDITORÍA</w:t>
                           </w:r>
-                          <w:bookmarkEnd w:id="13"/>
+                          <w:bookmarkEnd w:id="14"/>
                         </w:p>
                       </w:txbxContent>
                     </v:textbox>
                   </v:shape>
                 </v:group>
-                <v:group id="Group 1073741831" o:spid="_x0000_s1030" style="position:absolute;left:137;top:22033;width:18087;height:8831" coordsize="18086,8831" o:gfxdata="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">
-                  <v:roundrect id="Shape 1073741829" o:spid="_x0000_s1031" style="position:absolute;width:18086;height:8831;visibility:visible;mso-wrap-style:square;v-text-anchor:top" arcsize="6554f" o:gfxdata="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" fillcolor="#f8d6cc" strokecolor="#ed7d31 [3205]" strokeweight="2pt">
+                <v:group id="Group 1073741831" o:spid="_x0000_s1030" style="position:absolute;left:137;top:22033;width:18087;height:8831" coordsize="18086,8831" o:gfxdata="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">
+                  <v:roundrect id="Shape 1073741829" o:spid="_x0000_s1031" style="position:absolute;width:18086;height:8831;visibility:visible;mso-wrap-style:square;v-text-anchor:top" arcsize="6554f" o:gfxdata="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" fillcolor="#f8d6cc" strokecolor="#ed7d31 [3205]" strokeweight="2pt">
                     <v:fill opacity="59110f"/>
                   </v:roundrect>
-                  <v:shape id="Shape 1073741830" o:spid="_x0000_s1032" type="#_x0000_t202" style="position:absolute;left:1241;top:2211;width:12273;height:6235;visibility:visible;mso-wrap-style:square;v-text-anchor:top" o:gfxdata="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" filled="f" stroked="f" strokeweight="1pt">
+                  <v:shape id="Shape 1073741830" o:spid="_x0000_s1032" type="#_x0000_t202" style="position:absolute;left:1241;top:2211;width:12273;height:6235;visibility:visible;mso-wrap-style:square;v-text-anchor:top" o:gfxdata="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" filled="f" stroked="f" strokeweight="1pt">
                     <v:stroke miterlimit="4"/>
                     <v:textbox inset="3.9pt,3.9pt,3.9pt,3.9pt">
                       <w:txbxContent>
@@ -5489,7 +5263,7 @@
                               <w:szCs w:val="20"/>
                             </w:rPr>
                           </w:pPr>
-                          <w:bookmarkStart w:id="14" w:name="_Toc493860513"/>
+                          <w:bookmarkStart w:id="15" w:name="_Toc493860513"/>
                           <w:r>
                             <w:rPr>
                               <w:sz w:val="20"/>
@@ -5497,17 +5271,17 @@
                             </w:rPr>
                             <w:t>GESTIÓN DE RELEASE</w:t>
                           </w:r>
-                          <w:bookmarkEnd w:id="14"/>
+                          <w:bookmarkEnd w:id="15"/>
                         </w:p>
                       </w:txbxContent>
                     </v:textbox>
                   </v:shape>
                 </v:group>
-                <v:group id="Group 1073741834" o:spid="_x0000_s1033" style="position:absolute;left:34939;top:609;width:18087;height:8832" coordsize="18086,8831" o:gfxdata="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">
-                  <v:roundrect id="Shape 1073741832" o:spid="_x0000_s1034" style="position:absolute;width:18086;height:8831;visibility:visible;mso-wrap-style:square;v-text-anchor:top" arcsize="6554f" o:gfxdata="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" fillcolor="#f8d6cc" strokecolor="#ed7d31 [3205]" strokeweight="2pt">
+                <v:group id="Group 1073741834" o:spid="_x0000_s1033" style="position:absolute;left:34939;top:609;width:18087;height:8832" coordsize="18086,8831" o:gfxdata="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">
+                  <v:roundrect id="Shape 1073741832" o:spid="_x0000_s1034" style="position:absolute;width:18086;height:8831;visibility:visible;mso-wrap-style:square;v-text-anchor:top" arcsize="6554f" o:gfxdata="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" fillcolor="#f8d6cc" strokecolor="#ed7d31 [3205]" strokeweight="2pt">
                     <v:fill opacity="59110f"/>
                   </v:roundrect>
-                  <v:shape id="Shape 1073741833" o:spid="_x0000_s1035" type="#_x0000_t202" style="position:absolute;left:5814;top:2194;width:12272;height:6235;visibility:visible;mso-wrap-style:square;v-text-anchor:top" o:gfxdata="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" filled="f" stroked="f" strokeweight="1pt">
+                  <v:shape id="Shape 1073741833" o:spid="_x0000_s1035" type="#_x0000_t202" style="position:absolute;left:5814;top:2194;width:12272;height:6235;visibility:visible;mso-wrap-style:square;v-text-anchor:top" o:gfxdata="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" filled="f" stroked="f" strokeweight="1pt">
                     <v:stroke miterlimit="4"/>
                     <v:textbox inset="3.9pt,3.9pt,3.9pt,3.9pt">
                       <w:txbxContent>
@@ -5526,7 +5300,7 @@
                               <w:szCs w:val="20"/>
                             </w:rPr>
                           </w:pPr>
-                          <w:bookmarkStart w:id="15" w:name="_Toc493860514"/>
+                          <w:bookmarkStart w:id="16" w:name="_Toc493860514"/>
                           <w:r>
                             <w:rPr>
                               <w:sz w:val="20"/>
@@ -5534,17 +5308,17 @@
                             </w:rPr>
                             <w:t>ESTADO</w:t>
                           </w:r>
-                          <w:bookmarkEnd w:id="15"/>
+                          <w:bookmarkEnd w:id="16"/>
                         </w:p>
                       </w:txbxContent>
                     </v:textbox>
                   </v:shape>
                 </v:group>
-                <v:group id="Group 1073741837" o:spid="_x0000_s1036" style="position:absolute;top:514;width:18086;height:8970" coordsize="18086,8970" o:gfxdata="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">
-                  <v:roundrect id="Shape 1073741835" o:spid="_x0000_s1037" style="position:absolute;width:18086;height:8831;visibility:visible;mso-wrap-style:square;v-text-anchor:top" arcsize="6554f" o:gfxdata="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" fillcolor="#f8d6cc" strokecolor="#ed7d31 [3205]" strokeweight="2pt">
+                <v:group id="Group 1073741837" o:spid="_x0000_s1036" style="position:absolute;top:514;width:18086;height:8970" coordsize="18086,8970" o:gfxdata="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">
+                  <v:roundrect id="Shape 1073741835" o:spid="_x0000_s1037" style="position:absolute;width:18086;height:8831;visibility:visible;mso-wrap-style:square;v-text-anchor:top" arcsize="6554f" o:gfxdata="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" fillcolor="#f8d6cc" strokecolor="#ed7d31 [3205]" strokeweight="2pt">
                     <v:fill opacity="59110f"/>
                   </v:roundrect>
-                  <v:shape id="Shape 1073741836" o:spid="_x0000_s1038" type="#_x0000_t202" style="position:absolute;left:860;top:2734;width:12273;height:6236;visibility:visible;mso-wrap-style:square;v-text-anchor:top" o:gfxdata="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" filled="f" stroked="f" strokeweight="1pt">
+                  <v:shape id="Shape 1073741836" o:spid="_x0000_s1038" type="#_x0000_t202" style="position:absolute;left:860;top:2734;width:12273;height:6236;visibility:visible;mso-wrap-style:square;v-text-anchor:top" o:gfxdata="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" filled="f" stroked="f" strokeweight="1pt">
                     <v:stroke miterlimit="4"/>
                     <v:textbox inset="3.9pt,3.9pt,3.9pt,3.9pt">
                       <w:txbxContent>
@@ -5563,7 +5337,7 @@
                               <w:szCs w:val="20"/>
                             </w:rPr>
                           </w:pPr>
-                          <w:bookmarkStart w:id="16" w:name="_Toc493860515"/>
+                          <w:bookmarkStart w:id="17" w:name="_Toc493860515"/>
                           <w:r>
                             <w:rPr>
                               <w:sz w:val="20"/>
@@ -5571,17 +5345,17 @@
                             </w:rPr>
                             <w:t>IDENTIFICACIÓN</w:t>
                           </w:r>
-                          <w:bookmarkEnd w:id="16"/>
+                          <w:bookmarkEnd w:id="17"/>
                         </w:p>
                       </w:txbxContent>
                     </v:textbox>
                   </v:shape>
                 </v:group>
-                <v:group id="Group 1073741840" o:spid="_x0000_s1039" style="position:absolute;left:10818;width:14793;height:14999" coordorigin="" coordsize="14793,14999" o:gfxdata="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">
-                  <v:shape id="Shape 1073741838" o:spid="_x0000_s1040" style="position:absolute;width:14793;height:14999;visibility:visible;mso-wrap-style:square;v-text-anchor:top" coordsize="21600,21600" o:gfxdata="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" path="m,21600c,9671,9671,,21600,r,21600l,21600xe" strokecolor="#d6712c" strokeweight="2pt">
+                <v:group id="Group 1073741840" o:spid="_x0000_s1039" style="position:absolute;left:10818;width:14793;height:14999" coordorigin="" coordsize="14793,14999" o:gfxdata="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">
+                  <v:shape id="Shape 1073741838" o:spid="_x0000_s1040" style="position:absolute;width:14793;height:14999;visibility:visible;mso-wrap-style:square;v-text-anchor:top" coordsize="21600,21600" o:gfxdata="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" path="m,21600c,9671,9671,,21600,r,21600l,21600xe" strokecolor="#d6712c" strokeweight="2pt">
                     <v:path arrowok="t" o:extrusionok="f" o:connecttype="custom" o:connectlocs="739653,749998;739653,749998;739653,749998;739653,749998" o:connectangles="0,90,180,270"/>
                   </v:shape>
-                  <v:shape id="Shape 1073741839" o:spid="_x0000_s1041" type="#_x0000_t202" style="position:absolute;left:4047;top:4393;width:10460;height:10606;visibility:visible;mso-wrap-style:square;v-text-anchor:middle" o:gfxdata="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" filled="f" stroked="f" strokeweight="1pt">
+                  <v:shape id="Shape 1073741839" o:spid="_x0000_s1041" type="#_x0000_t202" style="position:absolute;left:4047;top:4393;width:10460;height:10606;visibility:visible;mso-wrap-style:square;v-text-anchor:middle" o:gfxdata="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" filled="f" stroked="f" strokeweight="1pt">
                     <v:stroke miterlimit="4"/>
                     <v:textbox inset="4.48pt,4.48pt,4.48pt,4.48pt">
                       <w:txbxContent>
@@ -5599,7 +5373,7 @@
                               <w:color w:val="auto"/>
                             </w:rPr>
                           </w:pPr>
-                          <w:bookmarkStart w:id="17" w:name="_Toc493860516"/>
+                          <w:bookmarkStart w:id="18" w:name="_Toc493860516"/>
                           <w:r>
                             <w:rPr>
                               <w:color w:val="auto"/>
@@ -5608,17 +5382,17 @@
                             </w:rPr>
                             <w:t>ANÁLISIS Y ESPECIFICACIÓN DE REQUISITOS</w:t>
                           </w:r>
-                          <w:bookmarkEnd w:id="17"/>
+                          <w:bookmarkEnd w:id="18"/>
                         </w:p>
                       </w:txbxContent>
                     </v:textbox>
                   </v:shape>
                 </v:group>
-                <v:group id="Group 1073741843" o:spid="_x0000_s1042" style="position:absolute;left:27404;width:14793;height:14999" coordorigin="" coordsize="14793,14999" o:gfxdata="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">
-                  <v:shape id="Shape 1073741841" o:spid="_x0000_s1043" style="position:absolute;left:-103;top:103;width:14999;height:14793;rotation:90;visibility:visible;mso-wrap-style:square;v-text-anchor:top" coordsize="21600,21600" o:gfxdata="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" path="m,21600c,9671,9671,,21600,r,21600l,21600xe" strokecolor="#d6712c" strokeweight="2pt">
+                <v:group id="Group 1073741843" o:spid="_x0000_s1042" style="position:absolute;left:27404;width:14793;height:14999" coordorigin="" coordsize="14793,14999" o:gfxdata="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">
+                  <v:shape id="Shape 1073741841" o:spid="_x0000_s1043" style="position:absolute;left:-103;top:103;width:14999;height:14793;rotation:90;visibility:visible;mso-wrap-style:square;v-text-anchor:top" coordsize="21600,21600" o:gfxdata="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" path="m,21600c,9671,9671,,21600,r,21600l,21600xe" strokecolor="#d6712c" strokeweight="2pt">
                     <v:path arrowok="t" o:extrusionok="f" o:connecttype="custom" o:connectlocs="749997,739653;749997,739653;749997,739653;749997,739653" o:connectangles="0,90,180,270"/>
                   </v:shape>
-                  <v:shape id="Shape 1073741842" o:spid="_x0000_s1044" type="#_x0000_t202" style="position:absolute;left:474;top:4393;width:11364;height:10606;visibility:visible;mso-wrap-style:square;v-text-anchor:middle" o:gfxdata="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" filled="f" stroked="f" strokeweight="1pt">
+                  <v:shape id="Shape 1073741842" o:spid="_x0000_s1044" type="#_x0000_t202" style="position:absolute;left:474;top:4393;width:11364;height:10606;visibility:visible;mso-wrap-style:square;v-text-anchor:middle" o:gfxdata="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" filled="f" stroked="f" strokeweight="1pt">
                     <v:stroke miterlimit="4"/>
                     <v:textbox inset="4.48pt,4.48pt,4.48pt,4.48pt">
                       <w:txbxContent>
@@ -5636,7 +5410,7 @@
                               <w:color w:val="auto"/>
                             </w:rPr>
                           </w:pPr>
-                          <w:bookmarkStart w:id="18" w:name="_Toc493860517"/>
+                          <w:bookmarkStart w:id="19" w:name="_Toc493860517"/>
                           <w:r>
                             <w:rPr>
                               <w:color w:val="auto"/>
@@ -5645,17 +5419,17 @@
                             </w:rPr>
                             <w:t>DISEÑO ARQUITECTÓNICO Y DETALLADO</w:t>
                           </w:r>
-                          <w:bookmarkEnd w:id="18"/>
+                          <w:bookmarkEnd w:id="19"/>
                         </w:p>
                       </w:txbxContent>
                     </v:textbox>
                   </v:shape>
                 </v:group>
-                <v:group id="Group 1073741846" o:spid="_x0000_s1045" style="position:absolute;left:27404;top:16585;width:14793;height:15000" coordsize="14793,14999" o:gfxdata="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">
-                  <v:shape id="Shape 1073741844" o:spid="_x0000_s1046" style="position:absolute;width:14793;height:14999;rotation:180;visibility:visible;mso-wrap-style:square;v-text-anchor:top" coordsize="21600,21600" o:gfxdata="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" path="m,21600c,9671,9671,,21600,r,21600l,21600xe" strokecolor="#d6712c" strokeweight="2pt">
+                <v:group id="Group 1073741846" o:spid="_x0000_s1045" style="position:absolute;left:27404;top:16585;width:14793;height:15000" coordsize="14793,14999" o:gfxdata="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">
+                  <v:shape id="Shape 1073741844" o:spid="_x0000_s1046" style="position:absolute;width:14793;height:14999;rotation:180;visibility:visible;mso-wrap-style:square;v-text-anchor:top" coordsize="21600,21600" o:gfxdata="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" path="m,21600c,9671,9671,,21600,r,21600l,21600xe" strokecolor="#d6712c" strokeweight="2pt">
                     <v:path arrowok="t" o:extrusionok="f" o:connecttype="custom" o:connectlocs="739653,749997;739653,749997;739653,749997;739653,749997" o:connectangles="0,90,180,270"/>
                   </v:shape>
-                  <v:shape id="Shape 1073741845" o:spid="_x0000_s1047" type="#_x0000_t202" style="position:absolute;left:789;top:654;width:10461;height:8713;visibility:visible;mso-wrap-style:square;v-text-anchor:middle" o:gfxdata="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" filled="f" stroked="f" strokeweight="1pt">
+                  <v:shape id="Shape 1073741845" o:spid="_x0000_s1047" type="#_x0000_t202" style="position:absolute;left:789;top:654;width:10461;height:8713;visibility:visible;mso-wrap-style:square;v-text-anchor:middle" o:gfxdata="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" filled="f" stroked="f" strokeweight="1pt">
                     <v:stroke miterlimit="4"/>
                     <v:textbox inset="4.48pt,4.48pt,4.48pt,4.48pt">
                       <w:txbxContent>
@@ -5673,7 +5447,7 @@
                               <w:color w:val="auto"/>
                             </w:rPr>
                           </w:pPr>
-                          <w:bookmarkStart w:id="19" w:name="_Toc493860518"/>
+                          <w:bookmarkStart w:id="20" w:name="_Toc493860518"/>
                           <w:r>
                             <w:rPr>
                               <w:color w:val="auto"/>
@@ -5682,17 +5456,17 @@
                             </w:rPr>
                             <w:t>IMPLEMENTACIÓN</w:t>
                           </w:r>
-                          <w:bookmarkEnd w:id="19"/>
+                          <w:bookmarkEnd w:id="20"/>
                         </w:p>
                       </w:txbxContent>
                     </v:textbox>
                   </v:shape>
                 </v:group>
-                <v:group id="Group 1073741849" o:spid="_x0000_s1048" style="position:absolute;left:10818;top:16490;width:14793;height:15095" coordorigin=",-95" coordsize="14793,15095" o:gfxdata="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">
-                  <v:shape id="Shape 1073741847" o:spid="_x0000_s1049" style="position:absolute;left:-103;top:103;width:14999;height:14793;rotation:-90;visibility:visible;mso-wrap-style:square;v-text-anchor:top" coordsize="21600,21600" o:gfxdata="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" path="m,21600c,9671,9671,,21600,r,21600l,21600xe" strokecolor="#d6712c" strokeweight="2pt">
+                <v:group id="Group 1073741849" o:spid="_x0000_s1048" style="position:absolute;left:10818;top:16490;width:14793;height:15095" coordorigin=",-95" coordsize="14793,15095" o:gfxdata="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">
+                  <v:shape id="Shape 1073741847" o:spid="_x0000_s1049" style="position:absolute;left:-103;top:103;width:14999;height:14793;rotation:-90;visibility:visible;mso-wrap-style:square;v-text-anchor:top" coordsize="21600,21600" o:gfxdata="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" path="m,21600c,9671,9671,,21600,r,21600l,21600xe" strokecolor="#d6712c" strokeweight="2pt">
                     <v:path arrowok="t" o:extrusionok="f" o:connecttype="custom" o:connectlocs="749997,739653;749997,739653;749997,739653;749997,739653" o:connectangles="0,90,180,270"/>
                   </v:shape>
-                  <v:shape id="Shape 1073741848" o:spid="_x0000_s1050" type="#_x0000_t202" style="position:absolute;left:4047;top:-95;width:10460;height:10606;visibility:visible;mso-wrap-style:square;v-text-anchor:middle" o:gfxdata="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" filled="f" stroked="f" strokeweight="1pt">
+                  <v:shape id="Shape 1073741848" o:spid="_x0000_s1050" type="#_x0000_t202" style="position:absolute;left:4047;top:-95;width:10460;height:10606;visibility:visible;mso-wrap-style:square;v-text-anchor:middle" o:gfxdata="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" filled="f" stroked="f" strokeweight="1pt">
                     <v:stroke miterlimit="4"/>
                     <v:textbox inset="4.48pt,4.48pt,4.48pt,4.48pt">
                       <w:txbxContent>
@@ -5710,7 +5484,7 @@
                               <w:color w:val="auto"/>
                             </w:rPr>
                           </w:pPr>
-                          <w:bookmarkStart w:id="20" w:name="_Toc493860519"/>
+                          <w:bookmarkStart w:id="21" w:name="_Toc493860519"/>
                           <w:r>
                             <w:rPr>
                               <w:color w:val="auto"/>
@@ -5719,16 +5493,16 @@
                             </w:rPr>
                             <w:t>DESPLIEGUE, PRUEBAS Y MANTENIMIENTO</w:t>
                           </w:r>
-                          <w:bookmarkEnd w:id="20"/>
+                          <w:bookmarkEnd w:id="21"/>
                         </w:p>
                       </w:txbxContent>
                     </v:textbox>
                   </v:shape>
                 </v:group>
-                <v:shape id="Shape 1073741850" o:spid="_x0000_s1051" style="position:absolute;left:24206;top:3210;width:5013;height:2083;visibility:visible;mso-wrap-style:square;v-text-anchor:top" coordsize="21600,21600" o:gfxdata="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" path="m,21600c,9671,4706,,10510,v4476,,8461,5826,9929,14517l21600,14516r-1861,7084l16473,14516r1097,l17570,14516c15555,6947,10761,3981,6862,7894,4222,10543,2563,15830,2563,21600l,21600xe" fillcolor="#f4beab" strokecolor="#c45911 [2405]" strokeweight="2pt">
+                <v:shape id="Shape 1073741850" o:spid="_x0000_s1051" style="position:absolute;left:24206;top:3210;width:5013;height:2083;visibility:visible;mso-wrap-style:square;v-text-anchor:top" coordsize="21600,21600" o:gfxdata="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" path="m,21600c,9671,4706,,10510,v4476,,8461,5826,9929,14517l21600,14516r-1861,7084l16473,14516r1097,l17570,14516c15555,6947,10761,3981,6862,7894,4222,10543,2563,15830,2563,21600l,21600xe" fillcolor="#f4beab" strokecolor="#c45911 [2405]" strokeweight="2pt">
                   <v:path arrowok="t" o:extrusionok="f" o:connecttype="custom" o:connectlocs="250662,104119;250662,104119;250662,104119;250662,104119" o:connectangles="0,90,180,270"/>
                 </v:shape>
-                <v:shape id="Shape 1073741851" o:spid="_x0000_s1052" style="position:absolute;left:23658;top:25396;width:5013;height:2082;rotation:180;visibility:visible;mso-wrap-style:square;v-text-anchor:top" coordsize="21600,21600" o:gfxdata="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" path="m,21600c,9671,4706,,10510,v4476,,8461,5826,9929,14517l21600,14516r-1861,7084l16473,14516r1097,l17570,14516c15555,6947,10761,3981,6862,7894,4222,10543,2563,15830,2563,21600l,21600xe" fillcolor="#f4beab" strokecolor="#c45911 [2405]" strokeweight="2pt">
+                <v:shape id="Shape 1073741851" o:spid="_x0000_s1052" style="position:absolute;left:23658;top:25396;width:5013;height:2082;rotation:180;visibility:visible;mso-wrap-style:square;v-text-anchor:top" coordsize="21600,21600" o:gfxdata="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" path="m,21600c,9671,4706,,10510,v4476,,8461,5826,9929,14517l21600,14516r-1861,7084l16473,14516r1097,l17570,14516c15555,6947,10761,3981,6862,7894,4222,10543,2563,15830,2563,21600l,21600xe" fillcolor="#f4beab" strokecolor="#c45911 [2405]" strokeweight="2pt">
                   <v:path arrowok="t" o:extrusionok="f" o:connecttype="custom" o:connectlocs="250662,104119;250662,104119;250662,104119;250662,104119" o:connectangles="0,90,180,270"/>
                 </v:shape>
                 <w10:anchorlock/>
@@ -5804,14 +5578,14 @@
                                 <w:sz w:val="24"/>
                               </w:rPr>
                             </w:pPr>
-                            <w:bookmarkStart w:id="21" w:name="_Toc493860520"/>
+                            <w:bookmarkStart w:id="22" w:name="_Toc493860520"/>
                             <w:r>
                               <w:rPr>
                                 <w:sz w:val="24"/>
                               </w:rPr>
                               <w:t>Diagrama 1. Organización de gestión de configuración</w:t>
                             </w:r>
-                            <w:bookmarkEnd w:id="21"/>
+                            <w:bookmarkEnd w:id="22"/>
                           </w:p>
                         </w:txbxContent>
                       </wps:txbx>
@@ -5842,14 +5616,14 @@
                           <w:sz w:val="24"/>
                         </w:rPr>
                       </w:pPr>
-                      <w:bookmarkStart w:id="22" w:name="_Toc493860520"/>
+                      <w:bookmarkStart w:id="23" w:name="_Toc493860520"/>
                       <w:r>
                         <w:rPr>
                           <w:sz w:val="24"/>
                         </w:rPr>
                         <w:t>Diagrama 1. Organización de gestión de configuración</w:t>
                       </w:r>
-                      <w:bookmarkEnd w:id="22"/>
+                      <w:bookmarkEnd w:id="23"/>
                     </w:p>
                   </w:txbxContent>
                 </v:textbox>
@@ -5902,7 +5676,7 @@
           <w:szCs w:val="28"/>
         </w:rPr>
       </w:pPr>
-      <w:bookmarkStart w:id="23" w:name="_Toc493860521"/>
+      <w:bookmarkStart w:id="24" w:name="_Toc493860521"/>
       <w:r>
         <w:rPr>
           <w:rFonts w:ascii="Calibri" w:eastAsia="Calibri" w:hAnsi="Calibri" w:cs="Calibri"/>
@@ -5911,7 +5685,7 @@
         </w:rPr>
         <w:t>Roles y responsabilidades</w:t>
       </w:r>
-      <w:bookmarkEnd w:id="23"/>
+      <w:bookmarkEnd w:id="24"/>
     </w:p>
     <w:p>
       <w:pPr>
@@ -6523,7 +6297,7 @@
           <w:sz w:val="22"/>
         </w:rPr>
       </w:pPr>
-      <w:bookmarkStart w:id="24" w:name="_Toc493860522"/>
+      <w:bookmarkStart w:id="25" w:name="_Toc493860522"/>
       <w:r>
         <w:rPr>
           <w:rStyle w:val="None"/>
@@ -6548,7 +6322,7 @@
         </w:rPr>
         <w:t>. Roles y responsabilidades de la SCM</w:t>
       </w:r>
-      <w:bookmarkEnd w:id="24"/>
+      <w:bookmarkEnd w:id="25"/>
     </w:p>
     <w:p>
       <w:pPr>
@@ -6572,7 +6346,7 @@
           <w:szCs w:val="28"/>
         </w:rPr>
       </w:pPr>
-      <w:bookmarkStart w:id="25" w:name="_Toc493860523"/>
+      <w:bookmarkStart w:id="26" w:name="_Toc493860523"/>
       <w:r>
         <w:rPr>
           <w:rFonts w:ascii="Calibri" w:eastAsia="Calibri" w:hAnsi="Calibri" w:cs="Calibri"/>
@@ -6582,7 +6356,7 @@
         <w:lastRenderedPageBreak/>
         <w:t>Políticas, Directrices y procedimientos</w:t>
       </w:r>
-      <w:bookmarkEnd w:id="25"/>
+      <w:bookmarkEnd w:id="26"/>
     </w:p>
     <w:p>
       <w:pPr>
@@ -6593,7 +6367,7 @@
           <w:rFonts w:ascii="Calibri" w:eastAsia="Calibri" w:hAnsi="Calibri" w:cs="Calibri"/>
         </w:rPr>
       </w:pPr>
-      <w:bookmarkStart w:id="26" w:name="_Toc493860524"/>
+      <w:bookmarkStart w:id="27" w:name="_Toc493860524"/>
       <w:r>
         <w:rPr>
           <w:rStyle w:val="None"/>
@@ -6803,19 +6577,7 @@
         <w:rPr>
           <w:rFonts w:ascii="Calibri" w:eastAsia="Calibri" w:hAnsi="Calibri" w:cs="Calibri"/>
         </w:rPr>
-        <w:t xml:space="preserve">Todo lo nombrado anteriormente se </w:t>
-      </w:r>
-      <w:r>
-        <w:rPr>
-          <w:rFonts w:ascii="Calibri" w:eastAsia="Calibri" w:hAnsi="Calibri" w:cs="Calibri"/>
-        </w:rPr>
-        <w:t>encuentra</w:t>
-      </w:r>
-      <w:r>
-        <w:rPr>
-          <w:rFonts w:ascii="Calibri" w:eastAsia="Calibri" w:hAnsi="Calibri" w:cs="Calibri"/>
-        </w:rPr>
-        <w:t xml:space="preserve"> en la carpeta “Documentos”.</w:t>
+        <w:t>Todo lo nombrado anteriormente se encuentra en la carpeta “Documentos”.</w:t>
       </w:r>
     </w:p>
     <w:p>
@@ -6840,7 +6602,7 @@
         </w:rPr>
         <w:t>Herramientas, entorno e infraestructura</w:t>
       </w:r>
-      <w:bookmarkEnd w:id="26"/>
+      <w:bookmarkEnd w:id="27"/>
     </w:p>
     <w:p>
       <w:pPr>
@@ -6888,8 +6650,6 @@
         </w:rPr>
         <w:t>HERRAMIENTAS</w:t>
       </w:r>
-      <w:bookmarkStart w:id="27" w:name="_GoBack"/>
-      <w:bookmarkEnd w:id="27"/>
     </w:p>
     <w:p>
       <w:pPr>
@@ -6900,7 +6660,6 @@
         </w:numPr>
         <w:jc w:val="both"/>
       </w:pPr>
-      <w:proofErr w:type="spellStart"/>
       <w:r>
         <w:rPr>
           <w:rStyle w:val="None"/>
@@ -6908,17 +6667,8 @@
         </w:rPr>
         <w:t>Github</w:t>
       </w:r>
-      <w:proofErr w:type="spellEnd"/>
       <w:r>
-        <w:t xml:space="preserve">: Es una plataforma de desarrollo colaborativo para alojar proyectos utilizando el sistema de control de versiones </w:t>
-      </w:r>
-      <w:proofErr w:type="spellStart"/>
-      <w:r>
-        <w:t>Git</w:t>
-      </w:r>
-      <w:proofErr w:type="spellEnd"/>
-      <w:r>
-        <w:t>.</w:t>
+        <w:t>: Es una plataforma de desarrollo colaborativo para alojar proyectos utilizando el sistema de control de versiones Git.</w:t>
       </w:r>
     </w:p>
     <w:p>
@@ -6930,7 +6680,6 @@
         </w:numPr>
         <w:jc w:val="both"/>
       </w:pPr>
-      <w:proofErr w:type="spellStart"/>
       <w:r>
         <w:rPr>
           <w:rStyle w:val="None"/>
@@ -6938,7 +6687,6 @@
         </w:rPr>
         <w:t>Git</w:t>
       </w:r>
-      <w:proofErr w:type="spellEnd"/>
       <w:r>
         <w:t xml:space="preserve">: Es un software de control de versiones diseñado pensando en la eficiencia y la confiabilidad del mantenimiento de versiones de aplicaciones cuando éstas tienen un gran número de archivos de código fuente. </w:t>
       </w:r>
@@ -7013,21 +6761,7 @@
         <w:rPr>
           <w:rStyle w:val="None"/>
         </w:rPr>
-        <w:t xml:space="preserve">Los desarrolladores deben tener la herramienta </w:t>
-      </w:r>
-      <w:proofErr w:type="spellStart"/>
-      <w:r>
-        <w:rPr>
-          <w:rStyle w:val="None"/>
-        </w:rPr>
-        <w:t>Git</w:t>
-      </w:r>
-      <w:proofErr w:type="spellEnd"/>
-      <w:r>
-        <w:rPr>
-          <w:rStyle w:val="None"/>
-        </w:rPr>
-        <w:t xml:space="preserve"> instalada en sus computadoras, y tener acceso al repositorio del proyecto a desarrollar</w:t>
+        <w:t>Los desarrolladores deben tener la herramienta Git instalada en sus computadoras, y tener acceso al repositorio del proyecto a desarrollar</w:t>
       </w:r>
       <w:r>
         <w:t>.</w:t>
@@ -7065,16 +6799,8 @@
         <w:rPr>
           <w:rStyle w:val="None"/>
         </w:rPr>
-        <w:t xml:space="preserve">El repositorio que se utilizará estará en </w:t>
+        <w:t>El repositorio que se utilizará estará en Github</w:t>
       </w:r>
-      <w:proofErr w:type="spellStart"/>
-      <w:r>
-        <w:rPr>
-          <w:rStyle w:val="None"/>
-        </w:rPr>
-        <w:t>Github</w:t>
-      </w:r>
-      <w:proofErr w:type="spellEnd"/>
       <w:r>
         <w:t>.</w:t>
       </w:r>
@@ -7124,119 +6850,7 @@
           <w:rStyle w:val="None"/>
           <w:rFonts w:ascii="Calibri" w:eastAsia="Calibri" w:hAnsi="Calibri" w:cs="Calibri"/>
         </w:rPr>
-        <w:t xml:space="preserve">Se manejará 2 tipos de ramas o </w:t>
-      </w:r>
-      <w:proofErr w:type="spellStart"/>
-      <w:r>
-        <w:rPr>
-          <w:rStyle w:val="None"/>
-          <w:rFonts w:ascii="Calibri" w:eastAsia="Calibri" w:hAnsi="Calibri" w:cs="Calibri"/>
-        </w:rPr>
-        <w:t>branch</w:t>
-      </w:r>
-      <w:proofErr w:type="spellEnd"/>
-      <w:r>
-        <w:rPr>
-          <w:rStyle w:val="None"/>
-          <w:rFonts w:ascii="Calibri" w:eastAsia="Calibri" w:hAnsi="Calibri" w:cs="Calibri"/>
-        </w:rPr>
-        <w:t xml:space="preserve">, que nos va servir para controlar mejor los </w:t>
-      </w:r>
-      <w:proofErr w:type="spellStart"/>
-      <w:r>
-        <w:rPr>
-          <w:rStyle w:val="None"/>
-          <w:rFonts w:ascii="Calibri" w:eastAsia="Calibri" w:hAnsi="Calibri" w:cs="Calibri"/>
-        </w:rPr>
-        <w:t>commit</w:t>
-      </w:r>
-      <w:proofErr w:type="spellEnd"/>
-      <w:r>
-        <w:rPr>
-          <w:rStyle w:val="None"/>
-          <w:rFonts w:ascii="Calibri" w:eastAsia="Calibri" w:hAnsi="Calibri" w:cs="Calibri"/>
-        </w:rPr>
-        <w:t>, se va desarrollar en la rama de desarrollo (</w:t>
-      </w:r>
-      <w:proofErr w:type="spellStart"/>
-      <w:r>
-        <w:rPr>
-          <w:rStyle w:val="None"/>
-          <w:rFonts w:ascii="Calibri" w:eastAsia="Calibri" w:hAnsi="Calibri" w:cs="Calibri"/>
-        </w:rPr>
-        <w:t>branch</w:t>
-      </w:r>
-      <w:proofErr w:type="spellEnd"/>
-      <w:r>
-        <w:rPr>
-          <w:rStyle w:val="None"/>
-          <w:rFonts w:ascii="Calibri" w:eastAsia="Calibri" w:hAnsi="Calibri" w:cs="Calibri"/>
-        </w:rPr>
-        <w:t xml:space="preserve"> </w:t>
-      </w:r>
-      <w:proofErr w:type="spellStart"/>
-      <w:r>
-        <w:rPr>
-          <w:rStyle w:val="None"/>
-          <w:rFonts w:ascii="Calibri" w:eastAsia="Calibri" w:hAnsi="Calibri" w:cs="Calibri"/>
-        </w:rPr>
-        <w:t>development</w:t>
-      </w:r>
-      <w:proofErr w:type="spellEnd"/>
-      <w:r>
-        <w:rPr>
-          <w:rStyle w:val="None"/>
-          <w:rFonts w:ascii="Calibri" w:eastAsia="Calibri" w:hAnsi="Calibri" w:cs="Calibri"/>
-        </w:rPr>
-        <w:t xml:space="preserve">) que corresponderá 1 </w:t>
-      </w:r>
-      <w:proofErr w:type="spellStart"/>
-      <w:r>
-        <w:rPr>
-          <w:rStyle w:val="None"/>
-          <w:rFonts w:ascii="Calibri" w:eastAsia="Calibri" w:hAnsi="Calibri" w:cs="Calibri"/>
-        </w:rPr>
-        <w:t>branch</w:t>
-      </w:r>
-      <w:proofErr w:type="spellEnd"/>
-      <w:r>
-        <w:rPr>
-          <w:rStyle w:val="None"/>
-          <w:rFonts w:ascii="Calibri" w:eastAsia="Calibri" w:hAnsi="Calibri" w:cs="Calibri"/>
-        </w:rPr>
-        <w:t xml:space="preserve"> para cada miembro del equipo y la rama maestra (</w:t>
-      </w:r>
-      <w:proofErr w:type="spellStart"/>
-      <w:r>
-        <w:rPr>
-          <w:rStyle w:val="None"/>
-          <w:rFonts w:ascii="Calibri" w:eastAsia="Calibri" w:hAnsi="Calibri" w:cs="Calibri"/>
-        </w:rPr>
-        <w:t>branch</w:t>
-      </w:r>
-      <w:proofErr w:type="spellEnd"/>
-      <w:r>
-        <w:rPr>
-          <w:rStyle w:val="None"/>
-          <w:rFonts w:ascii="Calibri" w:eastAsia="Calibri" w:hAnsi="Calibri" w:cs="Calibri"/>
-        </w:rPr>
-        <w:t xml:space="preserve"> master) la cual alojará las versiones cuyos cambios hayan sido aprobados y estén listos para su respectivo </w:t>
-      </w:r>
-      <w:proofErr w:type="spellStart"/>
-      <w:r>
-        <w:rPr>
-          <w:rStyle w:val="None"/>
-          <w:rFonts w:ascii="Calibri" w:eastAsia="Calibri" w:hAnsi="Calibri" w:cs="Calibri"/>
-        </w:rPr>
-        <w:t>release</w:t>
-      </w:r>
-      <w:proofErr w:type="spellEnd"/>
-      <w:r>
-        <w:rPr>
-          <w:rStyle w:val="None"/>
-          <w:rFonts w:ascii="Calibri" w:eastAsia="Calibri" w:hAnsi="Calibri" w:cs="Calibri"/>
-        </w:rPr>
-        <w:t>.</w:t>
+        <w:t>Se manejará 2 tipos de ramas o branch, que nos va servir para controlar mejor los commit, se va desarrollar en la rama de desarrollo (branch development) que corresponderá 1 branch para cada miembro del equipo y la rama maestra (branch master) la cual alojará las versiones cuyos cambios hayan sido aprobados y estén listos para su respectivo release.</w:t>
       </w:r>
     </w:p>
     <w:p>
@@ -7248,21 +6862,12 @@
         </w:numPr>
         <w:jc w:val="both"/>
       </w:pPr>
-      <w:proofErr w:type="spellStart"/>
       <w:r>
         <w:rPr>
           <w:rStyle w:val="None"/>
           <w:u w:val="single"/>
         </w:rPr>
-        <w:t>Branch</w:t>
-      </w:r>
-      <w:proofErr w:type="spellEnd"/>
-      <w:r>
-        <w:rPr>
-          <w:rStyle w:val="None"/>
-          <w:u w:val="single"/>
-        </w:rPr>
-        <w:t xml:space="preserve"> master</w:t>
+        <w:t>Branch master</w:t>
       </w:r>
       <w:r>
         <w:t>: Esta rama será la principal, donde se pondrá los  cambios aprobados por el administrador.</w:t>
@@ -7277,31 +6882,13 @@
         </w:numPr>
         <w:jc w:val="both"/>
       </w:pPr>
-      <w:proofErr w:type="spellStart"/>
       <w:r>
         <w:rPr>
           <w:rStyle w:val="None"/>
           <w:u w:val="single"/>
         </w:rPr>
-        <w:t>Branch</w:t>
+        <w:t>Branch Development</w:t>
       </w:r>
-      <w:proofErr w:type="spellEnd"/>
-      <w:r>
-        <w:rPr>
-          <w:rStyle w:val="None"/>
-          <w:u w:val="single"/>
-        </w:rPr>
-        <w:t xml:space="preserve"> </w:t>
-      </w:r>
-      <w:proofErr w:type="spellStart"/>
-      <w:r>
-        <w:rPr>
-          <w:rStyle w:val="None"/>
-          <w:u w:val="single"/>
-        </w:rPr>
-        <w:t>Development</w:t>
-      </w:r>
-      <w:proofErr w:type="spellEnd"/>
       <w:r>
         <w:t>: Esta rama será para los desarrolladores,  donde podrán hacer sus cambios previa aprobación, sin alterar la rama principal.</w:t>
       </w:r>
@@ -7331,17 +6918,8 @@
           <w:rStyle w:val="None"/>
           <w:rFonts w:ascii="Calibri" w:eastAsia="Calibri" w:hAnsi="Calibri" w:cs="Calibri"/>
         </w:rPr>
-        <w:t xml:space="preserve">En el Diagrama 2 se puede observar cómo funciona esta herramienta, donde se tiene usuario trabajando y a través de la herramienta el trabajo se guarda en un servidor teniendo los archivos en la nube de dónde podrán acceder otros desarrolladores y trabajar así </w:t>
+        <w:t>En el Diagrama 2 se puede observar cómo funciona esta herramienta, donde se tiene usuario trabajando y a través de la herramienta el trabajo se guarda en un servidor teniendo los archivos en la nube de dónde podrán acceder otros desarrolladores y trabajar así simultá</w:t>
       </w:r>
-      <w:proofErr w:type="spellStart"/>
-      <w:r>
-        <w:rPr>
-          <w:rStyle w:val="None"/>
-          <w:rFonts w:ascii="Calibri" w:eastAsia="Calibri" w:hAnsi="Calibri" w:cs="Calibri"/>
-        </w:rPr>
-        <w:t>simultá</w:t>
-      </w:r>
-      <w:proofErr w:type="spellEnd"/>
       <w:r>
         <w:rPr>
           <w:rStyle w:val="None"/>
@@ -7530,27 +7108,7 @@
                                 <w:sz w:val="24"/>
                                 <w:szCs w:val="24"/>
                               </w:rPr>
-                              <w:t xml:space="preserve">Arquitectura de para el </w:t>
-                            </w:r>
-                            <w:proofErr w:type="spellStart"/>
-                            <w:r>
-                              <w:rPr>
-                                <w:rStyle w:val="None"/>
-                                <w:rFonts w:asciiTheme="majorHAnsi" w:eastAsia="Calibri" w:hAnsiTheme="majorHAnsi" w:cs="Calibri"/>
-                                <w:sz w:val="24"/>
-                                <w:szCs w:val="24"/>
-                              </w:rPr>
-                              <w:t>versionamiento</w:t>
-                            </w:r>
-                            <w:proofErr w:type="spellEnd"/>
-                            <w:r>
-                              <w:rPr>
-                                <w:rStyle w:val="None"/>
-                                <w:rFonts w:asciiTheme="majorHAnsi" w:eastAsia="Calibri" w:hAnsiTheme="majorHAnsi" w:cs="Calibri"/>
-                                <w:sz w:val="24"/>
-                                <w:szCs w:val="24"/>
-                              </w:rPr>
-                              <w:t xml:space="preserve"> mediante GIT sobre un repositorio</w:t>
+                              <w:t>Arquitectura de para el versionamiento mediante GIT sobre un repositorio</w:t>
                             </w:r>
                             <w:bookmarkEnd w:id="28"/>
                           </w:p>
@@ -7600,27 +7158,7 @@
                           <w:sz w:val="24"/>
                           <w:szCs w:val="24"/>
                         </w:rPr>
-                        <w:t xml:space="preserve">Arquitectura de para el </w:t>
-                      </w:r>
-                      <w:proofErr w:type="spellStart"/>
-                      <w:r>
-                        <w:rPr>
-                          <w:rStyle w:val="None"/>
-                          <w:rFonts w:asciiTheme="majorHAnsi" w:eastAsia="Calibri" w:hAnsiTheme="majorHAnsi" w:cs="Calibri"/>
-                          <w:sz w:val="24"/>
-                          <w:szCs w:val="24"/>
-                        </w:rPr>
-                        <w:t>versionamiento</w:t>
-                      </w:r>
-                      <w:proofErr w:type="spellEnd"/>
-                      <w:r>
-                        <w:rPr>
-                          <w:rStyle w:val="None"/>
-                          <w:rFonts w:asciiTheme="majorHAnsi" w:eastAsia="Calibri" w:hAnsiTheme="majorHAnsi" w:cs="Calibri"/>
-                          <w:sz w:val="24"/>
-                          <w:szCs w:val="24"/>
-                        </w:rPr>
-                        <w:t xml:space="preserve"> mediante GIT sobre un repositorio</w:t>
+                        <w:t>Arquitectura de para el versionamiento mediante GIT sobre un repositorio</w:t>
                       </w:r>
                       <w:bookmarkEnd w:id="29"/>
                     </w:p>
@@ -14881,21 +14419,8 @@
                 <w:color w:val="00000A"/>
                 <w:u w:color="00000A"/>
               </w:rPr>
-              <w:t xml:space="preserve">Entrega y Gestión de </w:t>
-            </w:r>
-            <w:proofErr w:type="spellStart"/>
-            <w:r>
-              <w:rPr>
-                <w:rStyle w:val="None"/>
-                <w:rFonts w:ascii="Calibri" w:eastAsia="Calibri" w:hAnsi="Calibri" w:cs="Calibri"/>
-                <w:b w:val="0"/>
-                <w:bCs w:val="0"/>
-                <w:color w:val="00000A"/>
-                <w:u w:color="00000A"/>
-              </w:rPr>
-              <w:t>Release</w:t>
-            </w:r>
-            <w:proofErr w:type="spellEnd"/>
+              <w:t>Entrega y Gestión de Release</w:t>
+            </w:r>
           </w:p>
         </w:tc>
         <w:tc>
@@ -15508,7 +15033,6 @@
                 <w:u w:color="00000A"/>
               </w:rPr>
             </w:pPr>
-            <w:proofErr w:type="spellStart"/>
             <w:r>
               <w:rPr>
                 <w:rStyle w:val="None"/>
@@ -15517,18 +15041,7 @@
                 <w:color w:val="00000A"/>
                 <w:u w:color="00000A"/>
               </w:rPr>
-              <w:t>Bat</w:t>
-            </w:r>
-            <w:proofErr w:type="spellEnd"/>
-            <w:r>
-              <w:rPr>
-                <w:rStyle w:val="None"/>
-                <w:rFonts w:ascii="Calibri" w:eastAsia="Calibri" w:hAnsi="Calibri" w:cs="Calibri"/>
-                <w:b w:val="0"/>
-                <w:color w:val="00000A"/>
-                <w:u w:color="00000A"/>
-              </w:rPr>
-              <w:t xml:space="preserve"> que genera el paquete </w:t>
+              <w:t xml:space="preserve">Bat que genera el paquete </w:t>
             </w:r>
           </w:p>
           <w:p>
@@ -15726,22 +15239,8 @@
                 <w:szCs w:val="24"/>
                 <w:u w:color="00000A"/>
               </w:rPr>
-              <w:t xml:space="preserve">de la Entrega y Gestión del </w:t>
-            </w:r>
-            <w:proofErr w:type="spellStart"/>
-            <w:r>
-              <w:rPr>
-                <w:rStyle w:val="None"/>
-                <w:rFonts w:ascii="Calibri" w:eastAsia="Calibri" w:hAnsi="Calibri" w:cs="Calibri"/>
-                <w:bCs w:val="0"/>
-                <w:color w:val="C45911" w:themeColor="accent2" w:themeShade="BF"/>
-                <w:sz w:val="24"/>
-                <w:szCs w:val="24"/>
-                <w:u w:color="00000A"/>
-              </w:rPr>
-              <w:t>Release</w:t>
-            </w:r>
-            <w:proofErr w:type="spellEnd"/>
+              <w:t>de la Entrega y Gestión del Release</w:t>
+            </w:r>
           </w:p>
         </w:tc>
         <w:tc>
@@ -15988,8 +15487,1836 @@
     <w:p>
       <w:pPr>
         <w:pStyle w:val="Descripcin"/>
-        <w:ind w:firstLine="720"/>
-        <w:jc w:val="center"/>
+        <w:rPr>
+          <w:rStyle w:val="None"/>
+          <w:rFonts w:ascii="Calibri" w:eastAsia="Calibri" w:hAnsi="Calibri" w:cs="Calibri"/>
+          <w:sz w:val="24"/>
+        </w:rPr>
+      </w:pPr>
+    </w:p>
+    <w:p>
+      <w:pPr>
+        <w:pStyle w:val="Ttulo1"/>
+        <w:numPr>
+          <w:ilvl w:val="0"/>
+          <w:numId w:val="34"/>
+        </w:numPr>
+        <w:jc w:val="both"/>
+        <w:rPr>
+          <w:rFonts w:ascii="Calibri" w:eastAsia="Calibri" w:hAnsi="Calibri" w:cs="Calibri"/>
+          <w:sz w:val="32"/>
+          <w:szCs w:val="32"/>
+        </w:rPr>
+      </w:pPr>
+      <w:r>
+        <w:rPr>
+          <w:rFonts w:ascii="Calibri" w:eastAsia="Calibri" w:hAnsi="Calibri" w:cs="Calibri"/>
+          <w:sz w:val="32"/>
+          <w:szCs w:val="32"/>
+        </w:rPr>
+        <w:lastRenderedPageBreak/>
+        <w:t>Actividades de la Gestión de Configuración.</w:t>
+      </w:r>
+    </w:p>
+    <w:p>
+      <w:pPr>
+        <w:pStyle w:val="Ttulo1"/>
+        <w:numPr>
+          <w:ilvl w:val="1"/>
+          <w:numId w:val="34"/>
+        </w:numPr>
+        <w:ind w:left="2127" w:hanging="1985"/>
+        <w:jc w:val="both"/>
+        <w:rPr>
+          <w:rFonts w:ascii="Calibri" w:eastAsia="Calibri" w:hAnsi="Calibri" w:cs="Calibri"/>
+          <w:sz w:val="28"/>
+          <w:szCs w:val="28"/>
+        </w:rPr>
+      </w:pPr>
+      <w:r>
+        <w:rPr>
+          <w:rFonts w:ascii="Calibri" w:eastAsia="Calibri" w:hAnsi="Calibri" w:cs="Calibri"/>
+          <w:sz w:val="28"/>
+          <w:szCs w:val="28"/>
+        </w:rPr>
+        <w:t xml:space="preserve"> Identificación de los </w:t>
+      </w:r>
+      <w:r>
+        <w:rPr>
+          <w:rFonts w:ascii="Calibri" w:eastAsia="Calibri" w:hAnsi="Calibri" w:cs="Calibri"/>
+          <w:sz w:val="28"/>
+          <w:szCs w:val="28"/>
+        </w:rPr>
+        <w:t>Ítems de Configuración (IC</w:t>
+      </w:r>
+      <w:r>
+        <w:rPr>
+          <w:rFonts w:ascii="Calibri" w:eastAsia="Calibri" w:hAnsi="Calibri" w:cs="Calibri"/>
+          <w:sz w:val="28"/>
+          <w:szCs w:val="28"/>
+        </w:rPr>
+        <w:t>).</w:t>
+      </w:r>
+    </w:p>
+    <w:p>
+      <w:pPr>
+        <w:pStyle w:val="BodyA"/>
+        <w:ind w:left="720"/>
+        <w:jc w:val="both"/>
+        <w:rPr>
+          <w:rFonts w:ascii="Calibri" w:hAnsi="Calibri" w:cs="Calibri"/>
+          <w:sz w:val="24"/>
+          <w:szCs w:val="24"/>
+        </w:rPr>
+      </w:pPr>
+      <w:r>
+        <w:rPr>
+          <w:rFonts w:ascii="Calibri" w:hAnsi="Calibri" w:cs="Calibri"/>
+          <w:sz w:val="24"/>
+          <w:szCs w:val="24"/>
+        </w:rPr>
+        <w:t>A continuación, se muestra la leyenda y la list</w:t>
+      </w:r>
+      <w:r>
+        <w:rPr>
+          <w:rFonts w:ascii="Calibri" w:hAnsi="Calibri" w:cs="Calibri"/>
+          <w:sz w:val="24"/>
+          <w:szCs w:val="24"/>
+        </w:rPr>
+        <w:t>a de los elementos identificados</w:t>
+      </w:r>
+      <w:r>
+        <w:rPr>
+          <w:rFonts w:ascii="Calibri" w:hAnsi="Calibri" w:cs="Calibri"/>
+          <w:sz w:val="24"/>
+          <w:szCs w:val="24"/>
+        </w:rPr>
+        <w:t xml:space="preserve"> que forman parte de la organización y que están implicados en cada una de las fases de su desarrollo.</w:t>
+      </w:r>
+    </w:p>
+    <w:p>
+      <w:pPr>
+        <w:pStyle w:val="BodyA"/>
+        <w:ind w:left="720"/>
+        <w:jc w:val="both"/>
+        <w:rPr>
+          <w:rFonts w:ascii="Calibri" w:hAnsi="Calibri" w:cs="Calibri"/>
+          <w:sz w:val="24"/>
+          <w:szCs w:val="24"/>
+        </w:rPr>
+      </w:pPr>
+      <w:r>
+        <w:rPr>
+          <w:rFonts w:ascii="Calibri" w:hAnsi="Calibri" w:cs="Calibri"/>
+          <w:sz w:val="24"/>
+          <w:szCs w:val="24"/>
+        </w:rPr>
+        <w:t>Resaltar que la presente lista puede estar sujeta a cambios según las necesidades para cada proyecto.</w:t>
+      </w:r>
+    </w:p>
+    <w:p>
+      <w:pPr>
+        <w:pStyle w:val="BodyA"/>
+        <w:ind w:left="720"/>
+        <w:jc w:val="both"/>
+        <w:rPr>
+          <w:rFonts w:ascii="Calibri" w:hAnsi="Calibri" w:cs="Calibri"/>
+          <w:sz w:val="24"/>
+          <w:szCs w:val="24"/>
+        </w:rPr>
+      </w:pPr>
+      <w:r>
+        <w:rPr>
+          <w:rFonts w:ascii="Calibri" w:hAnsi="Calibri" w:cs="Calibri"/>
+          <w:b/>
+          <w:sz w:val="24"/>
+          <w:szCs w:val="24"/>
+        </w:rPr>
+        <w:t>Responsable:</w:t>
+      </w:r>
+      <w:r>
+        <w:rPr>
+          <w:rFonts w:ascii="Calibri" w:hAnsi="Calibri" w:cs="Calibri"/>
+          <w:sz w:val="24"/>
+          <w:szCs w:val="24"/>
+        </w:rPr>
+        <w:t xml:space="preserve"> Gestor de configuración.</w:t>
+      </w:r>
+    </w:p>
+    <w:p>
+      <w:pPr>
+        <w:jc w:val="both"/>
+      </w:pPr>
+    </w:p>
+    <w:p>
+      <w:pPr>
+        <w:pStyle w:val="Prrafodelista"/>
+        <w:ind w:left="188"/>
+        <w:jc w:val="both"/>
+      </w:pPr>
+    </w:p>
+    <w:tbl>
+      <w:tblPr>
+        <w:tblW w:w="8364" w:type="dxa"/>
+        <w:tblInd w:w="1004" w:type="dxa"/>
+        <w:tblLayout w:type="fixed"/>
+        <w:tblCellMar>
+          <w:top w:w="15" w:type="dxa"/>
+          <w:left w:w="15" w:type="dxa"/>
+          <w:bottom w:w="15" w:type="dxa"/>
+          <w:right w:w="15" w:type="dxa"/>
+        </w:tblCellMar>
+        <w:tblLook w:val="04A0" w:firstRow="1" w:lastRow="0" w:firstColumn="1" w:lastColumn="0" w:noHBand="0" w:noVBand="1"/>
+      </w:tblPr>
+      <w:tblGrid>
+        <w:gridCol w:w="709"/>
+        <w:gridCol w:w="4394"/>
+        <w:gridCol w:w="993"/>
+        <w:gridCol w:w="1173"/>
+        <w:gridCol w:w="1095"/>
+      </w:tblGrid>
+      <w:tr>
+        <w:tc>
+          <w:tcPr>
+            <w:tcW w:w="709" w:type="dxa"/>
+            <w:tcBorders>
+              <w:top w:val="single" w:sz="6" w:space="0" w:color="000000"/>
+              <w:left w:val="single" w:sz="6" w:space="0" w:color="000000"/>
+              <w:bottom w:val="single" w:sz="6" w:space="0" w:color="000000"/>
+              <w:right w:val="single" w:sz="6" w:space="0" w:color="000000"/>
+            </w:tcBorders>
+            <w:tcMar>
+              <w:top w:w="105" w:type="dxa"/>
+              <w:left w:w="105" w:type="dxa"/>
+              <w:bottom w:w="105" w:type="dxa"/>
+              <w:right w:w="105" w:type="dxa"/>
+            </w:tcMar>
+            <w:hideMark/>
+          </w:tcPr>
+          <w:p>
+            <w:pPr>
+              <w:pStyle w:val="Sinespaciado"/>
+              <w:jc w:val="center"/>
+              <w:rPr>
+                <w:rFonts w:ascii="Calibri" w:hAnsi="Calibri"/>
+                <w:b/>
+                <w:sz w:val="22"/>
+                <w:szCs w:val="22"/>
+                <w:lang w:val="es-PE" w:eastAsia="es-PE"/>
+              </w:rPr>
+            </w:pPr>
+            <w:r>
+              <w:rPr>
+                <w:rFonts w:ascii="Calibri" w:hAnsi="Calibri"/>
+                <w:b/>
+                <w:sz w:val="22"/>
+                <w:szCs w:val="22"/>
+                <w:lang w:val="es-PE" w:eastAsia="es-PE"/>
+              </w:rPr>
+              <w:t>Tipo</w:t>
+            </w:r>
+          </w:p>
+        </w:tc>
+        <w:tc>
+          <w:tcPr>
+            <w:tcW w:w="4394" w:type="dxa"/>
+            <w:tcBorders>
+              <w:top w:val="single" w:sz="6" w:space="0" w:color="000000"/>
+              <w:left w:val="single" w:sz="6" w:space="0" w:color="000000"/>
+              <w:bottom w:val="single" w:sz="6" w:space="0" w:color="000000"/>
+              <w:right w:val="single" w:sz="6" w:space="0" w:color="000000"/>
+            </w:tcBorders>
+            <w:tcMar>
+              <w:top w:w="105" w:type="dxa"/>
+              <w:left w:w="105" w:type="dxa"/>
+              <w:bottom w:w="105" w:type="dxa"/>
+              <w:right w:w="105" w:type="dxa"/>
+            </w:tcMar>
+            <w:hideMark/>
+          </w:tcPr>
+          <w:p>
+            <w:pPr>
+              <w:pStyle w:val="Sinespaciado"/>
+              <w:jc w:val="both"/>
+              <w:rPr>
+                <w:rFonts w:ascii="Calibri" w:hAnsi="Calibri"/>
+                <w:b/>
+                <w:sz w:val="22"/>
+                <w:szCs w:val="22"/>
+                <w:lang w:val="es-PE" w:eastAsia="es-PE"/>
+              </w:rPr>
+            </w:pPr>
+            <w:r>
+              <w:rPr>
+                <w:rFonts w:ascii="Calibri" w:hAnsi="Calibri"/>
+                <w:b/>
+                <w:sz w:val="22"/>
+                <w:szCs w:val="22"/>
+                <w:lang w:val="es-PE" w:eastAsia="es-PE"/>
+              </w:rPr>
+              <w:t>Nombre del Elemento</w:t>
+            </w:r>
+          </w:p>
+        </w:tc>
+        <w:tc>
+          <w:tcPr>
+            <w:tcW w:w="993" w:type="dxa"/>
+            <w:tcBorders>
+              <w:top w:val="single" w:sz="6" w:space="0" w:color="000000"/>
+              <w:left w:val="single" w:sz="6" w:space="0" w:color="000000"/>
+              <w:bottom w:val="single" w:sz="6" w:space="0" w:color="000000"/>
+              <w:right w:val="single" w:sz="6" w:space="0" w:color="000000"/>
+            </w:tcBorders>
+            <w:tcMar>
+              <w:top w:w="105" w:type="dxa"/>
+              <w:left w:w="105" w:type="dxa"/>
+              <w:bottom w:w="105" w:type="dxa"/>
+              <w:right w:w="105" w:type="dxa"/>
+            </w:tcMar>
+            <w:hideMark/>
+          </w:tcPr>
+          <w:p>
+            <w:pPr>
+              <w:pStyle w:val="Sinespaciado"/>
+              <w:jc w:val="center"/>
+              <w:rPr>
+                <w:rFonts w:ascii="Calibri" w:hAnsi="Calibri"/>
+                <w:b/>
+                <w:sz w:val="22"/>
+                <w:szCs w:val="22"/>
+                <w:lang w:val="es-PE" w:eastAsia="es-PE"/>
+              </w:rPr>
+            </w:pPr>
+            <w:r>
+              <w:rPr>
+                <w:rFonts w:ascii="Calibri" w:hAnsi="Calibri"/>
+                <w:b/>
+                <w:sz w:val="22"/>
+                <w:szCs w:val="22"/>
+                <w:lang w:val="es-PE" w:eastAsia="es-PE"/>
+              </w:rPr>
+              <w:t>Fuente</w:t>
+            </w:r>
+          </w:p>
+        </w:tc>
+        <w:tc>
+          <w:tcPr>
+            <w:tcW w:w="1173" w:type="dxa"/>
+            <w:tcBorders>
+              <w:top w:val="single" w:sz="6" w:space="0" w:color="000000"/>
+              <w:left w:val="single" w:sz="6" w:space="0" w:color="000000"/>
+              <w:bottom w:val="single" w:sz="6" w:space="0" w:color="000000"/>
+              <w:right w:val="single" w:sz="6" w:space="0" w:color="000000"/>
+            </w:tcBorders>
+            <w:tcMar>
+              <w:top w:w="105" w:type="dxa"/>
+              <w:left w:w="105" w:type="dxa"/>
+              <w:bottom w:w="105" w:type="dxa"/>
+              <w:right w:w="105" w:type="dxa"/>
+            </w:tcMar>
+            <w:hideMark/>
+          </w:tcPr>
+          <w:p>
+            <w:pPr>
+              <w:pStyle w:val="Sinespaciado"/>
+              <w:jc w:val="center"/>
+              <w:rPr>
+                <w:rFonts w:ascii="Calibri" w:hAnsi="Calibri"/>
+                <w:b/>
+                <w:sz w:val="22"/>
+                <w:szCs w:val="22"/>
+                <w:lang w:val="es-PE" w:eastAsia="es-PE"/>
+              </w:rPr>
+            </w:pPr>
+            <w:r>
+              <w:rPr>
+                <w:rFonts w:ascii="Calibri" w:hAnsi="Calibri"/>
+                <w:b/>
+                <w:sz w:val="22"/>
+                <w:szCs w:val="22"/>
+                <w:lang w:val="es-PE" w:eastAsia="es-PE"/>
+              </w:rPr>
+              <w:t>Extensión</w:t>
+            </w:r>
+          </w:p>
+        </w:tc>
+        <w:tc>
+          <w:tcPr>
+            <w:tcW w:w="1095" w:type="dxa"/>
+            <w:tcBorders>
+              <w:top w:val="single" w:sz="6" w:space="0" w:color="000000"/>
+              <w:left w:val="single" w:sz="6" w:space="0" w:color="000000"/>
+              <w:bottom w:val="single" w:sz="6" w:space="0" w:color="000000"/>
+              <w:right w:val="single" w:sz="6" w:space="0" w:color="000000"/>
+            </w:tcBorders>
+          </w:tcPr>
+          <w:p>
+            <w:pPr>
+              <w:pStyle w:val="Sinespaciado"/>
+              <w:jc w:val="center"/>
+              <w:rPr>
+                <w:rFonts w:ascii="Calibri" w:hAnsi="Calibri"/>
+                <w:b/>
+                <w:sz w:val="22"/>
+                <w:szCs w:val="22"/>
+                <w:lang w:val="es-PE" w:eastAsia="es-PE"/>
+              </w:rPr>
+            </w:pPr>
+            <w:r>
+              <w:rPr>
+                <w:rFonts w:ascii="Calibri" w:hAnsi="Calibri"/>
+                <w:b/>
+                <w:sz w:val="22"/>
+                <w:szCs w:val="22"/>
+                <w:lang w:val="es-PE" w:eastAsia="es-PE"/>
+              </w:rPr>
+              <w:t>Proyecto</w:t>
+            </w:r>
+          </w:p>
+        </w:tc>
+      </w:tr>
+      <w:tr>
+        <w:trPr>
+          <w:trHeight w:val="81"/>
+        </w:trPr>
+        <w:tc>
+          <w:tcPr>
+            <w:tcW w:w="709" w:type="dxa"/>
+            <w:tcBorders>
+              <w:top w:val="single" w:sz="6" w:space="0" w:color="000000"/>
+              <w:left w:val="single" w:sz="6" w:space="0" w:color="000000"/>
+              <w:bottom w:val="single" w:sz="6" w:space="0" w:color="000000"/>
+              <w:right w:val="single" w:sz="6" w:space="0" w:color="000000"/>
+            </w:tcBorders>
+            <w:tcMar>
+              <w:top w:w="105" w:type="dxa"/>
+              <w:left w:w="105" w:type="dxa"/>
+              <w:bottom w:w="105" w:type="dxa"/>
+              <w:right w:w="105" w:type="dxa"/>
+            </w:tcMar>
+          </w:tcPr>
+          <w:p>
+            <w:pPr>
+              <w:pStyle w:val="Sinespaciado"/>
+              <w:jc w:val="center"/>
+              <w:rPr>
+                <w:rFonts w:ascii="Calibri" w:hAnsi="Calibri"/>
+                <w:sz w:val="22"/>
+                <w:szCs w:val="22"/>
+                <w:lang w:val="es-PE" w:eastAsia="es-PE"/>
+              </w:rPr>
+            </w:pPr>
+            <w:r>
+              <w:rPr>
+                <w:rFonts w:ascii="Calibri" w:hAnsi="Calibri"/>
+                <w:sz w:val="22"/>
+                <w:szCs w:val="22"/>
+                <w:lang w:val="es-PE" w:eastAsia="es-PE"/>
+              </w:rPr>
+              <w:t>E</w:t>
+            </w:r>
+          </w:p>
+        </w:tc>
+        <w:tc>
+          <w:tcPr>
+            <w:tcW w:w="4394" w:type="dxa"/>
+            <w:tcBorders>
+              <w:top w:val="single" w:sz="6" w:space="0" w:color="000000"/>
+              <w:left w:val="single" w:sz="6" w:space="0" w:color="000000"/>
+              <w:bottom w:val="single" w:sz="6" w:space="0" w:color="000000"/>
+              <w:right w:val="single" w:sz="6" w:space="0" w:color="000000"/>
+            </w:tcBorders>
+            <w:tcMar>
+              <w:top w:w="105" w:type="dxa"/>
+              <w:left w:w="105" w:type="dxa"/>
+              <w:bottom w:w="105" w:type="dxa"/>
+              <w:right w:w="105" w:type="dxa"/>
+            </w:tcMar>
+          </w:tcPr>
+          <w:p>
+            <w:pPr>
+              <w:pStyle w:val="Sinespaciado"/>
+              <w:jc w:val="both"/>
+              <w:rPr>
+                <w:rFonts w:ascii="Calibri" w:hAnsi="Calibri"/>
+                <w:sz w:val="22"/>
+                <w:szCs w:val="22"/>
+                <w:lang w:val="es-PE" w:eastAsia="es-PE"/>
+              </w:rPr>
+            </w:pPr>
+            <w:r>
+              <w:rPr>
+                <w:rFonts w:ascii="Calibri" w:hAnsi="Calibri"/>
+                <w:sz w:val="22"/>
+                <w:szCs w:val="22"/>
+                <w:lang w:val="es-PE" w:eastAsia="es-PE"/>
+              </w:rPr>
+              <w:t>Plan del Proyecto</w:t>
+            </w:r>
+          </w:p>
+        </w:tc>
+        <w:tc>
+          <w:tcPr>
+            <w:tcW w:w="993" w:type="dxa"/>
+            <w:tcBorders>
+              <w:top w:val="single" w:sz="6" w:space="0" w:color="000000"/>
+              <w:left w:val="single" w:sz="6" w:space="0" w:color="000000"/>
+              <w:bottom w:val="single" w:sz="6" w:space="0" w:color="000000"/>
+              <w:right w:val="single" w:sz="6" w:space="0" w:color="000000"/>
+            </w:tcBorders>
+            <w:tcMar>
+              <w:top w:w="105" w:type="dxa"/>
+              <w:left w:w="105" w:type="dxa"/>
+              <w:bottom w:w="105" w:type="dxa"/>
+              <w:right w:w="105" w:type="dxa"/>
+            </w:tcMar>
+          </w:tcPr>
+          <w:p>
+            <w:pPr>
+              <w:pStyle w:val="Sinespaciado"/>
+              <w:jc w:val="center"/>
+              <w:rPr>
+                <w:rFonts w:ascii="Calibri" w:hAnsi="Calibri"/>
+                <w:sz w:val="22"/>
+                <w:szCs w:val="22"/>
+                <w:lang w:val="es-PE" w:eastAsia="es-PE"/>
+              </w:rPr>
+            </w:pPr>
+            <w:r>
+              <w:rPr>
+                <w:rFonts w:ascii="Calibri" w:hAnsi="Calibri"/>
+                <w:sz w:val="22"/>
+                <w:szCs w:val="22"/>
+                <w:lang w:val="es-PE" w:eastAsia="es-PE"/>
+              </w:rPr>
+              <w:t>P</w:t>
+            </w:r>
+          </w:p>
+        </w:tc>
+        <w:tc>
+          <w:tcPr>
+            <w:tcW w:w="1173" w:type="dxa"/>
+            <w:tcBorders>
+              <w:top w:val="single" w:sz="6" w:space="0" w:color="000000"/>
+              <w:left w:val="single" w:sz="6" w:space="0" w:color="000000"/>
+              <w:bottom w:val="single" w:sz="6" w:space="0" w:color="000000"/>
+              <w:right w:val="single" w:sz="6" w:space="0" w:color="000000"/>
+            </w:tcBorders>
+            <w:tcMar>
+              <w:top w:w="105" w:type="dxa"/>
+              <w:left w:w="105" w:type="dxa"/>
+              <w:bottom w:w="105" w:type="dxa"/>
+              <w:right w:w="105" w:type="dxa"/>
+            </w:tcMar>
+          </w:tcPr>
+          <w:p>
+            <w:pPr>
+              <w:pStyle w:val="Sinespaciado"/>
+              <w:jc w:val="center"/>
+              <w:rPr>
+                <w:rFonts w:ascii="Calibri" w:hAnsi="Calibri"/>
+                <w:sz w:val="22"/>
+                <w:szCs w:val="22"/>
+                <w:lang w:val="es-PE" w:eastAsia="es-PE"/>
+              </w:rPr>
+            </w:pPr>
+            <w:r>
+              <w:rPr>
+                <w:rFonts w:ascii="Calibri" w:hAnsi="Calibri"/>
+                <w:sz w:val="22"/>
+                <w:szCs w:val="22"/>
+                <w:lang w:val="es-PE" w:eastAsia="es-PE"/>
+              </w:rPr>
+              <w:t>.docx</w:t>
+            </w:r>
+          </w:p>
+        </w:tc>
+        <w:tc>
+          <w:tcPr>
+            <w:tcW w:w="1095" w:type="dxa"/>
+            <w:tcBorders>
+              <w:top w:val="single" w:sz="6" w:space="0" w:color="000000"/>
+              <w:left w:val="single" w:sz="6" w:space="0" w:color="000000"/>
+              <w:bottom w:val="single" w:sz="6" w:space="0" w:color="000000"/>
+              <w:right w:val="single" w:sz="6" w:space="0" w:color="000000"/>
+            </w:tcBorders>
+          </w:tcPr>
+          <w:p>
+            <w:pPr>
+              <w:pStyle w:val="Sinespaciado"/>
+              <w:jc w:val="center"/>
+              <w:rPr>
+                <w:rFonts w:ascii="Calibri" w:hAnsi="Calibri"/>
+                <w:sz w:val="22"/>
+                <w:szCs w:val="22"/>
+                <w:lang w:val="es-PE" w:eastAsia="es-PE"/>
+              </w:rPr>
+            </w:pPr>
+            <w:r>
+              <w:rPr>
+                <w:rFonts w:ascii="Calibri" w:hAnsi="Calibri"/>
+                <w:sz w:val="22"/>
+                <w:szCs w:val="22"/>
+                <w:lang w:val="es-PE" w:eastAsia="es-PE"/>
+              </w:rPr>
+              <w:t>SVO</w:t>
+            </w:r>
+          </w:p>
+        </w:tc>
+      </w:tr>
+      <w:tr>
+        <w:tc>
+          <w:tcPr>
+            <w:tcW w:w="709" w:type="dxa"/>
+            <w:tcBorders>
+              <w:top w:val="single" w:sz="6" w:space="0" w:color="000000"/>
+              <w:left w:val="single" w:sz="6" w:space="0" w:color="000000"/>
+              <w:bottom w:val="single" w:sz="6" w:space="0" w:color="000000"/>
+              <w:right w:val="single" w:sz="6" w:space="0" w:color="000000"/>
+            </w:tcBorders>
+            <w:tcMar>
+              <w:top w:w="105" w:type="dxa"/>
+              <w:left w:w="105" w:type="dxa"/>
+              <w:bottom w:w="105" w:type="dxa"/>
+              <w:right w:w="105" w:type="dxa"/>
+            </w:tcMar>
+          </w:tcPr>
+          <w:p>
+            <w:pPr>
+              <w:pStyle w:val="Sinespaciado"/>
+              <w:jc w:val="center"/>
+              <w:rPr>
+                <w:rFonts w:ascii="Calibri" w:hAnsi="Calibri"/>
+                <w:sz w:val="22"/>
+                <w:szCs w:val="22"/>
+                <w:lang w:val="es-PE" w:eastAsia="es-PE"/>
+              </w:rPr>
+            </w:pPr>
+            <w:r>
+              <w:rPr>
+                <w:rFonts w:ascii="Calibri" w:hAnsi="Calibri"/>
+                <w:sz w:val="22"/>
+                <w:szCs w:val="22"/>
+                <w:lang w:val="es-PE" w:eastAsia="es-PE"/>
+              </w:rPr>
+              <w:t>E</w:t>
+            </w:r>
+          </w:p>
+        </w:tc>
+        <w:tc>
+          <w:tcPr>
+            <w:tcW w:w="4394" w:type="dxa"/>
+            <w:tcBorders>
+              <w:top w:val="single" w:sz="6" w:space="0" w:color="000000"/>
+              <w:left w:val="single" w:sz="6" w:space="0" w:color="000000"/>
+              <w:bottom w:val="single" w:sz="6" w:space="0" w:color="000000"/>
+              <w:right w:val="single" w:sz="6" w:space="0" w:color="000000"/>
+            </w:tcBorders>
+            <w:tcMar>
+              <w:top w:w="105" w:type="dxa"/>
+              <w:left w:w="105" w:type="dxa"/>
+              <w:bottom w:w="105" w:type="dxa"/>
+              <w:right w:w="105" w:type="dxa"/>
+            </w:tcMar>
+          </w:tcPr>
+          <w:p>
+            <w:pPr>
+              <w:pStyle w:val="Sinespaciado"/>
+              <w:jc w:val="both"/>
+              <w:rPr>
+                <w:rFonts w:ascii="Calibri" w:hAnsi="Calibri"/>
+                <w:sz w:val="22"/>
+                <w:szCs w:val="22"/>
+                <w:lang w:val="es-PE" w:eastAsia="es-PE"/>
+              </w:rPr>
+            </w:pPr>
+            <w:r>
+              <w:rPr>
+                <w:rFonts w:ascii="Calibri" w:hAnsi="Calibri"/>
+                <w:sz w:val="22"/>
+                <w:szCs w:val="22"/>
+                <w:lang w:val="es-PE" w:eastAsia="es-PE"/>
+              </w:rPr>
+              <w:t>Cronograma del Proyecto</w:t>
+            </w:r>
+          </w:p>
+        </w:tc>
+        <w:tc>
+          <w:tcPr>
+            <w:tcW w:w="993" w:type="dxa"/>
+            <w:tcBorders>
+              <w:top w:val="single" w:sz="6" w:space="0" w:color="000000"/>
+              <w:left w:val="single" w:sz="6" w:space="0" w:color="000000"/>
+              <w:bottom w:val="single" w:sz="6" w:space="0" w:color="000000"/>
+              <w:right w:val="single" w:sz="6" w:space="0" w:color="000000"/>
+            </w:tcBorders>
+            <w:tcMar>
+              <w:top w:w="105" w:type="dxa"/>
+              <w:left w:w="105" w:type="dxa"/>
+              <w:bottom w:w="105" w:type="dxa"/>
+              <w:right w:w="105" w:type="dxa"/>
+            </w:tcMar>
+          </w:tcPr>
+          <w:p>
+            <w:pPr>
+              <w:pStyle w:val="Sinespaciado"/>
+              <w:jc w:val="center"/>
+              <w:rPr>
+                <w:rFonts w:ascii="Calibri" w:hAnsi="Calibri"/>
+                <w:sz w:val="22"/>
+                <w:szCs w:val="22"/>
+                <w:lang w:val="es-PE" w:eastAsia="es-PE"/>
+              </w:rPr>
+            </w:pPr>
+            <w:r>
+              <w:rPr>
+                <w:rFonts w:ascii="Calibri" w:hAnsi="Calibri"/>
+                <w:sz w:val="22"/>
+                <w:szCs w:val="22"/>
+                <w:lang w:val="es-PE" w:eastAsia="es-PE"/>
+              </w:rPr>
+              <w:t>P</w:t>
+            </w:r>
+          </w:p>
+        </w:tc>
+        <w:tc>
+          <w:tcPr>
+            <w:tcW w:w="1173" w:type="dxa"/>
+            <w:tcBorders>
+              <w:top w:val="single" w:sz="6" w:space="0" w:color="000000"/>
+              <w:left w:val="single" w:sz="6" w:space="0" w:color="000000"/>
+              <w:bottom w:val="single" w:sz="6" w:space="0" w:color="000000"/>
+              <w:right w:val="single" w:sz="6" w:space="0" w:color="000000"/>
+            </w:tcBorders>
+            <w:tcMar>
+              <w:top w:w="105" w:type="dxa"/>
+              <w:left w:w="105" w:type="dxa"/>
+              <w:bottom w:w="105" w:type="dxa"/>
+              <w:right w:w="105" w:type="dxa"/>
+            </w:tcMar>
+          </w:tcPr>
+          <w:p>
+            <w:pPr>
+              <w:pStyle w:val="Sinespaciado"/>
+              <w:jc w:val="center"/>
+              <w:rPr>
+                <w:rFonts w:ascii="Calibri" w:hAnsi="Calibri"/>
+                <w:sz w:val="22"/>
+                <w:szCs w:val="22"/>
+                <w:lang w:val="es-PE" w:eastAsia="es-PE"/>
+              </w:rPr>
+            </w:pPr>
+            <w:r>
+              <w:rPr>
+                <w:rFonts w:ascii="Calibri" w:hAnsi="Calibri"/>
+                <w:sz w:val="22"/>
+                <w:szCs w:val="22"/>
+                <w:lang w:val="es-PE" w:eastAsia="es-PE"/>
+              </w:rPr>
+              <w:t>.xls</w:t>
+            </w:r>
+          </w:p>
+        </w:tc>
+        <w:tc>
+          <w:tcPr>
+            <w:tcW w:w="1095" w:type="dxa"/>
+            <w:tcBorders>
+              <w:top w:val="single" w:sz="6" w:space="0" w:color="000000"/>
+              <w:left w:val="single" w:sz="6" w:space="0" w:color="000000"/>
+              <w:bottom w:val="single" w:sz="6" w:space="0" w:color="000000"/>
+              <w:right w:val="single" w:sz="6" w:space="0" w:color="000000"/>
+            </w:tcBorders>
+          </w:tcPr>
+          <w:p>
+            <w:pPr>
+              <w:pStyle w:val="Sinespaciado"/>
+              <w:jc w:val="center"/>
+              <w:rPr>
+                <w:rFonts w:ascii="Calibri" w:hAnsi="Calibri"/>
+                <w:sz w:val="22"/>
+                <w:szCs w:val="22"/>
+                <w:lang w:val="es-PE" w:eastAsia="es-PE"/>
+              </w:rPr>
+            </w:pPr>
+            <w:r>
+              <w:rPr>
+                <w:rFonts w:ascii="Calibri" w:hAnsi="Calibri"/>
+                <w:sz w:val="22"/>
+                <w:szCs w:val="22"/>
+                <w:lang w:val="es-PE" w:eastAsia="es-PE"/>
+              </w:rPr>
+              <w:t>SVO</w:t>
+            </w:r>
+          </w:p>
+        </w:tc>
+      </w:tr>
+      <w:tr>
+        <w:tc>
+          <w:tcPr>
+            <w:tcW w:w="709" w:type="dxa"/>
+            <w:tcBorders>
+              <w:top w:val="single" w:sz="6" w:space="0" w:color="000000"/>
+              <w:left w:val="single" w:sz="6" w:space="0" w:color="000000"/>
+              <w:bottom w:val="single" w:sz="6" w:space="0" w:color="000000"/>
+              <w:right w:val="single" w:sz="6" w:space="0" w:color="000000"/>
+            </w:tcBorders>
+            <w:tcMar>
+              <w:top w:w="105" w:type="dxa"/>
+              <w:left w:w="105" w:type="dxa"/>
+              <w:bottom w:w="105" w:type="dxa"/>
+              <w:right w:w="105" w:type="dxa"/>
+            </w:tcMar>
+            <w:hideMark/>
+          </w:tcPr>
+          <w:p>
+            <w:pPr>
+              <w:pStyle w:val="Sinespaciado"/>
+              <w:jc w:val="center"/>
+              <w:rPr>
+                <w:rFonts w:ascii="Calibri" w:hAnsi="Calibri"/>
+                <w:sz w:val="22"/>
+                <w:szCs w:val="22"/>
+                <w:lang w:val="es-PE" w:eastAsia="es-PE"/>
+              </w:rPr>
+            </w:pPr>
+            <w:r>
+              <w:rPr>
+                <w:rFonts w:ascii="Calibri" w:hAnsi="Calibri"/>
+                <w:sz w:val="22"/>
+                <w:szCs w:val="22"/>
+                <w:lang w:val="es-PE" w:eastAsia="es-PE"/>
+              </w:rPr>
+              <w:t>E</w:t>
+            </w:r>
+          </w:p>
+        </w:tc>
+        <w:tc>
+          <w:tcPr>
+            <w:tcW w:w="4394" w:type="dxa"/>
+            <w:tcBorders>
+              <w:top w:val="single" w:sz="6" w:space="0" w:color="000000"/>
+              <w:left w:val="single" w:sz="6" w:space="0" w:color="000000"/>
+              <w:bottom w:val="single" w:sz="6" w:space="0" w:color="000000"/>
+              <w:right w:val="single" w:sz="6" w:space="0" w:color="000000"/>
+            </w:tcBorders>
+            <w:tcMar>
+              <w:top w:w="105" w:type="dxa"/>
+              <w:left w:w="105" w:type="dxa"/>
+              <w:bottom w:w="105" w:type="dxa"/>
+              <w:right w:w="105" w:type="dxa"/>
+            </w:tcMar>
+            <w:hideMark/>
+          </w:tcPr>
+          <w:p>
+            <w:pPr>
+              <w:pStyle w:val="Sinespaciado"/>
+              <w:jc w:val="both"/>
+              <w:rPr>
+                <w:rFonts w:ascii="Calibri" w:hAnsi="Calibri"/>
+                <w:sz w:val="22"/>
+                <w:szCs w:val="22"/>
+                <w:lang w:val="es-PE" w:eastAsia="es-PE"/>
+              </w:rPr>
+            </w:pPr>
+            <w:r>
+              <w:rPr>
+                <w:rFonts w:ascii="Calibri" w:hAnsi="Calibri"/>
+                <w:sz w:val="22"/>
+                <w:szCs w:val="22"/>
+                <w:lang w:val="es-PE" w:eastAsia="es-PE"/>
+              </w:rPr>
+              <w:t>Documento de Negocio</w:t>
+            </w:r>
+          </w:p>
+        </w:tc>
+        <w:tc>
+          <w:tcPr>
+            <w:tcW w:w="993" w:type="dxa"/>
+            <w:tcBorders>
+              <w:top w:val="single" w:sz="6" w:space="0" w:color="000000"/>
+              <w:left w:val="single" w:sz="6" w:space="0" w:color="000000"/>
+              <w:bottom w:val="single" w:sz="6" w:space="0" w:color="000000"/>
+              <w:right w:val="single" w:sz="6" w:space="0" w:color="000000"/>
+            </w:tcBorders>
+            <w:tcMar>
+              <w:top w:w="105" w:type="dxa"/>
+              <w:left w:w="105" w:type="dxa"/>
+              <w:bottom w:w="105" w:type="dxa"/>
+              <w:right w:w="105" w:type="dxa"/>
+            </w:tcMar>
+            <w:hideMark/>
+          </w:tcPr>
+          <w:p>
+            <w:pPr>
+              <w:pStyle w:val="Sinespaciado"/>
+              <w:jc w:val="center"/>
+              <w:rPr>
+                <w:rFonts w:ascii="Calibri" w:hAnsi="Calibri"/>
+                <w:sz w:val="22"/>
+                <w:szCs w:val="22"/>
+                <w:lang w:val="es-PE" w:eastAsia="es-PE"/>
+              </w:rPr>
+            </w:pPr>
+            <w:r>
+              <w:rPr>
+                <w:rFonts w:ascii="Calibri" w:hAnsi="Calibri"/>
+                <w:sz w:val="22"/>
+                <w:szCs w:val="22"/>
+                <w:lang w:val="es-PE" w:eastAsia="es-PE"/>
+              </w:rPr>
+              <w:t>P</w:t>
+            </w:r>
+          </w:p>
+        </w:tc>
+        <w:tc>
+          <w:tcPr>
+            <w:tcW w:w="1173" w:type="dxa"/>
+            <w:tcBorders>
+              <w:top w:val="single" w:sz="6" w:space="0" w:color="000000"/>
+              <w:left w:val="single" w:sz="6" w:space="0" w:color="000000"/>
+              <w:bottom w:val="single" w:sz="6" w:space="0" w:color="000000"/>
+              <w:right w:val="single" w:sz="6" w:space="0" w:color="000000"/>
+            </w:tcBorders>
+            <w:tcMar>
+              <w:top w:w="105" w:type="dxa"/>
+              <w:left w:w="105" w:type="dxa"/>
+              <w:bottom w:w="105" w:type="dxa"/>
+              <w:right w:w="105" w:type="dxa"/>
+            </w:tcMar>
+            <w:hideMark/>
+          </w:tcPr>
+          <w:p>
+            <w:pPr>
+              <w:pStyle w:val="Sinespaciado"/>
+              <w:jc w:val="center"/>
+              <w:rPr>
+                <w:rFonts w:ascii="Calibri" w:hAnsi="Calibri"/>
+                <w:sz w:val="22"/>
+                <w:szCs w:val="22"/>
+                <w:lang w:val="es-PE" w:eastAsia="es-PE"/>
+              </w:rPr>
+            </w:pPr>
+            <w:r>
+              <w:rPr>
+                <w:rFonts w:ascii="Calibri" w:hAnsi="Calibri"/>
+                <w:sz w:val="22"/>
+                <w:szCs w:val="22"/>
+                <w:lang w:val="es-PE" w:eastAsia="es-PE"/>
+              </w:rPr>
+              <w:t>.docx</w:t>
+            </w:r>
+          </w:p>
+        </w:tc>
+        <w:tc>
+          <w:tcPr>
+            <w:tcW w:w="1095" w:type="dxa"/>
+            <w:tcBorders>
+              <w:top w:val="single" w:sz="6" w:space="0" w:color="000000"/>
+              <w:left w:val="single" w:sz="6" w:space="0" w:color="000000"/>
+              <w:bottom w:val="single" w:sz="6" w:space="0" w:color="000000"/>
+              <w:right w:val="single" w:sz="6" w:space="0" w:color="000000"/>
+            </w:tcBorders>
+          </w:tcPr>
+          <w:p>
+            <w:pPr>
+              <w:pStyle w:val="Sinespaciado"/>
+              <w:jc w:val="center"/>
+              <w:rPr>
+                <w:rFonts w:ascii="Calibri" w:hAnsi="Calibri"/>
+                <w:sz w:val="22"/>
+                <w:szCs w:val="22"/>
+                <w:lang w:val="es-PE" w:eastAsia="es-PE"/>
+              </w:rPr>
+            </w:pPr>
+            <w:r>
+              <w:rPr>
+                <w:rFonts w:ascii="Calibri" w:hAnsi="Calibri"/>
+                <w:sz w:val="22"/>
+                <w:szCs w:val="22"/>
+                <w:lang w:val="es-PE" w:eastAsia="es-PE"/>
+              </w:rPr>
+              <w:t>SVO</w:t>
+            </w:r>
+          </w:p>
+        </w:tc>
+      </w:tr>
+      <w:tr>
+        <w:tc>
+          <w:tcPr>
+            <w:tcW w:w="709" w:type="dxa"/>
+            <w:tcBorders>
+              <w:top w:val="single" w:sz="6" w:space="0" w:color="000000"/>
+              <w:left w:val="single" w:sz="6" w:space="0" w:color="000000"/>
+              <w:bottom w:val="single" w:sz="6" w:space="0" w:color="000000"/>
+              <w:right w:val="single" w:sz="6" w:space="0" w:color="000000"/>
+            </w:tcBorders>
+            <w:tcMar>
+              <w:top w:w="105" w:type="dxa"/>
+              <w:left w:w="105" w:type="dxa"/>
+              <w:bottom w:w="105" w:type="dxa"/>
+              <w:right w:w="105" w:type="dxa"/>
+            </w:tcMar>
+          </w:tcPr>
+          <w:p>
+            <w:pPr>
+              <w:pStyle w:val="Sinespaciado"/>
+              <w:jc w:val="center"/>
+              <w:rPr>
+                <w:rFonts w:ascii="Calibri" w:hAnsi="Calibri"/>
+                <w:sz w:val="22"/>
+                <w:szCs w:val="22"/>
+                <w:lang w:val="es-PE" w:eastAsia="es-PE"/>
+              </w:rPr>
+            </w:pPr>
+          </w:p>
+        </w:tc>
+        <w:tc>
+          <w:tcPr>
+            <w:tcW w:w="4394" w:type="dxa"/>
+            <w:tcBorders>
+              <w:top w:val="single" w:sz="6" w:space="0" w:color="000000"/>
+              <w:left w:val="single" w:sz="6" w:space="0" w:color="000000"/>
+              <w:bottom w:val="single" w:sz="6" w:space="0" w:color="000000"/>
+              <w:right w:val="single" w:sz="6" w:space="0" w:color="000000"/>
+            </w:tcBorders>
+            <w:tcMar>
+              <w:top w:w="105" w:type="dxa"/>
+              <w:left w:w="105" w:type="dxa"/>
+              <w:bottom w:w="105" w:type="dxa"/>
+              <w:right w:w="105" w:type="dxa"/>
+            </w:tcMar>
+          </w:tcPr>
+          <w:p>
+            <w:pPr>
+              <w:pStyle w:val="Sinespaciado"/>
+              <w:jc w:val="both"/>
+              <w:rPr>
+                <w:rFonts w:ascii="Calibri" w:hAnsi="Calibri"/>
+                <w:sz w:val="22"/>
+                <w:szCs w:val="22"/>
+                <w:lang w:val="es-PE" w:eastAsia="es-PE"/>
+              </w:rPr>
+            </w:pPr>
+          </w:p>
+        </w:tc>
+        <w:tc>
+          <w:tcPr>
+            <w:tcW w:w="993" w:type="dxa"/>
+            <w:tcBorders>
+              <w:top w:val="single" w:sz="6" w:space="0" w:color="000000"/>
+              <w:left w:val="single" w:sz="6" w:space="0" w:color="000000"/>
+              <w:bottom w:val="single" w:sz="6" w:space="0" w:color="000000"/>
+              <w:right w:val="single" w:sz="6" w:space="0" w:color="000000"/>
+            </w:tcBorders>
+            <w:tcMar>
+              <w:top w:w="105" w:type="dxa"/>
+              <w:left w:w="105" w:type="dxa"/>
+              <w:bottom w:w="105" w:type="dxa"/>
+              <w:right w:w="105" w:type="dxa"/>
+            </w:tcMar>
+          </w:tcPr>
+          <w:p>
+            <w:pPr>
+              <w:pStyle w:val="Sinespaciado"/>
+              <w:jc w:val="center"/>
+              <w:rPr>
+                <w:rFonts w:ascii="Calibri" w:hAnsi="Calibri"/>
+                <w:sz w:val="22"/>
+                <w:szCs w:val="22"/>
+                <w:lang w:val="es-PE" w:eastAsia="es-PE"/>
+              </w:rPr>
+            </w:pPr>
+          </w:p>
+        </w:tc>
+        <w:tc>
+          <w:tcPr>
+            <w:tcW w:w="1173" w:type="dxa"/>
+            <w:tcBorders>
+              <w:top w:val="single" w:sz="6" w:space="0" w:color="000000"/>
+              <w:left w:val="single" w:sz="6" w:space="0" w:color="000000"/>
+              <w:bottom w:val="single" w:sz="6" w:space="0" w:color="000000"/>
+              <w:right w:val="single" w:sz="6" w:space="0" w:color="000000"/>
+            </w:tcBorders>
+            <w:tcMar>
+              <w:top w:w="105" w:type="dxa"/>
+              <w:left w:w="105" w:type="dxa"/>
+              <w:bottom w:w="105" w:type="dxa"/>
+              <w:right w:w="105" w:type="dxa"/>
+            </w:tcMar>
+          </w:tcPr>
+          <w:p>
+            <w:pPr>
+              <w:pStyle w:val="Sinespaciado"/>
+              <w:jc w:val="center"/>
+              <w:rPr>
+                <w:rFonts w:ascii="Calibri" w:hAnsi="Calibri"/>
+                <w:sz w:val="22"/>
+                <w:szCs w:val="22"/>
+                <w:lang w:val="es-PE" w:eastAsia="es-PE"/>
+              </w:rPr>
+            </w:pPr>
+          </w:p>
+        </w:tc>
+        <w:tc>
+          <w:tcPr>
+            <w:tcW w:w="1095" w:type="dxa"/>
+            <w:tcBorders>
+              <w:top w:val="single" w:sz="6" w:space="0" w:color="000000"/>
+              <w:left w:val="single" w:sz="6" w:space="0" w:color="000000"/>
+              <w:bottom w:val="single" w:sz="6" w:space="0" w:color="000000"/>
+              <w:right w:val="single" w:sz="6" w:space="0" w:color="000000"/>
+            </w:tcBorders>
+          </w:tcPr>
+          <w:p>
+            <w:pPr>
+              <w:pStyle w:val="Sinespaciado"/>
+              <w:jc w:val="center"/>
+              <w:rPr>
+                <w:rFonts w:ascii="Calibri" w:hAnsi="Calibri"/>
+                <w:sz w:val="22"/>
+                <w:szCs w:val="22"/>
+                <w:lang w:val="es-PE" w:eastAsia="es-PE"/>
+              </w:rPr>
+            </w:pPr>
+          </w:p>
+        </w:tc>
+      </w:tr>
+      <w:tr>
+        <w:tc>
+          <w:tcPr>
+            <w:tcW w:w="709" w:type="dxa"/>
+            <w:tcBorders>
+              <w:top w:val="single" w:sz="6" w:space="0" w:color="000000"/>
+              <w:left w:val="single" w:sz="6" w:space="0" w:color="000000"/>
+              <w:bottom w:val="single" w:sz="6" w:space="0" w:color="000000"/>
+              <w:right w:val="single" w:sz="6" w:space="0" w:color="000000"/>
+            </w:tcBorders>
+            <w:tcMar>
+              <w:top w:w="105" w:type="dxa"/>
+              <w:left w:w="105" w:type="dxa"/>
+              <w:bottom w:w="105" w:type="dxa"/>
+              <w:right w:w="105" w:type="dxa"/>
+            </w:tcMar>
+          </w:tcPr>
+          <w:p>
+            <w:pPr>
+              <w:pStyle w:val="Sinespaciado"/>
+              <w:jc w:val="center"/>
+              <w:rPr>
+                <w:rFonts w:ascii="Calibri" w:hAnsi="Calibri"/>
+                <w:sz w:val="22"/>
+                <w:szCs w:val="22"/>
+                <w:lang w:val="es-PE" w:eastAsia="es-PE"/>
+              </w:rPr>
+            </w:pPr>
+          </w:p>
+        </w:tc>
+        <w:tc>
+          <w:tcPr>
+            <w:tcW w:w="4394" w:type="dxa"/>
+            <w:tcBorders>
+              <w:top w:val="single" w:sz="6" w:space="0" w:color="000000"/>
+              <w:left w:val="single" w:sz="6" w:space="0" w:color="000000"/>
+              <w:bottom w:val="single" w:sz="6" w:space="0" w:color="000000"/>
+              <w:right w:val="single" w:sz="6" w:space="0" w:color="000000"/>
+            </w:tcBorders>
+            <w:tcMar>
+              <w:top w:w="105" w:type="dxa"/>
+              <w:left w:w="105" w:type="dxa"/>
+              <w:bottom w:w="105" w:type="dxa"/>
+              <w:right w:w="105" w:type="dxa"/>
+            </w:tcMar>
+          </w:tcPr>
+          <w:p>
+            <w:pPr>
+              <w:pStyle w:val="Sinespaciado"/>
+              <w:jc w:val="both"/>
+              <w:rPr>
+                <w:rFonts w:ascii="Calibri" w:hAnsi="Calibri"/>
+                <w:sz w:val="22"/>
+                <w:szCs w:val="22"/>
+                <w:lang w:val="es-PE" w:eastAsia="es-PE"/>
+              </w:rPr>
+            </w:pPr>
+          </w:p>
+        </w:tc>
+        <w:tc>
+          <w:tcPr>
+            <w:tcW w:w="993" w:type="dxa"/>
+            <w:tcBorders>
+              <w:top w:val="single" w:sz="6" w:space="0" w:color="000000"/>
+              <w:left w:val="single" w:sz="6" w:space="0" w:color="000000"/>
+              <w:bottom w:val="single" w:sz="6" w:space="0" w:color="000000"/>
+              <w:right w:val="single" w:sz="6" w:space="0" w:color="000000"/>
+            </w:tcBorders>
+            <w:tcMar>
+              <w:top w:w="105" w:type="dxa"/>
+              <w:left w:w="105" w:type="dxa"/>
+              <w:bottom w:w="105" w:type="dxa"/>
+              <w:right w:w="105" w:type="dxa"/>
+            </w:tcMar>
+          </w:tcPr>
+          <w:p>
+            <w:pPr>
+              <w:pStyle w:val="Sinespaciado"/>
+              <w:jc w:val="center"/>
+              <w:rPr>
+                <w:rFonts w:ascii="Calibri" w:hAnsi="Calibri"/>
+                <w:sz w:val="22"/>
+                <w:szCs w:val="22"/>
+                <w:lang w:val="es-PE" w:eastAsia="es-PE"/>
+              </w:rPr>
+            </w:pPr>
+          </w:p>
+        </w:tc>
+        <w:tc>
+          <w:tcPr>
+            <w:tcW w:w="1173" w:type="dxa"/>
+            <w:tcBorders>
+              <w:top w:val="single" w:sz="6" w:space="0" w:color="000000"/>
+              <w:left w:val="single" w:sz="6" w:space="0" w:color="000000"/>
+              <w:bottom w:val="single" w:sz="6" w:space="0" w:color="000000"/>
+              <w:right w:val="single" w:sz="6" w:space="0" w:color="000000"/>
+            </w:tcBorders>
+            <w:tcMar>
+              <w:top w:w="105" w:type="dxa"/>
+              <w:left w:w="105" w:type="dxa"/>
+              <w:bottom w:w="105" w:type="dxa"/>
+              <w:right w:w="105" w:type="dxa"/>
+            </w:tcMar>
+          </w:tcPr>
+          <w:p>
+            <w:pPr>
+              <w:pStyle w:val="Sinespaciado"/>
+              <w:jc w:val="center"/>
+              <w:rPr>
+                <w:rFonts w:ascii="Calibri" w:hAnsi="Calibri"/>
+                <w:sz w:val="22"/>
+                <w:szCs w:val="22"/>
+                <w:lang w:val="es-PE" w:eastAsia="es-PE"/>
+              </w:rPr>
+            </w:pPr>
+          </w:p>
+        </w:tc>
+        <w:tc>
+          <w:tcPr>
+            <w:tcW w:w="1095" w:type="dxa"/>
+            <w:tcBorders>
+              <w:top w:val="single" w:sz="6" w:space="0" w:color="000000"/>
+              <w:left w:val="single" w:sz="6" w:space="0" w:color="000000"/>
+              <w:bottom w:val="single" w:sz="6" w:space="0" w:color="000000"/>
+              <w:right w:val="single" w:sz="6" w:space="0" w:color="000000"/>
+            </w:tcBorders>
+          </w:tcPr>
+          <w:p>
+            <w:pPr>
+              <w:pStyle w:val="Sinespaciado"/>
+              <w:jc w:val="center"/>
+              <w:rPr>
+                <w:rFonts w:ascii="Calibri" w:hAnsi="Calibri"/>
+                <w:sz w:val="22"/>
+                <w:szCs w:val="22"/>
+                <w:lang w:val="es-PE" w:eastAsia="es-PE"/>
+              </w:rPr>
+            </w:pPr>
+          </w:p>
+        </w:tc>
+      </w:tr>
+      <w:tr>
+        <w:tc>
+          <w:tcPr>
+            <w:tcW w:w="709" w:type="dxa"/>
+            <w:tcBorders>
+              <w:top w:val="single" w:sz="6" w:space="0" w:color="000000"/>
+              <w:left w:val="single" w:sz="6" w:space="0" w:color="000000"/>
+              <w:bottom w:val="single" w:sz="6" w:space="0" w:color="000000"/>
+              <w:right w:val="single" w:sz="6" w:space="0" w:color="000000"/>
+            </w:tcBorders>
+            <w:tcMar>
+              <w:top w:w="105" w:type="dxa"/>
+              <w:left w:w="105" w:type="dxa"/>
+              <w:bottom w:w="105" w:type="dxa"/>
+              <w:right w:w="105" w:type="dxa"/>
+            </w:tcMar>
+          </w:tcPr>
+          <w:p>
+            <w:pPr>
+              <w:pStyle w:val="Sinespaciado"/>
+              <w:jc w:val="center"/>
+              <w:rPr>
+                <w:rFonts w:ascii="Calibri" w:hAnsi="Calibri"/>
+                <w:sz w:val="22"/>
+                <w:szCs w:val="22"/>
+                <w:lang w:val="es-PE" w:eastAsia="es-PE"/>
+              </w:rPr>
+            </w:pPr>
+          </w:p>
+        </w:tc>
+        <w:tc>
+          <w:tcPr>
+            <w:tcW w:w="4394" w:type="dxa"/>
+            <w:tcBorders>
+              <w:top w:val="single" w:sz="6" w:space="0" w:color="000000"/>
+              <w:left w:val="single" w:sz="6" w:space="0" w:color="000000"/>
+              <w:bottom w:val="single" w:sz="6" w:space="0" w:color="000000"/>
+              <w:right w:val="single" w:sz="6" w:space="0" w:color="000000"/>
+            </w:tcBorders>
+            <w:tcMar>
+              <w:top w:w="105" w:type="dxa"/>
+              <w:left w:w="105" w:type="dxa"/>
+              <w:bottom w:w="105" w:type="dxa"/>
+              <w:right w:w="105" w:type="dxa"/>
+            </w:tcMar>
+          </w:tcPr>
+          <w:p>
+            <w:pPr>
+              <w:pStyle w:val="Sinespaciado"/>
+              <w:jc w:val="both"/>
+              <w:rPr>
+                <w:rFonts w:ascii="Calibri" w:hAnsi="Calibri"/>
+                <w:sz w:val="22"/>
+                <w:szCs w:val="22"/>
+                <w:lang w:val="es-PE" w:eastAsia="es-PE"/>
+              </w:rPr>
+            </w:pPr>
+          </w:p>
+        </w:tc>
+        <w:tc>
+          <w:tcPr>
+            <w:tcW w:w="993" w:type="dxa"/>
+            <w:tcBorders>
+              <w:top w:val="single" w:sz="6" w:space="0" w:color="000000"/>
+              <w:left w:val="single" w:sz="6" w:space="0" w:color="000000"/>
+              <w:bottom w:val="single" w:sz="6" w:space="0" w:color="000000"/>
+              <w:right w:val="single" w:sz="6" w:space="0" w:color="000000"/>
+            </w:tcBorders>
+            <w:tcMar>
+              <w:top w:w="105" w:type="dxa"/>
+              <w:left w:w="105" w:type="dxa"/>
+              <w:bottom w:w="105" w:type="dxa"/>
+              <w:right w:w="105" w:type="dxa"/>
+            </w:tcMar>
+          </w:tcPr>
+          <w:p>
+            <w:pPr>
+              <w:pStyle w:val="Sinespaciado"/>
+              <w:jc w:val="center"/>
+              <w:rPr>
+                <w:rFonts w:ascii="Calibri" w:hAnsi="Calibri"/>
+                <w:sz w:val="22"/>
+                <w:szCs w:val="22"/>
+                <w:lang w:val="es-PE" w:eastAsia="es-PE"/>
+              </w:rPr>
+            </w:pPr>
+          </w:p>
+        </w:tc>
+        <w:tc>
+          <w:tcPr>
+            <w:tcW w:w="1173" w:type="dxa"/>
+            <w:tcBorders>
+              <w:top w:val="single" w:sz="6" w:space="0" w:color="000000"/>
+              <w:left w:val="single" w:sz="6" w:space="0" w:color="000000"/>
+              <w:bottom w:val="single" w:sz="6" w:space="0" w:color="000000"/>
+              <w:right w:val="single" w:sz="6" w:space="0" w:color="000000"/>
+            </w:tcBorders>
+            <w:tcMar>
+              <w:top w:w="105" w:type="dxa"/>
+              <w:left w:w="105" w:type="dxa"/>
+              <w:bottom w:w="105" w:type="dxa"/>
+              <w:right w:w="105" w:type="dxa"/>
+            </w:tcMar>
+          </w:tcPr>
+          <w:p>
+            <w:pPr>
+              <w:pStyle w:val="Sinespaciado"/>
+              <w:jc w:val="center"/>
+              <w:rPr>
+                <w:rFonts w:ascii="Calibri" w:hAnsi="Calibri"/>
+                <w:sz w:val="22"/>
+                <w:szCs w:val="22"/>
+                <w:lang w:val="es-PE" w:eastAsia="es-PE"/>
+              </w:rPr>
+            </w:pPr>
+          </w:p>
+        </w:tc>
+        <w:tc>
+          <w:tcPr>
+            <w:tcW w:w="1095" w:type="dxa"/>
+            <w:tcBorders>
+              <w:top w:val="single" w:sz="6" w:space="0" w:color="000000"/>
+              <w:left w:val="single" w:sz="6" w:space="0" w:color="000000"/>
+              <w:bottom w:val="single" w:sz="6" w:space="0" w:color="000000"/>
+              <w:right w:val="single" w:sz="6" w:space="0" w:color="000000"/>
+            </w:tcBorders>
+          </w:tcPr>
+          <w:p>
+            <w:pPr>
+              <w:pStyle w:val="Sinespaciado"/>
+              <w:jc w:val="center"/>
+              <w:rPr>
+                <w:rFonts w:ascii="Calibri" w:hAnsi="Calibri"/>
+                <w:sz w:val="22"/>
+                <w:szCs w:val="22"/>
+                <w:lang w:val="es-PE" w:eastAsia="es-PE"/>
+              </w:rPr>
+            </w:pPr>
+          </w:p>
+        </w:tc>
+      </w:tr>
+      <w:tr>
+        <w:tc>
+          <w:tcPr>
+            <w:tcW w:w="709" w:type="dxa"/>
+            <w:tcBorders>
+              <w:top w:val="single" w:sz="6" w:space="0" w:color="000000"/>
+              <w:left w:val="single" w:sz="6" w:space="0" w:color="000000"/>
+              <w:bottom w:val="single" w:sz="6" w:space="0" w:color="000000"/>
+              <w:right w:val="single" w:sz="6" w:space="0" w:color="000000"/>
+            </w:tcBorders>
+            <w:tcMar>
+              <w:top w:w="105" w:type="dxa"/>
+              <w:left w:w="105" w:type="dxa"/>
+              <w:bottom w:w="105" w:type="dxa"/>
+              <w:right w:w="105" w:type="dxa"/>
+            </w:tcMar>
+          </w:tcPr>
+          <w:p>
+            <w:pPr>
+              <w:pStyle w:val="Sinespaciado"/>
+              <w:jc w:val="center"/>
+              <w:rPr>
+                <w:rFonts w:ascii="Calibri" w:hAnsi="Calibri"/>
+                <w:sz w:val="22"/>
+                <w:szCs w:val="22"/>
+                <w:lang w:val="es-PE" w:eastAsia="es-PE"/>
+              </w:rPr>
+            </w:pPr>
+          </w:p>
+        </w:tc>
+        <w:tc>
+          <w:tcPr>
+            <w:tcW w:w="4394" w:type="dxa"/>
+            <w:tcBorders>
+              <w:top w:val="single" w:sz="6" w:space="0" w:color="000000"/>
+              <w:left w:val="single" w:sz="6" w:space="0" w:color="000000"/>
+              <w:bottom w:val="single" w:sz="6" w:space="0" w:color="000000"/>
+              <w:right w:val="single" w:sz="6" w:space="0" w:color="000000"/>
+            </w:tcBorders>
+            <w:tcMar>
+              <w:top w:w="105" w:type="dxa"/>
+              <w:left w:w="105" w:type="dxa"/>
+              <w:bottom w:w="105" w:type="dxa"/>
+              <w:right w:w="105" w:type="dxa"/>
+            </w:tcMar>
+          </w:tcPr>
+          <w:p>
+            <w:pPr>
+              <w:pStyle w:val="Sinespaciado"/>
+              <w:jc w:val="both"/>
+              <w:rPr>
+                <w:rFonts w:ascii="Calibri" w:hAnsi="Calibri"/>
+                <w:sz w:val="22"/>
+                <w:szCs w:val="22"/>
+                <w:lang w:val="es-PE" w:eastAsia="es-PE"/>
+              </w:rPr>
+            </w:pPr>
+          </w:p>
+        </w:tc>
+        <w:tc>
+          <w:tcPr>
+            <w:tcW w:w="993" w:type="dxa"/>
+            <w:tcBorders>
+              <w:top w:val="single" w:sz="6" w:space="0" w:color="000000"/>
+              <w:left w:val="single" w:sz="6" w:space="0" w:color="000000"/>
+              <w:bottom w:val="single" w:sz="6" w:space="0" w:color="000000"/>
+              <w:right w:val="single" w:sz="6" w:space="0" w:color="000000"/>
+            </w:tcBorders>
+            <w:tcMar>
+              <w:top w:w="105" w:type="dxa"/>
+              <w:left w:w="105" w:type="dxa"/>
+              <w:bottom w:w="105" w:type="dxa"/>
+              <w:right w:w="105" w:type="dxa"/>
+            </w:tcMar>
+          </w:tcPr>
+          <w:p>
+            <w:pPr>
+              <w:pStyle w:val="Sinespaciado"/>
+              <w:jc w:val="center"/>
+              <w:rPr>
+                <w:rFonts w:ascii="Calibri" w:hAnsi="Calibri"/>
+                <w:sz w:val="22"/>
+                <w:szCs w:val="22"/>
+                <w:lang w:val="es-PE" w:eastAsia="es-PE"/>
+              </w:rPr>
+            </w:pPr>
+          </w:p>
+        </w:tc>
+        <w:tc>
+          <w:tcPr>
+            <w:tcW w:w="1173" w:type="dxa"/>
+            <w:tcBorders>
+              <w:top w:val="single" w:sz="6" w:space="0" w:color="000000"/>
+              <w:left w:val="single" w:sz="6" w:space="0" w:color="000000"/>
+              <w:bottom w:val="single" w:sz="6" w:space="0" w:color="000000"/>
+              <w:right w:val="single" w:sz="6" w:space="0" w:color="000000"/>
+            </w:tcBorders>
+            <w:tcMar>
+              <w:top w:w="105" w:type="dxa"/>
+              <w:left w:w="105" w:type="dxa"/>
+              <w:bottom w:w="105" w:type="dxa"/>
+              <w:right w:w="105" w:type="dxa"/>
+            </w:tcMar>
+          </w:tcPr>
+          <w:p>
+            <w:pPr>
+              <w:pStyle w:val="Sinespaciado"/>
+              <w:jc w:val="center"/>
+              <w:rPr>
+                <w:rFonts w:ascii="Calibri" w:hAnsi="Calibri"/>
+                <w:sz w:val="22"/>
+                <w:szCs w:val="22"/>
+                <w:lang w:val="es-PE" w:eastAsia="es-PE"/>
+              </w:rPr>
+            </w:pPr>
+          </w:p>
+        </w:tc>
+        <w:tc>
+          <w:tcPr>
+            <w:tcW w:w="1095" w:type="dxa"/>
+            <w:tcBorders>
+              <w:top w:val="single" w:sz="6" w:space="0" w:color="000000"/>
+              <w:left w:val="single" w:sz="6" w:space="0" w:color="000000"/>
+              <w:bottom w:val="single" w:sz="6" w:space="0" w:color="000000"/>
+              <w:right w:val="single" w:sz="6" w:space="0" w:color="000000"/>
+            </w:tcBorders>
+          </w:tcPr>
+          <w:p>
+            <w:pPr>
+              <w:pStyle w:val="Sinespaciado"/>
+              <w:jc w:val="center"/>
+              <w:rPr>
+                <w:rFonts w:ascii="Calibri" w:hAnsi="Calibri"/>
+                <w:sz w:val="22"/>
+                <w:szCs w:val="22"/>
+                <w:lang w:val="es-PE" w:eastAsia="es-PE"/>
+              </w:rPr>
+            </w:pPr>
+          </w:p>
+        </w:tc>
+      </w:tr>
+      <w:tr>
+        <w:tc>
+          <w:tcPr>
+            <w:tcW w:w="709" w:type="dxa"/>
+            <w:tcBorders>
+              <w:top w:val="single" w:sz="6" w:space="0" w:color="000000"/>
+              <w:left w:val="single" w:sz="6" w:space="0" w:color="000000"/>
+              <w:bottom w:val="single" w:sz="6" w:space="0" w:color="000000"/>
+              <w:right w:val="single" w:sz="6" w:space="0" w:color="000000"/>
+            </w:tcBorders>
+            <w:tcMar>
+              <w:top w:w="105" w:type="dxa"/>
+              <w:left w:w="105" w:type="dxa"/>
+              <w:bottom w:w="105" w:type="dxa"/>
+              <w:right w:w="105" w:type="dxa"/>
+            </w:tcMar>
+          </w:tcPr>
+          <w:p>
+            <w:pPr>
+              <w:pStyle w:val="Sinespaciado"/>
+              <w:jc w:val="center"/>
+              <w:rPr>
+                <w:rFonts w:ascii="Calibri" w:hAnsi="Calibri"/>
+                <w:sz w:val="22"/>
+                <w:szCs w:val="22"/>
+                <w:lang w:val="es-PE" w:eastAsia="es-PE"/>
+              </w:rPr>
+            </w:pPr>
+          </w:p>
+        </w:tc>
+        <w:tc>
+          <w:tcPr>
+            <w:tcW w:w="4394" w:type="dxa"/>
+            <w:tcBorders>
+              <w:top w:val="single" w:sz="6" w:space="0" w:color="000000"/>
+              <w:left w:val="single" w:sz="6" w:space="0" w:color="000000"/>
+              <w:bottom w:val="single" w:sz="6" w:space="0" w:color="000000"/>
+              <w:right w:val="single" w:sz="6" w:space="0" w:color="000000"/>
+            </w:tcBorders>
+            <w:tcMar>
+              <w:top w:w="105" w:type="dxa"/>
+              <w:left w:w="105" w:type="dxa"/>
+              <w:bottom w:w="105" w:type="dxa"/>
+              <w:right w:w="105" w:type="dxa"/>
+            </w:tcMar>
+          </w:tcPr>
+          <w:p>
+            <w:pPr>
+              <w:pStyle w:val="Sinespaciado"/>
+              <w:jc w:val="both"/>
+              <w:rPr>
+                <w:rFonts w:ascii="Calibri" w:hAnsi="Calibri"/>
+                <w:sz w:val="22"/>
+                <w:szCs w:val="22"/>
+                <w:lang w:val="es-PE" w:eastAsia="es-PE"/>
+              </w:rPr>
+            </w:pPr>
+          </w:p>
+        </w:tc>
+        <w:tc>
+          <w:tcPr>
+            <w:tcW w:w="993" w:type="dxa"/>
+            <w:tcBorders>
+              <w:top w:val="single" w:sz="6" w:space="0" w:color="000000"/>
+              <w:left w:val="single" w:sz="6" w:space="0" w:color="000000"/>
+              <w:bottom w:val="single" w:sz="6" w:space="0" w:color="000000"/>
+              <w:right w:val="single" w:sz="6" w:space="0" w:color="000000"/>
+            </w:tcBorders>
+            <w:tcMar>
+              <w:top w:w="105" w:type="dxa"/>
+              <w:left w:w="105" w:type="dxa"/>
+              <w:bottom w:w="105" w:type="dxa"/>
+              <w:right w:w="105" w:type="dxa"/>
+            </w:tcMar>
+          </w:tcPr>
+          <w:p>
+            <w:pPr>
+              <w:pStyle w:val="Sinespaciado"/>
+              <w:jc w:val="center"/>
+              <w:rPr>
+                <w:rFonts w:ascii="Calibri" w:hAnsi="Calibri"/>
+                <w:sz w:val="22"/>
+                <w:szCs w:val="22"/>
+                <w:lang w:val="es-PE" w:eastAsia="es-PE"/>
+              </w:rPr>
+            </w:pPr>
+          </w:p>
+        </w:tc>
+        <w:tc>
+          <w:tcPr>
+            <w:tcW w:w="1173" w:type="dxa"/>
+            <w:tcBorders>
+              <w:top w:val="single" w:sz="6" w:space="0" w:color="000000"/>
+              <w:left w:val="single" w:sz="6" w:space="0" w:color="000000"/>
+              <w:bottom w:val="single" w:sz="6" w:space="0" w:color="000000"/>
+              <w:right w:val="single" w:sz="6" w:space="0" w:color="000000"/>
+            </w:tcBorders>
+            <w:tcMar>
+              <w:top w:w="105" w:type="dxa"/>
+              <w:left w:w="105" w:type="dxa"/>
+              <w:bottom w:w="105" w:type="dxa"/>
+              <w:right w:w="105" w:type="dxa"/>
+            </w:tcMar>
+          </w:tcPr>
+          <w:p>
+            <w:pPr>
+              <w:pStyle w:val="Sinespaciado"/>
+              <w:jc w:val="center"/>
+              <w:rPr>
+                <w:rFonts w:ascii="Calibri" w:hAnsi="Calibri"/>
+                <w:sz w:val="22"/>
+                <w:szCs w:val="22"/>
+                <w:lang w:val="es-PE" w:eastAsia="es-PE"/>
+              </w:rPr>
+            </w:pPr>
+          </w:p>
+        </w:tc>
+        <w:tc>
+          <w:tcPr>
+            <w:tcW w:w="1095" w:type="dxa"/>
+            <w:tcBorders>
+              <w:top w:val="single" w:sz="6" w:space="0" w:color="000000"/>
+              <w:left w:val="single" w:sz="6" w:space="0" w:color="000000"/>
+              <w:bottom w:val="single" w:sz="6" w:space="0" w:color="000000"/>
+              <w:right w:val="single" w:sz="6" w:space="0" w:color="000000"/>
+            </w:tcBorders>
+          </w:tcPr>
+          <w:p>
+            <w:pPr>
+              <w:pStyle w:val="Sinespaciado"/>
+              <w:jc w:val="center"/>
+              <w:rPr>
+                <w:rFonts w:ascii="Calibri" w:hAnsi="Calibri"/>
+                <w:sz w:val="22"/>
+                <w:szCs w:val="22"/>
+                <w:lang w:val="es-PE" w:eastAsia="es-PE"/>
+              </w:rPr>
+            </w:pPr>
+          </w:p>
+        </w:tc>
+      </w:tr>
+    </w:tbl>
+    <w:p>
+      <w:pPr>
+        <w:pStyle w:val="BodyA"/>
+        <w:ind w:left="720"/>
+      </w:pPr>
+    </w:p>
+    <w:p>
+      <w:pPr>
+        <w:pStyle w:val="BodyA"/>
+        <w:ind w:left="720"/>
+      </w:pPr>
+    </w:p>
+    <w:p>
+      <w:pPr>
+        <w:pStyle w:val="BodyA"/>
+        <w:ind w:left="720"/>
+        <w:jc w:val="both"/>
+        <w:rPr>
+          <w:rFonts w:ascii="Calibri" w:hAnsi="Calibri" w:cs="Calibri"/>
+          <w:b/>
+          <w:sz w:val="24"/>
+          <w:szCs w:val="24"/>
+          <w:u w:val="single"/>
+        </w:rPr>
+      </w:pPr>
+      <w:r>
+        <w:rPr>
+          <w:rFonts w:ascii="Calibri" w:hAnsi="Calibri" w:cs="Calibri"/>
+          <w:b/>
+          <w:sz w:val="24"/>
+          <w:szCs w:val="24"/>
+          <w:u w:val="single"/>
+        </w:rPr>
+        <w:t>Leyenda de los Ítems de configuración.</w:t>
+      </w:r>
+    </w:p>
+    <w:p>
+      <w:pPr>
+        <w:pStyle w:val="BodyA"/>
+        <w:ind w:left="720"/>
+        <w:jc w:val="both"/>
+        <w:rPr>
+          <w:rFonts w:ascii="Calibri" w:hAnsi="Calibri" w:cs="Calibri"/>
+          <w:sz w:val="24"/>
+          <w:szCs w:val="24"/>
+        </w:rPr>
+      </w:pPr>
+      <w:r>
+        <w:rPr>
+          <w:rFonts w:ascii="Calibri" w:hAnsi="Calibri" w:cs="Calibri"/>
+          <w:b/>
+          <w:sz w:val="24"/>
+          <w:szCs w:val="24"/>
+        </w:rPr>
+        <w:t>Tipo,</w:t>
+      </w:r>
+      <w:r>
+        <w:rPr>
+          <w:rFonts w:ascii="Calibri" w:hAnsi="Calibri" w:cs="Calibri"/>
+          <w:sz w:val="24"/>
+          <w:szCs w:val="24"/>
+        </w:rPr>
+        <w:t xml:space="preserve"> puede ser E = Evolución, F = Fuente, S = Soporte</w:t>
+      </w:r>
+    </w:p>
+    <w:p>
+      <w:pPr>
+        <w:pStyle w:val="BodyA"/>
+        <w:ind w:left="720"/>
+        <w:jc w:val="both"/>
+        <w:rPr>
+          <w:rFonts w:ascii="Calibri" w:hAnsi="Calibri" w:cs="Calibri"/>
+          <w:sz w:val="24"/>
+          <w:szCs w:val="24"/>
+        </w:rPr>
+      </w:pPr>
+      <w:r>
+        <w:rPr>
+          <w:rFonts w:ascii="Calibri" w:hAnsi="Calibri" w:cs="Calibri"/>
+          <w:b/>
+          <w:sz w:val="24"/>
+          <w:szCs w:val="24"/>
+        </w:rPr>
+        <w:t>Fuente,</w:t>
+      </w:r>
+      <w:r>
+        <w:rPr>
+          <w:rFonts w:ascii="Calibri" w:hAnsi="Calibri" w:cs="Calibri"/>
+          <w:sz w:val="24"/>
+          <w:szCs w:val="24"/>
+        </w:rPr>
+        <w:t xml:space="preserve"> indica para quien está dirigido dicho ítem, se tiene: E = Empres</w:t>
+      </w:r>
+      <w:r>
+        <w:rPr>
+          <w:rFonts w:ascii="Calibri" w:hAnsi="Calibri" w:cs="Calibri"/>
+          <w:sz w:val="24"/>
+          <w:szCs w:val="24"/>
+        </w:rPr>
+        <w:t>a, P = Proyecto, C = Cliente, V</w:t>
+      </w:r>
+      <w:r>
+        <w:rPr>
+          <w:rFonts w:ascii="Calibri" w:hAnsi="Calibri" w:cs="Calibri"/>
+          <w:sz w:val="24"/>
+          <w:szCs w:val="24"/>
+        </w:rPr>
+        <w:t xml:space="preserve"> = Proveedor.</w:t>
+      </w:r>
+    </w:p>
+    <w:p>
+      <w:pPr>
+        <w:pStyle w:val="BodyA"/>
+        <w:ind w:left="720"/>
+        <w:jc w:val="both"/>
+        <w:rPr>
+          <w:rFonts w:ascii="Calibri" w:hAnsi="Calibri" w:cs="Calibri"/>
+          <w:sz w:val="24"/>
+          <w:szCs w:val="24"/>
+        </w:rPr>
+      </w:pPr>
+      <w:r>
+        <w:rPr>
+          <w:rFonts w:ascii="Calibri" w:hAnsi="Calibri" w:cs="Calibri"/>
+          <w:b/>
+          <w:sz w:val="24"/>
+          <w:szCs w:val="24"/>
+        </w:rPr>
+        <w:t>Extensión,</w:t>
+      </w:r>
+      <w:r>
+        <w:rPr>
+          <w:rFonts w:ascii="Calibri" w:hAnsi="Calibri" w:cs="Calibri"/>
+          <w:sz w:val="24"/>
+          <w:szCs w:val="24"/>
+        </w:rPr>
+        <w:t xml:space="preserve"> indica el tipo de archivo o formato del ítem de configuración.</w:t>
+      </w:r>
+    </w:p>
+    <w:p>
+      <w:pPr>
+        <w:pStyle w:val="BodyA"/>
+        <w:ind w:left="720"/>
+        <w:jc w:val="both"/>
+        <w:rPr>
+          <w:rFonts w:ascii="Calibri" w:hAnsi="Calibri" w:cs="Calibri"/>
+          <w:sz w:val="24"/>
+          <w:szCs w:val="24"/>
+        </w:rPr>
+      </w:pPr>
+      <w:r>
+        <w:rPr>
+          <w:rFonts w:ascii="Calibri" w:hAnsi="Calibri" w:cs="Calibri"/>
+          <w:b/>
+          <w:sz w:val="24"/>
+          <w:szCs w:val="24"/>
+        </w:rPr>
+        <w:t>Proyecto,</w:t>
+      </w:r>
+      <w:r>
+        <w:rPr>
+          <w:rFonts w:ascii="Calibri" w:hAnsi="Calibri" w:cs="Calibri"/>
+          <w:sz w:val="24"/>
+          <w:szCs w:val="24"/>
+        </w:rPr>
+        <w:t xml:space="preserve"> indica a que proyecto de la organización pertenece dicho elemento.</w:t>
+      </w:r>
+    </w:p>
+    <w:p>
+      <w:pPr>
+        <w:pStyle w:val="Descripcin"/>
         <w:rPr>
           <w:rStyle w:val="None"/>
           <w:rFonts w:ascii="Calibri" w:eastAsia="Calibri" w:hAnsi="Calibri" w:cs="Calibri"/>
@@ -16016,7 +17343,7 @@
 </file>
 
 <file path=word/endnotes.xml><?xml version="1.0" encoding="utf-8"?>
-<w:endnotes xmlns:wpc="http://schemas.microsoft.com/office/word/2010/wordprocessingCanvas" xmlns:mc="http://schemas.openxmlformats.org/markup-compatibility/2006" xmlns:o="urn:schemas-microsoft-com:office:office" xmlns:r="http://schemas.openxmlformats.org/officeDocument/2006/relationships" xmlns:m="http://schemas.openxmlformats.org/officeDocument/2006/math" xmlns:v="urn:schemas-microsoft-com:vml" xmlns:wp14="http://schemas.microsoft.com/office/word/2010/wordprocessingDrawing" xmlns:wp="http://schemas.openxmlformats.org/drawingml/2006/wordprocessingDrawing" xmlns:w10="urn:schemas-microsoft-com:office:word" xmlns:w="http://schemas.openxmlformats.org/wordprocessingml/2006/main" xmlns:w14="http://schemas.microsoft.com/office/word/2010/wordml" xmlns:w15="http://schemas.microsoft.com/office/word/2012/wordml" xmlns:wpg="http://schemas.microsoft.com/office/word/2010/wordprocessingGroup" xmlns:wpi="http://schemas.microsoft.com/office/word/2010/wordprocessingInk" xmlns:wne="http://schemas.microsoft.com/office/word/2006/wordml" xmlns:wps="http://schemas.microsoft.com/office/word/2010/wordprocessingShape" mc:Ignorable="w14 w15 wp14">
+<w:endnotes xmlns:wpc="http://schemas.microsoft.com/office/word/2010/wordprocessingCanvas" xmlns:cx="http://schemas.microsoft.com/office/drawing/2014/chartex" xmlns:cx1="http://schemas.microsoft.com/office/drawing/2015/9/8/chartex" xmlns:cx2="http://schemas.microsoft.com/office/drawing/2015/10/21/chartex" xmlns:cx3="http://schemas.microsoft.com/office/drawing/2016/5/9/chartex" xmlns:cx4="http://schemas.microsoft.com/office/drawing/2016/5/10/chartex" xmlns:cx5="http://schemas.microsoft.com/office/drawing/2016/5/11/chartex" xmlns:cx6="http://schemas.microsoft.com/office/drawing/2016/5/12/chartex" xmlns:cx7="http://schemas.microsoft.com/office/drawing/2016/5/13/chartex" xmlns:cx8="http://schemas.microsoft.com/office/drawing/2016/5/14/chartex" xmlns:mc="http://schemas.openxmlformats.org/markup-compatibility/2006" xmlns:aink="http://schemas.microsoft.com/office/drawing/2016/ink" xmlns:am3d="http://schemas.microsoft.com/office/drawing/2017/model3d" xmlns:o="urn:schemas-microsoft-com:office:office" xmlns:r="http://schemas.openxmlformats.org/officeDocument/2006/relationships" xmlns:m="http://schemas.openxmlformats.org/officeDocument/2006/math" xmlns:v="urn:schemas-microsoft-com:vml" xmlns:wp14="http://schemas.microsoft.com/office/word/2010/wordprocessingDrawing" xmlns:wp="http://schemas.openxmlformats.org/drawingml/2006/wordprocessingDrawing" xmlns:w10="urn:schemas-microsoft-com:office:word" xmlns:w="http://schemas.openxmlformats.org/wordprocessingml/2006/main" xmlns:w14="http://schemas.microsoft.com/office/word/2010/wordml" xmlns:w15="http://schemas.microsoft.com/office/word/2012/wordml" xmlns:w16cid="http://schemas.microsoft.com/office/word/2016/wordml/cid" xmlns:w16se="http://schemas.microsoft.com/office/word/2015/wordml/symex" xmlns:wpg="http://schemas.microsoft.com/office/word/2010/wordprocessingGroup" xmlns:wpi="http://schemas.microsoft.com/office/word/2010/wordprocessingInk" xmlns:wne="http://schemas.microsoft.com/office/word/2006/wordml" xmlns:wps="http://schemas.microsoft.com/office/word/2010/wordprocessingShape" mc:Ignorable="w14 w15 w16se w16cid wp14">
   <w:endnote w:type="separator" w:id="-1">
     <w:p>
       <w:r>
@@ -16035,7 +17362,7 @@
 </file>
 
 <file path=word/footer1.xml><?xml version="1.0" encoding="utf-8"?>
-<w:ftr xmlns:wpc="http://schemas.microsoft.com/office/word/2010/wordprocessingCanvas" xmlns:mc="http://schemas.openxmlformats.org/markup-compatibility/2006" xmlns:o="urn:schemas-microsoft-com:office:office" xmlns:r="http://schemas.openxmlformats.org/officeDocument/2006/relationships" xmlns:m="http://schemas.openxmlformats.org/officeDocument/2006/math" xmlns:v="urn:schemas-microsoft-com:vml" xmlns:wp14="http://schemas.microsoft.com/office/word/2010/wordprocessingDrawing" xmlns:wp="http://schemas.openxmlformats.org/drawingml/2006/wordprocessingDrawing" xmlns:w10="urn:schemas-microsoft-com:office:word" xmlns:w="http://schemas.openxmlformats.org/wordprocessingml/2006/main" xmlns:w14="http://schemas.microsoft.com/office/word/2010/wordml" xmlns:w15="http://schemas.microsoft.com/office/word/2012/wordml" xmlns:wpg="http://schemas.microsoft.com/office/word/2010/wordprocessingGroup" xmlns:wpi="http://schemas.microsoft.com/office/word/2010/wordprocessingInk" xmlns:wne="http://schemas.microsoft.com/office/word/2006/wordml" xmlns:wps="http://schemas.microsoft.com/office/word/2010/wordprocessingShape" mc:Ignorable="w14 w15 wp14">
+<w:ftr xmlns:wpc="http://schemas.microsoft.com/office/word/2010/wordprocessingCanvas" xmlns:cx="http://schemas.microsoft.com/office/drawing/2014/chartex" xmlns:cx1="http://schemas.microsoft.com/office/drawing/2015/9/8/chartex" xmlns:cx2="http://schemas.microsoft.com/office/drawing/2015/10/21/chartex" xmlns:cx3="http://schemas.microsoft.com/office/drawing/2016/5/9/chartex" xmlns:cx4="http://schemas.microsoft.com/office/drawing/2016/5/10/chartex" xmlns:cx5="http://schemas.microsoft.com/office/drawing/2016/5/11/chartex" xmlns:cx6="http://schemas.microsoft.com/office/drawing/2016/5/12/chartex" xmlns:cx7="http://schemas.microsoft.com/office/drawing/2016/5/13/chartex" xmlns:cx8="http://schemas.microsoft.com/office/drawing/2016/5/14/chartex" xmlns:mc="http://schemas.openxmlformats.org/markup-compatibility/2006" xmlns:aink="http://schemas.microsoft.com/office/drawing/2016/ink" xmlns:am3d="http://schemas.microsoft.com/office/drawing/2017/model3d" xmlns:o="urn:schemas-microsoft-com:office:office" xmlns:r="http://schemas.openxmlformats.org/officeDocument/2006/relationships" xmlns:m="http://schemas.openxmlformats.org/officeDocument/2006/math" xmlns:v="urn:schemas-microsoft-com:vml" xmlns:wp14="http://schemas.microsoft.com/office/word/2010/wordprocessingDrawing" xmlns:wp="http://schemas.openxmlformats.org/drawingml/2006/wordprocessingDrawing" xmlns:w10="urn:schemas-microsoft-com:office:word" xmlns:w="http://schemas.openxmlformats.org/wordprocessingml/2006/main" xmlns:w14="http://schemas.microsoft.com/office/word/2010/wordml" xmlns:w15="http://schemas.microsoft.com/office/word/2012/wordml" xmlns:w16cid="http://schemas.microsoft.com/office/word/2016/wordml/cid" xmlns:w16se="http://schemas.microsoft.com/office/word/2015/wordml/symex" xmlns:wpg="http://schemas.microsoft.com/office/word/2010/wordprocessingGroup" xmlns:wpi="http://schemas.microsoft.com/office/word/2010/wordprocessingInk" xmlns:wne="http://schemas.microsoft.com/office/word/2006/wordml" xmlns:wps="http://schemas.microsoft.com/office/word/2010/wordprocessingShape" mc:Ignorable="w14 w15 w16se w16cid wp14">
   <w:p>
     <w:pPr>
       <w:pStyle w:val="Piedepgina"/>
@@ -16070,7 +17397,7 @@
         <w:rFonts w:ascii="Calibri" w:eastAsia="Calibri" w:hAnsi="Calibri" w:cs="Calibri"/>
         <w:noProof/>
       </w:rPr>
-      <w:t>12</w:t>
+      <w:t>13</w:t>
     </w:r>
     <w:r>
       <w:rPr>
@@ -16089,7 +17416,7 @@
 </file>
 
 <file path=word/footnotes.xml><?xml version="1.0" encoding="utf-8"?>
-<w:footnotes xmlns:wpc="http://schemas.microsoft.com/office/word/2010/wordprocessingCanvas" xmlns:mc="http://schemas.openxmlformats.org/markup-compatibility/2006" xmlns:o="urn:schemas-microsoft-com:office:office" xmlns:r="http://schemas.openxmlformats.org/officeDocument/2006/relationships" xmlns:m="http://schemas.openxmlformats.org/officeDocument/2006/math" xmlns:v="urn:schemas-microsoft-com:vml" xmlns:wp14="http://schemas.microsoft.com/office/word/2010/wordprocessingDrawing" xmlns:wp="http://schemas.openxmlformats.org/drawingml/2006/wordprocessingDrawing" xmlns:w10="urn:schemas-microsoft-com:office:word" xmlns:w="http://schemas.openxmlformats.org/wordprocessingml/2006/main" xmlns:w14="http://schemas.microsoft.com/office/word/2010/wordml" xmlns:w15="http://schemas.microsoft.com/office/word/2012/wordml" xmlns:wpg="http://schemas.microsoft.com/office/word/2010/wordprocessingGroup" xmlns:wpi="http://schemas.microsoft.com/office/word/2010/wordprocessingInk" xmlns:wne="http://schemas.microsoft.com/office/word/2006/wordml" xmlns:wps="http://schemas.microsoft.com/office/word/2010/wordprocessingShape" mc:Ignorable="w14 w15 wp14">
+<w:footnotes xmlns:wpc="http://schemas.microsoft.com/office/word/2010/wordprocessingCanvas" xmlns:cx="http://schemas.microsoft.com/office/drawing/2014/chartex" xmlns:cx1="http://schemas.microsoft.com/office/drawing/2015/9/8/chartex" xmlns:cx2="http://schemas.microsoft.com/office/drawing/2015/10/21/chartex" xmlns:cx3="http://schemas.microsoft.com/office/drawing/2016/5/9/chartex" xmlns:cx4="http://schemas.microsoft.com/office/drawing/2016/5/10/chartex" xmlns:cx5="http://schemas.microsoft.com/office/drawing/2016/5/11/chartex" xmlns:cx6="http://schemas.microsoft.com/office/drawing/2016/5/12/chartex" xmlns:cx7="http://schemas.microsoft.com/office/drawing/2016/5/13/chartex" xmlns:cx8="http://schemas.microsoft.com/office/drawing/2016/5/14/chartex" xmlns:mc="http://schemas.openxmlformats.org/markup-compatibility/2006" xmlns:aink="http://schemas.microsoft.com/office/drawing/2016/ink" xmlns:am3d="http://schemas.microsoft.com/office/drawing/2017/model3d" xmlns:o="urn:schemas-microsoft-com:office:office" xmlns:r="http://schemas.openxmlformats.org/officeDocument/2006/relationships" xmlns:m="http://schemas.openxmlformats.org/officeDocument/2006/math" xmlns:v="urn:schemas-microsoft-com:vml" xmlns:wp14="http://schemas.microsoft.com/office/word/2010/wordprocessingDrawing" xmlns:wp="http://schemas.openxmlformats.org/drawingml/2006/wordprocessingDrawing" xmlns:w10="urn:schemas-microsoft-com:office:word" xmlns:w="http://schemas.openxmlformats.org/wordprocessingml/2006/main" xmlns:w14="http://schemas.microsoft.com/office/word/2010/wordml" xmlns:w15="http://schemas.microsoft.com/office/word/2012/wordml" xmlns:w16cid="http://schemas.microsoft.com/office/word/2016/wordml/cid" xmlns:w16se="http://schemas.microsoft.com/office/word/2015/wordml/symex" xmlns:wpg="http://schemas.microsoft.com/office/word/2010/wordprocessingGroup" xmlns:wpi="http://schemas.microsoft.com/office/word/2010/wordprocessingInk" xmlns:wne="http://schemas.microsoft.com/office/word/2006/wordml" xmlns:wps="http://schemas.microsoft.com/office/word/2010/wordprocessingShape" mc:Ignorable="w14 w15 w16se w16cid wp14">
   <w:footnote w:type="separator" w:id="-1">
     <w:p>
       <w:r>
@@ -16108,7 +17435,7 @@
 </file>
 
 <file path=word/header1.xml><?xml version="1.0" encoding="utf-8"?>
-<w:hdr xmlns:wpc="http://schemas.microsoft.com/office/word/2010/wordprocessingCanvas" xmlns:mc="http://schemas.openxmlformats.org/markup-compatibility/2006" xmlns:o="urn:schemas-microsoft-com:office:office" xmlns:r="http://schemas.openxmlformats.org/officeDocument/2006/relationships" xmlns:m="http://schemas.openxmlformats.org/officeDocument/2006/math" xmlns:v="urn:schemas-microsoft-com:vml" xmlns:wp14="http://schemas.microsoft.com/office/word/2010/wordprocessingDrawing" xmlns:wp="http://schemas.openxmlformats.org/drawingml/2006/wordprocessingDrawing" xmlns:w10="urn:schemas-microsoft-com:office:word" xmlns:w="http://schemas.openxmlformats.org/wordprocessingml/2006/main" xmlns:w14="http://schemas.microsoft.com/office/word/2010/wordml" xmlns:w15="http://schemas.microsoft.com/office/word/2012/wordml" xmlns:wpg="http://schemas.microsoft.com/office/word/2010/wordprocessingGroup" xmlns:wpi="http://schemas.microsoft.com/office/word/2010/wordprocessingInk" xmlns:wne="http://schemas.microsoft.com/office/word/2006/wordml" xmlns:wps="http://schemas.microsoft.com/office/word/2010/wordprocessingShape" mc:Ignorable="w14 w15 wp14">
+<w:hdr xmlns:wpc="http://schemas.microsoft.com/office/word/2010/wordprocessingCanvas" xmlns:cx="http://schemas.microsoft.com/office/drawing/2014/chartex" xmlns:cx1="http://schemas.microsoft.com/office/drawing/2015/9/8/chartex" xmlns:cx2="http://schemas.microsoft.com/office/drawing/2015/10/21/chartex" xmlns:cx3="http://schemas.microsoft.com/office/drawing/2016/5/9/chartex" xmlns:cx4="http://schemas.microsoft.com/office/drawing/2016/5/10/chartex" xmlns:cx5="http://schemas.microsoft.com/office/drawing/2016/5/11/chartex" xmlns:cx6="http://schemas.microsoft.com/office/drawing/2016/5/12/chartex" xmlns:cx7="http://schemas.microsoft.com/office/drawing/2016/5/13/chartex" xmlns:cx8="http://schemas.microsoft.com/office/drawing/2016/5/14/chartex" xmlns:mc="http://schemas.openxmlformats.org/markup-compatibility/2006" xmlns:aink="http://schemas.microsoft.com/office/drawing/2016/ink" xmlns:am3d="http://schemas.microsoft.com/office/drawing/2017/model3d" xmlns:o="urn:schemas-microsoft-com:office:office" xmlns:r="http://schemas.openxmlformats.org/officeDocument/2006/relationships" xmlns:m="http://schemas.openxmlformats.org/officeDocument/2006/math" xmlns:v="urn:schemas-microsoft-com:vml" xmlns:wp14="http://schemas.microsoft.com/office/word/2010/wordprocessingDrawing" xmlns:wp="http://schemas.openxmlformats.org/drawingml/2006/wordprocessingDrawing" xmlns:w10="urn:schemas-microsoft-com:office:word" xmlns:w="http://schemas.openxmlformats.org/wordprocessingml/2006/main" xmlns:w14="http://schemas.microsoft.com/office/word/2010/wordml" xmlns:w15="http://schemas.microsoft.com/office/word/2012/wordml" xmlns:w16cid="http://schemas.microsoft.com/office/word/2016/wordml/cid" xmlns:w16se="http://schemas.microsoft.com/office/word/2015/wordml/symex" xmlns:wpg="http://schemas.microsoft.com/office/word/2010/wordprocessingGroup" xmlns:wpi="http://schemas.microsoft.com/office/word/2010/wordprocessingInk" xmlns:wne="http://schemas.microsoft.com/office/word/2006/wordml" xmlns:wps="http://schemas.microsoft.com/office/word/2010/wordprocessingShape" mc:Ignorable="w14 w15 w16se w16cid wp14">
   <w:p>
     <w:pPr>
       <w:pStyle w:val="BodyA"/>
@@ -16207,7 +17534,7 @@
 </file>
 
 <file path=word/numbering.xml><?xml version="1.0" encoding="utf-8"?>
-<w:numbering xmlns:wpc="http://schemas.microsoft.com/office/word/2010/wordprocessingCanvas" xmlns:mc="http://schemas.openxmlformats.org/markup-compatibility/2006" xmlns:o="urn:schemas-microsoft-com:office:office" xmlns:r="http://schemas.openxmlformats.org/officeDocument/2006/relationships" xmlns:m="http://schemas.openxmlformats.org/officeDocument/2006/math" xmlns:v="urn:schemas-microsoft-com:vml" xmlns:wp14="http://schemas.microsoft.com/office/word/2010/wordprocessingDrawing" xmlns:wp="http://schemas.openxmlformats.org/drawingml/2006/wordprocessingDrawing" xmlns:w10="urn:schemas-microsoft-com:office:word" xmlns:w="http://schemas.openxmlformats.org/wordprocessingml/2006/main" xmlns:w14="http://schemas.microsoft.com/office/word/2010/wordml" xmlns:w15="http://schemas.microsoft.com/office/word/2012/wordml" xmlns:wpg="http://schemas.microsoft.com/office/word/2010/wordprocessingGroup" xmlns:wpi="http://schemas.microsoft.com/office/word/2010/wordprocessingInk" xmlns:wne="http://schemas.microsoft.com/office/word/2006/wordml" xmlns:wps="http://schemas.microsoft.com/office/word/2010/wordprocessingShape" mc:Ignorable="w14 w15 wp14">
+<w:numbering xmlns:wpc="http://schemas.microsoft.com/office/word/2010/wordprocessingCanvas" xmlns:cx="http://schemas.microsoft.com/office/drawing/2014/chartex" xmlns:cx1="http://schemas.microsoft.com/office/drawing/2015/9/8/chartex" xmlns:cx2="http://schemas.microsoft.com/office/drawing/2015/10/21/chartex" xmlns:cx3="http://schemas.microsoft.com/office/drawing/2016/5/9/chartex" xmlns:cx4="http://schemas.microsoft.com/office/drawing/2016/5/10/chartex" xmlns:cx5="http://schemas.microsoft.com/office/drawing/2016/5/11/chartex" xmlns:cx6="http://schemas.microsoft.com/office/drawing/2016/5/12/chartex" xmlns:cx7="http://schemas.microsoft.com/office/drawing/2016/5/13/chartex" xmlns:cx8="http://schemas.microsoft.com/office/drawing/2016/5/14/chartex" xmlns:mc="http://schemas.openxmlformats.org/markup-compatibility/2006" xmlns:aink="http://schemas.microsoft.com/office/drawing/2016/ink" xmlns:am3d="http://schemas.microsoft.com/office/drawing/2017/model3d" xmlns:o="urn:schemas-microsoft-com:office:office" xmlns:r="http://schemas.openxmlformats.org/officeDocument/2006/relationships" xmlns:m="http://schemas.openxmlformats.org/officeDocument/2006/math" xmlns:v="urn:schemas-microsoft-com:vml" xmlns:wp14="http://schemas.microsoft.com/office/word/2010/wordprocessingDrawing" xmlns:wp="http://schemas.openxmlformats.org/drawingml/2006/wordprocessingDrawing" xmlns:w10="urn:schemas-microsoft-com:office:word" xmlns:w="http://schemas.openxmlformats.org/wordprocessingml/2006/main" xmlns:w14="http://schemas.microsoft.com/office/word/2010/wordml" xmlns:w15="http://schemas.microsoft.com/office/word/2012/wordml" xmlns:w16cid="http://schemas.microsoft.com/office/word/2016/wordml/cid" xmlns:w16se="http://schemas.microsoft.com/office/word/2015/wordml/symex" xmlns:wpg="http://schemas.microsoft.com/office/word/2010/wordprocessingGroup" xmlns:wpi="http://schemas.microsoft.com/office/word/2010/wordprocessingInk" xmlns:wne="http://schemas.microsoft.com/office/word/2006/wordml" xmlns:wps="http://schemas.microsoft.com/office/word/2010/wordprocessingShape" mc:Ignorable="w14 w15 w16se w16cid wp14">
   <w:abstractNum w:abstractNumId="0" w15:restartNumberingAfterBreak="0">
     <w:nsid w:val="007822D0"/>
     <w:multiLevelType w:val="hybridMultilevel"/>
@@ -21060,11 +22387,44 @@
   <w:num w:numId="33">
     <w:abstractNumId w:val="9"/>
   </w:num>
+  <w:num w:numId="34">
+    <w:abstractNumId w:val="12"/>
+    <w:lvlOverride w:ilvl="1">
+      <w:lvl w:ilvl="1">
+        <w:start w:val="1"/>
+        <w:numFmt w:val="decimal"/>
+        <w:suff w:val="nothing"/>
+        <w:lvlText w:val="%1.%2."/>
+        <w:lvlJc w:val="left"/>
+        <w:pPr>
+          <w:ind w:left="164" w:hanging="164"/>
+        </w:pPr>
+        <w:rPr>
+          <w:rFonts w:hAnsi="Arial Unicode MS"/>
+          <w:b/>
+          <w:bCs/>
+          <w:caps w:val="0"/>
+          <w:smallCaps w:val="0"/>
+          <w:strike w:val="0"/>
+          <w:dstrike w:val="0"/>
+          <w:outline w:val="0"/>
+          <w:emboss w:val="0"/>
+          <w:imprint w:val="0"/>
+          <w:spacing w:val="0"/>
+          <w:w w:val="100"/>
+          <w:kern w:val="0"/>
+          <w:position w:val="0"/>
+          <w:highlight w:val="none"/>
+          <w:vertAlign w:val="baseline"/>
+        </w:rPr>
+      </w:lvl>
+    </w:lvlOverride>
+  </w:num>
 </w:numbering>
 </file>
 
 <file path=word/styles.xml><?xml version="1.0" encoding="utf-8"?>
-<w:styles xmlns:mc="http://schemas.openxmlformats.org/markup-compatibility/2006" xmlns:r="http://schemas.openxmlformats.org/officeDocument/2006/relationships" xmlns:w="http://schemas.openxmlformats.org/wordprocessingml/2006/main" xmlns:w14="http://schemas.microsoft.com/office/word/2010/wordml" xmlns:w15="http://schemas.microsoft.com/office/word/2012/wordml" mc:Ignorable="w14 w15">
+<w:styles xmlns:mc="http://schemas.openxmlformats.org/markup-compatibility/2006" xmlns:r="http://schemas.openxmlformats.org/officeDocument/2006/relationships" xmlns:w="http://schemas.openxmlformats.org/wordprocessingml/2006/main" xmlns:w14="http://schemas.microsoft.com/office/word/2010/wordml" xmlns:w15="http://schemas.microsoft.com/office/word/2012/wordml" xmlns:w16cid="http://schemas.microsoft.com/office/word/2016/wordml/cid" xmlns:w16se="http://schemas.microsoft.com/office/word/2015/wordml/symex" mc:Ignorable="w14 w15 w16se w16cid">
   <w:docDefaults>
     <w:rPrDefault>
       <w:rPr>
@@ -21086,9 +22446,9 @@
       </w:pPr>
     </w:pPrDefault>
   </w:docDefaults>
-  <w:latentStyles w:defLockedState="0" w:defUIPriority="99" w:defSemiHidden="0" w:defUnhideWhenUsed="0" w:defQFormat="0" w:count="371">
+  <w:latentStyles w:defLockedState="0" w:defUIPriority="99" w:defSemiHidden="0" w:defUnhideWhenUsed="0" w:defQFormat="0" w:count="375">
     <w:lsdException w:name="Normal" w:uiPriority="0" w:qFormat="1"/>
-    <w:lsdException w:name="heading 1" w:uiPriority="9" w:qFormat="1"/>
+    <w:lsdException w:name="heading 1" w:uiPriority="0" w:qFormat="1"/>
     <w:lsdException w:name="heading 2" w:semiHidden="1" w:uiPriority="9" w:unhideWhenUsed="1" w:qFormat="1"/>
     <w:lsdException w:name="heading 3" w:semiHidden="1" w:uiPriority="9" w:unhideWhenUsed="1" w:qFormat="1"/>
     <w:lsdException w:name="heading 4" w:semiHidden="1" w:uiPriority="9" w:unhideWhenUsed="1" w:qFormat="1"/>
@@ -21192,7 +22552,6 @@
     <w:lsdException w:name="HTML Sample" w:semiHidden="1" w:unhideWhenUsed="1"/>
     <w:lsdException w:name="HTML Typewriter" w:semiHidden="1" w:unhideWhenUsed="1"/>
     <w:lsdException w:name="HTML Variable" w:semiHidden="1" w:unhideWhenUsed="1"/>
-    <w:lsdException w:name="Normal Table" w:semiHidden="1" w:unhideWhenUsed="1"/>
     <w:lsdException w:name="annotation subject" w:semiHidden="1" w:unhideWhenUsed="1"/>
     <w:lsdException w:name="No List" w:semiHidden="1" w:unhideWhenUsed="1"/>
     <w:lsdException w:name="Outline List 1" w:semiHidden="1" w:unhideWhenUsed="1"/>
@@ -21236,10 +22595,8 @@
     <w:lsdException w:name="Table Elegant" w:semiHidden="1" w:unhideWhenUsed="1"/>
     <w:lsdException w:name="Table Professional" w:semiHidden="1" w:unhideWhenUsed="1"/>
     <w:lsdException w:name="Table Subtle 1" w:semiHidden="1" w:unhideWhenUsed="1"/>
-    <w:lsdException w:name="Table Subtle 2" w:semiHidden="1" w:unhideWhenUsed="1"/>
     <w:lsdException w:name="Table Web 1" w:semiHidden="1" w:unhideWhenUsed="1"/>
     <w:lsdException w:name="Table Web 2" w:semiHidden="1" w:unhideWhenUsed="1"/>
-    <w:lsdException w:name="Table Web 3" w:semiHidden="1" w:unhideWhenUsed="1"/>
     <w:lsdException w:name="Balloon Text" w:semiHidden="1" w:unhideWhenUsed="1"/>
     <w:lsdException w:name="Table Grid" w:uiPriority="39"/>
     <w:lsdException w:name="Table Theme" w:semiHidden="1" w:unhideWhenUsed="1"/>
@@ -21266,7 +22623,7 @@
     <w:lsdException w:name="Medium Shading 2 Accent 1" w:uiPriority="64"/>
     <w:lsdException w:name="Medium List 1 Accent 1" w:uiPriority="65"/>
     <w:lsdException w:name="Revision" w:semiHidden="1"/>
-    <w:lsdException w:name="List Paragraph" w:uiPriority="34" w:qFormat="1"/>
+    <w:lsdException w:name="List Paragraph" w:uiPriority="0" w:qFormat="1"/>
     <w:lsdException w:name="Quote" w:uiPriority="29" w:qFormat="1"/>
     <w:lsdException w:name="Intense Quote" w:uiPriority="30" w:qFormat="1"/>
     <w:lsdException w:name="Medium List 2 Accent 1" w:uiPriority="66"/>
@@ -21458,6 +22815,10 @@
     <w:lsdException w:name="List Table 5 Dark Accent 6" w:uiPriority="50"/>
     <w:lsdException w:name="List Table 6 Colorful Accent 6" w:uiPriority="51"/>
     <w:lsdException w:name="List Table 7 Colorful Accent 6" w:uiPriority="52"/>
+    <w:lsdException w:name="Mention" w:semiHidden="1" w:unhideWhenUsed="1"/>
+    <w:lsdException w:name="Smart Hyperlink" w:semiHidden="1" w:unhideWhenUsed="1"/>
+    <w:lsdException w:name="Hashtag" w:semiHidden="1" w:unhideWhenUsed="1"/>
+    <w:lsdException w:name="Unresolved Mention" w:semiHidden="1" w:unhideWhenUsed="1"/>
   </w:latentStyles>
   <w:style w:type="paragraph" w:default="1" w:styleId="Normal">
     <w:name w:val="Normal"/>
@@ -21630,7 +22991,7 @@
       <w:lang w:val="en-US"/>
     </w:rPr>
   </w:style>
-  <w:style w:type="paragraph" w:styleId="TtulodeTDC">
+  <w:style w:type="paragraph" w:styleId="TtuloTDC">
     <w:name w:val="TOC Heading"/>
     <w:next w:val="BodyA"/>
     <w:uiPriority w:val="39"/>
@@ -21899,6 +23260,27 @@
         <w:shd w:val="clear" w:color="auto" w:fill="E2EFD9" w:themeFill="accent6" w:themeFillTint="33"/>
       </w:tcPr>
     </w:tblStylePr>
+  </w:style>
+  <w:style w:type="paragraph" w:styleId="Sinespaciado">
+    <w:name w:val="No Spacing"/>
+    <w:uiPriority w:val="1"/>
+    <w:qFormat/>
+    <w:rsid w:val="00E7672B"/>
+    <w:pPr>
+      <w:pBdr>
+        <w:top w:val="none" w:sz="0" w:space="0" w:color="auto"/>
+        <w:left w:val="none" w:sz="0" w:space="0" w:color="auto"/>
+        <w:bottom w:val="none" w:sz="0" w:space="0" w:color="auto"/>
+        <w:right w:val="none" w:sz="0" w:space="0" w:color="auto"/>
+        <w:between w:val="none" w:sz="0" w:space="0" w:color="auto"/>
+        <w:bar w:val="none" w:sz="0" w:color="auto"/>
+      </w:pBdr>
+    </w:pPr>
+    <w:rPr>
+      <w:rFonts w:eastAsia="Times New Roman"/>
+      <w:bdr w:val="none" w:sz="0" w:space="0" w:color="auto"/>
+      <w:lang w:val="es-ES" w:eastAsia="es-ES"/>
+    </w:rPr>
   </w:style>
 </w:styles>
 </file>
@@ -22981,7 +24363,7 @@
 </file>
 
 <file path=customXml/itemProps1.xml><?xml version="1.0" encoding="utf-8"?>
-<ds:datastoreItem xmlns:ds="http://schemas.openxmlformats.org/officeDocument/2006/customXml" ds:itemID="{2BCCA464-5BD6-4761-955B-C2D7A423204D}">
+<ds:datastoreItem xmlns:ds="http://schemas.openxmlformats.org/officeDocument/2006/customXml" ds:itemID="{A92844D0-D942-4164-9F10-E40FAA14B052}">
   <ds:schemaRefs>
     <ds:schemaRef ds:uri="http://schemas.openxmlformats.org/officeDocument/2006/bibliography"/>
   </ds:schemaRefs>

</xml_diff>

<commit_message>
* pgc - se agrego la nomenclatura de los items de configuración
</commit_message>
<xml_diff>
--- a/Documentos/PGC.docx
+++ b/Documentos/PGC.docx
@@ -1,6 +1,6 @@
 
 <file path=word/document.xml><?xml version="1.0" encoding="utf-8"?>
-<w:document xmlns:wpc="http://schemas.microsoft.com/office/word/2010/wordprocessingCanvas" xmlns:cx="http://schemas.microsoft.com/office/drawing/2014/chartex" xmlns:cx1="http://schemas.microsoft.com/office/drawing/2015/9/8/chartex" xmlns:cx2="http://schemas.microsoft.com/office/drawing/2015/10/21/chartex" xmlns:cx3="http://schemas.microsoft.com/office/drawing/2016/5/9/chartex" xmlns:cx4="http://schemas.microsoft.com/office/drawing/2016/5/10/chartex" xmlns:cx5="http://schemas.microsoft.com/office/drawing/2016/5/11/chartex" xmlns:cx6="http://schemas.microsoft.com/office/drawing/2016/5/12/chartex" xmlns:cx7="http://schemas.microsoft.com/office/drawing/2016/5/13/chartex" xmlns:cx8="http://schemas.microsoft.com/office/drawing/2016/5/14/chartex" xmlns:mc="http://schemas.openxmlformats.org/markup-compatibility/2006" xmlns:aink="http://schemas.microsoft.com/office/drawing/2016/ink" xmlns:am3d="http://schemas.microsoft.com/office/drawing/2017/model3d" xmlns:o="urn:schemas-microsoft-com:office:office" xmlns:r="http://schemas.openxmlformats.org/officeDocument/2006/relationships" xmlns:m="http://schemas.openxmlformats.org/officeDocument/2006/math" xmlns:v="urn:schemas-microsoft-com:vml" xmlns:wp14="http://schemas.microsoft.com/office/word/2010/wordprocessingDrawing" xmlns:wp="http://schemas.openxmlformats.org/drawingml/2006/wordprocessingDrawing" xmlns:w10="urn:schemas-microsoft-com:office:word" xmlns:w="http://schemas.openxmlformats.org/wordprocessingml/2006/main" xmlns:w14="http://schemas.microsoft.com/office/word/2010/wordml" xmlns:w15="http://schemas.microsoft.com/office/word/2012/wordml" xmlns:w16cid="http://schemas.microsoft.com/office/word/2016/wordml/cid" xmlns:w16se="http://schemas.microsoft.com/office/word/2015/wordml/symex" xmlns:wpg="http://schemas.microsoft.com/office/word/2010/wordprocessingGroup" xmlns:wpi="http://schemas.microsoft.com/office/word/2010/wordprocessingInk" xmlns:wne="http://schemas.microsoft.com/office/word/2006/wordml" xmlns:wps="http://schemas.microsoft.com/office/word/2010/wordprocessingShape" mc:Ignorable="w14 w15 w16se w16cid wp14">
+<w:document xmlns:wpc="http://schemas.microsoft.com/office/word/2010/wordprocessingCanvas" xmlns:mc="http://schemas.openxmlformats.org/markup-compatibility/2006" xmlns:o="urn:schemas-microsoft-com:office:office" xmlns:r="http://schemas.openxmlformats.org/officeDocument/2006/relationships" xmlns:m="http://schemas.openxmlformats.org/officeDocument/2006/math" xmlns:v="urn:schemas-microsoft-com:vml" xmlns:wp14="http://schemas.microsoft.com/office/word/2010/wordprocessingDrawing" xmlns:wp="http://schemas.openxmlformats.org/drawingml/2006/wordprocessingDrawing" xmlns:w10="urn:schemas-microsoft-com:office:word" xmlns:w="http://schemas.openxmlformats.org/wordprocessingml/2006/main" xmlns:w14="http://schemas.microsoft.com/office/word/2010/wordml" xmlns:w15="http://schemas.microsoft.com/office/word/2012/wordml" xmlns:wpg="http://schemas.microsoft.com/office/word/2010/wordprocessingGroup" xmlns:wpi="http://schemas.microsoft.com/office/word/2010/wordprocessingInk" xmlns:wne="http://schemas.microsoft.com/office/word/2006/wordml" xmlns:wps="http://schemas.microsoft.com/office/word/2010/wordprocessingShape" mc:Ignorable="w14 w15 wp14">
   <w:body>
     <w:p>
       <w:pPr>
@@ -234,7 +234,15 @@
           <w:sz w:val="28"/>
           <w:szCs w:val="28"/>
         </w:rPr>
-        <w:t>2.2</w:t>
+        <w:t>2.</w:t>
+      </w:r>
+      <w:r>
+        <w:rPr>
+          <w:rFonts w:ascii="Calibri" w:eastAsia="Calibri" w:hAnsi="Calibri" w:cs="Calibri"/>
+          <w:sz w:val="28"/>
+          <w:szCs w:val="28"/>
+        </w:rPr>
+        <w:t>3</w:t>
       </w:r>
     </w:p>
     <w:p>
@@ -247,6 +255,8 @@
           <w:szCs w:val="28"/>
         </w:rPr>
       </w:pPr>
+      <w:bookmarkStart w:id="0" w:name="_GoBack"/>
+      <w:bookmarkEnd w:id="0"/>
     </w:p>
     <w:p>
       <w:pPr>
@@ -272,7 +282,8 @@
           <w:szCs w:val="32"/>
         </w:rPr>
       </w:pPr>
-      <w:bookmarkStart w:id="0" w:name="_Toc493860507"/>
+      <w:bookmarkStart w:id="1" w:name="_Toc493860507"/>
+      <w:bookmarkStart w:id="2" w:name="_Toc494460606"/>
       <w:r>
         <w:rPr>
           <w:rFonts w:ascii="Calibri" w:eastAsia="Calibri" w:hAnsi="Calibri" w:cs="Calibri"/>
@@ -282,7 +293,8 @@
         <w:lastRenderedPageBreak/>
         <w:t>Historial de Revisiones</w:t>
       </w:r>
-      <w:bookmarkEnd w:id="0"/>
+      <w:bookmarkEnd w:id="1"/>
+      <w:bookmarkEnd w:id="2"/>
     </w:p>
     <w:p>
       <w:pPr>
@@ -698,12 +710,28 @@
             <w:pPr>
               <w:pStyle w:val="Tabletext"/>
             </w:pPr>
-            <w:r>
-              <w:rPr>
-                <w:rFonts w:ascii="Calibri" w:eastAsia="Calibri" w:hAnsi="Calibri" w:cs="Calibri"/>
-              </w:rPr>
-              <w:t>Shany Huaypar</w:t>
-            </w:r>
+            <w:proofErr w:type="spellStart"/>
+            <w:r>
+              <w:rPr>
+                <w:rFonts w:ascii="Calibri" w:eastAsia="Calibri" w:hAnsi="Calibri" w:cs="Calibri"/>
+              </w:rPr>
+              <w:t>Shany</w:t>
+            </w:r>
+            <w:proofErr w:type="spellEnd"/>
+            <w:r>
+              <w:rPr>
+                <w:rFonts w:ascii="Calibri" w:eastAsia="Calibri" w:hAnsi="Calibri" w:cs="Calibri"/>
+              </w:rPr>
+              <w:t xml:space="preserve"> </w:t>
+            </w:r>
+            <w:proofErr w:type="spellStart"/>
+            <w:r>
+              <w:rPr>
+                <w:rFonts w:ascii="Calibri" w:eastAsia="Calibri" w:hAnsi="Calibri" w:cs="Calibri"/>
+              </w:rPr>
+              <w:t>Huaypar</w:t>
+            </w:r>
+            <w:proofErr w:type="spellEnd"/>
           </w:p>
         </w:tc>
       </w:tr>
@@ -799,13 +827,77 @@
             <w:pPr>
               <w:pStyle w:val="Body"/>
             </w:pPr>
+            <w:proofErr w:type="spellStart"/>
             <w:r>
               <w:rPr>
                 <w:rFonts w:ascii="Calibri" w:eastAsia="Calibri" w:hAnsi="Calibri" w:cs="Calibri"/>
                 <w:sz w:val="22"/>
                 <w:szCs w:val="22"/>
               </w:rPr>
-              <w:t>Establecimiento del cronograma y revisión de los roles</w:t>
+              <w:t>Establecimiento</w:t>
+            </w:r>
+            <w:proofErr w:type="spellEnd"/>
+            <w:r>
+              <w:rPr>
+                <w:rFonts w:ascii="Calibri" w:eastAsia="Calibri" w:hAnsi="Calibri" w:cs="Calibri"/>
+                <w:sz w:val="22"/>
+                <w:szCs w:val="22"/>
+              </w:rPr>
+              <w:t xml:space="preserve"> del </w:t>
+            </w:r>
+            <w:proofErr w:type="spellStart"/>
+            <w:r>
+              <w:rPr>
+                <w:rFonts w:ascii="Calibri" w:eastAsia="Calibri" w:hAnsi="Calibri" w:cs="Calibri"/>
+                <w:sz w:val="22"/>
+                <w:szCs w:val="22"/>
+              </w:rPr>
+              <w:t>cronograma</w:t>
+            </w:r>
+            <w:proofErr w:type="spellEnd"/>
+            <w:r>
+              <w:rPr>
+                <w:rFonts w:ascii="Calibri" w:eastAsia="Calibri" w:hAnsi="Calibri" w:cs="Calibri"/>
+                <w:sz w:val="22"/>
+                <w:szCs w:val="22"/>
+              </w:rPr>
+              <w:t xml:space="preserve"> y </w:t>
+            </w:r>
+            <w:proofErr w:type="spellStart"/>
+            <w:r>
+              <w:rPr>
+                <w:rFonts w:ascii="Calibri" w:eastAsia="Calibri" w:hAnsi="Calibri" w:cs="Calibri"/>
+                <w:sz w:val="22"/>
+                <w:szCs w:val="22"/>
+              </w:rPr>
+              <w:t>revisión</w:t>
+            </w:r>
+            <w:proofErr w:type="spellEnd"/>
+            <w:r>
+              <w:rPr>
+                <w:rFonts w:ascii="Calibri" w:eastAsia="Calibri" w:hAnsi="Calibri" w:cs="Calibri"/>
+                <w:sz w:val="22"/>
+                <w:szCs w:val="22"/>
+              </w:rPr>
+              <w:t xml:space="preserve"> de </w:t>
+            </w:r>
+            <w:proofErr w:type="spellStart"/>
+            <w:r>
+              <w:rPr>
+                <w:rFonts w:ascii="Calibri" w:eastAsia="Calibri" w:hAnsi="Calibri" w:cs="Calibri"/>
+                <w:sz w:val="22"/>
+                <w:szCs w:val="22"/>
+              </w:rPr>
+              <w:t>los</w:t>
+            </w:r>
+            <w:proofErr w:type="spellEnd"/>
+            <w:r>
+              <w:rPr>
+                <w:rFonts w:ascii="Calibri" w:eastAsia="Calibri" w:hAnsi="Calibri" w:cs="Calibri"/>
+                <w:sz w:val="22"/>
+                <w:szCs w:val="22"/>
+              </w:rPr>
+              <w:t xml:space="preserve"> roles</w:t>
             </w:r>
           </w:p>
         </w:tc>
@@ -831,13 +923,23 @@
             <w:pPr>
               <w:pStyle w:val="Body"/>
             </w:pPr>
+            <w:proofErr w:type="spellStart"/>
             <w:r>
               <w:rPr>
                 <w:rFonts w:ascii="Calibri" w:eastAsia="Calibri" w:hAnsi="Calibri" w:cs="Calibri"/>
                 <w:sz w:val="22"/>
                 <w:szCs w:val="22"/>
               </w:rPr>
-              <w:t>Huamán Moya, Christopher</w:t>
+              <w:t>Huamán</w:t>
+            </w:r>
+            <w:proofErr w:type="spellEnd"/>
+            <w:r>
+              <w:rPr>
+                <w:rFonts w:ascii="Calibri" w:eastAsia="Calibri" w:hAnsi="Calibri" w:cs="Calibri"/>
+                <w:sz w:val="22"/>
+                <w:szCs w:val="22"/>
+              </w:rPr>
+              <w:t xml:space="preserve"> Moya, Christopher</w:t>
             </w:r>
           </w:p>
         </w:tc>
@@ -934,13 +1036,59 @@
             <w:pPr>
               <w:pStyle w:val="Body"/>
             </w:pPr>
+            <w:proofErr w:type="spellStart"/>
             <w:r>
               <w:rPr>
                 <w:rFonts w:ascii="Calibri" w:eastAsia="Calibri" w:hAnsi="Calibri" w:cs="Calibri"/>
                 <w:sz w:val="22"/>
                 <w:szCs w:val="22"/>
               </w:rPr>
-              <w:t>Modificación del gráfico de la organización de la SCM</w:t>
+              <w:t>Modificación</w:t>
+            </w:r>
+            <w:proofErr w:type="spellEnd"/>
+            <w:r>
+              <w:rPr>
+                <w:rFonts w:ascii="Calibri" w:eastAsia="Calibri" w:hAnsi="Calibri" w:cs="Calibri"/>
+                <w:sz w:val="22"/>
+                <w:szCs w:val="22"/>
+              </w:rPr>
+              <w:t xml:space="preserve"> del </w:t>
+            </w:r>
+            <w:proofErr w:type="spellStart"/>
+            <w:r>
+              <w:rPr>
+                <w:rFonts w:ascii="Calibri" w:eastAsia="Calibri" w:hAnsi="Calibri" w:cs="Calibri"/>
+                <w:sz w:val="22"/>
+                <w:szCs w:val="22"/>
+              </w:rPr>
+              <w:t>gráfico</w:t>
+            </w:r>
+            <w:proofErr w:type="spellEnd"/>
+            <w:r>
+              <w:rPr>
+                <w:rFonts w:ascii="Calibri" w:eastAsia="Calibri" w:hAnsi="Calibri" w:cs="Calibri"/>
+                <w:sz w:val="22"/>
+                <w:szCs w:val="22"/>
+              </w:rPr>
+              <w:t xml:space="preserve"> de la </w:t>
+            </w:r>
+            <w:proofErr w:type="spellStart"/>
+            <w:r>
+              <w:rPr>
+                <w:rFonts w:ascii="Calibri" w:eastAsia="Calibri" w:hAnsi="Calibri" w:cs="Calibri"/>
+                <w:sz w:val="22"/>
+                <w:szCs w:val="22"/>
+              </w:rPr>
+              <w:t>organización</w:t>
+            </w:r>
+            <w:proofErr w:type="spellEnd"/>
+            <w:r>
+              <w:rPr>
+                <w:rFonts w:ascii="Calibri" w:eastAsia="Calibri" w:hAnsi="Calibri" w:cs="Calibri"/>
+                <w:sz w:val="22"/>
+                <w:szCs w:val="22"/>
+              </w:rPr>
+              <w:t xml:space="preserve"> de la SCM</w:t>
             </w:r>
           </w:p>
         </w:tc>
@@ -1087,6 +1235,7 @@
             <w:pPr>
               <w:pStyle w:val="Body"/>
             </w:pPr>
+            <w:proofErr w:type="spellStart"/>
             <w:r>
               <w:rPr>
                 <w:rFonts w:ascii="Calibri" w:eastAsia="Calibri" w:hAnsi="Calibri" w:cs="Calibri"/>
@@ -1109,8 +1258,45 @@
                 <w:sz w:val="22"/>
                 <w:szCs w:val="22"/>
               </w:rPr>
-              <w:t>n y actualización de documento</w:t>
-            </w:r>
+              <w:t>n</w:t>
+            </w:r>
+            <w:proofErr w:type="spellEnd"/>
+            <w:r>
+              <w:rPr>
+                <w:rFonts w:ascii="Calibri" w:eastAsia="Calibri" w:hAnsi="Calibri" w:cs="Calibri"/>
+                <w:sz w:val="22"/>
+                <w:szCs w:val="22"/>
+              </w:rPr>
+              <w:t xml:space="preserve"> y </w:t>
+            </w:r>
+            <w:proofErr w:type="spellStart"/>
+            <w:r>
+              <w:rPr>
+                <w:rFonts w:ascii="Calibri" w:eastAsia="Calibri" w:hAnsi="Calibri" w:cs="Calibri"/>
+                <w:sz w:val="22"/>
+                <w:szCs w:val="22"/>
+              </w:rPr>
+              <w:t>actualización</w:t>
+            </w:r>
+            <w:proofErr w:type="spellEnd"/>
+            <w:r>
+              <w:rPr>
+                <w:rFonts w:ascii="Calibri" w:eastAsia="Calibri" w:hAnsi="Calibri" w:cs="Calibri"/>
+                <w:sz w:val="22"/>
+                <w:szCs w:val="22"/>
+              </w:rPr>
+              <w:t xml:space="preserve"> de </w:t>
+            </w:r>
+            <w:proofErr w:type="spellStart"/>
+            <w:r>
+              <w:rPr>
+                <w:rFonts w:ascii="Calibri" w:eastAsia="Calibri" w:hAnsi="Calibri" w:cs="Calibri"/>
+                <w:sz w:val="22"/>
+                <w:szCs w:val="22"/>
+              </w:rPr>
+              <w:t>documento</w:t>
+            </w:r>
+            <w:proofErr w:type="spellEnd"/>
           </w:p>
         </w:tc>
         <w:tc>
@@ -1135,12 +1321,28 @@
             <w:pPr>
               <w:pStyle w:val="Tabletext"/>
             </w:pPr>
-            <w:r>
-              <w:rPr>
-                <w:rFonts w:ascii="Calibri" w:eastAsia="Calibri" w:hAnsi="Calibri" w:cs="Calibri"/>
-              </w:rPr>
-              <w:t>Shany Huaypar</w:t>
-            </w:r>
+            <w:proofErr w:type="spellStart"/>
+            <w:r>
+              <w:rPr>
+                <w:rFonts w:ascii="Calibri" w:eastAsia="Calibri" w:hAnsi="Calibri" w:cs="Calibri"/>
+              </w:rPr>
+              <w:t>Shany</w:t>
+            </w:r>
+            <w:proofErr w:type="spellEnd"/>
+            <w:r>
+              <w:rPr>
+                <w:rFonts w:ascii="Calibri" w:eastAsia="Calibri" w:hAnsi="Calibri" w:cs="Calibri"/>
+              </w:rPr>
+              <w:t xml:space="preserve"> </w:t>
+            </w:r>
+            <w:proofErr w:type="spellStart"/>
+            <w:r>
+              <w:rPr>
+                <w:rFonts w:ascii="Calibri" w:eastAsia="Calibri" w:hAnsi="Calibri" w:cs="Calibri"/>
+              </w:rPr>
+              <w:t>Huaypar</w:t>
+            </w:r>
+            <w:proofErr w:type="spellEnd"/>
           </w:p>
         </w:tc>
       </w:tr>
@@ -1253,13 +1455,77 @@
                 <w:szCs w:val="22"/>
               </w:rPr>
             </w:pPr>
+            <w:proofErr w:type="spellStart"/>
             <w:r>
               <w:rPr>
                 <w:rFonts w:ascii="Calibri" w:eastAsia="Calibri" w:hAnsi="Calibri" w:cs="Calibri"/>
                 <w:sz w:val="22"/>
                 <w:szCs w:val="22"/>
               </w:rPr>
-              <w:t xml:space="preserve">Modificación de actividades y fechas al calendario </w:t>
+              <w:t>Modificación</w:t>
+            </w:r>
+            <w:proofErr w:type="spellEnd"/>
+            <w:r>
+              <w:rPr>
+                <w:rFonts w:ascii="Calibri" w:eastAsia="Calibri" w:hAnsi="Calibri" w:cs="Calibri"/>
+                <w:sz w:val="22"/>
+                <w:szCs w:val="22"/>
+              </w:rPr>
+              <w:t xml:space="preserve"> de </w:t>
+            </w:r>
+            <w:proofErr w:type="spellStart"/>
+            <w:r>
+              <w:rPr>
+                <w:rFonts w:ascii="Calibri" w:eastAsia="Calibri" w:hAnsi="Calibri" w:cs="Calibri"/>
+                <w:sz w:val="22"/>
+                <w:szCs w:val="22"/>
+              </w:rPr>
+              <w:t>actividades</w:t>
+            </w:r>
+            <w:proofErr w:type="spellEnd"/>
+            <w:r>
+              <w:rPr>
+                <w:rFonts w:ascii="Calibri" w:eastAsia="Calibri" w:hAnsi="Calibri" w:cs="Calibri"/>
+                <w:sz w:val="22"/>
+                <w:szCs w:val="22"/>
+              </w:rPr>
+              <w:t xml:space="preserve"> y </w:t>
+            </w:r>
+            <w:proofErr w:type="spellStart"/>
+            <w:r>
+              <w:rPr>
+                <w:rFonts w:ascii="Calibri" w:eastAsia="Calibri" w:hAnsi="Calibri" w:cs="Calibri"/>
+                <w:sz w:val="22"/>
+                <w:szCs w:val="22"/>
+              </w:rPr>
+              <w:t>fechas</w:t>
+            </w:r>
+            <w:proofErr w:type="spellEnd"/>
+            <w:r>
+              <w:rPr>
+                <w:rFonts w:ascii="Calibri" w:eastAsia="Calibri" w:hAnsi="Calibri" w:cs="Calibri"/>
+                <w:sz w:val="22"/>
+                <w:szCs w:val="22"/>
+              </w:rPr>
+              <w:t xml:space="preserve"> al </w:t>
+            </w:r>
+            <w:proofErr w:type="spellStart"/>
+            <w:r>
+              <w:rPr>
+                <w:rFonts w:ascii="Calibri" w:eastAsia="Calibri" w:hAnsi="Calibri" w:cs="Calibri"/>
+                <w:sz w:val="22"/>
+                <w:szCs w:val="22"/>
+              </w:rPr>
+              <w:t>calendario</w:t>
+            </w:r>
+            <w:proofErr w:type="spellEnd"/>
+            <w:r>
+              <w:rPr>
+                <w:rFonts w:ascii="Calibri" w:eastAsia="Calibri" w:hAnsi="Calibri" w:cs="Calibri"/>
+                <w:sz w:val="22"/>
+                <w:szCs w:val="22"/>
+              </w:rPr>
+              <w:t xml:space="preserve"> </w:t>
             </w:r>
           </w:p>
         </w:tc>
@@ -1411,7 +1677,79 @@
                 <w:sz w:val="22"/>
                 <w:szCs w:val="22"/>
               </w:rPr>
-              <w:t>Revision y actualizacion de las politicas, directrices y procedimientos.</w:t>
+              <w:t xml:space="preserve">Revision y </w:t>
+            </w:r>
+            <w:proofErr w:type="spellStart"/>
+            <w:r>
+              <w:rPr>
+                <w:rFonts w:ascii="Calibri" w:eastAsia="Calibri" w:hAnsi="Calibri" w:cs="Calibri"/>
+                <w:sz w:val="22"/>
+                <w:szCs w:val="22"/>
+              </w:rPr>
+              <w:t>actualizacion</w:t>
+            </w:r>
+            <w:proofErr w:type="spellEnd"/>
+            <w:r>
+              <w:rPr>
+                <w:rFonts w:ascii="Calibri" w:eastAsia="Calibri" w:hAnsi="Calibri" w:cs="Calibri"/>
+                <w:sz w:val="22"/>
+                <w:szCs w:val="22"/>
+              </w:rPr>
+              <w:t xml:space="preserve"> de las </w:t>
+            </w:r>
+            <w:proofErr w:type="spellStart"/>
+            <w:r>
+              <w:rPr>
+                <w:rFonts w:ascii="Calibri" w:eastAsia="Calibri" w:hAnsi="Calibri" w:cs="Calibri"/>
+                <w:sz w:val="22"/>
+                <w:szCs w:val="22"/>
+              </w:rPr>
+              <w:t>politicas</w:t>
+            </w:r>
+            <w:proofErr w:type="spellEnd"/>
+            <w:r>
+              <w:rPr>
+                <w:rFonts w:ascii="Calibri" w:eastAsia="Calibri" w:hAnsi="Calibri" w:cs="Calibri"/>
+                <w:sz w:val="22"/>
+                <w:szCs w:val="22"/>
+              </w:rPr>
+              <w:t xml:space="preserve">, </w:t>
+            </w:r>
+            <w:proofErr w:type="spellStart"/>
+            <w:r>
+              <w:rPr>
+                <w:rFonts w:ascii="Calibri" w:eastAsia="Calibri" w:hAnsi="Calibri" w:cs="Calibri"/>
+                <w:sz w:val="22"/>
+                <w:szCs w:val="22"/>
+              </w:rPr>
+              <w:t>directrices</w:t>
+            </w:r>
+            <w:proofErr w:type="spellEnd"/>
+            <w:r>
+              <w:rPr>
+                <w:rFonts w:ascii="Calibri" w:eastAsia="Calibri" w:hAnsi="Calibri" w:cs="Calibri"/>
+                <w:sz w:val="22"/>
+                <w:szCs w:val="22"/>
+              </w:rPr>
+              <w:t xml:space="preserve"> y </w:t>
+            </w:r>
+            <w:proofErr w:type="spellStart"/>
+            <w:r>
+              <w:rPr>
+                <w:rFonts w:ascii="Calibri" w:eastAsia="Calibri" w:hAnsi="Calibri" w:cs="Calibri"/>
+                <w:sz w:val="22"/>
+                <w:szCs w:val="22"/>
+              </w:rPr>
+              <w:t>procedimientos</w:t>
+            </w:r>
+            <w:proofErr w:type="spellEnd"/>
+            <w:r>
+              <w:rPr>
+                <w:rFonts w:ascii="Calibri" w:eastAsia="Calibri" w:hAnsi="Calibri" w:cs="Calibri"/>
+                <w:sz w:val="22"/>
+                <w:szCs w:val="22"/>
+              </w:rPr>
+              <w:t>.</w:t>
             </w:r>
           </w:p>
         </w:tc>
@@ -1442,13 +1780,23 @@
                 <w:szCs w:val="22"/>
               </w:rPr>
             </w:pPr>
+            <w:proofErr w:type="spellStart"/>
             <w:r>
               <w:rPr>
                 <w:rFonts w:ascii="Calibri" w:eastAsia="Calibri" w:hAnsi="Calibri" w:cs="Calibri"/>
                 <w:sz w:val="22"/>
                 <w:szCs w:val="22"/>
               </w:rPr>
-              <w:t>Huamán Moya, Christopher</w:t>
+              <w:t>Huamán</w:t>
+            </w:r>
+            <w:proofErr w:type="spellEnd"/>
+            <w:r>
+              <w:rPr>
+                <w:rFonts w:ascii="Calibri" w:eastAsia="Calibri" w:hAnsi="Calibri" w:cs="Calibri"/>
+                <w:sz w:val="22"/>
+                <w:szCs w:val="22"/>
+              </w:rPr>
+              <w:t xml:space="preserve"> Moya, Christopher</w:t>
             </w:r>
           </w:p>
         </w:tc>
@@ -1562,13 +1910,59 @@
                 <w:szCs w:val="22"/>
               </w:rPr>
             </w:pPr>
+            <w:proofErr w:type="spellStart"/>
             <w:r>
               <w:rPr>
                 <w:rFonts w:ascii="Calibri" w:eastAsia="Calibri" w:hAnsi="Calibri" w:cs="Calibri"/>
                 <w:sz w:val="22"/>
                 <w:szCs w:val="22"/>
               </w:rPr>
-              <w:t>Actualización del calendario y punto 2.4</w:t>
+              <w:t>Actualización</w:t>
+            </w:r>
+            <w:proofErr w:type="spellEnd"/>
+            <w:r>
+              <w:rPr>
+                <w:rFonts w:ascii="Calibri" w:eastAsia="Calibri" w:hAnsi="Calibri" w:cs="Calibri"/>
+                <w:sz w:val="22"/>
+                <w:szCs w:val="22"/>
+              </w:rPr>
+              <w:t xml:space="preserve"> del </w:t>
+            </w:r>
+            <w:proofErr w:type="spellStart"/>
+            <w:r>
+              <w:rPr>
+                <w:rFonts w:ascii="Calibri" w:eastAsia="Calibri" w:hAnsi="Calibri" w:cs="Calibri"/>
+                <w:sz w:val="22"/>
+                <w:szCs w:val="22"/>
+              </w:rPr>
+              <w:t>calendario</w:t>
+            </w:r>
+            <w:proofErr w:type="spellEnd"/>
+            <w:r>
+              <w:rPr>
+                <w:rFonts w:ascii="Calibri" w:eastAsia="Calibri" w:hAnsi="Calibri" w:cs="Calibri"/>
+                <w:sz w:val="22"/>
+                <w:szCs w:val="22"/>
+              </w:rPr>
+              <w:t xml:space="preserve"> y </w:t>
+            </w:r>
+            <w:proofErr w:type="spellStart"/>
+            <w:r>
+              <w:rPr>
+                <w:rFonts w:ascii="Calibri" w:eastAsia="Calibri" w:hAnsi="Calibri" w:cs="Calibri"/>
+                <w:sz w:val="22"/>
+                <w:szCs w:val="22"/>
+              </w:rPr>
+              <w:t>punto</w:t>
+            </w:r>
+            <w:proofErr w:type="spellEnd"/>
+            <w:r>
+              <w:rPr>
+                <w:rFonts w:ascii="Calibri" w:eastAsia="Calibri" w:hAnsi="Calibri" w:cs="Calibri"/>
+                <w:sz w:val="22"/>
+                <w:szCs w:val="22"/>
+              </w:rPr>
+              <w:t xml:space="preserve"> 2.4</w:t>
             </w:r>
           </w:p>
         </w:tc>
@@ -1645,16 +2039,7 @@
                 <w:szCs w:val="22"/>
                 <w:lang w:val="es-ES_tradnl"/>
               </w:rPr>
-              <w:t>29</w:t>
-            </w:r>
-            <w:r>
-              <w:rPr>
-                <w:rFonts w:ascii="Calibri" w:eastAsia="Calibri" w:hAnsi="Calibri" w:cs="Calibri"/>
-                <w:sz w:val="22"/>
-                <w:szCs w:val="22"/>
-                <w:lang w:val="es-ES_tradnl"/>
-              </w:rPr>
-              <w:t>/09/2017</w:t>
+              <w:t>29/09/2017</w:t>
             </w:r>
           </w:p>
         </w:tc>
@@ -1723,13 +2108,59 @@
                 <w:szCs w:val="22"/>
               </w:rPr>
             </w:pPr>
+            <w:proofErr w:type="spellStart"/>
             <w:r>
               <w:rPr>
                 <w:rFonts w:ascii="Calibri" w:eastAsia="Calibri" w:hAnsi="Calibri" w:cs="Calibri"/>
                 <w:sz w:val="22"/>
                 <w:szCs w:val="22"/>
               </w:rPr>
-              <w:t>Identificación de los items de configuración.</w:t>
+              <w:t>Identificación</w:t>
+            </w:r>
+            <w:proofErr w:type="spellEnd"/>
+            <w:r>
+              <w:rPr>
+                <w:rFonts w:ascii="Calibri" w:eastAsia="Calibri" w:hAnsi="Calibri" w:cs="Calibri"/>
+                <w:sz w:val="22"/>
+                <w:szCs w:val="22"/>
+              </w:rPr>
+              <w:t xml:space="preserve"> de </w:t>
+            </w:r>
+            <w:proofErr w:type="spellStart"/>
+            <w:r>
+              <w:rPr>
+                <w:rFonts w:ascii="Calibri" w:eastAsia="Calibri" w:hAnsi="Calibri" w:cs="Calibri"/>
+                <w:sz w:val="22"/>
+                <w:szCs w:val="22"/>
+              </w:rPr>
+              <w:t>los</w:t>
+            </w:r>
+            <w:proofErr w:type="spellEnd"/>
+            <w:r>
+              <w:rPr>
+                <w:rFonts w:ascii="Calibri" w:eastAsia="Calibri" w:hAnsi="Calibri" w:cs="Calibri"/>
+                <w:sz w:val="22"/>
+                <w:szCs w:val="22"/>
+              </w:rPr>
+              <w:t xml:space="preserve"> items de </w:t>
+            </w:r>
+            <w:proofErr w:type="spellStart"/>
+            <w:r>
+              <w:rPr>
+                <w:rFonts w:ascii="Calibri" w:eastAsia="Calibri" w:hAnsi="Calibri" w:cs="Calibri"/>
+                <w:sz w:val="22"/>
+                <w:szCs w:val="22"/>
+              </w:rPr>
+              <w:t>configuración</w:t>
+            </w:r>
+            <w:proofErr w:type="spellEnd"/>
+            <w:r>
+              <w:rPr>
+                <w:rFonts w:ascii="Calibri" w:eastAsia="Calibri" w:hAnsi="Calibri" w:cs="Calibri"/>
+                <w:sz w:val="22"/>
+                <w:szCs w:val="22"/>
+              </w:rPr>
+              <w:t>.</w:t>
             </w:r>
           </w:p>
         </w:tc>
@@ -1760,13 +2191,23 @@
                 <w:szCs w:val="22"/>
               </w:rPr>
             </w:pPr>
+            <w:proofErr w:type="spellStart"/>
             <w:r>
               <w:rPr>
                 <w:rFonts w:ascii="Calibri" w:eastAsia="Calibri" w:hAnsi="Calibri" w:cs="Calibri"/>
                 <w:sz w:val="22"/>
                 <w:szCs w:val="22"/>
               </w:rPr>
-              <w:t>Huamán Moya, Christopher</w:t>
+              <w:t>Huamán</w:t>
+            </w:r>
+            <w:proofErr w:type="spellEnd"/>
+            <w:r>
+              <w:rPr>
+                <w:rFonts w:ascii="Calibri" w:eastAsia="Calibri" w:hAnsi="Calibri" w:cs="Calibri"/>
+                <w:sz w:val="22"/>
+                <w:szCs w:val="22"/>
+              </w:rPr>
+              <w:t xml:space="preserve"> Moya, Christopher</w:t>
             </w:r>
           </w:p>
         </w:tc>
@@ -1804,6 +2245,15 @@
                 <w:lang w:val="es-ES_tradnl"/>
               </w:rPr>
             </w:pPr>
+            <w:r>
+              <w:rPr>
+                <w:rFonts w:ascii="Calibri" w:eastAsia="Calibri" w:hAnsi="Calibri" w:cs="Calibri"/>
+                <w:sz w:val="22"/>
+                <w:szCs w:val="22"/>
+                <w:lang w:val="es-ES_tradnl"/>
+              </w:rPr>
+              <w:t>29/09/2017</w:t>
+            </w:r>
           </w:p>
         </w:tc>
         <w:tc>
@@ -1834,6 +2284,14 @@
                 <w:szCs w:val="22"/>
               </w:rPr>
             </w:pPr>
+            <w:r>
+              <w:rPr>
+                <w:rFonts w:ascii="Calibri" w:eastAsia="Calibri" w:hAnsi="Calibri" w:cs="Calibri"/>
+                <w:sz w:val="22"/>
+                <w:szCs w:val="22"/>
+              </w:rPr>
+              <w:t>2.3</w:t>
+            </w:r>
           </w:p>
         </w:tc>
         <w:tc>
@@ -1863,6 +2321,88 @@
                 <w:szCs w:val="22"/>
               </w:rPr>
             </w:pPr>
+            <w:proofErr w:type="spellStart"/>
+            <w:r>
+              <w:rPr>
+                <w:rFonts w:ascii="Calibri" w:eastAsia="Calibri" w:hAnsi="Calibri" w:cs="Calibri"/>
+                <w:sz w:val="22"/>
+                <w:szCs w:val="22"/>
+              </w:rPr>
+              <w:t>Definición</w:t>
+            </w:r>
+            <w:proofErr w:type="spellEnd"/>
+            <w:r>
+              <w:rPr>
+                <w:rFonts w:ascii="Calibri" w:eastAsia="Calibri" w:hAnsi="Calibri" w:cs="Calibri"/>
+                <w:sz w:val="22"/>
+                <w:szCs w:val="22"/>
+              </w:rPr>
+              <w:t xml:space="preserve"> de la </w:t>
+            </w:r>
+            <w:proofErr w:type="spellStart"/>
+            <w:r>
+              <w:rPr>
+                <w:rFonts w:ascii="Calibri" w:eastAsia="Calibri" w:hAnsi="Calibri" w:cs="Calibri"/>
+                <w:sz w:val="22"/>
+                <w:szCs w:val="22"/>
+              </w:rPr>
+              <w:t>nomenclatura</w:t>
+            </w:r>
+            <w:proofErr w:type="spellEnd"/>
+            <w:r>
+              <w:rPr>
+                <w:rFonts w:ascii="Calibri" w:eastAsia="Calibri" w:hAnsi="Calibri" w:cs="Calibri"/>
+                <w:sz w:val="22"/>
+                <w:szCs w:val="22"/>
+              </w:rPr>
+              <w:t xml:space="preserve"> de la </w:t>
+            </w:r>
+            <w:proofErr w:type="spellStart"/>
+            <w:r>
+              <w:rPr>
+                <w:rFonts w:ascii="Calibri" w:eastAsia="Calibri" w:hAnsi="Calibri" w:cs="Calibri"/>
+                <w:sz w:val="22"/>
+                <w:szCs w:val="22"/>
+              </w:rPr>
+              <w:t>identificación</w:t>
+            </w:r>
+            <w:proofErr w:type="spellEnd"/>
+            <w:r>
+              <w:rPr>
+                <w:rFonts w:ascii="Calibri" w:eastAsia="Calibri" w:hAnsi="Calibri" w:cs="Calibri"/>
+                <w:sz w:val="22"/>
+                <w:szCs w:val="22"/>
+              </w:rPr>
+              <w:t xml:space="preserve"> de </w:t>
+            </w:r>
+            <w:proofErr w:type="spellStart"/>
+            <w:r>
+              <w:rPr>
+                <w:rFonts w:ascii="Calibri" w:eastAsia="Calibri" w:hAnsi="Calibri" w:cs="Calibri"/>
+                <w:sz w:val="22"/>
+                <w:szCs w:val="22"/>
+              </w:rPr>
+              <w:t>los</w:t>
+            </w:r>
+            <w:proofErr w:type="spellEnd"/>
+            <w:r>
+              <w:rPr>
+                <w:rFonts w:ascii="Calibri" w:eastAsia="Calibri" w:hAnsi="Calibri" w:cs="Calibri"/>
+                <w:sz w:val="22"/>
+                <w:szCs w:val="22"/>
+              </w:rPr>
+              <w:t xml:space="preserve"> items de </w:t>
+            </w:r>
+            <w:proofErr w:type="spellStart"/>
+            <w:r>
+              <w:rPr>
+                <w:rFonts w:ascii="Calibri" w:eastAsia="Calibri" w:hAnsi="Calibri" w:cs="Calibri"/>
+                <w:sz w:val="22"/>
+                <w:szCs w:val="22"/>
+              </w:rPr>
+              <w:t>configuración</w:t>
+            </w:r>
+            <w:proofErr w:type="spellEnd"/>
           </w:p>
         </w:tc>
         <w:tc>
@@ -1886,12 +2426,15 @@
           <w:p>
             <w:pPr>
               <w:pStyle w:val="Body"/>
+            </w:pPr>
+            <w:r>
               <w:rPr>
                 <w:rFonts w:ascii="Calibri" w:eastAsia="Calibri" w:hAnsi="Calibri" w:cs="Calibri"/>
                 <w:sz w:val="22"/>
                 <w:szCs w:val="22"/>
               </w:rPr>
-            </w:pPr>
+              <w:t>Patricia Martinez</w:t>
+            </w:r>
           </w:p>
         </w:tc>
       </w:tr>
@@ -2362,7 +2905,7 @@
       <w:sdtContent>
         <w:p>
           <w:pPr>
-            <w:pStyle w:val="TtuloTDC"/>
+            <w:pStyle w:val="TtulodeTDC"/>
           </w:pPr>
           <w:r>
             <w:rPr>
@@ -2393,22 +2936,14 @@
           <w:r>
             <w:fldChar w:fldCharType="separate"/>
           </w:r>
-          <w:hyperlink w:anchor="_Toc493860508" w:history="1">
+          <w:hyperlink w:anchor="_Toc494460606" w:history="1">
             <w:r>
               <w:rPr>
                 <w:rStyle w:val="Hipervnculo"/>
-                <w:rFonts w:ascii="Calibri" w:eastAsia="Calibri" w:hAnsi="Arial Unicode MS" w:cs="Calibri"/>
+                <w:rFonts w:ascii="Calibri" w:eastAsia="Calibri" w:hAnsi="Calibri" w:cs="Calibri"/>
                 <w:noProof/>
               </w:rPr>
-              <w:t>1.</w:t>
-            </w:r>
-            <w:r>
-              <w:rPr>
-                <w:rStyle w:val="Hipervnculo"/>
-                <w:rFonts w:ascii="Calibri" w:eastAsia="Calibri" w:hAnsi="Calibri" w:cs="Calibri"/>
-                <w:noProof/>
-              </w:rPr>
-              <w:t xml:space="preserve"> Introducción</w:t>
+              <w:t>Historial de Revisiones</w:t>
             </w:r>
             <w:r>
               <w:rPr>
@@ -2429,7 +2964,7 @@
                 <w:noProof/>
                 <w:webHidden/>
               </w:rPr>
-              <w:instrText xml:space="preserve"> PAGEREF _Toc493860508 \h </w:instrText>
+              <w:instrText xml:space="preserve"> PAGEREF _Toc494460606 \h </w:instrText>
             </w:r>
             <w:r>
               <w:rPr>
@@ -2449,7 +2984,7 @@
                 <w:noProof/>
                 <w:webHidden/>
               </w:rPr>
-              <w:t>6</w:t>
+              <w:t>2</w:t>
             </w:r>
             <w:r>
               <w:rPr>
@@ -2473,14 +3008,14 @@
               <w:lang w:val="es-PE"/>
             </w:rPr>
           </w:pPr>
-          <w:hyperlink w:anchor="_Toc493860510" w:history="1">
+          <w:hyperlink w:anchor="_Toc494460607" w:history="1">
             <w:r>
               <w:rPr>
                 <w:rStyle w:val="Hipervnculo"/>
                 <w:rFonts w:ascii="Calibri" w:eastAsia="Calibri" w:hAnsi="Arial Unicode MS" w:cs="Calibri"/>
                 <w:noProof/>
               </w:rPr>
-              <w:t>2.</w:t>
+              <w:t>1.</w:t>
             </w:r>
             <w:r>
               <w:rPr>
@@ -2488,7 +3023,7 @@
                 <w:rFonts w:ascii="Calibri" w:eastAsia="Calibri" w:hAnsi="Calibri" w:cs="Calibri"/>
                 <w:noProof/>
               </w:rPr>
-              <w:t xml:space="preserve"> Gestión de la configuración</w:t>
+              <w:t xml:space="preserve"> Introducción</w:t>
             </w:r>
             <w:r>
               <w:rPr>
@@ -2509,7 +3044,7 @@
                 <w:noProof/>
                 <w:webHidden/>
               </w:rPr>
-              <w:instrText xml:space="preserve"> PAGEREF _Toc493860510 \h </w:instrText>
+              <w:instrText xml:space="preserve"> PAGEREF _Toc494460607 \h </w:instrText>
             </w:r>
             <w:r>
               <w:rPr>
@@ -2530,6 +3065,86 @@
                 <w:webHidden/>
               </w:rPr>
               <w:t>7</w:t>
+            </w:r>
+            <w:r>
+              <w:rPr>
+                <w:noProof/>
+                <w:webHidden/>
+              </w:rPr>
+              <w:fldChar w:fldCharType="end"/>
+            </w:r>
+          </w:hyperlink>
+        </w:p>
+        <w:p>
+          <w:pPr>
+            <w:pStyle w:val="TDC1"/>
+            <w:rPr>
+              <w:rFonts w:asciiTheme="minorHAnsi" w:eastAsiaTheme="minorEastAsia" w:hAnsiTheme="minorHAnsi" w:cstheme="minorBidi"/>
+              <w:b w:val="0"/>
+              <w:bCs w:val="0"/>
+              <w:noProof/>
+              <w:color w:val="auto"/>
+              <w:bdr w:val="none" w:sz="0" w:space="0" w:color="auto"/>
+              <w:lang w:val="es-PE"/>
+            </w:rPr>
+          </w:pPr>
+          <w:hyperlink w:anchor="_Toc494460609" w:history="1">
+            <w:r>
+              <w:rPr>
+                <w:rStyle w:val="Hipervnculo"/>
+                <w:rFonts w:ascii="Calibri" w:eastAsia="Calibri" w:hAnsi="Arial Unicode MS" w:cs="Calibri"/>
+                <w:noProof/>
+              </w:rPr>
+              <w:t>2.</w:t>
+            </w:r>
+            <w:r>
+              <w:rPr>
+                <w:rStyle w:val="Hipervnculo"/>
+                <w:rFonts w:ascii="Calibri" w:eastAsia="Calibri" w:hAnsi="Calibri" w:cs="Calibri"/>
+                <w:noProof/>
+              </w:rPr>
+              <w:t xml:space="preserve"> Gestión de la configuración</w:t>
+            </w:r>
+            <w:r>
+              <w:rPr>
+                <w:noProof/>
+                <w:webHidden/>
+              </w:rPr>
+              <w:tab/>
+            </w:r>
+            <w:r>
+              <w:rPr>
+                <w:noProof/>
+                <w:webHidden/>
+              </w:rPr>
+              <w:fldChar w:fldCharType="begin"/>
+            </w:r>
+            <w:r>
+              <w:rPr>
+                <w:noProof/>
+                <w:webHidden/>
+              </w:rPr>
+              <w:instrText xml:space="preserve"> PAGEREF _Toc494460609 \h </w:instrText>
+            </w:r>
+            <w:r>
+              <w:rPr>
+                <w:noProof/>
+                <w:webHidden/>
+              </w:rPr>
+            </w:r>
+            <w:r>
+              <w:rPr>
+                <w:noProof/>
+                <w:webHidden/>
+              </w:rPr>
+              <w:fldChar w:fldCharType="separate"/>
+            </w:r>
+            <w:r>
+              <w:rPr>
+                <w:noProof/>
+                <w:webHidden/>
+              </w:rPr>
+              <w:t>8</w:t>
             </w:r>
             <w:r>
               <w:rPr>
@@ -2553,7 +3168,7 @@
               <w:lang w:val="es-PE"/>
             </w:rPr>
           </w:pPr>
-          <w:hyperlink w:anchor="_Toc493860511" w:history="1">
+          <w:hyperlink w:anchor="_Toc494460610" w:history="1">
             <w:r>
               <w:rPr>
                 <w:rStyle w:val="Hipervnculo"/>
@@ -2589,7 +3204,7 @@
                 <w:noProof/>
                 <w:webHidden/>
               </w:rPr>
-              <w:instrText xml:space="preserve"> PAGEREF _Toc493860511 \h </w:instrText>
+              <w:instrText xml:space="preserve"> PAGEREF _Toc494460610 \h </w:instrText>
             </w:r>
             <w:r>
               <w:rPr>
@@ -2609,7 +3224,7 @@
                 <w:noProof/>
                 <w:webHidden/>
               </w:rPr>
-              <w:t>7</w:t>
+              <w:t>8</w:t>
             </w:r>
             <w:r>
               <w:rPr>
@@ -2633,7 +3248,7 @@
               <w:lang w:val="es-PE"/>
             </w:rPr>
           </w:pPr>
-          <w:hyperlink w:anchor="_Toc493860521" w:history="1">
+          <w:hyperlink w:anchor="_Toc494460620" w:history="1">
             <w:r>
               <w:rPr>
                 <w:rStyle w:val="Hipervnculo"/>
@@ -2669,7 +3284,7 @@
                 <w:noProof/>
                 <w:webHidden/>
               </w:rPr>
-              <w:instrText xml:space="preserve"> PAGEREF _Toc493860521 \h </w:instrText>
+              <w:instrText xml:space="preserve"> PAGEREF _Toc494460620 \h </w:instrText>
             </w:r>
             <w:r>
               <w:rPr>
@@ -2689,7 +3304,7 @@
                 <w:noProof/>
                 <w:webHidden/>
               </w:rPr>
-              <w:t>7</w:t>
+              <w:t>8</w:t>
             </w:r>
             <w:r>
               <w:rPr>
@@ -2713,7 +3328,7 @@
               <w:lang w:val="es-PE"/>
             </w:rPr>
           </w:pPr>
-          <w:hyperlink w:anchor="_Toc493860523" w:history="1">
+          <w:hyperlink w:anchor="_Toc494460622" w:history="1">
             <w:r>
               <w:rPr>
                 <w:rStyle w:val="Hipervnculo"/>
@@ -2749,7 +3364,7 @@
                 <w:noProof/>
                 <w:webHidden/>
               </w:rPr>
-              <w:instrText xml:space="preserve"> PAGEREF _Toc493860523 \h </w:instrText>
+              <w:instrText xml:space="preserve"> PAGEREF _Toc494460622 \h </w:instrText>
             </w:r>
             <w:r>
               <w:rPr>
@@ -2769,7 +3384,7 @@
                 <w:noProof/>
                 <w:webHidden/>
               </w:rPr>
-              <w:t>9</w:t>
+              <w:t>10</w:t>
             </w:r>
             <w:r>
               <w:rPr>
@@ -2793,7 +3408,7 @@
               <w:lang w:val="es-PE"/>
             </w:rPr>
           </w:pPr>
-          <w:hyperlink w:anchor="_Toc493860524" w:history="1">
+          <w:hyperlink w:anchor="_Toc494460623" w:history="1">
             <w:r>
               <w:rPr>
                 <w:rStyle w:val="Hipervnculo"/>
@@ -2829,7 +3444,7 @@
                 <w:noProof/>
                 <w:webHidden/>
               </w:rPr>
-              <w:instrText xml:space="preserve"> PAGEREF _Toc493860524 \h </w:instrText>
+              <w:instrText xml:space="preserve"> PAGEREF _Toc494460623 \h </w:instrText>
             </w:r>
             <w:r>
               <w:rPr>
@@ -2849,7 +3464,7 @@
                 <w:noProof/>
                 <w:webHidden/>
               </w:rPr>
-              <w:t>9</w:t>
+              <w:t>10</w:t>
             </w:r>
             <w:r>
               <w:rPr>
@@ -2864,10 +3479,16 @@
           <w:pPr>
             <w:pStyle w:val="TDC2"/>
             <w:rPr>
+              <w:rFonts w:asciiTheme="minorHAnsi" w:eastAsiaTheme="minorEastAsia" w:hAnsiTheme="minorHAnsi" w:cstheme="minorBidi"/>
+              <w:i w:val="0"/>
+              <w:iCs w:val="0"/>
               <w:noProof/>
+              <w:color w:val="auto"/>
+              <w:bdr w:val="none" w:sz="0" w:space="0" w:color="auto"/>
+              <w:lang w:val="es-PE"/>
             </w:rPr>
           </w:pPr>
-          <w:hyperlink w:anchor="_Toc493860526" w:history="1">
+          <w:hyperlink w:anchor="_Toc494460625" w:history="1">
             <w:r>
               <w:rPr>
                 <w:rStyle w:val="Hipervnculo"/>
@@ -2903,7 +3524,7 @@
                 <w:noProof/>
                 <w:webHidden/>
               </w:rPr>
-              <w:instrText xml:space="preserve"> PAGEREF _Toc493860526 \h </w:instrText>
+              <w:instrText xml:space="preserve"> PAGEREF _Toc494460625 \h </w:instrText>
             </w:r>
             <w:r>
               <w:rPr>
@@ -2923,7 +3544,7 @@
                 <w:noProof/>
                 <w:webHidden/>
               </w:rPr>
-              <w:t>10</w:t>
+              <w:t>11</w:t>
             </w:r>
             <w:r>
               <w:rPr>
@@ -2947,54 +3568,22 @@
               <w:lang w:val="es-PE"/>
             </w:rPr>
           </w:pPr>
-          <w:hyperlink w:anchor="_Toc493860510" w:history="1">
+          <w:hyperlink w:anchor="_Toc494460627" w:history="1">
             <w:r>
               <w:rPr>
                 <w:rStyle w:val="Hipervnculo"/>
                 <w:rFonts w:ascii="Calibri" w:eastAsia="Calibri" w:hAnsi="Arial Unicode MS" w:cs="Calibri"/>
                 <w:noProof/>
               </w:rPr>
-              <w:t>3</w:t>
+              <w:t>3.</w:t>
             </w:r>
             <w:r>
               <w:rPr>
                 <w:rStyle w:val="Hipervnculo"/>
-                <w:rFonts w:ascii="Calibri" w:eastAsia="Calibri" w:hAnsi="Arial Unicode MS" w:cs="Calibri"/>
+                <w:rFonts w:ascii="Calibri" w:eastAsia="Calibri" w:hAnsi="Calibri" w:cs="Calibri"/>
                 <w:noProof/>
               </w:rPr>
-              <w:t>.</w:t>
-            </w:r>
-            <w:r>
-              <w:rPr>
-                <w:rStyle w:val="Hipervnculo"/>
-                <w:rFonts w:ascii="Calibri" w:eastAsia="Calibri" w:hAnsi="Calibri" w:cs="Calibri"/>
-                <w:noProof/>
-              </w:rPr>
-              <w:t xml:space="preserve"> </w:t>
-            </w:r>
-            <w:r>
-              <w:rPr>
-                <w:rStyle w:val="Hipervnculo"/>
-                <w:rFonts w:ascii="Calibri" w:eastAsia="Calibri" w:hAnsi="Calibri" w:cs="Calibri"/>
-                <w:noProof/>
-              </w:rPr>
-              <w:t>Actividades de</w:t>
-            </w:r>
-            <w:r>
-              <w:rPr>
-                <w:rStyle w:val="Hipervnculo"/>
-                <w:rFonts w:ascii="Calibri" w:eastAsia="Calibri" w:hAnsi="Calibri" w:cs="Calibri"/>
-                <w:noProof/>
-              </w:rPr>
-              <w:t xml:space="preserve"> la</w:t>
-            </w:r>
-            <w:r>
-              <w:rPr>
-                <w:rStyle w:val="Hipervnculo"/>
-                <w:rFonts w:ascii="Calibri" w:eastAsia="Calibri" w:hAnsi="Calibri" w:cs="Calibri"/>
-                <w:noProof/>
-              </w:rPr>
-              <w:t xml:space="preserve"> gestion de configuracion</w:t>
+              <w:t xml:space="preserve"> Actividades de la Gestión de Configuración.</w:t>
             </w:r>
             <w:r>
               <w:rPr>
@@ -3008,58 +3597,93 @@
                 <w:noProof/>
                 <w:webHidden/>
               </w:rPr>
-              <w:t>13</w:t>
+              <w:fldChar w:fldCharType="begin"/>
+            </w:r>
+            <w:r>
+              <w:rPr>
+                <w:noProof/>
+                <w:webHidden/>
+              </w:rPr>
+              <w:instrText xml:space="preserve"> PAGEREF _Toc494460627 \h </w:instrText>
+            </w:r>
+            <w:r>
+              <w:rPr>
+                <w:noProof/>
+                <w:webHidden/>
+              </w:rPr>
+            </w:r>
+            <w:r>
+              <w:rPr>
+                <w:noProof/>
+                <w:webHidden/>
+              </w:rPr>
+              <w:fldChar w:fldCharType="separate"/>
+            </w:r>
+            <w:r>
+              <w:rPr>
+                <w:noProof/>
+                <w:webHidden/>
+              </w:rPr>
+              <w:t>14</w:t>
+            </w:r>
+            <w:r>
+              <w:rPr>
+                <w:noProof/>
+                <w:webHidden/>
+              </w:rPr>
+              <w:fldChar w:fldCharType="end"/>
             </w:r>
           </w:hyperlink>
         </w:p>
         <w:p>
           <w:pPr>
-            <w:pStyle w:val="TDC2"/>
+            <w:pStyle w:val="TDC1"/>
             <w:rPr>
               <w:rFonts w:asciiTheme="minorHAnsi" w:eastAsiaTheme="minorEastAsia" w:hAnsiTheme="minorHAnsi" w:cstheme="minorBidi"/>
-              <w:i w:val="0"/>
-              <w:iCs w:val="0"/>
+              <w:b w:val="0"/>
+              <w:bCs w:val="0"/>
+              <w:i/>
               <w:noProof/>
               <w:color w:val="auto"/>
               <w:bdr w:val="none" w:sz="0" w:space="0" w:color="auto"/>
               <w:lang w:val="es-PE"/>
             </w:rPr>
           </w:pPr>
-          <w:hyperlink w:anchor="_Toc493860511" w:history="1">
+          <w:r>
+            <w:rPr>
+              <w:rStyle w:val="Hipervnculo"/>
+              <w:b w:val="0"/>
+              <w:i/>
+              <w:noProof/>
+              <w:u w:val="none"/>
+            </w:rPr>
+            <w:t xml:space="preserve">  </w:t>
+          </w:r>
+          <w:hyperlink w:anchor="_Toc494460628" w:history="1">
             <w:r>
               <w:rPr>
                 <w:rStyle w:val="Hipervnculo"/>
                 <w:rFonts w:ascii="Calibri" w:eastAsia="Calibri" w:hAnsi="Arial Unicode MS" w:cs="Calibri"/>
+                <w:b w:val="0"/>
+                <w:i/>
                 <w:noProof/>
               </w:rPr>
-              <w:t>3</w:t>
+              <w:t>3.1.</w:t>
             </w:r>
             <w:r>
               <w:rPr>
                 <w:rStyle w:val="Hipervnculo"/>
-                <w:rFonts w:ascii="Calibri" w:eastAsia="Calibri" w:hAnsi="Arial Unicode MS" w:cs="Calibri"/>
+                <w:rFonts w:ascii="Calibri" w:eastAsia="Calibri" w:hAnsi="Calibri" w:cs="Calibri"/>
+                <w:b w:val="0"/>
+                <w:i/>
                 <w:noProof/>
               </w:rPr>
-              <w:t>.1.</w:t>
-            </w:r>
-            <w:r>
-              <w:rPr>
-                <w:rStyle w:val="Hipervnculo"/>
-                <w:rFonts w:ascii="Calibri" w:eastAsia="Calibri" w:hAnsi="Calibri" w:cs="Calibri"/>
-                <w:noProof/>
-              </w:rPr>
-              <w:t xml:space="preserve"> </w:t>
-            </w:r>
-            <w:r>
-              <w:rPr>
-                <w:rStyle w:val="Hipervnculo"/>
-                <w:rFonts w:ascii="Calibri" w:eastAsia="Calibri" w:hAnsi="Calibri" w:cs="Calibri"/>
-                <w:noProof/>
-              </w:rPr>
-              <w:t>Identificacion de los items de configuracion</w:t>
-            </w:r>
-            <w:r>
-              <w:rPr>
+              <w:t xml:space="preserve"> Lista de los elementos de la configuración (IC).</w:t>
+            </w:r>
+            <w:r>
+              <w:rPr>
+                <w:b w:val="0"/>
+                <w:i/>
                 <w:noProof/>
                 <w:webHidden/>
               </w:rPr>
@@ -3067,26 +3691,167 @@
             </w:r>
             <w:r>
               <w:rPr>
+                <w:b w:val="0"/>
+                <w:i/>
                 <w:noProof/>
                 <w:webHidden/>
               </w:rPr>
-              <w:t>13</w:t>
+              <w:fldChar w:fldCharType="begin"/>
+            </w:r>
+            <w:r>
+              <w:rPr>
+                <w:b w:val="0"/>
+                <w:i/>
+                <w:noProof/>
+                <w:webHidden/>
+              </w:rPr>
+              <w:instrText xml:space="preserve"> PAGEREF _Toc494460628 \h </w:instrText>
+            </w:r>
+            <w:r>
+              <w:rPr>
+                <w:b w:val="0"/>
+                <w:i/>
+                <w:noProof/>
+                <w:webHidden/>
+              </w:rPr>
+            </w:r>
+            <w:r>
+              <w:rPr>
+                <w:b w:val="0"/>
+                <w:i/>
+                <w:noProof/>
+                <w:webHidden/>
+              </w:rPr>
+              <w:fldChar w:fldCharType="separate"/>
+            </w:r>
+            <w:r>
+              <w:rPr>
+                <w:b w:val="0"/>
+                <w:i/>
+                <w:noProof/>
+                <w:webHidden/>
+              </w:rPr>
+              <w:t>14</w:t>
+            </w:r>
+            <w:r>
+              <w:rPr>
+                <w:b w:val="0"/>
+                <w:i/>
+                <w:noProof/>
+                <w:webHidden/>
+              </w:rPr>
+              <w:fldChar w:fldCharType="end"/>
             </w:r>
           </w:hyperlink>
         </w:p>
         <w:p>
           <w:pPr>
-            <w:pStyle w:val="TDC2"/>
+            <w:pStyle w:val="TDC1"/>
             <w:rPr>
               <w:rFonts w:asciiTheme="minorHAnsi" w:eastAsiaTheme="minorEastAsia" w:hAnsiTheme="minorHAnsi" w:cstheme="minorBidi"/>
-              <w:i w:val="0"/>
-              <w:iCs w:val="0"/>
+              <w:b w:val="0"/>
+              <w:bCs w:val="0"/>
+              <w:i/>
               <w:noProof/>
               <w:color w:val="auto"/>
               <w:bdr w:val="none" w:sz="0" w:space="0" w:color="auto"/>
               <w:lang w:val="es-PE"/>
             </w:rPr>
           </w:pPr>
+          <w:r>
+            <w:rPr>
+              <w:rStyle w:val="Hipervnculo"/>
+              <w:b w:val="0"/>
+              <w:i/>
+              <w:noProof/>
+              <w:u w:val="none"/>
+            </w:rPr>
+            <w:t xml:space="preserve">  </w:t>
+          </w:r>
+          <w:hyperlink w:anchor="_Toc494460629" w:history="1">
+            <w:r>
+              <w:rPr>
+                <w:rStyle w:val="Hipervnculo"/>
+                <w:rFonts w:ascii="Calibri" w:eastAsia="Calibri" w:hAnsi="Arial Unicode MS" w:cs="Calibri"/>
+                <w:b w:val="0"/>
+                <w:i/>
+                <w:noProof/>
+              </w:rPr>
+              <w:t>3.2.</w:t>
+            </w:r>
+            <w:r>
+              <w:rPr>
+                <w:rStyle w:val="Hipervnculo"/>
+                <w:rFonts w:ascii="Calibri" w:eastAsia="Calibri" w:hAnsi="Calibri" w:cs="Calibri"/>
+                <w:b w:val="0"/>
+                <w:i/>
+                <w:noProof/>
+              </w:rPr>
+              <w:t xml:space="preserve"> Definición de la nomenclatura de los elementos de la configuración (IC).</w:t>
+            </w:r>
+            <w:r>
+              <w:rPr>
+                <w:b w:val="0"/>
+                <w:i/>
+                <w:noProof/>
+                <w:webHidden/>
+              </w:rPr>
+              <w:tab/>
+            </w:r>
+            <w:r>
+              <w:rPr>
+                <w:b w:val="0"/>
+                <w:i/>
+                <w:noProof/>
+                <w:webHidden/>
+              </w:rPr>
+              <w:fldChar w:fldCharType="begin"/>
+            </w:r>
+            <w:r>
+              <w:rPr>
+                <w:b w:val="0"/>
+                <w:i/>
+                <w:noProof/>
+                <w:webHidden/>
+              </w:rPr>
+              <w:instrText xml:space="preserve"> PAGEREF _Toc494460629 \h </w:instrText>
+            </w:r>
+            <w:r>
+              <w:rPr>
+                <w:b w:val="0"/>
+                <w:i/>
+                <w:noProof/>
+                <w:webHidden/>
+              </w:rPr>
+            </w:r>
+            <w:r>
+              <w:rPr>
+                <w:b w:val="0"/>
+                <w:i/>
+                <w:noProof/>
+                <w:webHidden/>
+              </w:rPr>
+              <w:fldChar w:fldCharType="separate"/>
+            </w:r>
+            <w:r>
+              <w:rPr>
+                <w:b w:val="0"/>
+                <w:i/>
+                <w:noProof/>
+                <w:webHidden/>
+              </w:rPr>
+              <w:t>14</w:t>
+            </w:r>
+            <w:r>
+              <w:rPr>
+                <w:b w:val="0"/>
+                <w:i/>
+                <w:noProof/>
+                <w:webHidden/>
+              </w:rPr>
+              <w:fldChar w:fldCharType="end"/>
+            </w:r>
+          </w:hyperlink>
         </w:p>
         <w:p>
           <w:r>
@@ -3129,8 +3894,6 @@
         </w:rPr>
         <w:br w:type="page"/>
       </w:r>
-      <w:bookmarkStart w:id="1" w:name="_GoBack"/>
-      <w:bookmarkEnd w:id="1"/>
     </w:p>
     <w:p>
       <w:pPr>
@@ -3161,7 +3924,7 @@
     </w:p>
     <w:p>
       <w:pPr>
-        <w:pStyle w:val="TtuloTDC"/>
+        <w:pStyle w:val="TtulodeTDC"/>
         <w:jc w:val="both"/>
         <w:rPr>
           <w:rFonts w:ascii="Calibri" w:eastAsia="Calibri" w:hAnsi="Calibri" w:cs="Calibri"/>
@@ -3257,7 +4020,7 @@
     </w:p>
     <w:p>
       <w:pPr>
-        <w:pStyle w:val="TtuloTDC"/>
+        <w:pStyle w:val="TtulodeTDC"/>
         <w:jc w:val="both"/>
         <w:rPr>
           <w:rStyle w:val="None"/>
@@ -3331,7 +4094,7 @@
           <w:szCs w:val="32"/>
         </w:rPr>
       </w:pPr>
-      <w:bookmarkStart w:id="2" w:name="_Toc493860508"/>
+      <w:bookmarkStart w:id="3" w:name="_Toc494460607"/>
       <w:r>
         <w:rPr>
           <w:rFonts w:ascii="Calibri" w:eastAsia="Calibri" w:hAnsi="Calibri" w:cs="Calibri"/>
@@ -3341,7 +4104,7 @@
         <w:lastRenderedPageBreak/>
         <w:t>Introducción</w:t>
       </w:r>
-      <w:bookmarkEnd w:id="2"/>
+      <w:bookmarkEnd w:id="3"/>
     </w:p>
     <w:p>
       <w:pPr>
@@ -3429,8 +4192,17 @@
           <w:rStyle w:val="None"/>
           <w:rFonts w:ascii="Calibri" w:eastAsia="Calibri" w:hAnsi="Calibri" w:cs="Calibri"/>
         </w:rPr>
-        <w:t>Este documento describe las actividades de gestión de configuración de software que deben ser llevadas a cabo durante el proceso de desarrollo del proyecto, dejando atrás el anterior modo de control de cambios, por uno que facilitará el desarrollo de aplicaciones. Dichas actividades son aplicables a todos los ítems de configuración del portafolio de proyectos  de la consultora Chantilly, sea el producto de software  en todos sus ambientes: desarrollo, prueba y producción. A  su vez, proyectos realizados completa o parcialmente por la empresa, mantenimiento de software, y proyectos en conjunto con otras empresas, documentos de ingenierí</w:t>
+        <w:t xml:space="preserve">Este documento describe las actividades de gestión de configuración de software que deben ser llevadas a cabo durante el proceso de desarrollo del proyecto, dejando atrás el anterior modo de control de cambios, por uno que facilitará el desarrollo de aplicaciones. Dichas actividades son aplicables a todos los ítems de configuración del portafolio de proyectos  de la consultora Chantilly, sea el producto de software  en todos sus ambientes: desarrollo, prueba y producción. A  su vez, proyectos realizados completa o parcialmente por la empresa, mantenimiento de software, y proyectos en conjunto con otras empresas, documentos de </w:t>
       </w:r>
+      <w:proofErr w:type="spellStart"/>
+      <w:r>
+        <w:rPr>
+          <w:rStyle w:val="None"/>
+          <w:rFonts w:ascii="Calibri" w:eastAsia="Calibri" w:hAnsi="Calibri" w:cs="Calibri"/>
+        </w:rPr>
+        <w:t>ingenierí</w:t>
+      </w:r>
+      <w:proofErr w:type="spellEnd"/>
       <w:r>
         <w:rPr>
           <w:rStyle w:val="None"/>
@@ -3439,12 +4211,21 @@
         </w:rPr>
         <w:t>a, documentos de gesti</w:t>
       </w:r>
+      <w:proofErr w:type="spellStart"/>
       <w:r>
         <w:rPr>
           <w:rStyle w:val="None"/>
           <w:rFonts w:ascii="Calibri" w:eastAsia="Calibri" w:hAnsi="Calibri" w:cs="Calibri"/>
         </w:rPr>
-        <w:t>ón de proyecto y documentos de usuario.</w:t>
+        <w:t>ón</w:t>
+      </w:r>
+      <w:proofErr w:type="spellEnd"/>
+      <w:r>
+        <w:rPr>
+          <w:rStyle w:val="None"/>
+          <w:rFonts w:ascii="Calibri" w:eastAsia="Calibri" w:hAnsi="Calibri" w:cs="Calibri"/>
+        </w:rPr>
+        <w:t xml:space="preserve"> de proyecto y documentos de usuario.</w:t>
       </w:r>
     </w:p>
     <w:p>
@@ -3947,11 +4728,13 @@
           <w:rFonts w:hint="eastAsia"/>
         </w:rPr>
       </w:pPr>
-      <w:bookmarkStart w:id="3" w:name="_Toc493860509"/>
+      <w:bookmarkStart w:id="4" w:name="_Toc493860509"/>
+      <w:bookmarkStart w:id="5" w:name="_Toc494460608"/>
       <w:r>
         <w:t>Tabla 1. Definiciones</w:t>
       </w:r>
-      <w:bookmarkEnd w:id="3"/>
+      <w:bookmarkEnd w:id="4"/>
+      <w:bookmarkEnd w:id="5"/>
       <w:r>
         <w:t xml:space="preserve"> </w:t>
       </w:r>
@@ -3988,7 +4771,7 @@
           <w:szCs w:val="32"/>
         </w:rPr>
       </w:pPr>
-      <w:bookmarkStart w:id="4" w:name="_Toc493860510"/>
+      <w:bookmarkStart w:id="6" w:name="_Toc494460609"/>
       <w:r>
         <w:rPr>
           <w:rFonts w:ascii="Calibri" w:eastAsia="Calibri" w:hAnsi="Calibri" w:cs="Calibri"/>
@@ -3997,7 +4780,7 @@
         </w:rPr>
         <w:t>Gestión de la configuración</w:t>
       </w:r>
-      <w:bookmarkEnd w:id="4"/>
+      <w:bookmarkEnd w:id="6"/>
     </w:p>
     <w:p>
       <w:pPr>
@@ -4022,7 +4805,7 @@
           <w:szCs w:val="28"/>
         </w:rPr>
       </w:pPr>
-      <w:bookmarkStart w:id="5" w:name="_Toc493860511"/>
+      <w:bookmarkStart w:id="7" w:name="_Toc494460610"/>
       <w:r>
         <w:rPr>
           <w:rFonts w:ascii="Calibri" w:eastAsia="Calibri" w:hAnsi="Calibri" w:cs="Calibri"/>
@@ -4031,7 +4814,7 @@
         </w:rPr>
         <w:t>Organización de la SCM</w:t>
       </w:r>
-      <w:bookmarkEnd w:id="5"/>
+      <w:bookmarkEnd w:id="7"/>
     </w:p>
     <w:p>
       <w:pPr>
@@ -4083,12 +4866,21 @@
         </w:rPr>
         <w:t>actividades de gesti</w:t>
       </w:r>
+      <w:proofErr w:type="spellStart"/>
       <w:r>
         <w:rPr>
           <w:rStyle w:val="None"/>
           <w:rFonts w:ascii="Calibri" w:eastAsia="Calibri" w:hAnsi="Calibri" w:cs="Calibri"/>
         </w:rPr>
-        <w:t>ón de configuración colaborando con las actividades de desarrollo, las actividades de gestión de configuración</w:t>
+        <w:t>ón</w:t>
+      </w:r>
+      <w:proofErr w:type="spellEnd"/>
+      <w:r>
+        <w:rPr>
+          <w:rStyle w:val="None"/>
+          <w:rFonts w:ascii="Calibri" w:eastAsia="Calibri" w:hAnsi="Calibri" w:cs="Calibri"/>
+        </w:rPr>
+        <w:t xml:space="preserve"> de configuración colaborando con las actividades de desarrollo, las actividades de gestión de configuración</w:t>
       </w:r>
       <w:r>
         <w:rPr>
@@ -4098,12 +4890,21 @@
         </w:rPr>
         <w:t xml:space="preserve"> servir</w:t>
       </w:r>
+      <w:proofErr w:type="spellStart"/>
       <w:r>
         <w:rPr>
           <w:rStyle w:val="None"/>
           <w:rFonts w:ascii="Calibri" w:eastAsia="Calibri" w:hAnsi="Calibri" w:cs="Calibri"/>
         </w:rPr>
-        <w:t>án de soporte al desarrollo. (</w:t>
+        <w:t>án</w:t>
+      </w:r>
+      <w:proofErr w:type="spellEnd"/>
+      <w:r>
+        <w:rPr>
+          <w:rStyle w:val="None"/>
+          <w:rFonts w:ascii="Calibri" w:eastAsia="Calibri" w:hAnsi="Calibri" w:cs="Calibri"/>
+        </w:rPr>
+        <w:t xml:space="preserve"> de soporte al desarrollo. (</w:t>
       </w:r>
       <w:r>
         <w:rPr>
@@ -4239,7 +5040,8 @@
                                     <w:szCs w:val="20"/>
                                   </w:rPr>
                                 </w:pPr>
-                                <w:bookmarkStart w:id="6" w:name="_Toc493860512"/>
+                                <w:bookmarkStart w:id="8" w:name="_Toc493860512"/>
+                                <w:bookmarkStart w:id="9" w:name="_Toc494460611"/>
                                 <w:r>
                                   <w:rPr>
                                     <w:sz w:val="20"/>
@@ -4247,7 +5049,8 @@
                                   </w:rPr>
                                   <w:t>AUDITORÍA</w:t>
                                 </w:r>
-                                <w:bookmarkEnd w:id="6"/>
+                                <w:bookmarkEnd w:id="8"/>
+                                <w:bookmarkEnd w:id="9"/>
                               </w:p>
                             </w:txbxContent>
                           </wps:txbx>
@@ -4331,7 +5134,8 @@
                                     <w:szCs w:val="20"/>
                                   </w:rPr>
                                 </w:pPr>
-                                <w:bookmarkStart w:id="7" w:name="_Toc493860513"/>
+                                <w:bookmarkStart w:id="10" w:name="_Toc493860513"/>
+                                <w:bookmarkStart w:id="11" w:name="_Toc494460612"/>
                                 <w:r>
                                   <w:rPr>
                                     <w:sz w:val="20"/>
@@ -4339,7 +5143,8 @@
                                   </w:rPr>
                                   <w:t>GESTIÓN DE RELEASE</w:t>
                                 </w:r>
-                                <w:bookmarkEnd w:id="7"/>
+                                <w:bookmarkEnd w:id="10"/>
+                                <w:bookmarkEnd w:id="11"/>
                               </w:p>
                             </w:txbxContent>
                           </wps:txbx>
@@ -4423,7 +5228,8 @@
                                     <w:szCs w:val="20"/>
                                   </w:rPr>
                                 </w:pPr>
-                                <w:bookmarkStart w:id="8" w:name="_Toc493860514"/>
+                                <w:bookmarkStart w:id="12" w:name="_Toc493860514"/>
+                                <w:bookmarkStart w:id="13" w:name="_Toc494460613"/>
                                 <w:r>
                                   <w:rPr>
                                     <w:sz w:val="20"/>
@@ -4431,7 +5237,8 @@
                                   </w:rPr>
                                   <w:t>ESTADO</w:t>
                                 </w:r>
-                                <w:bookmarkEnd w:id="8"/>
+                                <w:bookmarkEnd w:id="12"/>
+                                <w:bookmarkEnd w:id="13"/>
                               </w:p>
                             </w:txbxContent>
                           </wps:txbx>
@@ -4515,7 +5322,8 @@
                                     <w:szCs w:val="20"/>
                                   </w:rPr>
                                 </w:pPr>
-                                <w:bookmarkStart w:id="9" w:name="_Toc493860515"/>
+                                <w:bookmarkStart w:id="14" w:name="_Toc493860515"/>
+                                <w:bookmarkStart w:id="15" w:name="_Toc494460614"/>
                                 <w:r>
                                   <w:rPr>
                                     <w:sz w:val="20"/>
@@ -4523,7 +5331,8 @@
                                   </w:rPr>
                                   <w:t>IDENTIFICACIÓN</w:t>
                                 </w:r>
-                                <w:bookmarkEnd w:id="9"/>
+                                <w:bookmarkEnd w:id="14"/>
+                                <w:bookmarkEnd w:id="15"/>
                               </w:p>
                             </w:txbxContent>
                           </wps:txbx>
@@ -4635,7 +5444,8 @@
                                     <w:color w:val="auto"/>
                                   </w:rPr>
                                 </w:pPr>
-                                <w:bookmarkStart w:id="10" w:name="_Toc493860516"/>
+                                <w:bookmarkStart w:id="16" w:name="_Toc493860516"/>
+                                <w:bookmarkStart w:id="17" w:name="_Toc494460615"/>
                                 <w:r>
                                   <w:rPr>
                                     <w:color w:val="auto"/>
@@ -4644,7 +5454,8 @@
                                   </w:rPr>
                                   <w:t>ANÁLISIS Y ESPECIFICACIÓN DE REQUISITOS</w:t>
                                 </w:r>
-                                <w:bookmarkEnd w:id="10"/>
+                                <w:bookmarkEnd w:id="16"/>
+                                <w:bookmarkEnd w:id="17"/>
                               </w:p>
                             </w:txbxContent>
                           </wps:txbx>
@@ -4756,7 +5567,8 @@
                                     <w:color w:val="auto"/>
                                   </w:rPr>
                                 </w:pPr>
-                                <w:bookmarkStart w:id="11" w:name="_Toc493860517"/>
+                                <w:bookmarkStart w:id="18" w:name="_Toc493860517"/>
+                                <w:bookmarkStart w:id="19" w:name="_Toc494460616"/>
                                 <w:r>
                                   <w:rPr>
                                     <w:color w:val="auto"/>
@@ -4765,7 +5577,8 @@
                                   </w:rPr>
                                   <w:t>DISEÑO ARQUITECTÓNICO Y DETALLADO</w:t>
                                 </w:r>
-                                <w:bookmarkEnd w:id="11"/>
+                                <w:bookmarkEnd w:id="18"/>
+                                <w:bookmarkEnd w:id="19"/>
                               </w:p>
                             </w:txbxContent>
                           </wps:txbx>
@@ -4877,7 +5690,8 @@
                                     <w:color w:val="auto"/>
                                   </w:rPr>
                                 </w:pPr>
-                                <w:bookmarkStart w:id="12" w:name="_Toc493860518"/>
+                                <w:bookmarkStart w:id="20" w:name="_Toc493860518"/>
+                                <w:bookmarkStart w:id="21" w:name="_Toc494460617"/>
                                 <w:r>
                                   <w:rPr>
                                     <w:color w:val="auto"/>
@@ -4886,7 +5700,8 @@
                                   </w:rPr>
                                   <w:t>IMPLEMENTACIÓN</w:t>
                                 </w:r>
-                                <w:bookmarkEnd w:id="12"/>
+                                <w:bookmarkEnd w:id="20"/>
+                                <w:bookmarkEnd w:id="21"/>
                               </w:p>
                             </w:txbxContent>
                           </wps:txbx>
@@ -4998,7 +5813,8 @@
                                     <w:color w:val="auto"/>
                                   </w:rPr>
                                 </w:pPr>
-                                <w:bookmarkStart w:id="13" w:name="_Toc493860519"/>
+                                <w:bookmarkStart w:id="22" w:name="_Toc493860519"/>
+                                <w:bookmarkStart w:id="23" w:name="_Toc494460618"/>
                                 <w:r>
                                   <w:rPr>
                                     <w:color w:val="auto"/>
@@ -5007,7 +5823,8 @@
                                   </w:rPr>
                                   <w:t>DESPLIEGUE, PRUEBAS Y MANTENIMIENTO</w:t>
                                 </w:r>
-                                <w:bookmarkEnd w:id="13"/>
+                                <w:bookmarkEnd w:id="22"/>
+                                <w:bookmarkEnd w:id="23"/>
                               </w:p>
                             </w:txbxContent>
                           </wps:txbx>
@@ -5199,15 +6016,15 @@
           <mc:Fallback>
             <w:pict>
               <v:group id="officeArt object" o:spid="_x0000_s1026" style="width:420.85pt;height:248.7pt;mso-position-horizontal-relative:char;mso-position-vertical-relative:line" coordorigin="" coordsize="53446,31585" o:gfxdata="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">
-                <v:group id="Group 1073741828" o:spid="_x0000_s1027" style="position:absolute;left:35077;top:22128;width:18369;height:8831" coordsize="18369,8831" o:gfxdata="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">
-                  <v:roundrect id="Shape 1073741826" o:spid="_x0000_s1028" style="position:absolute;width:18086;height:8831;visibility:visible;mso-wrap-style:square;v-text-anchor:top" arcsize="6554f" o:gfxdata="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" fillcolor="#f8d6cc" strokecolor="#ed7d31 [3205]" strokeweight="2pt">
+                <v:group id="Group 1073741828" o:spid="_x0000_s1027" style="position:absolute;left:35077;top:22128;width:18369;height:8831" coordsize="18369,8831" o:gfxdata="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">
+                  <v:roundrect id="Shape 1073741826" o:spid="_x0000_s1028" style="position:absolute;width:18086;height:8831;visibility:visible;mso-wrap-style:square;v-text-anchor:top" arcsize="6554f" o:gfxdata="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" fillcolor="#f8d6cc" strokecolor="#ed7d31 [3205]" strokeweight="2pt">
                     <v:fill opacity="59110f"/>
                   </v:roundrect>
                   <v:shapetype id="_x0000_t202" coordsize="21600,21600" o:spt="202" path="m,l,21600r21600,l21600,xe">
                     <v:stroke joinstyle="miter"/>
                     <v:path gradientshapeok="t" o:connecttype="rect"/>
                   </v:shapetype>
-                  <v:shape id="Shape 1073741827" o:spid="_x0000_s1029" type="#_x0000_t202" style="position:absolute;left:6096;top:2401;width:12273;height:6236;visibility:visible;mso-wrap-style:square;v-text-anchor:top" o:gfxdata="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" filled="f" stroked="f" strokeweight="1pt">
+                  <v:shape id="Shape 1073741827" o:spid="_x0000_s1029" type="#_x0000_t202" style="position:absolute;left:6096;top:2401;width:12273;height:6236;visibility:visible;mso-wrap-style:square;v-text-anchor:top" o:gfxdata="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" filled="f" stroked="f" strokeweight="1pt">
                     <v:stroke miterlimit="4"/>
                     <v:textbox inset="3.9pt,3.9pt,3.9pt,3.9pt">
                       <w:txbxContent>
@@ -5226,7 +6043,8 @@
                               <w:szCs w:val="20"/>
                             </w:rPr>
                           </w:pPr>
-                          <w:bookmarkStart w:id="14" w:name="_Toc493860512"/>
+                          <w:bookmarkStart w:id="24" w:name="_Toc493860512"/>
+                          <w:bookmarkStart w:id="25" w:name="_Toc494460611"/>
                           <w:r>
                             <w:rPr>
                               <w:sz w:val="20"/>
@@ -5234,17 +6052,18 @@
                             </w:rPr>
                             <w:t>AUDITORÍA</w:t>
                           </w:r>
-                          <w:bookmarkEnd w:id="14"/>
+                          <w:bookmarkEnd w:id="24"/>
+                          <w:bookmarkEnd w:id="25"/>
                         </w:p>
                       </w:txbxContent>
                     </v:textbox>
                   </v:shape>
                 </v:group>
-                <v:group id="Group 1073741831" o:spid="_x0000_s1030" style="position:absolute;left:137;top:22033;width:18087;height:8831" coordsize="18086,8831" o:gfxdata="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">
-                  <v:roundrect id="Shape 1073741829" o:spid="_x0000_s1031" style="position:absolute;width:18086;height:8831;visibility:visible;mso-wrap-style:square;v-text-anchor:top" arcsize="6554f" o:gfxdata="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" fillcolor="#f8d6cc" strokecolor="#ed7d31 [3205]" strokeweight="2pt">
+                <v:group id="Group 1073741831" o:spid="_x0000_s1030" style="position:absolute;left:137;top:22033;width:18087;height:8831" coordsize="18086,8831" o:gfxdata="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">
+                  <v:roundrect id="Shape 1073741829" o:spid="_x0000_s1031" style="position:absolute;width:18086;height:8831;visibility:visible;mso-wrap-style:square;v-text-anchor:top" arcsize="6554f" o:gfxdata="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" fillcolor="#f8d6cc" strokecolor="#ed7d31 [3205]" strokeweight="2pt">
                     <v:fill opacity="59110f"/>
                   </v:roundrect>
-                  <v:shape id="Shape 1073741830" o:spid="_x0000_s1032" type="#_x0000_t202" style="position:absolute;left:1241;top:2211;width:12273;height:6235;visibility:visible;mso-wrap-style:square;v-text-anchor:top" o:gfxdata="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" filled="f" stroked="f" strokeweight="1pt">
+                  <v:shape id="Shape 1073741830" o:spid="_x0000_s1032" type="#_x0000_t202" style="position:absolute;left:1241;top:2211;width:12273;height:6235;visibility:visible;mso-wrap-style:square;v-text-anchor:top" o:gfxdata="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" filled="f" stroked="f" strokeweight="1pt">
                     <v:stroke miterlimit="4"/>
                     <v:textbox inset="3.9pt,3.9pt,3.9pt,3.9pt">
                       <w:txbxContent>
@@ -5263,7 +6082,8 @@
                               <w:szCs w:val="20"/>
                             </w:rPr>
                           </w:pPr>
-                          <w:bookmarkStart w:id="15" w:name="_Toc493860513"/>
+                          <w:bookmarkStart w:id="26" w:name="_Toc493860513"/>
+                          <w:bookmarkStart w:id="27" w:name="_Toc494460612"/>
                           <w:r>
                             <w:rPr>
                               <w:sz w:val="20"/>
@@ -5271,17 +6091,18 @@
                             </w:rPr>
                             <w:t>GESTIÓN DE RELEASE</w:t>
                           </w:r>
-                          <w:bookmarkEnd w:id="15"/>
+                          <w:bookmarkEnd w:id="26"/>
+                          <w:bookmarkEnd w:id="27"/>
                         </w:p>
                       </w:txbxContent>
                     </v:textbox>
                   </v:shape>
                 </v:group>
-                <v:group id="Group 1073741834" o:spid="_x0000_s1033" style="position:absolute;left:34939;top:609;width:18087;height:8832" coordsize="18086,8831" o:gfxdata="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">
-                  <v:roundrect id="Shape 1073741832" o:spid="_x0000_s1034" style="position:absolute;width:18086;height:8831;visibility:visible;mso-wrap-style:square;v-text-anchor:top" arcsize="6554f" o:gfxdata="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" fillcolor="#f8d6cc" strokecolor="#ed7d31 [3205]" strokeweight="2pt">
+                <v:group id="Group 1073741834" o:spid="_x0000_s1033" style="position:absolute;left:34939;top:609;width:18087;height:8832" coordsize="18086,8831" o:gfxdata="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">
+                  <v:roundrect id="Shape 1073741832" o:spid="_x0000_s1034" style="position:absolute;width:18086;height:8831;visibility:visible;mso-wrap-style:square;v-text-anchor:top" arcsize="6554f" o:gfxdata="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" fillcolor="#f8d6cc" strokecolor="#ed7d31 [3205]" strokeweight="2pt">
                     <v:fill opacity="59110f"/>
                   </v:roundrect>
-                  <v:shape id="Shape 1073741833" o:spid="_x0000_s1035" type="#_x0000_t202" style="position:absolute;left:5814;top:2194;width:12272;height:6235;visibility:visible;mso-wrap-style:square;v-text-anchor:top" o:gfxdata="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" filled="f" stroked="f" strokeweight="1pt">
+                  <v:shape id="Shape 1073741833" o:spid="_x0000_s1035" type="#_x0000_t202" style="position:absolute;left:5814;top:2194;width:12272;height:6235;visibility:visible;mso-wrap-style:square;v-text-anchor:top" o:gfxdata="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" filled="f" stroked="f" strokeweight="1pt">
                     <v:stroke miterlimit="4"/>
                     <v:textbox inset="3.9pt,3.9pt,3.9pt,3.9pt">
                       <w:txbxContent>
@@ -5300,7 +6121,8 @@
                               <w:szCs w:val="20"/>
                             </w:rPr>
                           </w:pPr>
-                          <w:bookmarkStart w:id="16" w:name="_Toc493860514"/>
+                          <w:bookmarkStart w:id="28" w:name="_Toc493860514"/>
+                          <w:bookmarkStart w:id="29" w:name="_Toc494460613"/>
                           <w:r>
                             <w:rPr>
                               <w:sz w:val="20"/>
@@ -5308,17 +6130,18 @@
                             </w:rPr>
                             <w:t>ESTADO</w:t>
                           </w:r>
-                          <w:bookmarkEnd w:id="16"/>
+                          <w:bookmarkEnd w:id="28"/>
+                          <w:bookmarkEnd w:id="29"/>
                         </w:p>
                       </w:txbxContent>
                     </v:textbox>
                   </v:shape>
                 </v:group>
-                <v:group id="Group 1073741837" o:spid="_x0000_s1036" style="position:absolute;top:514;width:18086;height:8970" coordsize="18086,8970" o:gfxdata="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">
-                  <v:roundrect id="Shape 1073741835" o:spid="_x0000_s1037" style="position:absolute;width:18086;height:8831;visibility:visible;mso-wrap-style:square;v-text-anchor:top" arcsize="6554f" o:gfxdata="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" fillcolor="#f8d6cc" strokecolor="#ed7d31 [3205]" strokeweight="2pt">
+                <v:group id="Group 1073741837" o:spid="_x0000_s1036" style="position:absolute;top:514;width:18086;height:8970" coordsize="18086,8970" o:gfxdata="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">
+                  <v:roundrect id="Shape 1073741835" o:spid="_x0000_s1037" style="position:absolute;width:18086;height:8831;visibility:visible;mso-wrap-style:square;v-text-anchor:top" arcsize="6554f" o:gfxdata="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" fillcolor="#f8d6cc" strokecolor="#ed7d31 [3205]" strokeweight="2pt">
                     <v:fill opacity="59110f"/>
                   </v:roundrect>
-                  <v:shape id="Shape 1073741836" o:spid="_x0000_s1038" type="#_x0000_t202" style="position:absolute;left:860;top:2734;width:12273;height:6236;visibility:visible;mso-wrap-style:square;v-text-anchor:top" o:gfxdata="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" filled="f" stroked="f" strokeweight="1pt">
+                  <v:shape id="Shape 1073741836" o:spid="_x0000_s1038" type="#_x0000_t202" style="position:absolute;left:860;top:2734;width:12273;height:6236;visibility:visible;mso-wrap-style:square;v-text-anchor:top" o:gfxdata="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" filled="f" stroked="f" strokeweight="1pt">
                     <v:stroke miterlimit="4"/>
                     <v:textbox inset="3.9pt,3.9pt,3.9pt,3.9pt">
                       <w:txbxContent>
@@ -5337,7 +6160,8 @@
                               <w:szCs w:val="20"/>
                             </w:rPr>
                           </w:pPr>
-                          <w:bookmarkStart w:id="17" w:name="_Toc493860515"/>
+                          <w:bookmarkStart w:id="30" w:name="_Toc493860515"/>
+                          <w:bookmarkStart w:id="31" w:name="_Toc494460614"/>
                           <w:r>
                             <w:rPr>
                               <w:sz w:val="20"/>
@@ -5345,17 +6169,18 @@
                             </w:rPr>
                             <w:t>IDENTIFICACIÓN</w:t>
                           </w:r>
-                          <w:bookmarkEnd w:id="17"/>
+                          <w:bookmarkEnd w:id="30"/>
+                          <w:bookmarkEnd w:id="31"/>
                         </w:p>
                       </w:txbxContent>
                     </v:textbox>
                   </v:shape>
                 </v:group>
-                <v:group id="Group 1073741840" o:spid="_x0000_s1039" style="position:absolute;left:10818;width:14793;height:14999" coordorigin="" coordsize="14793,14999" o:gfxdata="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">
-                  <v:shape id="Shape 1073741838" o:spid="_x0000_s1040" style="position:absolute;width:14793;height:14999;visibility:visible;mso-wrap-style:square;v-text-anchor:top" coordsize="21600,21600" o:gfxdata="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" path="m,21600c,9671,9671,,21600,r,21600l,21600xe" strokecolor="#d6712c" strokeweight="2pt">
+                <v:group id="Group 1073741840" o:spid="_x0000_s1039" style="position:absolute;left:10818;width:14793;height:14999" coordorigin="" coordsize="14793,14999" o:gfxdata="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">
+                  <v:shape id="Shape 1073741838" o:spid="_x0000_s1040" style="position:absolute;width:14793;height:14999;visibility:visible;mso-wrap-style:square;v-text-anchor:top" coordsize="21600,21600" o:gfxdata="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" path="m,21600c,9671,9671,,21600,r,21600l,21600xe" strokecolor="#d6712c" strokeweight="2pt">
                     <v:path arrowok="t" o:extrusionok="f" o:connecttype="custom" o:connectlocs="739653,749998;739653,749998;739653,749998;739653,749998" o:connectangles="0,90,180,270"/>
                   </v:shape>
-                  <v:shape id="Shape 1073741839" o:spid="_x0000_s1041" type="#_x0000_t202" style="position:absolute;left:4047;top:4393;width:10460;height:10606;visibility:visible;mso-wrap-style:square;v-text-anchor:middle" o:gfxdata="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" filled="f" stroked="f" strokeweight="1pt">
+                  <v:shape id="Shape 1073741839" o:spid="_x0000_s1041" type="#_x0000_t202" style="position:absolute;left:4047;top:4393;width:10460;height:10606;visibility:visible;mso-wrap-style:square;v-text-anchor:middle" o:gfxdata="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" filled="f" stroked="f" strokeweight="1pt">
                     <v:stroke miterlimit="4"/>
                     <v:textbox inset="4.48pt,4.48pt,4.48pt,4.48pt">
                       <w:txbxContent>
@@ -5373,7 +6198,8 @@
                               <w:color w:val="auto"/>
                             </w:rPr>
                           </w:pPr>
-                          <w:bookmarkStart w:id="18" w:name="_Toc493860516"/>
+                          <w:bookmarkStart w:id="32" w:name="_Toc493860516"/>
+                          <w:bookmarkStart w:id="33" w:name="_Toc494460615"/>
                           <w:r>
                             <w:rPr>
                               <w:color w:val="auto"/>
@@ -5382,17 +6208,18 @@
                             </w:rPr>
                             <w:t>ANÁLISIS Y ESPECIFICACIÓN DE REQUISITOS</w:t>
                           </w:r>
-                          <w:bookmarkEnd w:id="18"/>
+                          <w:bookmarkEnd w:id="32"/>
+                          <w:bookmarkEnd w:id="33"/>
                         </w:p>
                       </w:txbxContent>
                     </v:textbox>
                   </v:shape>
                 </v:group>
-                <v:group id="Group 1073741843" o:spid="_x0000_s1042" style="position:absolute;left:27404;width:14793;height:14999" coordorigin="" coordsize="14793,14999" o:gfxdata="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">
-                  <v:shape id="Shape 1073741841" o:spid="_x0000_s1043" style="position:absolute;left:-103;top:103;width:14999;height:14793;rotation:90;visibility:visible;mso-wrap-style:square;v-text-anchor:top" coordsize="21600,21600" o:gfxdata="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" path="m,21600c,9671,9671,,21600,r,21600l,21600xe" strokecolor="#d6712c" strokeweight="2pt">
+                <v:group id="Group 1073741843" o:spid="_x0000_s1042" style="position:absolute;left:27404;width:14793;height:14999" coordorigin="" coordsize="14793,14999" o:gfxdata="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">
+                  <v:shape id="Shape 1073741841" o:spid="_x0000_s1043" style="position:absolute;left:-103;top:103;width:14999;height:14793;rotation:90;visibility:visible;mso-wrap-style:square;v-text-anchor:top" coordsize="21600,21600" o:gfxdata="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" path="m,21600c,9671,9671,,21600,r,21600l,21600xe" strokecolor="#d6712c" strokeweight="2pt">
                     <v:path arrowok="t" o:extrusionok="f" o:connecttype="custom" o:connectlocs="749997,739653;749997,739653;749997,739653;749997,739653" o:connectangles="0,90,180,270"/>
                   </v:shape>
-                  <v:shape id="Shape 1073741842" o:spid="_x0000_s1044" type="#_x0000_t202" style="position:absolute;left:474;top:4393;width:11364;height:10606;visibility:visible;mso-wrap-style:square;v-text-anchor:middle" o:gfxdata="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" filled="f" stroked="f" strokeweight="1pt">
+                  <v:shape id="Shape 1073741842" o:spid="_x0000_s1044" type="#_x0000_t202" style="position:absolute;left:474;top:4393;width:11364;height:10606;visibility:visible;mso-wrap-style:square;v-text-anchor:middle" o:gfxdata="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" filled="f" stroked="f" strokeweight="1pt">
                     <v:stroke miterlimit="4"/>
                     <v:textbox inset="4.48pt,4.48pt,4.48pt,4.48pt">
                       <w:txbxContent>
@@ -5410,7 +6237,8 @@
                               <w:color w:val="auto"/>
                             </w:rPr>
                           </w:pPr>
-                          <w:bookmarkStart w:id="19" w:name="_Toc493860517"/>
+                          <w:bookmarkStart w:id="34" w:name="_Toc493860517"/>
+                          <w:bookmarkStart w:id="35" w:name="_Toc494460616"/>
                           <w:r>
                             <w:rPr>
                               <w:color w:val="auto"/>
@@ -5419,17 +6247,18 @@
                             </w:rPr>
                             <w:t>DISEÑO ARQUITECTÓNICO Y DETALLADO</w:t>
                           </w:r>
-                          <w:bookmarkEnd w:id="19"/>
+                          <w:bookmarkEnd w:id="34"/>
+                          <w:bookmarkEnd w:id="35"/>
                         </w:p>
                       </w:txbxContent>
                     </v:textbox>
                   </v:shape>
                 </v:group>
-                <v:group id="Group 1073741846" o:spid="_x0000_s1045" style="position:absolute;left:27404;top:16585;width:14793;height:15000" coordsize="14793,14999" o:gfxdata="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">
-                  <v:shape id="Shape 1073741844" o:spid="_x0000_s1046" style="position:absolute;width:14793;height:14999;rotation:180;visibility:visible;mso-wrap-style:square;v-text-anchor:top" coordsize="21600,21600" o:gfxdata="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" path="m,21600c,9671,9671,,21600,r,21600l,21600xe" strokecolor="#d6712c" strokeweight="2pt">
+                <v:group id="Group 1073741846" o:spid="_x0000_s1045" style="position:absolute;left:27404;top:16585;width:14793;height:15000" coordsize="14793,14999" o:gfxdata="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">
+                  <v:shape id="Shape 1073741844" o:spid="_x0000_s1046" style="position:absolute;width:14793;height:14999;rotation:180;visibility:visible;mso-wrap-style:square;v-text-anchor:top" coordsize="21600,21600" o:gfxdata="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" path="m,21600c,9671,9671,,21600,r,21600l,21600xe" strokecolor="#d6712c" strokeweight="2pt">
                     <v:path arrowok="t" o:extrusionok="f" o:connecttype="custom" o:connectlocs="739653,749997;739653,749997;739653,749997;739653,749997" o:connectangles="0,90,180,270"/>
                   </v:shape>
-                  <v:shape id="Shape 1073741845" o:spid="_x0000_s1047" type="#_x0000_t202" style="position:absolute;left:789;top:654;width:10461;height:8713;visibility:visible;mso-wrap-style:square;v-text-anchor:middle" o:gfxdata="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" filled="f" stroked="f" strokeweight="1pt">
+                  <v:shape id="Shape 1073741845" o:spid="_x0000_s1047" type="#_x0000_t202" style="position:absolute;left:789;top:654;width:10461;height:8713;visibility:visible;mso-wrap-style:square;v-text-anchor:middle" o:gfxdata="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" filled="f" stroked="f" strokeweight="1pt">
                     <v:stroke miterlimit="4"/>
                     <v:textbox inset="4.48pt,4.48pt,4.48pt,4.48pt">
                       <w:txbxContent>
@@ -5447,7 +6276,8 @@
                               <w:color w:val="auto"/>
                             </w:rPr>
                           </w:pPr>
-                          <w:bookmarkStart w:id="20" w:name="_Toc493860518"/>
+                          <w:bookmarkStart w:id="36" w:name="_Toc493860518"/>
+                          <w:bookmarkStart w:id="37" w:name="_Toc494460617"/>
                           <w:r>
                             <w:rPr>
                               <w:color w:val="auto"/>
@@ -5456,17 +6286,18 @@
                             </w:rPr>
                             <w:t>IMPLEMENTACIÓN</w:t>
                           </w:r>
-                          <w:bookmarkEnd w:id="20"/>
+                          <w:bookmarkEnd w:id="36"/>
+                          <w:bookmarkEnd w:id="37"/>
                         </w:p>
                       </w:txbxContent>
                     </v:textbox>
                   </v:shape>
                 </v:group>
-                <v:group id="Group 1073741849" o:spid="_x0000_s1048" style="position:absolute;left:10818;top:16490;width:14793;height:15095" coordorigin=",-95" coordsize="14793,15095" o:gfxdata="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">
-                  <v:shape id="Shape 1073741847" o:spid="_x0000_s1049" style="position:absolute;left:-103;top:103;width:14999;height:14793;rotation:-90;visibility:visible;mso-wrap-style:square;v-text-anchor:top" coordsize="21600,21600" o:gfxdata="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" path="m,21600c,9671,9671,,21600,r,21600l,21600xe" strokecolor="#d6712c" strokeweight="2pt">
+                <v:group id="Group 1073741849" o:spid="_x0000_s1048" style="position:absolute;left:10818;top:16490;width:14793;height:15095" coordorigin=",-95" coordsize="14793,15095" o:gfxdata="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">
+                  <v:shape id="Shape 1073741847" o:spid="_x0000_s1049" style="position:absolute;left:-103;top:103;width:14999;height:14793;rotation:-90;visibility:visible;mso-wrap-style:square;v-text-anchor:top" coordsize="21600,21600" o:gfxdata="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" path="m,21600c,9671,9671,,21600,r,21600l,21600xe" strokecolor="#d6712c" strokeweight="2pt">
                     <v:path arrowok="t" o:extrusionok="f" o:connecttype="custom" o:connectlocs="749997,739653;749997,739653;749997,739653;749997,739653" o:connectangles="0,90,180,270"/>
                   </v:shape>
-                  <v:shape id="Shape 1073741848" o:spid="_x0000_s1050" type="#_x0000_t202" style="position:absolute;left:4047;top:-95;width:10460;height:10606;visibility:visible;mso-wrap-style:square;v-text-anchor:middle" o:gfxdata="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" filled="f" stroked="f" strokeweight="1pt">
+                  <v:shape id="Shape 1073741848" o:spid="_x0000_s1050" type="#_x0000_t202" style="position:absolute;left:4047;top:-95;width:10460;height:10606;visibility:visible;mso-wrap-style:square;v-text-anchor:middle" o:gfxdata="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" filled="f" stroked="f" strokeweight="1pt">
                     <v:stroke miterlimit="4"/>
                     <v:textbox inset="4.48pt,4.48pt,4.48pt,4.48pt">
                       <w:txbxContent>
@@ -5484,7 +6315,8 @@
                               <w:color w:val="auto"/>
                             </w:rPr>
                           </w:pPr>
-                          <w:bookmarkStart w:id="21" w:name="_Toc493860519"/>
+                          <w:bookmarkStart w:id="38" w:name="_Toc493860519"/>
+                          <w:bookmarkStart w:id="39" w:name="_Toc494460618"/>
                           <w:r>
                             <w:rPr>
                               <w:color w:val="auto"/>
@@ -5493,16 +6325,17 @@
                             </w:rPr>
                             <w:t>DESPLIEGUE, PRUEBAS Y MANTENIMIENTO</w:t>
                           </w:r>
-                          <w:bookmarkEnd w:id="21"/>
+                          <w:bookmarkEnd w:id="38"/>
+                          <w:bookmarkEnd w:id="39"/>
                         </w:p>
                       </w:txbxContent>
                     </v:textbox>
                   </v:shape>
                 </v:group>
-                <v:shape id="Shape 1073741850" o:spid="_x0000_s1051" style="position:absolute;left:24206;top:3210;width:5013;height:2083;visibility:visible;mso-wrap-style:square;v-text-anchor:top" coordsize="21600,21600" o:gfxdata="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" path="m,21600c,9671,4706,,10510,v4476,,8461,5826,9929,14517l21600,14516r-1861,7084l16473,14516r1097,l17570,14516c15555,6947,10761,3981,6862,7894,4222,10543,2563,15830,2563,21600l,21600xe" fillcolor="#f4beab" strokecolor="#c45911 [2405]" strokeweight="2pt">
+                <v:shape id="Shape 1073741850" o:spid="_x0000_s1051" style="position:absolute;left:24206;top:3210;width:5013;height:2083;visibility:visible;mso-wrap-style:square;v-text-anchor:top" coordsize="21600,21600" o:gfxdata="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" path="m,21600c,9671,4706,,10510,v4476,,8461,5826,9929,14517l21600,14516r-1861,7084l16473,14516r1097,l17570,14516c15555,6947,10761,3981,6862,7894,4222,10543,2563,15830,2563,21600l,21600xe" fillcolor="#f4beab" strokecolor="#c45911 [2405]" strokeweight="2pt">
                   <v:path arrowok="t" o:extrusionok="f" o:connecttype="custom" o:connectlocs="250662,104119;250662,104119;250662,104119;250662,104119" o:connectangles="0,90,180,270"/>
                 </v:shape>
-                <v:shape id="Shape 1073741851" o:spid="_x0000_s1052" style="position:absolute;left:23658;top:25396;width:5013;height:2082;rotation:180;visibility:visible;mso-wrap-style:square;v-text-anchor:top" coordsize="21600,21600" o:gfxdata="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" path="m,21600c,9671,4706,,10510,v4476,,8461,5826,9929,14517l21600,14516r-1861,7084l16473,14516r1097,l17570,14516c15555,6947,10761,3981,6862,7894,4222,10543,2563,15830,2563,21600l,21600xe" fillcolor="#f4beab" strokecolor="#c45911 [2405]" strokeweight="2pt">
+                <v:shape id="Shape 1073741851" o:spid="_x0000_s1052" style="position:absolute;left:23658;top:25396;width:5013;height:2082;rotation:180;visibility:visible;mso-wrap-style:square;v-text-anchor:top" coordsize="21600,21600" o:gfxdata="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" path="m,21600c,9671,4706,,10510,v4476,,8461,5826,9929,14517l21600,14516r-1861,7084l16473,14516r1097,l17570,14516c15555,6947,10761,3981,6862,7894,4222,10543,2563,15830,2563,21600l,21600xe" fillcolor="#f4beab" strokecolor="#c45911 [2405]" strokeweight="2pt">
                   <v:path arrowok="t" o:extrusionok="f" o:connecttype="custom" o:connectlocs="250662,104119;250662,104119;250662,104119;250662,104119" o:connectangles="0,90,180,270"/>
                 </v:shape>
                 <w10:anchorlock/>
@@ -5578,14 +6411,16 @@
                                 <w:sz w:val="24"/>
                               </w:rPr>
                             </w:pPr>
-                            <w:bookmarkStart w:id="22" w:name="_Toc493860520"/>
+                            <w:bookmarkStart w:id="40" w:name="_Toc493860520"/>
+                            <w:bookmarkStart w:id="41" w:name="_Toc494460619"/>
                             <w:r>
                               <w:rPr>
                                 <w:sz w:val="24"/>
                               </w:rPr>
                               <w:t>Diagrama 1. Organización de gestión de configuración</w:t>
                             </w:r>
-                            <w:bookmarkEnd w:id="22"/>
+                            <w:bookmarkEnd w:id="40"/>
+                            <w:bookmarkEnd w:id="41"/>
                           </w:p>
                         </w:txbxContent>
                       </wps:txbx>
@@ -5616,14 +6451,16 @@
                           <w:sz w:val="24"/>
                         </w:rPr>
                       </w:pPr>
-                      <w:bookmarkStart w:id="23" w:name="_Toc493860520"/>
+                      <w:bookmarkStart w:id="42" w:name="_Toc493860520"/>
+                      <w:bookmarkStart w:id="43" w:name="_Toc494460619"/>
                       <w:r>
                         <w:rPr>
                           <w:sz w:val="24"/>
                         </w:rPr>
                         <w:t>Diagrama 1. Organización de gestión de configuración</w:t>
                       </w:r>
-                      <w:bookmarkEnd w:id="23"/>
+                      <w:bookmarkEnd w:id="42"/>
+                      <w:bookmarkEnd w:id="43"/>
                     </w:p>
                   </w:txbxContent>
                 </v:textbox>
@@ -5676,7 +6513,7 @@
           <w:szCs w:val="28"/>
         </w:rPr>
       </w:pPr>
-      <w:bookmarkStart w:id="24" w:name="_Toc493860521"/>
+      <w:bookmarkStart w:id="44" w:name="_Toc494460620"/>
       <w:r>
         <w:rPr>
           <w:rFonts w:ascii="Calibri" w:eastAsia="Calibri" w:hAnsi="Calibri" w:cs="Calibri"/>
@@ -5685,7 +6522,7 @@
         </w:rPr>
         <w:t>Roles y responsabilidades</w:t>
       </w:r>
-      <w:bookmarkEnd w:id="24"/>
+      <w:bookmarkEnd w:id="44"/>
     </w:p>
     <w:p>
       <w:pPr>
@@ -6297,7 +7134,8 @@
           <w:sz w:val="22"/>
         </w:rPr>
       </w:pPr>
-      <w:bookmarkStart w:id="25" w:name="_Toc493860522"/>
+      <w:bookmarkStart w:id="45" w:name="_Toc493860522"/>
+      <w:bookmarkStart w:id="46" w:name="_Toc494460621"/>
       <w:r>
         <w:rPr>
           <w:rStyle w:val="None"/>
@@ -6322,7 +7160,8 @@
         </w:rPr>
         <w:t>. Roles y responsabilidades de la SCM</w:t>
       </w:r>
-      <w:bookmarkEnd w:id="25"/>
+      <w:bookmarkEnd w:id="45"/>
+      <w:bookmarkEnd w:id="46"/>
     </w:p>
     <w:p>
       <w:pPr>
@@ -6346,7 +7185,7 @@
           <w:szCs w:val="28"/>
         </w:rPr>
       </w:pPr>
-      <w:bookmarkStart w:id="26" w:name="_Toc493860523"/>
+      <w:bookmarkStart w:id="47" w:name="_Toc494460622"/>
       <w:r>
         <w:rPr>
           <w:rFonts w:ascii="Calibri" w:eastAsia="Calibri" w:hAnsi="Calibri" w:cs="Calibri"/>
@@ -6356,7 +7195,7 @@
         <w:lastRenderedPageBreak/>
         <w:t>Políticas, Directrices y procedimientos</w:t>
       </w:r>
-      <w:bookmarkEnd w:id="26"/>
+      <w:bookmarkEnd w:id="47"/>
     </w:p>
     <w:p>
       <w:pPr>
@@ -6367,7 +7206,6 @@
           <w:rFonts w:ascii="Calibri" w:eastAsia="Calibri" w:hAnsi="Calibri" w:cs="Calibri"/>
         </w:rPr>
       </w:pPr>
-      <w:bookmarkStart w:id="27" w:name="_Toc493860524"/>
       <w:r>
         <w:rPr>
           <w:rStyle w:val="None"/>
@@ -6594,6 +7432,7 @@
           <w:szCs w:val="28"/>
         </w:rPr>
       </w:pPr>
+      <w:bookmarkStart w:id="48" w:name="_Toc494460623"/>
       <w:r>
         <w:rPr>
           <w:rFonts w:ascii="Calibri" w:eastAsia="Calibri" w:hAnsi="Calibri" w:cs="Calibri"/>
@@ -6602,7 +7441,7 @@
         </w:rPr>
         <w:t>Herramientas, entorno e infraestructura</w:t>
       </w:r>
-      <w:bookmarkEnd w:id="27"/>
+      <w:bookmarkEnd w:id="48"/>
     </w:p>
     <w:p>
       <w:pPr>
@@ -6660,6 +7499,7 @@
         </w:numPr>
         <w:jc w:val="both"/>
       </w:pPr>
+      <w:proofErr w:type="spellStart"/>
       <w:r>
         <w:rPr>
           <w:rStyle w:val="None"/>
@@ -6667,8 +7507,17 @@
         </w:rPr>
         <w:t>Github</w:t>
       </w:r>
+      <w:proofErr w:type="spellEnd"/>
       <w:r>
-        <w:t>: Es una plataforma de desarrollo colaborativo para alojar proyectos utilizando el sistema de control de versiones Git.</w:t>
+        <w:t xml:space="preserve">: Es una plataforma de desarrollo colaborativo para alojar proyectos utilizando el sistema de control de versiones </w:t>
+      </w:r>
+      <w:proofErr w:type="spellStart"/>
+      <w:r>
+        <w:t>Git</w:t>
+      </w:r>
+      <w:proofErr w:type="spellEnd"/>
+      <w:r>
+        <w:t>.</w:t>
       </w:r>
     </w:p>
     <w:p>
@@ -6680,6 +7529,7 @@
         </w:numPr>
         <w:jc w:val="both"/>
       </w:pPr>
+      <w:proofErr w:type="spellStart"/>
       <w:r>
         <w:rPr>
           <w:rStyle w:val="None"/>
@@ -6687,6 +7537,7 @@
         </w:rPr>
         <w:t>Git</w:t>
       </w:r>
+      <w:proofErr w:type="spellEnd"/>
       <w:r>
         <w:t xml:space="preserve">: Es un software de control de versiones diseñado pensando en la eficiencia y la confiabilidad del mantenimiento de versiones de aplicaciones cuando éstas tienen un gran número de archivos de código fuente. </w:t>
       </w:r>
@@ -6761,7 +7612,21 @@
         <w:rPr>
           <w:rStyle w:val="None"/>
         </w:rPr>
-        <w:t>Los desarrolladores deben tener la herramienta Git instalada en sus computadoras, y tener acceso al repositorio del proyecto a desarrollar</w:t>
+        <w:t xml:space="preserve">Los desarrolladores deben tener la herramienta </w:t>
+      </w:r>
+      <w:proofErr w:type="spellStart"/>
+      <w:r>
+        <w:rPr>
+          <w:rStyle w:val="None"/>
+        </w:rPr>
+        <w:t>Git</w:t>
+      </w:r>
+      <w:proofErr w:type="spellEnd"/>
+      <w:r>
+        <w:rPr>
+          <w:rStyle w:val="None"/>
+        </w:rPr>
+        <w:t xml:space="preserve"> instalada en sus computadoras, y tener acceso al repositorio del proyecto a desarrollar</w:t>
       </w:r>
       <w:r>
         <w:t>.</w:t>
@@ -6799,8 +7664,16 @@
         <w:rPr>
           <w:rStyle w:val="None"/>
         </w:rPr>
-        <w:t>El repositorio que se utilizará estará en Github</w:t>
+        <w:t xml:space="preserve">El repositorio que se utilizará estará en </w:t>
       </w:r>
+      <w:proofErr w:type="spellStart"/>
+      <w:r>
+        <w:rPr>
+          <w:rStyle w:val="None"/>
+        </w:rPr>
+        <w:t>Github</w:t>
+      </w:r>
+      <w:proofErr w:type="spellEnd"/>
       <w:r>
         <w:t>.</w:t>
       </w:r>
@@ -6850,7 +7723,119 @@
           <w:rStyle w:val="None"/>
           <w:rFonts w:ascii="Calibri" w:eastAsia="Calibri" w:hAnsi="Calibri" w:cs="Calibri"/>
         </w:rPr>
-        <w:t>Se manejará 2 tipos de ramas o branch, que nos va servir para controlar mejor los commit, se va desarrollar en la rama de desarrollo (branch development) que corresponderá 1 branch para cada miembro del equipo y la rama maestra (branch master) la cual alojará las versiones cuyos cambios hayan sido aprobados y estén listos para su respectivo release.</w:t>
+        <w:t xml:space="preserve">Se manejará 2 tipos de ramas o </w:t>
+      </w:r>
+      <w:proofErr w:type="spellStart"/>
+      <w:r>
+        <w:rPr>
+          <w:rStyle w:val="None"/>
+          <w:rFonts w:ascii="Calibri" w:eastAsia="Calibri" w:hAnsi="Calibri" w:cs="Calibri"/>
+        </w:rPr>
+        <w:t>branch</w:t>
+      </w:r>
+      <w:proofErr w:type="spellEnd"/>
+      <w:r>
+        <w:rPr>
+          <w:rStyle w:val="None"/>
+          <w:rFonts w:ascii="Calibri" w:eastAsia="Calibri" w:hAnsi="Calibri" w:cs="Calibri"/>
+        </w:rPr>
+        <w:t xml:space="preserve">, que nos va servir para controlar mejor los </w:t>
+      </w:r>
+      <w:proofErr w:type="spellStart"/>
+      <w:r>
+        <w:rPr>
+          <w:rStyle w:val="None"/>
+          <w:rFonts w:ascii="Calibri" w:eastAsia="Calibri" w:hAnsi="Calibri" w:cs="Calibri"/>
+        </w:rPr>
+        <w:t>commit</w:t>
+      </w:r>
+      <w:proofErr w:type="spellEnd"/>
+      <w:r>
+        <w:rPr>
+          <w:rStyle w:val="None"/>
+          <w:rFonts w:ascii="Calibri" w:eastAsia="Calibri" w:hAnsi="Calibri" w:cs="Calibri"/>
+        </w:rPr>
+        <w:t>, se va desarrollar en la rama de desarrollo (</w:t>
+      </w:r>
+      <w:proofErr w:type="spellStart"/>
+      <w:r>
+        <w:rPr>
+          <w:rStyle w:val="None"/>
+          <w:rFonts w:ascii="Calibri" w:eastAsia="Calibri" w:hAnsi="Calibri" w:cs="Calibri"/>
+        </w:rPr>
+        <w:t>branch</w:t>
+      </w:r>
+      <w:proofErr w:type="spellEnd"/>
+      <w:r>
+        <w:rPr>
+          <w:rStyle w:val="None"/>
+          <w:rFonts w:ascii="Calibri" w:eastAsia="Calibri" w:hAnsi="Calibri" w:cs="Calibri"/>
+        </w:rPr>
+        <w:t xml:space="preserve"> </w:t>
+      </w:r>
+      <w:proofErr w:type="spellStart"/>
+      <w:r>
+        <w:rPr>
+          <w:rStyle w:val="None"/>
+          <w:rFonts w:ascii="Calibri" w:eastAsia="Calibri" w:hAnsi="Calibri" w:cs="Calibri"/>
+        </w:rPr>
+        <w:t>development</w:t>
+      </w:r>
+      <w:proofErr w:type="spellEnd"/>
+      <w:r>
+        <w:rPr>
+          <w:rStyle w:val="None"/>
+          <w:rFonts w:ascii="Calibri" w:eastAsia="Calibri" w:hAnsi="Calibri" w:cs="Calibri"/>
+        </w:rPr>
+        <w:t xml:space="preserve">) que corresponderá 1 </w:t>
+      </w:r>
+      <w:proofErr w:type="spellStart"/>
+      <w:r>
+        <w:rPr>
+          <w:rStyle w:val="None"/>
+          <w:rFonts w:ascii="Calibri" w:eastAsia="Calibri" w:hAnsi="Calibri" w:cs="Calibri"/>
+        </w:rPr>
+        <w:t>branch</w:t>
+      </w:r>
+      <w:proofErr w:type="spellEnd"/>
+      <w:r>
+        <w:rPr>
+          <w:rStyle w:val="None"/>
+          <w:rFonts w:ascii="Calibri" w:eastAsia="Calibri" w:hAnsi="Calibri" w:cs="Calibri"/>
+        </w:rPr>
+        <w:t xml:space="preserve"> para cada miembro del equipo y la rama maestra (</w:t>
+      </w:r>
+      <w:proofErr w:type="spellStart"/>
+      <w:r>
+        <w:rPr>
+          <w:rStyle w:val="None"/>
+          <w:rFonts w:ascii="Calibri" w:eastAsia="Calibri" w:hAnsi="Calibri" w:cs="Calibri"/>
+        </w:rPr>
+        <w:t>branch</w:t>
+      </w:r>
+      <w:proofErr w:type="spellEnd"/>
+      <w:r>
+        <w:rPr>
+          <w:rStyle w:val="None"/>
+          <w:rFonts w:ascii="Calibri" w:eastAsia="Calibri" w:hAnsi="Calibri" w:cs="Calibri"/>
+        </w:rPr>
+        <w:t xml:space="preserve"> master) la cual alojará las versiones cuyos cambios hayan sido aprobados y estén listos para su respectivo </w:t>
+      </w:r>
+      <w:proofErr w:type="spellStart"/>
+      <w:r>
+        <w:rPr>
+          <w:rStyle w:val="None"/>
+          <w:rFonts w:ascii="Calibri" w:eastAsia="Calibri" w:hAnsi="Calibri" w:cs="Calibri"/>
+        </w:rPr>
+        <w:t>release</w:t>
+      </w:r>
+      <w:proofErr w:type="spellEnd"/>
+      <w:r>
+        <w:rPr>
+          <w:rStyle w:val="None"/>
+          <w:rFonts w:ascii="Calibri" w:eastAsia="Calibri" w:hAnsi="Calibri" w:cs="Calibri"/>
+        </w:rPr>
+        <w:t>.</w:t>
       </w:r>
     </w:p>
     <w:p>
@@ -6862,12 +7847,21 @@
         </w:numPr>
         <w:jc w:val="both"/>
       </w:pPr>
+      <w:proofErr w:type="spellStart"/>
       <w:r>
         <w:rPr>
           <w:rStyle w:val="None"/>
           <w:u w:val="single"/>
         </w:rPr>
-        <w:t>Branch master</w:t>
+        <w:t>Branch</w:t>
+      </w:r>
+      <w:proofErr w:type="spellEnd"/>
+      <w:r>
+        <w:rPr>
+          <w:rStyle w:val="None"/>
+          <w:u w:val="single"/>
+        </w:rPr>
+        <w:t xml:space="preserve"> master</w:t>
       </w:r>
       <w:r>
         <w:t>: Esta rama será la principal, donde se pondrá los  cambios aprobados por el administrador.</w:t>
@@ -6882,13 +7876,31 @@
         </w:numPr>
         <w:jc w:val="both"/>
       </w:pPr>
+      <w:proofErr w:type="spellStart"/>
       <w:r>
         <w:rPr>
           <w:rStyle w:val="None"/>
           <w:u w:val="single"/>
         </w:rPr>
-        <w:t>Branch Development</w:t>
+        <w:t>Branch</w:t>
       </w:r>
+      <w:proofErr w:type="spellEnd"/>
+      <w:r>
+        <w:rPr>
+          <w:rStyle w:val="None"/>
+          <w:u w:val="single"/>
+        </w:rPr>
+        <w:t xml:space="preserve"> </w:t>
+      </w:r>
+      <w:proofErr w:type="spellStart"/>
+      <w:r>
+        <w:rPr>
+          <w:rStyle w:val="None"/>
+          <w:u w:val="single"/>
+        </w:rPr>
+        <w:t>Development</w:t>
+      </w:r>
+      <w:proofErr w:type="spellEnd"/>
       <w:r>
         <w:t>: Esta rama será para los desarrolladores,  donde podrán hacer sus cambios previa aprobación, sin alterar la rama principal.</w:t>
       </w:r>
@@ -6918,8 +7930,17 @@
           <w:rStyle w:val="None"/>
           <w:rFonts w:ascii="Calibri" w:eastAsia="Calibri" w:hAnsi="Calibri" w:cs="Calibri"/>
         </w:rPr>
-        <w:t>En el Diagrama 2 se puede observar cómo funciona esta herramienta, donde se tiene usuario trabajando y a través de la herramienta el trabajo se guarda en un servidor teniendo los archivos en la nube de dónde podrán acceder otros desarrolladores y trabajar así simultá</w:t>
+        <w:t xml:space="preserve">En el Diagrama 2 se puede observar cómo funciona esta herramienta, donde se tiene usuario trabajando y a través de la herramienta el trabajo se guarda en un servidor teniendo los archivos en la nube de dónde podrán acceder otros desarrolladores y trabajar así </w:t>
       </w:r>
+      <w:proofErr w:type="spellStart"/>
+      <w:r>
+        <w:rPr>
+          <w:rStyle w:val="None"/>
+          <w:rFonts w:ascii="Calibri" w:eastAsia="Calibri" w:hAnsi="Calibri" w:cs="Calibri"/>
+        </w:rPr>
+        <w:t>simultá</w:t>
+      </w:r>
+      <w:proofErr w:type="spellEnd"/>
       <w:r>
         <w:rPr>
           <w:rStyle w:val="None"/>
@@ -7092,7 +8113,8 @@
                                 <w:szCs w:val="24"/>
                               </w:rPr>
                             </w:pPr>
-                            <w:bookmarkStart w:id="28" w:name="_Toc493860525"/>
+                            <w:bookmarkStart w:id="49" w:name="_Toc493860525"/>
+                            <w:bookmarkStart w:id="50" w:name="_Toc494460624"/>
                             <w:r>
                               <w:rPr>
                                 <w:rFonts w:asciiTheme="majorHAnsi" w:hAnsiTheme="majorHAnsi"/>
@@ -7108,9 +8130,30 @@
                                 <w:sz w:val="24"/>
                                 <w:szCs w:val="24"/>
                               </w:rPr>
-                              <w:t>Arquitectura de para el versionamiento mediante GIT sobre un repositorio</w:t>
+                              <w:t xml:space="preserve">Arquitectura de para el </w:t>
                             </w:r>
-                            <w:bookmarkEnd w:id="28"/>
+                            <w:proofErr w:type="spellStart"/>
+                            <w:r>
+                              <w:rPr>
+                                <w:rStyle w:val="None"/>
+                                <w:rFonts w:asciiTheme="majorHAnsi" w:eastAsia="Calibri" w:hAnsiTheme="majorHAnsi" w:cs="Calibri"/>
+                                <w:sz w:val="24"/>
+                                <w:szCs w:val="24"/>
+                              </w:rPr>
+                              <w:t>versionamiento</w:t>
+                            </w:r>
+                            <w:proofErr w:type="spellEnd"/>
+                            <w:r>
+                              <w:rPr>
+                                <w:rStyle w:val="None"/>
+                                <w:rFonts w:asciiTheme="majorHAnsi" w:eastAsia="Calibri" w:hAnsiTheme="majorHAnsi" w:cs="Calibri"/>
+                                <w:sz w:val="24"/>
+                                <w:szCs w:val="24"/>
+                              </w:rPr>
+                              <w:t xml:space="preserve"> mediante GIT sobre un repositorio</w:t>
+                            </w:r>
+                            <w:bookmarkEnd w:id="49"/>
+                            <w:bookmarkEnd w:id="50"/>
                           </w:p>
                         </w:txbxContent>
                       </wps:txbx>
@@ -7142,7 +8185,8 @@
                           <w:szCs w:val="24"/>
                         </w:rPr>
                       </w:pPr>
-                      <w:bookmarkStart w:id="29" w:name="_Toc493860525"/>
+                      <w:bookmarkStart w:id="51" w:name="_Toc493860525"/>
+                      <w:bookmarkStart w:id="52" w:name="_Toc494460624"/>
                       <w:r>
                         <w:rPr>
                           <w:rFonts w:asciiTheme="majorHAnsi" w:hAnsiTheme="majorHAnsi"/>
@@ -7158,9 +8202,30 @@
                           <w:sz w:val="24"/>
                           <w:szCs w:val="24"/>
                         </w:rPr>
-                        <w:t>Arquitectura de para el versionamiento mediante GIT sobre un repositorio</w:t>
+                        <w:t xml:space="preserve">Arquitectura de para el </w:t>
                       </w:r>
-                      <w:bookmarkEnd w:id="29"/>
+                      <w:proofErr w:type="spellStart"/>
+                      <w:r>
+                        <w:rPr>
+                          <w:rStyle w:val="None"/>
+                          <w:rFonts w:asciiTheme="majorHAnsi" w:eastAsia="Calibri" w:hAnsiTheme="majorHAnsi" w:cs="Calibri"/>
+                          <w:sz w:val="24"/>
+                          <w:szCs w:val="24"/>
+                        </w:rPr>
+                        <w:t>versionamiento</w:t>
+                      </w:r>
+                      <w:proofErr w:type="spellEnd"/>
+                      <w:r>
+                        <w:rPr>
+                          <w:rStyle w:val="None"/>
+                          <w:rFonts w:asciiTheme="majorHAnsi" w:eastAsia="Calibri" w:hAnsiTheme="majorHAnsi" w:cs="Calibri"/>
+                          <w:sz w:val="24"/>
+                          <w:szCs w:val="24"/>
+                        </w:rPr>
+                        <w:t xml:space="preserve"> mediante GIT sobre un repositorio</w:t>
+                      </w:r>
+                      <w:bookmarkEnd w:id="51"/>
+                      <w:bookmarkEnd w:id="52"/>
                     </w:p>
                   </w:txbxContent>
                 </v:textbox>
@@ -7219,7 +8284,7 @@
           <w:szCs w:val="28"/>
         </w:rPr>
       </w:pPr>
-      <w:bookmarkStart w:id="30" w:name="_Toc493860526"/>
+      <w:bookmarkStart w:id="53" w:name="_Toc494460625"/>
       <w:r>
         <w:rPr>
           <w:rFonts w:ascii="Calibri" w:eastAsia="Calibri" w:hAnsi="Calibri" w:cs="Calibri"/>
@@ -7228,7 +8293,7 @@
         </w:rPr>
         <w:t>Calendario</w:t>
       </w:r>
-      <w:bookmarkEnd w:id="30"/>
+      <w:bookmarkEnd w:id="53"/>
     </w:p>
     <w:p>
       <w:pPr>
@@ -14419,8 +15484,21 @@
                 <w:color w:val="00000A"/>
                 <w:u w:color="00000A"/>
               </w:rPr>
-              <w:t>Entrega y Gestión de Release</w:t>
-            </w:r>
+              <w:t xml:space="preserve">Entrega y Gestión de </w:t>
+            </w:r>
+            <w:proofErr w:type="spellStart"/>
+            <w:r>
+              <w:rPr>
+                <w:rStyle w:val="None"/>
+                <w:rFonts w:ascii="Calibri" w:eastAsia="Calibri" w:hAnsi="Calibri" w:cs="Calibri"/>
+                <w:b w:val="0"/>
+                <w:bCs w:val="0"/>
+                <w:color w:val="00000A"/>
+                <w:u w:color="00000A"/>
+              </w:rPr>
+              <w:t>Release</w:t>
+            </w:r>
+            <w:proofErr w:type="spellEnd"/>
           </w:p>
         </w:tc>
         <w:tc>
@@ -15033,6 +16111,7 @@
                 <w:u w:color="00000A"/>
               </w:rPr>
             </w:pPr>
+            <w:proofErr w:type="spellStart"/>
             <w:r>
               <w:rPr>
                 <w:rStyle w:val="None"/>
@@ -15041,7 +16120,18 @@
                 <w:color w:val="00000A"/>
                 <w:u w:color="00000A"/>
               </w:rPr>
-              <w:t xml:space="preserve">Bat que genera el paquete </w:t>
+              <w:t>Bat</w:t>
+            </w:r>
+            <w:proofErr w:type="spellEnd"/>
+            <w:r>
+              <w:rPr>
+                <w:rStyle w:val="None"/>
+                <w:rFonts w:ascii="Calibri" w:eastAsia="Calibri" w:hAnsi="Calibri" w:cs="Calibri"/>
+                <w:b w:val="0"/>
+                <w:color w:val="00000A"/>
+                <w:u w:color="00000A"/>
+              </w:rPr>
+              <w:t xml:space="preserve"> que genera el paquete </w:t>
             </w:r>
           </w:p>
           <w:p>
@@ -15239,8 +16329,22 @@
                 <w:szCs w:val="24"/>
                 <w:u w:color="00000A"/>
               </w:rPr>
-              <w:t>de la Entrega y Gestión del Release</w:t>
-            </w:r>
+              <w:t xml:space="preserve">de la Entrega y Gestión del </w:t>
+            </w:r>
+            <w:proofErr w:type="spellStart"/>
+            <w:r>
+              <w:rPr>
+                <w:rStyle w:val="None"/>
+                <w:rFonts w:ascii="Calibri" w:eastAsia="Calibri" w:hAnsi="Calibri" w:cs="Calibri"/>
+                <w:bCs w:val="0"/>
+                <w:color w:val="C45911" w:themeColor="accent2" w:themeShade="BF"/>
+                <w:sz w:val="24"/>
+                <w:szCs w:val="24"/>
+                <w:u w:color="00000A"/>
+              </w:rPr>
+              <w:t>Release</w:t>
+            </w:r>
+            <w:proofErr w:type="spellEnd"/>
           </w:p>
         </w:tc>
         <w:tc>
@@ -15457,7 +16561,8 @@
           <w:sz w:val="24"/>
         </w:rPr>
       </w:pPr>
-      <w:bookmarkStart w:id="31" w:name="_Toc493860527"/>
+      <w:bookmarkStart w:id="54" w:name="_Toc493860527"/>
+      <w:bookmarkStart w:id="55" w:name="_Toc494460626"/>
       <w:r>
         <w:rPr>
           <w:rStyle w:val="None"/>
@@ -15482,7 +16587,8 @@
         </w:rPr>
         <w:t>. Calendario de las actividades de la gestión de la configuración.</w:t>
       </w:r>
-      <w:bookmarkEnd w:id="31"/>
+      <w:bookmarkEnd w:id="54"/>
+      <w:bookmarkEnd w:id="55"/>
     </w:p>
     <w:p>
       <w:pPr>
@@ -15508,6 +16614,7 @@
           <w:szCs w:val="32"/>
         </w:rPr>
       </w:pPr>
+      <w:bookmarkStart w:id="56" w:name="_Toc494460627"/>
       <w:r>
         <w:rPr>
           <w:rFonts w:ascii="Calibri" w:eastAsia="Calibri" w:hAnsi="Calibri" w:cs="Calibri"/>
@@ -15517,6 +16624,7 @@
         <w:lastRenderedPageBreak/>
         <w:t>Actividades de la Gestión de Configuración.</w:t>
       </w:r>
+      <w:bookmarkEnd w:id="56"/>
     </w:p>
     <w:p>
       <w:pPr>
@@ -15525,7 +16633,6 @@
           <w:ilvl w:val="1"/>
           <w:numId w:val="34"/>
         </w:numPr>
-        <w:ind w:left="2127" w:hanging="1985"/>
         <w:jc w:val="both"/>
         <w:rPr>
           <w:rFonts w:ascii="Calibri" w:eastAsia="Calibri" w:hAnsi="Calibri" w:cs="Calibri"/>
@@ -15539,15 +16646,16 @@
           <w:sz w:val="28"/>
           <w:szCs w:val="28"/>
         </w:rPr>
-        <w:t xml:space="preserve"> Identificación de los </w:t>
+        <w:t xml:space="preserve"> </w:t>
       </w:r>
+      <w:bookmarkStart w:id="57" w:name="_Toc494460628"/>
       <w:r>
         <w:rPr>
           <w:rFonts w:ascii="Calibri" w:eastAsia="Calibri" w:hAnsi="Calibri" w:cs="Calibri"/>
           <w:sz w:val="28"/>
           <w:szCs w:val="28"/>
         </w:rPr>
-        <w:t>Ítems de Configuración (IC</w:t>
+        <w:t>Lista de los elementos de la configuración</w:t>
       </w:r>
       <w:r>
         <w:rPr>
@@ -15555,8 +16663,17 @@
           <w:sz w:val="28"/>
           <w:szCs w:val="28"/>
         </w:rPr>
+        <w:t xml:space="preserve"> (IC</w:t>
+      </w:r>
+      <w:r>
+        <w:rPr>
+          <w:rFonts w:ascii="Calibri" w:eastAsia="Calibri" w:hAnsi="Calibri" w:cs="Calibri"/>
+          <w:sz w:val="28"/>
+          <w:szCs w:val="28"/>
+        </w:rPr>
         <w:t>).</w:t>
       </w:r>
+      <w:bookmarkEnd w:id="57"/>
     </w:p>
     <w:p>
       <w:pPr>
@@ -16027,8 +17144,19 @@
                 <w:szCs w:val="22"/>
                 <w:lang w:val="es-PE" w:eastAsia="es-PE"/>
               </w:rPr>
-              <w:t>.docx</w:t>
-            </w:r>
+              <w:t>.</w:t>
+            </w:r>
+            <w:proofErr w:type="spellStart"/>
+            <w:r>
+              <w:rPr>
+                <w:rFonts w:ascii="Calibri" w:hAnsi="Calibri"/>
+                <w:sz w:val="22"/>
+                <w:szCs w:val="22"/>
+                <w:lang w:val="es-PE" w:eastAsia="es-PE"/>
+              </w:rPr>
+              <w:t>docx</w:t>
+            </w:r>
+            <w:proofErr w:type="spellEnd"/>
           </w:p>
         </w:tc>
         <w:tc>
@@ -16213,8 +17341,19 @@
                 <w:szCs w:val="22"/>
                 <w:lang w:val="es-PE" w:eastAsia="es-PE"/>
               </w:rPr>
-              <w:t>.xls</w:t>
-            </w:r>
+              <w:t>.</w:t>
+            </w:r>
+            <w:proofErr w:type="spellStart"/>
+            <w:r>
+              <w:rPr>
+                <w:rFonts w:ascii="Calibri" w:hAnsi="Calibri"/>
+                <w:sz w:val="22"/>
+                <w:szCs w:val="22"/>
+                <w:lang w:val="es-PE" w:eastAsia="es-PE"/>
+              </w:rPr>
+              <w:t>xls</w:t>
+            </w:r>
+            <w:proofErr w:type="spellEnd"/>
           </w:p>
         </w:tc>
         <w:tc>
@@ -16403,8 +17542,19 @@
                 <w:szCs w:val="22"/>
                 <w:lang w:val="es-PE" w:eastAsia="es-PE"/>
               </w:rPr>
-              <w:t>.docx</w:t>
-            </w:r>
+              <w:t>.</w:t>
+            </w:r>
+            <w:proofErr w:type="spellStart"/>
+            <w:r>
+              <w:rPr>
+                <w:rFonts w:ascii="Calibri" w:hAnsi="Calibri"/>
+                <w:sz w:val="22"/>
+                <w:szCs w:val="22"/>
+                <w:lang w:val="es-PE" w:eastAsia="es-PE"/>
+              </w:rPr>
+              <w:t>docx</w:t>
+            </w:r>
+            <w:proofErr w:type="spellEnd"/>
           </w:p>
         </w:tc>
         <w:tc>
@@ -17316,11 +18466,740 @@
     </w:p>
     <w:p>
       <w:pPr>
-        <w:pStyle w:val="Descripcin"/>
-        <w:rPr>
-          <w:rStyle w:val="None"/>
+        <w:pStyle w:val="BodyA"/>
+        <w:jc w:val="both"/>
+        <w:rPr>
+          <w:rFonts w:ascii="Calibri" w:hAnsi="Calibri" w:cs="Calibri"/>
+          <w:b/>
+          <w:sz w:val="24"/>
+          <w:szCs w:val="24"/>
+        </w:rPr>
+      </w:pPr>
+    </w:p>
+    <w:p>
+      <w:pPr>
+        <w:pStyle w:val="Ttulo1"/>
+        <w:numPr>
+          <w:ilvl w:val="1"/>
+          <w:numId w:val="34"/>
+        </w:numPr>
+        <w:jc w:val="both"/>
+        <w:rPr>
           <w:rFonts w:ascii="Calibri" w:eastAsia="Calibri" w:hAnsi="Calibri" w:cs="Calibri"/>
+          <w:sz w:val="28"/>
+          <w:szCs w:val="28"/>
+        </w:rPr>
+      </w:pPr>
+      <w:r>
+        <w:rPr>
+          <w:rFonts w:ascii="Calibri" w:eastAsia="Calibri" w:hAnsi="Calibri" w:cs="Calibri"/>
+          <w:sz w:val="28"/>
+          <w:szCs w:val="28"/>
+        </w:rPr>
+        <w:t xml:space="preserve"> </w:t>
+      </w:r>
+      <w:bookmarkStart w:id="58" w:name="_Toc494460629"/>
+      <w:r>
+        <w:rPr>
+          <w:rFonts w:ascii="Calibri" w:eastAsia="Calibri" w:hAnsi="Calibri" w:cs="Calibri"/>
+          <w:sz w:val="28"/>
+          <w:szCs w:val="28"/>
+        </w:rPr>
+        <w:t>Definición de la nomenclatura de los elementos de la configuración</w:t>
+      </w:r>
+      <w:r>
+        <w:rPr>
+          <w:rFonts w:ascii="Calibri" w:eastAsia="Calibri" w:hAnsi="Calibri" w:cs="Calibri"/>
+          <w:sz w:val="28"/>
+          <w:szCs w:val="28"/>
+        </w:rPr>
+        <w:t xml:space="preserve"> (IC</w:t>
+      </w:r>
+      <w:r>
+        <w:rPr>
+          <w:rFonts w:ascii="Calibri" w:eastAsia="Calibri" w:hAnsi="Calibri" w:cs="Calibri"/>
+          <w:sz w:val="28"/>
+          <w:szCs w:val="28"/>
+        </w:rPr>
+        <w:t>).</w:t>
+      </w:r>
+      <w:bookmarkEnd w:id="58"/>
+    </w:p>
+    <w:p>
+      <w:pPr>
+        <w:pStyle w:val="BodyA"/>
+        <w:ind w:left="720"/>
+        <w:jc w:val="both"/>
+        <w:rPr>
+          <w:rFonts w:ascii="Calibri" w:hAnsi="Calibri" w:cs="Calibri"/>
           <w:sz w:val="24"/>
+          <w:szCs w:val="24"/>
+        </w:rPr>
+      </w:pPr>
+      <w:r>
+        <w:rPr>
+          <w:rFonts w:ascii="Calibri" w:hAnsi="Calibri" w:cs="Calibri"/>
+          <w:sz w:val="24"/>
+          <w:szCs w:val="24"/>
+        </w:rPr>
+        <w:t xml:space="preserve">La estructura de la nomenclatura para los nombres de los elementos de la configuración será de la siguiente manera: </w:t>
+      </w:r>
+    </w:p>
+    <w:p>
+      <w:pPr>
+        <w:pStyle w:val="BodyA"/>
+        <w:ind w:left="720"/>
+        <w:jc w:val="both"/>
+        <w:rPr>
+          <w:rFonts w:ascii="Calibri" w:hAnsi="Calibri" w:cs="Calibri"/>
+          <w:sz w:val="24"/>
+          <w:szCs w:val="24"/>
+        </w:rPr>
+      </w:pPr>
+    </w:p>
+    <w:p>
+      <w:pPr>
+        <w:pStyle w:val="BodyA"/>
+        <w:ind w:left="720"/>
+        <w:jc w:val="both"/>
+        <w:rPr>
+          <w:rFonts w:ascii="Calibri" w:hAnsi="Calibri" w:cs="Calibri"/>
+          <w:sz w:val="24"/>
+          <w:szCs w:val="24"/>
+        </w:rPr>
+      </w:pPr>
+      <w:proofErr w:type="spellStart"/>
+      <w:r>
+        <w:rPr>
+          <w:rFonts w:ascii="Calibri" w:hAnsi="Calibri" w:cs="Calibri"/>
+          <w:sz w:val="24"/>
+          <w:szCs w:val="24"/>
+        </w:rPr>
+        <w:t>AcrónimoDelProyecto</w:t>
+      </w:r>
+      <w:proofErr w:type="spellEnd"/>
+      <w:r>
+        <w:rPr>
+          <w:rFonts w:ascii="Calibri" w:hAnsi="Calibri" w:cs="Calibri"/>
+          <w:sz w:val="24"/>
+          <w:szCs w:val="24"/>
+        </w:rPr>
+        <w:t xml:space="preserve"> + “_” + </w:t>
+      </w:r>
+      <w:proofErr w:type="spellStart"/>
+      <w:r>
+        <w:rPr>
+          <w:rFonts w:ascii="Calibri" w:hAnsi="Calibri" w:cs="Calibri"/>
+          <w:sz w:val="24"/>
+          <w:szCs w:val="24"/>
+        </w:rPr>
+        <w:t>AcrónimoDelDocumento</w:t>
+      </w:r>
+      <w:proofErr w:type="spellEnd"/>
+      <w:r>
+        <w:rPr>
+          <w:rFonts w:ascii="Calibri" w:hAnsi="Calibri" w:cs="Calibri"/>
+          <w:sz w:val="24"/>
+          <w:szCs w:val="24"/>
+        </w:rPr>
+        <w:t xml:space="preserve"> + “.” + </w:t>
+      </w:r>
+      <w:proofErr w:type="spellStart"/>
+      <w:r>
+        <w:rPr>
+          <w:rFonts w:ascii="Calibri" w:hAnsi="Calibri" w:cs="Calibri"/>
+          <w:sz w:val="24"/>
+          <w:szCs w:val="24"/>
+        </w:rPr>
+        <w:t>ExtensiónDelArchivo</w:t>
+      </w:r>
+      <w:proofErr w:type="spellEnd"/>
+    </w:p>
+    <w:p>
+      <w:pPr>
+        <w:pStyle w:val="Prrafodelista"/>
+        <w:ind w:left="188"/>
+        <w:jc w:val="both"/>
+      </w:pPr>
+    </w:p>
+    <w:p>
+      <w:pPr>
+        <w:pStyle w:val="Prrafodelista"/>
+        <w:ind w:left="188"/>
+        <w:jc w:val="both"/>
+      </w:pPr>
+      <w:r>
+        <w:t>Siendo cada parte descrita a continuación:</w:t>
+      </w:r>
+    </w:p>
+    <w:tbl>
+      <w:tblPr>
+        <w:tblW w:w="8200" w:type="dxa"/>
+        <w:tblInd w:w="1004" w:type="dxa"/>
+        <w:tblLayout w:type="fixed"/>
+        <w:tblCellMar>
+          <w:top w:w="15" w:type="dxa"/>
+          <w:left w:w="15" w:type="dxa"/>
+          <w:bottom w:w="15" w:type="dxa"/>
+          <w:right w:w="15" w:type="dxa"/>
+        </w:tblCellMar>
+        <w:tblLook w:val="04A0" w:firstRow="1" w:lastRow="0" w:firstColumn="1" w:lastColumn="0" w:noHBand="0" w:noVBand="1"/>
+      </w:tblPr>
+      <w:tblGrid>
+        <w:gridCol w:w="2984"/>
+        <w:gridCol w:w="5216"/>
+      </w:tblGrid>
+      <w:tr>
+        <w:trPr>
+          <w:trHeight w:val="507"/>
+        </w:trPr>
+        <w:tc>
+          <w:tcPr>
+            <w:tcW w:w="2984" w:type="dxa"/>
+            <w:tcBorders>
+              <w:top w:val="single" w:sz="6" w:space="0" w:color="000000"/>
+              <w:left w:val="single" w:sz="6" w:space="0" w:color="000000"/>
+              <w:bottom w:val="single" w:sz="6" w:space="0" w:color="000000"/>
+              <w:right w:val="single" w:sz="6" w:space="0" w:color="000000"/>
+            </w:tcBorders>
+            <w:tcMar>
+              <w:top w:w="105" w:type="dxa"/>
+              <w:left w:w="105" w:type="dxa"/>
+              <w:bottom w:w="105" w:type="dxa"/>
+              <w:right w:w="105" w:type="dxa"/>
+            </w:tcMar>
+            <w:hideMark/>
+          </w:tcPr>
+          <w:p>
+            <w:pPr>
+              <w:pStyle w:val="Sinespaciado"/>
+              <w:jc w:val="center"/>
+              <w:rPr>
+                <w:rFonts w:ascii="Calibri" w:hAnsi="Calibri"/>
+                <w:b/>
+                <w:sz w:val="22"/>
+                <w:szCs w:val="22"/>
+                <w:lang w:val="es-PE" w:eastAsia="es-PE"/>
+              </w:rPr>
+            </w:pPr>
+            <w:r>
+              <w:rPr>
+                <w:rFonts w:ascii="Calibri" w:hAnsi="Calibri"/>
+                <w:b/>
+                <w:sz w:val="22"/>
+                <w:szCs w:val="22"/>
+                <w:lang w:val="es-PE" w:eastAsia="es-PE"/>
+              </w:rPr>
+              <w:lastRenderedPageBreak/>
+              <w:t>Acrónimo del Proyecto</w:t>
+            </w:r>
+          </w:p>
+        </w:tc>
+        <w:tc>
+          <w:tcPr>
+            <w:tcW w:w="5216" w:type="dxa"/>
+            <w:tcBorders>
+              <w:top w:val="single" w:sz="6" w:space="0" w:color="000000"/>
+              <w:left w:val="single" w:sz="6" w:space="0" w:color="000000"/>
+              <w:bottom w:val="single" w:sz="6" w:space="0" w:color="000000"/>
+              <w:right w:val="single" w:sz="6" w:space="0" w:color="000000"/>
+            </w:tcBorders>
+            <w:tcMar>
+              <w:top w:w="105" w:type="dxa"/>
+              <w:left w:w="105" w:type="dxa"/>
+              <w:bottom w:w="105" w:type="dxa"/>
+              <w:right w:w="105" w:type="dxa"/>
+            </w:tcMar>
+            <w:hideMark/>
+          </w:tcPr>
+          <w:p>
+            <w:pPr>
+              <w:pStyle w:val="Sinespaciado"/>
+              <w:jc w:val="both"/>
+              <w:rPr>
+                <w:rFonts w:ascii="Calibri" w:hAnsi="Calibri"/>
+                <w:sz w:val="22"/>
+                <w:szCs w:val="22"/>
+                <w:lang w:val="es-PE" w:eastAsia="es-PE"/>
+              </w:rPr>
+            </w:pPr>
+            <w:r>
+              <w:rPr>
+                <w:rFonts w:ascii="Calibri" w:hAnsi="Calibri"/>
+                <w:sz w:val="22"/>
+                <w:szCs w:val="22"/>
+                <w:lang w:val="es-PE" w:eastAsia="es-PE"/>
+              </w:rPr>
+              <w:t>Para cada proyecto, su acrónimo serán las iniciales del nombre del proyecto. En caso coincida con algún proyecto existente, se pondrá al final del acrónimo, en letra minúscula, la segunda letra de la última palabra del nombre del proyecto.</w:t>
+            </w:r>
+            <w:r>
+              <w:rPr>
+                <w:rFonts w:ascii="Calibri" w:hAnsi="Calibri"/>
+                <w:sz w:val="22"/>
+                <w:szCs w:val="22"/>
+                <w:lang w:val="es-PE" w:eastAsia="es-PE"/>
+              </w:rPr>
+              <w:t xml:space="preserve"> Se obviará</w:t>
+            </w:r>
+            <w:r>
+              <w:rPr>
+                <w:rFonts w:ascii="Calibri" w:hAnsi="Calibri"/>
+                <w:sz w:val="22"/>
+                <w:szCs w:val="22"/>
+                <w:lang w:val="es-PE" w:eastAsia="es-PE"/>
+              </w:rPr>
+              <w:t xml:space="preserve"> preposiciones y conjunciones.</w:t>
+            </w:r>
+          </w:p>
+        </w:tc>
+      </w:tr>
+      <w:tr>
+        <w:trPr>
+          <w:trHeight w:val="365"/>
+        </w:trPr>
+        <w:tc>
+          <w:tcPr>
+            <w:tcW w:w="2984" w:type="dxa"/>
+            <w:tcBorders>
+              <w:top w:val="single" w:sz="6" w:space="0" w:color="000000"/>
+              <w:left w:val="single" w:sz="6" w:space="0" w:color="000000"/>
+              <w:bottom w:val="single" w:sz="6" w:space="0" w:color="000000"/>
+              <w:right w:val="single" w:sz="6" w:space="0" w:color="000000"/>
+            </w:tcBorders>
+            <w:tcMar>
+              <w:top w:w="105" w:type="dxa"/>
+              <w:left w:w="105" w:type="dxa"/>
+              <w:bottom w:w="105" w:type="dxa"/>
+              <w:right w:w="105" w:type="dxa"/>
+            </w:tcMar>
+          </w:tcPr>
+          <w:p>
+            <w:pPr>
+              <w:pStyle w:val="Sinespaciado"/>
+              <w:jc w:val="center"/>
+              <w:rPr>
+                <w:rFonts w:ascii="Calibri" w:hAnsi="Calibri"/>
+                <w:b/>
+                <w:sz w:val="22"/>
+                <w:szCs w:val="22"/>
+                <w:lang w:val="es-PE" w:eastAsia="es-PE"/>
+              </w:rPr>
+            </w:pPr>
+            <w:r>
+              <w:rPr>
+                <w:rFonts w:ascii="Calibri" w:hAnsi="Calibri"/>
+                <w:b/>
+                <w:sz w:val="22"/>
+                <w:szCs w:val="22"/>
+                <w:lang w:val="es-PE" w:eastAsia="es-PE"/>
+              </w:rPr>
+              <w:t>Acrónimo del Documento</w:t>
+            </w:r>
+          </w:p>
+        </w:tc>
+        <w:tc>
+          <w:tcPr>
+            <w:tcW w:w="5216" w:type="dxa"/>
+            <w:tcBorders>
+              <w:top w:val="single" w:sz="6" w:space="0" w:color="000000"/>
+              <w:left w:val="single" w:sz="6" w:space="0" w:color="000000"/>
+              <w:bottom w:val="single" w:sz="6" w:space="0" w:color="000000"/>
+              <w:right w:val="single" w:sz="6" w:space="0" w:color="000000"/>
+            </w:tcBorders>
+            <w:tcMar>
+              <w:top w:w="105" w:type="dxa"/>
+              <w:left w:w="105" w:type="dxa"/>
+              <w:bottom w:w="105" w:type="dxa"/>
+              <w:right w:w="105" w:type="dxa"/>
+            </w:tcMar>
+          </w:tcPr>
+          <w:p>
+            <w:pPr>
+              <w:pStyle w:val="Sinespaciado"/>
+              <w:jc w:val="both"/>
+              <w:rPr>
+                <w:rFonts w:ascii="Calibri" w:hAnsi="Calibri"/>
+                <w:sz w:val="22"/>
+                <w:szCs w:val="22"/>
+                <w:lang w:val="es-PE" w:eastAsia="es-PE"/>
+              </w:rPr>
+            </w:pPr>
+            <w:r>
+              <w:rPr>
+                <w:rFonts w:ascii="Calibri" w:hAnsi="Calibri"/>
+                <w:sz w:val="22"/>
+                <w:szCs w:val="22"/>
+                <w:lang w:val="es-PE" w:eastAsia="es-PE"/>
+              </w:rPr>
+              <w:t>Para cada documento asociado a un proyecto, el acrónimo será las iniciales del nombre del documento, obviando preposiciones y conjunciones.</w:t>
+            </w:r>
+          </w:p>
+        </w:tc>
+      </w:tr>
+      <w:tr>
+        <w:trPr>
+          <w:trHeight w:val="425"/>
+        </w:trPr>
+        <w:tc>
+          <w:tcPr>
+            <w:tcW w:w="2984" w:type="dxa"/>
+            <w:tcBorders>
+              <w:top w:val="single" w:sz="6" w:space="0" w:color="000000"/>
+              <w:left w:val="single" w:sz="6" w:space="0" w:color="000000"/>
+              <w:bottom w:val="single" w:sz="6" w:space="0" w:color="000000"/>
+              <w:right w:val="single" w:sz="6" w:space="0" w:color="000000"/>
+            </w:tcBorders>
+            <w:tcMar>
+              <w:top w:w="105" w:type="dxa"/>
+              <w:left w:w="105" w:type="dxa"/>
+              <w:bottom w:w="105" w:type="dxa"/>
+              <w:right w:w="105" w:type="dxa"/>
+            </w:tcMar>
+          </w:tcPr>
+          <w:p>
+            <w:pPr>
+              <w:pStyle w:val="Sinespaciado"/>
+              <w:jc w:val="center"/>
+              <w:rPr>
+                <w:rFonts w:ascii="Calibri" w:hAnsi="Calibri"/>
+                <w:sz w:val="22"/>
+                <w:szCs w:val="22"/>
+                <w:lang w:val="es-PE" w:eastAsia="es-PE"/>
+              </w:rPr>
+            </w:pPr>
+            <w:r>
+              <w:rPr>
+                <w:rFonts w:ascii="Calibri" w:hAnsi="Calibri"/>
+                <w:b/>
+                <w:sz w:val="22"/>
+                <w:szCs w:val="22"/>
+              </w:rPr>
+              <w:t>Extensión del Archivo</w:t>
+            </w:r>
+          </w:p>
+        </w:tc>
+        <w:tc>
+          <w:tcPr>
+            <w:tcW w:w="5216" w:type="dxa"/>
+            <w:tcBorders>
+              <w:top w:val="single" w:sz="6" w:space="0" w:color="000000"/>
+              <w:left w:val="single" w:sz="6" w:space="0" w:color="000000"/>
+              <w:bottom w:val="single" w:sz="6" w:space="0" w:color="000000"/>
+              <w:right w:val="single" w:sz="6" w:space="0" w:color="000000"/>
+            </w:tcBorders>
+            <w:tcMar>
+              <w:top w:w="105" w:type="dxa"/>
+              <w:left w:w="105" w:type="dxa"/>
+              <w:bottom w:w="105" w:type="dxa"/>
+              <w:right w:w="105" w:type="dxa"/>
+            </w:tcMar>
+          </w:tcPr>
+          <w:p>
+            <w:pPr>
+              <w:pStyle w:val="Sinespaciado"/>
+              <w:jc w:val="both"/>
+              <w:rPr>
+                <w:rFonts w:ascii="Calibri" w:hAnsi="Calibri"/>
+                <w:sz w:val="22"/>
+                <w:szCs w:val="22"/>
+                <w:lang w:val="es-PE" w:eastAsia="es-PE"/>
+              </w:rPr>
+            </w:pPr>
+            <w:r>
+              <w:rPr>
+                <w:rFonts w:ascii="Calibri" w:hAnsi="Calibri"/>
+                <w:sz w:val="22"/>
+                <w:szCs w:val="22"/>
+                <w:lang w:val="es-PE" w:eastAsia="es-PE"/>
+              </w:rPr>
+              <w:t>Esto corresponde a la extensión propia que tendrá el archivo,  por ejemplo puede ser de tipo .</w:t>
+            </w:r>
+            <w:proofErr w:type="spellStart"/>
+            <w:r>
+              <w:rPr>
+                <w:rFonts w:ascii="Calibri" w:hAnsi="Calibri"/>
+                <w:sz w:val="22"/>
+                <w:szCs w:val="22"/>
+                <w:lang w:val="es-PE" w:eastAsia="es-PE"/>
+              </w:rPr>
+              <w:t>docx</w:t>
+            </w:r>
+            <w:proofErr w:type="spellEnd"/>
+            <w:r>
+              <w:rPr>
+                <w:rFonts w:ascii="Calibri" w:hAnsi="Calibri"/>
+                <w:sz w:val="22"/>
+                <w:szCs w:val="22"/>
+                <w:lang w:val="es-PE" w:eastAsia="es-PE"/>
+              </w:rPr>
+              <w:t>, .</w:t>
+            </w:r>
+            <w:proofErr w:type="spellStart"/>
+            <w:r>
+              <w:rPr>
+                <w:rFonts w:ascii="Calibri" w:hAnsi="Calibri"/>
+                <w:sz w:val="22"/>
+                <w:szCs w:val="22"/>
+                <w:lang w:val="es-PE" w:eastAsia="es-PE"/>
+              </w:rPr>
+              <w:t>xlsx</w:t>
+            </w:r>
+            <w:proofErr w:type="spellEnd"/>
+            <w:r>
+              <w:rPr>
+                <w:rFonts w:ascii="Calibri" w:hAnsi="Calibri"/>
+                <w:sz w:val="22"/>
+                <w:szCs w:val="22"/>
+                <w:lang w:val="es-PE" w:eastAsia="es-PE"/>
+              </w:rPr>
+              <w:t>, .</w:t>
+            </w:r>
+            <w:proofErr w:type="spellStart"/>
+            <w:r>
+              <w:rPr>
+                <w:rFonts w:ascii="Calibri" w:hAnsi="Calibri"/>
+                <w:sz w:val="22"/>
+                <w:szCs w:val="22"/>
+                <w:lang w:val="es-PE" w:eastAsia="es-PE"/>
+              </w:rPr>
+              <w:t>pptx</w:t>
+            </w:r>
+            <w:proofErr w:type="spellEnd"/>
+            <w:r>
+              <w:rPr>
+                <w:rFonts w:ascii="Calibri" w:hAnsi="Calibri"/>
+                <w:sz w:val="22"/>
+                <w:szCs w:val="22"/>
+                <w:lang w:val="es-PE" w:eastAsia="es-PE"/>
+              </w:rPr>
+              <w:t>, etc.</w:t>
+            </w:r>
+          </w:p>
+        </w:tc>
+      </w:tr>
+    </w:tbl>
+    <w:p>
+      <w:pPr>
+        <w:pStyle w:val="BodyA"/>
+        <w:ind w:left="720"/>
+        <w:rPr>
+          <w:rFonts w:ascii="Calibri" w:hAnsi="Calibri"/>
+        </w:rPr>
+      </w:pPr>
+    </w:p>
+    <w:p>
+      <w:pPr>
+        <w:pStyle w:val="BodyA"/>
+        <w:ind w:left="720"/>
+        <w:rPr>
+          <w:rFonts w:ascii="Calibri" w:hAnsi="Calibri"/>
+        </w:rPr>
+      </w:pPr>
+      <w:r>
+        <w:rPr>
+          <w:rFonts w:ascii="Calibri" w:hAnsi="Calibri"/>
+        </w:rPr>
+        <w:t xml:space="preserve">Por ejemplo: </w:t>
+      </w:r>
+    </w:p>
+    <w:p>
+      <w:pPr>
+        <w:pStyle w:val="BodyA"/>
+        <w:ind w:left="720"/>
+        <w:rPr>
+          <w:rFonts w:ascii="Calibri" w:hAnsi="Calibri"/>
+        </w:rPr>
+      </w:pPr>
+      <w:r>
+        <w:rPr>
+          <w:rFonts w:ascii="Calibri" w:hAnsi="Calibri"/>
+        </w:rPr>
+        <w:tab/>
+      </w:r>
+      <w:r>
+        <w:rPr>
+          <w:rFonts w:ascii="Calibri" w:hAnsi="Calibri"/>
+        </w:rPr>
+        <w:tab/>
+      </w:r>
+      <w:r>
+        <w:rPr>
+          <w:rFonts w:ascii="Calibri" w:hAnsi="Calibri"/>
+          <w:b/>
+        </w:rPr>
+        <w:t>SVO_</w:t>
+      </w:r>
+      <w:proofErr w:type="gramStart"/>
+      <w:r>
+        <w:rPr>
+          <w:rFonts w:ascii="Calibri" w:hAnsi="Calibri"/>
+          <w:b/>
+        </w:rPr>
+        <w:t>PP.docx</w:t>
+      </w:r>
+      <w:r>
+        <w:rPr>
+          <w:rFonts w:ascii="Calibri" w:hAnsi="Calibri"/>
+        </w:rPr>
+        <w:t xml:space="preserve"> :</w:t>
+      </w:r>
+      <w:proofErr w:type="gramEnd"/>
+      <w:r>
+        <w:rPr>
+          <w:rFonts w:ascii="Calibri" w:hAnsi="Calibri"/>
+        </w:rPr>
+        <w:t xml:space="preserve"> Documento de Plan de Proyecto de SVO</w:t>
+      </w:r>
+    </w:p>
+    <w:p>
+      <w:pPr>
+        <w:pStyle w:val="BodyA"/>
+        <w:ind w:left="720"/>
+        <w:rPr>
+          <w:rFonts w:ascii="Calibri" w:hAnsi="Calibri"/>
+        </w:rPr>
+      </w:pPr>
+    </w:p>
+    <w:p>
+      <w:pPr>
+        <w:pStyle w:val="BodyA"/>
+        <w:ind w:left="720"/>
+        <w:rPr>
+          <w:rFonts w:ascii="Calibri" w:hAnsi="Calibri"/>
+        </w:rPr>
+      </w:pPr>
+      <w:proofErr w:type="spellStart"/>
+      <w:r>
+        <w:rPr>
+          <w:rFonts w:ascii="Calibri" w:hAnsi="Calibri"/>
+          <w:u w:val="single"/>
+        </w:rPr>
+        <w:t>Obs</w:t>
+      </w:r>
+      <w:proofErr w:type="spellEnd"/>
+      <w:r>
+        <w:rPr>
+          <w:rFonts w:ascii="Calibri" w:hAnsi="Calibri"/>
+          <w:u w:val="single"/>
+        </w:rPr>
+        <w:t>.</w:t>
+      </w:r>
+      <w:r>
+        <w:rPr>
+          <w:rFonts w:ascii="Calibri" w:hAnsi="Calibri"/>
+        </w:rPr>
+        <w:t>: En caso se trate de un documento</w:t>
+      </w:r>
+      <w:r>
+        <w:rPr>
+          <w:rFonts w:ascii="Calibri" w:hAnsi="Calibri"/>
+        </w:rPr>
+        <w:t xml:space="preserve"> que aplique para la empresa o sea de uso en varios proyectos, solo se tomará en cuenta el acrónimo del documento y la extensión del archivo.</w:t>
+      </w:r>
+    </w:p>
+    <w:p>
+      <w:pPr>
+        <w:rPr>
+          <w:rFonts w:ascii="Calibri" w:hAnsi="Calibri" w:cs="Arial Unicode MS"/>
+          <w:color w:val="000000"/>
+          <w:sz w:val="22"/>
+          <w:szCs w:val="22"/>
+          <w:u w:color="000000"/>
+          <w:lang w:val="es-ES_tradnl" w:eastAsia="es-PE"/>
+        </w:rPr>
+      </w:pPr>
+    </w:p>
+    <w:p>
+      <w:pPr>
+        <w:pStyle w:val="BodyA"/>
+        <w:ind w:left="720"/>
+        <w:rPr>
+          <w:rFonts w:ascii="Calibri" w:hAnsi="Calibri"/>
+        </w:rPr>
+      </w:pPr>
+      <w:r>
+        <w:rPr>
+          <w:rFonts w:ascii="Calibri" w:hAnsi="Calibri"/>
+        </w:rPr>
+        <w:t xml:space="preserve">Por ejemplo: </w:t>
+      </w:r>
+    </w:p>
+    <w:p>
+      <w:pPr>
+        <w:pStyle w:val="BodyA"/>
+        <w:ind w:left="720"/>
+        <w:rPr>
+          <w:rFonts w:ascii="Calibri" w:hAnsi="Calibri"/>
+        </w:rPr>
+      </w:pPr>
+      <w:r>
+        <w:rPr>
+          <w:rFonts w:ascii="Calibri" w:hAnsi="Calibri"/>
+        </w:rPr>
+        <w:tab/>
+      </w:r>
+      <w:r>
+        <w:rPr>
+          <w:rFonts w:ascii="Calibri" w:hAnsi="Calibri"/>
+        </w:rPr>
+        <w:tab/>
+      </w:r>
+      <w:proofErr w:type="gramStart"/>
+      <w:r>
+        <w:rPr>
+          <w:rFonts w:ascii="Calibri" w:hAnsi="Calibri"/>
+          <w:b/>
+        </w:rPr>
+        <w:t>PGC</w:t>
+      </w:r>
+      <w:r>
+        <w:rPr>
+          <w:rFonts w:ascii="Calibri" w:hAnsi="Calibri"/>
+          <w:b/>
+        </w:rPr>
+        <w:t>.docx</w:t>
+      </w:r>
+      <w:r>
+        <w:rPr>
+          <w:rFonts w:ascii="Calibri" w:hAnsi="Calibri"/>
+        </w:rPr>
+        <w:t xml:space="preserve"> :</w:t>
+      </w:r>
+      <w:proofErr w:type="gramEnd"/>
+      <w:r>
+        <w:rPr>
+          <w:rFonts w:ascii="Calibri" w:hAnsi="Calibri"/>
+        </w:rPr>
+        <w:t xml:space="preserve"> Documento de Plan de </w:t>
+      </w:r>
+      <w:r>
+        <w:rPr>
+          <w:rFonts w:ascii="Calibri" w:hAnsi="Calibri"/>
+        </w:rPr>
+        <w:t>Gestión de la Configuración</w:t>
+      </w:r>
+    </w:p>
+    <w:p>
+      <w:pPr>
+        <w:rPr>
+          <w:rFonts w:ascii="Calibri" w:hAnsi="Calibri" w:cs="Arial Unicode MS"/>
+          <w:color w:val="000000"/>
+          <w:sz w:val="22"/>
+          <w:szCs w:val="22"/>
+          <w:u w:color="000000"/>
+          <w:lang w:val="es-ES_tradnl" w:eastAsia="es-PE"/>
+        </w:rPr>
+      </w:pPr>
+    </w:p>
+    <w:p>
+      <w:pPr>
+        <w:rPr>
+          <w:rFonts w:ascii="Calibri" w:hAnsi="Calibri" w:cs="Arial Unicode MS"/>
+          <w:color w:val="000000"/>
+          <w:sz w:val="22"/>
+          <w:szCs w:val="22"/>
+          <w:u w:color="000000"/>
+          <w:lang w:val="es-ES_tradnl" w:eastAsia="es-PE"/>
         </w:rPr>
       </w:pPr>
     </w:p>
@@ -17343,7 +19222,7 @@
 </file>
 
 <file path=word/endnotes.xml><?xml version="1.0" encoding="utf-8"?>
-<w:endnotes xmlns:wpc="http://schemas.microsoft.com/office/word/2010/wordprocessingCanvas" xmlns:cx="http://schemas.microsoft.com/office/drawing/2014/chartex" xmlns:cx1="http://schemas.microsoft.com/office/drawing/2015/9/8/chartex" xmlns:cx2="http://schemas.microsoft.com/office/drawing/2015/10/21/chartex" xmlns:cx3="http://schemas.microsoft.com/office/drawing/2016/5/9/chartex" xmlns:cx4="http://schemas.microsoft.com/office/drawing/2016/5/10/chartex" xmlns:cx5="http://schemas.microsoft.com/office/drawing/2016/5/11/chartex" xmlns:cx6="http://schemas.microsoft.com/office/drawing/2016/5/12/chartex" xmlns:cx7="http://schemas.microsoft.com/office/drawing/2016/5/13/chartex" xmlns:cx8="http://schemas.microsoft.com/office/drawing/2016/5/14/chartex" xmlns:mc="http://schemas.openxmlformats.org/markup-compatibility/2006" xmlns:aink="http://schemas.microsoft.com/office/drawing/2016/ink" xmlns:am3d="http://schemas.microsoft.com/office/drawing/2017/model3d" xmlns:o="urn:schemas-microsoft-com:office:office" xmlns:r="http://schemas.openxmlformats.org/officeDocument/2006/relationships" xmlns:m="http://schemas.openxmlformats.org/officeDocument/2006/math" xmlns:v="urn:schemas-microsoft-com:vml" xmlns:wp14="http://schemas.microsoft.com/office/word/2010/wordprocessingDrawing" xmlns:wp="http://schemas.openxmlformats.org/drawingml/2006/wordprocessingDrawing" xmlns:w10="urn:schemas-microsoft-com:office:word" xmlns:w="http://schemas.openxmlformats.org/wordprocessingml/2006/main" xmlns:w14="http://schemas.microsoft.com/office/word/2010/wordml" xmlns:w15="http://schemas.microsoft.com/office/word/2012/wordml" xmlns:w16cid="http://schemas.microsoft.com/office/word/2016/wordml/cid" xmlns:w16se="http://schemas.microsoft.com/office/word/2015/wordml/symex" xmlns:wpg="http://schemas.microsoft.com/office/word/2010/wordprocessingGroup" xmlns:wpi="http://schemas.microsoft.com/office/word/2010/wordprocessingInk" xmlns:wne="http://schemas.microsoft.com/office/word/2006/wordml" xmlns:wps="http://schemas.microsoft.com/office/word/2010/wordprocessingShape" mc:Ignorable="w14 w15 w16se w16cid wp14">
+<w:endnotes xmlns:wpc="http://schemas.microsoft.com/office/word/2010/wordprocessingCanvas" xmlns:mc="http://schemas.openxmlformats.org/markup-compatibility/2006" xmlns:o="urn:schemas-microsoft-com:office:office" xmlns:r="http://schemas.openxmlformats.org/officeDocument/2006/relationships" xmlns:m="http://schemas.openxmlformats.org/officeDocument/2006/math" xmlns:v="urn:schemas-microsoft-com:vml" xmlns:wp14="http://schemas.microsoft.com/office/word/2010/wordprocessingDrawing" xmlns:wp="http://schemas.openxmlformats.org/drawingml/2006/wordprocessingDrawing" xmlns:w10="urn:schemas-microsoft-com:office:word" xmlns:w="http://schemas.openxmlformats.org/wordprocessingml/2006/main" xmlns:w14="http://schemas.microsoft.com/office/word/2010/wordml" xmlns:w15="http://schemas.microsoft.com/office/word/2012/wordml" xmlns:wpg="http://schemas.microsoft.com/office/word/2010/wordprocessingGroup" xmlns:wpi="http://schemas.microsoft.com/office/word/2010/wordprocessingInk" xmlns:wne="http://schemas.microsoft.com/office/word/2006/wordml" xmlns:wps="http://schemas.microsoft.com/office/word/2010/wordprocessingShape" mc:Ignorable="w14 w15 wp14">
   <w:endnote w:type="separator" w:id="-1">
     <w:p>
       <w:r>
@@ -17362,7 +19241,7 @@
 </file>
 
 <file path=word/footer1.xml><?xml version="1.0" encoding="utf-8"?>
-<w:ftr xmlns:wpc="http://schemas.microsoft.com/office/word/2010/wordprocessingCanvas" xmlns:cx="http://schemas.microsoft.com/office/drawing/2014/chartex" xmlns:cx1="http://schemas.microsoft.com/office/drawing/2015/9/8/chartex" xmlns:cx2="http://schemas.microsoft.com/office/drawing/2015/10/21/chartex" xmlns:cx3="http://schemas.microsoft.com/office/drawing/2016/5/9/chartex" xmlns:cx4="http://schemas.microsoft.com/office/drawing/2016/5/10/chartex" xmlns:cx5="http://schemas.microsoft.com/office/drawing/2016/5/11/chartex" xmlns:cx6="http://schemas.microsoft.com/office/drawing/2016/5/12/chartex" xmlns:cx7="http://schemas.microsoft.com/office/drawing/2016/5/13/chartex" xmlns:cx8="http://schemas.microsoft.com/office/drawing/2016/5/14/chartex" xmlns:mc="http://schemas.openxmlformats.org/markup-compatibility/2006" xmlns:aink="http://schemas.microsoft.com/office/drawing/2016/ink" xmlns:am3d="http://schemas.microsoft.com/office/drawing/2017/model3d" xmlns:o="urn:schemas-microsoft-com:office:office" xmlns:r="http://schemas.openxmlformats.org/officeDocument/2006/relationships" xmlns:m="http://schemas.openxmlformats.org/officeDocument/2006/math" xmlns:v="urn:schemas-microsoft-com:vml" xmlns:wp14="http://schemas.microsoft.com/office/word/2010/wordprocessingDrawing" xmlns:wp="http://schemas.openxmlformats.org/drawingml/2006/wordprocessingDrawing" xmlns:w10="urn:schemas-microsoft-com:office:word" xmlns:w="http://schemas.openxmlformats.org/wordprocessingml/2006/main" xmlns:w14="http://schemas.microsoft.com/office/word/2010/wordml" xmlns:w15="http://schemas.microsoft.com/office/word/2012/wordml" xmlns:w16cid="http://schemas.microsoft.com/office/word/2016/wordml/cid" xmlns:w16se="http://schemas.microsoft.com/office/word/2015/wordml/symex" xmlns:wpg="http://schemas.microsoft.com/office/word/2010/wordprocessingGroup" xmlns:wpi="http://schemas.microsoft.com/office/word/2010/wordprocessingInk" xmlns:wne="http://schemas.microsoft.com/office/word/2006/wordml" xmlns:wps="http://schemas.microsoft.com/office/word/2010/wordprocessingShape" mc:Ignorable="w14 w15 w16se w16cid wp14">
+<w:ftr xmlns:wpc="http://schemas.microsoft.com/office/word/2010/wordprocessingCanvas" xmlns:mc="http://schemas.openxmlformats.org/markup-compatibility/2006" xmlns:o="urn:schemas-microsoft-com:office:office" xmlns:r="http://schemas.openxmlformats.org/officeDocument/2006/relationships" xmlns:m="http://schemas.openxmlformats.org/officeDocument/2006/math" xmlns:v="urn:schemas-microsoft-com:vml" xmlns:wp14="http://schemas.microsoft.com/office/word/2010/wordprocessingDrawing" xmlns:wp="http://schemas.openxmlformats.org/drawingml/2006/wordprocessingDrawing" xmlns:w10="urn:schemas-microsoft-com:office:word" xmlns:w="http://schemas.openxmlformats.org/wordprocessingml/2006/main" xmlns:w14="http://schemas.microsoft.com/office/word/2010/wordml" xmlns:w15="http://schemas.microsoft.com/office/word/2012/wordml" xmlns:wpg="http://schemas.microsoft.com/office/word/2010/wordprocessingGroup" xmlns:wpi="http://schemas.microsoft.com/office/word/2010/wordprocessingInk" xmlns:wne="http://schemas.microsoft.com/office/word/2006/wordml" xmlns:wps="http://schemas.microsoft.com/office/word/2010/wordprocessingShape" mc:Ignorable="w14 w15 wp14">
   <w:p>
     <w:pPr>
       <w:pStyle w:val="Piedepgina"/>
@@ -17397,7 +19276,7 @@
         <w:rFonts w:ascii="Calibri" w:eastAsia="Calibri" w:hAnsi="Calibri" w:cs="Calibri"/>
         <w:noProof/>
       </w:rPr>
-      <w:t>13</w:t>
+      <w:t>14</w:t>
     </w:r>
     <w:r>
       <w:rPr>
@@ -17416,7 +19295,7 @@
 </file>
 
 <file path=word/footnotes.xml><?xml version="1.0" encoding="utf-8"?>
-<w:footnotes xmlns:wpc="http://schemas.microsoft.com/office/word/2010/wordprocessingCanvas" xmlns:cx="http://schemas.microsoft.com/office/drawing/2014/chartex" xmlns:cx1="http://schemas.microsoft.com/office/drawing/2015/9/8/chartex" xmlns:cx2="http://schemas.microsoft.com/office/drawing/2015/10/21/chartex" xmlns:cx3="http://schemas.microsoft.com/office/drawing/2016/5/9/chartex" xmlns:cx4="http://schemas.microsoft.com/office/drawing/2016/5/10/chartex" xmlns:cx5="http://schemas.microsoft.com/office/drawing/2016/5/11/chartex" xmlns:cx6="http://schemas.microsoft.com/office/drawing/2016/5/12/chartex" xmlns:cx7="http://schemas.microsoft.com/office/drawing/2016/5/13/chartex" xmlns:cx8="http://schemas.microsoft.com/office/drawing/2016/5/14/chartex" xmlns:mc="http://schemas.openxmlformats.org/markup-compatibility/2006" xmlns:aink="http://schemas.microsoft.com/office/drawing/2016/ink" xmlns:am3d="http://schemas.microsoft.com/office/drawing/2017/model3d" xmlns:o="urn:schemas-microsoft-com:office:office" xmlns:r="http://schemas.openxmlformats.org/officeDocument/2006/relationships" xmlns:m="http://schemas.openxmlformats.org/officeDocument/2006/math" xmlns:v="urn:schemas-microsoft-com:vml" xmlns:wp14="http://schemas.microsoft.com/office/word/2010/wordprocessingDrawing" xmlns:wp="http://schemas.openxmlformats.org/drawingml/2006/wordprocessingDrawing" xmlns:w10="urn:schemas-microsoft-com:office:word" xmlns:w="http://schemas.openxmlformats.org/wordprocessingml/2006/main" xmlns:w14="http://schemas.microsoft.com/office/word/2010/wordml" xmlns:w15="http://schemas.microsoft.com/office/word/2012/wordml" xmlns:w16cid="http://schemas.microsoft.com/office/word/2016/wordml/cid" xmlns:w16se="http://schemas.microsoft.com/office/word/2015/wordml/symex" xmlns:wpg="http://schemas.microsoft.com/office/word/2010/wordprocessingGroup" xmlns:wpi="http://schemas.microsoft.com/office/word/2010/wordprocessingInk" xmlns:wne="http://schemas.microsoft.com/office/word/2006/wordml" xmlns:wps="http://schemas.microsoft.com/office/word/2010/wordprocessingShape" mc:Ignorable="w14 w15 w16se w16cid wp14">
+<w:footnotes xmlns:wpc="http://schemas.microsoft.com/office/word/2010/wordprocessingCanvas" xmlns:mc="http://schemas.openxmlformats.org/markup-compatibility/2006" xmlns:o="urn:schemas-microsoft-com:office:office" xmlns:r="http://schemas.openxmlformats.org/officeDocument/2006/relationships" xmlns:m="http://schemas.openxmlformats.org/officeDocument/2006/math" xmlns:v="urn:schemas-microsoft-com:vml" xmlns:wp14="http://schemas.microsoft.com/office/word/2010/wordprocessingDrawing" xmlns:wp="http://schemas.openxmlformats.org/drawingml/2006/wordprocessingDrawing" xmlns:w10="urn:schemas-microsoft-com:office:word" xmlns:w="http://schemas.openxmlformats.org/wordprocessingml/2006/main" xmlns:w14="http://schemas.microsoft.com/office/word/2010/wordml" xmlns:w15="http://schemas.microsoft.com/office/word/2012/wordml" xmlns:wpg="http://schemas.microsoft.com/office/word/2010/wordprocessingGroup" xmlns:wpi="http://schemas.microsoft.com/office/word/2010/wordprocessingInk" xmlns:wne="http://schemas.microsoft.com/office/word/2006/wordml" xmlns:wps="http://schemas.microsoft.com/office/word/2010/wordprocessingShape" mc:Ignorable="w14 w15 wp14">
   <w:footnote w:type="separator" w:id="-1">
     <w:p>
       <w:r>
@@ -17435,7 +19314,7 @@
 </file>
 
 <file path=word/header1.xml><?xml version="1.0" encoding="utf-8"?>
-<w:hdr xmlns:wpc="http://schemas.microsoft.com/office/word/2010/wordprocessingCanvas" xmlns:cx="http://schemas.microsoft.com/office/drawing/2014/chartex" xmlns:cx1="http://schemas.microsoft.com/office/drawing/2015/9/8/chartex" xmlns:cx2="http://schemas.microsoft.com/office/drawing/2015/10/21/chartex" xmlns:cx3="http://schemas.microsoft.com/office/drawing/2016/5/9/chartex" xmlns:cx4="http://schemas.microsoft.com/office/drawing/2016/5/10/chartex" xmlns:cx5="http://schemas.microsoft.com/office/drawing/2016/5/11/chartex" xmlns:cx6="http://schemas.microsoft.com/office/drawing/2016/5/12/chartex" xmlns:cx7="http://schemas.microsoft.com/office/drawing/2016/5/13/chartex" xmlns:cx8="http://schemas.microsoft.com/office/drawing/2016/5/14/chartex" xmlns:mc="http://schemas.openxmlformats.org/markup-compatibility/2006" xmlns:aink="http://schemas.microsoft.com/office/drawing/2016/ink" xmlns:am3d="http://schemas.microsoft.com/office/drawing/2017/model3d" xmlns:o="urn:schemas-microsoft-com:office:office" xmlns:r="http://schemas.openxmlformats.org/officeDocument/2006/relationships" xmlns:m="http://schemas.openxmlformats.org/officeDocument/2006/math" xmlns:v="urn:schemas-microsoft-com:vml" xmlns:wp14="http://schemas.microsoft.com/office/word/2010/wordprocessingDrawing" xmlns:wp="http://schemas.openxmlformats.org/drawingml/2006/wordprocessingDrawing" xmlns:w10="urn:schemas-microsoft-com:office:word" xmlns:w="http://schemas.openxmlformats.org/wordprocessingml/2006/main" xmlns:w14="http://schemas.microsoft.com/office/word/2010/wordml" xmlns:w15="http://schemas.microsoft.com/office/word/2012/wordml" xmlns:w16cid="http://schemas.microsoft.com/office/word/2016/wordml/cid" xmlns:w16se="http://schemas.microsoft.com/office/word/2015/wordml/symex" xmlns:wpg="http://schemas.microsoft.com/office/word/2010/wordprocessingGroup" xmlns:wpi="http://schemas.microsoft.com/office/word/2010/wordprocessingInk" xmlns:wne="http://schemas.microsoft.com/office/word/2006/wordml" xmlns:wps="http://schemas.microsoft.com/office/word/2010/wordprocessingShape" mc:Ignorable="w14 w15 w16se w16cid wp14">
+<w:hdr xmlns:wpc="http://schemas.microsoft.com/office/word/2010/wordprocessingCanvas" xmlns:mc="http://schemas.openxmlformats.org/markup-compatibility/2006" xmlns:o="urn:schemas-microsoft-com:office:office" xmlns:r="http://schemas.openxmlformats.org/officeDocument/2006/relationships" xmlns:m="http://schemas.openxmlformats.org/officeDocument/2006/math" xmlns:v="urn:schemas-microsoft-com:vml" xmlns:wp14="http://schemas.microsoft.com/office/word/2010/wordprocessingDrawing" xmlns:wp="http://schemas.openxmlformats.org/drawingml/2006/wordprocessingDrawing" xmlns:w10="urn:schemas-microsoft-com:office:word" xmlns:w="http://schemas.openxmlformats.org/wordprocessingml/2006/main" xmlns:w14="http://schemas.microsoft.com/office/word/2010/wordml" xmlns:w15="http://schemas.microsoft.com/office/word/2012/wordml" xmlns:wpg="http://schemas.microsoft.com/office/word/2010/wordprocessingGroup" xmlns:wpi="http://schemas.microsoft.com/office/word/2010/wordprocessingInk" xmlns:wne="http://schemas.microsoft.com/office/word/2006/wordml" xmlns:wps="http://schemas.microsoft.com/office/word/2010/wordprocessingShape" mc:Ignorable="w14 w15 wp14">
   <w:p>
     <w:pPr>
       <w:pStyle w:val="BodyA"/>
@@ -17534,7 +19413,7 @@
 </file>
 
 <file path=word/numbering.xml><?xml version="1.0" encoding="utf-8"?>
-<w:numbering xmlns:wpc="http://schemas.microsoft.com/office/word/2010/wordprocessingCanvas" xmlns:cx="http://schemas.microsoft.com/office/drawing/2014/chartex" xmlns:cx1="http://schemas.microsoft.com/office/drawing/2015/9/8/chartex" xmlns:cx2="http://schemas.microsoft.com/office/drawing/2015/10/21/chartex" xmlns:cx3="http://schemas.microsoft.com/office/drawing/2016/5/9/chartex" xmlns:cx4="http://schemas.microsoft.com/office/drawing/2016/5/10/chartex" xmlns:cx5="http://schemas.microsoft.com/office/drawing/2016/5/11/chartex" xmlns:cx6="http://schemas.microsoft.com/office/drawing/2016/5/12/chartex" xmlns:cx7="http://schemas.microsoft.com/office/drawing/2016/5/13/chartex" xmlns:cx8="http://schemas.microsoft.com/office/drawing/2016/5/14/chartex" xmlns:mc="http://schemas.openxmlformats.org/markup-compatibility/2006" xmlns:aink="http://schemas.microsoft.com/office/drawing/2016/ink" xmlns:am3d="http://schemas.microsoft.com/office/drawing/2017/model3d" xmlns:o="urn:schemas-microsoft-com:office:office" xmlns:r="http://schemas.openxmlformats.org/officeDocument/2006/relationships" xmlns:m="http://schemas.openxmlformats.org/officeDocument/2006/math" xmlns:v="urn:schemas-microsoft-com:vml" xmlns:wp14="http://schemas.microsoft.com/office/word/2010/wordprocessingDrawing" xmlns:wp="http://schemas.openxmlformats.org/drawingml/2006/wordprocessingDrawing" xmlns:w10="urn:schemas-microsoft-com:office:word" xmlns:w="http://schemas.openxmlformats.org/wordprocessingml/2006/main" xmlns:w14="http://schemas.microsoft.com/office/word/2010/wordml" xmlns:w15="http://schemas.microsoft.com/office/word/2012/wordml" xmlns:w16cid="http://schemas.microsoft.com/office/word/2016/wordml/cid" xmlns:w16se="http://schemas.microsoft.com/office/word/2015/wordml/symex" xmlns:wpg="http://schemas.microsoft.com/office/word/2010/wordprocessingGroup" xmlns:wpi="http://schemas.microsoft.com/office/word/2010/wordprocessingInk" xmlns:wne="http://schemas.microsoft.com/office/word/2006/wordml" xmlns:wps="http://schemas.microsoft.com/office/word/2010/wordprocessingShape" mc:Ignorable="w14 w15 w16se w16cid wp14">
+<w:numbering xmlns:wpc="http://schemas.microsoft.com/office/word/2010/wordprocessingCanvas" xmlns:mc="http://schemas.openxmlformats.org/markup-compatibility/2006" xmlns:o="urn:schemas-microsoft-com:office:office" xmlns:r="http://schemas.openxmlformats.org/officeDocument/2006/relationships" xmlns:m="http://schemas.openxmlformats.org/officeDocument/2006/math" xmlns:v="urn:schemas-microsoft-com:vml" xmlns:wp14="http://schemas.microsoft.com/office/word/2010/wordprocessingDrawing" xmlns:wp="http://schemas.openxmlformats.org/drawingml/2006/wordprocessingDrawing" xmlns:w10="urn:schemas-microsoft-com:office:word" xmlns:w="http://schemas.openxmlformats.org/wordprocessingml/2006/main" xmlns:w14="http://schemas.microsoft.com/office/word/2010/wordml" xmlns:w15="http://schemas.microsoft.com/office/word/2012/wordml" xmlns:wpg="http://schemas.microsoft.com/office/word/2010/wordprocessingGroup" xmlns:wpi="http://schemas.microsoft.com/office/word/2010/wordprocessingInk" xmlns:wne="http://schemas.microsoft.com/office/word/2006/wordml" xmlns:wps="http://schemas.microsoft.com/office/word/2010/wordprocessingShape" mc:Ignorable="w14 w15 wp14">
   <w:abstractNum w:abstractNumId="0" w15:restartNumberingAfterBreak="0">
     <w:nsid w:val="007822D0"/>
     <w:multiLevelType w:val="hybridMultilevel"/>
@@ -22424,7 +24303,7 @@
 </file>
 
 <file path=word/styles.xml><?xml version="1.0" encoding="utf-8"?>
-<w:styles xmlns:mc="http://schemas.openxmlformats.org/markup-compatibility/2006" xmlns:r="http://schemas.openxmlformats.org/officeDocument/2006/relationships" xmlns:w="http://schemas.openxmlformats.org/wordprocessingml/2006/main" xmlns:w14="http://schemas.microsoft.com/office/word/2010/wordml" xmlns:w15="http://schemas.microsoft.com/office/word/2012/wordml" xmlns:w16cid="http://schemas.microsoft.com/office/word/2016/wordml/cid" xmlns:w16se="http://schemas.microsoft.com/office/word/2015/wordml/symex" mc:Ignorable="w14 w15 w16se w16cid">
+<w:styles xmlns:mc="http://schemas.openxmlformats.org/markup-compatibility/2006" xmlns:r="http://schemas.openxmlformats.org/officeDocument/2006/relationships" xmlns:w="http://schemas.openxmlformats.org/wordprocessingml/2006/main" xmlns:w14="http://schemas.microsoft.com/office/word/2010/wordml" xmlns:w15="http://schemas.microsoft.com/office/word/2012/wordml" mc:Ignorable="w14 w15">
   <w:docDefaults>
     <w:rPrDefault>
       <w:rPr>
@@ -22446,7 +24325,7 @@
       </w:pPr>
     </w:pPrDefault>
   </w:docDefaults>
-  <w:latentStyles w:defLockedState="0" w:defUIPriority="99" w:defSemiHidden="0" w:defUnhideWhenUsed="0" w:defQFormat="0" w:count="375">
+  <w:latentStyles w:defLockedState="0" w:defUIPriority="99" w:defSemiHidden="0" w:defUnhideWhenUsed="0" w:defQFormat="0" w:count="371">
     <w:lsdException w:name="Normal" w:uiPriority="0" w:qFormat="1"/>
     <w:lsdException w:name="heading 1" w:uiPriority="0" w:qFormat="1"/>
     <w:lsdException w:name="heading 2" w:semiHidden="1" w:uiPriority="9" w:unhideWhenUsed="1" w:qFormat="1"/>
@@ -22552,6 +24431,7 @@
     <w:lsdException w:name="HTML Sample" w:semiHidden="1" w:unhideWhenUsed="1"/>
     <w:lsdException w:name="HTML Typewriter" w:semiHidden="1" w:unhideWhenUsed="1"/>
     <w:lsdException w:name="HTML Variable" w:semiHidden="1" w:unhideWhenUsed="1"/>
+    <w:lsdException w:name="Normal Table" w:semiHidden="1" w:unhideWhenUsed="1"/>
     <w:lsdException w:name="annotation subject" w:semiHidden="1" w:unhideWhenUsed="1"/>
     <w:lsdException w:name="No List" w:semiHidden="1" w:unhideWhenUsed="1"/>
     <w:lsdException w:name="Outline List 1" w:semiHidden="1" w:unhideWhenUsed="1"/>
@@ -22595,8 +24475,10 @@
     <w:lsdException w:name="Table Elegant" w:semiHidden="1" w:unhideWhenUsed="1"/>
     <w:lsdException w:name="Table Professional" w:semiHidden="1" w:unhideWhenUsed="1"/>
     <w:lsdException w:name="Table Subtle 1" w:semiHidden="1" w:unhideWhenUsed="1"/>
+    <w:lsdException w:name="Table Subtle 2" w:semiHidden="1" w:unhideWhenUsed="1"/>
     <w:lsdException w:name="Table Web 1" w:semiHidden="1" w:unhideWhenUsed="1"/>
     <w:lsdException w:name="Table Web 2" w:semiHidden="1" w:unhideWhenUsed="1"/>
+    <w:lsdException w:name="Table Web 3" w:semiHidden="1" w:unhideWhenUsed="1"/>
     <w:lsdException w:name="Balloon Text" w:semiHidden="1" w:unhideWhenUsed="1"/>
     <w:lsdException w:name="Table Grid" w:uiPriority="39"/>
     <w:lsdException w:name="Table Theme" w:semiHidden="1" w:unhideWhenUsed="1"/>
@@ -22815,10 +24697,6 @@
     <w:lsdException w:name="List Table 5 Dark Accent 6" w:uiPriority="50"/>
     <w:lsdException w:name="List Table 6 Colorful Accent 6" w:uiPriority="51"/>
     <w:lsdException w:name="List Table 7 Colorful Accent 6" w:uiPriority="52"/>
-    <w:lsdException w:name="Mention" w:semiHidden="1" w:unhideWhenUsed="1"/>
-    <w:lsdException w:name="Smart Hyperlink" w:semiHidden="1" w:unhideWhenUsed="1"/>
-    <w:lsdException w:name="Hashtag" w:semiHidden="1" w:unhideWhenUsed="1"/>
-    <w:lsdException w:name="Unresolved Mention" w:semiHidden="1" w:unhideWhenUsed="1"/>
   </w:latentStyles>
   <w:style w:type="paragraph" w:default="1" w:styleId="Normal">
     <w:name w:val="Normal"/>
@@ -22991,7 +24869,7 @@
       <w:lang w:val="en-US"/>
     </w:rPr>
   </w:style>
-  <w:style w:type="paragraph" w:styleId="TtuloTDC">
+  <w:style w:type="paragraph" w:styleId="TtulodeTDC">
     <w:name w:val="TOC Heading"/>
     <w:next w:val="BodyA"/>
     <w:uiPriority w:val="39"/>
@@ -24363,7 +26241,7 @@
 </file>
 
 <file path=customXml/itemProps1.xml><?xml version="1.0" encoding="utf-8"?>
-<ds:datastoreItem xmlns:ds="http://schemas.openxmlformats.org/officeDocument/2006/customXml" ds:itemID="{A92844D0-D942-4164-9F10-E40FAA14B052}">
+<ds:datastoreItem xmlns:ds="http://schemas.openxmlformats.org/officeDocument/2006/customXml" ds:itemID="{84D6290C-57D8-4319-857A-6780B55640C3}">
   <ds:schemaRefs>
     <ds:schemaRef ds:uri="http://schemas.openxmlformats.org/officeDocument/2006/bibliography"/>
   </ds:schemaRefs>

</xml_diff>

<commit_message>
PGC - Se modifico el diagrama de organización SCM
</commit_message>
<xml_diff>
--- a/Documentos/PGC.docx
+++ b/Documentos/PGC.docx
@@ -1,6 +1,6 @@
 
 <file path=word/document.xml><?xml version="1.0" encoding="utf-8"?>
-<w:document xmlns:wpc="http://schemas.microsoft.com/office/word/2010/wordprocessingCanvas" xmlns:mc="http://schemas.openxmlformats.org/markup-compatibility/2006" xmlns:o="urn:schemas-microsoft-com:office:office" xmlns:r="http://schemas.openxmlformats.org/officeDocument/2006/relationships" xmlns:m="http://schemas.openxmlformats.org/officeDocument/2006/math" xmlns:v="urn:schemas-microsoft-com:vml" xmlns:wp14="http://schemas.microsoft.com/office/word/2010/wordprocessingDrawing" xmlns:wp="http://schemas.openxmlformats.org/drawingml/2006/wordprocessingDrawing" xmlns:w10="urn:schemas-microsoft-com:office:word" xmlns:w="http://schemas.openxmlformats.org/wordprocessingml/2006/main" xmlns:w14="http://schemas.microsoft.com/office/word/2010/wordml" xmlns:w15="http://schemas.microsoft.com/office/word/2012/wordml" xmlns:wpg="http://schemas.microsoft.com/office/word/2010/wordprocessingGroup" xmlns:wpi="http://schemas.microsoft.com/office/word/2010/wordprocessingInk" xmlns:wne="http://schemas.microsoft.com/office/word/2006/wordml" xmlns:wps="http://schemas.microsoft.com/office/word/2010/wordprocessingShape" mc:Ignorable="w14 w15 wp14">
+<w:document xmlns:wpc="http://schemas.microsoft.com/office/word/2010/wordprocessingCanvas" xmlns:cx="http://schemas.microsoft.com/office/drawing/2014/chartex" xmlns:cx1="http://schemas.microsoft.com/office/drawing/2015/9/8/chartex" xmlns:cx2="http://schemas.microsoft.com/office/drawing/2015/10/21/chartex" xmlns:cx3="http://schemas.microsoft.com/office/drawing/2016/5/9/chartex" xmlns:cx4="http://schemas.microsoft.com/office/drawing/2016/5/10/chartex" xmlns:cx5="http://schemas.microsoft.com/office/drawing/2016/5/11/chartex" xmlns:cx6="http://schemas.microsoft.com/office/drawing/2016/5/12/chartex" xmlns:cx7="http://schemas.microsoft.com/office/drawing/2016/5/13/chartex" xmlns:cx8="http://schemas.microsoft.com/office/drawing/2016/5/14/chartex" xmlns:mc="http://schemas.openxmlformats.org/markup-compatibility/2006" xmlns:aink="http://schemas.microsoft.com/office/drawing/2016/ink" xmlns:am3d="http://schemas.microsoft.com/office/drawing/2017/model3d" xmlns:o="urn:schemas-microsoft-com:office:office" xmlns:r="http://schemas.openxmlformats.org/officeDocument/2006/relationships" xmlns:m="http://schemas.openxmlformats.org/officeDocument/2006/math" xmlns:v="urn:schemas-microsoft-com:vml" xmlns:wp14="http://schemas.microsoft.com/office/word/2010/wordprocessingDrawing" xmlns:wp="http://schemas.openxmlformats.org/drawingml/2006/wordprocessingDrawing" xmlns:w10="urn:schemas-microsoft-com:office:word" xmlns:w="http://schemas.openxmlformats.org/wordprocessingml/2006/main" xmlns:w14="http://schemas.microsoft.com/office/word/2010/wordml" xmlns:w15="http://schemas.microsoft.com/office/word/2012/wordml" xmlns:w16cid="http://schemas.microsoft.com/office/word/2016/wordml/cid" xmlns:w16se="http://schemas.microsoft.com/office/word/2015/wordml/symex" xmlns:wpg="http://schemas.microsoft.com/office/word/2010/wordprocessingGroup" xmlns:wpi="http://schemas.microsoft.com/office/word/2010/wordprocessingInk" xmlns:wne="http://schemas.microsoft.com/office/word/2006/wordml" xmlns:wps="http://schemas.microsoft.com/office/word/2010/wordprocessingShape" mc:Ignorable="w14 w15 w16se w16cid wp14">
   <w:body>
     <w:p>
       <w:pPr>
@@ -242,7 +242,7 @@
           <w:sz w:val="28"/>
           <w:szCs w:val="28"/>
         </w:rPr>
-        <w:t>3</w:t>
+        <w:t>4</w:t>
       </w:r>
     </w:p>
     <w:p>
@@ -255,8 +255,6 @@
           <w:szCs w:val="28"/>
         </w:rPr>
       </w:pPr>
-      <w:bookmarkStart w:id="0" w:name="_GoBack"/>
-      <w:bookmarkEnd w:id="0"/>
     </w:p>
     <w:p>
       <w:pPr>
@@ -282,8 +280,8 @@
           <w:szCs w:val="32"/>
         </w:rPr>
       </w:pPr>
-      <w:bookmarkStart w:id="1" w:name="_Toc493860507"/>
-      <w:bookmarkStart w:id="2" w:name="_Toc494460606"/>
+      <w:bookmarkStart w:id="0" w:name="_Toc493860507"/>
+      <w:bookmarkStart w:id="1" w:name="_Toc494460606"/>
       <w:r>
         <w:rPr>
           <w:rFonts w:ascii="Calibri" w:eastAsia="Calibri" w:hAnsi="Calibri" w:cs="Calibri"/>
@@ -293,8 +291,8 @@
         <w:lastRenderedPageBreak/>
         <w:t>Historial de Revisiones</w:t>
       </w:r>
+      <w:bookmarkEnd w:id="0"/>
       <w:bookmarkEnd w:id="1"/>
-      <w:bookmarkEnd w:id="2"/>
     </w:p>
     <w:p>
       <w:pPr>
@@ -1713,25 +1711,7 @@
                 <w:sz w:val="22"/>
                 <w:szCs w:val="22"/>
               </w:rPr>
-              <w:t xml:space="preserve">, </w:t>
-            </w:r>
-            <w:proofErr w:type="spellStart"/>
-            <w:r>
-              <w:rPr>
-                <w:rFonts w:ascii="Calibri" w:eastAsia="Calibri" w:hAnsi="Calibri" w:cs="Calibri"/>
-                <w:sz w:val="22"/>
-                <w:szCs w:val="22"/>
-              </w:rPr>
-              <w:t>directrices</w:t>
-            </w:r>
-            <w:proofErr w:type="spellEnd"/>
-            <w:r>
-              <w:rPr>
-                <w:rFonts w:ascii="Calibri" w:eastAsia="Calibri" w:hAnsi="Calibri" w:cs="Calibri"/>
-                <w:sz w:val="22"/>
-                <w:szCs w:val="22"/>
-              </w:rPr>
-              <w:t xml:space="preserve"> y </w:t>
+              <w:t xml:space="preserve">, directrices y </w:t>
             </w:r>
             <w:proofErr w:type="spellStart"/>
             <w:r>
@@ -2471,6 +2451,15 @@
                 <w:lang w:val="es-ES_tradnl"/>
               </w:rPr>
             </w:pPr>
+            <w:r>
+              <w:rPr>
+                <w:rFonts w:ascii="Calibri" w:eastAsia="Calibri" w:hAnsi="Calibri" w:cs="Calibri"/>
+                <w:sz w:val="22"/>
+                <w:szCs w:val="22"/>
+                <w:lang w:val="es-ES_tradnl"/>
+              </w:rPr>
+              <w:t>29/09/2017</w:t>
+            </w:r>
           </w:p>
         </w:tc>
         <w:tc>
@@ -2501,6 +2490,14 @@
                 <w:szCs w:val="22"/>
               </w:rPr>
             </w:pPr>
+            <w:r>
+              <w:rPr>
+                <w:rFonts w:ascii="Calibri" w:eastAsia="Calibri" w:hAnsi="Calibri" w:cs="Calibri"/>
+                <w:sz w:val="22"/>
+                <w:szCs w:val="22"/>
+              </w:rPr>
+              <w:t>2.4</w:t>
+            </w:r>
           </w:p>
         </w:tc>
         <w:tc>
@@ -2530,6 +2527,86 @@
                 <w:szCs w:val="22"/>
               </w:rPr>
             </w:pPr>
+            <w:proofErr w:type="spellStart"/>
+            <w:r>
+              <w:rPr>
+                <w:rFonts w:ascii="Calibri" w:eastAsia="Calibri" w:hAnsi="Calibri" w:cs="Calibri"/>
+                <w:sz w:val="22"/>
+                <w:szCs w:val="22"/>
+              </w:rPr>
+              <w:t>Modificació</w:t>
+            </w:r>
+            <w:r>
+              <w:rPr>
+                <w:rFonts w:ascii="Calibri" w:eastAsia="Calibri" w:hAnsi="Calibri" w:cs="Calibri"/>
+                <w:sz w:val="22"/>
+                <w:szCs w:val="22"/>
+              </w:rPr>
+              <w:t>n</w:t>
+            </w:r>
+            <w:proofErr w:type="spellEnd"/>
+            <w:r>
+              <w:rPr>
+                <w:rFonts w:ascii="Calibri" w:eastAsia="Calibri" w:hAnsi="Calibri" w:cs="Calibri"/>
+                <w:sz w:val="22"/>
+                <w:szCs w:val="22"/>
+              </w:rPr>
+              <w:t xml:space="preserve"> del </w:t>
+            </w:r>
+            <w:proofErr w:type="spellStart"/>
+            <w:r>
+              <w:rPr>
+                <w:rFonts w:ascii="Calibri" w:eastAsia="Calibri" w:hAnsi="Calibri" w:cs="Calibri"/>
+                <w:sz w:val="22"/>
+                <w:szCs w:val="22"/>
+              </w:rPr>
+              <w:t>diagram</w:t>
+            </w:r>
+            <w:r>
+              <w:rPr>
+                <w:rFonts w:ascii="Calibri" w:eastAsia="Calibri" w:hAnsi="Calibri" w:cs="Calibri"/>
+                <w:sz w:val="22"/>
+                <w:szCs w:val="22"/>
+              </w:rPr>
+              <w:t>a</w:t>
+            </w:r>
+            <w:proofErr w:type="spellEnd"/>
+            <w:r>
+              <w:rPr>
+                <w:rFonts w:ascii="Calibri" w:eastAsia="Calibri" w:hAnsi="Calibri" w:cs="Calibri"/>
+                <w:sz w:val="22"/>
+                <w:szCs w:val="22"/>
+              </w:rPr>
+              <w:t xml:space="preserve"> </w:t>
+            </w:r>
+            <w:r>
+              <w:rPr>
+                <w:rFonts w:ascii="Calibri" w:eastAsia="Calibri" w:hAnsi="Calibri" w:cs="Calibri"/>
+                <w:sz w:val="22"/>
+                <w:szCs w:val="22"/>
+              </w:rPr>
+              <w:t xml:space="preserve">de </w:t>
+            </w:r>
+            <w:bookmarkStart w:id="2" w:name="_GoBack"/>
+            <w:bookmarkEnd w:id="2"/>
+            <w:proofErr w:type="spellStart"/>
+            <w:r>
+              <w:rPr>
+                <w:rFonts w:ascii="Calibri" w:eastAsia="Calibri" w:hAnsi="Calibri" w:cs="Calibri"/>
+                <w:sz w:val="22"/>
+                <w:szCs w:val="22"/>
+              </w:rPr>
+              <w:t>organización</w:t>
+            </w:r>
+            <w:proofErr w:type="spellEnd"/>
+            <w:r>
+              <w:rPr>
+                <w:rFonts w:ascii="Calibri" w:eastAsia="Calibri" w:hAnsi="Calibri" w:cs="Calibri"/>
+                <w:sz w:val="22"/>
+                <w:szCs w:val="22"/>
+              </w:rPr>
+              <w:t xml:space="preserve"> de SCM</w:t>
+            </w:r>
           </w:p>
         </w:tc>
         <w:tc>
@@ -2559,6 +2636,42 @@
                 <w:szCs w:val="22"/>
               </w:rPr>
             </w:pPr>
+            <w:proofErr w:type="spellStart"/>
+            <w:r>
+              <w:rPr>
+                <w:rFonts w:ascii="Calibri" w:eastAsia="Calibri" w:hAnsi="Calibri" w:cs="Calibri"/>
+                <w:sz w:val="22"/>
+                <w:szCs w:val="22"/>
+              </w:rPr>
+              <w:t>Iparraguirre</w:t>
+            </w:r>
+            <w:proofErr w:type="spellEnd"/>
+            <w:r>
+              <w:rPr>
+                <w:rFonts w:ascii="Calibri" w:eastAsia="Calibri" w:hAnsi="Calibri" w:cs="Calibri"/>
+                <w:sz w:val="22"/>
+                <w:szCs w:val="22"/>
+              </w:rPr>
+              <w:t xml:space="preserve"> </w:t>
+            </w:r>
+            <w:proofErr w:type="spellStart"/>
+            <w:r>
+              <w:rPr>
+                <w:rFonts w:ascii="Calibri" w:eastAsia="Calibri" w:hAnsi="Calibri" w:cs="Calibri"/>
+                <w:sz w:val="22"/>
+                <w:szCs w:val="22"/>
+              </w:rPr>
+              <w:t>Barrantes</w:t>
+            </w:r>
+            <w:proofErr w:type="spellEnd"/>
+            <w:r>
+              <w:rPr>
+                <w:rFonts w:ascii="Calibri" w:eastAsia="Calibri" w:hAnsi="Calibri" w:cs="Calibri"/>
+                <w:sz w:val="22"/>
+                <w:szCs w:val="22"/>
+              </w:rPr>
+              <w:t>, Alejandra</w:t>
+            </w:r>
           </w:p>
         </w:tc>
       </w:tr>
@@ -2905,7 +3018,7 @@
       <w:sdtContent>
         <w:p>
           <w:pPr>
-            <w:pStyle w:val="TtulodeTDC"/>
+            <w:pStyle w:val="TtuloTDC"/>
           </w:pPr>
           <w:r>
             <w:rPr>
@@ -3924,7 +4037,7 @@
     </w:p>
     <w:p>
       <w:pPr>
-        <w:pStyle w:val="TtulodeTDC"/>
+        <w:pStyle w:val="TtuloTDC"/>
         <w:jc w:val="both"/>
         <w:rPr>
           <w:rFonts w:ascii="Calibri" w:eastAsia="Calibri" w:hAnsi="Calibri" w:cs="Calibri"/>
@@ -4020,7 +4133,7 @@
     </w:p>
     <w:p>
       <w:pPr>
-        <w:pStyle w:val="TtulodeTDC"/>
+        <w:pStyle w:val="TtuloTDC"/>
         <w:jc w:val="both"/>
         <w:rPr>
           <w:rStyle w:val="None"/>
@@ -4819,7 +4932,7 @@
     <w:p>
       <w:pPr>
         <w:pStyle w:val="BodyA"/>
-        <w:ind w:left="720"/>
+        <w:ind w:left="188"/>
         <w:rPr>
           <w:rStyle w:val="None"/>
           <w:rFonts w:ascii="Calibri" w:eastAsia="Calibri" w:hAnsi="Calibri" w:cs="Calibri"/>
@@ -4836,7 +4949,7 @@
     <w:p>
       <w:pPr>
         <w:pStyle w:val="BodyA"/>
-        <w:ind w:left="720"/>
+        <w:ind w:left="188"/>
         <w:rPr>
           <w:rFonts w:ascii="Calibri" w:eastAsia="Calibri" w:hAnsi="Calibri" w:cs="Calibri"/>
         </w:rPr>
@@ -4845,7 +4958,7 @@
     <w:p>
       <w:pPr>
         <w:pStyle w:val="BodyA"/>
-        <w:ind w:left="720"/>
+        <w:ind w:left="188"/>
         <w:rPr>
           <w:rStyle w:val="None"/>
           <w:rFonts w:ascii="Calibri" w:eastAsia="Calibri" w:hAnsi="Calibri" w:cs="Calibri"/>
@@ -4926,1420 +5039,225 @@
     <w:p>
       <w:pPr>
         <w:pStyle w:val="BodyA"/>
+        <w:ind w:left="188"/>
         <w:rPr>
           <w:rFonts w:ascii="Calibri" w:eastAsia="Calibri" w:hAnsi="Calibri" w:cs="Calibri"/>
         </w:rPr>
       </w:pPr>
-    </w:p>
-    <w:p>
-      <w:pPr>
-        <w:pStyle w:val="BodyA"/>
-        <w:jc w:val="center"/>
-        <w:rPr>
-          <w:rStyle w:val="None"/>
+      <w:r>
+        <w:rPr>
           <w:rFonts w:ascii="Calibri" w:eastAsia="Calibri" w:hAnsi="Calibri" w:cs="Calibri"/>
-        </w:rPr>
-      </w:pPr>
-      <w:r>
-        <w:rPr>
           <w:noProof/>
           <w:lang w:val="es-PE"/>
         </w:rPr>
         <mc:AlternateContent>
-          <mc:Choice Requires="wpg">
+          <mc:Choice Requires="wps">
             <w:drawing>
-              <wp:inline distT="0" distB="0" distL="0" distR="0">
-                <wp:extent cx="5344650" cy="3158572"/>
-                <wp:effectExtent l="0" t="0" r="8890" b="22860"/>
-                <wp:docPr id="1073741852" name="officeArt object"/>
+              <wp:anchor distT="0" distB="0" distL="114300" distR="114300" simplePos="0" relativeHeight="251664384" behindDoc="0" locked="0" layoutInCell="1" allowOverlap="1" wp14:anchorId="5BBBAD66" wp14:editId="49F81897">
+                <wp:simplePos x="0" y="0"/>
+                <wp:positionH relativeFrom="column">
+                  <wp:posOffset>1923709</wp:posOffset>
+                </wp:positionH>
+                <wp:positionV relativeFrom="paragraph">
+                  <wp:posOffset>10113</wp:posOffset>
+                </wp:positionV>
+                <wp:extent cx="2033516" cy="627797"/>
+                <wp:effectExtent l="0" t="0" r="24130" b="16510"/>
+                <wp:wrapNone/>
+                <wp:docPr id="3" name="Rectángulo redondeado 3"/>
                 <wp:cNvGraphicFramePr/>
                 <a:graphic xmlns:a="http://schemas.openxmlformats.org/drawingml/2006/main">
-                  <a:graphicData uri="http://schemas.microsoft.com/office/word/2010/wordprocessingGroup">
-                    <wpg:wgp>
-                      <wpg:cNvGrpSpPr/>
-                      <wpg:grpSpPr>
+                  <a:graphicData uri="http://schemas.microsoft.com/office/word/2010/wordprocessingShape">
+                    <wps:wsp>
+                      <wps:cNvSpPr/>
+                      <wps:spPr>
                         <a:xfrm>
                           <a:off x="0" y="0"/>
-                          <a:ext cx="5344650" cy="3158572"/>
-                          <a:chOff x="0" y="-1"/>
-                          <a:chExt cx="5344649" cy="3158571"/>
+                          <a:ext cx="2033516" cy="627797"/>
                         </a:xfrm>
-                      </wpg:grpSpPr>
-                      <wpg:grpSp>
-                        <wpg:cNvPr id="1073741828" name="Group 1073741828"/>
-                        <wpg:cNvGrpSpPr/>
-                        <wpg:grpSpPr>
-                          <a:xfrm>
-                            <a:off x="3507733" y="2212832"/>
-                            <a:ext cx="1836916" cy="883134"/>
-                            <a:chOff x="0" y="0"/>
-                            <a:chExt cx="1836915" cy="883133"/>
-                          </a:xfrm>
-                        </wpg:grpSpPr>
-                        <wps:wsp>
-                          <wps:cNvPr id="1073741826" name="Shape 1073741826"/>
-                          <wps:cNvSpPr/>
-                          <wps:spPr>
-                            <a:xfrm>
-                              <a:off x="0" y="0"/>
-                              <a:ext cx="1808689" cy="883133"/>
-                            </a:xfrm>
-                            <a:prstGeom prst="roundRect">
-                              <a:avLst>
-                                <a:gd name="adj" fmla="val 10000"/>
-                              </a:avLst>
-                            </a:prstGeom>
-                            <a:solidFill>
-                              <a:srgbClr val="F8D6CC">
-                                <a:alpha val="90000"/>
-                              </a:srgbClr>
-                            </a:solidFill>
-                            <a:ln w="25400" cap="flat">
-                              <a:solidFill>
-                                <a:schemeClr val="accent2"/>
-                              </a:solidFill>
-                              <a:prstDash val="solid"/>
-                              <a:round/>
-                            </a:ln>
-                            <a:effectLst/>
-                          </wps:spPr>
-                          <wps:bodyPr/>
-                        </wps:wsp>
-                        <wps:wsp>
-                          <wps:cNvPr id="1073741827" name="Shape 1073741827"/>
-                          <wps:cNvSpPr txBox="1"/>
-                          <wps:spPr>
-                            <a:xfrm>
-                              <a:off x="609632" y="240183"/>
-                              <a:ext cx="1227283" cy="623550"/>
-                            </a:xfrm>
-                            <a:prstGeom prst="rect">
-                              <a:avLst/>
-                            </a:prstGeom>
-                            <a:noFill/>
-                            <a:ln w="12700" cap="flat">
-                              <a:noFill/>
-                              <a:miter lim="400000"/>
-                            </a:ln>
-                            <a:effectLst/>
-                          </wps:spPr>
-                          <wps:txbx>
-                            <w:txbxContent>
-                              <w:p>
-                                <w:pPr>
-                                  <w:pStyle w:val="Descripcin"/>
-                                  <w:numPr>
-                                    <w:ilvl w:val="1"/>
-                                    <w:numId w:val="11"/>
-                                  </w:numPr>
-                                  <w:spacing w:after="36" w:line="216" w:lineRule="auto"/>
-                                  <w:outlineLvl w:val="1"/>
-                                  <w:rPr>
-                                    <w:rFonts w:hint="eastAsia"/>
-                                    <w:sz w:val="20"/>
-                                    <w:szCs w:val="20"/>
-                                  </w:rPr>
-                                </w:pPr>
-                                <w:bookmarkStart w:id="8" w:name="_Toc493860512"/>
-                                <w:bookmarkStart w:id="9" w:name="_Toc494460611"/>
-                                <w:r>
-                                  <w:rPr>
-                                    <w:sz w:val="20"/>
-                                    <w:szCs w:val="20"/>
-                                  </w:rPr>
-                                  <w:t>AUDITORÍA</w:t>
-                                </w:r>
-                                <w:bookmarkEnd w:id="8"/>
-                                <w:bookmarkEnd w:id="9"/>
-                              </w:p>
-                            </w:txbxContent>
-                          </wps:txbx>
-                          <wps:bodyPr wrap="square" lIns="49530" tIns="49530" rIns="49530" bIns="49530" numCol="1" anchor="t">
-                            <a:noAutofit/>
-                          </wps:bodyPr>
-                        </wps:wsp>
-                      </wpg:grpSp>
-                      <wpg:grpSp>
-                        <wpg:cNvPr id="1073741831" name="Group 1073741831"/>
-                        <wpg:cNvGrpSpPr/>
-                        <wpg:grpSpPr>
-                          <a:xfrm>
-                            <a:off x="13783" y="2203306"/>
-                            <a:ext cx="1808690" cy="883134"/>
-                            <a:chOff x="0" y="0"/>
-                            <a:chExt cx="1808689" cy="883133"/>
-                          </a:xfrm>
-                        </wpg:grpSpPr>
-                        <wps:wsp>
-                          <wps:cNvPr id="1073741829" name="Shape 1073741829"/>
-                          <wps:cNvSpPr/>
-                          <wps:spPr>
-                            <a:xfrm>
-                              <a:off x="0" y="0"/>
-                              <a:ext cx="1808689" cy="883133"/>
-                            </a:xfrm>
-                            <a:prstGeom prst="roundRect">
-                              <a:avLst>
-                                <a:gd name="adj" fmla="val 10000"/>
-                              </a:avLst>
-                            </a:prstGeom>
-                            <a:solidFill>
-                              <a:srgbClr val="F8D6CC">
-                                <a:alpha val="90000"/>
-                              </a:srgbClr>
-                            </a:solidFill>
-                            <a:ln w="25400" cap="flat">
-                              <a:solidFill>
-                                <a:schemeClr val="accent2"/>
-                              </a:solidFill>
-                              <a:prstDash val="solid"/>
-                              <a:round/>
-                            </a:ln>
-                            <a:effectLst/>
-                          </wps:spPr>
-                          <wps:bodyPr/>
-                        </wps:wsp>
-                        <wps:wsp>
-                          <wps:cNvPr id="1073741830" name="Shape 1073741830"/>
-                          <wps:cNvSpPr txBox="1"/>
-                          <wps:spPr>
-                            <a:xfrm>
-                              <a:off x="124175" y="221133"/>
-                              <a:ext cx="1227282" cy="623550"/>
-                            </a:xfrm>
-                            <a:prstGeom prst="rect">
-                              <a:avLst/>
-                            </a:prstGeom>
-                            <a:noFill/>
-                            <a:ln w="12700" cap="flat">
-                              <a:noFill/>
-                              <a:miter lim="400000"/>
-                            </a:ln>
-                            <a:effectLst/>
-                          </wps:spPr>
-                          <wps:txbx>
-                            <w:txbxContent>
-                              <w:p>
-                                <w:pPr>
-                                  <w:pStyle w:val="Descripcin"/>
-                                  <w:numPr>
-                                    <w:ilvl w:val="1"/>
-                                    <w:numId w:val="12"/>
-                                  </w:numPr>
-                                  <w:spacing w:after="36" w:line="216" w:lineRule="auto"/>
-                                  <w:outlineLvl w:val="1"/>
-                                  <w:rPr>
-                                    <w:rFonts w:hint="eastAsia"/>
-                                    <w:sz w:val="20"/>
-                                    <w:szCs w:val="20"/>
-                                  </w:rPr>
-                                </w:pPr>
-                                <w:bookmarkStart w:id="10" w:name="_Toc493860513"/>
-                                <w:bookmarkStart w:id="11" w:name="_Toc494460612"/>
-                                <w:r>
-                                  <w:rPr>
-                                    <w:sz w:val="20"/>
-                                    <w:szCs w:val="20"/>
-                                  </w:rPr>
-                                  <w:t>GESTIÓN DE RELEASE</w:t>
-                                </w:r>
-                                <w:bookmarkEnd w:id="10"/>
-                                <w:bookmarkEnd w:id="11"/>
-                              </w:p>
-                            </w:txbxContent>
-                          </wps:txbx>
-                          <wps:bodyPr wrap="square" lIns="49530" tIns="49530" rIns="49530" bIns="49530" numCol="1" anchor="t">
-                            <a:noAutofit/>
-                          </wps:bodyPr>
-                        </wps:wsp>
-                      </wpg:grpSp>
-                      <wpg:grpSp>
-                        <wpg:cNvPr id="1073741834" name="Group 1073741834"/>
-                        <wpg:cNvGrpSpPr/>
-                        <wpg:grpSpPr>
-                          <a:xfrm>
-                            <a:off x="3493950" y="60987"/>
-                            <a:ext cx="1808690" cy="883134"/>
-                            <a:chOff x="0" y="0"/>
-                            <a:chExt cx="1808689" cy="883133"/>
-                          </a:xfrm>
-                        </wpg:grpSpPr>
-                        <wps:wsp>
-                          <wps:cNvPr id="1073741832" name="Shape 1073741832"/>
-                          <wps:cNvSpPr/>
-                          <wps:spPr>
-                            <a:xfrm>
-                              <a:off x="0" y="0"/>
-                              <a:ext cx="1808689" cy="883133"/>
-                            </a:xfrm>
-                            <a:prstGeom prst="roundRect">
-                              <a:avLst>
-                                <a:gd name="adj" fmla="val 10000"/>
-                              </a:avLst>
-                            </a:prstGeom>
-                            <a:solidFill>
-                              <a:srgbClr val="F8D6CC">
-                                <a:alpha val="90000"/>
-                              </a:srgbClr>
-                            </a:solidFill>
-                            <a:ln w="25400" cap="flat">
-                              <a:solidFill>
-                                <a:schemeClr val="accent2"/>
-                              </a:solidFill>
-                              <a:prstDash val="solid"/>
-                              <a:round/>
-                            </a:ln>
-                            <a:effectLst/>
-                          </wps:spPr>
-                          <wps:bodyPr/>
-                        </wps:wsp>
-                        <wps:wsp>
-                          <wps:cNvPr id="1073741833" name="Shape 1073741833"/>
-                          <wps:cNvSpPr txBox="1"/>
-                          <wps:spPr>
-                            <a:xfrm>
-                              <a:off x="581407" y="219424"/>
-                              <a:ext cx="1227282" cy="623550"/>
-                            </a:xfrm>
-                            <a:prstGeom prst="rect">
-                              <a:avLst/>
-                            </a:prstGeom>
-                            <a:noFill/>
-                            <a:ln w="12700" cap="flat">
-                              <a:noFill/>
-                              <a:miter lim="400000"/>
-                            </a:ln>
-                            <a:effectLst/>
-                          </wps:spPr>
-                          <wps:txbx>
-                            <w:txbxContent>
-                              <w:p>
-                                <w:pPr>
-                                  <w:pStyle w:val="Descripcin"/>
-                                  <w:numPr>
-                                    <w:ilvl w:val="1"/>
-                                    <w:numId w:val="13"/>
-                                  </w:numPr>
-                                  <w:spacing w:after="36" w:line="216" w:lineRule="auto"/>
-                                  <w:outlineLvl w:val="1"/>
-                                  <w:rPr>
-                                    <w:rFonts w:hint="eastAsia"/>
-                                    <w:sz w:val="20"/>
-                                    <w:szCs w:val="20"/>
-                                  </w:rPr>
-                                </w:pPr>
-                                <w:bookmarkStart w:id="12" w:name="_Toc493860514"/>
-                                <w:bookmarkStart w:id="13" w:name="_Toc494460613"/>
-                                <w:r>
-                                  <w:rPr>
-                                    <w:sz w:val="20"/>
-                                    <w:szCs w:val="20"/>
-                                  </w:rPr>
-                                  <w:t>ESTADO</w:t>
-                                </w:r>
-                                <w:bookmarkEnd w:id="12"/>
-                                <w:bookmarkEnd w:id="13"/>
-                              </w:p>
-                            </w:txbxContent>
-                          </wps:txbx>
-                          <wps:bodyPr wrap="square" lIns="49530" tIns="49530" rIns="49530" bIns="49530" numCol="1" anchor="t">
-                            <a:noAutofit/>
-                          </wps:bodyPr>
-                        </wps:wsp>
-                      </wpg:grpSp>
-                      <wpg:grpSp>
-                        <wpg:cNvPr id="1073741837" name="Group 1073741837"/>
-                        <wpg:cNvGrpSpPr/>
-                        <wpg:grpSpPr>
-                          <a:xfrm>
-                            <a:off x="0" y="51462"/>
-                            <a:ext cx="1808690" cy="897010"/>
-                            <a:chOff x="0" y="0"/>
-                            <a:chExt cx="1808689" cy="897009"/>
-                          </a:xfrm>
-                        </wpg:grpSpPr>
-                        <wps:wsp>
-                          <wps:cNvPr id="1073741835" name="Shape 1073741835"/>
-                          <wps:cNvSpPr/>
-                          <wps:spPr>
-                            <a:xfrm>
-                              <a:off x="0" y="0"/>
-                              <a:ext cx="1808689" cy="883133"/>
-                            </a:xfrm>
-                            <a:prstGeom prst="roundRect">
-                              <a:avLst>
-                                <a:gd name="adj" fmla="val 10000"/>
-                              </a:avLst>
-                            </a:prstGeom>
-                            <a:solidFill>
-                              <a:srgbClr val="F8D6CC">
-                                <a:alpha val="90000"/>
-                              </a:srgbClr>
-                            </a:solidFill>
-                            <a:ln w="25400" cap="flat">
-                              <a:solidFill>
-                                <a:schemeClr val="accent2"/>
-                              </a:solidFill>
-                              <a:prstDash val="solid"/>
-                              <a:round/>
-                            </a:ln>
-                            <a:effectLst/>
-                          </wps:spPr>
-                          <wps:bodyPr/>
-                        </wps:wsp>
-                        <wps:wsp>
-                          <wps:cNvPr id="1073741836" name="Shape 1073741836"/>
-                          <wps:cNvSpPr txBox="1"/>
-                          <wps:spPr>
-                            <a:xfrm>
-                              <a:off x="86075" y="273459"/>
-                              <a:ext cx="1227282" cy="623550"/>
-                            </a:xfrm>
-                            <a:prstGeom prst="rect">
-                              <a:avLst/>
-                            </a:prstGeom>
-                            <a:noFill/>
-                            <a:ln w="12700" cap="flat">
-                              <a:noFill/>
-                              <a:miter lim="400000"/>
-                            </a:ln>
-                            <a:effectLst/>
-                          </wps:spPr>
-                          <wps:txbx>
-                            <w:txbxContent>
-                              <w:p>
-                                <w:pPr>
-                                  <w:pStyle w:val="Descripcin"/>
-                                  <w:numPr>
-                                    <w:ilvl w:val="1"/>
-                                    <w:numId w:val="14"/>
-                                  </w:numPr>
-                                  <w:spacing w:after="36" w:line="216" w:lineRule="auto"/>
-                                  <w:outlineLvl w:val="1"/>
-                                  <w:rPr>
-                                    <w:rFonts w:hint="eastAsia"/>
-                                    <w:sz w:val="20"/>
-                                    <w:szCs w:val="20"/>
-                                  </w:rPr>
-                                </w:pPr>
-                                <w:bookmarkStart w:id="14" w:name="_Toc493860515"/>
-                                <w:bookmarkStart w:id="15" w:name="_Toc494460614"/>
-                                <w:r>
-                                  <w:rPr>
-                                    <w:sz w:val="20"/>
-                                    <w:szCs w:val="20"/>
-                                  </w:rPr>
-                                  <w:t>IDENTIFICACIÓN</w:t>
-                                </w:r>
-                                <w:bookmarkEnd w:id="14"/>
-                                <w:bookmarkEnd w:id="15"/>
-                              </w:p>
-                            </w:txbxContent>
-                          </wps:txbx>
-                          <wps:bodyPr wrap="square" lIns="49530" tIns="49530" rIns="49530" bIns="49530" numCol="1" anchor="t">
-                            <a:noAutofit/>
-                          </wps:bodyPr>
-                        </wps:wsp>
-                      </wpg:grpSp>
-                      <wpg:grpSp>
-                        <wpg:cNvPr id="1073741840" name="Group 1073741840"/>
-                        <wpg:cNvGrpSpPr/>
-                        <wpg:grpSpPr>
-                          <a:xfrm>
-                            <a:off x="1081874" y="-1"/>
-                            <a:ext cx="1479307" cy="1499996"/>
-                            <a:chOff x="0" y="-1"/>
-                            <a:chExt cx="1479305" cy="1499995"/>
-                          </a:xfrm>
-                        </wpg:grpSpPr>
-                        <wps:wsp>
-                          <wps:cNvPr id="1073741838" name="Shape 1073741838"/>
-                          <wps:cNvSpPr/>
-                          <wps:spPr>
-                            <a:xfrm>
-                              <a:off x="0" y="-1"/>
-                              <a:ext cx="1479305" cy="1499995"/>
-                            </a:xfrm>
-                            <a:custGeom>
-                              <a:avLst/>
-                              <a:gdLst/>
-                              <a:ahLst/>
-                              <a:cxnLst>
-                                <a:cxn ang="0">
-                                  <a:pos x="wd2" y="hd2"/>
-                                </a:cxn>
-                                <a:cxn ang="5400000">
-                                  <a:pos x="wd2" y="hd2"/>
-                                </a:cxn>
-                                <a:cxn ang="10800000">
-                                  <a:pos x="wd2" y="hd2"/>
-                                </a:cxn>
-                                <a:cxn ang="16200000">
-                                  <a:pos x="wd2" y="hd2"/>
-                                </a:cxn>
-                              </a:cxnLst>
-                              <a:rect l="0" t="0" r="r" b="b"/>
-                              <a:pathLst>
-                                <a:path w="21600" h="21600" extrusionOk="0">
-                                  <a:moveTo>
-                                    <a:pt x="0" y="21600"/>
-                                  </a:moveTo>
-                                  <a:cubicBezTo>
-                                    <a:pt x="0" y="9671"/>
-                                    <a:pt x="9671" y="0"/>
-                                    <a:pt x="21600" y="0"/>
-                                  </a:cubicBezTo>
-                                  <a:lnTo>
-                                    <a:pt x="21600" y="21600"/>
-                                  </a:lnTo>
-                                  <a:close/>
-                                </a:path>
-                              </a:pathLst>
-                            </a:custGeom>
-                            <a:solidFill>
-                              <a:srgbClr val="FFFFFF"/>
-                            </a:solidFill>
-                            <a:ln w="25400" cap="flat">
-                              <a:solidFill>
-                                <a:srgbClr val="D6712C"/>
-                              </a:solidFill>
-                              <a:prstDash val="solid"/>
-                              <a:round/>
-                            </a:ln>
-                            <a:effectLst/>
-                          </wps:spPr>
-                          <wps:bodyPr/>
-                        </wps:wsp>
-                        <wps:wsp>
-                          <wps:cNvPr id="1073741839" name="Shape 1073741839"/>
-                          <wps:cNvSpPr txBox="1"/>
-                          <wps:spPr>
-                            <a:xfrm>
-                              <a:off x="404702" y="439329"/>
-                              <a:ext cx="1046027" cy="1060656"/>
-                            </a:xfrm>
-                            <a:prstGeom prst="rect">
-                              <a:avLst/>
-                            </a:prstGeom>
-                            <a:noFill/>
-                            <a:ln w="12700" cap="flat">
-                              <a:noFill/>
-                              <a:miter lim="400000"/>
-                            </a:ln>
-                            <a:effectLst/>
-                          </wps:spPr>
-                          <wps:txbx>
-                            <w:txbxContent>
-                              <w:p>
-                                <w:pPr>
-                                  <w:pStyle w:val="Descripcin"/>
-                                  <w:tabs>
-                                    <w:tab w:val="left" w:pos="560"/>
-                                    <w:tab w:val="left" w:pos="1120"/>
-                                  </w:tabs>
-                                  <w:spacing w:after="67" w:line="216" w:lineRule="auto"/>
-                                  <w:jc w:val="center"/>
-                                  <w:rPr>
-                                    <w:rFonts w:hint="eastAsia"/>
-                                    <w:color w:val="auto"/>
-                                  </w:rPr>
-                                </w:pPr>
-                                <w:bookmarkStart w:id="16" w:name="_Toc493860516"/>
-                                <w:bookmarkStart w:id="17" w:name="_Toc494460615"/>
-                                <w:r>
-                                  <w:rPr>
-                                    <w:color w:val="auto"/>
-                                    <w:sz w:val="16"/>
-                                    <w:szCs w:val="16"/>
-                                  </w:rPr>
-                                  <w:t>ANÁLISIS Y ESPECIFICACIÓN DE REQUISITOS</w:t>
-                                </w:r>
-                                <w:bookmarkEnd w:id="16"/>
-                                <w:bookmarkEnd w:id="17"/>
-                              </w:p>
-                            </w:txbxContent>
-                          </wps:txbx>
-                          <wps:bodyPr wrap="square" lIns="56896" tIns="56896" rIns="56896" bIns="56896" numCol="1" anchor="ctr">
-                            <a:noAutofit/>
-                          </wps:bodyPr>
-                        </wps:wsp>
-                      </wpg:grpSp>
-                      <wpg:grpSp>
-                        <wpg:cNvPr id="1073741843" name="Group 1073741843"/>
-                        <wpg:cNvGrpSpPr/>
-                        <wpg:grpSpPr>
-                          <a:xfrm>
-                            <a:off x="2740447" y="-1"/>
-                            <a:ext cx="1479306" cy="1499996"/>
-                            <a:chOff x="-1" y="0"/>
-                            <a:chExt cx="1479305" cy="1499994"/>
-                          </a:xfrm>
-                        </wpg:grpSpPr>
-                        <wps:wsp>
-                          <wps:cNvPr id="1073741841" name="Shape 1073741841"/>
-                          <wps:cNvSpPr/>
-                          <wps:spPr>
-                            <a:xfrm rot="5400000">
-                              <a:off x="-10345" y="10344"/>
-                              <a:ext cx="1499994" cy="1479305"/>
-                            </a:xfrm>
-                            <a:custGeom>
-                              <a:avLst/>
-                              <a:gdLst/>
-                              <a:ahLst/>
-                              <a:cxnLst>
-                                <a:cxn ang="0">
-                                  <a:pos x="wd2" y="hd2"/>
-                                </a:cxn>
-                                <a:cxn ang="5400000">
-                                  <a:pos x="wd2" y="hd2"/>
-                                </a:cxn>
-                                <a:cxn ang="10800000">
-                                  <a:pos x="wd2" y="hd2"/>
-                                </a:cxn>
-                                <a:cxn ang="16200000">
-                                  <a:pos x="wd2" y="hd2"/>
-                                </a:cxn>
-                              </a:cxnLst>
-                              <a:rect l="0" t="0" r="r" b="b"/>
-                              <a:pathLst>
-                                <a:path w="21600" h="21600" extrusionOk="0">
-                                  <a:moveTo>
-                                    <a:pt x="0" y="21600"/>
-                                  </a:moveTo>
-                                  <a:cubicBezTo>
-                                    <a:pt x="0" y="9671"/>
-                                    <a:pt x="9671" y="0"/>
-                                    <a:pt x="21600" y="0"/>
-                                  </a:cubicBezTo>
-                                  <a:lnTo>
-                                    <a:pt x="21600" y="21600"/>
-                                  </a:lnTo>
-                                  <a:close/>
-                                </a:path>
-                              </a:pathLst>
-                            </a:custGeom>
-                            <a:solidFill>
-                              <a:srgbClr val="FFFFFF"/>
-                            </a:solidFill>
-                            <a:ln w="25400" cap="flat">
-                              <a:solidFill>
-                                <a:srgbClr val="D6712C"/>
-                              </a:solidFill>
-                              <a:prstDash val="solid"/>
-                              <a:round/>
-                            </a:ln>
-                            <a:effectLst/>
-                          </wps:spPr>
-                          <wps:bodyPr/>
-                        </wps:wsp>
-                        <wps:wsp>
-                          <wps:cNvPr id="1073741842" name="Shape 1073741842"/>
-                          <wps:cNvSpPr txBox="1"/>
-                          <wps:spPr>
-                            <a:xfrm>
-                              <a:off x="47416" y="439338"/>
-                              <a:ext cx="1136434" cy="1060656"/>
-                            </a:xfrm>
-                            <a:prstGeom prst="rect">
-                              <a:avLst/>
-                            </a:prstGeom>
-                            <a:noFill/>
-                            <a:ln w="12700" cap="flat">
-                              <a:noFill/>
-                              <a:miter lim="400000"/>
-                            </a:ln>
-                            <a:effectLst/>
-                          </wps:spPr>
-                          <wps:txbx>
-                            <w:txbxContent>
-                              <w:p>
-                                <w:pPr>
-                                  <w:pStyle w:val="Descripcin"/>
-                                  <w:tabs>
-                                    <w:tab w:val="left" w:pos="560"/>
-                                    <w:tab w:val="left" w:pos="1120"/>
-                                  </w:tabs>
-                                  <w:spacing w:after="67" w:line="216" w:lineRule="auto"/>
-                                  <w:jc w:val="center"/>
-                                  <w:rPr>
-                                    <w:rFonts w:hint="eastAsia"/>
-                                    <w:color w:val="auto"/>
-                                  </w:rPr>
-                                </w:pPr>
-                                <w:bookmarkStart w:id="18" w:name="_Toc493860517"/>
-                                <w:bookmarkStart w:id="19" w:name="_Toc494460616"/>
-                                <w:r>
-                                  <w:rPr>
-                                    <w:color w:val="auto"/>
-                                    <w:sz w:val="16"/>
-                                    <w:szCs w:val="16"/>
-                                  </w:rPr>
-                                  <w:t>DISEÑO ARQUITECTÓNICO Y DETALLADO</w:t>
-                                </w:r>
-                                <w:bookmarkEnd w:id="18"/>
-                                <w:bookmarkEnd w:id="19"/>
-                              </w:p>
-                            </w:txbxContent>
-                          </wps:txbx>
-                          <wps:bodyPr wrap="square" lIns="56896" tIns="56896" rIns="56896" bIns="56896" numCol="1" anchor="ctr">
-                            <a:noAutofit/>
-                          </wps:bodyPr>
-                        </wps:wsp>
-                      </wpg:grpSp>
-                      <wpg:grpSp>
-                        <wpg:cNvPr id="1073741846" name="Group 1073741846"/>
-                        <wpg:cNvGrpSpPr/>
-                        <wpg:grpSpPr>
-                          <a:xfrm>
-                            <a:off x="2740448" y="1658575"/>
-                            <a:ext cx="1479307" cy="1499995"/>
-                            <a:chOff x="0" y="0"/>
-                            <a:chExt cx="1479305" cy="1499994"/>
-                          </a:xfrm>
-                        </wpg:grpSpPr>
-                        <wps:wsp>
-                          <wps:cNvPr id="1073741844" name="Shape 1073741844"/>
-                          <wps:cNvSpPr/>
-                          <wps:spPr>
-                            <a:xfrm rot="10800000">
-                              <a:off x="0" y="0"/>
-                              <a:ext cx="1479305" cy="1499994"/>
-                            </a:xfrm>
-                            <a:custGeom>
-                              <a:avLst/>
-                              <a:gdLst/>
-                              <a:ahLst/>
-                              <a:cxnLst>
-                                <a:cxn ang="0">
-                                  <a:pos x="wd2" y="hd2"/>
-                                </a:cxn>
-                                <a:cxn ang="5400000">
-                                  <a:pos x="wd2" y="hd2"/>
-                                </a:cxn>
-                                <a:cxn ang="10800000">
-                                  <a:pos x="wd2" y="hd2"/>
-                                </a:cxn>
-                                <a:cxn ang="16200000">
-                                  <a:pos x="wd2" y="hd2"/>
-                                </a:cxn>
-                              </a:cxnLst>
-                              <a:rect l="0" t="0" r="r" b="b"/>
-                              <a:pathLst>
-                                <a:path w="21600" h="21600" extrusionOk="0">
-                                  <a:moveTo>
-                                    <a:pt x="0" y="21600"/>
-                                  </a:moveTo>
-                                  <a:cubicBezTo>
-                                    <a:pt x="0" y="9671"/>
-                                    <a:pt x="9671" y="0"/>
-                                    <a:pt x="21600" y="0"/>
-                                  </a:cubicBezTo>
-                                  <a:lnTo>
-                                    <a:pt x="21600" y="21600"/>
-                                  </a:lnTo>
-                                  <a:close/>
-                                </a:path>
-                              </a:pathLst>
-                            </a:custGeom>
-                            <a:solidFill>
-                              <a:srgbClr val="FFFFFF"/>
-                            </a:solidFill>
-                            <a:ln w="25400" cap="flat">
-                              <a:solidFill>
-                                <a:srgbClr val="D6712C"/>
-                              </a:solidFill>
-                              <a:prstDash val="solid"/>
-                              <a:round/>
-                            </a:ln>
-                            <a:effectLst/>
-                          </wps:spPr>
-                          <wps:bodyPr/>
-                        </wps:wsp>
-                        <wps:wsp>
-                          <wps:cNvPr id="1073741845" name="Shape 1073741845"/>
-                          <wps:cNvSpPr txBox="1"/>
-                          <wps:spPr>
-                            <a:xfrm>
-                              <a:off x="78981" y="65448"/>
-                              <a:ext cx="1046027" cy="871319"/>
-                            </a:xfrm>
-                            <a:prstGeom prst="rect">
-                              <a:avLst/>
-                            </a:prstGeom>
-                            <a:noFill/>
-                            <a:ln w="12700" cap="flat">
-                              <a:noFill/>
-                              <a:miter lim="400000"/>
-                            </a:ln>
-                            <a:effectLst/>
-                          </wps:spPr>
-                          <wps:txbx>
-                            <w:txbxContent>
-                              <w:p>
-                                <w:pPr>
-                                  <w:pStyle w:val="Descripcin"/>
-                                  <w:tabs>
-                                    <w:tab w:val="left" w:pos="560"/>
-                                    <w:tab w:val="left" w:pos="1120"/>
-                                  </w:tabs>
-                                  <w:spacing w:after="67" w:line="216" w:lineRule="auto"/>
-                                  <w:jc w:val="center"/>
-                                  <w:rPr>
-                                    <w:rFonts w:hint="eastAsia"/>
-                                    <w:color w:val="auto"/>
-                                  </w:rPr>
-                                </w:pPr>
-                                <w:bookmarkStart w:id="20" w:name="_Toc493860518"/>
-                                <w:bookmarkStart w:id="21" w:name="_Toc494460617"/>
-                                <w:r>
-                                  <w:rPr>
-                                    <w:color w:val="auto"/>
-                                    <w:sz w:val="16"/>
-                                    <w:szCs w:val="16"/>
-                                  </w:rPr>
-                                  <w:t>IMPLEMENTACIÓN</w:t>
-                                </w:r>
-                                <w:bookmarkEnd w:id="20"/>
-                                <w:bookmarkEnd w:id="21"/>
-                              </w:p>
-                            </w:txbxContent>
-                          </wps:txbx>
-                          <wps:bodyPr wrap="square" lIns="56896" tIns="56896" rIns="56896" bIns="56896" numCol="1" anchor="ctr">
-                            <a:noAutofit/>
-                          </wps:bodyPr>
-                        </wps:wsp>
-                      </wpg:grpSp>
-                      <wpg:grpSp>
-                        <wpg:cNvPr id="1073741849" name="Group 1073741849"/>
-                        <wpg:cNvGrpSpPr/>
-                        <wpg:grpSpPr>
-                          <a:xfrm>
-                            <a:off x="1081872" y="1649049"/>
-                            <a:ext cx="1479306" cy="1509521"/>
-                            <a:chOff x="-1" y="-9525"/>
-                            <a:chExt cx="1479305" cy="1509519"/>
-                          </a:xfrm>
-                        </wpg:grpSpPr>
-                        <wps:wsp>
-                          <wps:cNvPr id="1073741847" name="Shape 1073741847"/>
-                          <wps:cNvSpPr/>
-                          <wps:spPr>
-                            <a:xfrm rot="16200000">
-                              <a:off x="-10345" y="10344"/>
-                              <a:ext cx="1499994" cy="1479305"/>
-                            </a:xfrm>
-                            <a:custGeom>
-                              <a:avLst/>
-                              <a:gdLst/>
-                              <a:ahLst/>
-                              <a:cxnLst>
-                                <a:cxn ang="0">
-                                  <a:pos x="wd2" y="hd2"/>
-                                </a:cxn>
-                                <a:cxn ang="5400000">
-                                  <a:pos x="wd2" y="hd2"/>
-                                </a:cxn>
-                                <a:cxn ang="10800000">
-                                  <a:pos x="wd2" y="hd2"/>
-                                </a:cxn>
-                                <a:cxn ang="16200000">
-                                  <a:pos x="wd2" y="hd2"/>
-                                </a:cxn>
-                              </a:cxnLst>
-                              <a:rect l="0" t="0" r="r" b="b"/>
-                              <a:pathLst>
-                                <a:path w="21600" h="21600" extrusionOk="0">
-                                  <a:moveTo>
-                                    <a:pt x="0" y="21600"/>
-                                  </a:moveTo>
-                                  <a:cubicBezTo>
-                                    <a:pt x="0" y="9671"/>
-                                    <a:pt x="9671" y="0"/>
-                                    <a:pt x="21600" y="0"/>
-                                  </a:cubicBezTo>
-                                  <a:lnTo>
-                                    <a:pt x="21600" y="21600"/>
-                                  </a:lnTo>
-                                  <a:close/>
-                                </a:path>
-                              </a:pathLst>
-                            </a:custGeom>
-                            <a:solidFill>
-                              <a:srgbClr val="FFFFFF"/>
-                            </a:solidFill>
-                            <a:ln w="25400" cap="flat">
-                              <a:solidFill>
-                                <a:srgbClr val="D6712C"/>
-                              </a:solidFill>
-                              <a:prstDash val="solid"/>
-                              <a:round/>
-                            </a:ln>
-                            <a:effectLst/>
-                          </wps:spPr>
-                          <wps:bodyPr/>
-                        </wps:wsp>
-                        <wps:wsp>
-                          <wps:cNvPr id="1073741848" name="Shape 1073741848"/>
-                          <wps:cNvSpPr txBox="1"/>
-                          <wps:spPr>
-                            <a:xfrm>
-                              <a:off x="404705" y="-9525"/>
-                              <a:ext cx="1046027" cy="1060656"/>
-                            </a:xfrm>
-                            <a:prstGeom prst="rect">
-                              <a:avLst/>
-                            </a:prstGeom>
-                            <a:noFill/>
-                            <a:ln w="12700" cap="flat">
-                              <a:noFill/>
-                              <a:miter lim="400000"/>
-                            </a:ln>
-                            <a:effectLst/>
-                          </wps:spPr>
-                          <wps:txbx>
-                            <w:txbxContent>
-                              <w:p>
-                                <w:pPr>
-                                  <w:pStyle w:val="Descripcin"/>
-                                  <w:tabs>
-                                    <w:tab w:val="left" w:pos="560"/>
-                                    <w:tab w:val="left" w:pos="1120"/>
-                                  </w:tabs>
-                                  <w:spacing w:after="67" w:line="216" w:lineRule="auto"/>
-                                  <w:jc w:val="center"/>
-                                  <w:rPr>
-                                    <w:rFonts w:hint="eastAsia"/>
-                                    <w:color w:val="auto"/>
-                                  </w:rPr>
-                                </w:pPr>
-                                <w:bookmarkStart w:id="22" w:name="_Toc493860519"/>
-                                <w:bookmarkStart w:id="23" w:name="_Toc494460618"/>
-                                <w:r>
-                                  <w:rPr>
-                                    <w:color w:val="auto"/>
-                                    <w:sz w:val="16"/>
-                                    <w:szCs w:val="16"/>
-                                  </w:rPr>
-                                  <w:t>DESPLIEGUE, PRUEBAS Y MANTENIMIENTO</w:t>
-                                </w:r>
-                                <w:bookmarkEnd w:id="22"/>
-                                <w:bookmarkEnd w:id="23"/>
-                              </w:p>
-                            </w:txbxContent>
-                          </wps:txbx>
-                          <wps:bodyPr wrap="square" lIns="56896" tIns="56896" rIns="56896" bIns="56896" numCol="1" anchor="ctr">
-                            <a:noAutofit/>
-                          </wps:bodyPr>
-                        </wps:wsp>
-                      </wpg:grpSp>
-                      <wps:wsp>
-                        <wps:cNvPr id="1073741850" name="Shape 1073741850"/>
-                        <wps:cNvSpPr/>
-                        <wps:spPr>
-                          <a:xfrm>
-                            <a:off x="2420666" y="321091"/>
-                            <a:ext cx="501324" cy="208237"/>
-                          </a:xfrm>
-                          <a:custGeom>
-                            <a:avLst/>
-                            <a:gdLst/>
-                            <a:ahLst/>
-                            <a:cxnLst>
-                              <a:cxn ang="0">
-                                <a:pos x="wd2" y="hd2"/>
-                              </a:cxn>
-                              <a:cxn ang="5400000">
-                                <a:pos x="wd2" y="hd2"/>
-                              </a:cxn>
-                              <a:cxn ang="10800000">
-                                <a:pos x="wd2" y="hd2"/>
-                              </a:cxn>
-                              <a:cxn ang="16200000">
-                                <a:pos x="wd2" y="hd2"/>
-                              </a:cxn>
-                            </a:cxnLst>
-                            <a:rect l="0" t="0" r="r" b="b"/>
-                            <a:pathLst>
-                              <a:path w="21600" h="21600" extrusionOk="0">
-                                <a:moveTo>
-                                  <a:pt x="0" y="21600"/>
-                                </a:moveTo>
-                                <a:cubicBezTo>
-                                  <a:pt x="0" y="9671"/>
-                                  <a:pt x="4706" y="0"/>
-                                  <a:pt x="10510" y="0"/>
-                                </a:cubicBezTo>
-                                <a:cubicBezTo>
-                                  <a:pt x="14986" y="0"/>
-                                  <a:pt x="18971" y="5826"/>
-                                  <a:pt x="20439" y="14517"/>
-                                </a:cubicBezTo>
-                                <a:lnTo>
-                                  <a:pt x="21600" y="14516"/>
-                                </a:lnTo>
-                                <a:lnTo>
-                                  <a:pt x="19739" y="21600"/>
-                                </a:lnTo>
-                                <a:lnTo>
-                                  <a:pt x="16473" y="14516"/>
-                                </a:lnTo>
-                                <a:lnTo>
-                                  <a:pt x="17570" y="14516"/>
-                                </a:lnTo>
-                                <a:lnTo>
-                                  <a:pt x="17570" y="14516"/>
-                                </a:lnTo>
-                                <a:cubicBezTo>
-                                  <a:pt x="15555" y="6947"/>
-                                  <a:pt x="10761" y="3981"/>
-                                  <a:pt x="6862" y="7894"/>
-                                </a:cubicBezTo>
-                                <a:cubicBezTo>
-                                  <a:pt x="4222" y="10543"/>
-                                  <a:pt x="2563" y="15830"/>
-                                  <a:pt x="2563" y="21600"/>
-                                </a:cubicBezTo>
-                                <a:close/>
-                              </a:path>
-                            </a:pathLst>
-                          </a:custGeom>
+                        <a:prstGeom prst="roundRect">
+                          <a:avLst/>
+                        </a:prstGeom>
+                        <a:solidFill>
+                          <a:srgbClr val="FFFFFF"/>
+                        </a:solidFill>
+                        <a:ln w="25400" cap="flat">
                           <a:solidFill>
-                            <a:srgbClr val="F4BEAB"/>
+                            <a:schemeClr val="accent1"/>
                           </a:solidFill>
-                          <a:ln w="25400" cap="flat">
-                            <a:solidFill>
-                              <a:schemeClr val="accent2">
-                                <a:lumMod val="75000"/>
-                              </a:schemeClr>
-                            </a:solidFill>
-                            <a:prstDash val="solid"/>
-                            <a:round/>
-                          </a:ln>
-                          <a:effectLst/>
-                        </wps:spPr>
-                        <wps:bodyPr/>
-                      </wps:wsp>
-                      <wps:wsp>
-                        <wps:cNvPr id="1073741851" name="Shape 1073741851"/>
-                        <wps:cNvSpPr/>
-                        <wps:spPr>
-                          <a:xfrm rot="10800000">
-                            <a:off x="2365845" y="2539601"/>
-                            <a:ext cx="501323" cy="208237"/>
-                          </a:xfrm>
-                          <a:custGeom>
-                            <a:avLst/>
-                            <a:gdLst/>
-                            <a:ahLst/>
-                            <a:cxnLst>
-                              <a:cxn ang="0">
-                                <a:pos x="wd2" y="hd2"/>
-                              </a:cxn>
-                              <a:cxn ang="5400000">
-                                <a:pos x="wd2" y="hd2"/>
-                              </a:cxn>
-                              <a:cxn ang="10800000">
-                                <a:pos x="wd2" y="hd2"/>
-                              </a:cxn>
-                              <a:cxn ang="16200000">
-                                <a:pos x="wd2" y="hd2"/>
-                              </a:cxn>
-                            </a:cxnLst>
-                            <a:rect l="0" t="0" r="r" b="b"/>
-                            <a:pathLst>
-                              <a:path w="21600" h="21600" extrusionOk="0">
-                                <a:moveTo>
-                                  <a:pt x="0" y="21600"/>
-                                </a:moveTo>
-                                <a:cubicBezTo>
-                                  <a:pt x="0" y="9671"/>
-                                  <a:pt x="4706" y="0"/>
-                                  <a:pt x="10510" y="0"/>
-                                </a:cubicBezTo>
-                                <a:cubicBezTo>
-                                  <a:pt x="14986" y="0"/>
-                                  <a:pt x="18971" y="5826"/>
-                                  <a:pt x="20439" y="14517"/>
-                                </a:cubicBezTo>
-                                <a:lnTo>
-                                  <a:pt x="21600" y="14516"/>
-                                </a:lnTo>
-                                <a:lnTo>
-                                  <a:pt x="19739" y="21600"/>
-                                </a:lnTo>
-                                <a:lnTo>
-                                  <a:pt x="16473" y="14516"/>
-                                </a:lnTo>
-                                <a:lnTo>
-                                  <a:pt x="17570" y="14516"/>
-                                </a:lnTo>
-                                <a:lnTo>
-                                  <a:pt x="17570" y="14516"/>
-                                </a:lnTo>
-                                <a:cubicBezTo>
-                                  <a:pt x="15555" y="6947"/>
-                                  <a:pt x="10761" y="3981"/>
-                                  <a:pt x="6862" y="7894"/>
-                                </a:cubicBezTo>
-                                <a:cubicBezTo>
-                                  <a:pt x="4222" y="10543"/>
-                                  <a:pt x="2563" y="15830"/>
-                                  <a:pt x="2563" y="21600"/>
-                                </a:cubicBezTo>
-                                <a:close/>
-                              </a:path>
-                            </a:pathLst>
-                          </a:custGeom>
-                          <a:solidFill>
-                            <a:srgbClr val="F4BEAB"/>
-                          </a:solidFill>
-                          <a:ln w="25400" cap="flat">
-                            <a:solidFill>
-                              <a:schemeClr val="accent2">
-                                <a:lumMod val="75000"/>
-                              </a:schemeClr>
-                            </a:solidFill>
-                            <a:prstDash val="solid"/>
-                            <a:round/>
-                          </a:ln>
-                          <a:effectLst/>
-                        </wps:spPr>
-                        <wps:bodyPr/>
-                      </wps:wsp>
-                    </wpg:wgp>
+                          <a:prstDash val="solid"/>
+                          <a:round/>
+                        </a:ln>
+                        <a:effectLst/>
+                        <a:sp3d/>
+                      </wps:spPr>
+                      <wps:style>
+                        <a:lnRef idx="0">
+                          <a:scrgbClr r="0" g="0" b="0"/>
+                        </a:lnRef>
+                        <a:fillRef idx="0">
+                          <a:scrgbClr r="0" g="0" b="0"/>
+                        </a:fillRef>
+                        <a:effectRef idx="0">
+                          <a:scrgbClr r="0" g="0" b="0"/>
+                        </a:effectRef>
+                        <a:fontRef idx="none"/>
+                      </wps:style>
+                      <wps:txbx>
+                        <w:txbxContent>
+                          <w:p>
+                            <w:pPr>
+                              <w:jc w:val="center"/>
+                              <w:rPr>
+                                <w:b/>
+                                <w:sz w:val="28"/>
+                                <w:szCs w:val="28"/>
+                              </w:rPr>
+                            </w:pPr>
+                            <w:proofErr w:type="spellStart"/>
+                            <w:r>
+                              <w:rPr>
+                                <w:b/>
+                                <w:sz w:val="28"/>
+                                <w:szCs w:val="28"/>
+                              </w:rPr>
+                              <w:t>Análisis</w:t>
+                            </w:r>
+                            <w:proofErr w:type="spellEnd"/>
+                            <w:r>
+                              <w:rPr>
+                                <w:b/>
+                                <w:sz w:val="28"/>
+                                <w:szCs w:val="28"/>
+                              </w:rPr>
+                              <w:t xml:space="preserve"> y </w:t>
+                            </w:r>
+                            <w:proofErr w:type="spellStart"/>
+                            <w:r>
+                              <w:rPr>
+                                <w:b/>
+                                <w:sz w:val="28"/>
+                                <w:szCs w:val="28"/>
+                              </w:rPr>
+                              <w:t>Especificación</w:t>
+                            </w:r>
+                            <w:proofErr w:type="spellEnd"/>
+                            <w:r>
+                              <w:rPr>
+                                <w:b/>
+                                <w:sz w:val="28"/>
+                                <w:szCs w:val="28"/>
+                              </w:rPr>
+                              <w:t xml:space="preserve"> de </w:t>
+                            </w:r>
+                            <w:proofErr w:type="spellStart"/>
+                            <w:r>
+                              <w:rPr>
+                                <w:b/>
+                                <w:sz w:val="28"/>
+                                <w:szCs w:val="28"/>
+                              </w:rPr>
+                              <w:t>Requisitos</w:t>
+                            </w:r>
+                            <w:proofErr w:type="spellEnd"/>
+                            <w:r>
+                              <w:rPr>
+                                <w:b/>
+                                <w:sz w:val="28"/>
+                                <w:szCs w:val="28"/>
+                              </w:rPr>
+                              <w:t xml:space="preserve"> </w:t>
+                            </w:r>
+                          </w:p>
+                        </w:txbxContent>
+                      </wps:txbx>
+                      <wps:bodyPr rot="0" spcFirstLastPara="1" vertOverflow="overflow" horzOverflow="overflow" vert="horz" wrap="square" lIns="45718" tIns="45718" rIns="45718" bIns="45718" numCol="1" spcCol="38100" rtlCol="0" fromWordArt="0" anchor="ctr" anchorCtr="0" forceAA="0" compatLnSpc="1">
+                        <a:prstTxWarp prst="textNoShape">
+                          <a:avLst/>
+                        </a:prstTxWarp>
+                        <a:spAutoFit/>
+                      </wps:bodyPr>
+                    </wps:wsp>
                   </a:graphicData>
                 </a:graphic>
-              </wp:inline>
+                <wp14:sizeRelH relativeFrom="margin">
+                  <wp14:pctWidth>0</wp14:pctWidth>
+                </wp14:sizeRelH>
+              </wp:anchor>
             </w:drawing>
           </mc:Choice>
           <mc:Fallback>
             <w:pict>
-              <v:group id="officeArt object" o:spid="_x0000_s1026" style="width:420.85pt;height:248.7pt;mso-position-horizontal-relative:char;mso-position-vertical-relative:line" coordorigin="" coordsize="53446,31585" o:gfxdata="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">
-                <v:group id="Group 1073741828" o:spid="_x0000_s1027" style="position:absolute;left:35077;top:22128;width:18369;height:8831" coordsize="18369,8831" o:gfxdata="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">
-                  <v:roundrect id="Shape 1073741826" o:spid="_x0000_s1028" style="position:absolute;width:18086;height:8831;visibility:visible;mso-wrap-style:square;v-text-anchor:top" arcsize="6554f" o:gfxdata="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" fillcolor="#f8d6cc" strokecolor="#ed7d31 [3205]" strokeweight="2pt">
-                    <v:fill opacity="59110f"/>
-                  </v:roundrect>
-                  <v:shapetype id="_x0000_t202" coordsize="21600,21600" o:spt="202" path="m,l,21600r21600,l21600,xe">
-                    <v:stroke joinstyle="miter"/>
-                    <v:path gradientshapeok="t" o:connecttype="rect"/>
-                  </v:shapetype>
-                  <v:shape id="Shape 1073741827" o:spid="_x0000_s1029" type="#_x0000_t202" style="position:absolute;left:6096;top:2401;width:12273;height:6236;visibility:visible;mso-wrap-style:square;v-text-anchor:top" o:gfxdata="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" filled="f" stroked="f" strokeweight="1pt">
-                    <v:stroke miterlimit="4"/>
-                    <v:textbox inset="3.9pt,3.9pt,3.9pt,3.9pt">
-                      <w:txbxContent>
-                        <w:p>
-                          <w:pPr>
-                            <w:pStyle w:val="Descripcin"/>
-                            <w:numPr>
-                              <w:ilvl w:val="1"/>
-                              <w:numId w:val="11"/>
-                            </w:numPr>
-                            <w:spacing w:after="36" w:line="216" w:lineRule="auto"/>
-                            <w:outlineLvl w:val="1"/>
-                            <w:rPr>
-                              <w:rFonts w:hint="eastAsia"/>
-                              <w:sz w:val="20"/>
-                              <w:szCs w:val="20"/>
-                            </w:rPr>
-                          </w:pPr>
-                          <w:bookmarkStart w:id="24" w:name="_Toc493860512"/>
-                          <w:bookmarkStart w:id="25" w:name="_Toc494460611"/>
-                          <w:r>
-                            <w:rPr>
-                              <w:sz w:val="20"/>
-                              <w:szCs w:val="20"/>
-                            </w:rPr>
-                            <w:t>AUDITORÍA</w:t>
-                          </w:r>
-                          <w:bookmarkEnd w:id="24"/>
-                          <w:bookmarkEnd w:id="25"/>
-                        </w:p>
-                      </w:txbxContent>
-                    </v:textbox>
-                  </v:shape>
-                </v:group>
-                <v:group id="Group 1073741831" o:spid="_x0000_s1030" style="position:absolute;left:137;top:22033;width:18087;height:8831" coordsize="18086,8831" o:gfxdata="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">
-                  <v:roundrect id="Shape 1073741829" o:spid="_x0000_s1031" style="position:absolute;width:18086;height:8831;visibility:visible;mso-wrap-style:square;v-text-anchor:top" arcsize="6554f" o:gfxdata="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" fillcolor="#f8d6cc" strokecolor="#ed7d31 [3205]" strokeweight="2pt">
-                    <v:fill opacity="59110f"/>
-                  </v:roundrect>
-                  <v:shape id="Shape 1073741830" o:spid="_x0000_s1032" type="#_x0000_t202" style="position:absolute;left:1241;top:2211;width:12273;height:6235;visibility:visible;mso-wrap-style:square;v-text-anchor:top" o:gfxdata="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" filled="f" stroked="f" strokeweight="1pt">
-                    <v:stroke miterlimit="4"/>
-                    <v:textbox inset="3.9pt,3.9pt,3.9pt,3.9pt">
-                      <w:txbxContent>
-                        <w:p>
-                          <w:pPr>
-                            <w:pStyle w:val="Descripcin"/>
-                            <w:numPr>
-                              <w:ilvl w:val="1"/>
-                              <w:numId w:val="12"/>
-                            </w:numPr>
-                            <w:spacing w:after="36" w:line="216" w:lineRule="auto"/>
-                            <w:outlineLvl w:val="1"/>
-                            <w:rPr>
-                              <w:rFonts w:hint="eastAsia"/>
-                              <w:sz w:val="20"/>
-                              <w:szCs w:val="20"/>
-                            </w:rPr>
-                          </w:pPr>
-                          <w:bookmarkStart w:id="26" w:name="_Toc493860513"/>
-                          <w:bookmarkStart w:id="27" w:name="_Toc494460612"/>
-                          <w:r>
-                            <w:rPr>
-                              <w:sz w:val="20"/>
-                              <w:szCs w:val="20"/>
-                            </w:rPr>
-                            <w:t>GESTIÓN DE RELEASE</w:t>
-                          </w:r>
-                          <w:bookmarkEnd w:id="26"/>
-                          <w:bookmarkEnd w:id="27"/>
-                        </w:p>
-                      </w:txbxContent>
-                    </v:textbox>
-                  </v:shape>
-                </v:group>
-                <v:group id="Group 1073741834" o:spid="_x0000_s1033" style="position:absolute;left:34939;top:609;width:18087;height:8832" coordsize="18086,8831" o:gfxdata="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">
-                  <v:roundrect id="Shape 1073741832" o:spid="_x0000_s1034" style="position:absolute;width:18086;height:8831;visibility:visible;mso-wrap-style:square;v-text-anchor:top" arcsize="6554f" o:gfxdata="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" fillcolor="#f8d6cc" strokecolor="#ed7d31 [3205]" strokeweight="2pt">
-                    <v:fill opacity="59110f"/>
-                  </v:roundrect>
-                  <v:shape id="Shape 1073741833" o:spid="_x0000_s1035" type="#_x0000_t202" style="position:absolute;left:5814;top:2194;width:12272;height:6235;visibility:visible;mso-wrap-style:square;v-text-anchor:top" o:gfxdata="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" filled="f" stroked="f" strokeweight="1pt">
-                    <v:stroke miterlimit="4"/>
-                    <v:textbox inset="3.9pt,3.9pt,3.9pt,3.9pt">
-                      <w:txbxContent>
-                        <w:p>
-                          <w:pPr>
-                            <w:pStyle w:val="Descripcin"/>
-                            <w:numPr>
-                              <w:ilvl w:val="1"/>
-                              <w:numId w:val="13"/>
-                            </w:numPr>
-                            <w:spacing w:after="36" w:line="216" w:lineRule="auto"/>
-                            <w:outlineLvl w:val="1"/>
-                            <w:rPr>
-                              <w:rFonts w:hint="eastAsia"/>
-                              <w:sz w:val="20"/>
-                              <w:szCs w:val="20"/>
-                            </w:rPr>
-                          </w:pPr>
-                          <w:bookmarkStart w:id="28" w:name="_Toc493860514"/>
-                          <w:bookmarkStart w:id="29" w:name="_Toc494460613"/>
-                          <w:r>
-                            <w:rPr>
-                              <w:sz w:val="20"/>
-                              <w:szCs w:val="20"/>
-                            </w:rPr>
-                            <w:t>ESTADO</w:t>
-                          </w:r>
-                          <w:bookmarkEnd w:id="28"/>
-                          <w:bookmarkEnd w:id="29"/>
-                        </w:p>
-                      </w:txbxContent>
-                    </v:textbox>
-                  </v:shape>
-                </v:group>
-                <v:group id="Group 1073741837" o:spid="_x0000_s1036" style="position:absolute;top:514;width:18086;height:8970" coordsize="18086,8970" o:gfxdata="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">
-                  <v:roundrect id="Shape 1073741835" o:spid="_x0000_s1037" style="position:absolute;width:18086;height:8831;visibility:visible;mso-wrap-style:square;v-text-anchor:top" arcsize="6554f" o:gfxdata="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" fillcolor="#f8d6cc" strokecolor="#ed7d31 [3205]" strokeweight="2pt">
-                    <v:fill opacity="59110f"/>
-                  </v:roundrect>
-                  <v:shape id="Shape 1073741836" o:spid="_x0000_s1038" type="#_x0000_t202" style="position:absolute;left:860;top:2734;width:12273;height:6236;visibility:visible;mso-wrap-style:square;v-text-anchor:top" o:gfxdata="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" filled="f" stroked="f" strokeweight="1pt">
-                    <v:stroke miterlimit="4"/>
-                    <v:textbox inset="3.9pt,3.9pt,3.9pt,3.9pt">
-                      <w:txbxContent>
-                        <w:p>
-                          <w:pPr>
-                            <w:pStyle w:val="Descripcin"/>
-                            <w:numPr>
-                              <w:ilvl w:val="1"/>
-                              <w:numId w:val="14"/>
-                            </w:numPr>
-                            <w:spacing w:after="36" w:line="216" w:lineRule="auto"/>
-                            <w:outlineLvl w:val="1"/>
-                            <w:rPr>
-                              <w:rFonts w:hint="eastAsia"/>
-                              <w:sz w:val="20"/>
-                              <w:szCs w:val="20"/>
-                            </w:rPr>
-                          </w:pPr>
-                          <w:bookmarkStart w:id="30" w:name="_Toc493860515"/>
-                          <w:bookmarkStart w:id="31" w:name="_Toc494460614"/>
-                          <w:r>
-                            <w:rPr>
-                              <w:sz w:val="20"/>
-                              <w:szCs w:val="20"/>
-                            </w:rPr>
-                            <w:t>IDENTIFICACIÓN</w:t>
-                          </w:r>
-                          <w:bookmarkEnd w:id="30"/>
-                          <w:bookmarkEnd w:id="31"/>
-                        </w:p>
-                      </w:txbxContent>
-                    </v:textbox>
-                  </v:shape>
-                </v:group>
-                <v:group id="Group 1073741840" o:spid="_x0000_s1039" style="position:absolute;left:10818;width:14793;height:14999" coordorigin="" coordsize="14793,14999" o:gfxdata="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">
-                  <v:shape id="Shape 1073741838" o:spid="_x0000_s1040" style="position:absolute;width:14793;height:14999;visibility:visible;mso-wrap-style:square;v-text-anchor:top" coordsize="21600,21600" o:gfxdata="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" path="m,21600c,9671,9671,,21600,r,21600l,21600xe" strokecolor="#d6712c" strokeweight="2pt">
-                    <v:path arrowok="t" o:extrusionok="f" o:connecttype="custom" o:connectlocs="739653,749998;739653,749998;739653,749998;739653,749998" o:connectangles="0,90,180,270"/>
-                  </v:shape>
-                  <v:shape id="Shape 1073741839" o:spid="_x0000_s1041" type="#_x0000_t202" style="position:absolute;left:4047;top:4393;width:10460;height:10606;visibility:visible;mso-wrap-style:square;v-text-anchor:middle" o:gfxdata="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" filled="f" stroked="f" strokeweight="1pt">
-                    <v:stroke miterlimit="4"/>
-                    <v:textbox inset="4.48pt,4.48pt,4.48pt,4.48pt">
-                      <w:txbxContent>
-                        <w:p>
-                          <w:pPr>
-                            <w:pStyle w:val="Descripcin"/>
-                            <w:tabs>
-                              <w:tab w:val="left" w:pos="560"/>
-                              <w:tab w:val="left" w:pos="1120"/>
-                            </w:tabs>
-                            <w:spacing w:after="67" w:line="216" w:lineRule="auto"/>
-                            <w:jc w:val="center"/>
-                            <w:rPr>
-                              <w:rFonts w:hint="eastAsia"/>
-                              <w:color w:val="auto"/>
-                            </w:rPr>
-                          </w:pPr>
-                          <w:bookmarkStart w:id="32" w:name="_Toc493860516"/>
-                          <w:bookmarkStart w:id="33" w:name="_Toc494460615"/>
-                          <w:r>
-                            <w:rPr>
-                              <w:color w:val="auto"/>
-                              <w:sz w:val="16"/>
-                              <w:szCs w:val="16"/>
-                            </w:rPr>
-                            <w:t>ANÁLISIS Y ESPECIFICACIÓN DE REQUISITOS</w:t>
-                          </w:r>
-                          <w:bookmarkEnd w:id="32"/>
-                          <w:bookmarkEnd w:id="33"/>
-                        </w:p>
-                      </w:txbxContent>
-                    </v:textbox>
-                  </v:shape>
-                </v:group>
-                <v:group id="Group 1073741843" o:spid="_x0000_s1042" style="position:absolute;left:27404;width:14793;height:14999" coordorigin="" coordsize="14793,14999" o:gfxdata="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">
-                  <v:shape id="Shape 1073741841" o:spid="_x0000_s1043" style="position:absolute;left:-103;top:103;width:14999;height:14793;rotation:90;visibility:visible;mso-wrap-style:square;v-text-anchor:top" coordsize="21600,21600" o:gfxdata="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" path="m,21600c,9671,9671,,21600,r,21600l,21600xe" strokecolor="#d6712c" strokeweight="2pt">
-                    <v:path arrowok="t" o:extrusionok="f" o:connecttype="custom" o:connectlocs="749997,739653;749997,739653;749997,739653;749997,739653" o:connectangles="0,90,180,270"/>
-                  </v:shape>
-                  <v:shape id="Shape 1073741842" o:spid="_x0000_s1044" type="#_x0000_t202" style="position:absolute;left:474;top:4393;width:11364;height:10606;visibility:visible;mso-wrap-style:square;v-text-anchor:middle" o:gfxdata="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" filled="f" stroked="f" strokeweight="1pt">
-                    <v:stroke miterlimit="4"/>
-                    <v:textbox inset="4.48pt,4.48pt,4.48pt,4.48pt">
-                      <w:txbxContent>
-                        <w:p>
-                          <w:pPr>
-                            <w:pStyle w:val="Descripcin"/>
-                            <w:tabs>
-                              <w:tab w:val="left" w:pos="560"/>
-                              <w:tab w:val="left" w:pos="1120"/>
-                            </w:tabs>
-                            <w:spacing w:after="67" w:line="216" w:lineRule="auto"/>
-                            <w:jc w:val="center"/>
-                            <w:rPr>
-                              <w:rFonts w:hint="eastAsia"/>
-                              <w:color w:val="auto"/>
-                            </w:rPr>
-                          </w:pPr>
-                          <w:bookmarkStart w:id="34" w:name="_Toc493860517"/>
-                          <w:bookmarkStart w:id="35" w:name="_Toc494460616"/>
-                          <w:r>
-                            <w:rPr>
-                              <w:color w:val="auto"/>
-                              <w:sz w:val="16"/>
-                              <w:szCs w:val="16"/>
-                            </w:rPr>
-                            <w:t>DISEÑO ARQUITECTÓNICO Y DETALLADO</w:t>
-                          </w:r>
-                          <w:bookmarkEnd w:id="34"/>
-                          <w:bookmarkEnd w:id="35"/>
-                        </w:p>
-                      </w:txbxContent>
-                    </v:textbox>
-                  </v:shape>
-                </v:group>
-                <v:group id="Group 1073741846" o:spid="_x0000_s1045" style="position:absolute;left:27404;top:16585;width:14793;height:15000" coordsize="14793,14999" o:gfxdata="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">
-                  <v:shape id="Shape 1073741844" o:spid="_x0000_s1046" style="position:absolute;width:14793;height:14999;rotation:180;visibility:visible;mso-wrap-style:square;v-text-anchor:top" coordsize="21600,21600" o:gfxdata="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" path="m,21600c,9671,9671,,21600,r,21600l,21600xe" strokecolor="#d6712c" strokeweight="2pt">
-                    <v:path arrowok="t" o:extrusionok="f" o:connecttype="custom" o:connectlocs="739653,749997;739653,749997;739653,749997;739653,749997" o:connectangles="0,90,180,270"/>
-                  </v:shape>
-                  <v:shape id="Shape 1073741845" o:spid="_x0000_s1047" type="#_x0000_t202" style="position:absolute;left:789;top:654;width:10461;height:8713;visibility:visible;mso-wrap-style:square;v-text-anchor:middle" o:gfxdata="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" filled="f" stroked="f" strokeweight="1pt">
-                    <v:stroke miterlimit="4"/>
-                    <v:textbox inset="4.48pt,4.48pt,4.48pt,4.48pt">
-                      <w:txbxContent>
-                        <w:p>
-                          <w:pPr>
-                            <w:pStyle w:val="Descripcin"/>
-                            <w:tabs>
-                              <w:tab w:val="left" w:pos="560"/>
-                              <w:tab w:val="left" w:pos="1120"/>
-                            </w:tabs>
-                            <w:spacing w:after="67" w:line="216" w:lineRule="auto"/>
-                            <w:jc w:val="center"/>
-                            <w:rPr>
-                              <w:rFonts w:hint="eastAsia"/>
-                              <w:color w:val="auto"/>
-                            </w:rPr>
-                          </w:pPr>
-                          <w:bookmarkStart w:id="36" w:name="_Toc493860518"/>
-                          <w:bookmarkStart w:id="37" w:name="_Toc494460617"/>
-                          <w:r>
-                            <w:rPr>
-                              <w:color w:val="auto"/>
-                              <w:sz w:val="16"/>
-                              <w:szCs w:val="16"/>
-                            </w:rPr>
-                            <w:t>IMPLEMENTACIÓN</w:t>
-                          </w:r>
-                          <w:bookmarkEnd w:id="36"/>
-                          <w:bookmarkEnd w:id="37"/>
-                        </w:p>
-                      </w:txbxContent>
-                    </v:textbox>
-                  </v:shape>
-                </v:group>
-                <v:group id="Group 1073741849" o:spid="_x0000_s1048" style="position:absolute;left:10818;top:16490;width:14793;height:15095" coordorigin=",-95" coordsize="14793,15095" o:gfxdata="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">
-                  <v:shape id="Shape 1073741847" o:spid="_x0000_s1049" style="position:absolute;left:-103;top:103;width:14999;height:14793;rotation:-90;visibility:visible;mso-wrap-style:square;v-text-anchor:top" coordsize="21600,21600" o:gfxdata="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" path="m,21600c,9671,9671,,21600,r,21600l,21600xe" strokecolor="#d6712c" strokeweight="2pt">
-                    <v:path arrowok="t" o:extrusionok="f" o:connecttype="custom" o:connectlocs="749997,739653;749997,739653;749997,739653;749997,739653" o:connectangles="0,90,180,270"/>
-                  </v:shape>
-                  <v:shape id="Shape 1073741848" o:spid="_x0000_s1050" type="#_x0000_t202" style="position:absolute;left:4047;top:-95;width:10460;height:10606;visibility:visible;mso-wrap-style:square;v-text-anchor:middle" o:gfxdata="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" filled="f" stroked="f" strokeweight="1pt">
-                    <v:stroke miterlimit="4"/>
-                    <v:textbox inset="4.48pt,4.48pt,4.48pt,4.48pt">
-                      <w:txbxContent>
-                        <w:p>
-                          <w:pPr>
-                            <w:pStyle w:val="Descripcin"/>
-                            <w:tabs>
-                              <w:tab w:val="left" w:pos="560"/>
-                              <w:tab w:val="left" w:pos="1120"/>
-                            </w:tabs>
-                            <w:spacing w:after="67" w:line="216" w:lineRule="auto"/>
-                            <w:jc w:val="center"/>
-                            <w:rPr>
-                              <w:rFonts w:hint="eastAsia"/>
-                              <w:color w:val="auto"/>
-                            </w:rPr>
-                          </w:pPr>
-                          <w:bookmarkStart w:id="38" w:name="_Toc493860519"/>
-                          <w:bookmarkStart w:id="39" w:name="_Toc494460618"/>
-                          <w:r>
-                            <w:rPr>
-                              <w:color w:val="auto"/>
-                              <w:sz w:val="16"/>
-                              <w:szCs w:val="16"/>
-                            </w:rPr>
-                            <w:t>DESPLIEGUE, PRUEBAS Y MANTENIMIENTO</w:t>
-                          </w:r>
-                          <w:bookmarkEnd w:id="38"/>
-                          <w:bookmarkEnd w:id="39"/>
-                        </w:p>
-                      </w:txbxContent>
-                    </v:textbox>
-                  </v:shape>
-                </v:group>
-                <v:shape id="Shape 1073741850" o:spid="_x0000_s1051" style="position:absolute;left:24206;top:3210;width:5013;height:2083;visibility:visible;mso-wrap-style:square;v-text-anchor:top" coordsize="21600,21600" o:gfxdata="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" path="m,21600c,9671,4706,,10510,v4476,,8461,5826,9929,14517l21600,14516r-1861,7084l16473,14516r1097,l17570,14516c15555,6947,10761,3981,6862,7894,4222,10543,2563,15830,2563,21600l,21600xe" fillcolor="#f4beab" strokecolor="#c45911 [2405]" strokeweight="2pt">
-                  <v:path arrowok="t" o:extrusionok="f" o:connecttype="custom" o:connectlocs="250662,104119;250662,104119;250662,104119;250662,104119" o:connectangles="0,90,180,270"/>
-                </v:shape>
-                <v:shape id="Shape 1073741851" o:spid="_x0000_s1052" style="position:absolute;left:23658;top:25396;width:5013;height:2082;rotation:180;visibility:visible;mso-wrap-style:square;v-text-anchor:top" coordsize="21600,21600" o:gfxdata="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" path="m,21600c,9671,4706,,10510,v4476,,8461,5826,9929,14517l21600,14516r-1861,7084l16473,14516r1097,l17570,14516c15555,6947,10761,3981,6862,7894,4222,10543,2563,15830,2563,21600l,21600xe" fillcolor="#f4beab" strokecolor="#c45911 [2405]" strokeweight="2pt">
-                  <v:path arrowok="t" o:extrusionok="f" o:connecttype="custom" o:connectlocs="250662,104119;250662,104119;250662,104119;250662,104119" o:connectangles="0,90,180,270"/>
-                </v:shape>
-                <w10:anchorlock/>
-              </v:group>
+              <v:roundrect w14:anchorId="5BBBAD66" id="Rectángulo redondeado 3" o:spid="_x0000_s1026" style="position:absolute;left:0;text-align:left;margin-left:151.45pt;margin-top:.8pt;width:160.1pt;height:49.45pt;z-index:251664384;visibility:visible;mso-wrap-style:square;mso-width-percent:0;mso-wrap-distance-left:9pt;mso-wrap-distance-top:0;mso-wrap-distance-right:9pt;mso-wrap-distance-bottom:0;mso-position-horizontal:absolute;mso-position-horizontal-relative:text;mso-position-vertical:absolute;mso-position-vertical-relative:text;mso-width-percent:0;mso-width-relative:margin;v-text-anchor:middle" arcsize="10923f" o:gfxdata="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" strokecolor="#5b9bd5 [3204]" strokeweight="2pt">
+                <v:textbox style="mso-fit-shape-to-text:t" inset="1.2699mm,1.2699mm,1.2699mm,1.2699mm">
+                  <w:txbxContent>
+                    <w:p>
+                      <w:pPr>
+                        <w:jc w:val="center"/>
+                        <w:rPr>
+                          <w:b/>
+                          <w:sz w:val="28"/>
+                          <w:szCs w:val="28"/>
+                        </w:rPr>
+                      </w:pPr>
+                      <w:proofErr w:type="spellStart"/>
+                      <w:r>
+                        <w:rPr>
+                          <w:b/>
+                          <w:sz w:val="28"/>
+                          <w:szCs w:val="28"/>
+                        </w:rPr>
+                        <w:t>Análisis</w:t>
+                      </w:r>
+                      <w:proofErr w:type="spellEnd"/>
+                      <w:r>
+                        <w:rPr>
+                          <w:b/>
+                          <w:sz w:val="28"/>
+                          <w:szCs w:val="28"/>
+                        </w:rPr>
+                        <w:t xml:space="preserve"> y </w:t>
+                      </w:r>
+                      <w:proofErr w:type="spellStart"/>
+                      <w:r>
+                        <w:rPr>
+                          <w:b/>
+                          <w:sz w:val="28"/>
+                          <w:szCs w:val="28"/>
+                        </w:rPr>
+                        <w:t>Especificación</w:t>
+                      </w:r>
+                      <w:proofErr w:type="spellEnd"/>
+                      <w:r>
+                        <w:rPr>
+                          <w:b/>
+                          <w:sz w:val="28"/>
+                          <w:szCs w:val="28"/>
+                        </w:rPr>
+                        <w:t xml:space="preserve"> de </w:t>
+                      </w:r>
+                      <w:proofErr w:type="spellStart"/>
+                      <w:r>
+                        <w:rPr>
+                          <w:b/>
+                          <w:sz w:val="28"/>
+                          <w:szCs w:val="28"/>
+                        </w:rPr>
+                        <w:t>Requisitos</w:t>
+                      </w:r>
+                      <w:proofErr w:type="spellEnd"/>
+                      <w:r>
+                        <w:rPr>
+                          <w:b/>
+                          <w:sz w:val="28"/>
+                          <w:szCs w:val="28"/>
+                        </w:rPr>
+                        <w:t xml:space="preserve"> </w:t>
+                      </w:r>
+                    </w:p>
+                  </w:txbxContent>
+                </v:textbox>
+              </v:roundrect>
             </w:pict>
           </mc:Fallback>
         </mc:AlternateContent>
@@ -6348,6 +5266,1150 @@
     <w:p>
       <w:pPr>
         <w:pStyle w:val="BodyA"/>
+        <w:rPr>
+          <w:rStyle w:val="None"/>
+          <w:rFonts w:ascii="Calibri" w:eastAsia="Calibri" w:hAnsi="Calibri" w:cs="Calibri"/>
+        </w:rPr>
+      </w:pPr>
+      <w:r>
+        <w:rPr>
+          <w:rFonts w:ascii="Calibri" w:eastAsia="Calibri" w:hAnsi="Calibri" w:cs="Calibri"/>
+          <w:noProof/>
+          <w:lang w:val="es-PE"/>
+        </w:rPr>
+        <mc:AlternateContent>
+          <mc:Choice Requires="wps">
+            <w:drawing>
+              <wp:anchor distT="0" distB="0" distL="114300" distR="114300" simplePos="0" relativeHeight="251663360" behindDoc="0" locked="0" layoutInCell="1" allowOverlap="1" wp14:anchorId="4DD44055" wp14:editId="62B4D0CC">
+                <wp:simplePos x="0" y="0"/>
+                <wp:positionH relativeFrom="column">
+                  <wp:posOffset>764275</wp:posOffset>
+                </wp:positionH>
+                <wp:positionV relativeFrom="paragraph">
+                  <wp:posOffset>17837</wp:posOffset>
+                </wp:positionV>
+                <wp:extent cx="4230796" cy="3138985"/>
+                <wp:effectExtent l="38100" t="38100" r="36830" b="42545"/>
+                <wp:wrapNone/>
+                <wp:docPr id="1" name="Elipse 1"/>
+                <wp:cNvGraphicFramePr/>
+                <a:graphic xmlns:a="http://schemas.openxmlformats.org/drawingml/2006/main">
+                  <a:graphicData uri="http://schemas.microsoft.com/office/word/2010/wordprocessingShape">
+                    <wps:wsp>
+                      <wps:cNvSpPr/>
+                      <wps:spPr>
+                        <a:xfrm>
+                          <a:off x="0" y="0"/>
+                          <a:ext cx="4230796" cy="3138985"/>
+                        </a:xfrm>
+                        <a:prstGeom prst="ellipse">
+                          <a:avLst/>
+                        </a:prstGeom>
+                        <a:noFill/>
+                        <a:ln w="76200" cap="flat">
+                          <a:solidFill>
+                            <a:srgbClr val="FFC000"/>
+                          </a:solidFill>
+                          <a:prstDash val="solid"/>
+                          <a:round/>
+                        </a:ln>
+                        <a:effectLst/>
+                        <a:sp3d/>
+                      </wps:spPr>
+                      <wps:style>
+                        <a:lnRef idx="0">
+                          <a:scrgbClr r="0" g="0" b="0"/>
+                        </a:lnRef>
+                        <a:fillRef idx="0">
+                          <a:scrgbClr r="0" g="0" b="0"/>
+                        </a:fillRef>
+                        <a:effectRef idx="0">
+                          <a:scrgbClr r="0" g="0" b="0"/>
+                        </a:effectRef>
+                        <a:fontRef idx="none"/>
+                      </wps:style>
+                      <wps:bodyPr rot="0" spcFirstLastPara="1" vertOverflow="overflow" horzOverflow="overflow" vert="horz" wrap="square" lIns="45718" tIns="45718" rIns="45718" bIns="45718" numCol="1" spcCol="38100" rtlCol="0" fromWordArt="0" anchor="ctr" anchorCtr="0" forceAA="0" compatLnSpc="1">
+                        <a:prstTxWarp prst="textNoShape">
+                          <a:avLst/>
+                        </a:prstTxWarp>
+                        <a:noAutofit/>
+                      </wps:bodyPr>
+                    </wps:wsp>
+                  </a:graphicData>
+                </a:graphic>
+                <wp14:sizeRelH relativeFrom="margin">
+                  <wp14:pctWidth>0</wp14:pctWidth>
+                </wp14:sizeRelH>
+                <wp14:sizeRelV relativeFrom="margin">
+                  <wp14:pctHeight>0</wp14:pctHeight>
+                </wp14:sizeRelV>
+              </wp:anchor>
+            </w:drawing>
+          </mc:Choice>
+          <mc:Fallback>
+            <w:pict>
+              <v:oval w14:anchorId="285D6BEE" id="Elipse 1" o:spid="_x0000_s1026" style="position:absolute;margin-left:60.2pt;margin-top:1.4pt;width:333.15pt;height:247.15pt;z-index:251663360;visibility:visible;mso-wrap-style:square;mso-width-percent:0;mso-height-percent:0;mso-wrap-distance-left:9pt;mso-wrap-distance-top:0;mso-wrap-distance-right:9pt;mso-wrap-distance-bottom:0;mso-position-horizontal:absolute;mso-position-horizontal-relative:text;mso-position-vertical:absolute;mso-position-vertical-relative:text;mso-width-percent:0;mso-height-percent:0;mso-width-relative:margin;mso-height-relative:margin;v-text-anchor:middle" o:gfxdata="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" filled="f" strokecolor="#ffc000" strokeweight="6pt">
+                <v:textbox inset="1.2699mm,1.2699mm,1.2699mm,1.2699mm"/>
+              </v:oval>
+            </w:pict>
+          </mc:Fallback>
+        </mc:AlternateContent>
+      </w:r>
+    </w:p>
+    <w:p>
+      <w:pPr>
+        <w:pStyle w:val="BodyA"/>
+        <w:ind w:left="188"/>
+        <w:rPr>
+          <w:rStyle w:val="None"/>
+          <w:rFonts w:ascii="Calibri" w:eastAsia="Calibri" w:hAnsi="Calibri" w:cs="Calibri"/>
+        </w:rPr>
+      </w:pPr>
+    </w:p>
+    <w:p>
+      <w:pPr>
+        <w:pStyle w:val="BodyA"/>
+        <w:ind w:left="188"/>
+        <w:rPr>
+          <w:rStyle w:val="None"/>
+          <w:rFonts w:ascii="Calibri" w:eastAsia="Calibri" w:hAnsi="Calibri" w:cs="Calibri"/>
+        </w:rPr>
+      </w:pPr>
+      <w:r>
+        <w:rPr>
+          <w:rFonts w:ascii="Calibri" w:eastAsia="Calibri" w:hAnsi="Calibri" w:cs="Calibri"/>
+          <w:noProof/>
+          <w:lang w:val="es-PE"/>
+        </w:rPr>
+        <mc:AlternateContent>
+          <mc:Choice Requires="wps">
+            <w:drawing>
+              <wp:anchor distT="0" distB="0" distL="114300" distR="114300" simplePos="0" relativeHeight="251668480" behindDoc="0" locked="0" layoutInCell="1" allowOverlap="1" wp14:anchorId="4DBB0CBB" wp14:editId="1BE44DFC">
+                <wp:simplePos x="0" y="0"/>
+                <wp:positionH relativeFrom="column">
+                  <wp:posOffset>4189863</wp:posOffset>
+                </wp:positionH>
+                <wp:positionV relativeFrom="paragraph">
+                  <wp:posOffset>18036</wp:posOffset>
+                </wp:positionV>
+                <wp:extent cx="1692322" cy="627797"/>
+                <wp:effectExtent l="0" t="0" r="22225" b="21590"/>
+                <wp:wrapNone/>
+                <wp:docPr id="7" name="Rectángulo redondeado 7"/>
+                <wp:cNvGraphicFramePr/>
+                <a:graphic xmlns:a="http://schemas.openxmlformats.org/drawingml/2006/main">
+                  <a:graphicData uri="http://schemas.microsoft.com/office/word/2010/wordprocessingShape">
+                    <wps:wsp>
+                      <wps:cNvSpPr/>
+                      <wps:spPr>
+                        <a:xfrm>
+                          <a:off x="0" y="0"/>
+                          <a:ext cx="1692322" cy="627797"/>
+                        </a:xfrm>
+                        <a:prstGeom prst="roundRect">
+                          <a:avLst/>
+                        </a:prstGeom>
+                        <a:solidFill>
+                          <a:srgbClr val="FFFFFF"/>
+                        </a:solidFill>
+                        <a:ln w="25400" cap="flat">
+                          <a:solidFill>
+                            <a:schemeClr val="accent1"/>
+                          </a:solidFill>
+                          <a:prstDash val="solid"/>
+                          <a:round/>
+                        </a:ln>
+                        <a:effectLst/>
+                        <a:sp3d/>
+                      </wps:spPr>
+                      <wps:style>
+                        <a:lnRef idx="0">
+                          <a:scrgbClr r="0" g="0" b="0"/>
+                        </a:lnRef>
+                        <a:fillRef idx="0">
+                          <a:scrgbClr r="0" g="0" b="0"/>
+                        </a:fillRef>
+                        <a:effectRef idx="0">
+                          <a:scrgbClr r="0" g="0" b="0"/>
+                        </a:effectRef>
+                        <a:fontRef idx="none"/>
+                      </wps:style>
+                      <wps:txbx>
+                        <w:txbxContent>
+                          <w:p>
+                            <w:pPr>
+                              <w:jc w:val="center"/>
+                              <w:rPr>
+                                <w:b/>
+                                <w:sz w:val="32"/>
+                                <w:szCs w:val="32"/>
+                              </w:rPr>
+                            </w:pPr>
+                            <w:proofErr w:type="spellStart"/>
+                            <w:r>
+                              <w:rPr>
+                                <w:b/>
+                                <w:sz w:val="32"/>
+                                <w:szCs w:val="32"/>
+                              </w:rPr>
+                              <w:t>Diseño</w:t>
+                            </w:r>
+                            <w:proofErr w:type="spellEnd"/>
+                            <w:r>
+                              <w:rPr>
+                                <w:b/>
+                                <w:sz w:val="32"/>
+                                <w:szCs w:val="32"/>
+                              </w:rPr>
+                              <w:t xml:space="preserve"> </w:t>
+                            </w:r>
+                            <w:proofErr w:type="spellStart"/>
+                            <w:r>
+                              <w:rPr>
+                                <w:b/>
+                                <w:sz w:val="32"/>
+                                <w:szCs w:val="32"/>
+                              </w:rPr>
+                              <w:t>Arquitectónico</w:t>
+                            </w:r>
+                            <w:proofErr w:type="spellEnd"/>
+                          </w:p>
+                        </w:txbxContent>
+                      </wps:txbx>
+                      <wps:bodyPr rot="0" spcFirstLastPara="1" vertOverflow="overflow" horzOverflow="overflow" vert="horz" wrap="square" lIns="45718" tIns="45718" rIns="45718" bIns="45718" numCol="1" spcCol="38100" rtlCol="0" fromWordArt="0" anchor="ctr" anchorCtr="0" forceAA="0" compatLnSpc="1">
+                        <a:prstTxWarp prst="textNoShape">
+                          <a:avLst/>
+                        </a:prstTxWarp>
+                        <a:spAutoFit/>
+                      </wps:bodyPr>
+                    </wps:wsp>
+                  </a:graphicData>
+                </a:graphic>
+                <wp14:sizeRelH relativeFrom="margin">
+                  <wp14:pctWidth>0</wp14:pctWidth>
+                </wp14:sizeRelH>
+              </wp:anchor>
+            </w:drawing>
+          </mc:Choice>
+          <mc:Fallback>
+            <w:pict>
+              <v:roundrect w14:anchorId="4DBB0CBB" id="Rectángulo redondeado 7" o:spid="_x0000_s1027" style="position:absolute;left:0;text-align:left;margin-left:329.9pt;margin-top:1.4pt;width:133.25pt;height:49.45pt;z-index:251668480;visibility:visible;mso-wrap-style:square;mso-width-percent:0;mso-wrap-distance-left:9pt;mso-wrap-distance-top:0;mso-wrap-distance-right:9pt;mso-wrap-distance-bottom:0;mso-position-horizontal:absolute;mso-position-horizontal-relative:text;mso-position-vertical:absolute;mso-position-vertical-relative:text;mso-width-percent:0;mso-width-relative:margin;v-text-anchor:middle" arcsize="10923f" o:gfxdata="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" strokecolor="#5b9bd5 [3204]" strokeweight="2pt">
+                <v:textbox style="mso-fit-shape-to-text:t" inset="1.2699mm,1.2699mm,1.2699mm,1.2699mm">
+                  <w:txbxContent>
+                    <w:p>
+                      <w:pPr>
+                        <w:jc w:val="center"/>
+                        <w:rPr>
+                          <w:b/>
+                          <w:sz w:val="32"/>
+                          <w:szCs w:val="32"/>
+                        </w:rPr>
+                      </w:pPr>
+                      <w:proofErr w:type="spellStart"/>
+                      <w:r>
+                        <w:rPr>
+                          <w:b/>
+                          <w:sz w:val="32"/>
+                          <w:szCs w:val="32"/>
+                        </w:rPr>
+                        <w:t>Diseño</w:t>
+                      </w:r>
+                      <w:proofErr w:type="spellEnd"/>
+                      <w:r>
+                        <w:rPr>
+                          <w:b/>
+                          <w:sz w:val="32"/>
+                          <w:szCs w:val="32"/>
+                        </w:rPr>
+                        <w:t xml:space="preserve"> </w:t>
+                      </w:r>
+                      <w:proofErr w:type="spellStart"/>
+                      <w:r>
+                        <w:rPr>
+                          <w:b/>
+                          <w:sz w:val="32"/>
+                          <w:szCs w:val="32"/>
+                        </w:rPr>
+                        <w:t>Arquitectónico</w:t>
+                      </w:r>
+                      <w:proofErr w:type="spellEnd"/>
+                    </w:p>
+                  </w:txbxContent>
+                </v:textbox>
+              </v:roundrect>
+            </w:pict>
+          </mc:Fallback>
+        </mc:AlternateContent>
+      </w:r>
+    </w:p>
+    <w:p>
+      <w:pPr>
+        <w:pStyle w:val="BodyA"/>
+        <w:ind w:left="188"/>
+        <w:rPr>
+          <w:rStyle w:val="None"/>
+          <w:rFonts w:ascii="Calibri" w:eastAsia="Calibri" w:hAnsi="Calibri" w:cs="Calibri"/>
+        </w:rPr>
+      </w:pPr>
+      <w:r>
+        <w:rPr>
+          <w:rFonts w:ascii="Calibri" w:eastAsia="Calibri" w:hAnsi="Calibri" w:cs="Calibri"/>
+          <w:noProof/>
+          <w:lang w:val="es-PE"/>
+        </w:rPr>
+        <mc:AlternateContent>
+          <mc:Choice Requires="wps">
+            <w:drawing>
+              <wp:anchor distT="0" distB="0" distL="114300" distR="114300" simplePos="0" relativeHeight="251669504" behindDoc="0" locked="0" layoutInCell="1" allowOverlap="1" wp14:anchorId="20906D2D" wp14:editId="5FB92CC4">
+                <wp:simplePos x="0" y="0"/>
+                <wp:positionH relativeFrom="margin">
+                  <wp:align>left</wp:align>
+                </wp:positionH>
+                <wp:positionV relativeFrom="paragraph">
+                  <wp:posOffset>12946</wp:posOffset>
+                </wp:positionV>
+                <wp:extent cx="1378424" cy="627797"/>
+                <wp:effectExtent l="0" t="0" r="12700" b="20320"/>
+                <wp:wrapNone/>
+                <wp:docPr id="8" name="Rectángulo redondeado 8"/>
+                <wp:cNvGraphicFramePr/>
+                <a:graphic xmlns:a="http://schemas.openxmlformats.org/drawingml/2006/main">
+                  <a:graphicData uri="http://schemas.microsoft.com/office/word/2010/wordprocessingShape">
+                    <wps:wsp>
+                      <wps:cNvSpPr/>
+                      <wps:spPr>
+                        <a:xfrm>
+                          <a:off x="0" y="0"/>
+                          <a:ext cx="1378424" cy="627797"/>
+                        </a:xfrm>
+                        <a:prstGeom prst="roundRect">
+                          <a:avLst/>
+                        </a:prstGeom>
+                        <a:solidFill>
+                          <a:srgbClr val="FFFFFF"/>
+                        </a:solidFill>
+                        <a:ln w="25400" cap="flat">
+                          <a:solidFill>
+                            <a:schemeClr val="accent1"/>
+                          </a:solidFill>
+                          <a:prstDash val="solid"/>
+                          <a:round/>
+                        </a:ln>
+                        <a:effectLst/>
+                        <a:sp3d/>
+                      </wps:spPr>
+                      <wps:style>
+                        <a:lnRef idx="0">
+                          <a:scrgbClr r="0" g="0" b="0"/>
+                        </a:lnRef>
+                        <a:fillRef idx="0">
+                          <a:scrgbClr r="0" g="0" b="0"/>
+                        </a:fillRef>
+                        <a:effectRef idx="0">
+                          <a:scrgbClr r="0" g="0" b="0"/>
+                        </a:effectRef>
+                        <a:fontRef idx="none"/>
+                      </wps:style>
+                      <wps:txbx>
+                        <w:txbxContent>
+                          <w:p>
+                            <w:pPr>
+                              <w:jc w:val="center"/>
+                              <w:rPr>
+                                <w:b/>
+                                <w:sz w:val="32"/>
+                                <w:szCs w:val="32"/>
+                              </w:rPr>
+                            </w:pPr>
+                            <w:proofErr w:type="spellStart"/>
+                            <w:r>
+                              <w:rPr>
+                                <w:b/>
+                                <w:sz w:val="32"/>
+                                <w:szCs w:val="32"/>
+                              </w:rPr>
+                              <w:t>Despliegue</w:t>
+                            </w:r>
+                            <w:proofErr w:type="spellEnd"/>
+                          </w:p>
+                        </w:txbxContent>
+                      </wps:txbx>
+                      <wps:bodyPr rot="0" spcFirstLastPara="1" vertOverflow="overflow" horzOverflow="overflow" vert="horz" wrap="square" lIns="45718" tIns="45718" rIns="45718" bIns="45718" numCol="1" spcCol="38100" rtlCol="0" fromWordArt="0" anchor="ctr" anchorCtr="0" forceAA="0" compatLnSpc="1">
+                        <a:prstTxWarp prst="textNoShape">
+                          <a:avLst/>
+                        </a:prstTxWarp>
+                        <a:spAutoFit/>
+                      </wps:bodyPr>
+                    </wps:wsp>
+                  </a:graphicData>
+                </a:graphic>
+              </wp:anchor>
+            </w:drawing>
+          </mc:Choice>
+          <mc:Fallback>
+            <w:pict>
+              <v:roundrect w14:anchorId="20906D2D" id="Rectángulo redondeado 8" o:spid="_x0000_s1028" style="position:absolute;left:0;text-align:left;margin-left:0;margin-top:1pt;width:108.55pt;height:49.45pt;z-index:251669504;visibility:visible;mso-wrap-style:square;mso-wrap-distance-left:9pt;mso-wrap-distance-top:0;mso-wrap-distance-right:9pt;mso-wrap-distance-bottom:0;mso-position-horizontal:left;mso-position-horizontal-relative:margin;mso-position-vertical:absolute;mso-position-vertical-relative:text;v-text-anchor:middle" arcsize="10923f" o:gfxdata="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" strokecolor="#5b9bd5 [3204]" strokeweight="2pt">
+                <v:textbox style="mso-fit-shape-to-text:t" inset="1.2699mm,1.2699mm,1.2699mm,1.2699mm">
+                  <w:txbxContent>
+                    <w:p>
+                      <w:pPr>
+                        <w:jc w:val="center"/>
+                        <w:rPr>
+                          <w:b/>
+                          <w:sz w:val="32"/>
+                          <w:szCs w:val="32"/>
+                        </w:rPr>
+                      </w:pPr>
+                      <w:proofErr w:type="spellStart"/>
+                      <w:r>
+                        <w:rPr>
+                          <w:b/>
+                          <w:sz w:val="32"/>
+                          <w:szCs w:val="32"/>
+                        </w:rPr>
+                        <w:t>Despliegue</w:t>
+                      </w:r>
+                      <w:proofErr w:type="spellEnd"/>
+                    </w:p>
+                  </w:txbxContent>
+                </v:textbox>
+                <w10:wrap anchorx="margin"/>
+              </v:roundrect>
+            </w:pict>
+          </mc:Fallback>
+        </mc:AlternateContent>
+      </w:r>
+    </w:p>
+    <w:p>
+      <w:pPr>
+        <w:pStyle w:val="BodyA"/>
+        <w:rPr>
+          <w:rStyle w:val="None"/>
+          <w:rFonts w:ascii="Calibri" w:eastAsia="Calibri" w:hAnsi="Calibri" w:cs="Calibri"/>
+        </w:rPr>
+      </w:pPr>
+      <w:r>
+        <w:rPr>
+          <w:rFonts w:ascii="Calibri" w:eastAsia="Calibri" w:hAnsi="Calibri" w:cs="Calibri"/>
+          <w:noProof/>
+          <w:lang w:val="es-PE"/>
+        </w:rPr>
+        <mc:AlternateContent>
+          <mc:Choice Requires="wps">
+            <w:drawing>
+              <wp:anchor distT="0" distB="0" distL="114300" distR="114300" simplePos="0" relativeHeight="251670528" behindDoc="0" locked="0" layoutInCell="1" allowOverlap="1" wp14:anchorId="5DF737BD" wp14:editId="70223402">
+                <wp:simplePos x="0" y="0"/>
+                <wp:positionH relativeFrom="margin">
+                  <wp:posOffset>1241946</wp:posOffset>
+                </wp:positionH>
+                <wp:positionV relativeFrom="paragraph">
+                  <wp:posOffset>127417</wp:posOffset>
+                </wp:positionV>
+                <wp:extent cx="3110865" cy="1309730"/>
+                <wp:effectExtent l="0" t="0" r="13335" b="24130"/>
+                <wp:wrapNone/>
+                <wp:docPr id="9" name="Rectángulo redondeado 9"/>
+                <wp:cNvGraphicFramePr/>
+                <a:graphic xmlns:a="http://schemas.openxmlformats.org/drawingml/2006/main">
+                  <a:graphicData uri="http://schemas.microsoft.com/office/word/2010/wordprocessingShape">
+                    <wps:wsp>
+                      <wps:cNvSpPr/>
+                      <wps:spPr>
+                        <a:xfrm>
+                          <a:off x="0" y="0"/>
+                          <a:ext cx="3110865" cy="1309730"/>
+                        </a:xfrm>
+                        <a:prstGeom prst="roundRect">
+                          <a:avLst/>
+                        </a:prstGeom>
+                        <a:solidFill>
+                          <a:srgbClr val="FFFFFF"/>
+                        </a:solidFill>
+                        <a:ln w="25400" cap="flat">
+                          <a:solidFill>
+                            <a:schemeClr val="accent1"/>
+                          </a:solidFill>
+                          <a:prstDash val="solid"/>
+                          <a:round/>
+                        </a:ln>
+                        <a:effectLst/>
+                        <a:sp3d/>
+                      </wps:spPr>
+                      <wps:style>
+                        <a:lnRef idx="0">
+                          <a:scrgbClr r="0" g="0" b="0"/>
+                        </a:lnRef>
+                        <a:fillRef idx="0">
+                          <a:scrgbClr r="0" g="0" b="0"/>
+                        </a:fillRef>
+                        <a:effectRef idx="0">
+                          <a:scrgbClr r="0" g="0" b="0"/>
+                        </a:effectRef>
+                        <a:fontRef idx="none"/>
+                      </wps:style>
+                      <wps:txbx>
+                        <w:txbxContent>
+                          <w:p>
+                            <w:pPr>
+                              <w:jc w:val="center"/>
+                              <w:rPr>
+                                <w:b/>
+                                <w:sz w:val="44"/>
+                                <w:szCs w:val="44"/>
+                              </w:rPr>
+                            </w:pPr>
+                            <w:proofErr w:type="spellStart"/>
+                            <w:r>
+                              <w:rPr>
+                                <w:b/>
+                                <w:sz w:val="44"/>
+                                <w:szCs w:val="44"/>
+                              </w:rPr>
+                              <w:t>Mantenimiento</w:t>
+                            </w:r>
+                            <w:proofErr w:type="spellEnd"/>
+                          </w:p>
+                        </w:txbxContent>
+                      </wps:txbx>
+                      <wps:bodyPr rot="0" spcFirstLastPara="1" vertOverflow="overflow" horzOverflow="overflow" vert="horz" wrap="square" lIns="45718" tIns="45718" rIns="45718" bIns="45718" numCol="1" spcCol="38100" rtlCol="0" fromWordArt="0" anchor="ctr" anchorCtr="0" forceAA="0" compatLnSpc="1">
+                        <a:prstTxWarp prst="textNoShape">
+                          <a:avLst/>
+                        </a:prstTxWarp>
+                        <a:noAutofit/>
+                      </wps:bodyPr>
+                    </wps:wsp>
+                  </a:graphicData>
+                </a:graphic>
+                <wp14:sizeRelH relativeFrom="margin">
+                  <wp14:pctWidth>0</wp14:pctWidth>
+                </wp14:sizeRelH>
+                <wp14:sizeRelV relativeFrom="margin">
+                  <wp14:pctHeight>0</wp14:pctHeight>
+                </wp14:sizeRelV>
+              </wp:anchor>
+            </w:drawing>
+          </mc:Choice>
+          <mc:Fallback>
+            <w:pict>
+              <v:roundrect w14:anchorId="5DF737BD" id="Rectángulo redondeado 9" o:spid="_x0000_s1029" style="position:absolute;margin-left:97.8pt;margin-top:10.05pt;width:244.95pt;height:103.15pt;z-index:251670528;visibility:visible;mso-wrap-style:square;mso-width-percent:0;mso-height-percent:0;mso-wrap-distance-left:9pt;mso-wrap-distance-top:0;mso-wrap-distance-right:9pt;mso-wrap-distance-bottom:0;mso-position-horizontal:absolute;mso-position-horizontal-relative:margin;mso-position-vertical:absolute;mso-position-vertical-relative:text;mso-width-percent:0;mso-height-percent:0;mso-width-relative:margin;mso-height-relative:margin;v-text-anchor:middle" arcsize="10923f" o:gfxdata="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" strokecolor="#5b9bd5 [3204]" strokeweight="2pt">
+                <v:textbox inset="1.2699mm,1.2699mm,1.2699mm,1.2699mm">
+                  <w:txbxContent>
+                    <w:p>
+                      <w:pPr>
+                        <w:jc w:val="center"/>
+                        <w:rPr>
+                          <w:b/>
+                          <w:sz w:val="44"/>
+                          <w:szCs w:val="44"/>
+                        </w:rPr>
+                      </w:pPr>
+                      <w:proofErr w:type="spellStart"/>
+                      <w:r>
+                        <w:rPr>
+                          <w:b/>
+                          <w:sz w:val="44"/>
+                          <w:szCs w:val="44"/>
+                        </w:rPr>
+                        <w:t>Mantenimiento</w:t>
+                      </w:r>
+                      <w:proofErr w:type="spellEnd"/>
+                    </w:p>
+                  </w:txbxContent>
+                </v:textbox>
+                <w10:wrap anchorx="margin"/>
+              </v:roundrect>
+            </w:pict>
+          </mc:Fallback>
+        </mc:AlternateContent>
+      </w:r>
+    </w:p>
+    <w:p>
+      <w:pPr>
+        <w:pStyle w:val="BodyA"/>
+        <w:ind w:left="188"/>
+        <w:rPr>
+          <w:rStyle w:val="None"/>
+          <w:rFonts w:ascii="Calibri" w:eastAsia="Calibri" w:hAnsi="Calibri" w:cs="Calibri"/>
+        </w:rPr>
+      </w:pPr>
+    </w:p>
+    <w:p>
+      <w:pPr>
+        <w:pStyle w:val="BodyA"/>
+        <w:ind w:left="188"/>
+        <w:rPr>
+          <w:rStyle w:val="None"/>
+          <w:rFonts w:ascii="Calibri" w:eastAsia="Calibri" w:hAnsi="Calibri" w:cs="Calibri"/>
+        </w:rPr>
+      </w:pPr>
+    </w:p>
+    <w:p>
+      <w:pPr>
+        <w:pStyle w:val="BodyA"/>
+        <w:ind w:left="188"/>
+        <w:rPr>
+          <w:rStyle w:val="None"/>
+          <w:rFonts w:ascii="Calibri" w:eastAsia="Calibri" w:hAnsi="Calibri" w:cs="Calibri"/>
+        </w:rPr>
+      </w:pPr>
+    </w:p>
+    <w:p>
+      <w:pPr>
+        <w:pStyle w:val="BodyA"/>
+        <w:ind w:left="188"/>
+        <w:rPr>
+          <w:rStyle w:val="None"/>
+          <w:rFonts w:ascii="Calibri" w:eastAsia="Calibri" w:hAnsi="Calibri" w:cs="Calibri"/>
+        </w:rPr>
+      </w:pPr>
+    </w:p>
+    <w:p>
+      <w:pPr>
+        <w:pStyle w:val="BodyA"/>
+        <w:ind w:left="188"/>
+        <w:rPr>
+          <w:rStyle w:val="None"/>
+          <w:rFonts w:ascii="Calibri" w:eastAsia="Calibri" w:hAnsi="Calibri" w:cs="Calibri"/>
+        </w:rPr>
+      </w:pPr>
+    </w:p>
+    <w:p>
+      <w:pPr>
+        <w:pStyle w:val="BodyA"/>
+        <w:ind w:left="188"/>
+        <w:rPr>
+          <w:rStyle w:val="None"/>
+          <w:rFonts w:ascii="Calibri" w:eastAsia="Calibri" w:hAnsi="Calibri" w:cs="Calibri"/>
+        </w:rPr>
+      </w:pPr>
+    </w:p>
+    <w:p>
+      <w:pPr>
+        <w:pStyle w:val="BodyA"/>
+        <w:ind w:left="188"/>
+        <w:rPr>
+          <w:rStyle w:val="None"/>
+          <w:rFonts w:ascii="Calibri" w:eastAsia="Calibri" w:hAnsi="Calibri" w:cs="Calibri"/>
+        </w:rPr>
+      </w:pPr>
+      <w:r>
+        <w:rPr>
+          <w:rFonts w:ascii="Calibri" w:eastAsia="Calibri" w:hAnsi="Calibri" w:cs="Calibri"/>
+          <w:noProof/>
+          <w:lang w:val="es-PE"/>
+        </w:rPr>
+        <mc:AlternateContent>
+          <mc:Choice Requires="wps">
+            <w:drawing>
+              <wp:anchor distT="0" distB="0" distL="114300" distR="114300" simplePos="0" relativeHeight="251667456" behindDoc="0" locked="0" layoutInCell="1" allowOverlap="1" wp14:anchorId="6B323592" wp14:editId="003E2432">
+                <wp:simplePos x="0" y="0"/>
+                <wp:positionH relativeFrom="column">
+                  <wp:posOffset>4096319</wp:posOffset>
+                </wp:positionH>
+                <wp:positionV relativeFrom="paragraph">
+                  <wp:posOffset>150211</wp:posOffset>
+                </wp:positionV>
+                <wp:extent cx="1378424" cy="627797"/>
+                <wp:effectExtent l="0" t="0" r="12700" b="20320"/>
+                <wp:wrapNone/>
+                <wp:docPr id="6" name="Rectángulo redondeado 6"/>
+                <wp:cNvGraphicFramePr/>
+                <a:graphic xmlns:a="http://schemas.openxmlformats.org/drawingml/2006/main">
+                  <a:graphicData uri="http://schemas.microsoft.com/office/word/2010/wordprocessingShape">
+                    <wps:wsp>
+                      <wps:cNvSpPr/>
+                      <wps:spPr>
+                        <a:xfrm>
+                          <a:off x="0" y="0"/>
+                          <a:ext cx="1378424" cy="627797"/>
+                        </a:xfrm>
+                        <a:prstGeom prst="roundRect">
+                          <a:avLst/>
+                        </a:prstGeom>
+                        <a:solidFill>
+                          <a:srgbClr val="FFFFFF"/>
+                        </a:solidFill>
+                        <a:ln w="25400" cap="flat">
+                          <a:solidFill>
+                            <a:schemeClr val="accent1"/>
+                          </a:solidFill>
+                          <a:prstDash val="solid"/>
+                          <a:round/>
+                        </a:ln>
+                        <a:effectLst/>
+                        <a:sp3d/>
+                      </wps:spPr>
+                      <wps:style>
+                        <a:lnRef idx="0">
+                          <a:scrgbClr r="0" g="0" b="0"/>
+                        </a:lnRef>
+                        <a:fillRef idx="0">
+                          <a:scrgbClr r="0" g="0" b="0"/>
+                        </a:fillRef>
+                        <a:effectRef idx="0">
+                          <a:scrgbClr r="0" g="0" b="0"/>
+                        </a:effectRef>
+                        <a:fontRef idx="none"/>
+                      </wps:style>
+                      <wps:txbx>
+                        <w:txbxContent>
+                          <w:p>
+                            <w:pPr>
+                              <w:jc w:val="center"/>
+                              <w:rPr>
+                                <w:b/>
+                                <w:sz w:val="32"/>
+                                <w:szCs w:val="32"/>
+                              </w:rPr>
+                            </w:pPr>
+                            <w:proofErr w:type="spellStart"/>
+                            <w:r>
+                              <w:rPr>
+                                <w:b/>
+                                <w:sz w:val="32"/>
+                                <w:szCs w:val="32"/>
+                              </w:rPr>
+                              <w:t>Diseño</w:t>
+                            </w:r>
+                            <w:proofErr w:type="spellEnd"/>
+                            <w:r>
+                              <w:rPr>
+                                <w:b/>
+                                <w:sz w:val="32"/>
+                                <w:szCs w:val="32"/>
+                              </w:rPr>
+                              <w:t xml:space="preserve"> </w:t>
+                            </w:r>
+                            <w:proofErr w:type="spellStart"/>
+                            <w:r>
+                              <w:rPr>
+                                <w:b/>
+                                <w:sz w:val="32"/>
+                                <w:szCs w:val="32"/>
+                              </w:rPr>
+                              <w:t>Detallado</w:t>
+                            </w:r>
+                            <w:proofErr w:type="spellEnd"/>
+                          </w:p>
+                        </w:txbxContent>
+                      </wps:txbx>
+                      <wps:bodyPr rot="0" spcFirstLastPara="1" vertOverflow="overflow" horzOverflow="overflow" vert="horz" wrap="square" lIns="45718" tIns="45718" rIns="45718" bIns="45718" numCol="1" spcCol="38100" rtlCol="0" fromWordArt="0" anchor="ctr" anchorCtr="0" forceAA="0" compatLnSpc="1">
+                        <a:prstTxWarp prst="textNoShape">
+                          <a:avLst/>
+                        </a:prstTxWarp>
+                        <a:spAutoFit/>
+                      </wps:bodyPr>
+                    </wps:wsp>
+                  </a:graphicData>
+                </a:graphic>
+              </wp:anchor>
+            </w:drawing>
+          </mc:Choice>
+          <mc:Fallback>
+            <w:pict>
+              <v:roundrect w14:anchorId="6B323592" id="Rectángulo redondeado 6" o:spid="_x0000_s1030" style="position:absolute;left:0;text-align:left;margin-left:322.55pt;margin-top:11.85pt;width:108.55pt;height:49.45pt;z-index:251667456;visibility:visible;mso-wrap-style:square;mso-wrap-distance-left:9pt;mso-wrap-distance-top:0;mso-wrap-distance-right:9pt;mso-wrap-distance-bottom:0;mso-position-horizontal:absolute;mso-position-horizontal-relative:text;mso-position-vertical:absolute;mso-position-vertical-relative:text;v-text-anchor:middle" arcsize="10923f" o:gfxdata="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" strokecolor="#5b9bd5 [3204]" strokeweight="2pt">
+                <v:textbox style="mso-fit-shape-to-text:t" inset="1.2699mm,1.2699mm,1.2699mm,1.2699mm">
+                  <w:txbxContent>
+                    <w:p>
+                      <w:pPr>
+                        <w:jc w:val="center"/>
+                        <w:rPr>
+                          <w:b/>
+                          <w:sz w:val="32"/>
+                          <w:szCs w:val="32"/>
+                        </w:rPr>
+                      </w:pPr>
+                      <w:proofErr w:type="spellStart"/>
+                      <w:r>
+                        <w:rPr>
+                          <w:b/>
+                          <w:sz w:val="32"/>
+                          <w:szCs w:val="32"/>
+                        </w:rPr>
+                        <w:t>Diseño</w:t>
+                      </w:r>
+                      <w:proofErr w:type="spellEnd"/>
+                      <w:r>
+                        <w:rPr>
+                          <w:b/>
+                          <w:sz w:val="32"/>
+                          <w:szCs w:val="32"/>
+                        </w:rPr>
+                        <w:t xml:space="preserve"> </w:t>
+                      </w:r>
+                      <w:proofErr w:type="spellStart"/>
+                      <w:r>
+                        <w:rPr>
+                          <w:b/>
+                          <w:sz w:val="32"/>
+                          <w:szCs w:val="32"/>
+                        </w:rPr>
+                        <w:t>Detallado</w:t>
+                      </w:r>
+                      <w:proofErr w:type="spellEnd"/>
+                    </w:p>
+                  </w:txbxContent>
+                </v:textbox>
+              </v:roundrect>
+            </w:pict>
+          </mc:Fallback>
+        </mc:AlternateContent>
+      </w:r>
+      <w:r>
+        <w:rPr>
+          <w:rFonts w:ascii="Calibri" w:eastAsia="Calibri" w:hAnsi="Calibri" w:cs="Calibri"/>
+          <w:noProof/>
+          <w:lang w:val="es-PE"/>
+        </w:rPr>
+        <mc:AlternateContent>
+          <mc:Choice Requires="wps">
+            <w:drawing>
+              <wp:anchor distT="0" distB="0" distL="114300" distR="114300" simplePos="0" relativeHeight="251665408" behindDoc="0" locked="0" layoutInCell="1" allowOverlap="1" wp14:anchorId="6AFF32E8" wp14:editId="5B50D695">
+                <wp:simplePos x="0" y="0"/>
+                <wp:positionH relativeFrom="margin">
+                  <wp:align>left</wp:align>
+                </wp:positionH>
+                <wp:positionV relativeFrom="paragraph">
+                  <wp:posOffset>81280</wp:posOffset>
+                </wp:positionV>
+                <wp:extent cx="1377950" cy="627380"/>
+                <wp:effectExtent l="0" t="0" r="12700" b="20320"/>
+                <wp:wrapNone/>
+                <wp:docPr id="4" name="Rectángulo redondeado 4"/>
+                <wp:cNvGraphicFramePr/>
+                <a:graphic xmlns:a="http://schemas.openxmlformats.org/drawingml/2006/main">
+                  <a:graphicData uri="http://schemas.microsoft.com/office/word/2010/wordprocessingShape">
+                    <wps:wsp>
+                      <wps:cNvSpPr/>
+                      <wps:spPr>
+                        <a:xfrm>
+                          <a:off x="0" y="0"/>
+                          <a:ext cx="1377950" cy="627380"/>
+                        </a:xfrm>
+                        <a:prstGeom prst="roundRect">
+                          <a:avLst/>
+                        </a:prstGeom>
+                        <a:solidFill>
+                          <a:srgbClr val="FFFFFF"/>
+                        </a:solidFill>
+                        <a:ln w="25400" cap="flat">
+                          <a:solidFill>
+                            <a:schemeClr val="accent1"/>
+                          </a:solidFill>
+                          <a:prstDash val="solid"/>
+                          <a:round/>
+                        </a:ln>
+                        <a:effectLst/>
+                        <a:sp3d/>
+                      </wps:spPr>
+                      <wps:style>
+                        <a:lnRef idx="0">
+                          <a:scrgbClr r="0" g="0" b="0"/>
+                        </a:lnRef>
+                        <a:fillRef idx="0">
+                          <a:scrgbClr r="0" g="0" b="0"/>
+                        </a:fillRef>
+                        <a:effectRef idx="0">
+                          <a:scrgbClr r="0" g="0" b="0"/>
+                        </a:effectRef>
+                        <a:fontRef idx="none"/>
+                      </wps:style>
+                      <wps:txbx>
+                        <w:txbxContent>
+                          <w:p>
+                            <w:pPr>
+                              <w:jc w:val="center"/>
+                              <w:rPr>
+                                <w:b/>
+                                <w:sz w:val="32"/>
+                                <w:szCs w:val="32"/>
+                              </w:rPr>
+                            </w:pPr>
+                            <w:proofErr w:type="spellStart"/>
+                            <w:r>
+                              <w:rPr>
+                                <w:b/>
+                                <w:sz w:val="32"/>
+                                <w:szCs w:val="32"/>
+                              </w:rPr>
+                              <w:t>Prueba</w:t>
+                            </w:r>
+                            <w:proofErr w:type="spellEnd"/>
+                          </w:p>
+                        </w:txbxContent>
+                      </wps:txbx>
+                      <wps:bodyPr rot="0" spcFirstLastPara="1" vertOverflow="overflow" horzOverflow="overflow" vert="horz" wrap="square" lIns="45718" tIns="45718" rIns="45718" bIns="45718" numCol="1" spcCol="38100" rtlCol="0" fromWordArt="0" anchor="ctr" anchorCtr="0" forceAA="0" compatLnSpc="1">
+                        <a:prstTxWarp prst="textNoShape">
+                          <a:avLst/>
+                        </a:prstTxWarp>
+                        <a:spAutoFit/>
+                      </wps:bodyPr>
+                    </wps:wsp>
+                  </a:graphicData>
+                </a:graphic>
+              </wp:anchor>
+            </w:drawing>
+          </mc:Choice>
+          <mc:Fallback>
+            <w:pict>
+              <v:roundrect w14:anchorId="6AFF32E8" id="Rectángulo redondeado 4" o:spid="_x0000_s1031" style="position:absolute;left:0;text-align:left;margin-left:0;margin-top:6.4pt;width:108.5pt;height:49.4pt;z-index:251665408;visibility:visible;mso-wrap-style:square;mso-wrap-distance-left:9pt;mso-wrap-distance-top:0;mso-wrap-distance-right:9pt;mso-wrap-distance-bottom:0;mso-position-horizontal:left;mso-position-horizontal-relative:margin;mso-position-vertical:absolute;mso-position-vertical-relative:text;v-text-anchor:middle" arcsize="10923f" o:gfxdata="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" strokecolor="#5b9bd5 [3204]" strokeweight="2pt">
+                <v:textbox style="mso-fit-shape-to-text:t" inset="1.2699mm,1.2699mm,1.2699mm,1.2699mm">
+                  <w:txbxContent>
+                    <w:p>
+                      <w:pPr>
+                        <w:jc w:val="center"/>
+                        <w:rPr>
+                          <w:b/>
+                          <w:sz w:val="32"/>
+                          <w:szCs w:val="32"/>
+                        </w:rPr>
+                      </w:pPr>
+                      <w:proofErr w:type="spellStart"/>
+                      <w:r>
+                        <w:rPr>
+                          <w:b/>
+                          <w:sz w:val="32"/>
+                          <w:szCs w:val="32"/>
+                        </w:rPr>
+                        <w:t>Prueba</w:t>
+                      </w:r>
+                      <w:proofErr w:type="spellEnd"/>
+                    </w:p>
+                  </w:txbxContent>
+                </v:textbox>
+                <w10:wrap anchorx="margin"/>
+              </v:roundrect>
+            </w:pict>
+          </mc:Fallback>
+        </mc:AlternateContent>
+      </w:r>
+    </w:p>
+    <w:p>
+      <w:pPr>
+        <w:pStyle w:val="BodyA"/>
+        <w:ind w:left="188"/>
+        <w:rPr>
+          <w:rStyle w:val="None"/>
+          <w:rFonts w:ascii="Calibri" w:eastAsia="Calibri" w:hAnsi="Calibri" w:cs="Calibri"/>
+        </w:rPr>
+      </w:pPr>
+    </w:p>
+    <w:p>
+      <w:pPr>
+        <w:pStyle w:val="BodyA"/>
+        <w:ind w:left="188"/>
+        <w:rPr>
+          <w:rStyle w:val="None"/>
+          <w:rFonts w:ascii="Calibri" w:eastAsia="Calibri" w:hAnsi="Calibri" w:cs="Calibri"/>
+        </w:rPr>
+      </w:pPr>
+    </w:p>
+    <w:p>
+      <w:pPr>
+        <w:pStyle w:val="BodyA"/>
+        <w:ind w:left="188"/>
+        <w:rPr>
+          <w:rStyle w:val="None"/>
+          <w:rFonts w:ascii="Calibri" w:eastAsia="Calibri" w:hAnsi="Calibri" w:cs="Calibri"/>
+        </w:rPr>
+      </w:pPr>
+    </w:p>
+    <w:p>
+      <w:pPr>
+        <w:pStyle w:val="BodyA"/>
+        <w:ind w:left="188"/>
+        <w:rPr>
+          <w:rStyle w:val="None"/>
+          <w:rFonts w:ascii="Calibri" w:eastAsia="Calibri" w:hAnsi="Calibri" w:cs="Calibri"/>
+        </w:rPr>
+      </w:pPr>
+    </w:p>
+    <w:p>
+      <w:pPr>
+        <w:pStyle w:val="BodyA"/>
+        <w:ind w:left="188"/>
+        <w:rPr>
+          <w:rStyle w:val="None"/>
+          <w:rFonts w:ascii="Calibri" w:eastAsia="Calibri" w:hAnsi="Calibri" w:cs="Calibri"/>
+        </w:rPr>
+      </w:pPr>
+      <w:r>
+        <w:rPr>
+          <w:rFonts w:ascii="Calibri" w:eastAsia="Calibri" w:hAnsi="Calibri" w:cs="Calibri"/>
+          <w:noProof/>
+          <w:lang w:val="es-PE"/>
+        </w:rPr>
+        <mc:AlternateContent>
+          <mc:Choice Requires="wps">
+            <w:drawing>
+              <wp:anchor distT="0" distB="0" distL="114300" distR="114300" simplePos="0" relativeHeight="251666432" behindDoc="0" locked="0" layoutInCell="1" allowOverlap="1" wp14:anchorId="4744F45C" wp14:editId="3B5F4C48">
+                <wp:simplePos x="0" y="0"/>
+                <wp:positionH relativeFrom="margin">
+                  <wp:posOffset>2047164</wp:posOffset>
+                </wp:positionH>
+                <wp:positionV relativeFrom="paragraph">
+                  <wp:posOffset>32442</wp:posOffset>
+                </wp:positionV>
+                <wp:extent cx="1746487" cy="627380"/>
+                <wp:effectExtent l="0" t="0" r="25400" b="26670"/>
+                <wp:wrapNone/>
+                <wp:docPr id="5" name="Rectángulo redondeado 5"/>
+                <wp:cNvGraphicFramePr/>
+                <a:graphic xmlns:a="http://schemas.openxmlformats.org/drawingml/2006/main">
+                  <a:graphicData uri="http://schemas.microsoft.com/office/word/2010/wordprocessingShape">
+                    <wps:wsp>
+                      <wps:cNvSpPr/>
+                      <wps:spPr>
+                        <a:xfrm>
+                          <a:off x="0" y="0"/>
+                          <a:ext cx="1746487" cy="627380"/>
+                        </a:xfrm>
+                        <a:prstGeom prst="roundRect">
+                          <a:avLst/>
+                        </a:prstGeom>
+                        <a:solidFill>
+                          <a:srgbClr val="FFFFFF"/>
+                        </a:solidFill>
+                        <a:ln w="25400" cap="flat">
+                          <a:solidFill>
+                            <a:schemeClr val="accent1"/>
+                          </a:solidFill>
+                          <a:prstDash val="solid"/>
+                          <a:round/>
+                        </a:ln>
+                        <a:effectLst/>
+                        <a:sp3d/>
+                      </wps:spPr>
+                      <wps:style>
+                        <a:lnRef idx="0">
+                          <a:scrgbClr r="0" g="0" b="0"/>
+                        </a:lnRef>
+                        <a:fillRef idx="0">
+                          <a:scrgbClr r="0" g="0" b="0"/>
+                        </a:fillRef>
+                        <a:effectRef idx="0">
+                          <a:scrgbClr r="0" g="0" b="0"/>
+                        </a:effectRef>
+                        <a:fontRef idx="none"/>
+                      </wps:style>
+                      <wps:txbx>
+                        <w:txbxContent>
+                          <w:p>
+                            <w:pPr>
+                              <w:jc w:val="center"/>
+                              <w:rPr>
+                                <w:b/>
+                                <w:sz w:val="32"/>
+                                <w:szCs w:val="32"/>
+                              </w:rPr>
+                            </w:pPr>
+                            <w:proofErr w:type="spellStart"/>
+                            <w:r>
+                              <w:rPr>
+                                <w:b/>
+                                <w:sz w:val="32"/>
+                                <w:szCs w:val="32"/>
+                              </w:rPr>
+                              <w:t>Implementación</w:t>
+                            </w:r>
+                            <w:proofErr w:type="spellEnd"/>
+                          </w:p>
+                        </w:txbxContent>
+                      </wps:txbx>
+                      <wps:bodyPr rot="0" spcFirstLastPara="1" vertOverflow="overflow" horzOverflow="overflow" vert="horz" wrap="square" lIns="45718" tIns="45718" rIns="45718" bIns="45718" numCol="1" spcCol="38100" rtlCol="0" fromWordArt="0" anchor="ctr" anchorCtr="0" forceAA="0" compatLnSpc="1">
+                        <a:prstTxWarp prst="textNoShape">
+                          <a:avLst/>
+                        </a:prstTxWarp>
+                        <a:spAutoFit/>
+                      </wps:bodyPr>
+                    </wps:wsp>
+                  </a:graphicData>
+                </a:graphic>
+                <wp14:sizeRelH relativeFrom="margin">
+                  <wp14:pctWidth>0</wp14:pctWidth>
+                </wp14:sizeRelH>
+              </wp:anchor>
+            </w:drawing>
+          </mc:Choice>
+          <mc:Fallback>
+            <w:pict>
+              <v:roundrect w14:anchorId="4744F45C" id="Rectángulo redondeado 5" o:spid="_x0000_s1032" style="position:absolute;left:0;text-align:left;margin-left:161.2pt;margin-top:2.55pt;width:137.5pt;height:49.4pt;z-index:251666432;visibility:visible;mso-wrap-style:square;mso-width-percent:0;mso-wrap-distance-left:9pt;mso-wrap-distance-top:0;mso-wrap-distance-right:9pt;mso-wrap-distance-bottom:0;mso-position-horizontal:absolute;mso-position-horizontal-relative:margin;mso-position-vertical:absolute;mso-position-vertical-relative:text;mso-width-percent:0;mso-width-relative:margin;v-text-anchor:middle" arcsize="10923f" o:gfxdata="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" strokecolor="#5b9bd5 [3204]" strokeweight="2pt">
+                <v:textbox style="mso-fit-shape-to-text:t" inset="1.2699mm,1.2699mm,1.2699mm,1.2699mm">
+                  <w:txbxContent>
+                    <w:p>
+                      <w:pPr>
+                        <w:jc w:val="center"/>
+                        <w:rPr>
+                          <w:b/>
+                          <w:sz w:val="32"/>
+                          <w:szCs w:val="32"/>
+                        </w:rPr>
+                      </w:pPr>
+                      <w:proofErr w:type="spellStart"/>
+                      <w:r>
+                        <w:rPr>
+                          <w:b/>
+                          <w:sz w:val="32"/>
+                          <w:szCs w:val="32"/>
+                        </w:rPr>
+                        <w:t>Implementación</w:t>
+                      </w:r>
+                      <w:proofErr w:type="spellEnd"/>
+                    </w:p>
+                  </w:txbxContent>
+                </v:textbox>
+                <w10:wrap anchorx="margin"/>
+              </v:roundrect>
+            </w:pict>
+          </mc:Fallback>
+        </mc:AlternateContent>
+      </w:r>
+    </w:p>
+    <w:p>
+      <w:pPr>
+        <w:pStyle w:val="BodyA"/>
+        <w:ind w:left="188"/>
+        <w:rPr>
+          <w:rStyle w:val="None"/>
+          <w:rFonts w:ascii="Calibri" w:eastAsia="Calibri" w:hAnsi="Calibri" w:cs="Calibri"/>
+        </w:rPr>
+      </w:pPr>
+    </w:p>
+    <w:p>
+      <w:pPr>
+        <w:pStyle w:val="BodyA"/>
+        <w:ind w:left="188"/>
+        <w:rPr>
+          <w:rStyle w:val="None"/>
+          <w:rFonts w:ascii="Calibri" w:eastAsia="Calibri" w:hAnsi="Calibri" w:cs="Calibri"/>
+        </w:rPr>
+      </w:pPr>
+    </w:p>
+    <w:p>
+      <w:pPr>
+        <w:pStyle w:val="BodyA"/>
+        <w:ind w:left="188"/>
+        <w:rPr>
+          <w:rStyle w:val="None"/>
+          <w:rFonts w:ascii="Calibri" w:eastAsia="Calibri" w:hAnsi="Calibri" w:cs="Calibri"/>
+        </w:rPr>
+      </w:pPr>
+    </w:p>
+    <w:p>
+      <w:pPr>
+        <w:pStyle w:val="BodyA"/>
+        <w:tabs>
+          <w:tab w:val="left" w:pos="7170"/>
+        </w:tabs>
+        <w:rPr>
+          <w:rStyle w:val="None"/>
+          <w:rFonts w:ascii="Calibri" w:eastAsia="Calibri" w:hAnsi="Calibri" w:cs="Calibri"/>
+        </w:rPr>
+      </w:pPr>
+    </w:p>
+    <w:p>
+      <w:pPr>
+        <w:pStyle w:val="BodyA"/>
         <w:tabs>
           <w:tab w:val="left" w:pos="7170"/>
         </w:tabs>
@@ -6366,7 +6428,7 @@
         <mc:AlternateContent>
           <mc:Choice Requires="wps">
             <w:drawing>
-              <wp:anchor distT="0" distB="0" distL="0" distR="0" simplePos="0" relativeHeight="251659264" behindDoc="0" locked="0" layoutInCell="1" allowOverlap="1">
+              <wp:anchor distT="0" distB="0" distL="0" distR="0" simplePos="0" relativeHeight="251662336" behindDoc="0" locked="0" layoutInCell="1" allowOverlap="1" wp14:anchorId="51FE3E59" wp14:editId="21AAAE28">
                 <wp:simplePos x="0" y="0"/>
                 <wp:positionH relativeFrom="margin">
                   <wp:align>left</wp:align>
@@ -6411,16 +6473,14 @@
                                 <w:sz w:val="24"/>
                               </w:rPr>
                             </w:pPr>
-                            <w:bookmarkStart w:id="40" w:name="_Toc493860520"/>
-                            <w:bookmarkStart w:id="41" w:name="_Toc494460619"/>
+                            <w:bookmarkStart w:id="8" w:name="_Toc493860520"/>
                             <w:r>
                               <w:rPr>
                                 <w:sz w:val="24"/>
                               </w:rPr>
                               <w:t>Diagrama 1. Organización de gestión de configuración</w:t>
                             </w:r>
-                            <w:bookmarkEnd w:id="40"/>
-                            <w:bookmarkEnd w:id="41"/>
+                            <w:bookmarkEnd w:id="8"/>
                           </w:p>
                         </w:txbxContent>
                       </wps:txbx>
@@ -6438,7 +6498,11 @@
           </mc:Choice>
           <mc:Fallback>
             <w:pict>
-              <v:shape id="_x0000_s1053" type="#_x0000_t202" alt="Text Box 61" style="position:absolute;margin-left:0;margin-top:5.3pt;width:501pt;height:24.75pt;z-index:251659264;visibility:visible;mso-wrap-style:square;mso-height-percent:0;mso-wrap-distance-left:0;mso-wrap-distance-top:0;mso-wrap-distance-right:0;mso-wrap-distance-bottom:0;mso-position-horizontal:left;mso-position-horizontal-relative:margin;mso-position-vertical:absolute;mso-position-vertical-relative:line;mso-height-percent:0;mso-height-relative:margin;v-text-anchor:top" o:gfxdata="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" stroked="f" strokeweight="1pt">
+              <v:shapetype w14:anchorId="51FE3E59" id="_x0000_t202" coordsize="21600,21600" o:spt="202" path="m,l,21600r21600,l21600,xe">
+                <v:stroke joinstyle="miter"/>
+                <v:path gradientshapeok="t" o:connecttype="rect"/>
+              </v:shapetype>
+              <v:shape id="officeArt object" o:spid="_x0000_s1033" type="#_x0000_t202" alt="Text Box 61" style="position:absolute;margin-left:0;margin-top:5.3pt;width:501pt;height:24.75pt;z-index:251662336;visibility:visible;mso-wrap-style:square;mso-height-percent:0;mso-wrap-distance-left:0;mso-wrap-distance-top:0;mso-wrap-distance-right:0;mso-wrap-distance-bottom:0;mso-position-horizontal:left;mso-position-horizontal-relative:margin;mso-position-vertical:absolute;mso-position-vertical-relative:line;mso-height-percent:0;mso-height-relative:margin;v-text-anchor:top" o:gfxdata="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" stroked="f" strokeweight="1pt">
                 <v:stroke miterlimit="4"/>
                 <v:textbox inset="0,0,0,0">
                   <w:txbxContent>
@@ -6451,16 +6515,14 @@
                           <w:sz w:val="24"/>
                         </w:rPr>
                       </w:pPr>
-                      <w:bookmarkStart w:id="42" w:name="_Toc493860520"/>
-                      <w:bookmarkStart w:id="43" w:name="_Toc494460619"/>
+                      <w:bookmarkStart w:id="9" w:name="_Toc493860520"/>
                       <w:r>
                         <w:rPr>
                           <w:sz w:val="24"/>
                         </w:rPr>
                         <w:t>Diagrama 1. Organización de gestión de configuración</w:t>
                       </w:r>
-                      <w:bookmarkEnd w:id="42"/>
-                      <w:bookmarkEnd w:id="43"/>
+                      <w:bookmarkEnd w:id="9"/>
                     </w:p>
                   </w:txbxContent>
                 </v:textbox>
@@ -6491,16 +6553,6 @@
     </w:p>
     <w:p>
       <w:pPr>
-        <w:pStyle w:val="BodyA"/>
-        <w:ind w:firstLine="633"/>
-        <w:jc w:val="both"/>
-        <w:rPr>
-          <w:rFonts w:ascii="Calibri" w:eastAsia="Calibri" w:hAnsi="Calibri" w:cs="Calibri"/>
-        </w:rPr>
-      </w:pPr>
-    </w:p>
-    <w:p>
-      <w:pPr>
         <w:pStyle w:val="Ttulo2"/>
         <w:numPr>
           <w:ilvl w:val="1"/>
@@ -6513,7 +6565,7 @@
           <w:szCs w:val="28"/>
         </w:rPr>
       </w:pPr>
-      <w:bookmarkStart w:id="44" w:name="_Toc494460620"/>
+      <w:bookmarkStart w:id="10" w:name="_Toc494460620"/>
       <w:r>
         <w:rPr>
           <w:rFonts w:ascii="Calibri" w:eastAsia="Calibri" w:hAnsi="Calibri" w:cs="Calibri"/>
@@ -6522,7 +6574,7 @@
         </w:rPr>
         <w:t>Roles y responsabilidades</w:t>
       </w:r>
-      <w:bookmarkEnd w:id="44"/>
+      <w:bookmarkEnd w:id="10"/>
     </w:p>
     <w:p>
       <w:pPr>
@@ -6607,6 +6659,7 @@
                 <w:color w:val="FFFFFF"/>
                 <w:u w:color="FFFFFF"/>
               </w:rPr>
+              <w:lastRenderedPageBreak/>
               <w:t>Rol</w:t>
             </w:r>
           </w:p>
@@ -6684,7 +6737,6 @@
                 <w:sz w:val="24"/>
                 <w:szCs w:val="24"/>
               </w:rPr>
-              <w:lastRenderedPageBreak/>
               <w:t>Gestor de la Configuración</w:t>
             </w:r>
           </w:p>
@@ -7134,8 +7186,8 @@
           <w:sz w:val="22"/>
         </w:rPr>
       </w:pPr>
-      <w:bookmarkStart w:id="45" w:name="_Toc493860522"/>
-      <w:bookmarkStart w:id="46" w:name="_Toc494460621"/>
+      <w:bookmarkStart w:id="11" w:name="_Toc493860522"/>
+      <w:bookmarkStart w:id="12" w:name="_Toc494460621"/>
       <w:r>
         <w:rPr>
           <w:rStyle w:val="None"/>
@@ -7160,8 +7212,8 @@
         </w:rPr>
         <w:t>. Roles y responsabilidades de la SCM</w:t>
       </w:r>
-      <w:bookmarkEnd w:id="45"/>
-      <w:bookmarkEnd w:id="46"/>
+      <w:bookmarkEnd w:id="11"/>
+      <w:bookmarkEnd w:id="12"/>
     </w:p>
     <w:p>
       <w:pPr>
@@ -7185,7 +7237,7 @@
           <w:szCs w:val="28"/>
         </w:rPr>
       </w:pPr>
-      <w:bookmarkStart w:id="47" w:name="_Toc494460622"/>
+      <w:bookmarkStart w:id="13" w:name="_Toc494460622"/>
       <w:r>
         <w:rPr>
           <w:rFonts w:ascii="Calibri" w:eastAsia="Calibri" w:hAnsi="Calibri" w:cs="Calibri"/>
@@ -7195,7 +7247,7 @@
         <w:lastRenderedPageBreak/>
         <w:t>Políticas, Directrices y procedimientos</w:t>
       </w:r>
-      <w:bookmarkEnd w:id="47"/>
+      <w:bookmarkEnd w:id="13"/>
     </w:p>
     <w:p>
       <w:pPr>
@@ -7432,7 +7484,7 @@
           <w:szCs w:val="28"/>
         </w:rPr>
       </w:pPr>
-      <w:bookmarkStart w:id="48" w:name="_Toc494460623"/>
+      <w:bookmarkStart w:id="14" w:name="_Toc494460623"/>
       <w:r>
         <w:rPr>
           <w:rFonts w:ascii="Calibri" w:eastAsia="Calibri" w:hAnsi="Calibri" w:cs="Calibri"/>
@@ -7441,7 +7493,7 @@
         </w:rPr>
         <w:t>Herramientas, entorno e infraestructura</w:t>
       </w:r>
-      <w:bookmarkEnd w:id="48"/>
+      <w:bookmarkEnd w:id="14"/>
     </w:p>
     <w:p>
       <w:pPr>
@@ -7509,15 +7561,7 @@
       </w:r>
       <w:proofErr w:type="spellEnd"/>
       <w:r>
-        <w:t xml:space="preserve">: Es una plataforma de desarrollo colaborativo para alojar proyectos utilizando el sistema de control de versiones </w:t>
-      </w:r>
-      <w:proofErr w:type="spellStart"/>
-      <w:r>
-        <w:t>Git</w:t>
-      </w:r>
-      <w:proofErr w:type="spellEnd"/>
-      <w:r>
-        <w:t>.</w:t>
+        <w:t>: Es una plataforma de desarrollo colaborativo para alojar proyectos utilizando el sistema de control de versiones Git.</w:t>
       </w:r>
     </w:p>
     <w:p>
@@ -7529,7 +7573,6 @@
         </w:numPr>
         <w:jc w:val="both"/>
       </w:pPr>
-      <w:proofErr w:type="spellStart"/>
       <w:r>
         <w:rPr>
           <w:rStyle w:val="None"/>
@@ -7537,7 +7580,6 @@
         </w:rPr>
         <w:t>Git</w:t>
       </w:r>
-      <w:proofErr w:type="spellEnd"/>
       <w:r>
         <w:t xml:space="preserve">: Es un software de control de versiones diseñado pensando en la eficiencia y la confiabilidad del mantenimiento de versiones de aplicaciones cuando éstas tienen un gran número de archivos de código fuente. </w:t>
       </w:r>
@@ -7612,21 +7654,7 @@
         <w:rPr>
           <w:rStyle w:val="None"/>
         </w:rPr>
-        <w:t xml:space="preserve">Los desarrolladores deben tener la herramienta </w:t>
-      </w:r>
-      <w:proofErr w:type="spellStart"/>
-      <w:r>
-        <w:rPr>
-          <w:rStyle w:val="None"/>
-        </w:rPr>
-        <w:t>Git</w:t>
-      </w:r>
-      <w:proofErr w:type="spellEnd"/>
-      <w:r>
-        <w:rPr>
-          <w:rStyle w:val="None"/>
-        </w:rPr>
-        <w:t xml:space="preserve"> instalada en sus computadoras, y tener acceso al repositorio del proyecto a desarrollar</w:t>
+        <w:t>Los desarrolladores deben tener la herramienta Git instalada en sus computadoras, y tener acceso al repositorio del proyecto a desarrollar</w:t>
       </w:r>
       <w:r>
         <w:t>.</w:t>
@@ -7847,21 +7875,12 @@
         </w:numPr>
         <w:jc w:val="both"/>
       </w:pPr>
-      <w:proofErr w:type="spellStart"/>
       <w:r>
         <w:rPr>
           <w:rStyle w:val="None"/>
           <w:u w:val="single"/>
         </w:rPr>
-        <w:t>Branch</w:t>
-      </w:r>
-      <w:proofErr w:type="spellEnd"/>
-      <w:r>
-        <w:rPr>
-          <w:rStyle w:val="None"/>
-          <w:u w:val="single"/>
-        </w:rPr>
-        <w:t xml:space="preserve"> master</w:t>
+        <w:t>Branch master</w:t>
       </w:r>
       <w:r>
         <w:t>: Esta rama será la principal, donde se pondrá los  cambios aprobados por el administrador.</w:t>
@@ -7876,21 +7895,12 @@
         </w:numPr>
         <w:jc w:val="both"/>
       </w:pPr>
-      <w:proofErr w:type="spellStart"/>
       <w:r>
         <w:rPr>
           <w:rStyle w:val="None"/>
           <w:u w:val="single"/>
         </w:rPr>
-        <w:t>Branch</w:t>
-      </w:r>
-      <w:proofErr w:type="spellEnd"/>
-      <w:r>
-        <w:rPr>
-          <w:rStyle w:val="None"/>
-          <w:u w:val="single"/>
-        </w:rPr>
-        <w:t xml:space="preserve"> </w:t>
+        <w:t xml:space="preserve">Branch </w:t>
       </w:r>
       <w:proofErr w:type="spellStart"/>
       <w:r>
@@ -8113,8 +8123,8 @@
                                 <w:szCs w:val="24"/>
                               </w:rPr>
                             </w:pPr>
-                            <w:bookmarkStart w:id="49" w:name="_Toc493860525"/>
-                            <w:bookmarkStart w:id="50" w:name="_Toc494460624"/>
+                            <w:bookmarkStart w:id="15" w:name="_Toc493860525"/>
+                            <w:bookmarkStart w:id="16" w:name="_Toc494460624"/>
                             <w:r>
                               <w:rPr>
                                 <w:rFonts w:asciiTheme="majorHAnsi" w:hAnsiTheme="majorHAnsi"/>
@@ -8152,8 +8162,8 @@
                               </w:rPr>
                               <w:t xml:space="preserve"> mediante GIT sobre un repositorio</w:t>
                             </w:r>
-                            <w:bookmarkEnd w:id="49"/>
-                            <w:bookmarkEnd w:id="50"/>
+                            <w:bookmarkEnd w:id="15"/>
+                            <w:bookmarkEnd w:id="16"/>
                           </w:p>
                         </w:txbxContent>
                       </wps:txbx>
@@ -8284,7 +8294,7 @@
           <w:szCs w:val="28"/>
         </w:rPr>
       </w:pPr>
-      <w:bookmarkStart w:id="53" w:name="_Toc494460625"/>
+      <w:bookmarkStart w:id="17" w:name="_Toc494460625"/>
       <w:r>
         <w:rPr>
           <w:rFonts w:ascii="Calibri" w:eastAsia="Calibri" w:hAnsi="Calibri" w:cs="Calibri"/>
@@ -8293,7 +8303,7 @@
         </w:rPr>
         <w:t>Calendario</w:t>
       </w:r>
-      <w:bookmarkEnd w:id="53"/>
+      <w:bookmarkEnd w:id="17"/>
     </w:p>
     <w:p>
       <w:pPr>
@@ -16561,8 +16571,8 @@
           <w:sz w:val="24"/>
         </w:rPr>
       </w:pPr>
-      <w:bookmarkStart w:id="54" w:name="_Toc493860527"/>
-      <w:bookmarkStart w:id="55" w:name="_Toc494460626"/>
+      <w:bookmarkStart w:id="18" w:name="_Toc493860527"/>
+      <w:bookmarkStart w:id="19" w:name="_Toc494460626"/>
       <w:r>
         <w:rPr>
           <w:rStyle w:val="None"/>
@@ -16587,8 +16597,8 @@
         </w:rPr>
         <w:t>. Calendario de las actividades de la gestión de la configuración.</w:t>
       </w:r>
-      <w:bookmarkEnd w:id="54"/>
-      <w:bookmarkEnd w:id="55"/>
+      <w:bookmarkEnd w:id="18"/>
+      <w:bookmarkEnd w:id="19"/>
     </w:p>
     <w:p>
       <w:pPr>
@@ -16614,7 +16624,7 @@
           <w:szCs w:val="32"/>
         </w:rPr>
       </w:pPr>
-      <w:bookmarkStart w:id="56" w:name="_Toc494460627"/>
+      <w:bookmarkStart w:id="20" w:name="_Toc494460627"/>
       <w:r>
         <w:rPr>
           <w:rFonts w:ascii="Calibri" w:eastAsia="Calibri" w:hAnsi="Calibri" w:cs="Calibri"/>
@@ -16624,7 +16634,7 @@
         <w:lastRenderedPageBreak/>
         <w:t>Actividades de la Gestión de Configuración.</w:t>
       </w:r>
-      <w:bookmarkEnd w:id="56"/>
+      <w:bookmarkEnd w:id="20"/>
     </w:p>
     <w:p>
       <w:pPr>
@@ -16648,7 +16658,7 @@
         </w:rPr>
         <w:t xml:space="preserve"> </w:t>
       </w:r>
-      <w:bookmarkStart w:id="57" w:name="_Toc494460628"/>
+      <w:bookmarkStart w:id="21" w:name="_Toc494460628"/>
       <w:r>
         <w:rPr>
           <w:rFonts w:ascii="Calibri" w:eastAsia="Calibri" w:hAnsi="Calibri" w:cs="Calibri"/>
@@ -16673,7 +16683,7 @@
         </w:rPr>
         <w:t>).</w:t>
       </w:r>
-      <w:bookmarkEnd w:id="57"/>
+      <w:bookmarkEnd w:id="21"/>
     </w:p>
     <w:p>
       <w:pPr>
@@ -17144,19 +17154,8 @@
                 <w:szCs w:val="22"/>
                 <w:lang w:val="es-PE" w:eastAsia="es-PE"/>
               </w:rPr>
-              <w:t>.</w:t>
-            </w:r>
-            <w:proofErr w:type="spellStart"/>
-            <w:r>
-              <w:rPr>
-                <w:rFonts w:ascii="Calibri" w:hAnsi="Calibri"/>
-                <w:sz w:val="22"/>
-                <w:szCs w:val="22"/>
-                <w:lang w:val="es-PE" w:eastAsia="es-PE"/>
-              </w:rPr>
-              <w:t>docx</w:t>
-            </w:r>
-            <w:proofErr w:type="spellEnd"/>
+              <w:t>.docx</w:t>
+            </w:r>
           </w:p>
         </w:tc>
         <w:tc>
@@ -17341,19 +17340,8 @@
                 <w:szCs w:val="22"/>
                 <w:lang w:val="es-PE" w:eastAsia="es-PE"/>
               </w:rPr>
-              <w:t>.</w:t>
-            </w:r>
-            <w:proofErr w:type="spellStart"/>
-            <w:r>
-              <w:rPr>
-                <w:rFonts w:ascii="Calibri" w:hAnsi="Calibri"/>
-                <w:sz w:val="22"/>
-                <w:szCs w:val="22"/>
-                <w:lang w:val="es-PE" w:eastAsia="es-PE"/>
-              </w:rPr>
-              <w:t>xls</w:t>
-            </w:r>
-            <w:proofErr w:type="spellEnd"/>
+              <w:t>.xls</w:t>
+            </w:r>
           </w:p>
         </w:tc>
         <w:tc>
@@ -17542,19 +17530,8 @@
                 <w:szCs w:val="22"/>
                 <w:lang w:val="es-PE" w:eastAsia="es-PE"/>
               </w:rPr>
-              <w:t>.</w:t>
-            </w:r>
-            <w:proofErr w:type="spellStart"/>
-            <w:r>
-              <w:rPr>
-                <w:rFonts w:ascii="Calibri" w:hAnsi="Calibri"/>
-                <w:sz w:val="22"/>
-                <w:szCs w:val="22"/>
-                <w:lang w:val="es-PE" w:eastAsia="es-PE"/>
-              </w:rPr>
-              <w:t>docx</w:t>
-            </w:r>
-            <w:proofErr w:type="spellEnd"/>
+              <w:t>.docx</w:t>
+            </w:r>
           </w:p>
         </w:tc>
         <w:tc>
@@ -18498,7 +18475,7 @@
         </w:rPr>
         <w:t xml:space="preserve"> </w:t>
       </w:r>
-      <w:bookmarkStart w:id="58" w:name="_Toc494460629"/>
+      <w:bookmarkStart w:id="22" w:name="_Toc494460629"/>
       <w:r>
         <w:rPr>
           <w:rFonts w:ascii="Calibri" w:eastAsia="Calibri" w:hAnsi="Calibri" w:cs="Calibri"/>
@@ -18523,7 +18500,7 @@
         </w:rPr>
         <w:t>).</w:t>
       </w:r>
-      <w:bookmarkEnd w:id="58"/>
+      <w:bookmarkEnd w:id="22"/>
     </w:p>
     <w:p>
       <w:pPr>
@@ -18739,16 +18716,7 @@
                 <w:szCs w:val="22"/>
                 <w:lang w:val="es-PE" w:eastAsia="es-PE"/>
               </w:rPr>
-              <w:t xml:space="preserve"> Se obviará</w:t>
-            </w:r>
-            <w:r>
-              <w:rPr>
-                <w:rFonts w:ascii="Calibri" w:hAnsi="Calibri"/>
-                <w:sz w:val="22"/>
-                <w:szCs w:val="22"/>
-                <w:lang w:val="es-PE" w:eastAsia="es-PE"/>
-              </w:rPr>
-              <w:t xml:space="preserve"> preposiciones y conjunciones.</w:t>
+              <w:t xml:space="preserve"> Se obviará preposiciones y conjunciones.</w:t>
             </w:r>
           </w:p>
         </w:tc>
@@ -18912,7 +18880,7 @@
                 <w:szCs w:val="22"/>
                 <w:lang w:val="es-PE" w:eastAsia="es-PE"/>
               </w:rPr>
-              <w:t>Esto corresponde a la extensión propia que tendrá el archivo,  por ejemplo puede ser de tipo .</w:t>
+              <w:t>Esto corresponde a la extensión propia que tendrá el archivo,  por ejemplo puede ser de tipo .docx, .xlsx, .</w:t>
             </w:r>
             <w:proofErr w:type="spellStart"/>
             <w:r>
@@ -18922,7 +18890,7 @@
                 <w:szCs w:val="22"/>
                 <w:lang w:val="es-PE" w:eastAsia="es-PE"/>
               </w:rPr>
-              <w:t>docx</w:t>
+              <w:t>pptx</w:t>
             </w:r>
             <w:proofErr w:type="spellEnd"/>
             <w:r>
@@ -18932,46 +18900,6 @@
                 <w:szCs w:val="22"/>
                 <w:lang w:val="es-PE" w:eastAsia="es-PE"/>
               </w:rPr>
-              <w:t>, .</w:t>
-            </w:r>
-            <w:proofErr w:type="spellStart"/>
-            <w:r>
-              <w:rPr>
-                <w:rFonts w:ascii="Calibri" w:hAnsi="Calibri"/>
-                <w:sz w:val="22"/>
-                <w:szCs w:val="22"/>
-                <w:lang w:val="es-PE" w:eastAsia="es-PE"/>
-              </w:rPr>
-              <w:t>xlsx</w:t>
-            </w:r>
-            <w:proofErr w:type="spellEnd"/>
-            <w:r>
-              <w:rPr>
-                <w:rFonts w:ascii="Calibri" w:hAnsi="Calibri"/>
-                <w:sz w:val="22"/>
-                <w:szCs w:val="22"/>
-                <w:lang w:val="es-PE" w:eastAsia="es-PE"/>
-              </w:rPr>
-              <w:t>, .</w:t>
-            </w:r>
-            <w:proofErr w:type="spellStart"/>
-            <w:r>
-              <w:rPr>
-                <w:rFonts w:ascii="Calibri" w:hAnsi="Calibri"/>
-                <w:sz w:val="22"/>
-                <w:szCs w:val="22"/>
-                <w:lang w:val="es-PE" w:eastAsia="es-PE"/>
-              </w:rPr>
-              <w:t>pptx</w:t>
-            </w:r>
-            <w:proofErr w:type="spellEnd"/>
-            <w:r>
-              <w:rPr>
-                <w:rFonts w:ascii="Calibri" w:hAnsi="Calibri"/>
-                <w:sz w:val="22"/>
-                <w:szCs w:val="22"/>
-                <w:lang w:val="es-PE" w:eastAsia="es-PE"/>
-              </w:rPr>
               <w:t>, etc.</w:t>
             </w:r>
           </w:p>
@@ -19022,20 +18950,13 @@
         </w:rPr>
         <w:tab/>
       </w:r>
+      <w:proofErr w:type="gramStart"/>
       <w:r>
         <w:rPr>
           <w:rFonts w:ascii="Calibri" w:hAnsi="Calibri"/>
           <w:b/>
         </w:rPr>
-        <w:t>SVO_</w:t>
-      </w:r>
-      <w:proofErr w:type="gramStart"/>
-      <w:r>
-        <w:rPr>
-          <w:rFonts w:ascii="Calibri" w:hAnsi="Calibri"/>
-          <w:b/>
-        </w:rPr>
-        <w:t>PP.docx</w:t>
+        <w:t>SVO_PP.docx</w:t>
       </w:r>
       <w:r>
         <w:rPr>
@@ -19222,7 +19143,7 @@
 </file>
 
 <file path=word/endnotes.xml><?xml version="1.0" encoding="utf-8"?>
-<w:endnotes xmlns:wpc="http://schemas.microsoft.com/office/word/2010/wordprocessingCanvas" xmlns:mc="http://schemas.openxmlformats.org/markup-compatibility/2006" xmlns:o="urn:schemas-microsoft-com:office:office" xmlns:r="http://schemas.openxmlformats.org/officeDocument/2006/relationships" xmlns:m="http://schemas.openxmlformats.org/officeDocument/2006/math" xmlns:v="urn:schemas-microsoft-com:vml" xmlns:wp14="http://schemas.microsoft.com/office/word/2010/wordprocessingDrawing" xmlns:wp="http://schemas.openxmlformats.org/drawingml/2006/wordprocessingDrawing" xmlns:w10="urn:schemas-microsoft-com:office:word" xmlns:w="http://schemas.openxmlformats.org/wordprocessingml/2006/main" xmlns:w14="http://schemas.microsoft.com/office/word/2010/wordml" xmlns:w15="http://schemas.microsoft.com/office/word/2012/wordml" xmlns:wpg="http://schemas.microsoft.com/office/word/2010/wordprocessingGroup" xmlns:wpi="http://schemas.microsoft.com/office/word/2010/wordprocessingInk" xmlns:wne="http://schemas.microsoft.com/office/word/2006/wordml" xmlns:wps="http://schemas.microsoft.com/office/word/2010/wordprocessingShape" mc:Ignorable="w14 w15 wp14">
+<w:endnotes xmlns:wpc="http://schemas.microsoft.com/office/word/2010/wordprocessingCanvas" xmlns:cx="http://schemas.microsoft.com/office/drawing/2014/chartex" xmlns:cx1="http://schemas.microsoft.com/office/drawing/2015/9/8/chartex" xmlns:cx2="http://schemas.microsoft.com/office/drawing/2015/10/21/chartex" xmlns:cx3="http://schemas.microsoft.com/office/drawing/2016/5/9/chartex" xmlns:cx4="http://schemas.microsoft.com/office/drawing/2016/5/10/chartex" xmlns:cx5="http://schemas.microsoft.com/office/drawing/2016/5/11/chartex" xmlns:cx6="http://schemas.microsoft.com/office/drawing/2016/5/12/chartex" xmlns:cx7="http://schemas.microsoft.com/office/drawing/2016/5/13/chartex" xmlns:cx8="http://schemas.microsoft.com/office/drawing/2016/5/14/chartex" xmlns:mc="http://schemas.openxmlformats.org/markup-compatibility/2006" xmlns:aink="http://schemas.microsoft.com/office/drawing/2016/ink" xmlns:am3d="http://schemas.microsoft.com/office/drawing/2017/model3d" xmlns:o="urn:schemas-microsoft-com:office:office" xmlns:r="http://schemas.openxmlformats.org/officeDocument/2006/relationships" xmlns:m="http://schemas.openxmlformats.org/officeDocument/2006/math" xmlns:v="urn:schemas-microsoft-com:vml" xmlns:wp14="http://schemas.microsoft.com/office/word/2010/wordprocessingDrawing" xmlns:wp="http://schemas.openxmlformats.org/drawingml/2006/wordprocessingDrawing" xmlns:w10="urn:schemas-microsoft-com:office:word" xmlns:w="http://schemas.openxmlformats.org/wordprocessingml/2006/main" xmlns:w14="http://schemas.microsoft.com/office/word/2010/wordml" xmlns:w15="http://schemas.microsoft.com/office/word/2012/wordml" xmlns:w16cid="http://schemas.microsoft.com/office/word/2016/wordml/cid" xmlns:w16se="http://schemas.microsoft.com/office/word/2015/wordml/symex" xmlns:wpg="http://schemas.microsoft.com/office/word/2010/wordprocessingGroup" xmlns:wpi="http://schemas.microsoft.com/office/word/2010/wordprocessingInk" xmlns:wne="http://schemas.microsoft.com/office/word/2006/wordml" xmlns:wps="http://schemas.microsoft.com/office/word/2010/wordprocessingShape" mc:Ignorable="w14 w15 w16se w16cid wp14">
   <w:endnote w:type="separator" w:id="-1">
     <w:p>
       <w:r>
@@ -19241,7 +19162,7 @@
 </file>
 
 <file path=word/footer1.xml><?xml version="1.0" encoding="utf-8"?>
-<w:ftr xmlns:wpc="http://schemas.microsoft.com/office/word/2010/wordprocessingCanvas" xmlns:mc="http://schemas.openxmlformats.org/markup-compatibility/2006" xmlns:o="urn:schemas-microsoft-com:office:office" xmlns:r="http://schemas.openxmlformats.org/officeDocument/2006/relationships" xmlns:m="http://schemas.openxmlformats.org/officeDocument/2006/math" xmlns:v="urn:schemas-microsoft-com:vml" xmlns:wp14="http://schemas.microsoft.com/office/word/2010/wordprocessingDrawing" xmlns:wp="http://schemas.openxmlformats.org/drawingml/2006/wordprocessingDrawing" xmlns:w10="urn:schemas-microsoft-com:office:word" xmlns:w="http://schemas.openxmlformats.org/wordprocessingml/2006/main" xmlns:w14="http://schemas.microsoft.com/office/word/2010/wordml" xmlns:w15="http://schemas.microsoft.com/office/word/2012/wordml" xmlns:wpg="http://schemas.microsoft.com/office/word/2010/wordprocessingGroup" xmlns:wpi="http://schemas.microsoft.com/office/word/2010/wordprocessingInk" xmlns:wne="http://schemas.microsoft.com/office/word/2006/wordml" xmlns:wps="http://schemas.microsoft.com/office/word/2010/wordprocessingShape" mc:Ignorable="w14 w15 wp14">
+<w:ftr xmlns:wpc="http://schemas.microsoft.com/office/word/2010/wordprocessingCanvas" xmlns:cx="http://schemas.microsoft.com/office/drawing/2014/chartex" xmlns:cx1="http://schemas.microsoft.com/office/drawing/2015/9/8/chartex" xmlns:cx2="http://schemas.microsoft.com/office/drawing/2015/10/21/chartex" xmlns:cx3="http://schemas.microsoft.com/office/drawing/2016/5/9/chartex" xmlns:cx4="http://schemas.microsoft.com/office/drawing/2016/5/10/chartex" xmlns:cx5="http://schemas.microsoft.com/office/drawing/2016/5/11/chartex" xmlns:cx6="http://schemas.microsoft.com/office/drawing/2016/5/12/chartex" xmlns:cx7="http://schemas.microsoft.com/office/drawing/2016/5/13/chartex" xmlns:cx8="http://schemas.microsoft.com/office/drawing/2016/5/14/chartex" xmlns:mc="http://schemas.openxmlformats.org/markup-compatibility/2006" xmlns:aink="http://schemas.microsoft.com/office/drawing/2016/ink" xmlns:am3d="http://schemas.microsoft.com/office/drawing/2017/model3d" xmlns:o="urn:schemas-microsoft-com:office:office" xmlns:r="http://schemas.openxmlformats.org/officeDocument/2006/relationships" xmlns:m="http://schemas.openxmlformats.org/officeDocument/2006/math" xmlns:v="urn:schemas-microsoft-com:vml" xmlns:wp14="http://schemas.microsoft.com/office/word/2010/wordprocessingDrawing" xmlns:wp="http://schemas.openxmlformats.org/drawingml/2006/wordprocessingDrawing" xmlns:w10="urn:schemas-microsoft-com:office:word" xmlns:w="http://schemas.openxmlformats.org/wordprocessingml/2006/main" xmlns:w14="http://schemas.microsoft.com/office/word/2010/wordml" xmlns:w15="http://schemas.microsoft.com/office/word/2012/wordml" xmlns:w16cid="http://schemas.microsoft.com/office/word/2016/wordml/cid" xmlns:w16se="http://schemas.microsoft.com/office/word/2015/wordml/symex" xmlns:wpg="http://schemas.microsoft.com/office/word/2010/wordprocessingGroup" xmlns:wpi="http://schemas.microsoft.com/office/word/2010/wordprocessingInk" xmlns:wne="http://schemas.microsoft.com/office/word/2006/wordml" xmlns:wps="http://schemas.microsoft.com/office/word/2010/wordprocessingShape" mc:Ignorable="w14 w15 w16se w16cid wp14">
   <w:p>
     <w:pPr>
       <w:pStyle w:val="Piedepgina"/>
@@ -19295,7 +19216,7 @@
 </file>
 
 <file path=word/footnotes.xml><?xml version="1.0" encoding="utf-8"?>
-<w:footnotes xmlns:wpc="http://schemas.microsoft.com/office/word/2010/wordprocessingCanvas" xmlns:mc="http://schemas.openxmlformats.org/markup-compatibility/2006" xmlns:o="urn:schemas-microsoft-com:office:office" xmlns:r="http://schemas.openxmlformats.org/officeDocument/2006/relationships" xmlns:m="http://schemas.openxmlformats.org/officeDocument/2006/math" xmlns:v="urn:schemas-microsoft-com:vml" xmlns:wp14="http://schemas.microsoft.com/office/word/2010/wordprocessingDrawing" xmlns:wp="http://schemas.openxmlformats.org/drawingml/2006/wordprocessingDrawing" xmlns:w10="urn:schemas-microsoft-com:office:word" xmlns:w="http://schemas.openxmlformats.org/wordprocessingml/2006/main" xmlns:w14="http://schemas.microsoft.com/office/word/2010/wordml" xmlns:w15="http://schemas.microsoft.com/office/word/2012/wordml" xmlns:wpg="http://schemas.microsoft.com/office/word/2010/wordprocessingGroup" xmlns:wpi="http://schemas.microsoft.com/office/word/2010/wordprocessingInk" xmlns:wne="http://schemas.microsoft.com/office/word/2006/wordml" xmlns:wps="http://schemas.microsoft.com/office/word/2010/wordprocessingShape" mc:Ignorable="w14 w15 wp14">
+<w:footnotes xmlns:wpc="http://schemas.microsoft.com/office/word/2010/wordprocessingCanvas" xmlns:cx="http://schemas.microsoft.com/office/drawing/2014/chartex" xmlns:cx1="http://schemas.microsoft.com/office/drawing/2015/9/8/chartex" xmlns:cx2="http://schemas.microsoft.com/office/drawing/2015/10/21/chartex" xmlns:cx3="http://schemas.microsoft.com/office/drawing/2016/5/9/chartex" xmlns:cx4="http://schemas.microsoft.com/office/drawing/2016/5/10/chartex" xmlns:cx5="http://schemas.microsoft.com/office/drawing/2016/5/11/chartex" xmlns:cx6="http://schemas.microsoft.com/office/drawing/2016/5/12/chartex" xmlns:cx7="http://schemas.microsoft.com/office/drawing/2016/5/13/chartex" xmlns:cx8="http://schemas.microsoft.com/office/drawing/2016/5/14/chartex" xmlns:mc="http://schemas.openxmlformats.org/markup-compatibility/2006" xmlns:aink="http://schemas.microsoft.com/office/drawing/2016/ink" xmlns:am3d="http://schemas.microsoft.com/office/drawing/2017/model3d" xmlns:o="urn:schemas-microsoft-com:office:office" xmlns:r="http://schemas.openxmlformats.org/officeDocument/2006/relationships" xmlns:m="http://schemas.openxmlformats.org/officeDocument/2006/math" xmlns:v="urn:schemas-microsoft-com:vml" xmlns:wp14="http://schemas.microsoft.com/office/word/2010/wordprocessingDrawing" xmlns:wp="http://schemas.openxmlformats.org/drawingml/2006/wordprocessingDrawing" xmlns:w10="urn:schemas-microsoft-com:office:word" xmlns:w="http://schemas.openxmlformats.org/wordprocessingml/2006/main" xmlns:w14="http://schemas.microsoft.com/office/word/2010/wordml" xmlns:w15="http://schemas.microsoft.com/office/word/2012/wordml" xmlns:w16cid="http://schemas.microsoft.com/office/word/2016/wordml/cid" xmlns:w16se="http://schemas.microsoft.com/office/word/2015/wordml/symex" xmlns:wpg="http://schemas.microsoft.com/office/word/2010/wordprocessingGroup" xmlns:wpi="http://schemas.microsoft.com/office/word/2010/wordprocessingInk" xmlns:wne="http://schemas.microsoft.com/office/word/2006/wordml" xmlns:wps="http://schemas.microsoft.com/office/word/2010/wordprocessingShape" mc:Ignorable="w14 w15 w16se w16cid wp14">
   <w:footnote w:type="separator" w:id="-1">
     <w:p>
       <w:r>
@@ -19314,7 +19235,7 @@
 </file>
 
 <file path=word/header1.xml><?xml version="1.0" encoding="utf-8"?>
-<w:hdr xmlns:wpc="http://schemas.microsoft.com/office/word/2010/wordprocessingCanvas" xmlns:mc="http://schemas.openxmlformats.org/markup-compatibility/2006" xmlns:o="urn:schemas-microsoft-com:office:office" xmlns:r="http://schemas.openxmlformats.org/officeDocument/2006/relationships" xmlns:m="http://schemas.openxmlformats.org/officeDocument/2006/math" xmlns:v="urn:schemas-microsoft-com:vml" xmlns:wp14="http://schemas.microsoft.com/office/word/2010/wordprocessingDrawing" xmlns:wp="http://schemas.openxmlformats.org/drawingml/2006/wordprocessingDrawing" xmlns:w10="urn:schemas-microsoft-com:office:word" xmlns:w="http://schemas.openxmlformats.org/wordprocessingml/2006/main" xmlns:w14="http://schemas.microsoft.com/office/word/2010/wordml" xmlns:w15="http://schemas.microsoft.com/office/word/2012/wordml" xmlns:wpg="http://schemas.microsoft.com/office/word/2010/wordprocessingGroup" xmlns:wpi="http://schemas.microsoft.com/office/word/2010/wordprocessingInk" xmlns:wne="http://schemas.microsoft.com/office/word/2006/wordml" xmlns:wps="http://schemas.microsoft.com/office/word/2010/wordprocessingShape" mc:Ignorable="w14 w15 wp14">
+<w:hdr xmlns:wpc="http://schemas.microsoft.com/office/word/2010/wordprocessingCanvas" xmlns:cx="http://schemas.microsoft.com/office/drawing/2014/chartex" xmlns:cx1="http://schemas.microsoft.com/office/drawing/2015/9/8/chartex" xmlns:cx2="http://schemas.microsoft.com/office/drawing/2015/10/21/chartex" xmlns:cx3="http://schemas.microsoft.com/office/drawing/2016/5/9/chartex" xmlns:cx4="http://schemas.microsoft.com/office/drawing/2016/5/10/chartex" xmlns:cx5="http://schemas.microsoft.com/office/drawing/2016/5/11/chartex" xmlns:cx6="http://schemas.microsoft.com/office/drawing/2016/5/12/chartex" xmlns:cx7="http://schemas.microsoft.com/office/drawing/2016/5/13/chartex" xmlns:cx8="http://schemas.microsoft.com/office/drawing/2016/5/14/chartex" xmlns:mc="http://schemas.openxmlformats.org/markup-compatibility/2006" xmlns:aink="http://schemas.microsoft.com/office/drawing/2016/ink" xmlns:am3d="http://schemas.microsoft.com/office/drawing/2017/model3d" xmlns:o="urn:schemas-microsoft-com:office:office" xmlns:r="http://schemas.openxmlformats.org/officeDocument/2006/relationships" xmlns:m="http://schemas.openxmlformats.org/officeDocument/2006/math" xmlns:v="urn:schemas-microsoft-com:vml" xmlns:wp14="http://schemas.microsoft.com/office/word/2010/wordprocessingDrawing" xmlns:wp="http://schemas.openxmlformats.org/drawingml/2006/wordprocessingDrawing" xmlns:w10="urn:schemas-microsoft-com:office:word" xmlns:w="http://schemas.openxmlformats.org/wordprocessingml/2006/main" xmlns:w14="http://schemas.microsoft.com/office/word/2010/wordml" xmlns:w15="http://schemas.microsoft.com/office/word/2012/wordml" xmlns:w16cid="http://schemas.microsoft.com/office/word/2016/wordml/cid" xmlns:w16se="http://schemas.microsoft.com/office/word/2015/wordml/symex" xmlns:wpg="http://schemas.microsoft.com/office/word/2010/wordprocessingGroup" xmlns:wpi="http://schemas.microsoft.com/office/word/2010/wordprocessingInk" xmlns:wne="http://schemas.microsoft.com/office/word/2006/wordml" xmlns:wps="http://schemas.microsoft.com/office/word/2010/wordprocessingShape" mc:Ignorable="w14 w15 w16se w16cid wp14">
   <w:p>
     <w:pPr>
       <w:pStyle w:val="BodyA"/>
@@ -19413,7 +19334,7 @@
 </file>
 
 <file path=word/numbering.xml><?xml version="1.0" encoding="utf-8"?>
-<w:numbering xmlns:wpc="http://schemas.microsoft.com/office/word/2010/wordprocessingCanvas" xmlns:mc="http://schemas.openxmlformats.org/markup-compatibility/2006" xmlns:o="urn:schemas-microsoft-com:office:office" xmlns:r="http://schemas.openxmlformats.org/officeDocument/2006/relationships" xmlns:m="http://schemas.openxmlformats.org/officeDocument/2006/math" xmlns:v="urn:schemas-microsoft-com:vml" xmlns:wp14="http://schemas.microsoft.com/office/word/2010/wordprocessingDrawing" xmlns:wp="http://schemas.openxmlformats.org/drawingml/2006/wordprocessingDrawing" xmlns:w10="urn:schemas-microsoft-com:office:word" xmlns:w="http://schemas.openxmlformats.org/wordprocessingml/2006/main" xmlns:w14="http://schemas.microsoft.com/office/word/2010/wordml" xmlns:w15="http://schemas.microsoft.com/office/word/2012/wordml" xmlns:wpg="http://schemas.microsoft.com/office/word/2010/wordprocessingGroup" xmlns:wpi="http://schemas.microsoft.com/office/word/2010/wordprocessingInk" xmlns:wne="http://schemas.microsoft.com/office/word/2006/wordml" xmlns:wps="http://schemas.microsoft.com/office/word/2010/wordprocessingShape" mc:Ignorable="w14 w15 wp14">
+<w:numbering xmlns:wpc="http://schemas.microsoft.com/office/word/2010/wordprocessingCanvas" xmlns:cx="http://schemas.microsoft.com/office/drawing/2014/chartex" xmlns:cx1="http://schemas.microsoft.com/office/drawing/2015/9/8/chartex" xmlns:cx2="http://schemas.microsoft.com/office/drawing/2015/10/21/chartex" xmlns:cx3="http://schemas.microsoft.com/office/drawing/2016/5/9/chartex" xmlns:cx4="http://schemas.microsoft.com/office/drawing/2016/5/10/chartex" xmlns:cx5="http://schemas.microsoft.com/office/drawing/2016/5/11/chartex" xmlns:cx6="http://schemas.microsoft.com/office/drawing/2016/5/12/chartex" xmlns:cx7="http://schemas.microsoft.com/office/drawing/2016/5/13/chartex" xmlns:cx8="http://schemas.microsoft.com/office/drawing/2016/5/14/chartex" xmlns:mc="http://schemas.openxmlformats.org/markup-compatibility/2006" xmlns:aink="http://schemas.microsoft.com/office/drawing/2016/ink" xmlns:am3d="http://schemas.microsoft.com/office/drawing/2017/model3d" xmlns:o="urn:schemas-microsoft-com:office:office" xmlns:r="http://schemas.openxmlformats.org/officeDocument/2006/relationships" xmlns:m="http://schemas.openxmlformats.org/officeDocument/2006/math" xmlns:v="urn:schemas-microsoft-com:vml" xmlns:wp14="http://schemas.microsoft.com/office/word/2010/wordprocessingDrawing" xmlns:wp="http://schemas.openxmlformats.org/drawingml/2006/wordprocessingDrawing" xmlns:w10="urn:schemas-microsoft-com:office:word" xmlns:w="http://schemas.openxmlformats.org/wordprocessingml/2006/main" xmlns:w14="http://schemas.microsoft.com/office/word/2010/wordml" xmlns:w15="http://schemas.microsoft.com/office/word/2012/wordml" xmlns:w16cid="http://schemas.microsoft.com/office/word/2016/wordml/cid" xmlns:w16se="http://schemas.microsoft.com/office/word/2015/wordml/symex" xmlns:wpg="http://schemas.microsoft.com/office/word/2010/wordprocessingGroup" xmlns:wpi="http://schemas.microsoft.com/office/word/2010/wordprocessingInk" xmlns:wne="http://schemas.microsoft.com/office/word/2006/wordml" xmlns:wps="http://schemas.microsoft.com/office/word/2010/wordprocessingShape" mc:Ignorable="w14 w15 w16se w16cid wp14">
   <w:abstractNum w:abstractNumId="0" w15:restartNumberingAfterBreak="0">
     <w:nsid w:val="007822D0"/>
     <w:multiLevelType w:val="hybridMultilevel"/>
@@ -24303,7 +24224,7 @@
 </file>
 
 <file path=word/styles.xml><?xml version="1.0" encoding="utf-8"?>
-<w:styles xmlns:mc="http://schemas.openxmlformats.org/markup-compatibility/2006" xmlns:r="http://schemas.openxmlformats.org/officeDocument/2006/relationships" xmlns:w="http://schemas.openxmlformats.org/wordprocessingml/2006/main" xmlns:w14="http://schemas.microsoft.com/office/word/2010/wordml" xmlns:w15="http://schemas.microsoft.com/office/word/2012/wordml" mc:Ignorable="w14 w15">
+<w:styles xmlns:mc="http://schemas.openxmlformats.org/markup-compatibility/2006" xmlns:r="http://schemas.openxmlformats.org/officeDocument/2006/relationships" xmlns:w="http://schemas.openxmlformats.org/wordprocessingml/2006/main" xmlns:w14="http://schemas.microsoft.com/office/word/2010/wordml" xmlns:w15="http://schemas.microsoft.com/office/word/2012/wordml" xmlns:w16cid="http://schemas.microsoft.com/office/word/2016/wordml/cid" xmlns:w16se="http://schemas.microsoft.com/office/word/2015/wordml/symex" mc:Ignorable="w14 w15 w16se w16cid">
   <w:docDefaults>
     <w:rPrDefault>
       <w:rPr>
@@ -24325,7 +24246,7 @@
       </w:pPr>
     </w:pPrDefault>
   </w:docDefaults>
-  <w:latentStyles w:defLockedState="0" w:defUIPriority="99" w:defSemiHidden="0" w:defUnhideWhenUsed="0" w:defQFormat="0" w:count="371">
+  <w:latentStyles w:defLockedState="0" w:defUIPriority="99" w:defSemiHidden="0" w:defUnhideWhenUsed="0" w:defQFormat="0" w:count="375">
     <w:lsdException w:name="Normal" w:uiPriority="0" w:qFormat="1"/>
     <w:lsdException w:name="heading 1" w:uiPriority="0" w:qFormat="1"/>
     <w:lsdException w:name="heading 2" w:semiHidden="1" w:uiPriority="9" w:unhideWhenUsed="1" w:qFormat="1"/>
@@ -24431,7 +24352,6 @@
     <w:lsdException w:name="HTML Sample" w:semiHidden="1" w:unhideWhenUsed="1"/>
     <w:lsdException w:name="HTML Typewriter" w:semiHidden="1" w:unhideWhenUsed="1"/>
     <w:lsdException w:name="HTML Variable" w:semiHidden="1" w:unhideWhenUsed="1"/>
-    <w:lsdException w:name="Normal Table" w:semiHidden="1" w:unhideWhenUsed="1"/>
     <w:lsdException w:name="annotation subject" w:semiHidden="1" w:unhideWhenUsed="1"/>
     <w:lsdException w:name="No List" w:semiHidden="1" w:unhideWhenUsed="1"/>
     <w:lsdException w:name="Outline List 1" w:semiHidden="1" w:unhideWhenUsed="1"/>
@@ -24475,10 +24395,8 @@
     <w:lsdException w:name="Table Elegant" w:semiHidden="1" w:unhideWhenUsed="1"/>
     <w:lsdException w:name="Table Professional" w:semiHidden="1" w:unhideWhenUsed="1"/>
     <w:lsdException w:name="Table Subtle 1" w:semiHidden="1" w:unhideWhenUsed="1"/>
-    <w:lsdException w:name="Table Subtle 2" w:semiHidden="1" w:unhideWhenUsed="1"/>
     <w:lsdException w:name="Table Web 1" w:semiHidden="1" w:unhideWhenUsed="1"/>
     <w:lsdException w:name="Table Web 2" w:semiHidden="1" w:unhideWhenUsed="1"/>
-    <w:lsdException w:name="Table Web 3" w:semiHidden="1" w:unhideWhenUsed="1"/>
     <w:lsdException w:name="Balloon Text" w:semiHidden="1" w:unhideWhenUsed="1"/>
     <w:lsdException w:name="Table Grid" w:uiPriority="39"/>
     <w:lsdException w:name="Table Theme" w:semiHidden="1" w:unhideWhenUsed="1"/>
@@ -24697,6 +24615,10 @@
     <w:lsdException w:name="List Table 5 Dark Accent 6" w:uiPriority="50"/>
     <w:lsdException w:name="List Table 6 Colorful Accent 6" w:uiPriority="51"/>
     <w:lsdException w:name="List Table 7 Colorful Accent 6" w:uiPriority="52"/>
+    <w:lsdException w:name="Mention" w:semiHidden="1" w:unhideWhenUsed="1"/>
+    <w:lsdException w:name="Smart Hyperlink" w:semiHidden="1" w:unhideWhenUsed="1"/>
+    <w:lsdException w:name="Hashtag" w:semiHidden="1" w:unhideWhenUsed="1"/>
+    <w:lsdException w:name="Unresolved Mention" w:semiHidden="1" w:unhideWhenUsed="1"/>
   </w:latentStyles>
   <w:style w:type="paragraph" w:default="1" w:styleId="Normal">
     <w:name w:val="Normal"/>
@@ -24869,7 +24791,7 @@
       <w:lang w:val="en-US"/>
     </w:rPr>
   </w:style>
-  <w:style w:type="paragraph" w:styleId="TtulodeTDC">
+  <w:style w:type="paragraph" w:styleId="TtuloTDC">
     <w:name w:val="TOC Heading"/>
     <w:next w:val="BodyA"/>
     <w:uiPriority w:val="39"/>
@@ -26241,7 +26163,7 @@
 </file>
 
 <file path=customXml/itemProps1.xml><?xml version="1.0" encoding="utf-8"?>
-<ds:datastoreItem xmlns:ds="http://schemas.openxmlformats.org/officeDocument/2006/customXml" ds:itemID="{84D6290C-57D8-4319-857A-6780B55640C3}">
+<ds:datastoreItem xmlns:ds="http://schemas.openxmlformats.org/officeDocument/2006/customXml" ds:itemID="{AB6A9A5B-36D2-4EE5-B678-DB3073F64E11}">
   <ds:schemaRefs>
     <ds:schemaRef ds:uri="http://schemas.openxmlformats.org/officeDocument/2006/bibliography"/>
   </ds:schemaRefs>

</xml_diff>

<commit_message>
* se agrego la lista de items con nomenclatura
</commit_message>
<xml_diff>
--- a/Documentos/PGC.docx
+++ b/Documentos/PGC.docx
@@ -242,8 +242,10 @@
           <w:sz w:val="28"/>
           <w:szCs w:val="28"/>
         </w:rPr>
-        <w:t>3</w:t>
+        <w:t>5</w:t>
       </w:r>
+      <w:bookmarkStart w:id="0" w:name="_GoBack"/>
+      <w:bookmarkEnd w:id="0"/>
     </w:p>
     <w:p>
       <w:pPr>
@@ -255,8 +257,6 @@
           <w:szCs w:val="28"/>
         </w:rPr>
       </w:pPr>
-      <w:bookmarkStart w:id="0" w:name="_GoBack"/>
-      <w:bookmarkEnd w:id="0"/>
     </w:p>
     <w:p>
       <w:pPr>
@@ -710,28 +710,12 @@
             <w:pPr>
               <w:pStyle w:val="Tabletext"/>
             </w:pPr>
-            <w:proofErr w:type="spellStart"/>
-            <w:r>
-              <w:rPr>
-                <w:rFonts w:ascii="Calibri" w:eastAsia="Calibri" w:hAnsi="Calibri" w:cs="Calibri"/>
-              </w:rPr>
-              <w:t>Shany</w:t>
-            </w:r>
-            <w:proofErr w:type="spellEnd"/>
-            <w:r>
-              <w:rPr>
-                <w:rFonts w:ascii="Calibri" w:eastAsia="Calibri" w:hAnsi="Calibri" w:cs="Calibri"/>
-              </w:rPr>
-              <w:t xml:space="preserve"> </w:t>
-            </w:r>
-            <w:proofErr w:type="spellStart"/>
-            <w:r>
-              <w:rPr>
-                <w:rFonts w:ascii="Calibri" w:eastAsia="Calibri" w:hAnsi="Calibri" w:cs="Calibri"/>
-              </w:rPr>
-              <w:t>Huaypar</w:t>
-            </w:r>
-            <w:proofErr w:type="spellEnd"/>
+            <w:r>
+              <w:rPr>
+                <w:rFonts w:ascii="Calibri" w:eastAsia="Calibri" w:hAnsi="Calibri" w:cs="Calibri"/>
+              </w:rPr>
+              <w:t>Shany Huaypar</w:t>
+            </w:r>
           </w:p>
         </w:tc>
       </w:tr>
@@ -827,77 +811,13 @@
             <w:pPr>
               <w:pStyle w:val="Body"/>
             </w:pPr>
-            <w:proofErr w:type="spellStart"/>
             <w:r>
               <w:rPr>
                 <w:rFonts w:ascii="Calibri" w:eastAsia="Calibri" w:hAnsi="Calibri" w:cs="Calibri"/>
                 <w:sz w:val="22"/>
                 <w:szCs w:val="22"/>
               </w:rPr>
-              <w:t>Establecimiento</w:t>
-            </w:r>
-            <w:proofErr w:type="spellEnd"/>
-            <w:r>
-              <w:rPr>
-                <w:rFonts w:ascii="Calibri" w:eastAsia="Calibri" w:hAnsi="Calibri" w:cs="Calibri"/>
-                <w:sz w:val="22"/>
-                <w:szCs w:val="22"/>
-              </w:rPr>
-              <w:t xml:space="preserve"> del </w:t>
-            </w:r>
-            <w:proofErr w:type="spellStart"/>
-            <w:r>
-              <w:rPr>
-                <w:rFonts w:ascii="Calibri" w:eastAsia="Calibri" w:hAnsi="Calibri" w:cs="Calibri"/>
-                <w:sz w:val="22"/>
-                <w:szCs w:val="22"/>
-              </w:rPr>
-              <w:t>cronograma</w:t>
-            </w:r>
-            <w:proofErr w:type="spellEnd"/>
-            <w:r>
-              <w:rPr>
-                <w:rFonts w:ascii="Calibri" w:eastAsia="Calibri" w:hAnsi="Calibri" w:cs="Calibri"/>
-                <w:sz w:val="22"/>
-                <w:szCs w:val="22"/>
-              </w:rPr>
-              <w:t xml:space="preserve"> y </w:t>
-            </w:r>
-            <w:proofErr w:type="spellStart"/>
-            <w:r>
-              <w:rPr>
-                <w:rFonts w:ascii="Calibri" w:eastAsia="Calibri" w:hAnsi="Calibri" w:cs="Calibri"/>
-                <w:sz w:val="22"/>
-                <w:szCs w:val="22"/>
-              </w:rPr>
-              <w:t>revisión</w:t>
-            </w:r>
-            <w:proofErr w:type="spellEnd"/>
-            <w:r>
-              <w:rPr>
-                <w:rFonts w:ascii="Calibri" w:eastAsia="Calibri" w:hAnsi="Calibri" w:cs="Calibri"/>
-                <w:sz w:val="22"/>
-                <w:szCs w:val="22"/>
-              </w:rPr>
-              <w:t xml:space="preserve"> de </w:t>
-            </w:r>
-            <w:proofErr w:type="spellStart"/>
-            <w:r>
-              <w:rPr>
-                <w:rFonts w:ascii="Calibri" w:eastAsia="Calibri" w:hAnsi="Calibri" w:cs="Calibri"/>
-                <w:sz w:val="22"/>
-                <w:szCs w:val="22"/>
-              </w:rPr>
-              <w:t>los</w:t>
-            </w:r>
-            <w:proofErr w:type="spellEnd"/>
-            <w:r>
-              <w:rPr>
-                <w:rFonts w:ascii="Calibri" w:eastAsia="Calibri" w:hAnsi="Calibri" w:cs="Calibri"/>
-                <w:sz w:val="22"/>
-                <w:szCs w:val="22"/>
-              </w:rPr>
-              <w:t xml:space="preserve"> roles</w:t>
+              <w:t>Establecimiento del cronograma y revisión de los roles</w:t>
             </w:r>
           </w:p>
         </w:tc>
@@ -923,23 +843,13 @@
             <w:pPr>
               <w:pStyle w:val="Body"/>
             </w:pPr>
-            <w:proofErr w:type="spellStart"/>
             <w:r>
               <w:rPr>
                 <w:rFonts w:ascii="Calibri" w:eastAsia="Calibri" w:hAnsi="Calibri" w:cs="Calibri"/>
                 <w:sz w:val="22"/>
                 <w:szCs w:val="22"/>
               </w:rPr>
-              <w:t>Huamán</w:t>
-            </w:r>
-            <w:proofErr w:type="spellEnd"/>
-            <w:r>
-              <w:rPr>
-                <w:rFonts w:ascii="Calibri" w:eastAsia="Calibri" w:hAnsi="Calibri" w:cs="Calibri"/>
-                <w:sz w:val="22"/>
-                <w:szCs w:val="22"/>
-              </w:rPr>
-              <w:t xml:space="preserve"> Moya, Christopher</w:t>
+              <w:t>Huamán Moya, Christopher</w:t>
             </w:r>
           </w:p>
         </w:tc>
@@ -1036,59 +946,13 @@
             <w:pPr>
               <w:pStyle w:val="Body"/>
             </w:pPr>
-            <w:proofErr w:type="spellStart"/>
             <w:r>
               <w:rPr>
                 <w:rFonts w:ascii="Calibri" w:eastAsia="Calibri" w:hAnsi="Calibri" w:cs="Calibri"/>
                 <w:sz w:val="22"/>
                 <w:szCs w:val="22"/>
               </w:rPr>
-              <w:t>Modificación</w:t>
-            </w:r>
-            <w:proofErr w:type="spellEnd"/>
-            <w:r>
-              <w:rPr>
-                <w:rFonts w:ascii="Calibri" w:eastAsia="Calibri" w:hAnsi="Calibri" w:cs="Calibri"/>
-                <w:sz w:val="22"/>
-                <w:szCs w:val="22"/>
-              </w:rPr>
-              <w:t xml:space="preserve"> del </w:t>
-            </w:r>
-            <w:proofErr w:type="spellStart"/>
-            <w:r>
-              <w:rPr>
-                <w:rFonts w:ascii="Calibri" w:eastAsia="Calibri" w:hAnsi="Calibri" w:cs="Calibri"/>
-                <w:sz w:val="22"/>
-                <w:szCs w:val="22"/>
-              </w:rPr>
-              <w:t>gráfico</w:t>
-            </w:r>
-            <w:proofErr w:type="spellEnd"/>
-            <w:r>
-              <w:rPr>
-                <w:rFonts w:ascii="Calibri" w:eastAsia="Calibri" w:hAnsi="Calibri" w:cs="Calibri"/>
-                <w:sz w:val="22"/>
-                <w:szCs w:val="22"/>
-              </w:rPr>
-              <w:t xml:space="preserve"> de la </w:t>
-            </w:r>
-            <w:proofErr w:type="spellStart"/>
-            <w:r>
-              <w:rPr>
-                <w:rFonts w:ascii="Calibri" w:eastAsia="Calibri" w:hAnsi="Calibri" w:cs="Calibri"/>
-                <w:sz w:val="22"/>
-                <w:szCs w:val="22"/>
-              </w:rPr>
-              <w:t>organización</w:t>
-            </w:r>
-            <w:proofErr w:type="spellEnd"/>
-            <w:r>
-              <w:rPr>
-                <w:rFonts w:ascii="Calibri" w:eastAsia="Calibri" w:hAnsi="Calibri" w:cs="Calibri"/>
-                <w:sz w:val="22"/>
-                <w:szCs w:val="22"/>
-              </w:rPr>
-              <w:t xml:space="preserve"> de la SCM</w:t>
+              <w:t>Modificación del gráfico de la organización de la SCM</w:t>
             </w:r>
           </w:p>
         </w:tc>
@@ -1235,7 +1099,6 @@
             <w:pPr>
               <w:pStyle w:val="Body"/>
             </w:pPr>
-            <w:proofErr w:type="spellStart"/>
             <w:r>
               <w:rPr>
                 <w:rFonts w:ascii="Calibri" w:eastAsia="Calibri" w:hAnsi="Calibri" w:cs="Calibri"/>
@@ -1258,45 +1121,8 @@
                 <w:sz w:val="22"/>
                 <w:szCs w:val="22"/>
               </w:rPr>
-              <w:t>n</w:t>
-            </w:r>
-            <w:proofErr w:type="spellEnd"/>
-            <w:r>
-              <w:rPr>
-                <w:rFonts w:ascii="Calibri" w:eastAsia="Calibri" w:hAnsi="Calibri" w:cs="Calibri"/>
-                <w:sz w:val="22"/>
-                <w:szCs w:val="22"/>
-              </w:rPr>
-              <w:t xml:space="preserve"> y </w:t>
-            </w:r>
-            <w:proofErr w:type="spellStart"/>
-            <w:r>
-              <w:rPr>
-                <w:rFonts w:ascii="Calibri" w:eastAsia="Calibri" w:hAnsi="Calibri" w:cs="Calibri"/>
-                <w:sz w:val="22"/>
-                <w:szCs w:val="22"/>
-              </w:rPr>
-              <w:t>actualización</w:t>
-            </w:r>
-            <w:proofErr w:type="spellEnd"/>
-            <w:r>
-              <w:rPr>
-                <w:rFonts w:ascii="Calibri" w:eastAsia="Calibri" w:hAnsi="Calibri" w:cs="Calibri"/>
-                <w:sz w:val="22"/>
-                <w:szCs w:val="22"/>
-              </w:rPr>
-              <w:t xml:space="preserve"> de </w:t>
-            </w:r>
-            <w:proofErr w:type="spellStart"/>
-            <w:r>
-              <w:rPr>
-                <w:rFonts w:ascii="Calibri" w:eastAsia="Calibri" w:hAnsi="Calibri" w:cs="Calibri"/>
-                <w:sz w:val="22"/>
-                <w:szCs w:val="22"/>
-              </w:rPr>
-              <w:t>documento</w:t>
-            </w:r>
-            <w:proofErr w:type="spellEnd"/>
+              <w:t>n y actualización de documento</w:t>
+            </w:r>
           </w:p>
         </w:tc>
         <w:tc>
@@ -1321,28 +1147,12 @@
             <w:pPr>
               <w:pStyle w:val="Tabletext"/>
             </w:pPr>
-            <w:proofErr w:type="spellStart"/>
-            <w:r>
-              <w:rPr>
-                <w:rFonts w:ascii="Calibri" w:eastAsia="Calibri" w:hAnsi="Calibri" w:cs="Calibri"/>
-              </w:rPr>
-              <w:t>Shany</w:t>
-            </w:r>
-            <w:proofErr w:type="spellEnd"/>
-            <w:r>
-              <w:rPr>
-                <w:rFonts w:ascii="Calibri" w:eastAsia="Calibri" w:hAnsi="Calibri" w:cs="Calibri"/>
-              </w:rPr>
-              <w:t xml:space="preserve"> </w:t>
-            </w:r>
-            <w:proofErr w:type="spellStart"/>
-            <w:r>
-              <w:rPr>
-                <w:rFonts w:ascii="Calibri" w:eastAsia="Calibri" w:hAnsi="Calibri" w:cs="Calibri"/>
-              </w:rPr>
-              <w:t>Huaypar</w:t>
-            </w:r>
-            <w:proofErr w:type="spellEnd"/>
+            <w:r>
+              <w:rPr>
+                <w:rFonts w:ascii="Calibri" w:eastAsia="Calibri" w:hAnsi="Calibri" w:cs="Calibri"/>
+              </w:rPr>
+              <w:t>Shany Huaypar</w:t>
+            </w:r>
           </w:p>
         </w:tc>
       </w:tr>
@@ -1455,77 +1265,13 @@
                 <w:szCs w:val="22"/>
               </w:rPr>
             </w:pPr>
-            <w:proofErr w:type="spellStart"/>
             <w:r>
               <w:rPr>
                 <w:rFonts w:ascii="Calibri" w:eastAsia="Calibri" w:hAnsi="Calibri" w:cs="Calibri"/>
                 <w:sz w:val="22"/>
                 <w:szCs w:val="22"/>
               </w:rPr>
-              <w:t>Modificación</w:t>
-            </w:r>
-            <w:proofErr w:type="spellEnd"/>
-            <w:r>
-              <w:rPr>
-                <w:rFonts w:ascii="Calibri" w:eastAsia="Calibri" w:hAnsi="Calibri" w:cs="Calibri"/>
-                <w:sz w:val="22"/>
-                <w:szCs w:val="22"/>
-              </w:rPr>
-              <w:t xml:space="preserve"> de </w:t>
-            </w:r>
-            <w:proofErr w:type="spellStart"/>
-            <w:r>
-              <w:rPr>
-                <w:rFonts w:ascii="Calibri" w:eastAsia="Calibri" w:hAnsi="Calibri" w:cs="Calibri"/>
-                <w:sz w:val="22"/>
-                <w:szCs w:val="22"/>
-              </w:rPr>
-              <w:t>actividades</w:t>
-            </w:r>
-            <w:proofErr w:type="spellEnd"/>
-            <w:r>
-              <w:rPr>
-                <w:rFonts w:ascii="Calibri" w:eastAsia="Calibri" w:hAnsi="Calibri" w:cs="Calibri"/>
-                <w:sz w:val="22"/>
-                <w:szCs w:val="22"/>
-              </w:rPr>
-              <w:t xml:space="preserve"> y </w:t>
-            </w:r>
-            <w:proofErr w:type="spellStart"/>
-            <w:r>
-              <w:rPr>
-                <w:rFonts w:ascii="Calibri" w:eastAsia="Calibri" w:hAnsi="Calibri" w:cs="Calibri"/>
-                <w:sz w:val="22"/>
-                <w:szCs w:val="22"/>
-              </w:rPr>
-              <w:t>fechas</w:t>
-            </w:r>
-            <w:proofErr w:type="spellEnd"/>
-            <w:r>
-              <w:rPr>
-                <w:rFonts w:ascii="Calibri" w:eastAsia="Calibri" w:hAnsi="Calibri" w:cs="Calibri"/>
-                <w:sz w:val="22"/>
-                <w:szCs w:val="22"/>
-              </w:rPr>
-              <w:t xml:space="preserve"> al </w:t>
-            </w:r>
-            <w:proofErr w:type="spellStart"/>
-            <w:r>
-              <w:rPr>
-                <w:rFonts w:ascii="Calibri" w:eastAsia="Calibri" w:hAnsi="Calibri" w:cs="Calibri"/>
-                <w:sz w:val="22"/>
-                <w:szCs w:val="22"/>
-              </w:rPr>
-              <w:t>calendario</w:t>
-            </w:r>
-            <w:proofErr w:type="spellEnd"/>
-            <w:r>
-              <w:rPr>
-                <w:rFonts w:ascii="Calibri" w:eastAsia="Calibri" w:hAnsi="Calibri" w:cs="Calibri"/>
-                <w:sz w:val="22"/>
-                <w:szCs w:val="22"/>
-              </w:rPr>
-              <w:t xml:space="preserve"> </w:t>
+              <w:t xml:space="preserve">Modificación de actividades y fechas al calendario </w:t>
             </w:r>
           </w:p>
         </w:tc>
@@ -1677,79 +1423,7 @@
                 <w:sz w:val="22"/>
                 <w:szCs w:val="22"/>
               </w:rPr>
-              <w:t xml:space="preserve">Revision y </w:t>
-            </w:r>
-            <w:proofErr w:type="spellStart"/>
-            <w:r>
-              <w:rPr>
-                <w:rFonts w:ascii="Calibri" w:eastAsia="Calibri" w:hAnsi="Calibri" w:cs="Calibri"/>
-                <w:sz w:val="22"/>
-                <w:szCs w:val="22"/>
-              </w:rPr>
-              <w:t>actualizacion</w:t>
-            </w:r>
-            <w:proofErr w:type="spellEnd"/>
-            <w:r>
-              <w:rPr>
-                <w:rFonts w:ascii="Calibri" w:eastAsia="Calibri" w:hAnsi="Calibri" w:cs="Calibri"/>
-                <w:sz w:val="22"/>
-                <w:szCs w:val="22"/>
-              </w:rPr>
-              <w:t xml:space="preserve"> de las </w:t>
-            </w:r>
-            <w:proofErr w:type="spellStart"/>
-            <w:r>
-              <w:rPr>
-                <w:rFonts w:ascii="Calibri" w:eastAsia="Calibri" w:hAnsi="Calibri" w:cs="Calibri"/>
-                <w:sz w:val="22"/>
-                <w:szCs w:val="22"/>
-              </w:rPr>
-              <w:t>politicas</w:t>
-            </w:r>
-            <w:proofErr w:type="spellEnd"/>
-            <w:r>
-              <w:rPr>
-                <w:rFonts w:ascii="Calibri" w:eastAsia="Calibri" w:hAnsi="Calibri" w:cs="Calibri"/>
-                <w:sz w:val="22"/>
-                <w:szCs w:val="22"/>
-              </w:rPr>
-              <w:t xml:space="preserve">, </w:t>
-            </w:r>
-            <w:proofErr w:type="spellStart"/>
-            <w:r>
-              <w:rPr>
-                <w:rFonts w:ascii="Calibri" w:eastAsia="Calibri" w:hAnsi="Calibri" w:cs="Calibri"/>
-                <w:sz w:val="22"/>
-                <w:szCs w:val="22"/>
-              </w:rPr>
-              <w:t>directrices</w:t>
-            </w:r>
-            <w:proofErr w:type="spellEnd"/>
-            <w:r>
-              <w:rPr>
-                <w:rFonts w:ascii="Calibri" w:eastAsia="Calibri" w:hAnsi="Calibri" w:cs="Calibri"/>
-                <w:sz w:val="22"/>
-                <w:szCs w:val="22"/>
-              </w:rPr>
-              <w:t xml:space="preserve"> y </w:t>
-            </w:r>
-            <w:proofErr w:type="spellStart"/>
-            <w:r>
-              <w:rPr>
-                <w:rFonts w:ascii="Calibri" w:eastAsia="Calibri" w:hAnsi="Calibri" w:cs="Calibri"/>
-                <w:sz w:val="22"/>
-                <w:szCs w:val="22"/>
-              </w:rPr>
-              <w:t>procedimientos</w:t>
-            </w:r>
-            <w:proofErr w:type="spellEnd"/>
-            <w:r>
-              <w:rPr>
-                <w:rFonts w:ascii="Calibri" w:eastAsia="Calibri" w:hAnsi="Calibri" w:cs="Calibri"/>
-                <w:sz w:val="22"/>
-                <w:szCs w:val="22"/>
-              </w:rPr>
-              <w:t>.</w:t>
+              <w:t>Revision y actualizacion de las politicas, directrices y procedimientos.</w:t>
             </w:r>
           </w:p>
         </w:tc>
@@ -1780,23 +1454,13 @@
                 <w:szCs w:val="22"/>
               </w:rPr>
             </w:pPr>
-            <w:proofErr w:type="spellStart"/>
             <w:r>
               <w:rPr>
                 <w:rFonts w:ascii="Calibri" w:eastAsia="Calibri" w:hAnsi="Calibri" w:cs="Calibri"/>
                 <w:sz w:val="22"/>
                 <w:szCs w:val="22"/>
               </w:rPr>
-              <w:t>Huamán</w:t>
-            </w:r>
-            <w:proofErr w:type="spellEnd"/>
-            <w:r>
-              <w:rPr>
-                <w:rFonts w:ascii="Calibri" w:eastAsia="Calibri" w:hAnsi="Calibri" w:cs="Calibri"/>
-                <w:sz w:val="22"/>
-                <w:szCs w:val="22"/>
-              </w:rPr>
-              <w:t xml:space="preserve"> Moya, Christopher</w:t>
+              <w:t>Huamán Moya, Christopher</w:t>
             </w:r>
           </w:p>
         </w:tc>
@@ -1910,59 +1574,13 @@
                 <w:szCs w:val="22"/>
               </w:rPr>
             </w:pPr>
-            <w:proofErr w:type="spellStart"/>
             <w:r>
               <w:rPr>
                 <w:rFonts w:ascii="Calibri" w:eastAsia="Calibri" w:hAnsi="Calibri" w:cs="Calibri"/>
                 <w:sz w:val="22"/>
                 <w:szCs w:val="22"/>
               </w:rPr>
-              <w:t>Actualización</w:t>
-            </w:r>
-            <w:proofErr w:type="spellEnd"/>
-            <w:r>
-              <w:rPr>
-                <w:rFonts w:ascii="Calibri" w:eastAsia="Calibri" w:hAnsi="Calibri" w:cs="Calibri"/>
-                <w:sz w:val="22"/>
-                <w:szCs w:val="22"/>
-              </w:rPr>
-              <w:t xml:space="preserve"> del </w:t>
-            </w:r>
-            <w:proofErr w:type="spellStart"/>
-            <w:r>
-              <w:rPr>
-                <w:rFonts w:ascii="Calibri" w:eastAsia="Calibri" w:hAnsi="Calibri" w:cs="Calibri"/>
-                <w:sz w:val="22"/>
-                <w:szCs w:val="22"/>
-              </w:rPr>
-              <w:t>calendario</w:t>
-            </w:r>
-            <w:proofErr w:type="spellEnd"/>
-            <w:r>
-              <w:rPr>
-                <w:rFonts w:ascii="Calibri" w:eastAsia="Calibri" w:hAnsi="Calibri" w:cs="Calibri"/>
-                <w:sz w:val="22"/>
-                <w:szCs w:val="22"/>
-              </w:rPr>
-              <w:t xml:space="preserve"> y </w:t>
-            </w:r>
-            <w:proofErr w:type="spellStart"/>
-            <w:r>
-              <w:rPr>
-                <w:rFonts w:ascii="Calibri" w:eastAsia="Calibri" w:hAnsi="Calibri" w:cs="Calibri"/>
-                <w:sz w:val="22"/>
-                <w:szCs w:val="22"/>
-              </w:rPr>
-              <w:t>punto</w:t>
-            </w:r>
-            <w:proofErr w:type="spellEnd"/>
-            <w:r>
-              <w:rPr>
-                <w:rFonts w:ascii="Calibri" w:eastAsia="Calibri" w:hAnsi="Calibri" w:cs="Calibri"/>
-                <w:sz w:val="22"/>
-                <w:szCs w:val="22"/>
-              </w:rPr>
-              <w:t xml:space="preserve"> 2.4</w:t>
+              <w:t>Actualización del calendario y punto 2.4</w:t>
             </w:r>
           </w:p>
         </w:tc>
@@ -2108,59 +1726,13 @@
                 <w:szCs w:val="22"/>
               </w:rPr>
             </w:pPr>
-            <w:proofErr w:type="spellStart"/>
             <w:r>
               <w:rPr>
                 <w:rFonts w:ascii="Calibri" w:eastAsia="Calibri" w:hAnsi="Calibri" w:cs="Calibri"/>
                 <w:sz w:val="22"/>
                 <w:szCs w:val="22"/>
               </w:rPr>
-              <w:t>Identificación</w:t>
-            </w:r>
-            <w:proofErr w:type="spellEnd"/>
-            <w:r>
-              <w:rPr>
-                <w:rFonts w:ascii="Calibri" w:eastAsia="Calibri" w:hAnsi="Calibri" w:cs="Calibri"/>
-                <w:sz w:val="22"/>
-                <w:szCs w:val="22"/>
-              </w:rPr>
-              <w:t xml:space="preserve"> de </w:t>
-            </w:r>
-            <w:proofErr w:type="spellStart"/>
-            <w:r>
-              <w:rPr>
-                <w:rFonts w:ascii="Calibri" w:eastAsia="Calibri" w:hAnsi="Calibri" w:cs="Calibri"/>
-                <w:sz w:val="22"/>
-                <w:szCs w:val="22"/>
-              </w:rPr>
-              <w:t>los</w:t>
-            </w:r>
-            <w:proofErr w:type="spellEnd"/>
-            <w:r>
-              <w:rPr>
-                <w:rFonts w:ascii="Calibri" w:eastAsia="Calibri" w:hAnsi="Calibri" w:cs="Calibri"/>
-                <w:sz w:val="22"/>
-                <w:szCs w:val="22"/>
-              </w:rPr>
-              <w:t xml:space="preserve"> items de </w:t>
-            </w:r>
-            <w:proofErr w:type="spellStart"/>
-            <w:r>
-              <w:rPr>
-                <w:rFonts w:ascii="Calibri" w:eastAsia="Calibri" w:hAnsi="Calibri" w:cs="Calibri"/>
-                <w:sz w:val="22"/>
-                <w:szCs w:val="22"/>
-              </w:rPr>
-              <w:t>configuración</w:t>
-            </w:r>
-            <w:proofErr w:type="spellEnd"/>
-            <w:r>
-              <w:rPr>
-                <w:rFonts w:ascii="Calibri" w:eastAsia="Calibri" w:hAnsi="Calibri" w:cs="Calibri"/>
-                <w:sz w:val="22"/>
-                <w:szCs w:val="22"/>
-              </w:rPr>
-              <w:t>.</w:t>
+              <w:t>Identificación de los items de configuración.</w:t>
             </w:r>
           </w:p>
         </w:tc>
@@ -2191,23 +1763,13 @@
                 <w:szCs w:val="22"/>
               </w:rPr>
             </w:pPr>
-            <w:proofErr w:type="spellStart"/>
             <w:r>
               <w:rPr>
                 <w:rFonts w:ascii="Calibri" w:eastAsia="Calibri" w:hAnsi="Calibri" w:cs="Calibri"/>
                 <w:sz w:val="22"/>
                 <w:szCs w:val="22"/>
               </w:rPr>
-              <w:t>Huamán</w:t>
-            </w:r>
-            <w:proofErr w:type="spellEnd"/>
-            <w:r>
-              <w:rPr>
-                <w:rFonts w:ascii="Calibri" w:eastAsia="Calibri" w:hAnsi="Calibri" w:cs="Calibri"/>
-                <w:sz w:val="22"/>
-                <w:szCs w:val="22"/>
-              </w:rPr>
-              <w:t xml:space="preserve"> Moya, Christopher</w:t>
+              <w:t>Huamán Moya, Christopher</w:t>
             </w:r>
           </w:p>
         </w:tc>
@@ -2321,88 +1883,14 @@
                 <w:szCs w:val="22"/>
               </w:rPr>
             </w:pPr>
-            <w:proofErr w:type="spellStart"/>
             <w:r>
               <w:rPr>
                 <w:rFonts w:ascii="Calibri" w:eastAsia="Calibri" w:hAnsi="Calibri" w:cs="Calibri"/>
                 <w:sz w:val="22"/>
                 <w:szCs w:val="22"/>
               </w:rPr>
-              <w:t>Definición</w:t>
-            </w:r>
-            <w:proofErr w:type="spellEnd"/>
-            <w:r>
-              <w:rPr>
-                <w:rFonts w:ascii="Calibri" w:eastAsia="Calibri" w:hAnsi="Calibri" w:cs="Calibri"/>
-                <w:sz w:val="22"/>
-                <w:szCs w:val="22"/>
-              </w:rPr>
-              <w:t xml:space="preserve"> de la </w:t>
-            </w:r>
-            <w:proofErr w:type="spellStart"/>
-            <w:r>
-              <w:rPr>
-                <w:rFonts w:ascii="Calibri" w:eastAsia="Calibri" w:hAnsi="Calibri" w:cs="Calibri"/>
-                <w:sz w:val="22"/>
-                <w:szCs w:val="22"/>
-              </w:rPr>
-              <w:t>nomenclatura</w:t>
-            </w:r>
-            <w:proofErr w:type="spellEnd"/>
-            <w:r>
-              <w:rPr>
-                <w:rFonts w:ascii="Calibri" w:eastAsia="Calibri" w:hAnsi="Calibri" w:cs="Calibri"/>
-                <w:sz w:val="22"/>
-                <w:szCs w:val="22"/>
-              </w:rPr>
-              <w:t xml:space="preserve"> de la </w:t>
-            </w:r>
-            <w:proofErr w:type="spellStart"/>
-            <w:r>
-              <w:rPr>
-                <w:rFonts w:ascii="Calibri" w:eastAsia="Calibri" w:hAnsi="Calibri" w:cs="Calibri"/>
-                <w:sz w:val="22"/>
-                <w:szCs w:val="22"/>
-              </w:rPr>
-              <w:t>identificación</w:t>
-            </w:r>
-            <w:proofErr w:type="spellEnd"/>
-            <w:r>
-              <w:rPr>
-                <w:rFonts w:ascii="Calibri" w:eastAsia="Calibri" w:hAnsi="Calibri" w:cs="Calibri"/>
-                <w:sz w:val="22"/>
-                <w:szCs w:val="22"/>
-              </w:rPr>
-              <w:t xml:space="preserve"> de </w:t>
-            </w:r>
-            <w:proofErr w:type="spellStart"/>
-            <w:r>
-              <w:rPr>
-                <w:rFonts w:ascii="Calibri" w:eastAsia="Calibri" w:hAnsi="Calibri" w:cs="Calibri"/>
-                <w:sz w:val="22"/>
-                <w:szCs w:val="22"/>
-              </w:rPr>
-              <w:t>los</w:t>
-            </w:r>
-            <w:proofErr w:type="spellEnd"/>
-            <w:r>
-              <w:rPr>
-                <w:rFonts w:ascii="Calibri" w:eastAsia="Calibri" w:hAnsi="Calibri" w:cs="Calibri"/>
-                <w:sz w:val="22"/>
-                <w:szCs w:val="22"/>
-              </w:rPr>
-              <w:t xml:space="preserve"> items de </w:t>
-            </w:r>
-            <w:proofErr w:type="spellStart"/>
-            <w:r>
-              <w:rPr>
-                <w:rFonts w:ascii="Calibri" w:eastAsia="Calibri" w:hAnsi="Calibri" w:cs="Calibri"/>
-                <w:sz w:val="22"/>
-                <w:szCs w:val="22"/>
-              </w:rPr>
-              <w:t>configuración</w:t>
-            </w:r>
-            <w:proofErr w:type="spellEnd"/>
+              <w:t>Definición de la nomenclatura de la identificación de los items de configuración</w:t>
+            </w:r>
           </w:p>
         </w:tc>
         <w:tc>
@@ -2553,11 +2041,6 @@
           <w:p>
             <w:pPr>
               <w:pStyle w:val="Body"/>
-              <w:rPr>
-                <w:rFonts w:ascii="Calibri" w:eastAsia="Calibri" w:hAnsi="Calibri" w:cs="Calibri"/>
-                <w:sz w:val="22"/>
-                <w:szCs w:val="22"/>
-              </w:rPr>
             </w:pPr>
           </w:p>
         </w:tc>
@@ -2595,6 +2078,15 @@
                 <w:lang w:val="es-ES_tradnl"/>
               </w:rPr>
             </w:pPr>
+            <w:r>
+              <w:rPr>
+                <w:rFonts w:ascii="Calibri" w:eastAsia="Calibri" w:hAnsi="Calibri" w:cs="Calibri"/>
+                <w:sz w:val="22"/>
+                <w:szCs w:val="22"/>
+                <w:lang w:val="es-ES_tradnl"/>
+              </w:rPr>
+              <w:t>29/09/2017</w:t>
+            </w:r>
           </w:p>
         </w:tc>
         <w:tc>
@@ -2625,6 +2117,14 @@
                 <w:szCs w:val="22"/>
               </w:rPr>
             </w:pPr>
+            <w:r>
+              <w:rPr>
+                <w:rFonts w:ascii="Calibri" w:eastAsia="Calibri" w:hAnsi="Calibri" w:cs="Calibri"/>
+                <w:sz w:val="22"/>
+                <w:szCs w:val="22"/>
+              </w:rPr>
+              <w:t>2.5</w:t>
+            </w:r>
           </w:p>
         </w:tc>
         <w:tc>
@@ -2654,6 +2154,14 @@
                 <w:szCs w:val="22"/>
               </w:rPr>
             </w:pPr>
+            <w:r>
+              <w:rPr>
+                <w:rFonts w:ascii="Calibri" w:eastAsia="Calibri" w:hAnsi="Calibri" w:cs="Calibri"/>
+                <w:sz w:val="22"/>
+                <w:szCs w:val="22"/>
+              </w:rPr>
+              <w:t>Lista de los elementos de la configuración con nomenclatura</w:t>
+            </w:r>
           </w:p>
         </w:tc>
         <w:tc>
@@ -2677,12 +2185,15 @@
           <w:p>
             <w:pPr>
               <w:pStyle w:val="Body"/>
+            </w:pPr>
+            <w:r>
               <w:rPr>
                 <w:rFonts w:ascii="Calibri" w:eastAsia="Calibri" w:hAnsi="Calibri" w:cs="Calibri"/>
                 <w:sz w:val="22"/>
                 <w:szCs w:val="22"/>
               </w:rPr>
-            </w:pPr>
+              <w:t>Patricia Martinez</w:t>
+            </w:r>
           </w:p>
         </w:tc>
       </w:tr>
@@ -4192,17 +3703,8 @@
           <w:rStyle w:val="None"/>
           <w:rFonts w:ascii="Calibri" w:eastAsia="Calibri" w:hAnsi="Calibri" w:cs="Calibri"/>
         </w:rPr>
-        <w:t xml:space="preserve">Este documento describe las actividades de gestión de configuración de software que deben ser llevadas a cabo durante el proceso de desarrollo del proyecto, dejando atrás el anterior modo de control de cambios, por uno que facilitará el desarrollo de aplicaciones. Dichas actividades son aplicables a todos los ítems de configuración del portafolio de proyectos  de la consultora Chantilly, sea el producto de software  en todos sus ambientes: desarrollo, prueba y producción. A  su vez, proyectos realizados completa o parcialmente por la empresa, mantenimiento de software, y proyectos en conjunto con otras empresas, documentos de </w:t>
+        <w:t>Este documento describe las actividades de gestión de configuración de software que deben ser llevadas a cabo durante el proceso de desarrollo del proyecto, dejando atrás el anterior modo de control de cambios, por uno que facilitará el desarrollo de aplicaciones. Dichas actividades son aplicables a todos los ítems de configuración del portafolio de proyectos  de la consultora Chantilly, sea el producto de software  en todos sus ambientes: desarrollo, prueba y producción. A  su vez, proyectos realizados completa o parcialmente por la empresa, mantenimiento de software, y proyectos en conjunto con otras empresas, documentos de ingenierí</w:t>
       </w:r>
-      <w:proofErr w:type="spellStart"/>
-      <w:r>
-        <w:rPr>
-          <w:rStyle w:val="None"/>
-          <w:rFonts w:ascii="Calibri" w:eastAsia="Calibri" w:hAnsi="Calibri" w:cs="Calibri"/>
-        </w:rPr>
-        <w:t>ingenierí</w:t>
-      </w:r>
-      <w:proofErr w:type="spellEnd"/>
       <w:r>
         <w:rPr>
           <w:rStyle w:val="None"/>
@@ -4211,21 +3713,12 @@
         </w:rPr>
         <w:t>a, documentos de gesti</w:t>
       </w:r>
-      <w:proofErr w:type="spellStart"/>
       <w:r>
         <w:rPr>
           <w:rStyle w:val="None"/>
           <w:rFonts w:ascii="Calibri" w:eastAsia="Calibri" w:hAnsi="Calibri" w:cs="Calibri"/>
         </w:rPr>
-        <w:t>ón</w:t>
-      </w:r>
-      <w:proofErr w:type="spellEnd"/>
-      <w:r>
-        <w:rPr>
-          <w:rStyle w:val="None"/>
-          <w:rFonts w:ascii="Calibri" w:eastAsia="Calibri" w:hAnsi="Calibri" w:cs="Calibri"/>
-        </w:rPr>
-        <w:t xml:space="preserve"> de proyecto y documentos de usuario.</w:t>
+        <w:t>ón de proyecto y documentos de usuario.</w:t>
       </w:r>
     </w:p>
     <w:p>
@@ -4866,21 +4359,12 @@
         </w:rPr>
         <w:t>actividades de gesti</w:t>
       </w:r>
-      <w:proofErr w:type="spellStart"/>
       <w:r>
         <w:rPr>
           <w:rStyle w:val="None"/>
           <w:rFonts w:ascii="Calibri" w:eastAsia="Calibri" w:hAnsi="Calibri" w:cs="Calibri"/>
         </w:rPr>
-        <w:t>ón</w:t>
-      </w:r>
-      <w:proofErr w:type="spellEnd"/>
-      <w:r>
-        <w:rPr>
-          <w:rStyle w:val="None"/>
-          <w:rFonts w:ascii="Calibri" w:eastAsia="Calibri" w:hAnsi="Calibri" w:cs="Calibri"/>
-        </w:rPr>
-        <w:t xml:space="preserve"> de configuración colaborando con las actividades de desarrollo, las actividades de gestión de configuración</w:t>
+        <w:t>ón de configuración colaborando con las actividades de desarrollo, las actividades de gestión de configuración</w:t>
       </w:r>
       <w:r>
         <w:rPr>
@@ -4890,21 +4374,12 @@
         </w:rPr>
         <w:t xml:space="preserve"> servir</w:t>
       </w:r>
-      <w:proofErr w:type="spellStart"/>
       <w:r>
         <w:rPr>
           <w:rStyle w:val="None"/>
           <w:rFonts w:ascii="Calibri" w:eastAsia="Calibri" w:hAnsi="Calibri" w:cs="Calibri"/>
         </w:rPr>
-        <w:t>án</w:t>
-      </w:r>
-      <w:proofErr w:type="spellEnd"/>
-      <w:r>
-        <w:rPr>
-          <w:rStyle w:val="None"/>
-          <w:rFonts w:ascii="Calibri" w:eastAsia="Calibri" w:hAnsi="Calibri" w:cs="Calibri"/>
-        </w:rPr>
-        <w:t xml:space="preserve"> de soporte al desarrollo. (</w:t>
+        <w:t>án de soporte al desarrollo. (</w:t>
       </w:r>
       <w:r>
         <w:rPr>
@@ -6043,8 +5518,8 @@
                               <w:szCs w:val="20"/>
                             </w:rPr>
                           </w:pPr>
-                          <w:bookmarkStart w:id="24" w:name="_Toc493860512"/>
-                          <w:bookmarkStart w:id="25" w:name="_Toc494460611"/>
+                          <w:bookmarkStart w:id="23" w:name="_Toc493860512"/>
+                          <w:bookmarkStart w:id="24" w:name="_Toc494460611"/>
                           <w:r>
                             <w:rPr>
                               <w:sz w:val="20"/>
@@ -6052,8 +5527,8 @@
                             </w:rPr>
                             <w:t>AUDITORÍA</w:t>
                           </w:r>
+                          <w:bookmarkEnd w:id="23"/>
                           <w:bookmarkEnd w:id="24"/>
-                          <w:bookmarkEnd w:id="25"/>
                         </w:p>
                       </w:txbxContent>
                     </v:textbox>
@@ -6082,8 +5557,8 @@
                               <w:szCs w:val="20"/>
                             </w:rPr>
                           </w:pPr>
-                          <w:bookmarkStart w:id="26" w:name="_Toc493860513"/>
-                          <w:bookmarkStart w:id="27" w:name="_Toc494460612"/>
+                          <w:bookmarkStart w:id="25" w:name="_Toc493860513"/>
+                          <w:bookmarkStart w:id="26" w:name="_Toc494460612"/>
                           <w:r>
                             <w:rPr>
                               <w:sz w:val="20"/>
@@ -6091,8 +5566,8 @@
                             </w:rPr>
                             <w:t>GESTIÓN DE RELEASE</w:t>
                           </w:r>
+                          <w:bookmarkEnd w:id="25"/>
                           <w:bookmarkEnd w:id="26"/>
-                          <w:bookmarkEnd w:id="27"/>
                         </w:p>
                       </w:txbxContent>
                     </v:textbox>
@@ -6121,8 +5596,8 @@
                               <w:szCs w:val="20"/>
                             </w:rPr>
                           </w:pPr>
-                          <w:bookmarkStart w:id="28" w:name="_Toc493860514"/>
-                          <w:bookmarkStart w:id="29" w:name="_Toc494460613"/>
+                          <w:bookmarkStart w:id="27" w:name="_Toc493860514"/>
+                          <w:bookmarkStart w:id="28" w:name="_Toc494460613"/>
                           <w:r>
                             <w:rPr>
                               <w:sz w:val="20"/>
@@ -6130,8 +5605,8 @@
                             </w:rPr>
                             <w:t>ESTADO</w:t>
                           </w:r>
+                          <w:bookmarkEnd w:id="27"/>
                           <w:bookmarkEnd w:id="28"/>
-                          <w:bookmarkEnd w:id="29"/>
                         </w:p>
                       </w:txbxContent>
                     </v:textbox>
@@ -6160,8 +5635,8 @@
                               <w:szCs w:val="20"/>
                             </w:rPr>
                           </w:pPr>
-                          <w:bookmarkStart w:id="30" w:name="_Toc493860515"/>
-                          <w:bookmarkStart w:id="31" w:name="_Toc494460614"/>
+                          <w:bookmarkStart w:id="29" w:name="_Toc493860515"/>
+                          <w:bookmarkStart w:id="30" w:name="_Toc494460614"/>
                           <w:r>
                             <w:rPr>
                               <w:sz w:val="20"/>
@@ -6169,8 +5644,8 @@
                             </w:rPr>
                             <w:t>IDENTIFICACIÓN</w:t>
                           </w:r>
+                          <w:bookmarkEnd w:id="29"/>
                           <w:bookmarkEnd w:id="30"/>
-                          <w:bookmarkEnd w:id="31"/>
                         </w:p>
                       </w:txbxContent>
                     </v:textbox>
@@ -6198,8 +5673,8 @@
                               <w:color w:val="auto"/>
                             </w:rPr>
                           </w:pPr>
-                          <w:bookmarkStart w:id="32" w:name="_Toc493860516"/>
-                          <w:bookmarkStart w:id="33" w:name="_Toc494460615"/>
+                          <w:bookmarkStart w:id="31" w:name="_Toc493860516"/>
+                          <w:bookmarkStart w:id="32" w:name="_Toc494460615"/>
                           <w:r>
                             <w:rPr>
                               <w:color w:val="auto"/>
@@ -6208,8 +5683,8 @@
                             </w:rPr>
                             <w:t>ANÁLISIS Y ESPECIFICACIÓN DE REQUISITOS</w:t>
                           </w:r>
+                          <w:bookmarkEnd w:id="31"/>
                           <w:bookmarkEnd w:id="32"/>
-                          <w:bookmarkEnd w:id="33"/>
                         </w:p>
                       </w:txbxContent>
                     </v:textbox>
@@ -6237,8 +5712,8 @@
                               <w:color w:val="auto"/>
                             </w:rPr>
                           </w:pPr>
-                          <w:bookmarkStart w:id="34" w:name="_Toc493860517"/>
-                          <w:bookmarkStart w:id="35" w:name="_Toc494460616"/>
+                          <w:bookmarkStart w:id="33" w:name="_Toc493860517"/>
+                          <w:bookmarkStart w:id="34" w:name="_Toc494460616"/>
                           <w:r>
                             <w:rPr>
                               <w:color w:val="auto"/>
@@ -6247,8 +5722,8 @@
                             </w:rPr>
                             <w:t>DISEÑO ARQUITECTÓNICO Y DETALLADO</w:t>
                           </w:r>
+                          <w:bookmarkEnd w:id="33"/>
                           <w:bookmarkEnd w:id="34"/>
-                          <w:bookmarkEnd w:id="35"/>
                         </w:p>
                       </w:txbxContent>
                     </v:textbox>
@@ -6276,8 +5751,8 @@
                               <w:color w:val="auto"/>
                             </w:rPr>
                           </w:pPr>
-                          <w:bookmarkStart w:id="36" w:name="_Toc493860518"/>
-                          <w:bookmarkStart w:id="37" w:name="_Toc494460617"/>
+                          <w:bookmarkStart w:id="35" w:name="_Toc493860518"/>
+                          <w:bookmarkStart w:id="36" w:name="_Toc494460617"/>
                           <w:r>
                             <w:rPr>
                               <w:color w:val="auto"/>
@@ -6286,8 +5761,8 @@
                             </w:rPr>
                             <w:t>IMPLEMENTACIÓN</w:t>
                           </w:r>
+                          <w:bookmarkEnd w:id="35"/>
                           <w:bookmarkEnd w:id="36"/>
-                          <w:bookmarkEnd w:id="37"/>
                         </w:p>
                       </w:txbxContent>
                     </v:textbox>
@@ -6315,8 +5790,8 @@
                               <w:color w:val="auto"/>
                             </w:rPr>
                           </w:pPr>
-                          <w:bookmarkStart w:id="38" w:name="_Toc493860519"/>
-                          <w:bookmarkStart w:id="39" w:name="_Toc494460618"/>
+                          <w:bookmarkStart w:id="37" w:name="_Toc493860519"/>
+                          <w:bookmarkStart w:id="38" w:name="_Toc494460618"/>
                           <w:r>
                             <w:rPr>
                               <w:color w:val="auto"/>
@@ -6325,8 +5800,8 @@
                             </w:rPr>
                             <w:t>DESPLIEGUE, PRUEBAS Y MANTENIMIENTO</w:t>
                           </w:r>
+                          <w:bookmarkEnd w:id="37"/>
                           <w:bookmarkEnd w:id="38"/>
-                          <w:bookmarkEnd w:id="39"/>
                         </w:p>
                       </w:txbxContent>
                     </v:textbox>
@@ -6411,16 +5886,16 @@
                                 <w:sz w:val="24"/>
                               </w:rPr>
                             </w:pPr>
-                            <w:bookmarkStart w:id="40" w:name="_Toc493860520"/>
-                            <w:bookmarkStart w:id="41" w:name="_Toc494460619"/>
+                            <w:bookmarkStart w:id="24" w:name="_Toc493860520"/>
+                            <w:bookmarkStart w:id="25" w:name="_Toc494460619"/>
                             <w:r>
                               <w:rPr>
                                 <w:sz w:val="24"/>
                               </w:rPr>
                               <w:t>Diagrama 1. Organización de gestión de configuración</w:t>
                             </w:r>
-                            <w:bookmarkEnd w:id="40"/>
-                            <w:bookmarkEnd w:id="41"/>
+                            <w:bookmarkEnd w:id="24"/>
+                            <w:bookmarkEnd w:id="25"/>
                           </w:p>
                         </w:txbxContent>
                       </wps:txbx>
@@ -6451,16 +5926,16 @@
                           <w:sz w:val="24"/>
                         </w:rPr>
                       </w:pPr>
-                      <w:bookmarkStart w:id="42" w:name="_Toc493860520"/>
-                      <w:bookmarkStart w:id="43" w:name="_Toc494460619"/>
+                      <w:bookmarkStart w:id="41" w:name="_Toc493860520"/>
+                      <w:bookmarkStart w:id="42" w:name="_Toc494460619"/>
                       <w:r>
                         <w:rPr>
                           <w:sz w:val="24"/>
                         </w:rPr>
                         <w:t>Diagrama 1. Organización de gestión de configuración</w:t>
                       </w:r>
+                      <w:bookmarkEnd w:id="41"/>
                       <w:bookmarkEnd w:id="42"/>
-                      <w:bookmarkEnd w:id="43"/>
                     </w:p>
                   </w:txbxContent>
                 </v:textbox>
@@ -6513,7 +5988,7 @@
           <w:szCs w:val="28"/>
         </w:rPr>
       </w:pPr>
-      <w:bookmarkStart w:id="44" w:name="_Toc494460620"/>
+      <w:bookmarkStart w:id="26" w:name="_Toc494460620"/>
       <w:r>
         <w:rPr>
           <w:rFonts w:ascii="Calibri" w:eastAsia="Calibri" w:hAnsi="Calibri" w:cs="Calibri"/>
@@ -6522,7 +5997,7 @@
         </w:rPr>
         <w:t>Roles y responsabilidades</w:t>
       </w:r>
-      <w:bookmarkEnd w:id="44"/>
+      <w:bookmarkEnd w:id="26"/>
     </w:p>
     <w:p>
       <w:pPr>
@@ -7134,8 +6609,8 @@
           <w:sz w:val="22"/>
         </w:rPr>
       </w:pPr>
-      <w:bookmarkStart w:id="45" w:name="_Toc493860522"/>
-      <w:bookmarkStart w:id="46" w:name="_Toc494460621"/>
+      <w:bookmarkStart w:id="27" w:name="_Toc493860522"/>
+      <w:bookmarkStart w:id="28" w:name="_Toc494460621"/>
       <w:r>
         <w:rPr>
           <w:rStyle w:val="None"/>
@@ -7160,8 +6635,8 @@
         </w:rPr>
         <w:t>. Roles y responsabilidades de la SCM</w:t>
       </w:r>
-      <w:bookmarkEnd w:id="45"/>
-      <w:bookmarkEnd w:id="46"/>
+      <w:bookmarkEnd w:id="27"/>
+      <w:bookmarkEnd w:id="28"/>
     </w:p>
     <w:p>
       <w:pPr>
@@ -7185,7 +6660,7 @@
           <w:szCs w:val="28"/>
         </w:rPr>
       </w:pPr>
-      <w:bookmarkStart w:id="47" w:name="_Toc494460622"/>
+      <w:bookmarkStart w:id="29" w:name="_Toc494460622"/>
       <w:r>
         <w:rPr>
           <w:rFonts w:ascii="Calibri" w:eastAsia="Calibri" w:hAnsi="Calibri" w:cs="Calibri"/>
@@ -7195,7 +6670,7 @@
         <w:lastRenderedPageBreak/>
         <w:t>Políticas, Directrices y procedimientos</w:t>
       </w:r>
-      <w:bookmarkEnd w:id="47"/>
+      <w:bookmarkEnd w:id="29"/>
     </w:p>
     <w:p>
       <w:pPr>
@@ -7432,7 +6907,7 @@
           <w:szCs w:val="28"/>
         </w:rPr>
       </w:pPr>
-      <w:bookmarkStart w:id="48" w:name="_Toc494460623"/>
+      <w:bookmarkStart w:id="30" w:name="_Toc494460623"/>
       <w:r>
         <w:rPr>
           <w:rFonts w:ascii="Calibri" w:eastAsia="Calibri" w:hAnsi="Calibri" w:cs="Calibri"/>
@@ -7441,7 +6916,7 @@
         </w:rPr>
         <w:t>Herramientas, entorno e infraestructura</w:t>
       </w:r>
-      <w:bookmarkEnd w:id="48"/>
+      <w:bookmarkEnd w:id="30"/>
     </w:p>
     <w:p>
       <w:pPr>
@@ -7499,7 +6974,6 @@
         </w:numPr>
         <w:jc w:val="both"/>
       </w:pPr>
-      <w:proofErr w:type="spellStart"/>
       <w:r>
         <w:rPr>
           <w:rStyle w:val="None"/>
@@ -7507,17 +6981,8 @@
         </w:rPr>
         <w:t>Github</w:t>
       </w:r>
-      <w:proofErr w:type="spellEnd"/>
       <w:r>
-        <w:t xml:space="preserve">: Es una plataforma de desarrollo colaborativo para alojar proyectos utilizando el sistema de control de versiones </w:t>
-      </w:r>
-      <w:proofErr w:type="spellStart"/>
-      <w:r>
-        <w:t>Git</w:t>
-      </w:r>
-      <w:proofErr w:type="spellEnd"/>
-      <w:r>
-        <w:t>.</w:t>
+        <w:t>: Es una plataforma de desarrollo colaborativo para alojar proyectos utilizando el sistema de control de versiones Git.</w:t>
       </w:r>
     </w:p>
     <w:p>
@@ -7529,7 +6994,6 @@
         </w:numPr>
         <w:jc w:val="both"/>
       </w:pPr>
-      <w:proofErr w:type="spellStart"/>
       <w:r>
         <w:rPr>
           <w:rStyle w:val="None"/>
@@ -7537,7 +7001,6 @@
         </w:rPr>
         <w:t>Git</w:t>
       </w:r>
-      <w:proofErr w:type="spellEnd"/>
       <w:r>
         <w:t xml:space="preserve">: Es un software de control de versiones diseñado pensando en la eficiencia y la confiabilidad del mantenimiento de versiones de aplicaciones cuando éstas tienen un gran número de archivos de código fuente. </w:t>
       </w:r>
@@ -7612,21 +7075,7 @@
         <w:rPr>
           <w:rStyle w:val="None"/>
         </w:rPr>
-        <w:t xml:space="preserve">Los desarrolladores deben tener la herramienta </w:t>
-      </w:r>
-      <w:proofErr w:type="spellStart"/>
-      <w:r>
-        <w:rPr>
-          <w:rStyle w:val="None"/>
-        </w:rPr>
-        <w:t>Git</w:t>
-      </w:r>
-      <w:proofErr w:type="spellEnd"/>
-      <w:r>
-        <w:rPr>
-          <w:rStyle w:val="None"/>
-        </w:rPr>
-        <w:t xml:space="preserve"> instalada en sus computadoras, y tener acceso al repositorio del proyecto a desarrollar</w:t>
+        <w:t>Los desarrolladores deben tener la herramienta Git instalada en sus computadoras, y tener acceso al repositorio del proyecto a desarrollar</w:t>
       </w:r>
       <w:r>
         <w:t>.</w:t>
@@ -7664,16 +7113,8 @@
         <w:rPr>
           <w:rStyle w:val="None"/>
         </w:rPr>
-        <w:t xml:space="preserve">El repositorio que se utilizará estará en </w:t>
+        <w:t>El repositorio que se utilizará estará en Github</w:t>
       </w:r>
-      <w:proofErr w:type="spellStart"/>
-      <w:r>
-        <w:rPr>
-          <w:rStyle w:val="None"/>
-        </w:rPr>
-        <w:t>Github</w:t>
-      </w:r>
-      <w:proofErr w:type="spellEnd"/>
       <w:r>
         <w:t>.</w:t>
       </w:r>
@@ -7723,119 +7164,7 @@
           <w:rStyle w:val="None"/>
           <w:rFonts w:ascii="Calibri" w:eastAsia="Calibri" w:hAnsi="Calibri" w:cs="Calibri"/>
         </w:rPr>
-        <w:t xml:space="preserve">Se manejará 2 tipos de ramas o </w:t>
-      </w:r>
-      <w:proofErr w:type="spellStart"/>
-      <w:r>
-        <w:rPr>
-          <w:rStyle w:val="None"/>
-          <w:rFonts w:ascii="Calibri" w:eastAsia="Calibri" w:hAnsi="Calibri" w:cs="Calibri"/>
-        </w:rPr>
-        <w:t>branch</w:t>
-      </w:r>
-      <w:proofErr w:type="spellEnd"/>
-      <w:r>
-        <w:rPr>
-          <w:rStyle w:val="None"/>
-          <w:rFonts w:ascii="Calibri" w:eastAsia="Calibri" w:hAnsi="Calibri" w:cs="Calibri"/>
-        </w:rPr>
-        <w:t xml:space="preserve">, que nos va servir para controlar mejor los </w:t>
-      </w:r>
-      <w:proofErr w:type="spellStart"/>
-      <w:r>
-        <w:rPr>
-          <w:rStyle w:val="None"/>
-          <w:rFonts w:ascii="Calibri" w:eastAsia="Calibri" w:hAnsi="Calibri" w:cs="Calibri"/>
-        </w:rPr>
-        <w:t>commit</w:t>
-      </w:r>
-      <w:proofErr w:type="spellEnd"/>
-      <w:r>
-        <w:rPr>
-          <w:rStyle w:val="None"/>
-          <w:rFonts w:ascii="Calibri" w:eastAsia="Calibri" w:hAnsi="Calibri" w:cs="Calibri"/>
-        </w:rPr>
-        <w:t>, se va desarrollar en la rama de desarrollo (</w:t>
-      </w:r>
-      <w:proofErr w:type="spellStart"/>
-      <w:r>
-        <w:rPr>
-          <w:rStyle w:val="None"/>
-          <w:rFonts w:ascii="Calibri" w:eastAsia="Calibri" w:hAnsi="Calibri" w:cs="Calibri"/>
-        </w:rPr>
-        <w:t>branch</w:t>
-      </w:r>
-      <w:proofErr w:type="spellEnd"/>
-      <w:r>
-        <w:rPr>
-          <w:rStyle w:val="None"/>
-          <w:rFonts w:ascii="Calibri" w:eastAsia="Calibri" w:hAnsi="Calibri" w:cs="Calibri"/>
-        </w:rPr>
-        <w:t xml:space="preserve"> </w:t>
-      </w:r>
-      <w:proofErr w:type="spellStart"/>
-      <w:r>
-        <w:rPr>
-          <w:rStyle w:val="None"/>
-          <w:rFonts w:ascii="Calibri" w:eastAsia="Calibri" w:hAnsi="Calibri" w:cs="Calibri"/>
-        </w:rPr>
-        <w:t>development</w:t>
-      </w:r>
-      <w:proofErr w:type="spellEnd"/>
-      <w:r>
-        <w:rPr>
-          <w:rStyle w:val="None"/>
-          <w:rFonts w:ascii="Calibri" w:eastAsia="Calibri" w:hAnsi="Calibri" w:cs="Calibri"/>
-        </w:rPr>
-        <w:t xml:space="preserve">) que corresponderá 1 </w:t>
-      </w:r>
-      <w:proofErr w:type="spellStart"/>
-      <w:r>
-        <w:rPr>
-          <w:rStyle w:val="None"/>
-          <w:rFonts w:ascii="Calibri" w:eastAsia="Calibri" w:hAnsi="Calibri" w:cs="Calibri"/>
-        </w:rPr>
-        <w:t>branch</w:t>
-      </w:r>
-      <w:proofErr w:type="spellEnd"/>
-      <w:r>
-        <w:rPr>
-          <w:rStyle w:val="None"/>
-          <w:rFonts w:ascii="Calibri" w:eastAsia="Calibri" w:hAnsi="Calibri" w:cs="Calibri"/>
-        </w:rPr>
-        <w:t xml:space="preserve"> para cada miembro del equipo y la rama maestra (</w:t>
-      </w:r>
-      <w:proofErr w:type="spellStart"/>
-      <w:r>
-        <w:rPr>
-          <w:rStyle w:val="None"/>
-          <w:rFonts w:ascii="Calibri" w:eastAsia="Calibri" w:hAnsi="Calibri" w:cs="Calibri"/>
-        </w:rPr>
-        <w:t>branch</w:t>
-      </w:r>
-      <w:proofErr w:type="spellEnd"/>
-      <w:r>
-        <w:rPr>
-          <w:rStyle w:val="None"/>
-          <w:rFonts w:ascii="Calibri" w:eastAsia="Calibri" w:hAnsi="Calibri" w:cs="Calibri"/>
-        </w:rPr>
-        <w:t xml:space="preserve"> master) la cual alojará las versiones cuyos cambios hayan sido aprobados y estén listos para su respectivo </w:t>
-      </w:r>
-      <w:proofErr w:type="spellStart"/>
-      <w:r>
-        <w:rPr>
-          <w:rStyle w:val="None"/>
-          <w:rFonts w:ascii="Calibri" w:eastAsia="Calibri" w:hAnsi="Calibri" w:cs="Calibri"/>
-        </w:rPr>
-        <w:t>release</w:t>
-      </w:r>
-      <w:proofErr w:type="spellEnd"/>
-      <w:r>
-        <w:rPr>
-          <w:rStyle w:val="None"/>
-          <w:rFonts w:ascii="Calibri" w:eastAsia="Calibri" w:hAnsi="Calibri" w:cs="Calibri"/>
-        </w:rPr>
-        <w:t>.</w:t>
+        <w:t>Se manejará 2 tipos de ramas o branch, que nos va servir para controlar mejor los commit, se va desarrollar en la rama de desarrollo (branch development) que corresponderá 1 branch para cada miembro del equipo y la rama maestra (branch master) la cual alojará las versiones cuyos cambios hayan sido aprobados y estén listos para su respectivo release.</w:t>
       </w:r>
     </w:p>
     <w:p>
@@ -7847,21 +7176,12 @@
         </w:numPr>
         <w:jc w:val="both"/>
       </w:pPr>
-      <w:proofErr w:type="spellStart"/>
       <w:r>
         <w:rPr>
           <w:rStyle w:val="None"/>
           <w:u w:val="single"/>
         </w:rPr>
-        <w:t>Branch</w:t>
-      </w:r>
-      <w:proofErr w:type="spellEnd"/>
-      <w:r>
-        <w:rPr>
-          <w:rStyle w:val="None"/>
-          <w:u w:val="single"/>
-        </w:rPr>
-        <w:t xml:space="preserve"> master</w:t>
+        <w:t>Branch master</w:t>
       </w:r>
       <w:r>
         <w:t>: Esta rama será la principal, donde se pondrá los  cambios aprobados por el administrador.</w:t>
@@ -7876,31 +7196,13 @@
         </w:numPr>
         <w:jc w:val="both"/>
       </w:pPr>
-      <w:proofErr w:type="spellStart"/>
       <w:r>
         <w:rPr>
           <w:rStyle w:val="None"/>
           <w:u w:val="single"/>
         </w:rPr>
-        <w:t>Branch</w:t>
+        <w:t>Branch Development</w:t>
       </w:r>
-      <w:proofErr w:type="spellEnd"/>
-      <w:r>
-        <w:rPr>
-          <w:rStyle w:val="None"/>
-          <w:u w:val="single"/>
-        </w:rPr>
-        <w:t xml:space="preserve"> </w:t>
-      </w:r>
-      <w:proofErr w:type="spellStart"/>
-      <w:r>
-        <w:rPr>
-          <w:rStyle w:val="None"/>
-          <w:u w:val="single"/>
-        </w:rPr>
-        <w:t>Development</w:t>
-      </w:r>
-      <w:proofErr w:type="spellEnd"/>
       <w:r>
         <w:t>: Esta rama será para los desarrolladores,  donde podrán hacer sus cambios previa aprobación, sin alterar la rama principal.</w:t>
       </w:r>
@@ -7930,17 +7232,8 @@
           <w:rStyle w:val="None"/>
           <w:rFonts w:ascii="Calibri" w:eastAsia="Calibri" w:hAnsi="Calibri" w:cs="Calibri"/>
         </w:rPr>
-        <w:t xml:space="preserve">En el Diagrama 2 se puede observar cómo funciona esta herramienta, donde se tiene usuario trabajando y a través de la herramienta el trabajo se guarda en un servidor teniendo los archivos en la nube de dónde podrán acceder otros desarrolladores y trabajar así </w:t>
+        <w:t>En el Diagrama 2 se puede observar cómo funciona esta herramienta, donde se tiene usuario trabajando y a través de la herramienta el trabajo se guarda en un servidor teniendo los archivos en la nube de dónde podrán acceder otros desarrolladores y trabajar así simultá</w:t>
       </w:r>
-      <w:proofErr w:type="spellStart"/>
-      <w:r>
-        <w:rPr>
-          <w:rStyle w:val="None"/>
-          <w:rFonts w:ascii="Calibri" w:eastAsia="Calibri" w:hAnsi="Calibri" w:cs="Calibri"/>
-        </w:rPr>
-        <w:t>simultá</w:t>
-      </w:r>
-      <w:proofErr w:type="spellEnd"/>
       <w:r>
         <w:rPr>
           <w:rStyle w:val="None"/>
@@ -8113,8 +7406,8 @@
                                 <w:szCs w:val="24"/>
                               </w:rPr>
                             </w:pPr>
-                            <w:bookmarkStart w:id="49" w:name="_Toc493860525"/>
-                            <w:bookmarkStart w:id="50" w:name="_Toc494460624"/>
+                            <w:bookmarkStart w:id="31" w:name="_Toc493860525"/>
+                            <w:bookmarkStart w:id="32" w:name="_Toc494460624"/>
                             <w:r>
                               <w:rPr>
                                 <w:rFonts w:asciiTheme="majorHAnsi" w:hAnsiTheme="majorHAnsi"/>
@@ -8130,30 +7423,10 @@
                                 <w:sz w:val="24"/>
                                 <w:szCs w:val="24"/>
                               </w:rPr>
-                              <w:t xml:space="preserve">Arquitectura de para el </w:t>
+                              <w:t>Arquitectura de para el versionamiento mediante GIT sobre un repositorio</w:t>
                             </w:r>
-                            <w:proofErr w:type="spellStart"/>
-                            <w:r>
-                              <w:rPr>
-                                <w:rStyle w:val="None"/>
-                                <w:rFonts w:asciiTheme="majorHAnsi" w:eastAsia="Calibri" w:hAnsiTheme="majorHAnsi" w:cs="Calibri"/>
-                                <w:sz w:val="24"/>
-                                <w:szCs w:val="24"/>
-                              </w:rPr>
-                              <w:t>versionamiento</w:t>
-                            </w:r>
-                            <w:proofErr w:type="spellEnd"/>
-                            <w:r>
-                              <w:rPr>
-                                <w:rStyle w:val="None"/>
-                                <w:rFonts w:asciiTheme="majorHAnsi" w:eastAsia="Calibri" w:hAnsiTheme="majorHAnsi" w:cs="Calibri"/>
-                                <w:sz w:val="24"/>
-                                <w:szCs w:val="24"/>
-                              </w:rPr>
-                              <w:t xml:space="preserve"> mediante GIT sobre un repositorio</w:t>
-                            </w:r>
-                            <w:bookmarkEnd w:id="49"/>
-                            <w:bookmarkEnd w:id="50"/>
+                            <w:bookmarkEnd w:id="31"/>
+                            <w:bookmarkEnd w:id="32"/>
                           </w:p>
                         </w:txbxContent>
                       </wps:txbx>
@@ -8185,8 +7458,8 @@
                           <w:szCs w:val="24"/>
                         </w:rPr>
                       </w:pPr>
-                      <w:bookmarkStart w:id="51" w:name="_Toc493860525"/>
-                      <w:bookmarkStart w:id="52" w:name="_Toc494460624"/>
+                      <w:bookmarkStart w:id="50" w:name="_Toc493860525"/>
+                      <w:bookmarkStart w:id="51" w:name="_Toc494460624"/>
                       <w:r>
                         <w:rPr>
                           <w:rFonts w:asciiTheme="majorHAnsi" w:hAnsiTheme="majorHAnsi"/>
@@ -8224,8 +7497,8 @@
                         </w:rPr>
                         <w:t xml:space="preserve"> mediante GIT sobre un repositorio</w:t>
                       </w:r>
+                      <w:bookmarkEnd w:id="50"/>
                       <w:bookmarkEnd w:id="51"/>
-                      <w:bookmarkEnd w:id="52"/>
                     </w:p>
                   </w:txbxContent>
                 </v:textbox>
@@ -8284,7 +7557,7 @@
           <w:szCs w:val="28"/>
         </w:rPr>
       </w:pPr>
-      <w:bookmarkStart w:id="53" w:name="_Toc494460625"/>
+      <w:bookmarkStart w:id="33" w:name="_Toc494460625"/>
       <w:r>
         <w:rPr>
           <w:rFonts w:ascii="Calibri" w:eastAsia="Calibri" w:hAnsi="Calibri" w:cs="Calibri"/>
@@ -8293,7 +7566,7 @@
         </w:rPr>
         <w:t>Calendario</w:t>
       </w:r>
-      <w:bookmarkEnd w:id="53"/>
+      <w:bookmarkEnd w:id="33"/>
     </w:p>
     <w:p>
       <w:pPr>
@@ -15484,21 +14757,8 @@
                 <w:color w:val="00000A"/>
                 <w:u w:color="00000A"/>
               </w:rPr>
-              <w:t xml:space="preserve">Entrega y Gestión de </w:t>
-            </w:r>
-            <w:proofErr w:type="spellStart"/>
-            <w:r>
-              <w:rPr>
-                <w:rStyle w:val="None"/>
-                <w:rFonts w:ascii="Calibri" w:eastAsia="Calibri" w:hAnsi="Calibri" w:cs="Calibri"/>
-                <w:b w:val="0"/>
-                <w:bCs w:val="0"/>
-                <w:color w:val="00000A"/>
-                <w:u w:color="00000A"/>
-              </w:rPr>
-              <w:t>Release</w:t>
-            </w:r>
-            <w:proofErr w:type="spellEnd"/>
+              <w:t>Entrega y Gestión de Release</w:t>
+            </w:r>
           </w:p>
         </w:tc>
         <w:tc>
@@ -16111,7 +15371,6 @@
                 <w:u w:color="00000A"/>
               </w:rPr>
             </w:pPr>
-            <w:proofErr w:type="spellStart"/>
             <w:r>
               <w:rPr>
                 <w:rStyle w:val="None"/>
@@ -16120,18 +15379,7 @@
                 <w:color w:val="00000A"/>
                 <w:u w:color="00000A"/>
               </w:rPr>
-              <w:t>Bat</w:t>
-            </w:r>
-            <w:proofErr w:type="spellEnd"/>
-            <w:r>
-              <w:rPr>
-                <w:rStyle w:val="None"/>
-                <w:rFonts w:ascii="Calibri" w:eastAsia="Calibri" w:hAnsi="Calibri" w:cs="Calibri"/>
-                <w:b w:val="0"/>
-                <w:color w:val="00000A"/>
-                <w:u w:color="00000A"/>
-              </w:rPr>
-              <w:t xml:space="preserve"> que genera el paquete </w:t>
+              <w:t xml:space="preserve">Bat que genera el paquete </w:t>
             </w:r>
           </w:p>
           <w:p>
@@ -16329,22 +15577,8 @@
                 <w:szCs w:val="24"/>
                 <w:u w:color="00000A"/>
               </w:rPr>
-              <w:t xml:space="preserve">de la Entrega y Gestión del </w:t>
-            </w:r>
-            <w:proofErr w:type="spellStart"/>
-            <w:r>
-              <w:rPr>
-                <w:rStyle w:val="None"/>
-                <w:rFonts w:ascii="Calibri" w:eastAsia="Calibri" w:hAnsi="Calibri" w:cs="Calibri"/>
-                <w:bCs w:val="0"/>
-                <w:color w:val="C45911" w:themeColor="accent2" w:themeShade="BF"/>
-                <w:sz w:val="24"/>
-                <w:szCs w:val="24"/>
-                <w:u w:color="00000A"/>
-              </w:rPr>
-              <w:t>Release</w:t>
-            </w:r>
-            <w:proofErr w:type="spellEnd"/>
+              <w:t>de la Entrega y Gestión del Release</w:t>
+            </w:r>
           </w:p>
         </w:tc>
         <w:tc>
@@ -16561,8 +15795,8 @@
           <w:sz w:val="24"/>
         </w:rPr>
       </w:pPr>
-      <w:bookmarkStart w:id="54" w:name="_Toc493860527"/>
-      <w:bookmarkStart w:id="55" w:name="_Toc494460626"/>
+      <w:bookmarkStart w:id="34" w:name="_Toc493860527"/>
+      <w:bookmarkStart w:id="35" w:name="_Toc494460626"/>
       <w:r>
         <w:rPr>
           <w:rStyle w:val="None"/>
@@ -16587,8 +15821,8 @@
         </w:rPr>
         <w:t>. Calendario de las actividades de la gestión de la configuración.</w:t>
       </w:r>
-      <w:bookmarkEnd w:id="54"/>
-      <w:bookmarkEnd w:id="55"/>
+      <w:bookmarkEnd w:id="34"/>
+      <w:bookmarkEnd w:id="35"/>
     </w:p>
     <w:p>
       <w:pPr>
@@ -16614,7 +15848,7 @@
           <w:szCs w:val="32"/>
         </w:rPr>
       </w:pPr>
-      <w:bookmarkStart w:id="56" w:name="_Toc494460627"/>
+      <w:bookmarkStart w:id="36" w:name="_Toc494460627"/>
       <w:r>
         <w:rPr>
           <w:rFonts w:ascii="Calibri" w:eastAsia="Calibri" w:hAnsi="Calibri" w:cs="Calibri"/>
@@ -16624,7 +15858,7 @@
         <w:lastRenderedPageBreak/>
         <w:t>Actividades de la Gestión de Configuración.</w:t>
       </w:r>
-      <w:bookmarkEnd w:id="56"/>
+      <w:bookmarkEnd w:id="36"/>
     </w:p>
     <w:p>
       <w:pPr>
@@ -16648,7 +15882,7 @@
         </w:rPr>
         <w:t xml:space="preserve"> </w:t>
       </w:r>
-      <w:bookmarkStart w:id="57" w:name="_Toc494460628"/>
+      <w:bookmarkStart w:id="37" w:name="_Toc494460628"/>
       <w:r>
         <w:rPr>
           <w:rFonts w:ascii="Calibri" w:eastAsia="Calibri" w:hAnsi="Calibri" w:cs="Calibri"/>
@@ -16657,23 +15891,7 @@
         </w:rPr>
         <w:t>Lista de los elementos de la configuración</w:t>
       </w:r>
-      <w:r>
-        <w:rPr>
-          <w:rFonts w:ascii="Calibri" w:eastAsia="Calibri" w:hAnsi="Calibri" w:cs="Calibri"/>
-          <w:sz w:val="28"/>
-          <w:szCs w:val="28"/>
-        </w:rPr>
-        <w:t xml:space="preserve"> (IC</w:t>
-      </w:r>
-      <w:r>
-        <w:rPr>
-          <w:rFonts w:ascii="Calibri" w:eastAsia="Calibri" w:hAnsi="Calibri" w:cs="Calibri"/>
-          <w:sz w:val="28"/>
-          <w:szCs w:val="28"/>
-        </w:rPr>
-        <w:t>).</w:t>
-      </w:r>
-      <w:bookmarkEnd w:id="57"/>
+      <w:bookmarkEnd w:id="37"/>
     </w:p>
     <w:p>
       <w:pPr>
@@ -17144,19 +16362,8 @@
                 <w:szCs w:val="22"/>
                 <w:lang w:val="es-PE" w:eastAsia="es-PE"/>
               </w:rPr>
-              <w:t>.</w:t>
-            </w:r>
-            <w:proofErr w:type="spellStart"/>
-            <w:r>
-              <w:rPr>
-                <w:rFonts w:ascii="Calibri" w:hAnsi="Calibri"/>
-                <w:sz w:val="22"/>
-                <w:szCs w:val="22"/>
-                <w:lang w:val="es-PE" w:eastAsia="es-PE"/>
-              </w:rPr>
-              <w:t>docx</w:t>
-            </w:r>
-            <w:proofErr w:type="spellEnd"/>
+              <w:t>.docx</w:t>
+            </w:r>
           </w:p>
         </w:tc>
         <w:tc>
@@ -17341,19 +16548,8 @@
                 <w:szCs w:val="22"/>
                 <w:lang w:val="es-PE" w:eastAsia="es-PE"/>
               </w:rPr>
-              <w:t>.</w:t>
-            </w:r>
-            <w:proofErr w:type="spellStart"/>
-            <w:r>
-              <w:rPr>
-                <w:rFonts w:ascii="Calibri" w:hAnsi="Calibri"/>
-                <w:sz w:val="22"/>
-                <w:szCs w:val="22"/>
-                <w:lang w:val="es-PE" w:eastAsia="es-PE"/>
-              </w:rPr>
-              <w:t>xls</w:t>
-            </w:r>
-            <w:proofErr w:type="spellEnd"/>
+              <w:t>.xls</w:t>
+            </w:r>
           </w:p>
         </w:tc>
         <w:tc>
@@ -17542,19 +16738,8 @@
                 <w:szCs w:val="22"/>
                 <w:lang w:val="es-PE" w:eastAsia="es-PE"/>
               </w:rPr>
-              <w:t>.</w:t>
-            </w:r>
-            <w:proofErr w:type="spellStart"/>
-            <w:r>
-              <w:rPr>
-                <w:rFonts w:ascii="Calibri" w:hAnsi="Calibri"/>
-                <w:sz w:val="22"/>
-                <w:szCs w:val="22"/>
-                <w:lang w:val="es-PE" w:eastAsia="es-PE"/>
-              </w:rPr>
-              <w:t>docx</w:t>
-            </w:r>
-            <w:proofErr w:type="spellEnd"/>
+              <w:t>.docx</w:t>
+            </w:r>
           </w:p>
         </w:tc>
         <w:tc>
@@ -17618,6 +16803,15 @@
                 <w:lang w:val="es-PE" w:eastAsia="es-PE"/>
               </w:rPr>
             </w:pPr>
+            <w:r>
+              <w:rPr>
+                <w:rFonts w:ascii="Calibri" w:hAnsi="Calibri"/>
+                <w:sz w:val="22"/>
+                <w:szCs w:val="22"/>
+                <w:lang w:val="es-PE" w:eastAsia="es-PE"/>
+              </w:rPr>
+              <w:t>E</w:t>
+            </w:r>
           </w:p>
         </w:tc>
         <w:tc>
@@ -17647,6 +16841,15 @@
                 <w:lang w:val="es-PE" w:eastAsia="es-PE"/>
               </w:rPr>
             </w:pPr>
+            <w:r>
+              <w:rPr>
+                <w:rFonts w:ascii="Calibri" w:hAnsi="Calibri"/>
+                <w:sz w:val="22"/>
+                <w:szCs w:val="22"/>
+                <w:lang w:val="es-PE" w:eastAsia="es-PE"/>
+              </w:rPr>
+              <w:t>Documento de Requisitos</w:t>
+            </w:r>
           </w:p>
         </w:tc>
         <w:tc>
@@ -17676,6 +16879,15 @@
                 <w:lang w:val="es-PE" w:eastAsia="es-PE"/>
               </w:rPr>
             </w:pPr>
+            <w:r>
+              <w:rPr>
+                <w:rFonts w:ascii="Calibri" w:hAnsi="Calibri"/>
+                <w:sz w:val="22"/>
+                <w:szCs w:val="22"/>
+                <w:lang w:val="es-PE" w:eastAsia="es-PE"/>
+              </w:rPr>
+              <w:t>P</w:t>
+            </w:r>
           </w:p>
         </w:tc>
         <w:tc>
@@ -17705,6 +16917,15 @@
                 <w:lang w:val="es-PE" w:eastAsia="es-PE"/>
               </w:rPr>
             </w:pPr>
+            <w:r>
+              <w:rPr>
+                <w:rFonts w:ascii="Calibri" w:hAnsi="Calibri"/>
+                <w:sz w:val="22"/>
+                <w:szCs w:val="22"/>
+                <w:lang w:val="es-PE" w:eastAsia="es-PE"/>
+              </w:rPr>
+              <w:t>.docx</w:t>
+            </w:r>
           </w:p>
         </w:tc>
         <w:tc>
@@ -17728,6 +16949,15 @@
                 <w:lang w:val="es-PE" w:eastAsia="es-PE"/>
               </w:rPr>
             </w:pPr>
+            <w:r>
+              <w:rPr>
+                <w:rFonts w:ascii="Calibri" w:hAnsi="Calibri"/>
+                <w:sz w:val="22"/>
+                <w:szCs w:val="22"/>
+                <w:lang w:val="es-PE" w:eastAsia="es-PE"/>
+              </w:rPr>
+              <w:t>SVO</w:t>
+            </w:r>
           </w:p>
         </w:tc>
       </w:tr>
@@ -18298,6 +17528,70 @@
     </w:tbl>
     <w:p>
       <w:pPr>
+        <w:pStyle w:val="Descripcin"/>
+        <w:ind w:firstLine="720"/>
+        <w:jc w:val="center"/>
+        <w:rPr>
+          <w:rStyle w:val="None"/>
+          <w:rFonts w:ascii="Calibri" w:eastAsia="Calibri" w:hAnsi="Calibri" w:cs="Calibri"/>
+          <w:sz w:val="24"/>
+        </w:rPr>
+      </w:pPr>
+    </w:p>
+    <w:p>
+      <w:pPr>
+        <w:pStyle w:val="Descripcin"/>
+        <w:ind w:firstLine="720"/>
+        <w:jc w:val="center"/>
+        <w:rPr>
+          <w:rStyle w:val="None"/>
+          <w:rFonts w:ascii="Calibri" w:eastAsia="Calibri" w:hAnsi="Calibri" w:cs="Calibri"/>
+          <w:sz w:val="24"/>
+        </w:rPr>
+      </w:pPr>
+      <w:r>
+        <w:rPr>
+          <w:rStyle w:val="None"/>
+          <w:rFonts w:ascii="Calibri" w:eastAsia="Calibri" w:hAnsi="Calibri" w:cs="Calibri"/>
+          <w:sz w:val="24"/>
+        </w:rPr>
+        <w:t xml:space="preserve">Tabla </w:t>
+      </w:r>
+      <w:r>
+        <w:rPr>
+          <w:rStyle w:val="None"/>
+          <w:rFonts w:ascii="Calibri" w:eastAsia="Calibri" w:hAnsi="Calibri" w:cs="Calibri"/>
+          <w:sz w:val="24"/>
+        </w:rPr>
+        <w:t>4</w:t>
+      </w:r>
+      <w:r>
+        <w:rPr>
+          <w:rStyle w:val="None"/>
+          <w:rFonts w:ascii="Calibri" w:eastAsia="Calibri" w:hAnsi="Calibri" w:cs="Calibri"/>
+          <w:sz w:val="24"/>
+        </w:rPr>
+        <w:t xml:space="preserve">. </w:t>
+      </w:r>
+      <w:r>
+        <w:rPr>
+          <w:rStyle w:val="None"/>
+          <w:rFonts w:ascii="Calibri" w:eastAsia="Calibri" w:hAnsi="Calibri" w:cs="Calibri"/>
+          <w:sz w:val="24"/>
+        </w:rPr>
+        <w:t>Lista de elementos de la configuración</w:t>
+      </w:r>
+      <w:r>
+        <w:rPr>
+          <w:rStyle w:val="None"/>
+          <w:rFonts w:ascii="Calibri" w:eastAsia="Calibri" w:hAnsi="Calibri" w:cs="Calibri"/>
+          <w:sz w:val="24"/>
+        </w:rPr>
+        <w:t>.</w:t>
+      </w:r>
+    </w:p>
+    <w:p>
+      <w:pPr>
         <w:pStyle w:val="BodyA"/>
         <w:ind w:left="720"/>
       </w:pPr>
@@ -18498,7 +17792,7 @@
         </w:rPr>
         <w:t xml:space="preserve"> </w:t>
       </w:r>
-      <w:bookmarkStart w:id="58" w:name="_Toc494460629"/>
+      <w:bookmarkStart w:id="38" w:name="_Toc494460629"/>
       <w:r>
         <w:rPr>
           <w:rFonts w:ascii="Calibri" w:eastAsia="Calibri" w:hAnsi="Calibri" w:cs="Calibri"/>
@@ -18507,23 +17801,7 @@
         </w:rPr>
         <w:t>Definición de la nomenclatura de los elementos de la configuración</w:t>
       </w:r>
-      <w:r>
-        <w:rPr>
-          <w:rFonts w:ascii="Calibri" w:eastAsia="Calibri" w:hAnsi="Calibri" w:cs="Calibri"/>
-          <w:sz w:val="28"/>
-          <w:szCs w:val="28"/>
-        </w:rPr>
-        <w:t xml:space="preserve"> (IC</w:t>
-      </w:r>
-      <w:r>
-        <w:rPr>
-          <w:rFonts w:ascii="Calibri" w:eastAsia="Calibri" w:hAnsi="Calibri" w:cs="Calibri"/>
-          <w:sz w:val="28"/>
-          <w:szCs w:val="28"/>
-        </w:rPr>
-        <w:t>).</w:t>
-      </w:r>
-      <w:bookmarkEnd w:id="58"/>
+      <w:bookmarkEnd w:id="38"/>
     </w:p>
     <w:p>
       <w:pPr>
@@ -18568,7 +17846,6 @@
           <w:szCs w:val="24"/>
         </w:rPr>
       </w:pPr>
-      <w:proofErr w:type="spellStart"/>
       <w:r>
         <w:rPr>
           <w:rFonts w:ascii="Calibri" w:hAnsi="Calibri" w:cs="Calibri"/>
@@ -18577,43 +17854,14 @@
         </w:rPr>
         <w:t>AcrónimoDelProyecto</w:t>
       </w:r>
-      <w:proofErr w:type="spellEnd"/>
       <w:r>
         <w:rPr>
           <w:rFonts w:ascii="Calibri" w:hAnsi="Calibri" w:cs="Calibri"/>
           <w:sz w:val="24"/>
           <w:szCs w:val="24"/>
         </w:rPr>
-        <w:t xml:space="preserve"> + “_” + </w:t>
+        <w:t xml:space="preserve"> + “_” + AcrónimoDelDocumento + “.” + ExtensiónDelArchivo</w:t>
       </w:r>
-      <w:proofErr w:type="spellStart"/>
-      <w:r>
-        <w:rPr>
-          <w:rFonts w:ascii="Calibri" w:hAnsi="Calibri" w:cs="Calibri"/>
-          <w:sz w:val="24"/>
-          <w:szCs w:val="24"/>
-        </w:rPr>
-        <w:t>AcrónimoDelDocumento</w:t>
-      </w:r>
-      <w:proofErr w:type="spellEnd"/>
-      <w:r>
-        <w:rPr>
-          <w:rFonts w:ascii="Calibri" w:hAnsi="Calibri" w:cs="Calibri"/>
-          <w:sz w:val="24"/>
-          <w:szCs w:val="24"/>
-        </w:rPr>
-        <w:t xml:space="preserve"> + “.” + </w:t>
-      </w:r>
-      <w:proofErr w:type="spellStart"/>
-      <w:r>
-        <w:rPr>
-          <w:rFonts w:ascii="Calibri" w:hAnsi="Calibri" w:cs="Calibri"/>
-          <w:sz w:val="24"/>
-          <w:szCs w:val="24"/>
-        </w:rPr>
-        <w:t>ExtensiónDelArchivo</w:t>
-      </w:r>
-      <w:proofErr w:type="spellEnd"/>
     </w:p>
     <w:p>
       <w:pPr>
@@ -18739,16 +17987,7 @@
                 <w:szCs w:val="22"/>
                 <w:lang w:val="es-PE" w:eastAsia="es-PE"/>
               </w:rPr>
-              <w:t xml:space="preserve"> Se obviará</w:t>
-            </w:r>
-            <w:r>
-              <w:rPr>
-                <w:rFonts w:ascii="Calibri" w:hAnsi="Calibri"/>
-                <w:sz w:val="22"/>
-                <w:szCs w:val="22"/>
-                <w:lang w:val="es-PE" w:eastAsia="es-PE"/>
-              </w:rPr>
-              <w:t xml:space="preserve"> preposiciones y conjunciones.</w:t>
+              <w:t xml:space="preserve"> Se obviará preposiciones y conjunciones.</w:t>
             </w:r>
           </w:p>
         </w:tc>
@@ -18912,72 +18151,82 @@
                 <w:szCs w:val="22"/>
                 <w:lang w:val="es-PE" w:eastAsia="es-PE"/>
               </w:rPr>
-              <w:t>Esto corresponde a la extensión propia que tendrá el archivo,  por ejemplo puede ser de tipo .</w:t>
-            </w:r>
-            <w:proofErr w:type="spellStart"/>
-            <w:r>
-              <w:rPr>
-                <w:rFonts w:ascii="Calibri" w:hAnsi="Calibri"/>
-                <w:sz w:val="22"/>
-                <w:szCs w:val="22"/>
-                <w:lang w:val="es-PE" w:eastAsia="es-PE"/>
-              </w:rPr>
-              <w:t>docx</w:t>
-            </w:r>
-            <w:proofErr w:type="spellEnd"/>
-            <w:r>
-              <w:rPr>
-                <w:rFonts w:ascii="Calibri" w:hAnsi="Calibri"/>
-                <w:sz w:val="22"/>
-                <w:szCs w:val="22"/>
-                <w:lang w:val="es-PE" w:eastAsia="es-PE"/>
-              </w:rPr>
-              <w:t>, .</w:t>
-            </w:r>
-            <w:proofErr w:type="spellStart"/>
-            <w:r>
-              <w:rPr>
-                <w:rFonts w:ascii="Calibri" w:hAnsi="Calibri"/>
-                <w:sz w:val="22"/>
-                <w:szCs w:val="22"/>
-                <w:lang w:val="es-PE" w:eastAsia="es-PE"/>
-              </w:rPr>
-              <w:t>xlsx</w:t>
-            </w:r>
-            <w:proofErr w:type="spellEnd"/>
-            <w:r>
-              <w:rPr>
-                <w:rFonts w:ascii="Calibri" w:hAnsi="Calibri"/>
-                <w:sz w:val="22"/>
-                <w:szCs w:val="22"/>
-                <w:lang w:val="es-PE" w:eastAsia="es-PE"/>
-              </w:rPr>
-              <w:t>, .</w:t>
-            </w:r>
-            <w:proofErr w:type="spellStart"/>
-            <w:r>
-              <w:rPr>
-                <w:rFonts w:ascii="Calibri" w:hAnsi="Calibri"/>
-                <w:sz w:val="22"/>
-                <w:szCs w:val="22"/>
-                <w:lang w:val="es-PE" w:eastAsia="es-PE"/>
-              </w:rPr>
-              <w:t>pptx</w:t>
-            </w:r>
-            <w:proofErr w:type="spellEnd"/>
-            <w:r>
-              <w:rPr>
-                <w:rFonts w:ascii="Calibri" w:hAnsi="Calibri"/>
-                <w:sz w:val="22"/>
-                <w:szCs w:val="22"/>
-                <w:lang w:val="es-PE" w:eastAsia="es-PE"/>
-              </w:rPr>
-              <w:t>, etc.</w:t>
+              <w:t>Esto corresponde a la extensión propia que tendrá el archivo,  por ejemplo puede ser de tipo .docx, .xlsx, .pptx, etc.</w:t>
             </w:r>
           </w:p>
         </w:tc>
       </w:tr>
     </w:tbl>
+    <w:p>
+      <w:pPr>
+        <w:pStyle w:val="BodyA"/>
+        <w:ind w:left="720"/>
+        <w:rPr>
+          <w:rFonts w:ascii="Calibri" w:hAnsi="Calibri"/>
+        </w:rPr>
+      </w:pPr>
+    </w:p>
+    <w:p>
+      <w:pPr>
+        <w:pStyle w:val="Descripcin"/>
+        <w:ind w:firstLine="720"/>
+        <w:jc w:val="center"/>
+        <w:rPr>
+          <w:rStyle w:val="None"/>
+          <w:rFonts w:ascii="Calibri" w:eastAsia="Calibri" w:hAnsi="Calibri" w:cs="Calibri"/>
+          <w:sz w:val="24"/>
+        </w:rPr>
+      </w:pPr>
+      <w:r>
+        <w:rPr>
+          <w:rStyle w:val="None"/>
+          <w:rFonts w:ascii="Calibri" w:eastAsia="Calibri" w:hAnsi="Calibri" w:cs="Calibri"/>
+          <w:sz w:val="24"/>
+        </w:rPr>
+        <w:t xml:space="preserve">Tabla </w:t>
+      </w:r>
+      <w:r>
+        <w:rPr>
+          <w:rStyle w:val="None"/>
+          <w:rFonts w:ascii="Calibri" w:eastAsia="Calibri" w:hAnsi="Calibri" w:cs="Calibri"/>
+          <w:sz w:val="24"/>
+        </w:rPr>
+        <w:t>5</w:t>
+      </w:r>
+      <w:r>
+        <w:rPr>
+          <w:rStyle w:val="None"/>
+          <w:rFonts w:ascii="Calibri" w:eastAsia="Calibri" w:hAnsi="Calibri" w:cs="Calibri"/>
+          <w:sz w:val="24"/>
+        </w:rPr>
+        <w:t xml:space="preserve">. </w:t>
+      </w:r>
+      <w:r>
+        <w:rPr>
+          <w:rStyle w:val="None"/>
+          <w:rFonts w:ascii="Calibri" w:eastAsia="Calibri" w:hAnsi="Calibri" w:cs="Calibri"/>
+          <w:sz w:val="24"/>
+        </w:rPr>
+        <w:t>Descripción de la nomenclatura</w:t>
+      </w:r>
+      <w:r>
+        <w:rPr>
+          <w:rStyle w:val="None"/>
+          <w:rFonts w:ascii="Calibri" w:eastAsia="Calibri" w:hAnsi="Calibri" w:cs="Calibri"/>
+          <w:sz w:val="24"/>
+        </w:rPr>
+        <w:t>.</w:t>
+      </w:r>
+    </w:p>
+    <w:p>
+      <w:pPr>
+        <w:pStyle w:val="BodyA"/>
+        <w:ind w:left="720"/>
+        <w:rPr>
+          <w:rFonts w:ascii="Calibri" w:hAnsi="Calibri"/>
+        </w:rPr>
+      </w:pPr>
+    </w:p>
     <w:p>
       <w:pPr>
         <w:pStyle w:val="BodyA"/>
@@ -19027,28 +18276,13 @@
           <w:rFonts w:ascii="Calibri" w:hAnsi="Calibri"/>
           <w:b/>
         </w:rPr>
-        <w:t>SVO_</w:t>
-      </w:r>
-      <w:proofErr w:type="gramStart"/>
-      <w:r>
-        <w:rPr>
-          <w:rFonts w:ascii="Calibri" w:hAnsi="Calibri"/>
-          <w:b/>
-        </w:rPr>
-        <w:t>PP.docx</w:t>
+        <w:t>SVO_PP.docx</w:t>
       </w:r>
       <w:r>
         <w:rPr>
           <w:rFonts w:ascii="Calibri" w:hAnsi="Calibri"/>
         </w:rPr>
-        <w:t xml:space="preserve"> :</w:t>
-      </w:r>
-      <w:proofErr w:type="gramEnd"/>
-      <w:r>
-        <w:rPr>
-          <w:rFonts w:ascii="Calibri" w:hAnsi="Calibri"/>
-        </w:rPr>
-        <w:t xml:space="preserve"> Documento de Plan de Proyecto de SVO</w:t>
+        <w:t xml:space="preserve"> : Documento de Plan de Proyecto de SVO</w:t>
       </w:r>
     </w:p>
     <w:p>
@@ -19068,21 +18302,12 @@
           <w:rFonts w:ascii="Calibri" w:hAnsi="Calibri"/>
         </w:rPr>
       </w:pPr>
-      <w:proofErr w:type="spellStart"/>
       <w:r>
         <w:rPr>
           <w:rFonts w:ascii="Calibri" w:hAnsi="Calibri"/>
           <w:u w:val="single"/>
         </w:rPr>
-        <w:t>Obs</w:t>
-      </w:r>
-      <w:proofErr w:type="spellEnd"/>
-      <w:r>
-        <w:rPr>
-          <w:rFonts w:ascii="Calibri" w:hAnsi="Calibri"/>
-          <w:u w:val="single"/>
-        </w:rPr>
-        <w:t>.</w:t>
+        <w:t>Obs.</w:t>
       </w:r>
       <w:r>
         <w:rPr>
@@ -19144,7 +18369,6 @@
         </w:rPr>
         <w:tab/>
       </w:r>
-      <w:proofErr w:type="gramStart"/>
       <w:r>
         <w:rPr>
           <w:rFonts w:ascii="Calibri" w:hAnsi="Calibri"/>
@@ -19163,14 +18387,7 @@
         <w:rPr>
           <w:rFonts w:ascii="Calibri" w:hAnsi="Calibri"/>
         </w:rPr>
-        <w:t xml:space="preserve"> :</w:t>
-      </w:r>
-      <w:proofErr w:type="gramEnd"/>
-      <w:r>
-        <w:rPr>
-          <w:rFonts w:ascii="Calibri" w:hAnsi="Calibri"/>
-        </w:rPr>
-        <w:t xml:space="preserve"> Documento de Plan de </w:t>
+        <w:t xml:space="preserve"> : Documento de Plan de </w:t>
       </w:r>
       <w:r>
         <w:rPr>
@@ -19190,6 +18407,1270 @@
           <w:lang w:val="es-ES_tradnl" w:eastAsia="es-PE"/>
         </w:rPr>
       </w:pPr>
+    </w:p>
+    <w:p>
+      <w:pPr>
+        <w:pStyle w:val="Ttulo1"/>
+        <w:numPr>
+          <w:ilvl w:val="1"/>
+          <w:numId w:val="34"/>
+        </w:numPr>
+        <w:jc w:val="both"/>
+        <w:rPr>
+          <w:rFonts w:ascii="Calibri" w:eastAsia="Calibri" w:hAnsi="Calibri" w:cs="Calibri"/>
+          <w:sz w:val="28"/>
+          <w:szCs w:val="28"/>
+        </w:rPr>
+      </w:pPr>
+      <w:r>
+        <w:rPr>
+          <w:rFonts w:ascii="Calibri" w:eastAsia="Calibri" w:hAnsi="Calibri" w:cs="Calibri"/>
+          <w:sz w:val="28"/>
+          <w:szCs w:val="28"/>
+        </w:rPr>
+        <w:t xml:space="preserve"> </w:t>
+      </w:r>
+      <w:r>
+        <w:rPr>
+          <w:rFonts w:ascii="Calibri" w:eastAsia="Calibri" w:hAnsi="Calibri" w:cs="Calibri"/>
+          <w:sz w:val="28"/>
+          <w:szCs w:val="28"/>
+        </w:rPr>
+        <w:t>Lista de los elementos de la configuración con nomenclatura</w:t>
+      </w:r>
+    </w:p>
+    <w:p>
+      <w:pPr>
+        <w:pStyle w:val="BodyA"/>
+        <w:ind w:left="720"/>
+        <w:jc w:val="both"/>
+        <w:rPr>
+          <w:rFonts w:ascii="Calibri" w:hAnsi="Calibri" w:cs="Calibri"/>
+          <w:sz w:val="24"/>
+          <w:szCs w:val="24"/>
+        </w:rPr>
+      </w:pPr>
+      <w:r>
+        <w:rPr>
+          <w:rFonts w:ascii="Calibri" w:hAnsi="Calibri" w:cs="Calibri"/>
+          <w:sz w:val="24"/>
+          <w:szCs w:val="24"/>
+        </w:rPr>
+        <w:t xml:space="preserve">La </w:t>
+      </w:r>
+      <w:r>
+        <w:rPr>
+          <w:rFonts w:ascii="Calibri" w:hAnsi="Calibri" w:cs="Calibri"/>
+          <w:sz w:val="24"/>
+          <w:szCs w:val="24"/>
+        </w:rPr>
+        <w:t>siguiente lista muestra la nomenclatura de cada</w:t>
+      </w:r>
+      <w:r>
+        <w:rPr>
+          <w:rFonts w:ascii="Calibri" w:hAnsi="Calibri" w:cs="Calibri"/>
+          <w:sz w:val="24"/>
+          <w:szCs w:val="24"/>
+        </w:rPr>
+        <w:t xml:space="preserve"> </w:t>
+      </w:r>
+      <w:r>
+        <w:rPr>
+          <w:rFonts w:ascii="Calibri" w:hAnsi="Calibri" w:cs="Calibri"/>
+          <w:sz w:val="24"/>
+          <w:szCs w:val="24"/>
+        </w:rPr>
+        <w:t>uno de los elementos considerados para la gestión de la configuración, esta lista puede sufrir variaciones conforme a las necesidades de los proyectos.</w:t>
+      </w:r>
+    </w:p>
+    <w:p>
+      <w:pPr>
+        <w:pStyle w:val="BodyA"/>
+        <w:ind w:left="720"/>
+        <w:jc w:val="both"/>
+        <w:rPr>
+          <w:rFonts w:ascii="Calibri" w:hAnsi="Calibri" w:cs="Calibri"/>
+          <w:sz w:val="24"/>
+          <w:szCs w:val="24"/>
+        </w:rPr>
+      </w:pPr>
+    </w:p>
+    <w:tbl>
+      <w:tblPr>
+        <w:tblW w:w="8486" w:type="dxa"/>
+        <w:tblInd w:w="1004" w:type="dxa"/>
+        <w:tblLayout w:type="fixed"/>
+        <w:tblCellMar>
+          <w:top w:w="15" w:type="dxa"/>
+          <w:left w:w="15" w:type="dxa"/>
+          <w:bottom w:w="15" w:type="dxa"/>
+          <w:right w:w="15" w:type="dxa"/>
+        </w:tblCellMar>
+        <w:tblLook w:val="04A0" w:firstRow="1" w:lastRow="0" w:firstColumn="1" w:lastColumn="0" w:noHBand="0" w:noVBand="1"/>
+      </w:tblPr>
+      <w:tblGrid>
+        <w:gridCol w:w="1682"/>
+        <w:gridCol w:w="4961"/>
+        <w:gridCol w:w="1843"/>
+      </w:tblGrid>
+      <w:tr>
+        <w:trPr>
+          <w:trHeight w:val="366"/>
+        </w:trPr>
+        <w:tc>
+          <w:tcPr>
+            <w:tcW w:w="1682" w:type="dxa"/>
+            <w:tcBorders>
+              <w:top w:val="single" w:sz="6" w:space="0" w:color="000000"/>
+              <w:left w:val="single" w:sz="6" w:space="0" w:color="000000"/>
+              <w:bottom w:val="single" w:sz="6" w:space="0" w:color="000000"/>
+              <w:right w:val="single" w:sz="6" w:space="0" w:color="000000"/>
+            </w:tcBorders>
+            <w:tcMar>
+              <w:top w:w="105" w:type="dxa"/>
+              <w:left w:w="105" w:type="dxa"/>
+              <w:bottom w:w="105" w:type="dxa"/>
+              <w:right w:w="105" w:type="dxa"/>
+            </w:tcMar>
+          </w:tcPr>
+          <w:p>
+            <w:pPr>
+              <w:pStyle w:val="Sinespaciado"/>
+              <w:jc w:val="center"/>
+              <w:rPr>
+                <w:rFonts w:ascii="Calibri" w:hAnsi="Calibri"/>
+                <w:b/>
+                <w:sz w:val="22"/>
+                <w:szCs w:val="22"/>
+                <w:lang w:val="es-PE" w:eastAsia="es-PE"/>
+              </w:rPr>
+            </w:pPr>
+            <w:r>
+              <w:rPr>
+                <w:rFonts w:ascii="Calibri" w:hAnsi="Calibri"/>
+                <w:b/>
+                <w:sz w:val="22"/>
+                <w:szCs w:val="22"/>
+                <w:lang w:val="es-PE" w:eastAsia="es-PE"/>
+              </w:rPr>
+              <w:t>Nomenclatura</w:t>
+            </w:r>
+          </w:p>
+        </w:tc>
+        <w:tc>
+          <w:tcPr>
+            <w:tcW w:w="4961" w:type="dxa"/>
+            <w:tcBorders>
+              <w:top w:val="single" w:sz="6" w:space="0" w:color="000000"/>
+              <w:left w:val="single" w:sz="6" w:space="0" w:color="000000"/>
+              <w:bottom w:val="single" w:sz="6" w:space="0" w:color="000000"/>
+              <w:right w:val="single" w:sz="6" w:space="0" w:color="000000"/>
+            </w:tcBorders>
+            <w:tcMar>
+              <w:top w:w="105" w:type="dxa"/>
+              <w:left w:w="105" w:type="dxa"/>
+              <w:bottom w:w="105" w:type="dxa"/>
+              <w:right w:w="105" w:type="dxa"/>
+            </w:tcMar>
+            <w:hideMark/>
+          </w:tcPr>
+          <w:p>
+            <w:pPr>
+              <w:pStyle w:val="Sinespaciado"/>
+              <w:jc w:val="both"/>
+              <w:rPr>
+                <w:rFonts w:ascii="Calibri" w:hAnsi="Calibri"/>
+                <w:b/>
+                <w:sz w:val="22"/>
+                <w:szCs w:val="22"/>
+                <w:lang w:val="es-PE" w:eastAsia="es-PE"/>
+              </w:rPr>
+            </w:pPr>
+            <w:r>
+              <w:rPr>
+                <w:rFonts w:ascii="Calibri" w:hAnsi="Calibri"/>
+                <w:b/>
+                <w:sz w:val="22"/>
+                <w:szCs w:val="22"/>
+                <w:lang w:val="es-PE" w:eastAsia="es-PE"/>
+              </w:rPr>
+              <w:t>Elemento</w:t>
+            </w:r>
+          </w:p>
+        </w:tc>
+        <w:tc>
+          <w:tcPr>
+            <w:tcW w:w="1843" w:type="dxa"/>
+            <w:tcBorders>
+              <w:top w:val="single" w:sz="6" w:space="0" w:color="000000"/>
+              <w:left w:val="single" w:sz="6" w:space="0" w:color="000000"/>
+              <w:bottom w:val="single" w:sz="6" w:space="0" w:color="000000"/>
+              <w:right w:val="single" w:sz="6" w:space="0" w:color="000000"/>
+            </w:tcBorders>
+          </w:tcPr>
+          <w:p>
+            <w:pPr>
+              <w:pStyle w:val="Sinespaciado"/>
+              <w:jc w:val="center"/>
+              <w:rPr>
+                <w:rFonts w:ascii="Calibri" w:hAnsi="Calibri"/>
+                <w:b/>
+                <w:sz w:val="22"/>
+                <w:szCs w:val="22"/>
+                <w:lang w:val="es-PE" w:eastAsia="es-PE"/>
+              </w:rPr>
+            </w:pPr>
+            <w:r>
+              <w:rPr>
+                <w:rFonts w:ascii="Calibri" w:hAnsi="Calibri"/>
+                <w:b/>
+                <w:sz w:val="22"/>
+                <w:szCs w:val="22"/>
+                <w:lang w:val="es-PE" w:eastAsia="es-PE"/>
+              </w:rPr>
+              <w:t>Etapa</w:t>
+            </w:r>
+          </w:p>
+        </w:tc>
+      </w:tr>
+      <w:tr>
+        <w:trPr>
+          <w:trHeight w:val="366"/>
+        </w:trPr>
+        <w:tc>
+          <w:tcPr>
+            <w:tcW w:w="1682" w:type="dxa"/>
+            <w:tcBorders>
+              <w:top w:val="single" w:sz="6" w:space="0" w:color="000000"/>
+              <w:left w:val="single" w:sz="6" w:space="0" w:color="000000"/>
+              <w:bottom w:val="single" w:sz="6" w:space="0" w:color="000000"/>
+              <w:right w:val="single" w:sz="6" w:space="0" w:color="000000"/>
+            </w:tcBorders>
+            <w:tcMar>
+              <w:top w:w="105" w:type="dxa"/>
+              <w:left w:w="105" w:type="dxa"/>
+              <w:bottom w:w="105" w:type="dxa"/>
+              <w:right w:w="105" w:type="dxa"/>
+            </w:tcMar>
+          </w:tcPr>
+          <w:p>
+            <w:pPr>
+              <w:pStyle w:val="Sinespaciado"/>
+              <w:jc w:val="center"/>
+              <w:rPr>
+                <w:rFonts w:ascii="Calibri" w:hAnsi="Calibri"/>
+                <w:sz w:val="22"/>
+                <w:szCs w:val="22"/>
+                <w:lang w:val="es-PE" w:eastAsia="es-PE"/>
+              </w:rPr>
+            </w:pPr>
+            <w:r>
+              <w:rPr>
+                <w:rFonts w:ascii="Calibri" w:hAnsi="Calibri"/>
+                <w:sz w:val="22"/>
+                <w:szCs w:val="22"/>
+                <w:lang w:val="es-PE" w:eastAsia="es-PE"/>
+              </w:rPr>
+              <w:t>PGC</w:t>
+            </w:r>
+          </w:p>
+        </w:tc>
+        <w:tc>
+          <w:tcPr>
+            <w:tcW w:w="4961" w:type="dxa"/>
+            <w:tcBorders>
+              <w:top w:val="single" w:sz="6" w:space="0" w:color="000000"/>
+              <w:left w:val="single" w:sz="6" w:space="0" w:color="000000"/>
+              <w:bottom w:val="single" w:sz="6" w:space="0" w:color="000000"/>
+              <w:right w:val="single" w:sz="6" w:space="0" w:color="000000"/>
+            </w:tcBorders>
+            <w:tcMar>
+              <w:top w:w="105" w:type="dxa"/>
+              <w:left w:w="105" w:type="dxa"/>
+              <w:bottom w:w="105" w:type="dxa"/>
+              <w:right w:w="105" w:type="dxa"/>
+            </w:tcMar>
+          </w:tcPr>
+          <w:p>
+            <w:pPr>
+              <w:pStyle w:val="Sinespaciado"/>
+              <w:jc w:val="both"/>
+              <w:rPr>
+                <w:rFonts w:ascii="Calibri" w:hAnsi="Calibri"/>
+                <w:sz w:val="22"/>
+                <w:szCs w:val="22"/>
+                <w:lang w:val="es-PE" w:eastAsia="es-PE"/>
+              </w:rPr>
+            </w:pPr>
+            <w:r>
+              <w:rPr>
+                <w:rFonts w:ascii="Calibri" w:hAnsi="Calibri"/>
+                <w:sz w:val="22"/>
+                <w:szCs w:val="22"/>
+                <w:lang w:val="es-PE" w:eastAsia="es-PE"/>
+              </w:rPr>
+              <w:t>Plan de Gestión de la Configuración</w:t>
+            </w:r>
+          </w:p>
+        </w:tc>
+        <w:tc>
+          <w:tcPr>
+            <w:tcW w:w="1843" w:type="dxa"/>
+            <w:tcBorders>
+              <w:top w:val="single" w:sz="6" w:space="0" w:color="000000"/>
+              <w:left w:val="single" w:sz="6" w:space="0" w:color="000000"/>
+              <w:bottom w:val="single" w:sz="6" w:space="0" w:color="000000"/>
+              <w:right w:val="single" w:sz="6" w:space="0" w:color="000000"/>
+            </w:tcBorders>
+          </w:tcPr>
+          <w:p>
+            <w:pPr>
+              <w:pStyle w:val="Sinespaciado"/>
+              <w:jc w:val="center"/>
+              <w:rPr>
+                <w:rFonts w:ascii="Calibri" w:hAnsi="Calibri"/>
+                <w:sz w:val="22"/>
+                <w:szCs w:val="22"/>
+                <w:lang w:val="es-PE" w:eastAsia="es-PE"/>
+              </w:rPr>
+            </w:pPr>
+            <w:r>
+              <w:rPr>
+                <w:rFonts w:ascii="Calibri" w:hAnsi="Calibri"/>
+                <w:sz w:val="22"/>
+                <w:szCs w:val="22"/>
+                <w:lang w:val="es-PE" w:eastAsia="es-PE"/>
+              </w:rPr>
+              <w:t>Análisis</w:t>
+            </w:r>
+          </w:p>
+        </w:tc>
+      </w:tr>
+      <w:tr>
+        <w:trPr>
+          <w:trHeight w:val="313"/>
+        </w:trPr>
+        <w:tc>
+          <w:tcPr>
+            <w:tcW w:w="1682" w:type="dxa"/>
+            <w:tcBorders>
+              <w:top w:val="single" w:sz="6" w:space="0" w:color="000000"/>
+              <w:left w:val="single" w:sz="6" w:space="0" w:color="000000"/>
+              <w:bottom w:val="single" w:sz="6" w:space="0" w:color="000000"/>
+              <w:right w:val="single" w:sz="6" w:space="0" w:color="000000"/>
+            </w:tcBorders>
+            <w:tcMar>
+              <w:top w:w="105" w:type="dxa"/>
+              <w:left w:w="105" w:type="dxa"/>
+              <w:bottom w:w="105" w:type="dxa"/>
+              <w:right w:w="105" w:type="dxa"/>
+            </w:tcMar>
+          </w:tcPr>
+          <w:p>
+            <w:pPr>
+              <w:pStyle w:val="Sinespaciado"/>
+              <w:jc w:val="center"/>
+              <w:rPr>
+                <w:rFonts w:ascii="Calibri" w:hAnsi="Calibri"/>
+                <w:sz w:val="22"/>
+                <w:szCs w:val="22"/>
+                <w:lang w:val="es-PE" w:eastAsia="es-PE"/>
+              </w:rPr>
+            </w:pPr>
+            <w:r>
+              <w:rPr>
+                <w:rFonts w:ascii="Calibri" w:hAnsi="Calibri"/>
+                <w:sz w:val="22"/>
+                <w:szCs w:val="22"/>
+                <w:lang w:val="es-PE" w:eastAsia="es-PE"/>
+              </w:rPr>
+              <w:t>PP</w:t>
+            </w:r>
+          </w:p>
+        </w:tc>
+        <w:tc>
+          <w:tcPr>
+            <w:tcW w:w="4961" w:type="dxa"/>
+            <w:tcBorders>
+              <w:top w:val="single" w:sz="6" w:space="0" w:color="000000"/>
+              <w:left w:val="single" w:sz="6" w:space="0" w:color="000000"/>
+              <w:bottom w:val="single" w:sz="6" w:space="0" w:color="000000"/>
+              <w:right w:val="single" w:sz="6" w:space="0" w:color="000000"/>
+            </w:tcBorders>
+            <w:tcMar>
+              <w:top w:w="105" w:type="dxa"/>
+              <w:left w:w="105" w:type="dxa"/>
+              <w:bottom w:w="105" w:type="dxa"/>
+              <w:right w:w="105" w:type="dxa"/>
+            </w:tcMar>
+          </w:tcPr>
+          <w:p>
+            <w:pPr>
+              <w:pStyle w:val="Sinespaciado"/>
+              <w:jc w:val="both"/>
+              <w:rPr>
+                <w:rFonts w:ascii="Calibri" w:hAnsi="Calibri"/>
+                <w:sz w:val="22"/>
+                <w:szCs w:val="22"/>
+                <w:lang w:val="es-PE" w:eastAsia="es-PE"/>
+              </w:rPr>
+            </w:pPr>
+            <w:r>
+              <w:rPr>
+                <w:rFonts w:ascii="Calibri" w:hAnsi="Calibri"/>
+                <w:sz w:val="22"/>
+                <w:szCs w:val="22"/>
+                <w:lang w:val="es-PE" w:eastAsia="es-PE"/>
+              </w:rPr>
+              <w:t>Plan del Proyecto</w:t>
+            </w:r>
+          </w:p>
+        </w:tc>
+        <w:tc>
+          <w:tcPr>
+            <w:tcW w:w="1843" w:type="dxa"/>
+            <w:tcBorders>
+              <w:top w:val="single" w:sz="6" w:space="0" w:color="000000"/>
+              <w:left w:val="single" w:sz="6" w:space="0" w:color="000000"/>
+              <w:bottom w:val="single" w:sz="6" w:space="0" w:color="000000"/>
+              <w:right w:val="single" w:sz="6" w:space="0" w:color="000000"/>
+            </w:tcBorders>
+          </w:tcPr>
+          <w:p>
+            <w:pPr>
+              <w:pStyle w:val="Sinespaciado"/>
+              <w:jc w:val="center"/>
+              <w:rPr>
+                <w:rFonts w:ascii="Calibri" w:hAnsi="Calibri"/>
+                <w:sz w:val="22"/>
+                <w:szCs w:val="22"/>
+                <w:lang w:val="es-PE" w:eastAsia="es-PE"/>
+              </w:rPr>
+            </w:pPr>
+            <w:r>
+              <w:rPr>
+                <w:rFonts w:ascii="Calibri" w:hAnsi="Calibri"/>
+                <w:sz w:val="22"/>
+                <w:szCs w:val="22"/>
+                <w:lang w:val="es-PE" w:eastAsia="es-PE"/>
+              </w:rPr>
+              <w:t>Análisis</w:t>
+            </w:r>
+          </w:p>
+        </w:tc>
+      </w:tr>
+      <w:tr>
+        <w:trPr>
+          <w:trHeight w:val="365"/>
+        </w:trPr>
+        <w:tc>
+          <w:tcPr>
+            <w:tcW w:w="1682" w:type="dxa"/>
+            <w:tcBorders>
+              <w:top w:val="single" w:sz="6" w:space="0" w:color="000000"/>
+              <w:left w:val="single" w:sz="6" w:space="0" w:color="000000"/>
+              <w:bottom w:val="single" w:sz="6" w:space="0" w:color="000000"/>
+              <w:right w:val="single" w:sz="6" w:space="0" w:color="000000"/>
+            </w:tcBorders>
+            <w:tcMar>
+              <w:top w:w="105" w:type="dxa"/>
+              <w:left w:w="105" w:type="dxa"/>
+              <w:bottom w:w="105" w:type="dxa"/>
+              <w:right w:w="105" w:type="dxa"/>
+            </w:tcMar>
+          </w:tcPr>
+          <w:p>
+            <w:pPr>
+              <w:pStyle w:val="Sinespaciado"/>
+              <w:jc w:val="center"/>
+              <w:rPr>
+                <w:rFonts w:ascii="Calibri" w:hAnsi="Calibri"/>
+                <w:sz w:val="22"/>
+                <w:szCs w:val="22"/>
+                <w:lang w:val="es-PE" w:eastAsia="es-PE"/>
+              </w:rPr>
+            </w:pPr>
+            <w:r>
+              <w:rPr>
+                <w:rFonts w:ascii="Calibri" w:hAnsi="Calibri"/>
+                <w:sz w:val="22"/>
+                <w:szCs w:val="22"/>
+                <w:lang w:val="es-PE" w:eastAsia="es-PE"/>
+              </w:rPr>
+              <w:t>CP</w:t>
+            </w:r>
+          </w:p>
+        </w:tc>
+        <w:tc>
+          <w:tcPr>
+            <w:tcW w:w="4961" w:type="dxa"/>
+            <w:tcBorders>
+              <w:top w:val="single" w:sz="6" w:space="0" w:color="000000"/>
+              <w:left w:val="single" w:sz="6" w:space="0" w:color="000000"/>
+              <w:bottom w:val="single" w:sz="6" w:space="0" w:color="000000"/>
+              <w:right w:val="single" w:sz="6" w:space="0" w:color="000000"/>
+            </w:tcBorders>
+            <w:tcMar>
+              <w:top w:w="105" w:type="dxa"/>
+              <w:left w:w="105" w:type="dxa"/>
+              <w:bottom w:w="105" w:type="dxa"/>
+              <w:right w:w="105" w:type="dxa"/>
+            </w:tcMar>
+          </w:tcPr>
+          <w:p>
+            <w:pPr>
+              <w:pStyle w:val="Sinespaciado"/>
+              <w:jc w:val="both"/>
+              <w:rPr>
+                <w:rFonts w:ascii="Calibri" w:hAnsi="Calibri"/>
+                <w:sz w:val="22"/>
+                <w:szCs w:val="22"/>
+                <w:lang w:val="es-PE" w:eastAsia="es-PE"/>
+              </w:rPr>
+            </w:pPr>
+            <w:r>
+              <w:rPr>
+                <w:rFonts w:ascii="Calibri" w:hAnsi="Calibri"/>
+                <w:sz w:val="22"/>
+                <w:szCs w:val="22"/>
+                <w:lang w:val="es-PE" w:eastAsia="es-PE"/>
+              </w:rPr>
+              <w:t>Cronograma del Proyecto</w:t>
+            </w:r>
+          </w:p>
+        </w:tc>
+        <w:tc>
+          <w:tcPr>
+            <w:tcW w:w="1843" w:type="dxa"/>
+            <w:tcBorders>
+              <w:top w:val="single" w:sz="6" w:space="0" w:color="000000"/>
+              <w:left w:val="single" w:sz="6" w:space="0" w:color="000000"/>
+              <w:bottom w:val="single" w:sz="6" w:space="0" w:color="000000"/>
+              <w:right w:val="single" w:sz="6" w:space="0" w:color="000000"/>
+            </w:tcBorders>
+          </w:tcPr>
+          <w:p>
+            <w:pPr>
+              <w:pStyle w:val="Sinespaciado"/>
+              <w:jc w:val="center"/>
+              <w:rPr>
+                <w:rFonts w:ascii="Calibri" w:hAnsi="Calibri"/>
+                <w:sz w:val="22"/>
+                <w:szCs w:val="22"/>
+                <w:lang w:val="es-PE" w:eastAsia="es-PE"/>
+              </w:rPr>
+            </w:pPr>
+            <w:r>
+              <w:rPr>
+                <w:rFonts w:ascii="Calibri" w:hAnsi="Calibri"/>
+                <w:sz w:val="22"/>
+                <w:szCs w:val="22"/>
+                <w:lang w:val="es-PE" w:eastAsia="es-PE"/>
+              </w:rPr>
+              <w:t>Análisis</w:t>
+            </w:r>
+          </w:p>
+        </w:tc>
+      </w:tr>
+      <w:tr>
+        <w:trPr>
+          <w:trHeight w:val="365"/>
+        </w:trPr>
+        <w:tc>
+          <w:tcPr>
+            <w:tcW w:w="1682" w:type="dxa"/>
+            <w:tcBorders>
+              <w:top w:val="single" w:sz="6" w:space="0" w:color="000000"/>
+              <w:left w:val="single" w:sz="6" w:space="0" w:color="000000"/>
+              <w:bottom w:val="single" w:sz="6" w:space="0" w:color="000000"/>
+              <w:right w:val="single" w:sz="6" w:space="0" w:color="000000"/>
+            </w:tcBorders>
+            <w:tcMar>
+              <w:top w:w="105" w:type="dxa"/>
+              <w:left w:w="105" w:type="dxa"/>
+              <w:bottom w:w="105" w:type="dxa"/>
+              <w:right w:w="105" w:type="dxa"/>
+            </w:tcMar>
+          </w:tcPr>
+          <w:p>
+            <w:pPr>
+              <w:pStyle w:val="Sinespaciado"/>
+              <w:jc w:val="center"/>
+              <w:rPr>
+                <w:rFonts w:ascii="Calibri" w:hAnsi="Calibri"/>
+                <w:sz w:val="22"/>
+                <w:szCs w:val="22"/>
+                <w:lang w:val="es-PE" w:eastAsia="es-PE"/>
+              </w:rPr>
+            </w:pPr>
+            <w:r>
+              <w:rPr>
+                <w:rFonts w:ascii="Calibri" w:hAnsi="Calibri"/>
+                <w:sz w:val="22"/>
+                <w:szCs w:val="22"/>
+                <w:lang w:val="es-PE" w:eastAsia="es-PE"/>
+              </w:rPr>
+              <w:t>DN</w:t>
+            </w:r>
+          </w:p>
+        </w:tc>
+        <w:tc>
+          <w:tcPr>
+            <w:tcW w:w="4961" w:type="dxa"/>
+            <w:tcBorders>
+              <w:top w:val="single" w:sz="6" w:space="0" w:color="000000"/>
+              <w:left w:val="single" w:sz="6" w:space="0" w:color="000000"/>
+              <w:bottom w:val="single" w:sz="6" w:space="0" w:color="000000"/>
+              <w:right w:val="single" w:sz="6" w:space="0" w:color="000000"/>
+            </w:tcBorders>
+            <w:tcMar>
+              <w:top w:w="105" w:type="dxa"/>
+              <w:left w:w="105" w:type="dxa"/>
+              <w:bottom w:w="105" w:type="dxa"/>
+              <w:right w:w="105" w:type="dxa"/>
+            </w:tcMar>
+          </w:tcPr>
+          <w:p>
+            <w:pPr>
+              <w:pStyle w:val="Sinespaciado"/>
+              <w:jc w:val="both"/>
+              <w:rPr>
+                <w:rFonts w:ascii="Calibri" w:hAnsi="Calibri"/>
+                <w:sz w:val="22"/>
+                <w:szCs w:val="22"/>
+                <w:lang w:val="es-PE" w:eastAsia="es-PE"/>
+              </w:rPr>
+            </w:pPr>
+            <w:r>
+              <w:rPr>
+                <w:rFonts w:ascii="Calibri" w:hAnsi="Calibri"/>
+                <w:sz w:val="22"/>
+                <w:szCs w:val="22"/>
+                <w:lang w:val="es-PE" w:eastAsia="es-PE"/>
+              </w:rPr>
+              <w:t>Documento de Negocio</w:t>
+            </w:r>
+          </w:p>
+        </w:tc>
+        <w:tc>
+          <w:tcPr>
+            <w:tcW w:w="1843" w:type="dxa"/>
+            <w:tcBorders>
+              <w:top w:val="single" w:sz="6" w:space="0" w:color="000000"/>
+              <w:left w:val="single" w:sz="6" w:space="0" w:color="000000"/>
+              <w:bottom w:val="single" w:sz="6" w:space="0" w:color="000000"/>
+              <w:right w:val="single" w:sz="6" w:space="0" w:color="000000"/>
+            </w:tcBorders>
+          </w:tcPr>
+          <w:p>
+            <w:pPr>
+              <w:pStyle w:val="Sinespaciado"/>
+              <w:jc w:val="center"/>
+              <w:rPr>
+                <w:rFonts w:ascii="Calibri" w:hAnsi="Calibri"/>
+                <w:sz w:val="22"/>
+                <w:szCs w:val="22"/>
+                <w:lang w:val="es-PE" w:eastAsia="es-PE"/>
+              </w:rPr>
+            </w:pPr>
+            <w:r>
+              <w:rPr>
+                <w:rFonts w:ascii="Calibri" w:hAnsi="Calibri"/>
+                <w:sz w:val="22"/>
+                <w:szCs w:val="22"/>
+                <w:lang w:val="es-PE" w:eastAsia="es-PE"/>
+              </w:rPr>
+              <w:t>Análisis</w:t>
+            </w:r>
+          </w:p>
+        </w:tc>
+      </w:tr>
+      <w:tr>
+        <w:trPr>
+          <w:trHeight w:val="365"/>
+        </w:trPr>
+        <w:tc>
+          <w:tcPr>
+            <w:tcW w:w="1682" w:type="dxa"/>
+            <w:tcBorders>
+              <w:top w:val="single" w:sz="6" w:space="0" w:color="000000"/>
+              <w:left w:val="single" w:sz="6" w:space="0" w:color="000000"/>
+              <w:bottom w:val="single" w:sz="6" w:space="0" w:color="000000"/>
+              <w:right w:val="single" w:sz="6" w:space="0" w:color="000000"/>
+            </w:tcBorders>
+            <w:tcMar>
+              <w:top w:w="105" w:type="dxa"/>
+              <w:left w:w="105" w:type="dxa"/>
+              <w:bottom w:w="105" w:type="dxa"/>
+              <w:right w:w="105" w:type="dxa"/>
+            </w:tcMar>
+          </w:tcPr>
+          <w:p>
+            <w:pPr>
+              <w:pStyle w:val="Sinespaciado"/>
+              <w:jc w:val="center"/>
+              <w:rPr>
+                <w:rFonts w:ascii="Calibri" w:hAnsi="Calibri"/>
+                <w:sz w:val="22"/>
+                <w:szCs w:val="22"/>
+                <w:lang w:val="es-PE" w:eastAsia="es-PE"/>
+              </w:rPr>
+            </w:pPr>
+            <w:r>
+              <w:rPr>
+                <w:rFonts w:ascii="Calibri" w:hAnsi="Calibri"/>
+                <w:sz w:val="22"/>
+                <w:szCs w:val="22"/>
+                <w:lang w:val="es-PE" w:eastAsia="es-PE"/>
+              </w:rPr>
+              <w:t>DR</w:t>
+            </w:r>
+          </w:p>
+        </w:tc>
+        <w:tc>
+          <w:tcPr>
+            <w:tcW w:w="4961" w:type="dxa"/>
+            <w:tcBorders>
+              <w:top w:val="single" w:sz="6" w:space="0" w:color="000000"/>
+              <w:left w:val="single" w:sz="6" w:space="0" w:color="000000"/>
+              <w:bottom w:val="single" w:sz="6" w:space="0" w:color="000000"/>
+              <w:right w:val="single" w:sz="6" w:space="0" w:color="000000"/>
+            </w:tcBorders>
+            <w:tcMar>
+              <w:top w:w="105" w:type="dxa"/>
+              <w:left w:w="105" w:type="dxa"/>
+              <w:bottom w:w="105" w:type="dxa"/>
+              <w:right w:w="105" w:type="dxa"/>
+            </w:tcMar>
+          </w:tcPr>
+          <w:p>
+            <w:pPr>
+              <w:pStyle w:val="Sinespaciado"/>
+              <w:jc w:val="both"/>
+              <w:rPr>
+                <w:rFonts w:ascii="Calibri" w:hAnsi="Calibri"/>
+                <w:sz w:val="22"/>
+                <w:szCs w:val="22"/>
+                <w:lang w:val="es-PE" w:eastAsia="es-PE"/>
+              </w:rPr>
+            </w:pPr>
+            <w:r>
+              <w:rPr>
+                <w:rFonts w:ascii="Calibri" w:hAnsi="Calibri"/>
+                <w:sz w:val="22"/>
+                <w:szCs w:val="22"/>
+                <w:lang w:val="es-PE" w:eastAsia="es-PE"/>
+              </w:rPr>
+              <w:t>Documento</w:t>
+            </w:r>
+            <w:r>
+              <w:rPr>
+                <w:rFonts w:ascii="Calibri" w:hAnsi="Calibri"/>
+                <w:sz w:val="22"/>
+                <w:szCs w:val="22"/>
+                <w:lang w:val="es-PE" w:eastAsia="es-PE"/>
+              </w:rPr>
+              <w:t xml:space="preserve"> de Requisitos</w:t>
+            </w:r>
+          </w:p>
+        </w:tc>
+        <w:tc>
+          <w:tcPr>
+            <w:tcW w:w="1843" w:type="dxa"/>
+            <w:tcBorders>
+              <w:top w:val="single" w:sz="6" w:space="0" w:color="000000"/>
+              <w:left w:val="single" w:sz="6" w:space="0" w:color="000000"/>
+              <w:bottom w:val="single" w:sz="6" w:space="0" w:color="000000"/>
+              <w:right w:val="single" w:sz="6" w:space="0" w:color="000000"/>
+            </w:tcBorders>
+          </w:tcPr>
+          <w:p>
+            <w:pPr>
+              <w:pStyle w:val="Sinespaciado"/>
+              <w:jc w:val="center"/>
+              <w:rPr>
+                <w:rFonts w:ascii="Calibri" w:hAnsi="Calibri"/>
+                <w:sz w:val="22"/>
+                <w:szCs w:val="22"/>
+                <w:lang w:val="es-PE" w:eastAsia="es-PE"/>
+              </w:rPr>
+            </w:pPr>
+            <w:r>
+              <w:rPr>
+                <w:rFonts w:ascii="Calibri" w:hAnsi="Calibri"/>
+                <w:sz w:val="22"/>
+                <w:szCs w:val="22"/>
+                <w:lang w:val="es-PE" w:eastAsia="es-PE"/>
+              </w:rPr>
+              <w:t>Análisis</w:t>
+            </w:r>
+          </w:p>
+        </w:tc>
+      </w:tr>
+      <w:tr>
+        <w:trPr>
+          <w:trHeight w:val="365"/>
+        </w:trPr>
+        <w:tc>
+          <w:tcPr>
+            <w:tcW w:w="1682" w:type="dxa"/>
+            <w:tcBorders>
+              <w:top w:val="single" w:sz="6" w:space="0" w:color="000000"/>
+              <w:left w:val="single" w:sz="6" w:space="0" w:color="000000"/>
+              <w:bottom w:val="single" w:sz="6" w:space="0" w:color="000000"/>
+              <w:right w:val="single" w:sz="6" w:space="0" w:color="000000"/>
+            </w:tcBorders>
+            <w:tcMar>
+              <w:top w:w="105" w:type="dxa"/>
+              <w:left w:w="105" w:type="dxa"/>
+              <w:bottom w:w="105" w:type="dxa"/>
+              <w:right w:w="105" w:type="dxa"/>
+            </w:tcMar>
+          </w:tcPr>
+          <w:p>
+            <w:pPr>
+              <w:pStyle w:val="Sinespaciado"/>
+              <w:jc w:val="center"/>
+              <w:rPr>
+                <w:rFonts w:ascii="Calibri" w:hAnsi="Calibri"/>
+                <w:sz w:val="22"/>
+                <w:szCs w:val="22"/>
+                <w:lang w:val="es-PE" w:eastAsia="es-PE"/>
+              </w:rPr>
+            </w:pPr>
+          </w:p>
+        </w:tc>
+        <w:tc>
+          <w:tcPr>
+            <w:tcW w:w="4961" w:type="dxa"/>
+            <w:tcBorders>
+              <w:top w:val="single" w:sz="6" w:space="0" w:color="000000"/>
+              <w:left w:val="single" w:sz="6" w:space="0" w:color="000000"/>
+              <w:bottom w:val="single" w:sz="6" w:space="0" w:color="000000"/>
+              <w:right w:val="single" w:sz="6" w:space="0" w:color="000000"/>
+            </w:tcBorders>
+            <w:tcMar>
+              <w:top w:w="105" w:type="dxa"/>
+              <w:left w:w="105" w:type="dxa"/>
+              <w:bottom w:w="105" w:type="dxa"/>
+              <w:right w:w="105" w:type="dxa"/>
+            </w:tcMar>
+          </w:tcPr>
+          <w:p>
+            <w:pPr>
+              <w:pStyle w:val="Sinespaciado"/>
+              <w:jc w:val="both"/>
+              <w:rPr>
+                <w:rFonts w:ascii="Calibri" w:hAnsi="Calibri"/>
+                <w:sz w:val="22"/>
+                <w:szCs w:val="22"/>
+                <w:lang w:val="es-PE" w:eastAsia="es-PE"/>
+              </w:rPr>
+            </w:pPr>
+          </w:p>
+        </w:tc>
+        <w:tc>
+          <w:tcPr>
+            <w:tcW w:w="1843" w:type="dxa"/>
+            <w:tcBorders>
+              <w:top w:val="single" w:sz="6" w:space="0" w:color="000000"/>
+              <w:left w:val="single" w:sz="6" w:space="0" w:color="000000"/>
+              <w:bottom w:val="single" w:sz="6" w:space="0" w:color="000000"/>
+              <w:right w:val="single" w:sz="6" w:space="0" w:color="000000"/>
+            </w:tcBorders>
+          </w:tcPr>
+          <w:p>
+            <w:pPr>
+              <w:pStyle w:val="Sinespaciado"/>
+              <w:jc w:val="center"/>
+              <w:rPr>
+                <w:rFonts w:ascii="Calibri" w:hAnsi="Calibri"/>
+                <w:sz w:val="22"/>
+                <w:szCs w:val="22"/>
+                <w:lang w:val="es-PE" w:eastAsia="es-PE"/>
+              </w:rPr>
+            </w:pPr>
+          </w:p>
+        </w:tc>
+      </w:tr>
+      <w:tr>
+        <w:trPr>
+          <w:trHeight w:val="365"/>
+        </w:trPr>
+        <w:tc>
+          <w:tcPr>
+            <w:tcW w:w="1682" w:type="dxa"/>
+            <w:tcBorders>
+              <w:top w:val="single" w:sz="6" w:space="0" w:color="000000"/>
+              <w:left w:val="single" w:sz="6" w:space="0" w:color="000000"/>
+              <w:bottom w:val="single" w:sz="6" w:space="0" w:color="000000"/>
+              <w:right w:val="single" w:sz="6" w:space="0" w:color="000000"/>
+            </w:tcBorders>
+            <w:tcMar>
+              <w:top w:w="105" w:type="dxa"/>
+              <w:left w:w="105" w:type="dxa"/>
+              <w:bottom w:w="105" w:type="dxa"/>
+              <w:right w:w="105" w:type="dxa"/>
+            </w:tcMar>
+          </w:tcPr>
+          <w:p>
+            <w:pPr>
+              <w:pStyle w:val="Sinespaciado"/>
+              <w:jc w:val="center"/>
+              <w:rPr>
+                <w:rFonts w:ascii="Calibri" w:hAnsi="Calibri"/>
+                <w:sz w:val="22"/>
+                <w:szCs w:val="22"/>
+                <w:lang w:val="es-PE" w:eastAsia="es-PE"/>
+              </w:rPr>
+            </w:pPr>
+          </w:p>
+        </w:tc>
+        <w:tc>
+          <w:tcPr>
+            <w:tcW w:w="4961" w:type="dxa"/>
+            <w:tcBorders>
+              <w:top w:val="single" w:sz="6" w:space="0" w:color="000000"/>
+              <w:left w:val="single" w:sz="6" w:space="0" w:color="000000"/>
+              <w:bottom w:val="single" w:sz="6" w:space="0" w:color="000000"/>
+              <w:right w:val="single" w:sz="6" w:space="0" w:color="000000"/>
+            </w:tcBorders>
+            <w:tcMar>
+              <w:top w:w="105" w:type="dxa"/>
+              <w:left w:w="105" w:type="dxa"/>
+              <w:bottom w:w="105" w:type="dxa"/>
+              <w:right w:w="105" w:type="dxa"/>
+            </w:tcMar>
+          </w:tcPr>
+          <w:p>
+            <w:pPr>
+              <w:pStyle w:val="Sinespaciado"/>
+              <w:jc w:val="both"/>
+              <w:rPr>
+                <w:rFonts w:ascii="Calibri" w:hAnsi="Calibri"/>
+                <w:sz w:val="22"/>
+                <w:szCs w:val="22"/>
+                <w:lang w:val="es-PE" w:eastAsia="es-PE"/>
+              </w:rPr>
+            </w:pPr>
+          </w:p>
+        </w:tc>
+        <w:tc>
+          <w:tcPr>
+            <w:tcW w:w="1843" w:type="dxa"/>
+            <w:tcBorders>
+              <w:top w:val="single" w:sz="6" w:space="0" w:color="000000"/>
+              <w:left w:val="single" w:sz="6" w:space="0" w:color="000000"/>
+              <w:bottom w:val="single" w:sz="6" w:space="0" w:color="000000"/>
+              <w:right w:val="single" w:sz="6" w:space="0" w:color="000000"/>
+            </w:tcBorders>
+          </w:tcPr>
+          <w:p>
+            <w:pPr>
+              <w:pStyle w:val="Sinespaciado"/>
+              <w:jc w:val="center"/>
+              <w:rPr>
+                <w:rFonts w:ascii="Calibri" w:hAnsi="Calibri"/>
+                <w:sz w:val="22"/>
+                <w:szCs w:val="22"/>
+                <w:lang w:val="es-PE" w:eastAsia="es-PE"/>
+              </w:rPr>
+            </w:pPr>
+          </w:p>
+        </w:tc>
+      </w:tr>
+    </w:tbl>
+    <w:p>
+      <w:pPr>
+        <w:pStyle w:val="BodyA"/>
+        <w:ind w:left="720"/>
+        <w:rPr>
+          <w:rFonts w:ascii="Calibri" w:hAnsi="Calibri"/>
+        </w:rPr>
+      </w:pPr>
+    </w:p>
+    <w:p>
+      <w:pPr>
+        <w:pStyle w:val="Descripcin"/>
+        <w:ind w:firstLine="720"/>
+        <w:jc w:val="center"/>
+        <w:rPr>
+          <w:rStyle w:val="None"/>
+          <w:rFonts w:ascii="Calibri" w:eastAsia="Calibri" w:hAnsi="Calibri" w:cs="Calibri"/>
+          <w:sz w:val="24"/>
+        </w:rPr>
+      </w:pPr>
+      <w:r>
+        <w:rPr>
+          <w:rStyle w:val="None"/>
+          <w:rFonts w:ascii="Calibri" w:eastAsia="Calibri" w:hAnsi="Calibri" w:cs="Calibri"/>
+          <w:sz w:val="24"/>
+        </w:rPr>
+        <w:t xml:space="preserve">Tabla </w:t>
+      </w:r>
+      <w:r>
+        <w:rPr>
+          <w:rStyle w:val="None"/>
+          <w:rFonts w:ascii="Calibri" w:eastAsia="Calibri" w:hAnsi="Calibri" w:cs="Calibri"/>
+          <w:sz w:val="24"/>
+        </w:rPr>
+        <w:t>6</w:t>
+      </w:r>
+      <w:r>
+        <w:rPr>
+          <w:rStyle w:val="None"/>
+          <w:rFonts w:ascii="Calibri" w:eastAsia="Calibri" w:hAnsi="Calibri" w:cs="Calibri"/>
+          <w:sz w:val="24"/>
+        </w:rPr>
+        <w:t xml:space="preserve">. </w:t>
+      </w:r>
+      <w:r>
+        <w:rPr>
+          <w:rStyle w:val="None"/>
+          <w:rFonts w:ascii="Calibri" w:eastAsia="Calibri" w:hAnsi="Calibri" w:cs="Calibri"/>
+          <w:sz w:val="24"/>
+        </w:rPr>
+        <w:t>Nomenclatura de los elementos de la configuración</w:t>
+      </w:r>
+      <w:r>
+        <w:rPr>
+          <w:rStyle w:val="None"/>
+          <w:rFonts w:ascii="Calibri" w:eastAsia="Calibri" w:hAnsi="Calibri" w:cs="Calibri"/>
+          <w:sz w:val="24"/>
+        </w:rPr>
+        <w:t>.</w:t>
+      </w:r>
+    </w:p>
+    <w:p>
+      <w:pPr>
+        <w:pStyle w:val="BodyA"/>
+        <w:ind w:left="720"/>
+        <w:rPr>
+          <w:rFonts w:ascii="Calibri" w:hAnsi="Calibri"/>
+        </w:rPr>
+      </w:pPr>
+    </w:p>
+    <w:p>
+      <w:pPr>
+        <w:pStyle w:val="BodyA"/>
+        <w:ind w:left="720"/>
+        <w:rPr>
+          <w:rFonts w:ascii="Calibri" w:hAnsi="Calibri"/>
+        </w:rPr>
+      </w:pPr>
+    </w:p>
+    <w:p>
+      <w:pPr>
+        <w:pStyle w:val="BodyA"/>
+        <w:ind w:left="720"/>
+        <w:jc w:val="both"/>
+        <w:rPr>
+          <w:rFonts w:ascii="Calibri" w:hAnsi="Calibri" w:cs="Calibri"/>
+          <w:sz w:val="24"/>
+          <w:szCs w:val="24"/>
+          <w:u w:val="single"/>
+        </w:rPr>
+      </w:pPr>
+      <w:r>
+        <w:rPr>
+          <w:rFonts w:ascii="Calibri" w:hAnsi="Calibri" w:cs="Calibri"/>
+          <w:sz w:val="24"/>
+          <w:szCs w:val="24"/>
+          <w:u w:val="single"/>
+        </w:rPr>
+        <w:t>Leyenda de la nomenclatura de ítems de configuración.</w:t>
+      </w:r>
+    </w:p>
+    <w:p>
+      <w:pPr>
+        <w:ind w:left="1440"/>
+        <w:rPr>
+          <w:rFonts w:ascii="Calibri" w:hAnsi="Calibri" w:cs="Calibri"/>
+          <w:color w:val="000000"/>
+          <w:u w:color="000000"/>
+          <w:lang w:val="es-ES_tradnl" w:eastAsia="es-PE"/>
+        </w:rPr>
+      </w:pPr>
+      <w:r>
+        <w:rPr>
+          <w:rFonts w:ascii="Calibri" w:hAnsi="Calibri" w:cs="Calibri"/>
+          <w:b/>
+          <w:color w:val="000000"/>
+          <w:u w:color="000000"/>
+          <w:lang w:val="es-ES_tradnl" w:eastAsia="es-PE"/>
+        </w:rPr>
+        <w:t>Nomenclatura</w:t>
+      </w:r>
+      <w:r>
+        <w:rPr>
+          <w:rFonts w:ascii="Calibri" w:hAnsi="Calibri" w:cs="Calibri"/>
+          <w:color w:val="000000"/>
+          <w:u w:color="000000"/>
+          <w:lang w:val="es-ES_tradnl" w:eastAsia="es-PE"/>
+        </w:rPr>
+        <w:t>: Es</w:t>
+      </w:r>
+      <w:r>
+        <w:rPr>
+          <w:rFonts w:ascii="Calibri" w:hAnsi="Calibri" w:cs="Calibri"/>
+          <w:color w:val="000000"/>
+          <w:u w:color="000000"/>
+          <w:lang w:val="es-ES_tradnl" w:eastAsia="es-PE"/>
+        </w:rPr>
+        <w:t xml:space="preserve"> el </w:t>
+      </w:r>
+      <w:r>
+        <w:rPr>
+          <w:rFonts w:ascii="Calibri" w:hAnsi="Calibri" w:cs="Calibri"/>
+          <w:color w:val="000000"/>
+          <w:u w:color="000000"/>
+          <w:lang w:val="es-ES_tradnl" w:eastAsia="es-PE"/>
+        </w:rPr>
+        <w:t>acrónimo</w:t>
+      </w:r>
+      <w:r>
+        <w:rPr>
+          <w:rFonts w:ascii="Calibri" w:hAnsi="Calibri" w:cs="Calibri"/>
+          <w:color w:val="000000"/>
+          <w:u w:color="000000"/>
+          <w:lang w:val="es-ES_tradnl" w:eastAsia="es-PE"/>
+        </w:rPr>
+        <w:t xml:space="preserve"> </w:t>
+      </w:r>
+      <w:r>
+        <w:rPr>
+          <w:rFonts w:ascii="Calibri" w:hAnsi="Calibri" w:cs="Calibri"/>
+          <w:color w:val="000000"/>
+          <w:u w:color="000000"/>
+          <w:lang w:val="es-ES_tradnl" w:eastAsia="es-PE"/>
+        </w:rPr>
+        <w:t>de los</w:t>
+      </w:r>
+      <w:r>
+        <w:rPr>
+          <w:rFonts w:ascii="Calibri" w:hAnsi="Calibri" w:cs="Calibri"/>
+          <w:color w:val="000000"/>
+          <w:u w:color="000000"/>
+          <w:lang w:val="es-ES_tradnl" w:eastAsia="es-PE"/>
+        </w:rPr>
+        <w:t xml:space="preserve"> elementos de </w:t>
+      </w:r>
+      <w:r>
+        <w:rPr>
+          <w:rFonts w:ascii="Calibri" w:hAnsi="Calibri" w:cs="Calibri"/>
+          <w:color w:val="000000"/>
+          <w:u w:color="000000"/>
+          <w:lang w:val="es-ES_tradnl" w:eastAsia="es-PE"/>
+        </w:rPr>
+        <w:t>configuración</w:t>
+      </w:r>
+      <w:r>
+        <w:rPr>
+          <w:rFonts w:ascii="Calibri" w:hAnsi="Calibri" w:cs="Calibri"/>
+          <w:color w:val="000000"/>
+          <w:u w:color="000000"/>
+          <w:lang w:val="es-ES_tradnl" w:eastAsia="es-PE"/>
+        </w:rPr>
+        <w:t>.</w:t>
+      </w:r>
+    </w:p>
+    <w:p>
+      <w:pPr>
+        <w:ind w:left="1440"/>
+        <w:rPr>
+          <w:rFonts w:ascii="Calibri" w:hAnsi="Calibri" w:cs="Calibri"/>
+          <w:color w:val="000000"/>
+          <w:u w:color="000000"/>
+          <w:lang w:val="es-ES_tradnl" w:eastAsia="es-PE"/>
+        </w:rPr>
+      </w:pPr>
+      <w:r>
+        <w:rPr>
+          <w:rFonts w:ascii="Calibri" w:hAnsi="Calibri" w:cs="Calibri"/>
+          <w:b/>
+          <w:color w:val="000000"/>
+          <w:u w:color="000000"/>
+          <w:lang w:val="es-ES_tradnl" w:eastAsia="es-PE"/>
+        </w:rPr>
+        <w:t xml:space="preserve">Elemento: </w:t>
+      </w:r>
+      <w:r>
+        <w:rPr>
+          <w:rFonts w:ascii="Calibri" w:hAnsi="Calibri" w:cs="Calibri"/>
+          <w:color w:val="000000"/>
+          <w:u w:color="000000"/>
+          <w:lang w:val="es-ES_tradnl" w:eastAsia="es-PE"/>
+        </w:rPr>
+        <w:t>Es en nombre del elemento de configuración.</w:t>
+      </w:r>
+    </w:p>
+    <w:p>
+      <w:pPr>
+        <w:ind w:left="1440"/>
+        <w:rPr>
+          <w:rFonts w:ascii="Calibri" w:hAnsi="Calibri" w:cs="Arial Unicode MS"/>
+          <w:color w:val="000000"/>
+          <w:sz w:val="22"/>
+          <w:szCs w:val="22"/>
+          <w:u w:color="000000"/>
+          <w:lang w:val="es-ES_tradnl" w:eastAsia="es-PE"/>
+        </w:rPr>
+      </w:pPr>
+      <w:r>
+        <w:rPr>
+          <w:rFonts w:ascii="Calibri" w:hAnsi="Calibri" w:cs="Calibri"/>
+          <w:b/>
+          <w:color w:val="000000"/>
+          <w:u w:color="000000"/>
+          <w:lang w:val="es-ES_tradnl" w:eastAsia="es-PE"/>
+        </w:rPr>
+        <w:t>Etapa</w:t>
+      </w:r>
+      <w:r>
+        <w:rPr>
+          <w:rFonts w:ascii="Calibri" w:hAnsi="Calibri" w:cs="Calibri"/>
+          <w:color w:val="000000"/>
+          <w:u w:color="000000"/>
+          <w:lang w:val="es-ES_tradnl" w:eastAsia="es-PE"/>
+        </w:rPr>
+        <w:t xml:space="preserve">: Es la fase a la que pertenece el elemento, </w:t>
+      </w:r>
+      <w:r>
+        <w:rPr>
+          <w:rFonts w:ascii="Calibri" w:hAnsi="Calibri" w:cs="Calibri"/>
+          <w:color w:val="000000"/>
+          <w:u w:color="000000"/>
+          <w:lang w:val="es-ES_tradnl" w:eastAsia="es-PE"/>
+        </w:rPr>
+        <w:t xml:space="preserve">puede ser Análisis, Diseño </w:t>
+      </w:r>
+      <w:r>
+        <w:rPr>
+          <w:rFonts w:ascii="Calibri" w:hAnsi="Calibri" w:cs="Calibri"/>
+          <w:color w:val="000000"/>
+          <w:u w:color="000000"/>
+          <w:lang w:val="es-ES_tradnl" w:eastAsia="es-PE"/>
+        </w:rPr>
+        <w:t>o</w:t>
+      </w:r>
+      <w:r>
+        <w:rPr>
+          <w:rFonts w:ascii="Calibri" w:hAnsi="Calibri" w:cs="Calibri"/>
+          <w:color w:val="000000"/>
+          <w:u w:color="000000"/>
+          <w:lang w:val="es-ES_tradnl" w:eastAsia="es-PE"/>
+        </w:rPr>
+        <w:t xml:space="preserve"> Implementación</w:t>
+      </w:r>
+      <w:r>
+        <w:rPr>
+          <w:rFonts w:ascii="Calibri" w:hAnsi="Calibri" w:cs="Calibri"/>
+          <w:color w:val="000000"/>
+          <w:u w:color="000000"/>
+          <w:lang w:val="es-ES_tradnl" w:eastAsia="es-PE"/>
+        </w:rPr>
+        <w:t>.</w:t>
+      </w:r>
     </w:p>
     <w:p>
       <w:pPr>
@@ -19276,7 +19757,7 @@
         <w:rFonts w:ascii="Calibri" w:eastAsia="Calibri" w:hAnsi="Calibri" w:cs="Calibri"/>
         <w:noProof/>
       </w:rPr>
-      <w:t>14</w:t>
+      <w:t>15</w:t>
     </w:r>
     <w:r>
       <w:rPr>
@@ -26241,7 +26722,7 @@
 </file>
 
 <file path=customXml/itemProps1.xml><?xml version="1.0" encoding="utf-8"?>
-<ds:datastoreItem xmlns:ds="http://schemas.openxmlformats.org/officeDocument/2006/customXml" ds:itemID="{84D6290C-57D8-4319-857A-6780B55640C3}">
+<ds:datastoreItem xmlns:ds="http://schemas.openxmlformats.org/officeDocument/2006/customXml" ds:itemID="{AC97EDB4-E29E-47C6-A97A-ED51E507F4D5}">
   <ds:schemaRefs>
     <ds:schemaRef ds:uri="http://schemas.openxmlformats.org/officeDocument/2006/bibliography"/>
   </ds:schemaRefs>

</xml_diff>

<commit_message>
se recibio la solicitud de cambio
</commit_message>
<xml_diff>
--- a/Documentos/PGC.docx
+++ b/Documentos/PGC.docx
@@ -1,6 +1,6 @@
 
 <file path=word/document.xml><?xml version="1.0" encoding="utf-8"?>
-<w:document xmlns:wpc="http://schemas.microsoft.com/office/word/2010/wordprocessingCanvas" xmlns:cx="http://schemas.microsoft.com/office/drawing/2014/chartex" xmlns:cx1="http://schemas.microsoft.com/office/drawing/2015/9/8/chartex" xmlns:cx2="http://schemas.microsoft.com/office/drawing/2015/10/21/chartex" xmlns:cx3="http://schemas.microsoft.com/office/drawing/2016/5/9/chartex" xmlns:cx4="http://schemas.microsoft.com/office/drawing/2016/5/10/chartex" xmlns:cx5="http://schemas.microsoft.com/office/drawing/2016/5/11/chartex" xmlns:cx6="http://schemas.microsoft.com/office/drawing/2016/5/12/chartex" xmlns:cx7="http://schemas.microsoft.com/office/drawing/2016/5/13/chartex" xmlns:cx8="http://schemas.microsoft.com/office/drawing/2016/5/14/chartex" xmlns:mc="http://schemas.openxmlformats.org/markup-compatibility/2006" xmlns:aink="http://schemas.microsoft.com/office/drawing/2016/ink" xmlns:am3d="http://schemas.microsoft.com/office/drawing/2017/model3d" xmlns:o="urn:schemas-microsoft-com:office:office" xmlns:r="http://schemas.openxmlformats.org/officeDocument/2006/relationships" xmlns:m="http://schemas.openxmlformats.org/officeDocument/2006/math" xmlns:v="urn:schemas-microsoft-com:vml" xmlns:wp14="http://schemas.microsoft.com/office/word/2010/wordprocessingDrawing" xmlns:wp="http://schemas.openxmlformats.org/drawingml/2006/wordprocessingDrawing" xmlns:w10="urn:schemas-microsoft-com:office:word" xmlns:w="http://schemas.openxmlformats.org/wordprocessingml/2006/main" xmlns:w14="http://schemas.microsoft.com/office/word/2010/wordml" xmlns:w15="http://schemas.microsoft.com/office/word/2012/wordml" xmlns:w16cid="http://schemas.microsoft.com/office/word/2016/wordml/cid" xmlns:w16se="http://schemas.microsoft.com/office/word/2015/wordml/symex" xmlns:wpg="http://schemas.microsoft.com/office/word/2010/wordprocessingGroup" xmlns:wpi="http://schemas.microsoft.com/office/word/2010/wordprocessingInk" xmlns:wne="http://schemas.microsoft.com/office/word/2006/wordml" xmlns:wps="http://schemas.microsoft.com/office/word/2010/wordprocessingShape" mc:Ignorable="w14 w15 w16se w16cid wp14">
+<w:document xmlns:wpc="http://schemas.microsoft.com/office/word/2010/wordprocessingCanvas" xmlns:mc="http://schemas.openxmlformats.org/markup-compatibility/2006" xmlns:o="urn:schemas-microsoft-com:office:office" xmlns:r="http://schemas.openxmlformats.org/officeDocument/2006/relationships" xmlns:m="http://schemas.openxmlformats.org/officeDocument/2006/math" xmlns:v="urn:schemas-microsoft-com:vml" xmlns:wp14="http://schemas.microsoft.com/office/word/2010/wordprocessingDrawing" xmlns:wp="http://schemas.openxmlformats.org/drawingml/2006/wordprocessingDrawing" xmlns:w10="urn:schemas-microsoft-com:office:word" xmlns:w="http://schemas.openxmlformats.org/wordprocessingml/2006/main" xmlns:w14="http://schemas.microsoft.com/office/word/2010/wordml" xmlns:w15="http://schemas.microsoft.com/office/word/2012/wordml" xmlns:wpg="http://schemas.microsoft.com/office/word/2010/wordprocessingGroup" xmlns:wpi="http://schemas.microsoft.com/office/word/2010/wordprocessingInk" xmlns:wne="http://schemas.microsoft.com/office/word/2006/wordml" xmlns:wps="http://schemas.microsoft.com/office/word/2010/wordprocessingShape" mc:Ignorable="w14 w15 wp14">
   <w:body>
     <w:p>
       <w:pPr>
@@ -6724,7 +6724,7 @@
     </w:p>
     <w:p>
       <w:pPr>
-        <w:pStyle w:val="TtuloTDC"/>
+        <w:pStyle w:val="TtulodeTDC"/>
         <w:jc w:val="both"/>
         <w:rPr>
           <w:rFonts w:ascii="Calibri" w:eastAsia="Calibri" w:hAnsi="Calibri" w:cs="Calibri"/>
@@ -6818,7 +6818,7 @@
     </w:p>
     <w:p>
       <w:pPr>
-        <w:pStyle w:val="TtuloTDC"/>
+        <w:pStyle w:val="TtulodeTDC"/>
         <w:jc w:val="both"/>
         <w:rPr>
           <w:rStyle w:val="None"/>
@@ -7327,6 +7327,7 @@
       <w:r>
         <w:rPr>
           <w:noProof/>
+          <w:lang w:val="es-PE"/>
         </w:rPr>
         <w:drawing>
           <wp:inline distT="0" distB="0" distL="0" distR="0">
@@ -7386,6 +7387,7 @@
           <w:rStyle w:val="None"/>
           <w:rFonts w:ascii="Calibri" w:eastAsia="Calibri" w:hAnsi="Calibri" w:cs="Calibri"/>
           <w:noProof/>
+          <w:lang w:val="es-PE"/>
         </w:rPr>
         <mc:AlternateContent>
           <mc:Choice Requires="wps">
@@ -8887,6 +8889,7 @@
           <w:rStyle w:val="None"/>
           <w:rFonts w:ascii="Calibri" w:eastAsia="Calibri" w:hAnsi="Calibri" w:cs="Calibri"/>
           <w:noProof/>
+          <w:lang w:val="es-PE"/>
         </w:rPr>
         <w:drawing>
           <wp:inline distT="0" distB="0" distL="0" distR="0">
@@ -8960,6 +8963,7 @@
           <w:rStyle w:val="None"/>
           <w:rFonts w:ascii="Calibri" w:eastAsia="Calibri" w:hAnsi="Calibri" w:cs="Calibri"/>
           <w:noProof/>
+          <w:lang w:val="es-PE"/>
         </w:rPr>
         <mc:AlternateContent>
           <mc:Choice Requires="wps">
@@ -19444,6 +19448,7 @@
           <w:rStyle w:val="None"/>
           <w:rFonts w:ascii="Calibri" w:eastAsia="Calibri" w:hAnsi="Calibri" w:cs="Calibri"/>
           <w:noProof/>
+          <w:lang w:val="es-PE"/>
         </w:rPr>
         <w:lastRenderedPageBreak/>
         <w:drawing>
@@ -22542,7 +22547,7 @@
           <w:p>
             <w:pPr>
               <w:pStyle w:val="BodyA"/>
-              <w:ind w:left="414"/>
+              <w:ind w:left="-431"/>
               <w:jc w:val="both"/>
             </w:pPr>
             <w:r>
@@ -22592,7 +22597,7 @@
           <w:p>
             <w:pPr>
               <w:pStyle w:val="BodyA"/>
-              <w:ind w:left="414"/>
+              <w:ind w:left="-431"/>
               <w:jc w:val="both"/>
             </w:pPr>
             <w:r>
@@ -22626,7 +22631,7 @@
           <w:p>
             <w:pPr>
               <w:pStyle w:val="BodyA"/>
-              <w:ind w:left="414"/>
+              <w:ind w:left="-431"/>
               <w:jc w:val="both"/>
             </w:pPr>
             <w:r>
@@ -22665,7 +22670,7 @@
           <w:p>
             <w:pPr>
               <w:pStyle w:val="BodyA"/>
-              <w:ind w:left="414"/>
+              <w:ind w:left="-431"/>
               <w:jc w:val="both"/>
             </w:pPr>
             <w:r>
@@ -22673,7 +22678,14 @@
                 <w:rStyle w:val="None"/>
                 <w:rFonts w:ascii="Calibri" w:eastAsia="Calibri" w:hAnsi="Calibri" w:cs="Calibri"/>
               </w:rPr>
-              <w:t>01-Cambio de formulario de ingreso de datos del cliente</w:t>
+              <w:t>01-</w:t>
+            </w:r>
+            <w:r>
+              <w:rPr>
+                <w:rStyle w:val="None"/>
+                <w:rFonts w:ascii="Calibri" w:eastAsia="Calibri" w:hAnsi="Calibri" w:cs="Calibri"/>
+              </w:rPr>
+              <w:t xml:space="preserve"> Cambio en el registro del producto</w:t>
             </w:r>
           </w:p>
         </w:tc>
@@ -22697,7 +22709,7 @@
           <w:p>
             <w:pPr>
               <w:pStyle w:val="BodyA"/>
-              <w:ind w:left="414"/>
+              <w:ind w:left="-431"/>
               <w:jc w:val="both"/>
             </w:pPr>
             <w:r>
@@ -22729,7 +22741,7 @@
           <w:p>
             <w:pPr>
               <w:pStyle w:val="BodyA"/>
-              <w:ind w:left="414"/>
+              <w:ind w:left="-431"/>
               <w:jc w:val="both"/>
             </w:pPr>
             <w:r>
@@ -22769,7 +22781,7 @@
               <w:tabs>
                 <w:tab w:val="center" w:pos="1797"/>
               </w:tabs>
-              <w:ind w:left="414"/>
+              <w:ind w:left="-431"/>
               <w:jc w:val="both"/>
             </w:pPr>
             <w:r>
@@ -22812,7 +22824,7 @@
           <w:p>
             <w:pPr>
               <w:pStyle w:val="BodyA"/>
-              <w:ind w:left="414"/>
+              <w:ind w:left="-431"/>
               <w:jc w:val="both"/>
             </w:pPr>
             <w:r>
@@ -22843,7 +22855,11 @@
               <w:right w:w="80" w:type="dxa"/>
             </w:tcMar>
           </w:tcPr>
-          <w:p/>
+          <w:p>
+            <w:pPr>
+              <w:ind w:left="-431"/>
+            </w:pPr>
+          </w:p>
         </w:tc>
       </w:tr>
       <w:tr>
@@ -22870,7 +22886,7 @@
           <w:p>
             <w:pPr>
               <w:pStyle w:val="BodyA"/>
-              <w:ind w:left="414"/>
+              <w:ind w:left="-431"/>
               <w:jc w:val="both"/>
               <w:rPr>
                 <w:rStyle w:val="None"/>
@@ -22882,14 +22898,13 @@
                 <w:rStyle w:val="None"/>
                 <w:rFonts w:ascii="Calibri" w:eastAsia="Calibri" w:hAnsi="Calibri" w:cs="Calibri"/>
               </w:rPr>
-              <w:lastRenderedPageBreak/>
               <w:t>Huamán Moya, Christopher</w:t>
             </w:r>
           </w:p>
           <w:p>
             <w:pPr>
               <w:pStyle w:val="BodyA"/>
-              <w:ind w:left="414"/>
+              <w:ind w:left="-431"/>
               <w:jc w:val="both"/>
             </w:pPr>
             <w:r>
@@ -22921,7 +22936,7 @@
           <w:p>
             <w:pPr>
               <w:pStyle w:val="BodyA"/>
-              <w:ind w:left="414"/>
+              <w:ind w:left="-431"/>
               <w:jc w:val="both"/>
             </w:pPr>
             <w:r>
@@ -22950,7 +22965,11 @@
               <w:right w:w="80" w:type="dxa"/>
             </w:tcMar>
           </w:tcPr>
-          <w:p/>
+          <w:p>
+            <w:pPr>
+              <w:ind w:left="-431"/>
+            </w:pPr>
+          </w:p>
         </w:tc>
       </w:tr>
       <w:tr>
@@ -22979,7 +22998,7 @@
           <w:p>
             <w:pPr>
               <w:pStyle w:val="BodyA"/>
-              <w:ind w:left="414"/>
+              <w:ind w:left="-289"/>
               <w:jc w:val="both"/>
             </w:pPr>
             <w:r>
@@ -22989,6 +23008,7 @@
                 <w:b/>
                 <w:bCs/>
               </w:rPr>
+              <w:lastRenderedPageBreak/>
               <w:t>DESCRIPCIÓN DEL CAMBIO</w:t>
             </w:r>
           </w:p>
@@ -23020,7 +23040,7 @@
           <w:p>
             <w:pPr>
               <w:pStyle w:val="BodyA"/>
-              <w:ind w:left="414"/>
+              <w:ind w:left="278"/>
               <w:jc w:val="both"/>
             </w:pPr>
             <w:r>
@@ -23038,16 +23058,24 @@
                 <w:ilvl w:val="0"/>
                 <w:numId w:val="75"/>
               </w:numPr>
-              <w:rPr>
-                <w:rFonts w:ascii="Calibri" w:eastAsia="Calibri" w:hAnsi="Calibri" w:cs="Calibri"/>
-              </w:rPr>
-            </w:pPr>
-            <w:r>
-              <w:rPr>
-                <w:rStyle w:val="None"/>
-                <w:rFonts w:ascii="Calibri" w:eastAsia="Calibri" w:hAnsi="Calibri" w:cs="Calibri"/>
-              </w:rPr>
-              <w:t xml:space="preserve">Añadir el campo de categoría a los productos de la página </w:t>
+              <w:ind w:left="278"/>
+              <w:rPr>
+                <w:rFonts w:ascii="Calibri" w:eastAsia="Calibri" w:hAnsi="Calibri" w:cs="Calibri"/>
+              </w:rPr>
+            </w:pPr>
+            <w:r>
+              <w:rPr>
+                <w:rStyle w:val="None"/>
+                <w:rFonts w:ascii="Calibri" w:eastAsia="Calibri" w:hAnsi="Calibri" w:cs="Calibri"/>
+              </w:rPr>
+              <w:t>Añadir el campo de categoría al momento de registrar los</w:t>
+            </w:r>
+            <w:r>
+              <w:rPr>
+                <w:rStyle w:val="None"/>
+                <w:rFonts w:ascii="Calibri" w:eastAsia="Calibri" w:hAnsi="Calibri" w:cs="Calibri"/>
+              </w:rPr>
+              <w:t xml:space="preserve"> productos de la página </w:t>
             </w:r>
             <w:hyperlink r:id="rId10" w:history="1">
               <w:r>
@@ -23060,36 +23088,17 @@
             </w:hyperlink>
             <w:r>
               <w:rPr>
-                <w:rStyle w:val="Hyperlink1"/>
-                <w:rFonts w:ascii="Calibri" w:eastAsia="Calibri" w:hAnsi="Calibri" w:cs="Calibri"/>
-              </w:rPr>
-              <w:t xml:space="preserve"> </w:t>
-            </w:r>
-            <w:r>
-              <w:rPr>
-                <w:rStyle w:val="None"/>
-                <w:rFonts w:ascii="Calibri" w:eastAsia="Calibri" w:hAnsi="Calibri" w:cs="Calibri"/>
-              </w:rPr>
-              <w:t>así como también la validación de todos los campos donde falte añadir datos.</w:t>
-            </w:r>
-          </w:p>
-          <w:p>
-            <w:pPr>
-              <w:pStyle w:val="BodyA"/>
-              <w:numPr>
-                <w:ilvl w:val="0"/>
-                <w:numId w:val="75"/>
-              </w:numPr>
-              <w:rPr>
-                <w:rFonts w:ascii="Calibri" w:eastAsia="Calibri" w:hAnsi="Calibri" w:cs="Calibri"/>
-              </w:rPr>
-            </w:pPr>
-            <w:r>
-              <w:rPr>
-                <w:rStyle w:val="None"/>
-                <w:rFonts w:ascii="Calibri" w:eastAsia="Calibri" w:hAnsi="Calibri" w:cs="Calibri"/>
-              </w:rPr>
-              <w:t>Ítem de configuración relacionado: Código Fuente (SVO_CF)</w:t>
+                <w:rStyle w:val="None"/>
+                <w:rFonts w:ascii="Calibri" w:eastAsia="Calibri" w:hAnsi="Calibri" w:cs="Calibri"/>
+              </w:rPr>
+              <w:t>, esto refiere a cuando se está registrando el producto.</w:t>
+            </w:r>
+            <w:r>
+              <w:rPr>
+                <w:rStyle w:val="None"/>
+                <w:rFonts w:ascii="Calibri" w:eastAsia="Calibri" w:hAnsi="Calibri" w:cs="Calibri"/>
+              </w:rPr>
+              <w:t>: Código Fuente (SVO_CF)</w:t>
             </w:r>
           </w:p>
         </w:tc>
@@ -23120,7 +23129,7 @@
           <w:p>
             <w:pPr>
               <w:pStyle w:val="BodyA"/>
-              <w:ind w:left="414"/>
+              <w:ind w:left="-289"/>
               <w:jc w:val="both"/>
             </w:pPr>
             <w:r>
@@ -23161,7 +23170,7 @@
           <w:p>
             <w:pPr>
               <w:pStyle w:val="BodyA"/>
-              <w:ind w:left="414"/>
+              <w:ind w:left="-289"/>
               <w:jc w:val="both"/>
               <w:rPr>
                 <w:rStyle w:val="None"/>
@@ -23179,15 +23188,18 @@
           <w:p>
             <w:pPr>
               <w:pStyle w:val="BodyA"/>
-              <w:ind w:left="414"/>
+              <w:ind w:left="-289"/>
               <w:jc w:val="both"/>
-            </w:pPr>
-            <w:r>
-              <w:rPr>
-                <w:rStyle w:val="None"/>
-                <w:rFonts w:ascii="Calibri" w:eastAsia="Calibri" w:hAnsi="Calibri" w:cs="Calibri"/>
-              </w:rPr>
-              <w:t>Necesario ya que la verificación permite brindar información detallada y exacta de los productos y la categoría sirve para dividir y controlar mejor los productos.</w:t>
+              <w:rPr>
+                <w:rFonts w:ascii="Calibri" w:eastAsia="Calibri" w:hAnsi="Calibri" w:cs="Calibri"/>
+              </w:rPr>
+            </w:pPr>
+            <w:r>
+              <w:rPr>
+                <w:rStyle w:val="None"/>
+                <w:rFonts w:ascii="Calibri" w:eastAsia="Calibri" w:hAnsi="Calibri" w:cs="Calibri"/>
+              </w:rPr>
+              <w:t>Necesario ya que se desea tener un orden al agrupar los productos en categorías, y nos ayudaría al momento de filtrarlos o realizar la búsqueda de los mismos.</w:t>
             </w:r>
           </w:p>
         </w:tc>
@@ -23283,7 +23295,7 @@
           <w:p>
             <w:pPr>
               <w:pStyle w:val="BodyA"/>
-              <w:ind w:left="414"/>
+              <w:ind w:left="-289"/>
               <w:jc w:val="both"/>
             </w:pPr>
             <w:r>
@@ -23314,7 +23326,14 @@
             </w:tcMar>
             <w:vAlign w:val="center"/>
           </w:tcPr>
-          <w:p/>
+          <w:p>
+            <w:r>
+              <w:t>RE</w:t>
+            </w:r>
+            <w:r>
+              <w:t>CIBIDO</w:t>
+            </w:r>
+          </w:p>
         </w:tc>
       </w:tr>
       <w:tr>
@@ -23342,7 +23361,7 @@
           <w:p>
             <w:pPr>
               <w:pStyle w:val="BodyA"/>
-              <w:ind w:left="414"/>
+              <w:ind w:left="-289"/>
               <w:jc w:val="both"/>
               <w:rPr>
                 <w:rStyle w:val="None"/>
@@ -23369,7 +23388,7 @@
           <w:p>
             <w:pPr>
               <w:pStyle w:val="BodyA"/>
-              <w:ind w:left="414"/>
+              <w:ind w:left="-289"/>
               <w:jc w:val="both"/>
             </w:pPr>
             <w:r>
@@ -23410,7 +23429,7 @@
           <w:p>
             <w:pPr>
               <w:pStyle w:val="BodyA"/>
-              <w:ind w:left="414"/>
+              <w:ind w:left="-289"/>
               <w:jc w:val="both"/>
             </w:pPr>
             <w:r>
@@ -23441,7 +23460,11 @@
             </w:tcMar>
             <w:vAlign w:val="center"/>
           </w:tcPr>
-          <w:p/>
+          <w:p>
+            <w:r>
+              <w:t>ESTÁNDAR</w:t>
+            </w:r>
+          </w:p>
         </w:tc>
       </w:tr>
       <w:tr>
@@ -23469,7 +23492,7 @@
           <w:p>
             <w:pPr>
               <w:pStyle w:val="BodyA"/>
-              <w:ind w:left="414"/>
+              <w:ind w:left="-289"/>
               <w:jc w:val="both"/>
               <w:rPr>
                 <w:rStyle w:val="None"/>
@@ -23496,7 +23519,7 @@
           <w:p>
             <w:pPr>
               <w:pStyle w:val="BodyA"/>
-              <w:ind w:left="414"/>
+              <w:ind w:left="-289"/>
               <w:jc w:val="both"/>
             </w:pPr>
             <w:r>
@@ -23509,6 +23532,206 @@
                 <w:iCs/>
               </w:rPr>
               <w:t>Estándar, Urgente, Pre-aprobado</w:t>
+            </w:r>
+          </w:p>
+        </w:tc>
+      </w:tr>
+      <w:tr>
+        <w:trPr>
+          <w:trHeight w:val="201"/>
+        </w:trPr>
+        <w:tc>
+          <w:tcPr>
+            <w:tcW w:w="2547" w:type="dxa"/>
+            <w:tcBorders>
+              <w:top w:val="single" w:sz="4" w:space="0" w:color="000000"/>
+              <w:left w:val="single" w:sz="4" w:space="0" w:color="000000"/>
+              <w:bottom w:val="single" w:sz="4" w:space="0" w:color="000000"/>
+              <w:right w:val="single" w:sz="4" w:space="0" w:color="000000"/>
+            </w:tcBorders>
+            <w:shd w:val="clear" w:color="auto" w:fill="auto"/>
+            <w:tcMar>
+              <w:top w:w="80" w:type="dxa"/>
+              <w:left w:w="494" w:type="dxa"/>
+              <w:bottom w:w="80" w:type="dxa"/>
+              <w:right w:w="80" w:type="dxa"/>
+            </w:tcMar>
+          </w:tcPr>
+          <w:p>
+            <w:pPr>
+              <w:pStyle w:val="BodyA"/>
+              <w:ind w:left="-289"/>
+              <w:jc w:val="both"/>
+            </w:pPr>
+            <w:r>
+              <w:rPr>
+                <w:rStyle w:val="None"/>
+                <w:rFonts w:ascii="Calibri" w:eastAsia="Calibri" w:hAnsi="Calibri" w:cs="Calibri"/>
+              </w:rPr>
+              <w:t>NIVEL DE PRIORIDAD</w:t>
+            </w:r>
+          </w:p>
+        </w:tc>
+        <w:tc>
+          <w:tcPr>
+            <w:tcW w:w="6462" w:type="dxa"/>
+            <w:gridSpan w:val="3"/>
+            <w:tcBorders>
+              <w:top w:val="single" w:sz="4" w:space="0" w:color="000000"/>
+              <w:left w:val="single" w:sz="4" w:space="0" w:color="000000"/>
+              <w:bottom w:val="single" w:sz="4" w:space="0" w:color="000000"/>
+              <w:right w:val="single" w:sz="4" w:space="0" w:color="000000"/>
+            </w:tcBorders>
+            <w:shd w:val="clear" w:color="auto" w:fill="auto"/>
+            <w:tcMar>
+              <w:top w:w="80" w:type="dxa"/>
+              <w:left w:w="80" w:type="dxa"/>
+              <w:bottom w:w="80" w:type="dxa"/>
+              <w:right w:w="80" w:type="dxa"/>
+            </w:tcMar>
+          </w:tcPr>
+          <w:p>
+            <w:r>
+              <w:t>BAJO</w:t>
+            </w:r>
+          </w:p>
+        </w:tc>
+      </w:tr>
+      <w:tr>
+        <w:trPr>
+          <w:trHeight w:val="562"/>
+        </w:trPr>
+        <w:tc>
+          <w:tcPr>
+            <w:tcW w:w="9009" w:type="dxa"/>
+            <w:gridSpan w:val="4"/>
+            <w:tcBorders>
+              <w:top w:val="single" w:sz="4" w:space="0" w:color="000000"/>
+              <w:left w:val="single" w:sz="4" w:space="0" w:color="000000"/>
+              <w:bottom w:val="single" w:sz="4" w:space="0" w:color="000000"/>
+              <w:right w:val="single" w:sz="4" w:space="0" w:color="000000"/>
+            </w:tcBorders>
+            <w:shd w:val="clear" w:color="auto" w:fill="auto"/>
+            <w:tcMar>
+              <w:top w:w="80" w:type="dxa"/>
+              <w:left w:w="494" w:type="dxa"/>
+              <w:bottom w:w="80" w:type="dxa"/>
+              <w:right w:w="80" w:type="dxa"/>
+            </w:tcMar>
+          </w:tcPr>
+          <w:p>
+            <w:pPr>
+              <w:pStyle w:val="BodyA"/>
+              <w:ind w:left="-289"/>
+              <w:jc w:val="both"/>
+              <w:rPr>
+                <w:rStyle w:val="None"/>
+                <w:rFonts w:ascii="Calibri" w:eastAsia="Calibri" w:hAnsi="Calibri" w:cs="Calibri"/>
+              </w:rPr>
+            </w:pPr>
+            <w:r>
+              <w:rPr>
+                <w:rStyle w:val="None"/>
+                <w:rFonts w:ascii="Calibri" w:eastAsia="Calibri" w:hAnsi="Calibri" w:cs="Calibri"/>
+                <w:i/>
+                <w:iCs/>
+              </w:rPr>
+              <w:t>Leyenda</w:t>
+            </w:r>
+            <w:r>
+              <w:rPr>
+                <w:rStyle w:val="None"/>
+                <w:rFonts w:ascii="Calibri" w:eastAsia="Calibri" w:hAnsi="Calibri" w:cs="Calibri"/>
+              </w:rPr>
+              <w:t xml:space="preserve">: </w:t>
+            </w:r>
+          </w:p>
+          <w:p>
+            <w:pPr>
+              <w:pStyle w:val="BodyA"/>
+              <w:ind w:left="-289"/>
+              <w:jc w:val="both"/>
+            </w:pPr>
+            <w:r>
+              <w:rPr>
+                <w:rStyle w:val="None"/>
+                <w:rFonts w:ascii="Calibri" w:eastAsia="Calibri" w:hAnsi="Calibri" w:cs="Calibri"/>
+                <w:b/>
+                <w:bCs/>
+              </w:rPr>
+              <w:t>B</w:t>
+            </w:r>
+            <w:r>
+              <w:rPr>
+                <w:rStyle w:val="None"/>
+                <w:rFonts w:ascii="Calibri" w:eastAsia="Calibri" w:hAnsi="Calibri" w:cs="Calibri"/>
+                <w:b/>
+                <w:bCs/>
+                <w:i/>
+                <w:iCs/>
+              </w:rPr>
+              <w:t>ajo, medio, alto, urgente</w:t>
+            </w:r>
+          </w:p>
+        </w:tc>
+      </w:tr>
+      <w:tr>
+        <w:trPr>
+          <w:trHeight w:val="300"/>
+        </w:trPr>
+        <w:tc>
+          <w:tcPr>
+            <w:tcW w:w="2547" w:type="dxa"/>
+            <w:tcBorders>
+              <w:top w:val="single" w:sz="4" w:space="0" w:color="000000"/>
+              <w:left w:val="single" w:sz="4" w:space="0" w:color="000000"/>
+              <w:bottom w:val="single" w:sz="4" w:space="0" w:color="000000"/>
+              <w:right w:val="single" w:sz="4" w:space="0" w:color="000000"/>
+            </w:tcBorders>
+            <w:shd w:val="clear" w:color="auto" w:fill="auto"/>
+            <w:tcMar>
+              <w:top w:w="80" w:type="dxa"/>
+              <w:left w:w="494" w:type="dxa"/>
+              <w:bottom w:w="80" w:type="dxa"/>
+              <w:right w:w="80" w:type="dxa"/>
+            </w:tcMar>
+          </w:tcPr>
+          <w:p>
+            <w:pPr>
+              <w:pStyle w:val="BodyA"/>
+              <w:ind w:left="-289"/>
+              <w:jc w:val="both"/>
+            </w:pPr>
+            <w:r>
+              <w:rPr>
+                <w:rStyle w:val="None"/>
+                <w:rFonts w:ascii="Calibri" w:eastAsia="Calibri" w:hAnsi="Calibri" w:cs="Calibri"/>
+              </w:rPr>
+              <w:t>NIVEL DE IMPACTO</w:t>
+            </w:r>
+          </w:p>
+        </w:tc>
+        <w:tc>
+          <w:tcPr>
+            <w:tcW w:w="6462" w:type="dxa"/>
+            <w:gridSpan w:val="3"/>
+            <w:tcBorders>
+              <w:top w:val="single" w:sz="4" w:space="0" w:color="000000"/>
+              <w:left w:val="single" w:sz="4" w:space="0" w:color="000000"/>
+              <w:bottom w:val="single" w:sz="4" w:space="0" w:color="000000"/>
+              <w:right w:val="single" w:sz="4" w:space="0" w:color="000000"/>
+            </w:tcBorders>
+            <w:shd w:val="clear" w:color="auto" w:fill="auto"/>
+            <w:tcMar>
+              <w:top w:w="80" w:type="dxa"/>
+              <w:left w:w="80" w:type="dxa"/>
+              <w:bottom w:w="80" w:type="dxa"/>
+              <w:right w:w="80" w:type="dxa"/>
+            </w:tcMar>
+          </w:tcPr>
+          <w:p>
+            <w:r>
+              <w:t>BAJO</w:t>
             </w:r>
           </w:p>
         </w:tc>
@@ -23519,7 +23742,8 @@
         </w:trPr>
         <w:tc>
           <w:tcPr>
-            <w:tcW w:w="2547" w:type="dxa"/>
+            <w:tcW w:w="9009" w:type="dxa"/>
+            <w:gridSpan w:val="4"/>
             <w:tcBorders>
               <w:top w:val="single" w:sz="4" w:space="0" w:color="000000"/>
               <w:left w:val="single" w:sz="4" w:space="0" w:color="000000"/>
@@ -23537,65 +23761,7 @@
           <w:p>
             <w:pPr>
               <w:pStyle w:val="BodyA"/>
-              <w:ind w:left="414"/>
-              <w:jc w:val="both"/>
-            </w:pPr>
-            <w:r>
-              <w:rPr>
-                <w:rStyle w:val="None"/>
-                <w:rFonts w:ascii="Calibri" w:eastAsia="Calibri" w:hAnsi="Calibri" w:cs="Calibri"/>
-              </w:rPr>
-              <w:t>NIVEL DE PRIORIDAD</w:t>
-            </w:r>
-          </w:p>
-        </w:tc>
-        <w:tc>
-          <w:tcPr>
-            <w:tcW w:w="6462" w:type="dxa"/>
-            <w:gridSpan w:val="3"/>
-            <w:tcBorders>
-              <w:top w:val="single" w:sz="4" w:space="0" w:color="000000"/>
-              <w:left w:val="single" w:sz="4" w:space="0" w:color="000000"/>
-              <w:bottom w:val="single" w:sz="4" w:space="0" w:color="000000"/>
-              <w:right w:val="single" w:sz="4" w:space="0" w:color="000000"/>
-            </w:tcBorders>
-            <w:shd w:val="clear" w:color="auto" w:fill="auto"/>
-            <w:tcMar>
-              <w:top w:w="80" w:type="dxa"/>
-              <w:left w:w="80" w:type="dxa"/>
-              <w:bottom w:w="80" w:type="dxa"/>
-              <w:right w:w="80" w:type="dxa"/>
-            </w:tcMar>
-          </w:tcPr>
-          <w:p/>
-        </w:tc>
-      </w:tr>
-      <w:tr>
-        <w:trPr>
-          <w:trHeight w:val="562"/>
-        </w:trPr>
-        <w:tc>
-          <w:tcPr>
-            <w:tcW w:w="9009" w:type="dxa"/>
-            <w:gridSpan w:val="4"/>
-            <w:tcBorders>
-              <w:top w:val="single" w:sz="4" w:space="0" w:color="000000"/>
-              <w:left w:val="single" w:sz="4" w:space="0" w:color="000000"/>
-              <w:bottom w:val="single" w:sz="4" w:space="0" w:color="000000"/>
-              <w:right w:val="single" w:sz="4" w:space="0" w:color="000000"/>
-            </w:tcBorders>
-            <w:shd w:val="clear" w:color="auto" w:fill="auto"/>
-            <w:tcMar>
-              <w:top w:w="80" w:type="dxa"/>
-              <w:left w:w="494" w:type="dxa"/>
-              <w:bottom w:w="80" w:type="dxa"/>
-              <w:right w:w="80" w:type="dxa"/>
-            </w:tcMar>
-          </w:tcPr>
-          <w:p>
-            <w:pPr>
-              <w:pStyle w:val="BodyA"/>
-              <w:ind w:left="414"/>
+              <w:ind w:left="-289"/>
               <w:jc w:val="both"/>
               <w:rPr>
                 <w:rStyle w:val="None"/>
@@ -23622,7 +23788,7 @@
           <w:p>
             <w:pPr>
               <w:pStyle w:val="BodyA"/>
-              <w:ind w:left="414"/>
+              <w:ind w:left="-289"/>
               <w:jc w:val="both"/>
             </w:pPr>
             <w:r>
@@ -23643,7 +23809,7 @@
                 <w:i/>
                 <w:iCs/>
               </w:rPr>
-              <w:t>ajo, medio, alto, urgente</w:t>
+              <w:t>ajo, medio, alto</w:t>
             </w:r>
           </w:p>
         </w:tc>
@@ -23672,7 +23838,7 @@
           <w:p>
             <w:pPr>
               <w:pStyle w:val="BodyA"/>
-              <w:ind w:left="414"/>
+              <w:ind w:left="-289"/>
               <w:jc w:val="both"/>
             </w:pPr>
             <w:r>
@@ -23680,14 +23846,13 @@
                 <w:rStyle w:val="None"/>
                 <w:rFonts w:ascii="Calibri" w:eastAsia="Calibri" w:hAnsi="Calibri" w:cs="Calibri"/>
               </w:rPr>
-              <w:t>NIVEL DE IMPACTO</w:t>
-            </w:r>
-          </w:p>
-        </w:tc>
-        <w:tc>
-          <w:tcPr>
-            <w:tcW w:w="6462" w:type="dxa"/>
-            <w:gridSpan w:val="3"/>
+              <w:t>FECHA INICIO</w:t>
+            </w:r>
+          </w:p>
+        </w:tc>
+        <w:tc>
+          <w:tcPr>
+            <w:tcW w:w="1808" w:type="dxa"/>
             <w:tcBorders>
               <w:top w:val="single" w:sz="4" w:space="0" w:color="000000"/>
               <w:left w:val="single" w:sz="4" w:space="0" w:color="000000"/>
@@ -23702,7 +23867,259 @@
               <w:right w:w="80" w:type="dxa"/>
             </w:tcMar>
           </w:tcPr>
+          <w:p>
+            <w:r>
+              <w:t>23/11/2017</w:t>
+            </w:r>
+          </w:p>
+        </w:tc>
+        <w:tc>
+          <w:tcPr>
+            <w:tcW w:w="2105" w:type="dxa"/>
+            <w:tcBorders>
+              <w:top w:val="single" w:sz="4" w:space="0" w:color="000000"/>
+              <w:left w:val="single" w:sz="4" w:space="0" w:color="000000"/>
+              <w:bottom w:val="single" w:sz="4" w:space="0" w:color="000000"/>
+              <w:right w:val="single" w:sz="4" w:space="0" w:color="000000"/>
+            </w:tcBorders>
+            <w:shd w:val="clear" w:color="auto" w:fill="auto"/>
+            <w:tcMar>
+              <w:top w:w="80" w:type="dxa"/>
+              <w:left w:w="494" w:type="dxa"/>
+              <w:bottom w:w="80" w:type="dxa"/>
+              <w:right w:w="80" w:type="dxa"/>
+            </w:tcMar>
+          </w:tcPr>
+          <w:p>
+            <w:pPr>
+              <w:pStyle w:val="BodyA"/>
+              <w:ind w:left="414"/>
+              <w:jc w:val="both"/>
+            </w:pPr>
+            <w:r>
+              <w:rPr>
+                <w:rStyle w:val="None"/>
+                <w:rFonts w:ascii="Calibri" w:eastAsia="Calibri" w:hAnsi="Calibri" w:cs="Calibri"/>
+              </w:rPr>
+              <w:t>FECHA FIN</w:t>
+            </w:r>
+          </w:p>
+        </w:tc>
+        <w:tc>
+          <w:tcPr>
+            <w:tcW w:w="2549" w:type="dxa"/>
+            <w:tcBorders>
+              <w:top w:val="single" w:sz="4" w:space="0" w:color="000000"/>
+              <w:left w:val="single" w:sz="4" w:space="0" w:color="000000"/>
+              <w:bottom w:val="single" w:sz="4" w:space="0" w:color="000000"/>
+              <w:right w:val="single" w:sz="4" w:space="0" w:color="000000"/>
+            </w:tcBorders>
+            <w:shd w:val="clear" w:color="auto" w:fill="auto"/>
+            <w:tcMar>
+              <w:top w:w="80" w:type="dxa"/>
+              <w:left w:w="80" w:type="dxa"/>
+              <w:bottom w:w="80" w:type="dxa"/>
+              <w:right w:w="80" w:type="dxa"/>
+            </w:tcMar>
+          </w:tcPr>
           <w:p/>
+        </w:tc>
+      </w:tr>
+      <w:tr>
+        <w:trPr>
+          <w:trHeight w:val="260"/>
+        </w:trPr>
+        <w:tc>
+          <w:tcPr>
+            <w:tcW w:w="9009" w:type="dxa"/>
+            <w:gridSpan w:val="4"/>
+            <w:tcBorders>
+              <w:top w:val="single" w:sz="4" w:space="0" w:color="000000"/>
+              <w:left w:val="single" w:sz="4" w:space="0" w:color="000000"/>
+              <w:bottom w:val="single" w:sz="4" w:space="0" w:color="000000"/>
+              <w:right w:val="single" w:sz="4" w:space="0" w:color="000000"/>
+            </w:tcBorders>
+            <w:shd w:val="clear" w:color="auto" w:fill="auto"/>
+            <w:tcMar>
+              <w:top w:w="80" w:type="dxa"/>
+              <w:left w:w="494" w:type="dxa"/>
+              <w:bottom w:w="80" w:type="dxa"/>
+              <w:right w:w="80" w:type="dxa"/>
+            </w:tcMar>
+            <w:vAlign w:val="center"/>
+          </w:tcPr>
+          <w:p>
+            <w:pPr>
+              <w:pStyle w:val="BodyA"/>
+              <w:ind w:left="-289"/>
+              <w:jc w:val="both"/>
+            </w:pPr>
+            <w:r>
+              <w:rPr>
+                <w:rStyle w:val="None"/>
+                <w:rFonts w:ascii="Calibri" w:eastAsia="Calibri" w:hAnsi="Calibri" w:cs="Calibri"/>
+              </w:rPr>
+              <w:t>COMITÉ DE CONTROL DE CAMBIOS</w:t>
+            </w:r>
+          </w:p>
+        </w:tc>
+      </w:tr>
+      <w:tr>
+        <w:trPr>
+          <w:trHeight w:val="988"/>
+        </w:trPr>
+        <w:tc>
+          <w:tcPr>
+            <w:tcW w:w="9009" w:type="dxa"/>
+            <w:gridSpan w:val="4"/>
+            <w:tcBorders>
+              <w:top w:val="single" w:sz="4" w:space="0" w:color="000000"/>
+              <w:left w:val="single" w:sz="4" w:space="0" w:color="000000"/>
+              <w:bottom w:val="single" w:sz="4" w:space="0" w:color="000000"/>
+              <w:right w:val="single" w:sz="4" w:space="0" w:color="000000"/>
+            </w:tcBorders>
+            <w:shd w:val="clear" w:color="auto" w:fill="auto"/>
+            <w:tcMar>
+              <w:top w:w="80" w:type="dxa"/>
+              <w:left w:w="80" w:type="dxa"/>
+              <w:bottom w:w="80" w:type="dxa"/>
+              <w:right w:w="80" w:type="dxa"/>
+            </w:tcMar>
+          </w:tcPr>
+          <w:p>
+            <w:pPr>
+              <w:rPr>
+                <w:rStyle w:val="None"/>
+                <w:rFonts w:ascii="Calibri" w:eastAsia="Calibri" w:hAnsi="Calibri" w:cs="Calibri"/>
+              </w:rPr>
+            </w:pPr>
+            <w:r>
+              <w:rPr>
+                <w:rStyle w:val="None"/>
+                <w:rFonts w:ascii="Calibri" w:eastAsia="Calibri" w:hAnsi="Calibri" w:cs="Calibri"/>
+              </w:rPr>
+              <w:t xml:space="preserve">Esteban Dido Bromoide </w:t>
+            </w:r>
+            <w:r>
+              <w:rPr>
+                <w:rStyle w:val="None"/>
+                <w:rFonts w:ascii="Calibri" w:eastAsia="Calibri" w:hAnsi="Calibri" w:cs="Calibri"/>
+              </w:rPr>
+              <w:t>–</w:t>
+            </w:r>
+            <w:r>
+              <w:rPr>
+                <w:rStyle w:val="None"/>
+                <w:rFonts w:ascii="Calibri" w:eastAsia="Calibri" w:hAnsi="Calibri" w:cs="Calibri"/>
+              </w:rPr>
+              <w:t xml:space="preserve"> Jefe</w:t>
+            </w:r>
+            <w:r>
+              <w:rPr>
+                <w:rStyle w:val="None"/>
+                <w:rFonts w:ascii="Calibri" w:eastAsia="Calibri" w:hAnsi="Calibri" w:cs="Calibri"/>
+              </w:rPr>
+              <w:t xml:space="preserve"> </w:t>
+            </w:r>
+            <w:r>
+              <w:rPr>
+                <w:rStyle w:val="None"/>
+                <w:rFonts w:ascii="Calibri" w:eastAsia="Calibri" w:hAnsi="Calibri" w:cs="Calibri"/>
+              </w:rPr>
+              <w:t>de Administración</w:t>
+            </w:r>
+          </w:p>
+          <w:p>
+            <w:pPr>
+              <w:rPr>
+                <w:rStyle w:val="None"/>
+                <w:rFonts w:ascii="Calibri" w:eastAsia="Calibri" w:hAnsi="Calibri" w:cs="Calibri"/>
+              </w:rPr>
+            </w:pPr>
+            <w:r>
+              <w:rPr>
+                <w:rStyle w:val="None"/>
+                <w:rFonts w:ascii="Calibri" w:eastAsia="Calibri" w:hAnsi="Calibri" w:cs="Calibri"/>
+              </w:rPr>
+              <w:t>Julio Iglesias – Jefe de Proyecto</w:t>
+            </w:r>
+          </w:p>
+          <w:p>
+            <w:pPr>
+              <w:rPr>
+                <w:rStyle w:val="None"/>
+                <w:rFonts w:ascii="Calibri" w:eastAsia="Calibri" w:hAnsi="Calibri" w:cs="Calibri"/>
+              </w:rPr>
+            </w:pPr>
+            <w:r>
+              <w:rPr>
+                <w:rStyle w:val="None"/>
+                <w:rFonts w:ascii="Calibri" w:eastAsia="Calibri" w:hAnsi="Calibri" w:cs="Calibri"/>
+              </w:rPr>
+              <w:t>Anita Huertas – Jefe de Sistemas</w:t>
+            </w:r>
+          </w:p>
+          <w:p>
+            <w:pPr>
+              <w:rPr>
+                <w:rFonts w:ascii="Calibri" w:eastAsia="Calibri" w:hAnsi="Calibri" w:cs="Calibri"/>
+              </w:rPr>
+            </w:pPr>
+            <w:r>
+              <w:rPr>
+                <w:rStyle w:val="None"/>
+                <w:rFonts w:ascii="Calibri" w:eastAsia="Calibri" w:hAnsi="Calibri" w:cs="Calibri"/>
+              </w:rPr>
+              <w:t xml:space="preserve">Raul </w:t>
+            </w:r>
+            <w:r>
+              <w:rPr>
+                <w:rStyle w:val="None"/>
+                <w:rFonts w:ascii="Calibri" w:eastAsia="Calibri" w:hAnsi="Calibri" w:cs="Calibri"/>
+              </w:rPr>
+              <w:t>Perez – Analista Funcional</w:t>
+            </w:r>
+          </w:p>
+        </w:tc>
+      </w:tr>
+      <w:tr>
+        <w:trPr>
+          <w:trHeight w:val="260"/>
+        </w:trPr>
+        <w:tc>
+          <w:tcPr>
+            <w:tcW w:w="9009" w:type="dxa"/>
+            <w:gridSpan w:val="4"/>
+            <w:tcBorders>
+              <w:top w:val="single" w:sz="4" w:space="0" w:color="000000"/>
+              <w:left w:val="single" w:sz="4" w:space="0" w:color="000000"/>
+              <w:bottom w:val="single" w:sz="4" w:space="0" w:color="000000"/>
+              <w:right w:val="single" w:sz="4" w:space="0" w:color="000000"/>
+            </w:tcBorders>
+            <w:shd w:val="clear" w:color="auto" w:fill="auto"/>
+            <w:tcMar>
+              <w:top w:w="80" w:type="dxa"/>
+              <w:left w:w="494" w:type="dxa"/>
+              <w:bottom w:w="80" w:type="dxa"/>
+              <w:right w:w="80" w:type="dxa"/>
+            </w:tcMar>
+          </w:tcPr>
+          <w:p>
+            <w:pPr>
+              <w:pStyle w:val="BodyA"/>
+              <w:ind w:left="-289"/>
+              <w:jc w:val="both"/>
+            </w:pPr>
+            <w:r>
+              <w:rPr>
+                <w:rStyle w:val="None"/>
+                <w:rFonts w:ascii="Calibri" w:eastAsia="Calibri" w:hAnsi="Calibri" w:cs="Calibri"/>
+                <w:b/>
+                <w:bCs/>
+              </w:rPr>
+              <w:t>HISTORIAL DE FECHAS DE LA GESTIÓN DEL CAMBIO</w:t>
+            </w:r>
+          </w:p>
         </w:tc>
       </w:tr>
       <w:tr>
@@ -23711,8 +24128,8 @@
         </w:trPr>
         <w:tc>
           <w:tcPr>
-            <w:tcW w:w="9009" w:type="dxa"/>
-            <w:gridSpan w:val="4"/>
+            <w:tcW w:w="4355" w:type="dxa"/>
+            <w:gridSpan w:val="2"/>
             <w:tcBorders>
               <w:top w:val="single" w:sz="4" w:space="0" w:color="000000"/>
               <w:left w:val="single" w:sz="4" w:space="0" w:color="000000"/>
@@ -23730,55 +24147,43 @@
           <w:p>
             <w:pPr>
               <w:pStyle w:val="BodyA"/>
-              <w:ind w:left="414"/>
+              <w:ind w:left="-289"/>
               <w:jc w:val="both"/>
-              <w:rPr>
-                <w:rStyle w:val="None"/>
-                <w:rFonts w:ascii="Calibri" w:eastAsia="Calibri" w:hAnsi="Calibri" w:cs="Calibri"/>
-              </w:rPr>
-            </w:pPr>
-            <w:r>
-              <w:rPr>
-                <w:rStyle w:val="None"/>
-                <w:rFonts w:ascii="Calibri" w:eastAsia="Calibri" w:hAnsi="Calibri" w:cs="Calibri"/>
-                <w:i/>
-                <w:iCs/>
-              </w:rPr>
-              <w:t>Leyenda</w:t>
-            </w:r>
-            <w:r>
-              <w:rPr>
-                <w:rStyle w:val="None"/>
-                <w:rFonts w:ascii="Calibri" w:eastAsia="Calibri" w:hAnsi="Calibri" w:cs="Calibri"/>
-              </w:rPr>
-              <w:t xml:space="preserve">: </w:t>
-            </w:r>
-          </w:p>
-          <w:p>
-            <w:pPr>
-              <w:pStyle w:val="BodyA"/>
-              <w:ind w:left="414"/>
-              <w:jc w:val="both"/>
-            </w:pPr>
-            <w:r>
-              <w:rPr>
-                <w:rStyle w:val="None"/>
-                <w:rFonts w:ascii="Calibri" w:eastAsia="Calibri" w:hAnsi="Calibri" w:cs="Calibri"/>
-                <w:b/>
-                <w:bCs/>
-              </w:rPr>
-              <w:t>B</w:t>
-            </w:r>
-            <w:r>
-              <w:rPr>
-                <w:rStyle w:val="None"/>
-                <w:rFonts w:ascii="Calibri" w:eastAsia="Calibri" w:hAnsi="Calibri" w:cs="Calibri"/>
-                <w:b/>
-                <w:bCs/>
-                <w:i/>
-                <w:iCs/>
-              </w:rPr>
-              <w:t>ajo, medio, alto</w:t>
+            </w:pPr>
+            <w:r>
+              <w:rPr>
+                <w:rStyle w:val="None"/>
+                <w:rFonts w:ascii="Calibri" w:eastAsia="Calibri" w:hAnsi="Calibri" w:cs="Calibri"/>
+              </w:rPr>
+              <w:lastRenderedPageBreak/>
+              <w:t>Fecha de recepción y análisis de la solicitud</w:t>
+            </w:r>
+          </w:p>
+        </w:tc>
+        <w:tc>
+          <w:tcPr>
+            <w:tcW w:w="4654" w:type="dxa"/>
+            <w:gridSpan w:val="2"/>
+            <w:tcBorders>
+              <w:top w:val="single" w:sz="4" w:space="0" w:color="000000"/>
+              <w:left w:val="single" w:sz="4" w:space="0" w:color="000000"/>
+              <w:bottom w:val="single" w:sz="4" w:space="0" w:color="000000"/>
+              <w:right w:val="single" w:sz="4" w:space="0" w:color="000000"/>
+            </w:tcBorders>
+            <w:shd w:val="clear" w:color="auto" w:fill="auto"/>
+            <w:tcMar>
+              <w:top w:w="80" w:type="dxa"/>
+              <w:left w:w="80" w:type="dxa"/>
+              <w:bottom w:w="80" w:type="dxa"/>
+              <w:right w:w="80" w:type="dxa"/>
+            </w:tcMar>
+          </w:tcPr>
+          <w:p>
+            <w:pPr>
+              <w:ind w:left="164"/>
+            </w:pPr>
+            <w:r>
+              <w:t>23/11/2017</w:t>
             </w:r>
           </w:p>
         </w:tc>
@@ -23789,7 +24194,8 @@
         </w:trPr>
         <w:tc>
           <w:tcPr>
-            <w:tcW w:w="2547" w:type="dxa"/>
+            <w:tcW w:w="4355" w:type="dxa"/>
+            <w:gridSpan w:val="2"/>
             <w:tcBorders>
               <w:top w:val="single" w:sz="4" w:space="0" w:color="000000"/>
               <w:left w:val="single" w:sz="4" w:space="0" w:color="000000"/>
@@ -23807,7 +24213,7 @@
           <w:p>
             <w:pPr>
               <w:pStyle w:val="BodyA"/>
-              <w:ind w:left="414"/>
+              <w:ind w:left="-289"/>
               <w:jc w:val="both"/>
             </w:pPr>
             <w:r>
@@ -23815,13 +24221,14 @@
                 <w:rStyle w:val="None"/>
                 <w:rFonts w:ascii="Calibri" w:eastAsia="Calibri" w:hAnsi="Calibri" w:cs="Calibri"/>
               </w:rPr>
-              <w:t>FECHA INICIO</w:t>
-            </w:r>
-          </w:p>
-        </w:tc>
-        <w:tc>
-          <w:tcPr>
-            <w:tcW w:w="1808" w:type="dxa"/>
+              <w:t>Fecha de clasificación del cambio</w:t>
+            </w:r>
+          </w:p>
+        </w:tc>
+        <w:tc>
+          <w:tcPr>
+            <w:tcW w:w="4654" w:type="dxa"/>
+            <w:gridSpan w:val="2"/>
             <w:tcBorders>
               <w:top w:val="single" w:sz="4" w:space="0" w:color="000000"/>
               <w:left w:val="single" w:sz="4" w:space="0" w:color="000000"/>
@@ -23836,161 +24243,12 @@
               <w:right w:w="80" w:type="dxa"/>
             </w:tcMar>
           </w:tcPr>
-          <w:p/>
-        </w:tc>
-        <w:tc>
-          <w:tcPr>
-            <w:tcW w:w="2105" w:type="dxa"/>
-            <w:tcBorders>
-              <w:top w:val="single" w:sz="4" w:space="0" w:color="000000"/>
-              <w:left w:val="single" w:sz="4" w:space="0" w:color="000000"/>
-              <w:bottom w:val="single" w:sz="4" w:space="0" w:color="000000"/>
-              <w:right w:val="single" w:sz="4" w:space="0" w:color="000000"/>
-            </w:tcBorders>
-            <w:shd w:val="clear" w:color="auto" w:fill="auto"/>
-            <w:tcMar>
-              <w:top w:w="80" w:type="dxa"/>
-              <w:left w:w="494" w:type="dxa"/>
-              <w:bottom w:w="80" w:type="dxa"/>
-              <w:right w:w="80" w:type="dxa"/>
-            </w:tcMar>
-          </w:tcPr>
-          <w:p>
-            <w:pPr>
-              <w:pStyle w:val="BodyA"/>
-              <w:ind w:left="414"/>
-              <w:jc w:val="both"/>
-            </w:pPr>
-            <w:r>
-              <w:rPr>
-                <w:rStyle w:val="None"/>
-                <w:rFonts w:ascii="Calibri" w:eastAsia="Calibri" w:hAnsi="Calibri" w:cs="Calibri"/>
-              </w:rPr>
-              <w:t>FECHA FIN</w:t>
-            </w:r>
-          </w:p>
-        </w:tc>
-        <w:tc>
-          <w:tcPr>
-            <w:tcW w:w="2549" w:type="dxa"/>
-            <w:tcBorders>
-              <w:top w:val="single" w:sz="4" w:space="0" w:color="000000"/>
-              <w:left w:val="single" w:sz="4" w:space="0" w:color="000000"/>
-              <w:bottom w:val="single" w:sz="4" w:space="0" w:color="000000"/>
-              <w:right w:val="single" w:sz="4" w:space="0" w:color="000000"/>
-            </w:tcBorders>
-            <w:shd w:val="clear" w:color="auto" w:fill="auto"/>
-            <w:tcMar>
-              <w:top w:w="80" w:type="dxa"/>
-              <w:left w:w="80" w:type="dxa"/>
-              <w:bottom w:w="80" w:type="dxa"/>
-              <w:right w:w="80" w:type="dxa"/>
-            </w:tcMar>
-          </w:tcPr>
-          <w:p/>
-        </w:tc>
-      </w:tr>
-      <w:tr>
-        <w:trPr>
-          <w:trHeight w:val="260"/>
-        </w:trPr>
-        <w:tc>
-          <w:tcPr>
-            <w:tcW w:w="9009" w:type="dxa"/>
-            <w:gridSpan w:val="4"/>
-            <w:tcBorders>
-              <w:top w:val="single" w:sz="4" w:space="0" w:color="000000"/>
-              <w:left w:val="single" w:sz="4" w:space="0" w:color="000000"/>
-              <w:bottom w:val="single" w:sz="4" w:space="0" w:color="000000"/>
-              <w:right w:val="single" w:sz="4" w:space="0" w:color="000000"/>
-            </w:tcBorders>
-            <w:shd w:val="clear" w:color="auto" w:fill="auto"/>
-            <w:tcMar>
-              <w:top w:w="80" w:type="dxa"/>
-              <w:left w:w="494" w:type="dxa"/>
-              <w:bottom w:w="80" w:type="dxa"/>
-              <w:right w:w="80" w:type="dxa"/>
-            </w:tcMar>
-            <w:vAlign w:val="center"/>
-          </w:tcPr>
-          <w:p>
-            <w:pPr>
-              <w:pStyle w:val="BodyA"/>
-              <w:ind w:left="414"/>
-              <w:jc w:val="both"/>
-            </w:pPr>
-            <w:r>
-              <w:rPr>
-                <w:rStyle w:val="None"/>
-                <w:rFonts w:ascii="Calibri" w:eastAsia="Calibri" w:hAnsi="Calibri" w:cs="Calibri"/>
-              </w:rPr>
-              <w:t>COMITÉ DE CONTROL DE CAMBIOS</w:t>
-            </w:r>
-          </w:p>
-        </w:tc>
-      </w:tr>
-      <w:tr>
-        <w:trPr>
-          <w:trHeight w:val="988"/>
-        </w:trPr>
-        <w:tc>
-          <w:tcPr>
-            <w:tcW w:w="9009" w:type="dxa"/>
-            <w:gridSpan w:val="4"/>
-            <w:tcBorders>
-              <w:top w:val="single" w:sz="4" w:space="0" w:color="000000"/>
-              <w:left w:val="single" w:sz="4" w:space="0" w:color="000000"/>
-              <w:bottom w:val="single" w:sz="4" w:space="0" w:color="000000"/>
-              <w:right w:val="single" w:sz="4" w:space="0" w:color="000000"/>
-            </w:tcBorders>
-            <w:shd w:val="clear" w:color="auto" w:fill="auto"/>
-            <w:tcMar>
-              <w:top w:w="80" w:type="dxa"/>
-              <w:left w:w="80" w:type="dxa"/>
-              <w:bottom w:w="80" w:type="dxa"/>
-              <w:right w:w="80" w:type="dxa"/>
-            </w:tcMar>
-          </w:tcPr>
-          <w:p/>
-        </w:tc>
-      </w:tr>
-      <w:tr>
-        <w:trPr>
-          <w:trHeight w:val="260"/>
-        </w:trPr>
-        <w:tc>
-          <w:tcPr>
-            <w:tcW w:w="9009" w:type="dxa"/>
-            <w:gridSpan w:val="4"/>
-            <w:tcBorders>
-              <w:top w:val="single" w:sz="4" w:space="0" w:color="000000"/>
-              <w:left w:val="single" w:sz="4" w:space="0" w:color="000000"/>
-              <w:bottom w:val="single" w:sz="4" w:space="0" w:color="000000"/>
-              <w:right w:val="single" w:sz="4" w:space="0" w:color="000000"/>
-            </w:tcBorders>
-            <w:shd w:val="clear" w:color="auto" w:fill="auto"/>
-            <w:tcMar>
-              <w:top w:w="80" w:type="dxa"/>
-              <w:left w:w="494" w:type="dxa"/>
-              <w:bottom w:w="80" w:type="dxa"/>
-              <w:right w:w="80" w:type="dxa"/>
-            </w:tcMar>
-          </w:tcPr>
-          <w:p>
-            <w:pPr>
-              <w:pStyle w:val="BodyA"/>
-              <w:ind w:left="414"/>
-              <w:jc w:val="both"/>
-            </w:pPr>
-            <w:r>
-              <w:rPr>
-                <w:rStyle w:val="None"/>
-                <w:rFonts w:ascii="Calibri" w:eastAsia="Calibri" w:hAnsi="Calibri" w:cs="Calibri"/>
-                <w:b/>
-                <w:bCs/>
-              </w:rPr>
-              <w:t>HISTORIAL DE FECHAS DE LA GESTIÓN DEL CAMBIO</w:t>
-            </w:r>
+          <w:p>
+            <w:pPr>
+              <w:ind w:left="164"/>
+            </w:pPr>
+            <w:bookmarkStart w:id="19" w:name="_GoBack"/>
+            <w:bookmarkEnd w:id="19"/>
           </w:p>
         </w:tc>
       </w:tr>
@@ -24019,7 +24277,7 @@
           <w:p>
             <w:pPr>
               <w:pStyle w:val="BodyA"/>
-              <w:ind w:left="414"/>
+              <w:ind w:left="-289"/>
               <w:jc w:val="both"/>
             </w:pPr>
             <w:r>
@@ -24027,7 +24285,7 @@
                 <w:rStyle w:val="None"/>
                 <w:rFonts w:ascii="Calibri" w:eastAsia="Calibri" w:hAnsi="Calibri" w:cs="Calibri"/>
               </w:rPr>
-              <w:t>Fecha de recepción y análisis de la solicitud</w:t>
+              <w:t>Fecha de evaluación del impacto y riesgos</w:t>
             </w:r>
           </w:p>
         </w:tc>
@@ -24049,7 +24307,11 @@
               <w:right w:w="80" w:type="dxa"/>
             </w:tcMar>
           </w:tcPr>
-          <w:p/>
+          <w:p>
+            <w:pPr>
+              <w:ind w:left="164"/>
+            </w:pPr>
+          </w:p>
         </w:tc>
       </w:tr>
       <w:tr>
@@ -24077,7 +24339,7 @@
           <w:p>
             <w:pPr>
               <w:pStyle w:val="BodyA"/>
-              <w:ind w:left="414"/>
+              <w:ind w:left="-289"/>
               <w:jc w:val="both"/>
             </w:pPr>
             <w:r>
@@ -24085,7 +24347,7 @@
                 <w:rStyle w:val="None"/>
                 <w:rFonts w:ascii="Calibri" w:eastAsia="Calibri" w:hAnsi="Calibri" w:cs="Calibri"/>
               </w:rPr>
-              <w:t>Fecha de clasificación del cambio</w:t>
+              <w:t>Fecha de aprobación del cambio</w:t>
             </w:r>
           </w:p>
         </w:tc>
@@ -24107,7 +24369,11 @@
               <w:right w:w="80" w:type="dxa"/>
             </w:tcMar>
           </w:tcPr>
-          <w:p/>
+          <w:p>
+            <w:pPr>
+              <w:ind w:left="164"/>
+            </w:pPr>
+          </w:p>
         </w:tc>
       </w:tr>
       <w:tr>
@@ -24135,7 +24401,7 @@
           <w:p>
             <w:pPr>
               <w:pStyle w:val="BodyA"/>
-              <w:ind w:left="414"/>
+              <w:ind w:left="-289"/>
               <w:jc w:val="both"/>
             </w:pPr>
             <w:r>
@@ -24143,7 +24409,7 @@
                 <w:rStyle w:val="None"/>
                 <w:rFonts w:ascii="Calibri" w:eastAsia="Calibri" w:hAnsi="Calibri" w:cs="Calibri"/>
               </w:rPr>
-              <w:t>Fecha de evaluación del impacto y riesgos</w:t>
+              <w:t>Fecha de planificación y calendarización</w:t>
             </w:r>
           </w:p>
         </w:tc>
@@ -24165,7 +24431,11 @@
               <w:right w:w="80" w:type="dxa"/>
             </w:tcMar>
           </w:tcPr>
-          <w:p/>
+          <w:p>
+            <w:pPr>
+              <w:ind w:left="164"/>
+            </w:pPr>
+          </w:p>
         </w:tc>
       </w:tr>
       <w:tr>
@@ -24193,7 +24463,7 @@
           <w:p>
             <w:pPr>
               <w:pStyle w:val="BodyA"/>
-              <w:ind w:left="414"/>
+              <w:ind w:left="-289"/>
               <w:jc w:val="both"/>
             </w:pPr>
             <w:r>
@@ -24201,7 +24471,7 @@
                 <w:rStyle w:val="None"/>
                 <w:rFonts w:ascii="Calibri" w:eastAsia="Calibri" w:hAnsi="Calibri" w:cs="Calibri"/>
               </w:rPr>
-              <w:t>Fecha de aprobación del cambio</w:t>
+              <w:t>Fecha de implementación</w:t>
             </w:r>
           </w:p>
         </w:tc>
@@ -24223,7 +24493,11 @@
               <w:right w:w="80" w:type="dxa"/>
             </w:tcMar>
           </w:tcPr>
-          <w:p/>
+          <w:p>
+            <w:pPr>
+              <w:ind w:left="164"/>
+            </w:pPr>
+          </w:p>
         </w:tc>
       </w:tr>
       <w:tr>
@@ -24251,7 +24525,7 @@
           <w:p>
             <w:pPr>
               <w:pStyle w:val="BodyA"/>
-              <w:ind w:left="414"/>
+              <w:ind w:left="-289"/>
               <w:jc w:val="both"/>
             </w:pPr>
             <w:r>
@@ -24259,7 +24533,7 @@
                 <w:rStyle w:val="None"/>
                 <w:rFonts w:ascii="Calibri" w:eastAsia="Calibri" w:hAnsi="Calibri" w:cs="Calibri"/>
               </w:rPr>
-              <w:t>Fecha de planificación y calendarización</w:t>
+              <w:t>Fecha de verificación de la implementación</w:t>
             </w:r>
           </w:p>
         </w:tc>
@@ -24281,7 +24555,11 @@
               <w:right w:w="80" w:type="dxa"/>
             </w:tcMar>
           </w:tcPr>
-          <w:p/>
+          <w:p>
+            <w:pPr>
+              <w:ind w:left="164"/>
+            </w:pPr>
+          </w:p>
         </w:tc>
       </w:tr>
       <w:tr>
@@ -24309,7 +24587,7 @@
           <w:p>
             <w:pPr>
               <w:pStyle w:val="BodyA"/>
-              <w:ind w:left="414"/>
+              <w:ind w:left="-289"/>
               <w:jc w:val="both"/>
             </w:pPr>
             <w:r>
@@ -24317,7 +24595,7 @@
                 <w:rStyle w:val="None"/>
                 <w:rFonts w:ascii="Calibri" w:eastAsia="Calibri" w:hAnsi="Calibri" w:cs="Calibri"/>
               </w:rPr>
-              <w:t>Fecha de implementación</w:t>
+              <w:t>Fecha de cierre</w:t>
             </w:r>
           </w:p>
         </w:tc>
@@ -24339,65 +24617,11 @@
               <w:right w:w="80" w:type="dxa"/>
             </w:tcMar>
           </w:tcPr>
-          <w:p/>
-        </w:tc>
-      </w:tr>
-      <w:tr>
-        <w:trPr>
-          <w:trHeight w:val="500"/>
-        </w:trPr>
-        <w:tc>
-          <w:tcPr>
-            <w:tcW w:w="4355" w:type="dxa"/>
-            <w:gridSpan w:val="2"/>
-            <w:tcBorders>
-              <w:top w:val="single" w:sz="4" w:space="0" w:color="000000"/>
-              <w:left w:val="single" w:sz="4" w:space="0" w:color="000000"/>
-              <w:bottom w:val="single" w:sz="4" w:space="0" w:color="000000"/>
-              <w:right w:val="single" w:sz="4" w:space="0" w:color="000000"/>
-            </w:tcBorders>
-            <w:shd w:val="clear" w:color="auto" w:fill="auto"/>
-            <w:tcMar>
-              <w:top w:w="80" w:type="dxa"/>
-              <w:left w:w="494" w:type="dxa"/>
-              <w:bottom w:w="80" w:type="dxa"/>
-              <w:right w:w="80" w:type="dxa"/>
-            </w:tcMar>
-          </w:tcPr>
-          <w:p>
-            <w:pPr>
-              <w:pStyle w:val="BodyA"/>
-              <w:ind w:left="414"/>
-              <w:jc w:val="both"/>
-            </w:pPr>
-            <w:r>
-              <w:rPr>
-                <w:rStyle w:val="None"/>
-                <w:rFonts w:ascii="Calibri" w:eastAsia="Calibri" w:hAnsi="Calibri" w:cs="Calibri"/>
-              </w:rPr>
-              <w:t>Fecha de verificación de la implementación</w:t>
-            </w:r>
-          </w:p>
-        </w:tc>
-        <w:tc>
-          <w:tcPr>
-            <w:tcW w:w="4654" w:type="dxa"/>
-            <w:gridSpan w:val="2"/>
-            <w:tcBorders>
-              <w:top w:val="single" w:sz="4" w:space="0" w:color="000000"/>
-              <w:left w:val="single" w:sz="4" w:space="0" w:color="000000"/>
-              <w:bottom w:val="single" w:sz="4" w:space="0" w:color="000000"/>
-              <w:right w:val="single" w:sz="4" w:space="0" w:color="000000"/>
-            </w:tcBorders>
-            <w:shd w:val="clear" w:color="auto" w:fill="auto"/>
-            <w:tcMar>
-              <w:top w:w="80" w:type="dxa"/>
-              <w:left w:w="80" w:type="dxa"/>
-              <w:bottom w:w="80" w:type="dxa"/>
-              <w:right w:w="80" w:type="dxa"/>
-            </w:tcMar>
-          </w:tcPr>
-          <w:p/>
+          <w:p>
+            <w:pPr>
+              <w:ind w:left="164"/>
+            </w:pPr>
+          </w:p>
         </w:tc>
       </w:tr>
       <w:tr>
@@ -24425,7 +24649,7 @@
           <w:p>
             <w:pPr>
               <w:pStyle w:val="BodyA"/>
-              <w:ind w:left="414"/>
+              <w:ind w:left="-289"/>
               <w:jc w:val="both"/>
             </w:pPr>
             <w:r>
@@ -24433,7 +24657,7 @@
                 <w:rStyle w:val="None"/>
                 <w:rFonts w:ascii="Calibri" w:eastAsia="Calibri" w:hAnsi="Calibri" w:cs="Calibri"/>
               </w:rPr>
-              <w:t>Fecha de cierre</w:t>
+              <w:t>Fecha de rechazo de la solicitud</w:t>
             </w:r>
           </w:p>
         </w:tc>
@@ -24455,65 +24679,11 @@
               <w:right w:w="80" w:type="dxa"/>
             </w:tcMar>
           </w:tcPr>
-          <w:p/>
-        </w:tc>
-      </w:tr>
-      <w:tr>
-        <w:trPr>
-          <w:trHeight w:val="300"/>
-        </w:trPr>
-        <w:tc>
-          <w:tcPr>
-            <w:tcW w:w="4355" w:type="dxa"/>
-            <w:gridSpan w:val="2"/>
-            <w:tcBorders>
-              <w:top w:val="single" w:sz="4" w:space="0" w:color="000000"/>
-              <w:left w:val="single" w:sz="4" w:space="0" w:color="000000"/>
-              <w:bottom w:val="single" w:sz="4" w:space="0" w:color="000000"/>
-              <w:right w:val="single" w:sz="4" w:space="0" w:color="000000"/>
-            </w:tcBorders>
-            <w:shd w:val="clear" w:color="auto" w:fill="auto"/>
-            <w:tcMar>
-              <w:top w:w="80" w:type="dxa"/>
-              <w:left w:w="494" w:type="dxa"/>
-              <w:bottom w:w="80" w:type="dxa"/>
-              <w:right w:w="80" w:type="dxa"/>
-            </w:tcMar>
-          </w:tcPr>
-          <w:p>
-            <w:pPr>
-              <w:pStyle w:val="BodyA"/>
-              <w:ind w:left="414"/>
-              <w:jc w:val="both"/>
-            </w:pPr>
-            <w:r>
-              <w:rPr>
-                <w:rStyle w:val="None"/>
-                <w:rFonts w:ascii="Calibri" w:eastAsia="Calibri" w:hAnsi="Calibri" w:cs="Calibri"/>
-              </w:rPr>
-              <w:t>Fecha de rechazo de la solicitud</w:t>
-            </w:r>
-          </w:p>
-        </w:tc>
-        <w:tc>
-          <w:tcPr>
-            <w:tcW w:w="4654" w:type="dxa"/>
-            <w:gridSpan w:val="2"/>
-            <w:tcBorders>
-              <w:top w:val="single" w:sz="4" w:space="0" w:color="000000"/>
-              <w:left w:val="single" w:sz="4" w:space="0" w:color="000000"/>
-              <w:bottom w:val="single" w:sz="4" w:space="0" w:color="000000"/>
-              <w:right w:val="single" w:sz="4" w:space="0" w:color="000000"/>
-            </w:tcBorders>
-            <w:shd w:val="clear" w:color="auto" w:fill="auto"/>
-            <w:tcMar>
-              <w:top w:w="80" w:type="dxa"/>
-              <w:left w:w="80" w:type="dxa"/>
-              <w:bottom w:w="80" w:type="dxa"/>
-              <w:right w:w="80" w:type="dxa"/>
-            </w:tcMar>
-          </w:tcPr>
-          <w:p/>
+          <w:p>
+            <w:pPr>
+              <w:ind w:left="164"/>
+            </w:pPr>
+          </w:p>
         </w:tc>
       </w:tr>
     </w:tbl>
@@ -25169,7 +25339,6 @@
                 <w:rStyle w:val="None"/>
                 <w:rFonts w:ascii="Calibri" w:eastAsia="Calibri" w:hAnsi="Calibri" w:cs="Calibri"/>
               </w:rPr>
-              <w:lastRenderedPageBreak/>
               <w:t>El cambio solicitado se considera necesario para mejorar nuestro balance mensual y anual, ya que tener los precios en decimales nos ayudaría a tener resultados más exactos. Al igual que el tipo de moneda, ya que necesitamos hacer el balance con el tipo de cambio que corresponde.</w:t>
             </w:r>
           </w:p>
@@ -25274,6 +25443,7 @@
                 <w:rStyle w:val="None"/>
                 <w:rFonts w:ascii="Calibri" w:eastAsia="Calibri" w:hAnsi="Calibri" w:cs="Calibri"/>
               </w:rPr>
+              <w:lastRenderedPageBreak/>
               <w:t>ESTADO DE DOCUMENTO</w:t>
             </w:r>
           </w:p>
@@ -26280,7 +26450,6 @@
                 <w:rStyle w:val="None"/>
                 <w:rFonts w:ascii="Calibri" w:eastAsia="Calibri" w:hAnsi="Calibri" w:cs="Calibri"/>
               </w:rPr>
-              <w:lastRenderedPageBreak/>
               <w:t>Fecha de implementación</w:t>
             </w:r>
           </w:p>
@@ -26452,6 +26621,7 @@
                 <w:rStyle w:val="None"/>
                 <w:rFonts w:ascii="Calibri" w:eastAsia="Calibri" w:hAnsi="Calibri" w:cs="Calibri"/>
               </w:rPr>
+              <w:lastRenderedPageBreak/>
               <w:t>Fecha de rechazo de la solicitud</w:t>
             </w:r>
           </w:p>
@@ -27415,7 +27585,6 @@
                 <w:i/>
                 <w:iCs/>
               </w:rPr>
-              <w:lastRenderedPageBreak/>
               <w:t>Leyenda</w:t>
             </w:r>
             <w:r>
@@ -27547,6 +27716,7 @@
                 <w:i/>
                 <w:iCs/>
               </w:rPr>
+              <w:lastRenderedPageBreak/>
               <w:t>Leyenda</w:t>
             </w:r>
             <w:r>
@@ -28692,6 +28862,7 @@
                 <w:b/>
                 <w:bCs/>
               </w:rPr>
+              <w:lastRenderedPageBreak/>
               <w:t>ID SOLICITUD</w:t>
             </w:r>
           </w:p>
@@ -29674,7 +29845,6 @@
                 <w:i/>
                 <w:iCs/>
               </w:rPr>
-              <w:lastRenderedPageBreak/>
               <w:t>Leyenda</w:t>
             </w:r>
             <w:r>
@@ -29810,6 +29980,7 @@
                 <w:i/>
                 <w:iCs/>
               </w:rPr>
+              <w:lastRenderedPageBreak/>
               <w:t>Leyenda</w:t>
             </w:r>
             <w:r>
@@ -30993,7 +31164,6 @@
                 <w:rStyle w:val="None"/>
                 <w:rFonts w:ascii="Calibri" w:eastAsia="Calibri" w:hAnsi="Calibri" w:cs="Calibri"/>
               </w:rPr>
-              <w:lastRenderedPageBreak/>
               <w:t>Iparraguirre Barrantes Alejandra Jefe de Logística</w:t>
             </w:r>
           </w:p>
@@ -31122,6 +31292,7 @@
                 <w:rStyle w:val="None"/>
                 <w:rFonts w:ascii="Calibri" w:eastAsia="Calibri" w:hAnsi="Calibri" w:cs="Calibri"/>
               </w:rPr>
+              <w:lastRenderedPageBreak/>
               <w:t>El cambio solicitado consiste en:</w:t>
             </w:r>
           </w:p>
@@ -32056,7 +32227,6 @@
                 <w:b/>
                 <w:bCs/>
               </w:rPr>
-              <w:lastRenderedPageBreak/>
               <w:t>HISTORIAL DE FECHAS DE LA GESTIÓN DEL CAMBIO</w:t>
             </w:r>
           </w:p>
@@ -32151,6 +32321,7 @@
                 <w:rStyle w:val="None"/>
                 <w:rFonts w:ascii="Calibri" w:eastAsia="Calibri" w:hAnsi="Calibri" w:cs="Calibri"/>
               </w:rPr>
+              <w:lastRenderedPageBreak/>
               <w:t>Fecha de clasificación del cambio</w:t>
             </w:r>
           </w:p>
@@ -33288,7 +33459,6 @@
               <w:rPr>
                 <w:rFonts w:ascii="Calibri" w:hAnsi="Calibri" w:cs="Calibri"/>
               </w:rPr>
-              <w:lastRenderedPageBreak/>
               <w:t>Usuarios encargados de la implementación de la solicitud de cambio.</w:t>
             </w:r>
           </w:p>
@@ -33405,6 +33575,7 @@
                 <w:rFonts w:ascii="Calibri" w:hAnsi="Calibri" w:cs="Calibri"/>
                 <w:b/>
               </w:rPr>
+              <w:lastRenderedPageBreak/>
               <w:t>Titulo</w:t>
             </w:r>
           </w:p>
@@ -35094,7 +35265,6 @@
                 <w:rFonts w:ascii="Calibri" w:hAnsi="Calibri" w:cs="Calibri"/>
                 <w:b/>
               </w:rPr>
-              <w:lastRenderedPageBreak/>
               <w:t>ID</w:t>
             </w:r>
           </w:p>
@@ -35185,8 +35355,6 @@
               </w:rPr>
               <w:t>Lista de Usuarios y roles en una librería</w:t>
             </w:r>
-            <w:bookmarkStart w:id="19" w:name="_GoBack"/>
-            <w:bookmarkEnd w:id="19"/>
           </w:p>
         </w:tc>
       </w:tr>
@@ -35246,7 +35414,14 @@
               <w:rPr>
                 <w:rFonts w:ascii="Calibri" w:hAnsi="Calibri" w:cs="Calibri"/>
               </w:rPr>
-              <w:t xml:space="preserve">Brindar la lista de usuarios y sus roles de un proyecto en una librería en el gestor de versiones con la finalidad de que el Gestor de </w:t>
+              <w:t xml:space="preserve">Brindar la lista de usuarios y sus roles de un proyecto en una librería </w:t>
+            </w:r>
+            <w:r>
+              <w:rPr>
+                <w:rFonts w:ascii="Calibri" w:hAnsi="Calibri" w:cs="Calibri"/>
+              </w:rPr>
+              <w:lastRenderedPageBreak/>
+              <w:t xml:space="preserve">en el gestor de versiones con la finalidad de que el Gestor de </w:t>
             </w:r>
             <w:r>
               <w:rPr>
@@ -35298,6 +35473,7 @@
                 <w:rFonts w:ascii="Calibri" w:hAnsi="Calibri" w:cs="Calibri"/>
                 <w:b/>
               </w:rPr>
+              <w:lastRenderedPageBreak/>
               <w:t>Entradas</w:t>
             </w:r>
           </w:p>
@@ -36978,7 +37154,6 @@
                 <w:rFonts w:ascii="Calibri" w:hAnsi="Calibri" w:cs="Calibri"/>
                 <w:b/>
               </w:rPr>
-              <w:lastRenderedPageBreak/>
               <w:t>Titulo</w:t>
             </w:r>
           </w:p>
@@ -37148,6 +37323,7 @@
                 <w:rFonts w:ascii="Calibri" w:hAnsi="Calibri" w:cs="Calibri"/>
                 <w:b/>
               </w:rPr>
+              <w:lastRenderedPageBreak/>
               <w:t>Salidas</w:t>
             </w:r>
           </w:p>
@@ -38509,7 +38685,7 @@
 </file>
 
 <file path=word/endnotes.xml><?xml version="1.0" encoding="utf-8"?>
-<w:endnotes xmlns:wpc="http://schemas.microsoft.com/office/word/2010/wordprocessingCanvas" xmlns:cx="http://schemas.microsoft.com/office/drawing/2014/chartex" xmlns:cx1="http://schemas.microsoft.com/office/drawing/2015/9/8/chartex" xmlns:cx2="http://schemas.microsoft.com/office/drawing/2015/10/21/chartex" xmlns:cx3="http://schemas.microsoft.com/office/drawing/2016/5/9/chartex" xmlns:cx4="http://schemas.microsoft.com/office/drawing/2016/5/10/chartex" xmlns:cx5="http://schemas.microsoft.com/office/drawing/2016/5/11/chartex" xmlns:cx6="http://schemas.microsoft.com/office/drawing/2016/5/12/chartex" xmlns:cx7="http://schemas.microsoft.com/office/drawing/2016/5/13/chartex" xmlns:cx8="http://schemas.microsoft.com/office/drawing/2016/5/14/chartex" xmlns:mc="http://schemas.openxmlformats.org/markup-compatibility/2006" xmlns:aink="http://schemas.microsoft.com/office/drawing/2016/ink" xmlns:am3d="http://schemas.microsoft.com/office/drawing/2017/model3d" xmlns:o="urn:schemas-microsoft-com:office:office" xmlns:r="http://schemas.openxmlformats.org/officeDocument/2006/relationships" xmlns:m="http://schemas.openxmlformats.org/officeDocument/2006/math" xmlns:v="urn:schemas-microsoft-com:vml" xmlns:wp14="http://schemas.microsoft.com/office/word/2010/wordprocessingDrawing" xmlns:wp="http://schemas.openxmlformats.org/drawingml/2006/wordprocessingDrawing" xmlns:w10="urn:schemas-microsoft-com:office:word" xmlns:w="http://schemas.openxmlformats.org/wordprocessingml/2006/main" xmlns:w14="http://schemas.microsoft.com/office/word/2010/wordml" xmlns:w15="http://schemas.microsoft.com/office/word/2012/wordml" xmlns:w16cid="http://schemas.microsoft.com/office/word/2016/wordml/cid" xmlns:w16se="http://schemas.microsoft.com/office/word/2015/wordml/symex" xmlns:wpg="http://schemas.microsoft.com/office/word/2010/wordprocessingGroup" xmlns:wpi="http://schemas.microsoft.com/office/word/2010/wordprocessingInk" xmlns:wne="http://schemas.microsoft.com/office/word/2006/wordml" xmlns:wps="http://schemas.microsoft.com/office/word/2010/wordprocessingShape" mc:Ignorable="w14 w15 w16se w16cid wp14">
+<w:endnotes xmlns:wpc="http://schemas.microsoft.com/office/word/2010/wordprocessingCanvas" xmlns:mc="http://schemas.openxmlformats.org/markup-compatibility/2006" xmlns:o="urn:schemas-microsoft-com:office:office" xmlns:r="http://schemas.openxmlformats.org/officeDocument/2006/relationships" xmlns:m="http://schemas.openxmlformats.org/officeDocument/2006/math" xmlns:v="urn:schemas-microsoft-com:vml" xmlns:wp14="http://schemas.microsoft.com/office/word/2010/wordprocessingDrawing" xmlns:wp="http://schemas.openxmlformats.org/drawingml/2006/wordprocessingDrawing" xmlns:w10="urn:schemas-microsoft-com:office:word" xmlns:w="http://schemas.openxmlformats.org/wordprocessingml/2006/main" xmlns:w14="http://schemas.microsoft.com/office/word/2010/wordml" xmlns:w15="http://schemas.microsoft.com/office/word/2012/wordml" xmlns:wpg="http://schemas.microsoft.com/office/word/2010/wordprocessingGroup" xmlns:wpi="http://schemas.microsoft.com/office/word/2010/wordprocessingInk" xmlns:wne="http://schemas.microsoft.com/office/word/2006/wordml" xmlns:wps="http://schemas.microsoft.com/office/word/2010/wordprocessingShape" mc:Ignorable="w14 w15 wp14">
   <w:endnote w:type="separator" w:id="-1">
     <w:p>
       <w:r>
@@ -38528,7 +38704,7 @@
 </file>
 
 <file path=word/footer1.xml><?xml version="1.0" encoding="utf-8"?>
-<w:ftr xmlns:wpc="http://schemas.microsoft.com/office/word/2010/wordprocessingCanvas" xmlns:cx="http://schemas.microsoft.com/office/drawing/2014/chartex" xmlns:cx1="http://schemas.microsoft.com/office/drawing/2015/9/8/chartex" xmlns:cx2="http://schemas.microsoft.com/office/drawing/2015/10/21/chartex" xmlns:cx3="http://schemas.microsoft.com/office/drawing/2016/5/9/chartex" xmlns:cx4="http://schemas.microsoft.com/office/drawing/2016/5/10/chartex" xmlns:cx5="http://schemas.microsoft.com/office/drawing/2016/5/11/chartex" xmlns:cx6="http://schemas.microsoft.com/office/drawing/2016/5/12/chartex" xmlns:cx7="http://schemas.microsoft.com/office/drawing/2016/5/13/chartex" xmlns:cx8="http://schemas.microsoft.com/office/drawing/2016/5/14/chartex" xmlns:mc="http://schemas.openxmlformats.org/markup-compatibility/2006" xmlns:aink="http://schemas.microsoft.com/office/drawing/2016/ink" xmlns:am3d="http://schemas.microsoft.com/office/drawing/2017/model3d" xmlns:o="urn:schemas-microsoft-com:office:office" xmlns:r="http://schemas.openxmlformats.org/officeDocument/2006/relationships" xmlns:m="http://schemas.openxmlformats.org/officeDocument/2006/math" xmlns:v="urn:schemas-microsoft-com:vml" xmlns:wp14="http://schemas.microsoft.com/office/word/2010/wordprocessingDrawing" xmlns:wp="http://schemas.openxmlformats.org/drawingml/2006/wordprocessingDrawing" xmlns:w10="urn:schemas-microsoft-com:office:word" xmlns:w="http://schemas.openxmlformats.org/wordprocessingml/2006/main" xmlns:w14="http://schemas.microsoft.com/office/word/2010/wordml" xmlns:w15="http://schemas.microsoft.com/office/word/2012/wordml" xmlns:w16cid="http://schemas.microsoft.com/office/word/2016/wordml/cid" xmlns:w16se="http://schemas.microsoft.com/office/word/2015/wordml/symex" xmlns:wpg="http://schemas.microsoft.com/office/word/2010/wordprocessingGroup" xmlns:wpi="http://schemas.microsoft.com/office/word/2010/wordprocessingInk" xmlns:wne="http://schemas.microsoft.com/office/word/2006/wordml" xmlns:wps="http://schemas.microsoft.com/office/word/2010/wordprocessingShape" mc:Ignorable="w14 w15 w16se w16cid wp14">
+<w:ftr xmlns:wpc="http://schemas.microsoft.com/office/word/2010/wordprocessingCanvas" xmlns:mc="http://schemas.openxmlformats.org/markup-compatibility/2006" xmlns:o="urn:schemas-microsoft-com:office:office" xmlns:r="http://schemas.openxmlformats.org/officeDocument/2006/relationships" xmlns:m="http://schemas.openxmlformats.org/officeDocument/2006/math" xmlns:v="urn:schemas-microsoft-com:vml" xmlns:wp14="http://schemas.microsoft.com/office/word/2010/wordprocessingDrawing" xmlns:wp="http://schemas.openxmlformats.org/drawingml/2006/wordprocessingDrawing" xmlns:w10="urn:schemas-microsoft-com:office:word" xmlns:w="http://schemas.openxmlformats.org/wordprocessingml/2006/main" xmlns:w14="http://schemas.microsoft.com/office/word/2010/wordml" xmlns:w15="http://schemas.microsoft.com/office/word/2012/wordml" xmlns:wpg="http://schemas.microsoft.com/office/word/2010/wordprocessingGroup" xmlns:wpi="http://schemas.microsoft.com/office/word/2010/wordprocessingInk" xmlns:wne="http://schemas.microsoft.com/office/word/2006/wordml" xmlns:wps="http://schemas.microsoft.com/office/word/2010/wordprocessingShape" mc:Ignorable="w14 w15 wp14">
   <w:p>
     <w:pPr>
       <w:pStyle w:val="Piedepgina"/>
@@ -38582,7 +38758,7 @@
 </file>
 
 <file path=word/footnotes.xml><?xml version="1.0" encoding="utf-8"?>
-<w:footnotes xmlns:wpc="http://schemas.microsoft.com/office/word/2010/wordprocessingCanvas" xmlns:cx="http://schemas.microsoft.com/office/drawing/2014/chartex" xmlns:cx1="http://schemas.microsoft.com/office/drawing/2015/9/8/chartex" xmlns:cx2="http://schemas.microsoft.com/office/drawing/2015/10/21/chartex" xmlns:cx3="http://schemas.microsoft.com/office/drawing/2016/5/9/chartex" xmlns:cx4="http://schemas.microsoft.com/office/drawing/2016/5/10/chartex" xmlns:cx5="http://schemas.microsoft.com/office/drawing/2016/5/11/chartex" xmlns:cx6="http://schemas.microsoft.com/office/drawing/2016/5/12/chartex" xmlns:cx7="http://schemas.microsoft.com/office/drawing/2016/5/13/chartex" xmlns:cx8="http://schemas.microsoft.com/office/drawing/2016/5/14/chartex" xmlns:mc="http://schemas.openxmlformats.org/markup-compatibility/2006" xmlns:aink="http://schemas.microsoft.com/office/drawing/2016/ink" xmlns:am3d="http://schemas.microsoft.com/office/drawing/2017/model3d" xmlns:o="urn:schemas-microsoft-com:office:office" xmlns:r="http://schemas.openxmlformats.org/officeDocument/2006/relationships" xmlns:m="http://schemas.openxmlformats.org/officeDocument/2006/math" xmlns:v="urn:schemas-microsoft-com:vml" xmlns:wp14="http://schemas.microsoft.com/office/word/2010/wordprocessingDrawing" xmlns:wp="http://schemas.openxmlformats.org/drawingml/2006/wordprocessingDrawing" xmlns:w10="urn:schemas-microsoft-com:office:word" xmlns:w="http://schemas.openxmlformats.org/wordprocessingml/2006/main" xmlns:w14="http://schemas.microsoft.com/office/word/2010/wordml" xmlns:w15="http://schemas.microsoft.com/office/word/2012/wordml" xmlns:w16cid="http://schemas.microsoft.com/office/word/2016/wordml/cid" xmlns:w16se="http://schemas.microsoft.com/office/word/2015/wordml/symex" xmlns:wpg="http://schemas.microsoft.com/office/word/2010/wordprocessingGroup" xmlns:wpi="http://schemas.microsoft.com/office/word/2010/wordprocessingInk" xmlns:wne="http://schemas.microsoft.com/office/word/2006/wordml" xmlns:wps="http://schemas.microsoft.com/office/word/2010/wordprocessingShape" mc:Ignorable="w14 w15 w16se w16cid wp14">
+<w:footnotes xmlns:wpc="http://schemas.microsoft.com/office/word/2010/wordprocessingCanvas" xmlns:mc="http://schemas.openxmlformats.org/markup-compatibility/2006" xmlns:o="urn:schemas-microsoft-com:office:office" xmlns:r="http://schemas.openxmlformats.org/officeDocument/2006/relationships" xmlns:m="http://schemas.openxmlformats.org/officeDocument/2006/math" xmlns:v="urn:schemas-microsoft-com:vml" xmlns:wp14="http://schemas.microsoft.com/office/word/2010/wordprocessingDrawing" xmlns:wp="http://schemas.openxmlformats.org/drawingml/2006/wordprocessingDrawing" xmlns:w10="urn:schemas-microsoft-com:office:word" xmlns:w="http://schemas.openxmlformats.org/wordprocessingml/2006/main" xmlns:w14="http://schemas.microsoft.com/office/word/2010/wordml" xmlns:w15="http://schemas.microsoft.com/office/word/2012/wordml" xmlns:wpg="http://schemas.microsoft.com/office/word/2010/wordprocessingGroup" xmlns:wpi="http://schemas.microsoft.com/office/word/2010/wordprocessingInk" xmlns:wne="http://schemas.microsoft.com/office/word/2006/wordml" xmlns:wps="http://schemas.microsoft.com/office/word/2010/wordprocessingShape" mc:Ignorable="w14 w15 wp14">
   <w:footnote w:type="separator" w:id="-1">
     <w:p>
       <w:r>
@@ -38601,7 +38777,7 @@
 </file>
 
 <file path=word/header1.xml><?xml version="1.0" encoding="utf-8"?>
-<w:hdr xmlns:wpc="http://schemas.microsoft.com/office/word/2010/wordprocessingCanvas" xmlns:cx="http://schemas.microsoft.com/office/drawing/2014/chartex" xmlns:cx1="http://schemas.microsoft.com/office/drawing/2015/9/8/chartex" xmlns:cx2="http://schemas.microsoft.com/office/drawing/2015/10/21/chartex" xmlns:cx3="http://schemas.microsoft.com/office/drawing/2016/5/9/chartex" xmlns:cx4="http://schemas.microsoft.com/office/drawing/2016/5/10/chartex" xmlns:cx5="http://schemas.microsoft.com/office/drawing/2016/5/11/chartex" xmlns:cx6="http://schemas.microsoft.com/office/drawing/2016/5/12/chartex" xmlns:cx7="http://schemas.microsoft.com/office/drawing/2016/5/13/chartex" xmlns:cx8="http://schemas.microsoft.com/office/drawing/2016/5/14/chartex" xmlns:mc="http://schemas.openxmlformats.org/markup-compatibility/2006" xmlns:aink="http://schemas.microsoft.com/office/drawing/2016/ink" xmlns:am3d="http://schemas.microsoft.com/office/drawing/2017/model3d" xmlns:o="urn:schemas-microsoft-com:office:office" xmlns:r="http://schemas.openxmlformats.org/officeDocument/2006/relationships" xmlns:m="http://schemas.openxmlformats.org/officeDocument/2006/math" xmlns:v="urn:schemas-microsoft-com:vml" xmlns:wp14="http://schemas.microsoft.com/office/word/2010/wordprocessingDrawing" xmlns:wp="http://schemas.openxmlformats.org/drawingml/2006/wordprocessingDrawing" xmlns:w10="urn:schemas-microsoft-com:office:word" xmlns:w="http://schemas.openxmlformats.org/wordprocessingml/2006/main" xmlns:w14="http://schemas.microsoft.com/office/word/2010/wordml" xmlns:w15="http://schemas.microsoft.com/office/word/2012/wordml" xmlns:w16cid="http://schemas.microsoft.com/office/word/2016/wordml/cid" xmlns:w16se="http://schemas.microsoft.com/office/word/2015/wordml/symex" xmlns:wpg="http://schemas.microsoft.com/office/word/2010/wordprocessingGroup" xmlns:wpi="http://schemas.microsoft.com/office/word/2010/wordprocessingInk" xmlns:wne="http://schemas.microsoft.com/office/word/2006/wordml" xmlns:wps="http://schemas.microsoft.com/office/word/2010/wordprocessingShape" mc:Ignorable="w14 w15 w16se w16cid wp14">
+<w:hdr xmlns:wpc="http://schemas.microsoft.com/office/word/2010/wordprocessingCanvas" xmlns:mc="http://schemas.openxmlformats.org/markup-compatibility/2006" xmlns:o="urn:schemas-microsoft-com:office:office" xmlns:r="http://schemas.openxmlformats.org/officeDocument/2006/relationships" xmlns:m="http://schemas.openxmlformats.org/officeDocument/2006/math" xmlns:v="urn:schemas-microsoft-com:vml" xmlns:wp14="http://schemas.microsoft.com/office/word/2010/wordprocessingDrawing" xmlns:wp="http://schemas.openxmlformats.org/drawingml/2006/wordprocessingDrawing" xmlns:w10="urn:schemas-microsoft-com:office:word" xmlns:w="http://schemas.openxmlformats.org/wordprocessingml/2006/main" xmlns:w14="http://schemas.microsoft.com/office/word/2010/wordml" xmlns:w15="http://schemas.microsoft.com/office/word/2012/wordml" xmlns:wpg="http://schemas.microsoft.com/office/word/2010/wordprocessingGroup" xmlns:wpi="http://schemas.microsoft.com/office/word/2010/wordprocessingInk" xmlns:wne="http://schemas.microsoft.com/office/word/2006/wordml" xmlns:wps="http://schemas.microsoft.com/office/word/2010/wordprocessingShape" mc:Ignorable="w14 w15 wp14">
   <w:p>
     <w:pPr>
       <w:pStyle w:val="BodyA"/>
@@ -38620,6 +38796,7 @@
     <w:r>
       <w:rPr>
         <w:noProof/>
+        <w:lang w:val="es-PE"/>
       </w:rPr>
       <w:drawing>
         <wp:inline distT="0" distB="0" distL="0" distR="0">
@@ -38699,7 +38876,7 @@
 </file>
 
 <file path=word/numbering.xml><?xml version="1.0" encoding="utf-8"?>
-<w:numbering xmlns:wpc="http://schemas.microsoft.com/office/word/2010/wordprocessingCanvas" xmlns:cx="http://schemas.microsoft.com/office/drawing/2014/chartex" xmlns:cx1="http://schemas.microsoft.com/office/drawing/2015/9/8/chartex" xmlns:cx2="http://schemas.microsoft.com/office/drawing/2015/10/21/chartex" xmlns:cx3="http://schemas.microsoft.com/office/drawing/2016/5/9/chartex" xmlns:cx4="http://schemas.microsoft.com/office/drawing/2016/5/10/chartex" xmlns:cx5="http://schemas.microsoft.com/office/drawing/2016/5/11/chartex" xmlns:cx6="http://schemas.microsoft.com/office/drawing/2016/5/12/chartex" xmlns:cx7="http://schemas.microsoft.com/office/drawing/2016/5/13/chartex" xmlns:cx8="http://schemas.microsoft.com/office/drawing/2016/5/14/chartex" xmlns:mc="http://schemas.openxmlformats.org/markup-compatibility/2006" xmlns:aink="http://schemas.microsoft.com/office/drawing/2016/ink" xmlns:am3d="http://schemas.microsoft.com/office/drawing/2017/model3d" xmlns:o="urn:schemas-microsoft-com:office:office" xmlns:r="http://schemas.openxmlformats.org/officeDocument/2006/relationships" xmlns:m="http://schemas.openxmlformats.org/officeDocument/2006/math" xmlns:v="urn:schemas-microsoft-com:vml" xmlns:wp14="http://schemas.microsoft.com/office/word/2010/wordprocessingDrawing" xmlns:wp="http://schemas.openxmlformats.org/drawingml/2006/wordprocessingDrawing" xmlns:w10="urn:schemas-microsoft-com:office:word" xmlns:w="http://schemas.openxmlformats.org/wordprocessingml/2006/main" xmlns:w14="http://schemas.microsoft.com/office/word/2010/wordml" xmlns:w15="http://schemas.microsoft.com/office/word/2012/wordml" xmlns:w16cid="http://schemas.microsoft.com/office/word/2016/wordml/cid" xmlns:w16se="http://schemas.microsoft.com/office/word/2015/wordml/symex" xmlns:wpg="http://schemas.microsoft.com/office/word/2010/wordprocessingGroup" xmlns:wpi="http://schemas.microsoft.com/office/word/2010/wordprocessingInk" xmlns:wne="http://schemas.microsoft.com/office/word/2006/wordml" xmlns:wps="http://schemas.microsoft.com/office/word/2010/wordprocessingShape" mc:Ignorable="w14 w15 w16se w16cid wp14">
+<w:numbering xmlns:wpc="http://schemas.microsoft.com/office/word/2010/wordprocessingCanvas" xmlns:mc="http://schemas.openxmlformats.org/markup-compatibility/2006" xmlns:o="urn:schemas-microsoft-com:office:office" xmlns:r="http://schemas.openxmlformats.org/officeDocument/2006/relationships" xmlns:m="http://schemas.openxmlformats.org/officeDocument/2006/math" xmlns:v="urn:schemas-microsoft-com:vml" xmlns:wp14="http://schemas.microsoft.com/office/word/2010/wordprocessingDrawing" xmlns:wp="http://schemas.openxmlformats.org/drawingml/2006/wordprocessingDrawing" xmlns:w10="urn:schemas-microsoft-com:office:word" xmlns:w="http://schemas.openxmlformats.org/wordprocessingml/2006/main" xmlns:w14="http://schemas.microsoft.com/office/word/2010/wordml" xmlns:w15="http://schemas.microsoft.com/office/word/2012/wordml" xmlns:wpg="http://schemas.microsoft.com/office/word/2010/wordprocessingGroup" xmlns:wpi="http://schemas.microsoft.com/office/word/2010/wordprocessingInk" xmlns:wne="http://schemas.microsoft.com/office/word/2006/wordml" xmlns:wps="http://schemas.microsoft.com/office/word/2010/wordprocessingShape" mc:Ignorable="w14 w15 wp14">
   <w:abstractNum w:abstractNumId="0" w15:restartNumberingAfterBreak="0">
     <w:nsid w:val="00AF5591"/>
     <w:multiLevelType w:val="hybridMultilevel"/>
@@ -51476,7 +51653,7 @@
   <w:num w:numId="63">
     <w:abstractNumId w:val="14"/>
     <w:lvlOverride w:ilvl="0">
-      <w:lvl w:ilvl="0" w:tplc="863C2FE6">
+      <w:lvl w:ilvl="0" w:tplc="25381A0E">
         <w:start w:val="1"/>
         <w:numFmt w:val="bullet"/>
         <w:lvlText w:val="✓"/>
@@ -51507,7 +51684,7 @@
       </w:lvl>
     </w:lvlOverride>
     <w:lvlOverride w:ilvl="1">
-      <w:lvl w:ilvl="1" w:tplc="0B06531A">
+      <w:lvl w:ilvl="1" w:tplc="0C300204">
         <w:start w:val="1"/>
         <w:numFmt w:val="bullet"/>
         <w:lvlText w:val="o"/>
@@ -51538,7 +51715,7 @@
       </w:lvl>
     </w:lvlOverride>
     <w:lvlOverride w:ilvl="2">
-      <w:lvl w:ilvl="2" w:tplc="8458953A">
+      <w:lvl w:ilvl="2" w:tplc="C52E3110">
         <w:start w:val="1"/>
         <w:numFmt w:val="bullet"/>
         <w:lvlText w:val="▪"/>
@@ -51569,7 +51746,7 @@
       </w:lvl>
     </w:lvlOverride>
     <w:lvlOverride w:ilvl="3">
-      <w:lvl w:ilvl="3" w:tplc="51045860">
+      <w:lvl w:ilvl="3" w:tplc="9E28DE6E">
         <w:start w:val="1"/>
         <w:numFmt w:val="bullet"/>
         <w:lvlText w:val="•"/>
@@ -51600,7 +51777,7 @@
       </w:lvl>
     </w:lvlOverride>
     <w:lvlOverride w:ilvl="4">
-      <w:lvl w:ilvl="4" w:tplc="BBAE7274">
+      <w:lvl w:ilvl="4" w:tplc="9F60A490">
         <w:start w:val="1"/>
         <w:numFmt w:val="bullet"/>
         <w:lvlText w:val="o"/>
@@ -51631,7 +51808,7 @@
       </w:lvl>
     </w:lvlOverride>
     <w:lvlOverride w:ilvl="5">
-      <w:lvl w:ilvl="5" w:tplc="29B6AD60">
+      <w:lvl w:ilvl="5" w:tplc="C598CD2A">
         <w:start w:val="1"/>
         <w:numFmt w:val="bullet"/>
         <w:lvlText w:val="▪"/>
@@ -51662,7 +51839,7 @@
       </w:lvl>
     </w:lvlOverride>
     <w:lvlOverride w:ilvl="6">
-      <w:lvl w:ilvl="6" w:tplc="DF02D50E">
+      <w:lvl w:ilvl="6" w:tplc="623AC3E8">
         <w:start w:val="1"/>
         <w:numFmt w:val="bullet"/>
         <w:lvlText w:val="•"/>
@@ -51693,7 +51870,7 @@
       </w:lvl>
     </w:lvlOverride>
     <w:lvlOverride w:ilvl="7">
-      <w:lvl w:ilvl="7" w:tplc="F09E844E">
+      <w:lvl w:ilvl="7" w:tplc="27FC4824">
         <w:start w:val="1"/>
         <w:numFmt w:val="bullet"/>
         <w:lvlText w:val="o"/>
@@ -51724,7 +51901,7 @@
       </w:lvl>
     </w:lvlOverride>
     <w:lvlOverride w:ilvl="8">
-      <w:lvl w:ilvl="8" w:tplc="3D8A4F6A">
+      <w:lvl w:ilvl="8" w:tplc="124C5486">
         <w:start w:val="1"/>
         <w:numFmt w:val="bullet"/>
         <w:lvlText w:val="▪"/>
@@ -51770,7 +51947,7 @@
   <w:num w:numId="67">
     <w:abstractNumId w:val="14"/>
     <w:lvlOverride w:ilvl="0">
-      <w:lvl w:ilvl="0" w:tplc="863C2FE6">
+      <w:lvl w:ilvl="0" w:tplc="25381A0E">
         <w:start w:val="1"/>
         <w:numFmt w:val="bullet"/>
         <w:lvlText w:val="✓"/>
@@ -51804,7 +51981,7 @@
       </w:lvl>
     </w:lvlOverride>
     <w:lvlOverride w:ilvl="1">
-      <w:lvl w:ilvl="1" w:tplc="0B06531A">
+      <w:lvl w:ilvl="1" w:tplc="0C300204">
         <w:start w:val="1"/>
         <w:numFmt w:val="bullet"/>
         <w:lvlText w:val="o"/>
@@ -51838,7 +52015,7 @@
       </w:lvl>
     </w:lvlOverride>
     <w:lvlOverride w:ilvl="2">
-      <w:lvl w:ilvl="2" w:tplc="8458953A">
+      <w:lvl w:ilvl="2" w:tplc="C52E3110">
         <w:start w:val="1"/>
         <w:numFmt w:val="bullet"/>
         <w:lvlText w:val="▪"/>
@@ -51872,7 +52049,7 @@
       </w:lvl>
     </w:lvlOverride>
     <w:lvlOverride w:ilvl="3">
-      <w:lvl w:ilvl="3" w:tplc="51045860">
+      <w:lvl w:ilvl="3" w:tplc="9E28DE6E">
         <w:start w:val="1"/>
         <w:numFmt w:val="bullet"/>
         <w:lvlText w:val="•"/>
@@ -51906,7 +52083,7 @@
       </w:lvl>
     </w:lvlOverride>
     <w:lvlOverride w:ilvl="4">
-      <w:lvl w:ilvl="4" w:tplc="BBAE7274">
+      <w:lvl w:ilvl="4" w:tplc="9F60A490">
         <w:start w:val="1"/>
         <w:numFmt w:val="bullet"/>
         <w:lvlText w:val="o"/>
@@ -51940,7 +52117,7 @@
       </w:lvl>
     </w:lvlOverride>
     <w:lvlOverride w:ilvl="5">
-      <w:lvl w:ilvl="5" w:tplc="29B6AD60">
+      <w:lvl w:ilvl="5" w:tplc="C598CD2A">
         <w:start w:val="1"/>
         <w:numFmt w:val="bullet"/>
         <w:lvlText w:val="▪"/>
@@ -51974,7 +52151,7 @@
       </w:lvl>
     </w:lvlOverride>
     <w:lvlOverride w:ilvl="6">
-      <w:lvl w:ilvl="6" w:tplc="DF02D50E">
+      <w:lvl w:ilvl="6" w:tplc="623AC3E8">
         <w:start w:val="1"/>
         <w:numFmt w:val="bullet"/>
         <w:lvlText w:val="•"/>
@@ -52008,7 +52185,7 @@
       </w:lvl>
     </w:lvlOverride>
     <w:lvlOverride w:ilvl="7">
-      <w:lvl w:ilvl="7" w:tplc="F09E844E">
+      <w:lvl w:ilvl="7" w:tplc="27FC4824">
         <w:start w:val="1"/>
         <w:numFmt w:val="bullet"/>
         <w:lvlText w:val="o"/>
@@ -52042,7 +52219,7 @@
       </w:lvl>
     </w:lvlOverride>
     <w:lvlOverride w:ilvl="8">
-      <w:lvl w:ilvl="8" w:tplc="3D8A4F6A">
+      <w:lvl w:ilvl="8" w:tplc="124C5486">
         <w:start w:val="1"/>
         <w:numFmt w:val="bullet"/>
         <w:lvlText w:val="▪"/>
@@ -52132,7 +52309,7 @@
 </file>
 
 <file path=word/styles.xml><?xml version="1.0" encoding="utf-8"?>
-<w:styles xmlns:mc="http://schemas.openxmlformats.org/markup-compatibility/2006" xmlns:r="http://schemas.openxmlformats.org/officeDocument/2006/relationships" xmlns:w="http://schemas.openxmlformats.org/wordprocessingml/2006/main" xmlns:w14="http://schemas.microsoft.com/office/word/2010/wordml" xmlns:w15="http://schemas.microsoft.com/office/word/2012/wordml" xmlns:w16cid="http://schemas.microsoft.com/office/word/2016/wordml/cid" xmlns:w16se="http://schemas.microsoft.com/office/word/2015/wordml/symex" mc:Ignorable="w14 w15 w16se w16cid">
+<w:styles xmlns:mc="http://schemas.openxmlformats.org/markup-compatibility/2006" xmlns:r="http://schemas.openxmlformats.org/officeDocument/2006/relationships" xmlns:w="http://schemas.openxmlformats.org/wordprocessingml/2006/main" xmlns:w14="http://schemas.microsoft.com/office/word/2010/wordml" xmlns:w15="http://schemas.microsoft.com/office/word/2012/wordml" mc:Ignorable="w14 w15">
   <w:docDefaults>
     <w:rPrDefault>
       <w:rPr>
@@ -52154,7 +52331,7 @@
       </w:pPr>
     </w:pPrDefault>
   </w:docDefaults>
-  <w:latentStyles w:defLockedState="0" w:defUIPriority="99" w:defSemiHidden="0" w:defUnhideWhenUsed="0" w:defQFormat="0" w:count="375">
+  <w:latentStyles w:defLockedState="0" w:defUIPriority="99" w:defSemiHidden="0" w:defUnhideWhenUsed="0" w:defQFormat="0" w:count="371">
     <w:lsdException w:name="Normal" w:uiPriority="0" w:qFormat="1"/>
     <w:lsdException w:name="heading 1" w:uiPriority="9" w:qFormat="1"/>
     <w:lsdException w:name="heading 2" w:semiHidden="1" w:uiPriority="9" w:unhideWhenUsed="1" w:qFormat="1"/>
@@ -52526,10 +52703,6 @@
     <w:lsdException w:name="List Table 5 Dark Accent 6" w:uiPriority="50"/>
     <w:lsdException w:name="List Table 6 Colorful Accent 6" w:uiPriority="51"/>
     <w:lsdException w:name="List Table 7 Colorful Accent 6" w:uiPriority="52"/>
-    <w:lsdException w:name="Mention" w:semiHidden="1" w:unhideWhenUsed="1"/>
-    <w:lsdException w:name="Smart Hyperlink" w:semiHidden="1" w:unhideWhenUsed="1"/>
-    <w:lsdException w:name="Hashtag" w:semiHidden="1" w:unhideWhenUsed="1"/>
-    <w:lsdException w:name="Unresolved Mention" w:semiHidden="1" w:unhideWhenUsed="1"/>
   </w:latentStyles>
   <w:style w:type="paragraph" w:default="1" w:styleId="Normal">
     <w:name w:val="Normal"/>
@@ -52826,7 +52999,7 @@
       <w:lang w:val="es-ES_tradnl"/>
     </w:rPr>
   </w:style>
-  <w:style w:type="paragraph" w:styleId="TtuloTDC">
+  <w:style w:type="paragraph" w:styleId="TtulodeTDC">
     <w:name w:val="TOC Heading"/>
     <w:next w:val="BodyA"/>
     <w:pPr>

</xml_diff>

<commit_message>
modificacion del recibido de la solcitud
</commit_message>
<xml_diff>
--- a/Documentos/PGC.docx
+++ b/Documentos/PGC.docx
@@ -8709,11 +8709,7 @@
         <w:jc w:val="both"/>
       </w:pPr>
       <w:r>
-        <w:t xml:space="preserve">Los desarrolladores deben tener la herramienta Git instalada en sus computadoras, y tener </w:t>
-      </w:r>
-      <w:r>
-        <w:lastRenderedPageBreak/>
-        <w:t>acceso al repositorio del proyecto a desarrollar.</w:t>
+        <w:t>Los desarrolladores deben tener la herramienta Git instalada en sus computadoras, y tener acceso al repositorio del proyecto a desarrollar.</w:t>
       </w:r>
     </w:p>
     <w:p>
@@ -8726,6 +8722,7 @@
         <w:jc w:val="both"/>
       </w:pPr>
       <w:r>
+        <w:lastRenderedPageBreak/>
         <w:t>El administrador debe dar los permisos necesarios a los desarrolladores para realizar el desarrollo.</w:t>
       </w:r>
     </w:p>
@@ -23460,11 +23457,7 @@
             </w:tcMar>
             <w:vAlign w:val="center"/>
           </w:tcPr>
-          <w:p>
-            <w:r>
-              <w:t>ESTÁNDAR</w:t>
-            </w:r>
-          </w:p>
+          <w:p/>
         </w:tc>
       </w:tr>
       <w:tr>
@@ -23590,11 +23583,7 @@
               <w:right w:w="80" w:type="dxa"/>
             </w:tcMar>
           </w:tcPr>
-          <w:p>
-            <w:r>
-              <w:t>BAJO</w:t>
-            </w:r>
-          </w:p>
+          <w:p/>
         </w:tc>
       </w:tr>
       <w:tr>
@@ -23729,11 +23718,7 @@
               <w:right w:w="80" w:type="dxa"/>
             </w:tcMar>
           </w:tcPr>
-          <w:p>
-            <w:r>
-              <w:t>BAJO</w:t>
-            </w:r>
-          </w:p>
+          <w:p/>
         </w:tc>
       </w:tr>
       <w:tr>
@@ -23998,35 +23983,7 @@
                 <w:rStyle w:val="None"/>
                 <w:rFonts w:ascii="Calibri" w:eastAsia="Calibri" w:hAnsi="Calibri" w:cs="Calibri"/>
               </w:rPr>
-              <w:t xml:space="preserve">Esteban Dido Bromoide </w:t>
-            </w:r>
-            <w:r>
-              <w:rPr>
-                <w:rStyle w:val="None"/>
-                <w:rFonts w:ascii="Calibri" w:eastAsia="Calibri" w:hAnsi="Calibri" w:cs="Calibri"/>
-              </w:rPr>
-              <w:t>–</w:t>
-            </w:r>
-            <w:r>
-              <w:rPr>
-                <w:rStyle w:val="None"/>
-                <w:rFonts w:ascii="Calibri" w:eastAsia="Calibri" w:hAnsi="Calibri" w:cs="Calibri"/>
-              </w:rPr>
-              <w:t xml:space="preserve"> Jefe</w:t>
-            </w:r>
-            <w:r>
-              <w:rPr>
-                <w:rStyle w:val="None"/>
-                <w:rFonts w:ascii="Calibri" w:eastAsia="Calibri" w:hAnsi="Calibri" w:cs="Calibri"/>
-              </w:rPr>
-              <w:t xml:space="preserve"> </w:t>
-            </w:r>
-            <w:r>
-              <w:rPr>
-                <w:rStyle w:val="None"/>
-                <w:rFonts w:ascii="Calibri" w:eastAsia="Calibri" w:hAnsi="Calibri" w:cs="Calibri"/>
-              </w:rPr>
-              <w:t>de Administración</w:t>
+              <w:t>Esteban Dido Bromoide – Jefe de Administración</w:t>
             </w:r>
           </w:p>
           <w:p>
@@ -38739,7 +38696,7 @@
         <w:rFonts w:ascii="Calibri" w:eastAsia="Calibri" w:hAnsi="Calibri" w:cs="Calibri"/>
         <w:noProof/>
       </w:rPr>
-      <w:t>35</w:t>
+      <w:t>36</w:t>
     </w:r>
     <w:r>
       <w:rPr>
@@ -51653,7 +51610,7 @@
   <w:num w:numId="63">
     <w:abstractNumId w:val="14"/>
     <w:lvlOverride w:ilvl="0">
-      <w:lvl w:ilvl="0" w:tplc="25381A0E">
+      <w:lvl w:ilvl="0" w:tplc="DC94B884">
         <w:start w:val="1"/>
         <w:numFmt w:val="bullet"/>
         <w:lvlText w:val="✓"/>
@@ -51684,7 +51641,7 @@
       </w:lvl>
     </w:lvlOverride>
     <w:lvlOverride w:ilvl="1">
-      <w:lvl w:ilvl="1" w:tplc="0C300204">
+      <w:lvl w:ilvl="1" w:tplc="1A3AA5B2">
         <w:start w:val="1"/>
         <w:numFmt w:val="bullet"/>
         <w:lvlText w:val="o"/>
@@ -51715,7 +51672,7 @@
       </w:lvl>
     </w:lvlOverride>
     <w:lvlOverride w:ilvl="2">
-      <w:lvl w:ilvl="2" w:tplc="C52E3110">
+      <w:lvl w:ilvl="2" w:tplc="3BD0E59C">
         <w:start w:val="1"/>
         <w:numFmt w:val="bullet"/>
         <w:lvlText w:val="▪"/>
@@ -51746,7 +51703,7 @@
       </w:lvl>
     </w:lvlOverride>
     <w:lvlOverride w:ilvl="3">
-      <w:lvl w:ilvl="3" w:tplc="9E28DE6E">
+      <w:lvl w:ilvl="3" w:tplc="417203EE">
         <w:start w:val="1"/>
         <w:numFmt w:val="bullet"/>
         <w:lvlText w:val="•"/>
@@ -51777,7 +51734,7 @@
       </w:lvl>
     </w:lvlOverride>
     <w:lvlOverride w:ilvl="4">
-      <w:lvl w:ilvl="4" w:tplc="9F60A490">
+      <w:lvl w:ilvl="4" w:tplc="120E25DA">
         <w:start w:val="1"/>
         <w:numFmt w:val="bullet"/>
         <w:lvlText w:val="o"/>
@@ -51808,7 +51765,7 @@
       </w:lvl>
     </w:lvlOverride>
     <w:lvlOverride w:ilvl="5">
-      <w:lvl w:ilvl="5" w:tplc="C598CD2A">
+      <w:lvl w:ilvl="5" w:tplc="5ED0AC6A">
         <w:start w:val="1"/>
         <w:numFmt w:val="bullet"/>
         <w:lvlText w:val="▪"/>
@@ -51839,7 +51796,7 @@
       </w:lvl>
     </w:lvlOverride>
     <w:lvlOverride w:ilvl="6">
-      <w:lvl w:ilvl="6" w:tplc="623AC3E8">
+      <w:lvl w:ilvl="6" w:tplc="D84A1722">
         <w:start w:val="1"/>
         <w:numFmt w:val="bullet"/>
         <w:lvlText w:val="•"/>
@@ -51870,7 +51827,7 @@
       </w:lvl>
     </w:lvlOverride>
     <w:lvlOverride w:ilvl="7">
-      <w:lvl w:ilvl="7" w:tplc="27FC4824">
+      <w:lvl w:ilvl="7" w:tplc="EEDCF750">
         <w:start w:val="1"/>
         <w:numFmt w:val="bullet"/>
         <w:lvlText w:val="o"/>
@@ -51901,7 +51858,7 @@
       </w:lvl>
     </w:lvlOverride>
     <w:lvlOverride w:ilvl="8">
-      <w:lvl w:ilvl="8" w:tplc="124C5486">
+      <w:lvl w:ilvl="8" w:tplc="3AA2C348">
         <w:start w:val="1"/>
         <w:numFmt w:val="bullet"/>
         <w:lvlText w:val="▪"/>
@@ -51947,7 +51904,7 @@
   <w:num w:numId="67">
     <w:abstractNumId w:val="14"/>
     <w:lvlOverride w:ilvl="0">
-      <w:lvl w:ilvl="0" w:tplc="25381A0E">
+      <w:lvl w:ilvl="0" w:tplc="DC94B884">
         <w:start w:val="1"/>
         <w:numFmt w:val="bullet"/>
         <w:lvlText w:val="✓"/>
@@ -51981,7 +51938,7 @@
       </w:lvl>
     </w:lvlOverride>
     <w:lvlOverride w:ilvl="1">
-      <w:lvl w:ilvl="1" w:tplc="0C300204">
+      <w:lvl w:ilvl="1" w:tplc="1A3AA5B2">
         <w:start w:val="1"/>
         <w:numFmt w:val="bullet"/>
         <w:lvlText w:val="o"/>
@@ -52015,7 +51972,7 @@
       </w:lvl>
     </w:lvlOverride>
     <w:lvlOverride w:ilvl="2">
-      <w:lvl w:ilvl="2" w:tplc="C52E3110">
+      <w:lvl w:ilvl="2" w:tplc="3BD0E59C">
         <w:start w:val="1"/>
         <w:numFmt w:val="bullet"/>
         <w:lvlText w:val="▪"/>
@@ -52049,7 +52006,7 @@
       </w:lvl>
     </w:lvlOverride>
     <w:lvlOverride w:ilvl="3">
-      <w:lvl w:ilvl="3" w:tplc="9E28DE6E">
+      <w:lvl w:ilvl="3" w:tplc="417203EE">
         <w:start w:val="1"/>
         <w:numFmt w:val="bullet"/>
         <w:lvlText w:val="•"/>
@@ -52083,7 +52040,7 @@
       </w:lvl>
     </w:lvlOverride>
     <w:lvlOverride w:ilvl="4">
-      <w:lvl w:ilvl="4" w:tplc="9F60A490">
+      <w:lvl w:ilvl="4" w:tplc="120E25DA">
         <w:start w:val="1"/>
         <w:numFmt w:val="bullet"/>
         <w:lvlText w:val="o"/>
@@ -52117,7 +52074,7 @@
       </w:lvl>
     </w:lvlOverride>
     <w:lvlOverride w:ilvl="5">
-      <w:lvl w:ilvl="5" w:tplc="C598CD2A">
+      <w:lvl w:ilvl="5" w:tplc="5ED0AC6A">
         <w:start w:val="1"/>
         <w:numFmt w:val="bullet"/>
         <w:lvlText w:val="▪"/>
@@ -52151,7 +52108,7 @@
       </w:lvl>
     </w:lvlOverride>
     <w:lvlOverride w:ilvl="6">
-      <w:lvl w:ilvl="6" w:tplc="623AC3E8">
+      <w:lvl w:ilvl="6" w:tplc="D84A1722">
         <w:start w:val="1"/>
         <w:numFmt w:val="bullet"/>
         <w:lvlText w:val="•"/>
@@ -52185,7 +52142,7 @@
       </w:lvl>
     </w:lvlOverride>
     <w:lvlOverride w:ilvl="7">
-      <w:lvl w:ilvl="7" w:tplc="27FC4824">
+      <w:lvl w:ilvl="7" w:tplc="EEDCF750">
         <w:start w:val="1"/>
         <w:numFmt w:val="bullet"/>
         <w:lvlText w:val="o"/>
@@ -52219,7 +52176,7 @@
       </w:lvl>
     </w:lvlOverride>
     <w:lvlOverride w:ilvl="8">
-      <w:lvl w:ilvl="8" w:tplc="124C5486">
+      <w:lvl w:ilvl="8" w:tplc="3AA2C348">
         <w:start w:val="1"/>
         <w:numFmt w:val="bullet"/>
         <w:lvlText w:val="▪"/>

</xml_diff>

<commit_message>
clasificacion de la solicitud de cambio
</commit_message>
<xml_diff>
--- a/Documentos/PGC.docx
+++ b/Documentos/PGC.docx
@@ -23457,7 +23457,11 @@
             </w:tcMar>
             <w:vAlign w:val="center"/>
           </w:tcPr>
-          <w:p/>
+          <w:p>
+            <w:r>
+              <w:t>ESTÁNDAR</w:t>
+            </w:r>
+          </w:p>
         </w:tc>
       </w:tr>
       <w:tr>
@@ -24204,6 +24208,9 @@
             <w:pPr>
               <w:ind w:left="164"/>
             </w:pPr>
+            <w:r>
+              <w:t>24/11/2017</w:t>
+            </w:r>
             <w:bookmarkStart w:id="19" w:name="_GoBack"/>
             <w:bookmarkEnd w:id="19"/>
           </w:p>
@@ -38696,7 +38703,7 @@
         <w:rFonts w:ascii="Calibri" w:eastAsia="Calibri" w:hAnsi="Calibri" w:cs="Calibri"/>
         <w:noProof/>
       </w:rPr>
-      <w:t>36</w:t>
+      <w:t>33</w:t>
     </w:r>
     <w:r>
       <w:rPr>
@@ -51610,7 +51617,7 @@
   <w:num w:numId="63">
     <w:abstractNumId w:val="14"/>
     <w:lvlOverride w:ilvl="0">
-      <w:lvl w:ilvl="0" w:tplc="DC94B884">
+      <w:lvl w:ilvl="0" w:tplc="1D2A28A2">
         <w:start w:val="1"/>
         <w:numFmt w:val="bullet"/>
         <w:lvlText w:val="✓"/>
@@ -51641,7 +51648,7 @@
       </w:lvl>
     </w:lvlOverride>
     <w:lvlOverride w:ilvl="1">
-      <w:lvl w:ilvl="1" w:tplc="1A3AA5B2">
+      <w:lvl w:ilvl="1" w:tplc="3A94CFFA">
         <w:start w:val="1"/>
         <w:numFmt w:val="bullet"/>
         <w:lvlText w:val="o"/>
@@ -51672,7 +51679,7 @@
       </w:lvl>
     </w:lvlOverride>
     <w:lvlOverride w:ilvl="2">
-      <w:lvl w:ilvl="2" w:tplc="3BD0E59C">
+      <w:lvl w:ilvl="2" w:tplc="2B04BE9C">
         <w:start w:val="1"/>
         <w:numFmt w:val="bullet"/>
         <w:lvlText w:val="▪"/>
@@ -51703,7 +51710,7 @@
       </w:lvl>
     </w:lvlOverride>
     <w:lvlOverride w:ilvl="3">
-      <w:lvl w:ilvl="3" w:tplc="417203EE">
+      <w:lvl w:ilvl="3" w:tplc="E3583D10">
         <w:start w:val="1"/>
         <w:numFmt w:val="bullet"/>
         <w:lvlText w:val="•"/>
@@ -51734,7 +51741,7 @@
       </w:lvl>
     </w:lvlOverride>
     <w:lvlOverride w:ilvl="4">
-      <w:lvl w:ilvl="4" w:tplc="120E25DA">
+      <w:lvl w:ilvl="4" w:tplc="F7C02368">
         <w:start w:val="1"/>
         <w:numFmt w:val="bullet"/>
         <w:lvlText w:val="o"/>
@@ -51765,7 +51772,7 @@
       </w:lvl>
     </w:lvlOverride>
     <w:lvlOverride w:ilvl="5">
-      <w:lvl w:ilvl="5" w:tplc="5ED0AC6A">
+      <w:lvl w:ilvl="5" w:tplc="C592E42E">
         <w:start w:val="1"/>
         <w:numFmt w:val="bullet"/>
         <w:lvlText w:val="▪"/>
@@ -51796,7 +51803,7 @@
       </w:lvl>
     </w:lvlOverride>
     <w:lvlOverride w:ilvl="6">
-      <w:lvl w:ilvl="6" w:tplc="D84A1722">
+      <w:lvl w:ilvl="6" w:tplc="6EA2A018">
         <w:start w:val="1"/>
         <w:numFmt w:val="bullet"/>
         <w:lvlText w:val="•"/>
@@ -51827,7 +51834,7 @@
       </w:lvl>
     </w:lvlOverride>
     <w:lvlOverride w:ilvl="7">
-      <w:lvl w:ilvl="7" w:tplc="EEDCF750">
+      <w:lvl w:ilvl="7" w:tplc="2F206A48">
         <w:start w:val="1"/>
         <w:numFmt w:val="bullet"/>
         <w:lvlText w:val="o"/>
@@ -51858,7 +51865,7 @@
       </w:lvl>
     </w:lvlOverride>
     <w:lvlOverride w:ilvl="8">
-      <w:lvl w:ilvl="8" w:tplc="3AA2C348">
+      <w:lvl w:ilvl="8" w:tplc="ED544B9C">
         <w:start w:val="1"/>
         <w:numFmt w:val="bullet"/>
         <w:lvlText w:val="▪"/>
@@ -51904,7 +51911,7 @@
   <w:num w:numId="67">
     <w:abstractNumId w:val="14"/>
     <w:lvlOverride w:ilvl="0">
-      <w:lvl w:ilvl="0" w:tplc="DC94B884">
+      <w:lvl w:ilvl="0" w:tplc="1D2A28A2">
         <w:start w:val="1"/>
         <w:numFmt w:val="bullet"/>
         <w:lvlText w:val="✓"/>
@@ -51938,7 +51945,7 @@
       </w:lvl>
     </w:lvlOverride>
     <w:lvlOverride w:ilvl="1">
-      <w:lvl w:ilvl="1" w:tplc="1A3AA5B2">
+      <w:lvl w:ilvl="1" w:tplc="3A94CFFA">
         <w:start w:val="1"/>
         <w:numFmt w:val="bullet"/>
         <w:lvlText w:val="o"/>
@@ -51972,7 +51979,7 @@
       </w:lvl>
     </w:lvlOverride>
     <w:lvlOverride w:ilvl="2">
-      <w:lvl w:ilvl="2" w:tplc="3BD0E59C">
+      <w:lvl w:ilvl="2" w:tplc="2B04BE9C">
         <w:start w:val="1"/>
         <w:numFmt w:val="bullet"/>
         <w:lvlText w:val="▪"/>
@@ -52006,7 +52013,7 @@
       </w:lvl>
     </w:lvlOverride>
     <w:lvlOverride w:ilvl="3">
-      <w:lvl w:ilvl="3" w:tplc="417203EE">
+      <w:lvl w:ilvl="3" w:tplc="E3583D10">
         <w:start w:val="1"/>
         <w:numFmt w:val="bullet"/>
         <w:lvlText w:val="•"/>
@@ -52040,7 +52047,7 @@
       </w:lvl>
     </w:lvlOverride>
     <w:lvlOverride w:ilvl="4">
-      <w:lvl w:ilvl="4" w:tplc="120E25DA">
+      <w:lvl w:ilvl="4" w:tplc="F7C02368">
         <w:start w:val="1"/>
         <w:numFmt w:val="bullet"/>
         <w:lvlText w:val="o"/>
@@ -52074,7 +52081,7 @@
       </w:lvl>
     </w:lvlOverride>
     <w:lvlOverride w:ilvl="5">
-      <w:lvl w:ilvl="5" w:tplc="5ED0AC6A">
+      <w:lvl w:ilvl="5" w:tplc="C592E42E">
         <w:start w:val="1"/>
         <w:numFmt w:val="bullet"/>
         <w:lvlText w:val="▪"/>
@@ -52108,7 +52115,7 @@
       </w:lvl>
     </w:lvlOverride>
     <w:lvlOverride w:ilvl="6">
-      <w:lvl w:ilvl="6" w:tplc="D84A1722">
+      <w:lvl w:ilvl="6" w:tplc="6EA2A018">
         <w:start w:val="1"/>
         <w:numFmt w:val="bullet"/>
         <w:lvlText w:val="•"/>
@@ -52142,7 +52149,7 @@
       </w:lvl>
     </w:lvlOverride>
     <w:lvlOverride w:ilvl="7">
-      <w:lvl w:ilvl="7" w:tplc="EEDCF750">
+      <w:lvl w:ilvl="7" w:tplc="2F206A48">
         <w:start w:val="1"/>
         <w:numFmt w:val="bullet"/>
         <w:lvlText w:val="o"/>
@@ -52176,7 +52183,7 @@
       </w:lvl>
     </w:lvlOverride>
     <w:lvlOverride w:ilvl="8">
-      <w:lvl w:ilvl="8" w:tplc="3AA2C348">
+      <w:lvl w:ilvl="8" w:tplc="ED544B9C">
         <w:start w:val="1"/>
         <w:numFmt w:val="bullet"/>
         <w:lvlText w:val="▪"/>

</xml_diff>

<commit_message>
planificacion de la solicitud de cambio
</commit_message>
<xml_diff>
--- a/Documentos/PGC.docx
+++ b/Documentos/PGC.docx
@@ -23439,10 +23439,11 @@
           </w:tcPr>
           <w:p>
             <w:r>
-              <w:t>EN EVALUACIÓN</w:t>
-            </w:r>
-            <w:bookmarkStart w:id="19" w:name="_GoBack"/>
-            <w:bookmarkEnd w:id="19"/>
+              <w:t xml:space="preserve">EN </w:t>
+            </w:r>
+            <w:r>
+              <w:t>PLANIFICACIÓN</w:t>
+            </w:r>
           </w:p>
         </w:tc>
       </w:tr>
@@ -24524,6 +24525,11 @@
             <w:pPr>
               <w:ind w:left="164"/>
             </w:pPr>
+            <w:r>
+              <w:t>24/11/2017</w:t>
+            </w:r>
+            <w:bookmarkStart w:id="19" w:name="_GoBack"/>
+            <w:bookmarkEnd w:id="19"/>
           </w:p>
         </w:tc>
       </w:tr>
@@ -38828,7 +38834,7 @@
         <w:rFonts w:ascii="Calibri" w:eastAsia="Calibri" w:hAnsi="Calibri" w:cs="Calibri"/>
         <w:noProof/>
       </w:rPr>
-      <w:t>34</w:t>
+      <w:t>33</w:t>
     </w:r>
     <w:r>
       <w:rPr>
@@ -51742,7 +51748,7 @@
   <w:num w:numId="63">
     <w:abstractNumId w:val="14"/>
     <w:lvlOverride w:ilvl="0">
-      <w:lvl w:ilvl="0" w:tplc="9A6EF268">
+      <w:lvl w:ilvl="0" w:tplc="56B0F8E2">
         <w:start w:val="1"/>
         <w:numFmt w:val="bullet"/>
         <w:lvlText w:val="✓"/>
@@ -51773,7 +51779,7 @@
       </w:lvl>
     </w:lvlOverride>
     <w:lvlOverride w:ilvl="1">
-      <w:lvl w:ilvl="1" w:tplc="345E4264">
+      <w:lvl w:ilvl="1" w:tplc="9EFC982C">
         <w:start w:val="1"/>
         <w:numFmt w:val="bullet"/>
         <w:lvlText w:val="o"/>
@@ -51804,7 +51810,7 @@
       </w:lvl>
     </w:lvlOverride>
     <w:lvlOverride w:ilvl="2">
-      <w:lvl w:ilvl="2" w:tplc="6352CC92">
+      <w:lvl w:ilvl="2" w:tplc="5DD2C8F0">
         <w:start w:val="1"/>
         <w:numFmt w:val="bullet"/>
         <w:lvlText w:val="▪"/>
@@ -51835,7 +51841,7 @@
       </w:lvl>
     </w:lvlOverride>
     <w:lvlOverride w:ilvl="3">
-      <w:lvl w:ilvl="3" w:tplc="7D582B5A">
+      <w:lvl w:ilvl="3" w:tplc="4684AF4C">
         <w:start w:val="1"/>
         <w:numFmt w:val="bullet"/>
         <w:lvlText w:val="•"/>
@@ -51866,7 +51872,7 @@
       </w:lvl>
     </w:lvlOverride>
     <w:lvlOverride w:ilvl="4">
-      <w:lvl w:ilvl="4" w:tplc="977AD34A">
+      <w:lvl w:ilvl="4" w:tplc="A9603120">
         <w:start w:val="1"/>
         <w:numFmt w:val="bullet"/>
         <w:lvlText w:val="o"/>
@@ -51897,7 +51903,7 @@
       </w:lvl>
     </w:lvlOverride>
     <w:lvlOverride w:ilvl="5">
-      <w:lvl w:ilvl="5" w:tplc="5B183D20">
+      <w:lvl w:ilvl="5" w:tplc="123CD14A">
         <w:start w:val="1"/>
         <w:numFmt w:val="bullet"/>
         <w:lvlText w:val="▪"/>
@@ -51928,7 +51934,7 @@
       </w:lvl>
     </w:lvlOverride>
     <w:lvlOverride w:ilvl="6">
-      <w:lvl w:ilvl="6" w:tplc="838AB0C8">
+      <w:lvl w:ilvl="6" w:tplc="BE64BBE8">
         <w:start w:val="1"/>
         <w:numFmt w:val="bullet"/>
         <w:lvlText w:val="•"/>
@@ -51959,7 +51965,7 @@
       </w:lvl>
     </w:lvlOverride>
     <w:lvlOverride w:ilvl="7">
-      <w:lvl w:ilvl="7" w:tplc="8B9204DA">
+      <w:lvl w:ilvl="7" w:tplc="3EA81C7C">
         <w:start w:val="1"/>
         <w:numFmt w:val="bullet"/>
         <w:lvlText w:val="o"/>
@@ -51990,7 +51996,7 @@
       </w:lvl>
     </w:lvlOverride>
     <w:lvlOverride w:ilvl="8">
-      <w:lvl w:ilvl="8" w:tplc="6EF652CC">
+      <w:lvl w:ilvl="8" w:tplc="24B24CC2">
         <w:start w:val="1"/>
         <w:numFmt w:val="bullet"/>
         <w:lvlText w:val="▪"/>
@@ -52036,7 +52042,7 @@
   <w:num w:numId="67">
     <w:abstractNumId w:val="14"/>
     <w:lvlOverride w:ilvl="0">
-      <w:lvl w:ilvl="0" w:tplc="9A6EF268">
+      <w:lvl w:ilvl="0" w:tplc="56B0F8E2">
         <w:start w:val="1"/>
         <w:numFmt w:val="bullet"/>
         <w:lvlText w:val="✓"/>
@@ -52070,7 +52076,7 @@
       </w:lvl>
     </w:lvlOverride>
     <w:lvlOverride w:ilvl="1">
-      <w:lvl w:ilvl="1" w:tplc="345E4264">
+      <w:lvl w:ilvl="1" w:tplc="9EFC982C">
         <w:start w:val="1"/>
         <w:numFmt w:val="bullet"/>
         <w:lvlText w:val="o"/>
@@ -52104,7 +52110,7 @@
       </w:lvl>
     </w:lvlOverride>
     <w:lvlOverride w:ilvl="2">
-      <w:lvl w:ilvl="2" w:tplc="6352CC92">
+      <w:lvl w:ilvl="2" w:tplc="5DD2C8F0">
         <w:start w:val="1"/>
         <w:numFmt w:val="bullet"/>
         <w:lvlText w:val="▪"/>
@@ -52138,7 +52144,7 @@
       </w:lvl>
     </w:lvlOverride>
     <w:lvlOverride w:ilvl="3">
-      <w:lvl w:ilvl="3" w:tplc="7D582B5A">
+      <w:lvl w:ilvl="3" w:tplc="4684AF4C">
         <w:start w:val="1"/>
         <w:numFmt w:val="bullet"/>
         <w:lvlText w:val="•"/>
@@ -52172,7 +52178,7 @@
       </w:lvl>
     </w:lvlOverride>
     <w:lvlOverride w:ilvl="4">
-      <w:lvl w:ilvl="4" w:tplc="977AD34A">
+      <w:lvl w:ilvl="4" w:tplc="A9603120">
         <w:start w:val="1"/>
         <w:numFmt w:val="bullet"/>
         <w:lvlText w:val="o"/>
@@ -52206,7 +52212,7 @@
       </w:lvl>
     </w:lvlOverride>
     <w:lvlOverride w:ilvl="5">
-      <w:lvl w:ilvl="5" w:tplc="5B183D20">
+      <w:lvl w:ilvl="5" w:tplc="123CD14A">
         <w:start w:val="1"/>
         <w:numFmt w:val="bullet"/>
         <w:lvlText w:val="▪"/>
@@ -52240,7 +52246,7 @@
       </w:lvl>
     </w:lvlOverride>
     <w:lvlOverride w:ilvl="6">
-      <w:lvl w:ilvl="6" w:tplc="838AB0C8">
+      <w:lvl w:ilvl="6" w:tplc="BE64BBE8">
         <w:start w:val="1"/>
         <w:numFmt w:val="bullet"/>
         <w:lvlText w:val="•"/>
@@ -52274,7 +52280,7 @@
       </w:lvl>
     </w:lvlOverride>
     <w:lvlOverride w:ilvl="7">
-      <w:lvl w:ilvl="7" w:tplc="8B9204DA">
+      <w:lvl w:ilvl="7" w:tplc="3EA81C7C">
         <w:start w:val="1"/>
         <w:numFmt w:val="bullet"/>
         <w:lvlText w:val="o"/>
@@ -52308,7 +52314,7 @@
       </w:lvl>
     </w:lvlOverride>
     <w:lvlOverride w:ilvl="8">
-      <w:lvl w:ilvl="8" w:tplc="6EF652CC">
+      <w:lvl w:ilvl="8" w:tplc="24B24CC2">
         <w:start w:val="1"/>
         <w:numFmt w:val="bullet"/>
         <w:lvlText w:val="▪"/>

</xml_diff>

<commit_message>
modificación de la planificacion del cambio
</commit_message>
<xml_diff>
--- a/Documentos/PGC.docx
+++ b/Documentos/PGC.docx
@@ -242,8 +242,10 @@
           <w:sz w:val="28"/>
           <w:szCs w:val="28"/>
         </w:rPr>
-        <w:t>4</w:t>
+        <w:t>5</w:t>
       </w:r>
+      <w:bookmarkStart w:id="0" w:name="_GoBack"/>
+      <w:bookmarkEnd w:id="0"/>
     </w:p>
     <w:p>
       <w:pPr>
@@ -280,7 +282,7 @@
           <w:szCs w:val="32"/>
         </w:rPr>
       </w:pPr>
-      <w:bookmarkStart w:id="0" w:name="_Toc"/>
+      <w:bookmarkStart w:id="1" w:name="_Toc"/>
       <w:r>
         <w:rPr>
           <w:rFonts w:ascii="Calibri" w:eastAsia="Calibri" w:hAnsi="Calibri" w:cs="Calibri"/>
@@ -290,7 +292,7 @@
         <w:lastRenderedPageBreak/>
         <w:t>Historial de Revisiones</w:t>
       </w:r>
-      <w:bookmarkEnd w:id="0"/>
+      <w:bookmarkEnd w:id="1"/>
     </w:p>
     <w:p>
       <w:pPr>
@@ -5543,6 +5545,15 @@
                 <w:lang w:val="en-US"/>
               </w:rPr>
             </w:pPr>
+            <w:r>
+              <w:rPr>
+                <w:rFonts w:ascii="Calibri" w:eastAsia="Calibri" w:hAnsi="Calibri" w:cs="Calibri"/>
+                <w:sz w:val="22"/>
+                <w:szCs w:val="22"/>
+                <w:lang w:val="en-US"/>
+              </w:rPr>
+              <w:t>24/11/2017</w:t>
+            </w:r>
           </w:p>
         </w:tc>
         <w:tc>
@@ -5574,6 +5585,15 @@
                 <w:lang w:val="en-US"/>
               </w:rPr>
             </w:pPr>
+            <w:r>
+              <w:rPr>
+                <w:rFonts w:ascii="Calibri" w:eastAsia="Calibri" w:hAnsi="Calibri" w:cs="Calibri"/>
+                <w:sz w:val="22"/>
+                <w:szCs w:val="22"/>
+                <w:lang w:val="en-US"/>
+              </w:rPr>
+              <w:t>7.5</w:t>
+            </w:r>
           </w:p>
         </w:tc>
         <w:tc>
@@ -5604,6 +5624,14 @@
                 <w:szCs w:val="22"/>
               </w:rPr>
             </w:pPr>
+            <w:r>
+              <w:rPr>
+                <w:rFonts w:ascii="Calibri" w:eastAsia="Calibri" w:hAnsi="Calibri" w:cs="Calibri"/>
+                <w:sz w:val="22"/>
+                <w:szCs w:val="22"/>
+              </w:rPr>
+              <w:t xml:space="preserve">Se planifico la solicitud de cambio 1 </w:t>
+            </w:r>
           </w:p>
         </w:tc>
         <w:tc>
@@ -5632,6 +5660,12 @@
                 <w:rFonts w:ascii="Calibri" w:eastAsia="Calibri" w:hAnsi="Calibri" w:cs="Calibri"/>
               </w:rPr>
             </w:pPr>
+            <w:r>
+              <w:rPr>
+                <w:rFonts w:ascii="Calibri" w:eastAsia="Calibri" w:hAnsi="Calibri" w:cs="Calibri"/>
+              </w:rPr>
+              <w:t>Patricia Martinez</w:t>
+            </w:r>
           </w:p>
         </w:tc>
       </w:tr>
@@ -6988,7 +7022,7 @@
           <w:szCs w:val="32"/>
         </w:rPr>
       </w:pPr>
-      <w:bookmarkStart w:id="1" w:name="_Toc1"/>
+      <w:bookmarkStart w:id="2" w:name="_Toc1"/>
       <w:r>
         <w:rPr>
           <w:rFonts w:ascii="Calibri" w:eastAsia="Calibri" w:hAnsi="Calibri" w:cs="Calibri"/>
@@ -6998,7 +7032,7 @@
         <w:lastRenderedPageBreak/>
         <w:t>Introducción</w:t>
       </w:r>
-      <w:bookmarkEnd w:id="1"/>
+      <w:bookmarkEnd w:id="2"/>
     </w:p>
     <w:p>
       <w:pPr>
@@ -7274,7 +7308,7 @@
           <w:szCs w:val="32"/>
         </w:rPr>
       </w:pPr>
-      <w:bookmarkStart w:id="2" w:name="_Toc2"/>
+      <w:bookmarkStart w:id="3" w:name="_Toc2"/>
       <w:r>
         <w:rPr>
           <w:rFonts w:ascii="Calibri" w:eastAsia="Calibri" w:hAnsi="Calibri" w:cs="Calibri"/>
@@ -7284,7 +7318,7 @@
         <w:lastRenderedPageBreak/>
         <w:t>Gestión de la configuración</w:t>
       </w:r>
-      <w:bookmarkEnd w:id="2"/>
+      <w:bookmarkEnd w:id="3"/>
     </w:p>
     <w:p>
       <w:pPr>
@@ -7309,7 +7343,7 @@
           <w:szCs w:val="28"/>
         </w:rPr>
       </w:pPr>
-      <w:bookmarkStart w:id="3" w:name="_Toc3"/>
+      <w:bookmarkStart w:id="4" w:name="_Toc3"/>
       <w:r>
         <w:rPr>
           <w:rFonts w:ascii="Calibri" w:eastAsia="Calibri" w:hAnsi="Calibri" w:cs="Calibri"/>
@@ -7318,7 +7352,7 @@
         </w:rPr>
         <w:t>Organización de la SCM</w:t>
       </w:r>
-      <w:bookmarkEnd w:id="3"/>
+      <w:bookmarkEnd w:id="4"/>
     </w:p>
     <w:p>
       <w:pPr>
@@ -7704,7 +7738,7 @@
           <w:szCs w:val="28"/>
         </w:rPr>
       </w:pPr>
-      <w:bookmarkStart w:id="4" w:name="_Toc4"/>
+      <w:bookmarkStart w:id="5" w:name="_Toc4"/>
       <w:r>
         <w:rPr>
           <w:rFonts w:ascii="Calibri" w:eastAsia="Calibri" w:hAnsi="Calibri" w:cs="Calibri"/>
@@ -7714,7 +7748,7 @@
         <w:lastRenderedPageBreak/>
         <w:t>Roles y responsabilidades</w:t>
       </w:r>
-      <w:bookmarkEnd w:id="4"/>
+      <w:bookmarkEnd w:id="5"/>
     </w:p>
     <w:p>
       <w:pPr>
@@ -8370,7 +8404,7 @@
           <w:szCs w:val="22"/>
         </w:rPr>
       </w:pPr>
-      <w:bookmarkStart w:id="5" w:name="_Toc5"/>
+      <w:bookmarkStart w:id="6" w:name="_Toc5"/>
       <w:r>
         <w:rPr>
           <w:rStyle w:val="None"/>
@@ -8380,7 +8414,7 @@
         </w:rPr>
         <w:t>Tabla 1. Roles y responsabilidades de la SCM</w:t>
       </w:r>
-      <w:bookmarkEnd w:id="5"/>
+      <w:bookmarkEnd w:id="6"/>
     </w:p>
     <w:p>
       <w:pPr>
@@ -8404,7 +8438,7 @@
           <w:szCs w:val="28"/>
         </w:rPr>
       </w:pPr>
-      <w:bookmarkStart w:id="6" w:name="_Toc6"/>
+      <w:bookmarkStart w:id="7" w:name="_Toc6"/>
       <w:r>
         <w:rPr>
           <w:rFonts w:ascii="Calibri" w:eastAsia="Calibri" w:hAnsi="Calibri" w:cs="Calibri"/>
@@ -8413,7 +8447,7 @@
         </w:rPr>
         <w:t>Políticas, Directrices y procedimientos</w:t>
       </w:r>
-      <w:bookmarkEnd w:id="6"/>
+      <w:bookmarkEnd w:id="7"/>
     </w:p>
     <w:p>
       <w:pPr>
@@ -8640,7 +8674,7 @@
           <w:szCs w:val="28"/>
         </w:rPr>
       </w:pPr>
-      <w:bookmarkStart w:id="7" w:name="_Toc7"/>
+      <w:bookmarkStart w:id="8" w:name="_Toc7"/>
       <w:r>
         <w:rPr>
           <w:rFonts w:ascii="Calibri" w:eastAsia="Calibri" w:hAnsi="Calibri" w:cs="Calibri"/>
@@ -8649,7 +8683,7 @@
         </w:rPr>
         <w:t>Herramientas, entorno e infraestructura</w:t>
       </w:r>
-      <w:bookmarkEnd w:id="7"/>
+      <w:bookmarkEnd w:id="8"/>
     </w:p>
     <w:p>
       <w:pPr>
@@ -9307,7 +9341,7 @@
           <w:szCs w:val="28"/>
         </w:rPr>
       </w:pPr>
-      <w:bookmarkStart w:id="8" w:name="_Toc8"/>
+      <w:bookmarkStart w:id="9" w:name="_Toc8"/>
       <w:r>
         <w:rPr>
           <w:rFonts w:ascii="Calibri" w:eastAsia="Calibri" w:hAnsi="Calibri" w:cs="Calibri"/>
@@ -9316,7 +9350,7 @@
         </w:rPr>
         <w:t>Calendario</w:t>
       </w:r>
-      <w:bookmarkEnd w:id="8"/>
+      <w:bookmarkEnd w:id="9"/>
     </w:p>
     <w:p>
       <w:pPr>
@@ -11815,7 +11849,7 @@
           <w:szCs w:val="24"/>
         </w:rPr>
       </w:pPr>
-      <w:bookmarkStart w:id="9" w:name="_Toc9"/>
+      <w:bookmarkStart w:id="10" w:name="_Toc9"/>
       <w:r>
         <w:rPr>
           <w:rStyle w:val="None"/>
@@ -11825,7 +11859,7 @@
         </w:rPr>
         <w:t>Tabla 2. Calendario de las actividades de la gestión de la configuración.</w:t>
       </w:r>
-      <w:bookmarkEnd w:id="9"/>
+      <w:bookmarkEnd w:id="10"/>
     </w:p>
     <w:p>
       <w:pPr>
@@ -11851,7 +11885,7 @@
           <w:szCs w:val="32"/>
         </w:rPr>
       </w:pPr>
-      <w:bookmarkStart w:id="10" w:name="_Toc10"/>
+      <w:bookmarkStart w:id="11" w:name="_Toc10"/>
       <w:r>
         <w:rPr>
           <w:rFonts w:ascii="Calibri" w:eastAsia="Calibri" w:hAnsi="Calibri" w:cs="Calibri"/>
@@ -11860,7 +11894,7 @@
         </w:rPr>
         <w:t>Actividades de la Gestión de Configuración.</w:t>
       </w:r>
-      <w:bookmarkEnd w:id="10"/>
+      <w:bookmarkEnd w:id="11"/>
     </w:p>
     <w:p>
       <w:pPr>
@@ -11875,7 +11909,7 @@
           <w:szCs w:val="28"/>
         </w:rPr>
       </w:pPr>
-      <w:bookmarkStart w:id="11" w:name="_Toc11"/>
+      <w:bookmarkStart w:id="12" w:name="_Toc11"/>
       <w:r>
         <w:rPr>
           <w:rFonts w:ascii="Calibri" w:eastAsia="Calibri" w:hAnsi="Calibri" w:cs="Calibri"/>
@@ -11884,7 +11918,7 @@
         </w:rPr>
         <w:t>Clasificar de los elementos de la configuración</w:t>
       </w:r>
-      <w:bookmarkEnd w:id="11"/>
+      <w:bookmarkEnd w:id="12"/>
     </w:p>
     <w:p>
       <w:pPr>
@@ -15005,7 +15039,7 @@
           <w:szCs w:val="24"/>
         </w:rPr>
       </w:pPr>
-      <w:bookmarkStart w:id="12" w:name="_Toc12"/>
+      <w:bookmarkStart w:id="13" w:name="_Toc12"/>
       <w:r>
         <w:rPr>
           <w:rStyle w:val="None"/>
@@ -15015,7 +15049,7 @@
         </w:rPr>
         <w:t>Tabla 3. Lista de elementos de la configuración.</w:t>
       </w:r>
-      <w:bookmarkEnd w:id="12"/>
+      <w:bookmarkEnd w:id="13"/>
     </w:p>
     <w:p>
       <w:pPr>
@@ -15215,7 +15249,7 @@
           <w:szCs w:val="28"/>
         </w:rPr>
       </w:pPr>
-      <w:bookmarkStart w:id="13" w:name="_Toc13"/>
+      <w:bookmarkStart w:id="14" w:name="_Toc13"/>
       <w:r>
         <w:rPr>
           <w:rFonts w:ascii="Calibri" w:eastAsia="Calibri" w:hAnsi="Calibri" w:cs="Calibri"/>
@@ -15224,7 +15258,7 @@
         </w:rPr>
         <w:t>Definir de la nomenclatura de los elementos de la configuración</w:t>
       </w:r>
-      <w:bookmarkEnd w:id="13"/>
+      <w:bookmarkEnd w:id="14"/>
     </w:p>
     <w:p>
       <w:pPr>
@@ -15589,7 +15623,7 @@
           <w:szCs w:val="24"/>
         </w:rPr>
       </w:pPr>
-      <w:bookmarkStart w:id="14" w:name="_Toc14"/>
+      <w:bookmarkStart w:id="15" w:name="_Toc14"/>
       <w:r>
         <w:rPr>
           <w:rStyle w:val="None"/>
@@ -15599,7 +15633,7 @@
         </w:rPr>
         <w:t>Tabla 4. Descripción de la nomenclatura.</w:t>
       </w:r>
-      <w:bookmarkEnd w:id="14"/>
+      <w:bookmarkEnd w:id="15"/>
     </w:p>
     <w:p>
       <w:pPr>
@@ -16327,7 +16361,7 @@
           <w:szCs w:val="28"/>
         </w:rPr>
       </w:pPr>
-      <w:bookmarkStart w:id="15" w:name="_Toc15"/>
+      <w:bookmarkStart w:id="16" w:name="_Toc15"/>
       <w:r>
         <w:rPr>
           <w:rFonts w:ascii="Calibri" w:eastAsia="Calibri" w:hAnsi="Calibri" w:cs="Calibri"/>
@@ -16336,7 +16370,7 @@
         </w:rPr>
         <w:t>Listar de los elementos de la configuración con nomenclatura</w:t>
       </w:r>
-      <w:bookmarkEnd w:id="15"/>
+      <w:bookmarkEnd w:id="16"/>
     </w:p>
     <w:p>
       <w:pPr>
@@ -18165,7 +18199,7 @@
           <w:szCs w:val="24"/>
         </w:rPr>
       </w:pPr>
-      <w:bookmarkStart w:id="16" w:name="_Toc16"/>
+      <w:bookmarkStart w:id="17" w:name="_Toc16"/>
       <w:r>
         <w:rPr>
           <w:rStyle w:val="None"/>
@@ -18175,7 +18209,7 @@
         </w:rPr>
         <w:t>Tabla 5. Nomenclatura de los elementos de la configuración.</w:t>
       </w:r>
-      <w:bookmarkEnd w:id="16"/>
+      <w:bookmarkEnd w:id="17"/>
     </w:p>
     <w:p>
       <w:pPr>
@@ -18217,7 +18251,7 @@
           <w:szCs w:val="28"/>
         </w:rPr>
       </w:pPr>
-      <w:bookmarkStart w:id="17" w:name="_Toc17"/>
+      <w:bookmarkStart w:id="18" w:name="_Toc17"/>
       <w:r>
         <w:rPr>
           <w:rFonts w:ascii="Calibri" w:eastAsia="Calibri" w:hAnsi="Calibri" w:cs="Calibri"/>
@@ -18226,7 +18260,7 @@
         </w:rPr>
         <w:t>CONTROL</w:t>
       </w:r>
-      <w:bookmarkEnd w:id="17"/>
+      <w:bookmarkEnd w:id="18"/>
     </w:p>
     <w:p>
       <w:pPr>
@@ -19625,7 +19659,7 @@
           <w:szCs w:val="24"/>
         </w:rPr>
       </w:pPr>
-      <w:bookmarkStart w:id="18" w:name="_Toc18"/>
+      <w:bookmarkStart w:id="19" w:name="_Toc18"/>
       <w:r>
         <w:rPr>
           <w:rStyle w:val="None"/>
@@ -19634,7 +19668,7 @@
         </w:rPr>
         <w:t>Diagrama 3- Librerías Controladas para Chantilly</w:t>
       </w:r>
-      <w:bookmarkEnd w:id="18"/>
+      <w:bookmarkEnd w:id="19"/>
     </w:p>
     <w:p>
       <w:pPr>
@@ -24528,8 +24562,6 @@
             <w:r>
               <w:t>24/11/2017</w:t>
             </w:r>
-            <w:bookmarkStart w:id="19" w:name="_GoBack"/>
-            <w:bookmarkEnd w:id="19"/>
           </w:p>
         </w:tc>
       </w:tr>
@@ -38834,7 +38866,7 @@
         <w:rFonts w:ascii="Calibri" w:eastAsia="Calibri" w:hAnsi="Calibri" w:cs="Calibri"/>
         <w:noProof/>
       </w:rPr>
-      <w:t>33</w:t>
+      <w:t>4</w:t>
     </w:r>
     <w:r>
       <w:rPr>
@@ -51748,7 +51780,7 @@
   <w:num w:numId="63">
     <w:abstractNumId w:val="14"/>
     <w:lvlOverride w:ilvl="0">
-      <w:lvl w:ilvl="0" w:tplc="56B0F8E2">
+      <w:lvl w:ilvl="0" w:tplc="CB3EA344">
         <w:start w:val="1"/>
         <w:numFmt w:val="bullet"/>
         <w:lvlText w:val="✓"/>
@@ -51779,7 +51811,7 @@
       </w:lvl>
     </w:lvlOverride>
     <w:lvlOverride w:ilvl="1">
-      <w:lvl w:ilvl="1" w:tplc="9EFC982C">
+      <w:lvl w:ilvl="1" w:tplc="E88CFC4E">
         <w:start w:val="1"/>
         <w:numFmt w:val="bullet"/>
         <w:lvlText w:val="o"/>
@@ -51810,7 +51842,7 @@
       </w:lvl>
     </w:lvlOverride>
     <w:lvlOverride w:ilvl="2">
-      <w:lvl w:ilvl="2" w:tplc="5DD2C8F0">
+      <w:lvl w:ilvl="2" w:tplc="D700DA98">
         <w:start w:val="1"/>
         <w:numFmt w:val="bullet"/>
         <w:lvlText w:val="▪"/>
@@ -51841,7 +51873,7 @@
       </w:lvl>
     </w:lvlOverride>
     <w:lvlOverride w:ilvl="3">
-      <w:lvl w:ilvl="3" w:tplc="4684AF4C">
+      <w:lvl w:ilvl="3" w:tplc="A30A23D8">
         <w:start w:val="1"/>
         <w:numFmt w:val="bullet"/>
         <w:lvlText w:val="•"/>
@@ -51872,7 +51904,7 @@
       </w:lvl>
     </w:lvlOverride>
     <w:lvlOverride w:ilvl="4">
-      <w:lvl w:ilvl="4" w:tplc="A9603120">
+      <w:lvl w:ilvl="4" w:tplc="92F8D0A8">
         <w:start w:val="1"/>
         <w:numFmt w:val="bullet"/>
         <w:lvlText w:val="o"/>
@@ -51903,7 +51935,7 @@
       </w:lvl>
     </w:lvlOverride>
     <w:lvlOverride w:ilvl="5">
-      <w:lvl w:ilvl="5" w:tplc="123CD14A">
+      <w:lvl w:ilvl="5" w:tplc="6AF0E7FE">
         <w:start w:val="1"/>
         <w:numFmt w:val="bullet"/>
         <w:lvlText w:val="▪"/>
@@ -51934,7 +51966,7 @@
       </w:lvl>
     </w:lvlOverride>
     <w:lvlOverride w:ilvl="6">
-      <w:lvl w:ilvl="6" w:tplc="BE64BBE8">
+      <w:lvl w:ilvl="6" w:tplc="83C49E40">
         <w:start w:val="1"/>
         <w:numFmt w:val="bullet"/>
         <w:lvlText w:val="•"/>
@@ -51965,7 +51997,7 @@
       </w:lvl>
     </w:lvlOverride>
     <w:lvlOverride w:ilvl="7">
-      <w:lvl w:ilvl="7" w:tplc="3EA81C7C">
+      <w:lvl w:ilvl="7" w:tplc="99445636">
         <w:start w:val="1"/>
         <w:numFmt w:val="bullet"/>
         <w:lvlText w:val="o"/>
@@ -51996,7 +52028,7 @@
       </w:lvl>
     </w:lvlOverride>
     <w:lvlOverride w:ilvl="8">
-      <w:lvl w:ilvl="8" w:tplc="24B24CC2">
+      <w:lvl w:ilvl="8" w:tplc="DFBA9F52">
         <w:start w:val="1"/>
         <w:numFmt w:val="bullet"/>
         <w:lvlText w:val="▪"/>
@@ -52042,7 +52074,7 @@
   <w:num w:numId="67">
     <w:abstractNumId w:val="14"/>
     <w:lvlOverride w:ilvl="0">
-      <w:lvl w:ilvl="0" w:tplc="56B0F8E2">
+      <w:lvl w:ilvl="0" w:tplc="CB3EA344">
         <w:start w:val="1"/>
         <w:numFmt w:val="bullet"/>
         <w:lvlText w:val="✓"/>
@@ -52076,7 +52108,7 @@
       </w:lvl>
     </w:lvlOverride>
     <w:lvlOverride w:ilvl="1">
-      <w:lvl w:ilvl="1" w:tplc="9EFC982C">
+      <w:lvl w:ilvl="1" w:tplc="E88CFC4E">
         <w:start w:val="1"/>
         <w:numFmt w:val="bullet"/>
         <w:lvlText w:val="o"/>
@@ -52110,7 +52142,7 @@
       </w:lvl>
     </w:lvlOverride>
     <w:lvlOverride w:ilvl="2">
-      <w:lvl w:ilvl="2" w:tplc="5DD2C8F0">
+      <w:lvl w:ilvl="2" w:tplc="D700DA98">
         <w:start w:val="1"/>
         <w:numFmt w:val="bullet"/>
         <w:lvlText w:val="▪"/>
@@ -52144,7 +52176,7 @@
       </w:lvl>
     </w:lvlOverride>
     <w:lvlOverride w:ilvl="3">
-      <w:lvl w:ilvl="3" w:tplc="4684AF4C">
+      <w:lvl w:ilvl="3" w:tplc="A30A23D8">
         <w:start w:val="1"/>
         <w:numFmt w:val="bullet"/>
         <w:lvlText w:val="•"/>
@@ -52178,7 +52210,7 @@
       </w:lvl>
     </w:lvlOverride>
     <w:lvlOverride w:ilvl="4">
-      <w:lvl w:ilvl="4" w:tplc="A9603120">
+      <w:lvl w:ilvl="4" w:tplc="92F8D0A8">
         <w:start w:val="1"/>
         <w:numFmt w:val="bullet"/>
         <w:lvlText w:val="o"/>
@@ -52212,7 +52244,7 @@
       </w:lvl>
     </w:lvlOverride>
     <w:lvlOverride w:ilvl="5">
-      <w:lvl w:ilvl="5" w:tplc="123CD14A">
+      <w:lvl w:ilvl="5" w:tplc="6AF0E7FE">
         <w:start w:val="1"/>
         <w:numFmt w:val="bullet"/>
         <w:lvlText w:val="▪"/>
@@ -52246,7 +52278,7 @@
       </w:lvl>
     </w:lvlOverride>
     <w:lvlOverride w:ilvl="6">
-      <w:lvl w:ilvl="6" w:tplc="BE64BBE8">
+      <w:lvl w:ilvl="6" w:tplc="83C49E40">
         <w:start w:val="1"/>
         <w:numFmt w:val="bullet"/>
         <w:lvlText w:val="•"/>
@@ -52280,7 +52312,7 @@
       </w:lvl>
     </w:lvlOverride>
     <w:lvlOverride w:ilvl="7">
-      <w:lvl w:ilvl="7" w:tplc="3EA81C7C">
+      <w:lvl w:ilvl="7" w:tplc="99445636">
         <w:start w:val="1"/>
         <w:numFmt w:val="bullet"/>
         <w:lvlText w:val="o"/>
@@ -52314,7 +52346,7 @@
       </w:lvl>
     </w:lvlOverride>
     <w:lvlOverride w:ilvl="8">
-      <w:lvl w:ilvl="8" w:tplc="24B24CC2">
+      <w:lvl w:ilvl="8" w:tplc="DFBA9F52">
         <w:start w:val="1"/>
         <w:numFmt w:val="bullet"/>
         <w:lvlText w:val="▪"/>

</xml_diff>